<commit_message>
Technique d'analyse part 1
</commit_message>
<xml_diff>
--- a/Mémoire.docx
+++ b/Mémoire.docx
@@ -4,20 +4,19 @@
   <w:body>
     <w:sdt>
       <w:sdtPr>
+        <w:rPr>
+          <w:rFonts w:asciiTheme="majorHAnsi" w:eastAsiaTheme="majorEastAsia" w:hAnsiTheme="majorHAnsi" w:cstheme="majorBidi"/>
+          <w:color w:val="2E74B5" w:themeColor="accent1" w:themeShade="BF"/>
+          <w:sz w:val="40"/>
+          <w:szCs w:val="40"/>
+        </w:rPr>
         <w:id w:val="116273414"/>
         <w:docPartObj>
           <w:docPartGallery w:val="Cover Pages"/>
           <w:docPartUnique/>
         </w:docPartObj>
       </w:sdtPr>
-      <w:sdtEndPr>
-        <w:rPr>
-          <w:rFonts w:asciiTheme="majorHAnsi" w:eastAsiaTheme="majorEastAsia" w:hAnsiTheme="majorHAnsi" w:cstheme="majorBidi"/>
-          <w:color w:val="2E74B5" w:themeColor="accent1" w:themeShade="BF"/>
-          <w:sz w:val="40"/>
-          <w:szCs w:val="40"/>
-        </w:rPr>
-      </w:sdtEndPr>
+      <w:sdtEndPr/>
       <w:sdtContent>
         <w:p>
           <w:pPr>
@@ -26,6 +25,7 @@
           <w:r>
             <w:rPr>
               <w:noProof/>
+              <w:lang w:eastAsia="fr-FR"/>
             </w:rPr>
             <mc:AlternateContent>
               <mc:Choice Requires="wpg">
@@ -157,6 +157,7 @@
                                       <w:calendar w:val="gregorian"/>
                                     </w:date>
                                   </w:sdtPr>
+                                  <w:sdtEndPr/>
                                   <w:sdtContent>
                                     <w:p>
                                       <w:pPr>
@@ -3470,6 +3471,7 @@
                                 <w:calendar w:val="gregorian"/>
                               </w:date>
                             </w:sdtPr>
+                            <w:sdtEndPr/>
                             <w:sdtContent>
                               <w:p>
                                 <w:pPr>
@@ -3603,6 +3605,7 @@
           <w:r>
             <w:rPr>
               <w:noProof/>
+              <w:lang w:eastAsia="fr-FR"/>
             </w:rPr>
             <mc:AlternateContent>
               <mc:Choice Requires="wps">
@@ -3712,6 +3715,7 @@
                                     <w:dataBinding w:prefixMappings="xmlns:ns0='http://purl.org/dc/elements/1.1/' xmlns:ns1='http://schemas.openxmlformats.org/package/2006/metadata/core-properties' " w:xpath="/ns1:coreProperties[1]/ns0:creator[1]" w:storeItemID="{6C3C8BC8-F283-45AE-878A-BAB7291924A1}"/>
                                     <w:text/>
                                   </w:sdtPr>
+                                  <w:sdtEndPr/>
                                   <w:sdtContent>
                                     <w:r>
                                       <w:rPr>
@@ -3821,6 +3825,7 @@
                               <w:dataBinding w:prefixMappings="xmlns:ns0='http://purl.org/dc/elements/1.1/' xmlns:ns1='http://schemas.openxmlformats.org/package/2006/metadata/core-properties' " w:xpath="/ns1:coreProperties[1]/ns0:creator[1]" w:storeItemID="{6C3C8BC8-F283-45AE-878A-BAB7291924A1}"/>
                               <w:text/>
                             </w:sdtPr>
+                            <w:sdtEndPr/>
                             <w:sdtContent>
                               <w:r>
                                 <w:rPr>
@@ -3872,6 +3877,7 @@
           <w:r>
             <w:rPr>
               <w:noProof/>
+              <w:lang w:eastAsia="fr-FR"/>
             </w:rPr>
             <mc:AlternateContent>
               <mc:Choice Requires="wps">
@@ -3964,6 +3970,7 @@
                                     <w:dataBinding w:prefixMappings="xmlns:ns0='http://purl.org/dc/elements/1.1/' xmlns:ns1='http://schemas.openxmlformats.org/package/2006/metadata/core-properties' " w:xpath="/ns1:coreProperties[1]/ns0:title[1]" w:storeItemID="{6C3C8BC8-F283-45AE-878A-BAB7291924A1}"/>
                                     <w:text/>
                                   </w:sdtPr>
+                                  <w:sdtEndPr/>
                                   <w:sdtContent>
                                     <w:r>
                                       <w:rPr>
@@ -3972,9 +3979,8 @@
                                         <w:sz w:val="72"/>
                                         <w:szCs w:val="72"/>
                                       </w:rPr>
-                                      <w:t xml:space="preserve">Génération </w:t>
+                                      <w:t>Génération d</w:t>
                                     </w:r>
-                                    <w:proofErr w:type="gramStart"/>
                                     <w:r>
                                       <w:rPr>
                                         <w:rFonts w:asciiTheme="majorHAnsi" w:eastAsiaTheme="majorEastAsia" w:hAnsiTheme="majorHAnsi" w:cstheme="majorBidi"/>
@@ -3982,9 +3988,8 @@
                                         <w:sz w:val="72"/>
                                         <w:szCs w:val="72"/>
                                       </w:rPr>
-                                      <w:t>du environnement</w:t>
+                                      <w:t>’</w:t>
                                     </w:r>
-                                    <w:proofErr w:type="gramEnd"/>
                                     <w:r>
                                       <w:rPr>
                                         <w:rFonts w:asciiTheme="majorHAnsi" w:eastAsiaTheme="majorEastAsia" w:hAnsiTheme="majorHAnsi" w:cstheme="majorBidi"/>
@@ -3992,7 +3997,25 @@
                                         <w:sz w:val="72"/>
                                         <w:szCs w:val="72"/>
                                       </w:rPr>
-                                      <w:t xml:space="preserve"> réel via un flux sonore</w:t>
+                                      <w:t>u</w:t>
+                                    </w:r>
+                                    <w:r>
+                                      <w:rPr>
+                                        <w:rFonts w:asciiTheme="majorHAnsi" w:eastAsiaTheme="majorEastAsia" w:hAnsiTheme="majorHAnsi" w:cstheme="majorBidi"/>
+                                        <w:color w:val="262626" w:themeColor="text1" w:themeTint="D9"/>
+                                        <w:sz w:val="72"/>
+                                        <w:szCs w:val="72"/>
+                                      </w:rPr>
+                                      <w:t>n</w:t>
+                                    </w:r>
+                                    <w:r>
+                                      <w:rPr>
+                                        <w:rFonts w:asciiTheme="majorHAnsi" w:eastAsiaTheme="majorEastAsia" w:hAnsiTheme="majorHAnsi" w:cstheme="majorBidi"/>
+                                        <w:color w:val="262626" w:themeColor="text1" w:themeTint="D9"/>
+                                        <w:sz w:val="72"/>
+                                        <w:szCs w:val="72"/>
+                                      </w:rPr>
+                                      <w:t xml:space="preserve"> environnement réel via un flux sonore</w:t>
                                     </w:r>
                                   </w:sdtContent>
                                 </w:sdt>
@@ -4045,6 +4068,7 @@
                               <w:dataBinding w:prefixMappings="xmlns:ns0='http://purl.org/dc/elements/1.1/' xmlns:ns1='http://schemas.openxmlformats.org/package/2006/metadata/core-properties' " w:xpath="/ns1:coreProperties[1]/ns0:title[1]" w:storeItemID="{6C3C8BC8-F283-45AE-878A-BAB7291924A1}"/>
                               <w:text/>
                             </w:sdtPr>
+                            <w:sdtEndPr/>
                             <w:sdtContent>
                               <w:r>
                                 <w:rPr>
@@ -4053,9 +4077,8 @@
                                   <w:sz w:val="72"/>
                                   <w:szCs w:val="72"/>
                                 </w:rPr>
-                                <w:t xml:space="preserve">Génération </w:t>
+                                <w:t>Génération d</w:t>
                               </w:r>
-                              <w:proofErr w:type="gramStart"/>
                               <w:r>
                                 <w:rPr>
                                   <w:rFonts w:asciiTheme="majorHAnsi" w:eastAsiaTheme="majorEastAsia" w:hAnsiTheme="majorHAnsi" w:cstheme="majorBidi"/>
@@ -4063,9 +4086,8 @@
                                   <w:sz w:val="72"/>
                                   <w:szCs w:val="72"/>
                                 </w:rPr>
-                                <w:t>du environnement</w:t>
+                                <w:t>’</w:t>
                               </w:r>
-                              <w:proofErr w:type="gramEnd"/>
                               <w:r>
                                 <w:rPr>
                                   <w:rFonts w:asciiTheme="majorHAnsi" w:eastAsiaTheme="majorEastAsia" w:hAnsiTheme="majorHAnsi" w:cstheme="majorBidi"/>
@@ -4073,7 +4095,25 @@
                                   <w:sz w:val="72"/>
                                   <w:szCs w:val="72"/>
                                 </w:rPr>
-                                <w:t xml:space="preserve"> réel via un flux sonore</w:t>
+                                <w:t>u</w:t>
+                              </w:r>
+                              <w:r>
+                                <w:rPr>
+                                  <w:rFonts w:asciiTheme="majorHAnsi" w:eastAsiaTheme="majorEastAsia" w:hAnsiTheme="majorHAnsi" w:cstheme="majorBidi"/>
+                                  <w:color w:val="262626" w:themeColor="text1" w:themeTint="D9"/>
+                                  <w:sz w:val="72"/>
+                                  <w:szCs w:val="72"/>
+                                </w:rPr>
+                                <w:t>n</w:t>
+                              </w:r>
+                              <w:r>
+                                <w:rPr>
+                                  <w:rFonts w:asciiTheme="majorHAnsi" w:eastAsiaTheme="majorEastAsia" w:hAnsiTheme="majorHAnsi" w:cstheme="majorBidi"/>
+                                  <w:color w:val="262626" w:themeColor="text1" w:themeTint="D9"/>
+                                  <w:sz w:val="72"/>
+                                  <w:szCs w:val="72"/>
+                                </w:rPr>
+                                <w:t xml:space="preserve"> environnement réel via un flux sonore</w:t>
                               </w:r>
                             </w:sdtContent>
                           </w:sdt>
@@ -4101,39 +4141,379 @@
           <w:r>
             <w:br w:type="page"/>
           </w:r>
-          <w:sdt>
-            <w:sdtPr>
-              <w:id w:val="1481507345"/>
-              <w:docPartObj>
-                <w:docPartGallery w:val="Table of Contents"/>
-                <w:docPartUnique/>
-              </w:docPartObj>
-            </w:sdtPr>
-            <w:sdtContent/>
-          </w:sdt>
+        </w:p>
+      </w:sdtContent>
+    </w:sdt>
+    <w:sdt>
+      <w:sdtPr>
+        <w:id w:val="-1910457327"/>
+        <w:docPartObj>
+          <w:docPartGallery w:val="Table of Contents"/>
+          <w:docPartUnique/>
+        </w:docPartObj>
+      </w:sdtPr>
+      <w:sdtEndPr>
+        <w:rPr>
+          <w:rFonts w:asciiTheme="minorHAnsi" w:eastAsiaTheme="minorEastAsia" w:hAnsiTheme="minorHAnsi" w:cstheme="minorBidi"/>
+          <w:b/>
+          <w:bCs/>
+          <w:color w:val="auto"/>
+          <w:sz w:val="21"/>
+          <w:szCs w:val="21"/>
+        </w:rPr>
+      </w:sdtEndPr>
+      <w:sdtContent>
+        <w:p>
+          <w:pPr>
+            <w:pStyle w:val="En-ttedetabledesmatires"/>
+          </w:pPr>
+          <w:r>
+            <w:t>Table des matières</w:t>
+          </w:r>
+        </w:p>
+        <w:p>
+          <w:pPr>
+            <w:pStyle w:val="TM1"/>
+            <w:tabs>
+              <w:tab w:val="left" w:pos="420"/>
+              <w:tab w:val="right" w:leader="dot" w:pos="9062"/>
+            </w:tabs>
+            <w:rPr>
+              <w:noProof/>
+              <w:sz w:val="22"/>
+              <w:szCs w:val="22"/>
+              <w:lang w:eastAsia="fr-FR"/>
+            </w:rPr>
+          </w:pPr>
+          <w:r>
+            <w:fldChar w:fldCharType="begin"/>
+          </w:r>
+          <w:r>
+            <w:instrText xml:space="preserve"> TOC \o "1-3" \h \z \u </w:instrText>
+          </w:r>
+          <w:r>
+            <w:fldChar w:fldCharType="separate"/>
+          </w:r>
+          <w:hyperlink w:anchor="_Toc434583863" w:history="1">
+            <w:r>
+              <w:rPr>
+                <w:rStyle w:val="Lienhypertexte"/>
+                <w:noProof/>
+              </w:rPr>
+              <w:t>I.</w:t>
+            </w:r>
+            <w:r>
+              <w:rPr>
+                <w:noProof/>
+                <w:sz w:val="22"/>
+                <w:szCs w:val="22"/>
+                <w:lang w:eastAsia="fr-FR"/>
+              </w:rPr>
+              <w:tab/>
+            </w:r>
+            <w:r>
+              <w:rPr>
+                <w:rStyle w:val="Lienhypertexte"/>
+                <w:noProof/>
+              </w:rPr>
+              <w:t>Analyse de l’existant</w:t>
+            </w:r>
+            <w:r>
+              <w:rPr>
+                <w:noProof/>
+                <w:webHidden/>
+              </w:rPr>
+              <w:tab/>
+            </w:r>
+            <w:r>
+              <w:rPr>
+                <w:noProof/>
+                <w:webHidden/>
+              </w:rPr>
+              <w:fldChar w:fldCharType="begin"/>
+            </w:r>
+            <w:r>
+              <w:rPr>
+                <w:noProof/>
+                <w:webHidden/>
+              </w:rPr>
+              <w:instrText xml:space="preserve"> PAGEREF _Toc434583863 \h </w:instrText>
+            </w:r>
+            <w:r>
+              <w:rPr>
+                <w:noProof/>
+                <w:webHidden/>
+              </w:rPr>
+            </w:r>
+            <w:r>
+              <w:rPr>
+                <w:noProof/>
+                <w:webHidden/>
+              </w:rPr>
+              <w:fldChar w:fldCharType="separate"/>
+            </w:r>
+            <w:r>
+              <w:rPr>
+                <w:noProof/>
+                <w:webHidden/>
+              </w:rPr>
+              <w:t>2</w:t>
+            </w:r>
+            <w:r>
+              <w:rPr>
+                <w:noProof/>
+                <w:webHidden/>
+              </w:rPr>
+              <w:fldChar w:fldCharType="end"/>
+            </w:r>
+          </w:hyperlink>
+        </w:p>
+        <w:p>
+          <w:pPr>
+            <w:pStyle w:val="TM2"/>
+            <w:tabs>
+              <w:tab w:val="left" w:pos="660"/>
+              <w:tab w:val="right" w:leader="dot" w:pos="9062"/>
+            </w:tabs>
+            <w:rPr>
+              <w:noProof/>
+              <w:sz w:val="22"/>
+              <w:szCs w:val="22"/>
+              <w:lang w:eastAsia="fr-FR"/>
+            </w:rPr>
+          </w:pPr>
+          <w:hyperlink w:anchor="_Toc434583864" w:history="1">
+            <w:r>
+              <w:rPr>
+                <w:rStyle w:val="Lienhypertexte"/>
+                <w:noProof/>
+              </w:rPr>
+              <w:t>1.</w:t>
+            </w:r>
+            <w:r>
+              <w:rPr>
+                <w:noProof/>
+                <w:sz w:val="22"/>
+                <w:szCs w:val="22"/>
+                <w:lang w:eastAsia="fr-FR"/>
+              </w:rPr>
+              <w:tab/>
+            </w:r>
+            <w:r>
+              <w:rPr>
+                <w:rStyle w:val="Lienhypertexte"/>
+                <w:noProof/>
+              </w:rPr>
+              <w:t>Sound Design</w:t>
+            </w:r>
+            <w:r>
+              <w:rPr>
+                <w:noProof/>
+                <w:webHidden/>
+              </w:rPr>
+              <w:tab/>
+            </w:r>
+            <w:r>
+              <w:rPr>
+                <w:noProof/>
+                <w:webHidden/>
+              </w:rPr>
+              <w:fldChar w:fldCharType="begin"/>
+            </w:r>
+            <w:r>
+              <w:rPr>
+                <w:noProof/>
+                <w:webHidden/>
+              </w:rPr>
+              <w:instrText xml:space="preserve"> PAGEREF _Toc434583864 \h </w:instrText>
+            </w:r>
+            <w:r>
+              <w:rPr>
+                <w:noProof/>
+                <w:webHidden/>
+              </w:rPr>
+            </w:r>
+            <w:r>
+              <w:rPr>
+                <w:noProof/>
+                <w:webHidden/>
+              </w:rPr>
+              <w:fldChar w:fldCharType="separate"/>
+            </w:r>
+            <w:r>
+              <w:rPr>
+                <w:noProof/>
+                <w:webHidden/>
+              </w:rPr>
+              <w:t>2</w:t>
+            </w:r>
+            <w:r>
+              <w:rPr>
+                <w:noProof/>
+                <w:webHidden/>
+              </w:rPr>
+              <w:fldChar w:fldCharType="end"/>
+            </w:r>
+          </w:hyperlink>
+        </w:p>
+        <w:p>
+          <w:pPr>
+            <w:pStyle w:val="TM3"/>
+            <w:tabs>
+              <w:tab w:val="right" w:leader="dot" w:pos="9062"/>
+            </w:tabs>
+            <w:rPr>
+              <w:noProof/>
+              <w:sz w:val="22"/>
+              <w:szCs w:val="22"/>
+              <w:lang w:eastAsia="fr-FR"/>
+            </w:rPr>
+          </w:pPr>
+          <w:hyperlink w:anchor="_Toc434583865" w:history="1">
+            <w:r>
+              <w:rPr>
+                <w:rStyle w:val="Lienhypertexte"/>
+                <w:noProof/>
+              </w:rPr>
+              <w:t>Qu’est-ce que le sound design ?</w:t>
+            </w:r>
+            <w:r>
+              <w:rPr>
+                <w:noProof/>
+                <w:webHidden/>
+              </w:rPr>
+              <w:tab/>
+            </w:r>
+            <w:r>
+              <w:rPr>
+                <w:noProof/>
+                <w:webHidden/>
+              </w:rPr>
+              <w:fldChar w:fldCharType="begin"/>
+            </w:r>
+            <w:r>
+              <w:rPr>
+                <w:noProof/>
+                <w:webHidden/>
+              </w:rPr>
+              <w:instrText xml:space="preserve"> PAGEREF _Toc434583865 \h </w:instrText>
+            </w:r>
+            <w:r>
+              <w:rPr>
+                <w:noProof/>
+                <w:webHidden/>
+              </w:rPr>
+            </w:r>
+            <w:r>
+              <w:rPr>
+                <w:noProof/>
+                <w:webHidden/>
+              </w:rPr>
+              <w:fldChar w:fldCharType="separate"/>
+            </w:r>
+            <w:r>
+              <w:rPr>
+                <w:noProof/>
+                <w:webHidden/>
+              </w:rPr>
+              <w:t>2</w:t>
+            </w:r>
+            <w:r>
+              <w:rPr>
+                <w:noProof/>
+                <w:webHidden/>
+              </w:rPr>
+              <w:fldChar w:fldCharType="end"/>
+            </w:r>
+          </w:hyperlink>
+        </w:p>
+        <w:p>
+          <w:pPr>
+            <w:pStyle w:val="TM3"/>
+            <w:tabs>
+              <w:tab w:val="right" w:leader="dot" w:pos="9062"/>
+            </w:tabs>
+            <w:rPr>
+              <w:noProof/>
+              <w:sz w:val="22"/>
+              <w:szCs w:val="22"/>
+              <w:lang w:eastAsia="fr-FR"/>
+            </w:rPr>
+          </w:pPr>
+          <w:hyperlink w:anchor="_Toc434583866" w:history="1">
+            <w:r>
+              <w:rPr>
+                <w:rStyle w:val="Lienhypertexte"/>
+                <w:noProof/>
+              </w:rPr>
+              <w:t>Technique d’analyse existante</w:t>
+            </w:r>
+            <w:r>
+              <w:rPr>
+                <w:noProof/>
+                <w:webHidden/>
+              </w:rPr>
+              <w:tab/>
+            </w:r>
+            <w:r>
+              <w:rPr>
+                <w:noProof/>
+                <w:webHidden/>
+              </w:rPr>
+              <w:fldChar w:fldCharType="begin"/>
+            </w:r>
+            <w:r>
+              <w:rPr>
+                <w:noProof/>
+                <w:webHidden/>
+              </w:rPr>
+              <w:instrText xml:space="preserve"> PAGEREF _Toc434583866 \h </w:instrText>
+            </w:r>
+            <w:r>
+              <w:rPr>
+                <w:noProof/>
+                <w:webHidden/>
+              </w:rPr>
+            </w:r>
+            <w:r>
+              <w:rPr>
+                <w:noProof/>
+                <w:webHidden/>
+              </w:rPr>
+              <w:fldChar w:fldCharType="separate"/>
+            </w:r>
+            <w:r>
+              <w:rPr>
+                <w:noProof/>
+                <w:webHidden/>
+              </w:rPr>
+              <w:t>3</w:t>
+            </w:r>
+            <w:r>
+              <w:rPr>
+                <w:noProof/>
+                <w:webHidden/>
+              </w:rPr>
+              <w:fldChar w:fldCharType="end"/>
+            </w:r>
+          </w:hyperlink>
+        </w:p>
+        <w:p>
+          <w:r>
+            <w:rPr>
+              <w:b/>
+              <w:bCs/>
+            </w:rPr>
+            <w:fldChar w:fldCharType="end"/>
+          </w:r>
         </w:p>
       </w:sdtContent>
     </w:sdt>
     <w:p>
       <w:pPr>
         <w:pStyle w:val="En-ttedetabledesmatires"/>
+        <w:jc w:val="both"/>
       </w:pPr>
-      <w:r>
-        <w:lastRenderedPageBreak/>
-        <w:t>Table des matières</w:t>
-      </w:r>
-    </w:p>
-    <w:p>
-      <w:fldSimple w:instr=" TOC \o &quot;1-3&quot; \h \z \u ">
-        <w:r>
-          <w:rPr>
-            <w:b/>
-            <w:bCs/>
-            <w:noProof/>
-          </w:rPr>
-          <w:t>Aucune entrée de table des matières n'a été trouvée.</w:t>
-        </w:r>
-      </w:fldSimple>
     </w:p>
     <w:p>
       <w:pPr>
@@ -4165,10 +4545,12 @@
           <w:numId w:val="1"/>
         </w:numPr>
       </w:pPr>
+      <w:bookmarkStart w:id="0" w:name="_Toc434583863"/>
       <w:r>
         <w:lastRenderedPageBreak/>
         <w:t>Analyse de l’existant</w:t>
       </w:r>
+      <w:bookmarkEnd w:id="0"/>
     </w:p>
     <w:p>
       <w:pPr>
@@ -4178,14 +4560,17 @@
           <w:numId w:val="2"/>
         </w:numPr>
       </w:pPr>
+      <w:bookmarkStart w:id="1" w:name="_Toc434583864"/>
       <w:r>
         <w:t>Sound Design</w:t>
       </w:r>
+      <w:bookmarkEnd w:id="1"/>
     </w:p>
     <w:p>
       <w:pPr>
         <w:pStyle w:val="Titre3"/>
       </w:pPr>
+      <w:bookmarkStart w:id="2" w:name="_Toc434583865"/>
       <w:r>
         <w:t>Qu’</w:t>
       </w:r>
@@ -4203,6 +4588,7 @@
       <w:r>
         <w:t xml:space="preserve"> design ?</w:t>
       </w:r>
+      <w:bookmarkEnd w:id="2"/>
     </w:p>
     <w:p/>
     <w:p>
@@ -4220,10 +4606,7 @@
     </w:p>
     <w:p>
       <w:r>
-        <w:t>« </w:t>
-      </w:r>
-      <w:r>
-        <w:t xml:space="preserve">Le </w:t>
+        <w:t xml:space="preserve">« Le </w:t>
       </w:r>
       <w:r>
         <w:rPr>
@@ -4243,12 +4626,9 @@
         <w:t>conception sonore</w:t>
       </w:r>
       <w:r>
-        <w:t xml:space="preserve"> est l'art d'utiliser des éléments sonores afin d'obtenir un effet désiré.</w:t>
-      </w:r>
-      <w:r>
-        <w:t xml:space="preserve"> » </w:t>
-      </w:r>
-      <w:hyperlink r:id="rId6" w:history="1">
+        <w:t xml:space="preserve"> est l'art d'utiliser des éléments sonores afin d'obtenir un effet désiré. » </w:t>
+      </w:r>
+      <w:hyperlink r:id="rId8" w:history="1">
         <w:r>
           <w:rPr>
             <w:rStyle w:val="Lienhypertexte"/>
@@ -4449,14 +4829,93 @@
       <w:r>
         <w:t xml:space="preserve">  par un studio américain avant de sortir chez nous. Cependant, </w:t>
       </w:r>
-      <w:bookmarkStart w:id="0" w:name="_GoBack"/>
-      <w:bookmarkEnd w:id="0"/>
       <w:r>
         <w:t>les règles citées</w:t>
       </w:r>
       <w:r>
         <w:t xml:space="preserve"> ci-dessus s’applique à toutes les cultures, elles sont le reflet du monde dans lequel nous vivons. </w:t>
       </w:r>
+    </w:p>
+    <w:p>
+      <w:pPr>
+        <w:pStyle w:val="Titre3"/>
+      </w:pPr>
+      <w:bookmarkStart w:id="3" w:name="_Toc434583866"/>
+      <w:r>
+        <w:t>Technique d’analyse existante</w:t>
+      </w:r>
+      <w:bookmarkEnd w:id="3"/>
+    </w:p>
+    <w:p>
+      <w:pPr>
+        <w:ind w:firstLine="708"/>
+      </w:pPr>
+      <w:r>
+        <w:t xml:space="preserve">Le </w:t>
+      </w:r>
+      <w:r>
+        <w:t>son</w:t>
+      </w:r>
+      <w:r>
+        <w:t xml:space="preserve"> étant un art faisant appel à la sensibilité de l’être humain (comme tout art me direz-vous) il est subjectif. C’est pourquoi le travail d’un </w:t>
+      </w:r>
+      <w:proofErr w:type="spellStart"/>
+      <w:r>
+        <w:t>sound</w:t>
+      </w:r>
+      <w:proofErr w:type="spellEnd"/>
+      <w:r>
+        <w:t xml:space="preserve"> designer est requis pour ce genre de production et qu’il est difficile de l’automatiser. Cependant, le son est avant tout un signal. Pour rappel, le son est créé par des vibrations à différentes fréquences. </w:t>
+      </w:r>
+      <w:r>
+        <w:t xml:space="preserve">Nous allons distinguer 3 catégories de sons, les infra-sons (en dessous de 20Hz), les sons audibles humainement (entre 20Hz et 20 000Hz) et les ultra-sons (au-dessus de 20 000Hz). Nous intéressant à la musique, nous ne traiterons que les sons audibles cependant, avec un ordinateur nous pourrions traiter de la même manière les infra et ultra-sons. D’un point de vu informatique, le son sera présenté sous la forme d’un tableau 2 dimensions mettant en parallèle la fréquence et la puissance associé. Pour exemple prenons un son constant à 1000Hz, nous pourrons exprimer sa puissance entre 0 (aucun son) et 1 (puissance de sortie dans les enceintes du son). Donc à 0.2 le son sera le même qu’à 0.7 mais moins audible. La combinaison de ces puissances et fréquences sur le spectre audible permet de concevoir des musiques. </w:t>
+      </w:r>
+    </w:p>
+    <w:p>
+      <w:pPr>
+        <w:ind w:firstLine="708"/>
+      </w:pPr>
+      <w:r>
+        <w:t xml:space="preserve">Cependant, tous les sons ne sont pas </w:t>
+      </w:r>
+      <w:r>
+        <w:t>perçus</w:t>
+      </w:r>
+      <w:r>
+        <w:t xml:space="preserve"> de la même façon par l’oreille humaine. Prenons par exemple les basses (entre 20Hz et 160Hz voir 312Hz en prenant large), ces dernières produisent </w:t>
+      </w:r>
+      <w:r>
+        <w:t>plus</w:t>
+      </w:r>
+      <w:r>
+        <w:t xml:space="preserve"> de bruits audibles par l’oreille. C’est pourquoi produire un son a 20Hz et d’une puissance 0.5 sera </w:t>
+      </w:r>
+      <w:r>
+        <w:t>plus</w:t>
+      </w:r>
+      <w:r>
+        <w:t xml:space="preserve"> audible qu’un son a 2000Hz a 0.5.  Ceci à un impact non négligeable sur l’analyse sonore. </w:t>
+      </w:r>
+      <w:r>
+        <w:t xml:space="preserve">Intuitivement, l’homme peut dire si une musique à une sonorité grave ou aiguë, bien que ceci étant subjectif tout le monde </w:t>
+      </w:r>
+      <w:proofErr w:type="gramStart"/>
+      <w:r>
+        <w:t>peut</w:t>
+      </w:r>
+      <w:proofErr w:type="gramEnd"/>
+      <w:r>
+        <w:t xml:space="preserve"> ne pas être en accord avec lui. Mais la machine, ne disposant pas de sensibilité mais simplement </w:t>
+      </w:r>
+      <w:r>
+        <w:lastRenderedPageBreak/>
+        <w:t xml:space="preserve">d’informations, ne peut pas déterminer la teinte d’une musique. </w:t>
+      </w:r>
+      <w:r>
+        <w:t xml:space="preserve">Il faudrait pour cela définir pour chaque fréquence un taux de conversion pour niveler une musique. </w:t>
+      </w:r>
+      <w:bookmarkStart w:id="4" w:name="_GoBack"/>
+      <w:bookmarkEnd w:id="4"/>
     </w:p>
     <w:sectPr>
       <w:pgSz w:w="11906" w:h="16838"/>
@@ -4468,6 +4927,56 @@
     </w:sectPr>
   </w:body>
 </w:document>
+</file>
+
+<file path=word/endnotes.xml><?xml version="1.0" encoding="utf-8"?>
+<w:endnotes xmlns:wpc="http://schemas.microsoft.com/office/word/2010/wordprocessingCanvas" xmlns:mc="http://schemas.openxmlformats.org/markup-compatibility/2006" xmlns:o="urn:schemas-microsoft-com:office:office" xmlns:r="http://schemas.openxmlformats.org/officeDocument/2006/relationships" xmlns:m="http://schemas.openxmlformats.org/officeDocument/2006/math" xmlns:v="urn:schemas-microsoft-com:vml" xmlns:wp14="http://schemas.microsoft.com/office/word/2010/wordprocessingDrawing" xmlns:wp="http://schemas.openxmlformats.org/drawingml/2006/wordprocessingDrawing" xmlns:w10="urn:schemas-microsoft-com:office:word" xmlns:w="http://schemas.openxmlformats.org/wordprocessingml/2006/main" xmlns:w14="http://schemas.microsoft.com/office/word/2010/wordml" xmlns:w15="http://schemas.microsoft.com/office/word/2012/wordml" xmlns:wpg="http://schemas.microsoft.com/office/word/2010/wordprocessingGroup" xmlns:wpi="http://schemas.microsoft.com/office/word/2010/wordprocessingInk" xmlns:wne="http://schemas.microsoft.com/office/word/2006/wordml" xmlns:wps="http://schemas.microsoft.com/office/word/2010/wordprocessingShape" mc:Ignorable="w14 w15 wp14">
+  <w:endnote w:type="separator" w:id="-1">
+    <w:p>
+      <w:pPr>
+        <w:spacing w:after="0" w:line="240" w:lineRule="auto"/>
+      </w:pPr>
+      <w:r>
+        <w:separator/>
+      </w:r>
+    </w:p>
+  </w:endnote>
+  <w:endnote w:type="continuationSeparator" w:id="0">
+    <w:p>
+      <w:pPr>
+        <w:spacing w:after="0" w:line="240" w:lineRule="auto"/>
+      </w:pPr>
+      <w:r>
+        <w:continuationSeparator/>
+      </w:r>
+    </w:p>
+  </w:endnote>
+</w:endnotes>
+</file>
+
+<file path=word/footnotes.xml><?xml version="1.0" encoding="utf-8"?>
+<w:footnotes xmlns:wpc="http://schemas.microsoft.com/office/word/2010/wordprocessingCanvas" xmlns:mc="http://schemas.openxmlformats.org/markup-compatibility/2006" xmlns:o="urn:schemas-microsoft-com:office:office" xmlns:r="http://schemas.openxmlformats.org/officeDocument/2006/relationships" xmlns:m="http://schemas.openxmlformats.org/officeDocument/2006/math" xmlns:v="urn:schemas-microsoft-com:vml" xmlns:wp14="http://schemas.microsoft.com/office/word/2010/wordprocessingDrawing" xmlns:wp="http://schemas.openxmlformats.org/drawingml/2006/wordprocessingDrawing" xmlns:w10="urn:schemas-microsoft-com:office:word" xmlns:w="http://schemas.openxmlformats.org/wordprocessingml/2006/main" xmlns:w14="http://schemas.microsoft.com/office/word/2010/wordml" xmlns:w15="http://schemas.microsoft.com/office/word/2012/wordml" xmlns:wpg="http://schemas.microsoft.com/office/word/2010/wordprocessingGroup" xmlns:wpi="http://schemas.microsoft.com/office/word/2010/wordprocessingInk" xmlns:wne="http://schemas.microsoft.com/office/word/2006/wordml" xmlns:wps="http://schemas.microsoft.com/office/word/2010/wordprocessingShape" mc:Ignorable="w14 w15 wp14">
+  <w:footnote w:type="separator" w:id="-1">
+    <w:p>
+      <w:pPr>
+        <w:spacing w:after="0" w:line="240" w:lineRule="auto"/>
+      </w:pPr>
+      <w:r>
+        <w:separator/>
+      </w:r>
+    </w:p>
+  </w:footnote>
+  <w:footnote w:type="continuationSeparator" w:id="0">
+    <w:p>
+      <w:pPr>
+        <w:spacing w:after="0" w:line="240" w:lineRule="auto"/>
+      </w:pPr>
+      <w:r>
+        <w:continuationSeparator/>
+      </w:r>
+    </w:p>
+  </w:footnote>
+</w:footnotes>
 </file>
 
 <file path=word/numbering.xml><?xml version="1.0" encoding="utf-8"?>
@@ -5833,6 +6342,88 @@
       <w:contextualSpacing/>
     </w:pPr>
   </w:style>
+  <w:style w:type="paragraph" w:styleId="En-tte">
+    <w:name w:val="header"/>
+    <w:basedOn w:val="Normal"/>
+    <w:link w:val="En-tteCar"/>
+    <w:uiPriority w:val="99"/>
+    <w:unhideWhenUsed/>
+    <w:rsid w:val="00555000"/>
+    <w:pPr>
+      <w:tabs>
+        <w:tab w:val="center" w:pos="4536"/>
+        <w:tab w:val="right" w:pos="9072"/>
+      </w:tabs>
+      <w:spacing w:after="0" w:line="240" w:lineRule="auto"/>
+    </w:pPr>
+  </w:style>
+  <w:style w:type="character" w:customStyle="1" w:styleId="En-tteCar">
+    <w:name w:val="En-tête Car"/>
+    <w:basedOn w:val="Policepardfaut"/>
+    <w:link w:val="En-tte"/>
+    <w:uiPriority w:val="99"/>
+    <w:rsid w:val="00555000"/>
+  </w:style>
+  <w:style w:type="paragraph" w:styleId="Pieddepage">
+    <w:name w:val="footer"/>
+    <w:basedOn w:val="Normal"/>
+    <w:link w:val="PieddepageCar"/>
+    <w:uiPriority w:val="99"/>
+    <w:unhideWhenUsed/>
+    <w:rsid w:val="00555000"/>
+    <w:pPr>
+      <w:tabs>
+        <w:tab w:val="center" w:pos="4536"/>
+        <w:tab w:val="right" w:pos="9072"/>
+      </w:tabs>
+      <w:spacing w:after="0" w:line="240" w:lineRule="auto"/>
+    </w:pPr>
+  </w:style>
+  <w:style w:type="character" w:customStyle="1" w:styleId="PieddepageCar">
+    <w:name w:val="Pied de page Car"/>
+    <w:basedOn w:val="Policepardfaut"/>
+    <w:link w:val="Pieddepage"/>
+    <w:uiPriority w:val="99"/>
+    <w:rsid w:val="00555000"/>
+  </w:style>
+  <w:style w:type="paragraph" w:styleId="TM1">
+    <w:name w:val="toc 1"/>
+    <w:basedOn w:val="Normal"/>
+    <w:next w:val="Normal"/>
+    <w:autoRedefine/>
+    <w:uiPriority w:val="39"/>
+    <w:unhideWhenUsed/>
+    <w:rsid w:val="00555000"/>
+    <w:pPr>
+      <w:spacing w:after="100"/>
+    </w:pPr>
+  </w:style>
+  <w:style w:type="paragraph" w:styleId="TM2">
+    <w:name w:val="toc 2"/>
+    <w:basedOn w:val="Normal"/>
+    <w:next w:val="Normal"/>
+    <w:autoRedefine/>
+    <w:uiPriority w:val="39"/>
+    <w:unhideWhenUsed/>
+    <w:rsid w:val="00555000"/>
+    <w:pPr>
+      <w:spacing w:after="100"/>
+      <w:ind w:left="210"/>
+    </w:pPr>
+  </w:style>
+  <w:style w:type="paragraph" w:styleId="TM3">
+    <w:name w:val="toc 3"/>
+    <w:basedOn w:val="Normal"/>
+    <w:next w:val="Normal"/>
+    <w:autoRedefine/>
+    <w:uiPriority w:val="39"/>
+    <w:unhideWhenUsed/>
+    <w:rsid w:val="00555000"/>
+    <w:pPr>
+      <w:spacing w:after="100"/>
+      <w:ind w:left="420"/>
+    </w:pPr>
+  </w:style>
 </w:styles>
 </file>
 
@@ -6102,7 +6693,7 @@
 </file>
 
 <file path=customXml/itemProps1.xml><?xml version="1.0" encoding="utf-8"?>
-<ds:datastoreItem xmlns:ds="http://schemas.openxmlformats.org/officeDocument/2006/customXml" ds:itemID="{F3004894-BF7C-4CDA-A40B-DA10719C0E37}">
+<ds:datastoreItem xmlns:ds="http://schemas.openxmlformats.org/officeDocument/2006/customXml" ds:itemID="{B67A1A09-EA03-4720-A677-FDA408C40A62}">
   <ds:schemaRefs>
     <ds:schemaRef ds:uri="http://schemas.openxmlformats.org/officeDocument/2006/bibliography"/>
   </ds:schemaRefs>

</xml_diff>

<commit_message>
level design part 2
</commit_message>
<xml_diff>
--- a/Mémoire.docx
+++ b/Mémoire.docx
@@ -4962,10 +4962,46 @@
     </w:p>
     <w:p>
       <w:pPr>
-        <w:jc w:val="left"/>
-      </w:pPr>
-      <w:r>
-        <w:t>Commentaire : Il reste des choses à mettre mais l’inspiration ne vient plus.</w:t>
+        <w:pStyle w:val="Paragraphedeliste"/>
+        <w:numPr>
+          <w:ilvl w:val="0"/>
+          <w:numId w:val="3"/>
+        </w:numPr>
+      </w:pPr>
+      <w:r>
+        <w:t>Une autre analyse possible est aussi le développement d’intensité dans le temps. Prenons une ou plusieurs fréquences données et regardons leur évolution d’intensité dans le temps.</w:t>
+      </w:r>
+    </w:p>
+    <w:p>
+      <w:pPr>
+        <w:pStyle w:val="Paragraphedeliste"/>
+        <w:numPr>
+          <w:ilvl w:val="0"/>
+          <w:numId w:val="3"/>
+        </w:numPr>
+      </w:pPr>
+      <w:r>
+        <w:t xml:space="preserve">Analyse de l’harmonique </w:t>
+      </w:r>
+    </w:p>
+    <w:p>
+      <w:pPr>
+        <w:pStyle w:val="Paragraphedeliste"/>
+        <w:numPr>
+          <w:ilvl w:val="0"/>
+          <w:numId w:val="3"/>
+        </w:numPr>
+      </w:pPr>
+      <w:r>
+        <w:t xml:space="preserve">Analyse de la suite de note en fonction de la gamme utilisée pour la détection de suite de note caractéristique d’un genre de musique ou d’une tonalité. </w:t>
+      </w:r>
+    </w:p>
+    <w:p>
+      <w:r>
+        <w:t xml:space="preserve">C’est éléments permettent de façon simple ou combiné de déterminer un bon nombre de paramètres pour analyser la musique et la classifier. Nous pouvons définir le genre, le rythme, et filtrer certaines fréquences. Nous développerons cette partie plus tard mais à titre d’exemple nous pourrions imaginer que dans un environnement </w:t>
+      </w:r>
+      <w:r>
+        <w:t xml:space="preserve">désertique, une tempête fait rage et la puissance de cette tempête serait fonction du beat de la musique courante. </w:t>
       </w:r>
       <w:r>
         <w:br w:type="page"/>
@@ -4992,6 +5028,194 @@
       </w:pPr>
       <w:r>
         <w:t xml:space="preserve">En jeu vidéo, le level design est l’étude et la construction de la structure d’un niveau de jeu. Il doit s’adapter à ou définir un gameplay (méchanique de jeu). Cette définition est spécifique au jeu video, cependant, il est possible de l’appliquer dans d’autre domaine. Au théâtre, le responsable des décors fait lui aussi une sorte de level design, il pose les bases d’un environnement, il en va de même pour le cinéma. Au final, nous pourrions définir le level design comme la création de l’environnement </w:t>
+      </w:r>
+      <w:r>
+        <w:t xml:space="preserve">visuel pour le spectateur. </w:t>
+      </w:r>
+    </w:p>
+    <w:p>
+      <w:pPr>
+        <w:ind w:left="360" w:firstLine="348"/>
+      </w:pPr>
+      <w:r>
+        <w:t xml:space="preserve">Dans notre cas nous allons nous intéresser aux procédés déterminant dans la création d’un environnement pour le ressentie émotionnel du joueur. Ici, il ne s’agit pas de définir un level design qui va impacter la façon de jouer du joueur mais qui va impacter la vision émotionnel du joueur, nous serons donc plus proche du cinéma que du jeu vidéo. </w:t>
+      </w:r>
+    </w:p>
+    <w:p>
+      <w:pPr>
+        <w:pStyle w:val="Titre3"/>
+      </w:pPr>
+      <w:r>
+        <w:t xml:space="preserve">Les Composantes scénographique du cinéma. </w:t>
+      </w:r>
+    </w:p>
+    <w:p/>
+    <w:p>
+      <w:r>
+        <w:t xml:space="preserve">Prenons la définition wikipedia de la scénographie : </w:t>
+      </w:r>
+    </w:p>
+    <w:p>
+      <w:r>
+        <w:t>« </w:t>
+      </w:r>
+      <w:r>
+        <w:t xml:space="preserve">La </w:t>
+      </w:r>
+      <w:r>
+        <w:rPr>
+          <w:b/>
+          <w:bCs/>
+        </w:rPr>
+        <w:t>scénographie</w:t>
+      </w:r>
+      <w:r>
+        <w:t xml:space="preserve"> (du grec σκηνη (skene) </w:t>
+      </w:r>
+      <w:r>
+        <w:rPr>
+          <w:i/>
+          <w:iCs/>
+        </w:rPr>
+        <w:t>scène</w:t>
+      </w:r>
+      <w:r>
+        <w:t xml:space="preserve"> et γραφειν (graphein) </w:t>
+      </w:r>
+      <w:r>
+        <w:rPr>
+          <w:i/>
+          <w:iCs/>
+        </w:rPr>
+        <w:t>écrire</w:t>
+      </w:r>
+      <w:r>
+        <w:t>) désigne aujourd'hui l'art de l'organisation de l'</w:t>
+      </w:r>
+      <w:hyperlink r:id="rId9" w:tooltip="Espace scénique" w:history="1">
+        <w:r>
+          <w:rPr>
+            <w:rStyle w:val="Lienhypertexte"/>
+          </w:rPr>
+          <w:t>espace scénique</w:t>
+        </w:r>
+      </w:hyperlink>
+      <w:r>
+        <w:t>, grâce à la coordination des moyens techniques et artistiques.</w:t>
+      </w:r>
+      <w:r>
+        <w:t> »</w:t>
+      </w:r>
+    </w:p>
+    <w:p>
+      <w:pPr>
+        <w:pStyle w:val="Paragraphedeliste"/>
+        <w:numPr>
+          <w:ilvl w:val="0"/>
+          <w:numId w:val="4"/>
+        </w:numPr>
+      </w:pPr>
+      <w:r>
+        <w:t>La Lumière</w:t>
+      </w:r>
+    </w:p>
+    <w:p>
+      <w:pPr>
+        <w:ind w:firstLine="360"/>
+      </w:pPr>
+      <w:r>
+        <w:t>La lumière est un atout majeur pour déterminer l’environnement dans lequel nous voulons plonger le joueur. D’un coup d’œil, le spectateur peut identifier l’environnement dans lequel il se trouve. Est-il réaliste, inquiétant, ou bien réaliste. Dans quel, moment de la journée nous trouvons nous, en intérieur ou bien en extérieur. La lumière permet de passer rapidement toutes ces informations. Pour prendre un exemple, en intérieur la lumière sera plus tamiser  et plus artificiel. Elle ne viendra pas du soleil et donc surement plusieurs sources différentes, c’est pourquoi les ombres seront multipliés. Cela peut renforcer un sentiment de malaise ou bien au contraire un sentiment de réconfort selon le type de source lumineuse et le décor.</w:t>
+      </w:r>
+    </w:p>
+    <w:p>
+      <w:pPr>
+        <w:pStyle w:val="Paragraphedeliste"/>
+        <w:numPr>
+          <w:ilvl w:val="0"/>
+          <w:numId w:val="4"/>
+        </w:numPr>
+      </w:pPr>
+      <w:r>
+        <w:t>Décor</w:t>
+      </w:r>
+    </w:p>
+    <w:p>
+      <w:pPr>
+        <w:ind w:firstLine="360"/>
+      </w:pPr>
+      <w:r>
+        <w:t>Le décor bien entendu est une composante essentielle de l’identification. Elle permet au personnage de savoir plus précisément dans quel environnement il se trouve. Nous ne pourrions pas différencier un désert d’une prairie par beau temps simplement par la lumiè</w:t>
+      </w:r>
+      <w:r>
+        <w:t xml:space="preserve">re. C’est pourquoi </w:t>
+      </w:r>
+      <w:r>
+        <w:t>le</w:t>
+      </w:r>
+      <w:r>
+        <w:t xml:space="preserve"> décor nous donne des éléments </w:t>
+      </w:r>
+      <w:r>
+        <w:t>visuels</w:t>
+      </w:r>
+      <w:r>
+        <w:t xml:space="preserve"> qui nous permettent d’identifier notre environnement, cependant, ces éléments doivent être </w:t>
+      </w:r>
+      <w:r>
+        <w:t>cohérents</w:t>
+      </w:r>
+      <w:r>
+        <w:t xml:space="preserve"> entre eux pour définir </w:t>
+      </w:r>
+      <w:r>
+        <w:t xml:space="preserve"> </w:t>
+      </w:r>
+      <w:r>
+        <w:t xml:space="preserve">un environnement. </w:t>
+      </w:r>
+      <w:r>
+        <w:t>Une télévision n’aurait pas sa place dans un environnement médiéval par exemple. Et pourtant, ce décor permet un certain de degrés de liberté. Il serait possible de trouver une télévision dans un château, si le joueur explore à notre époque des « ruines ». Cela permet de crée une certaine ambiance selon le contexte voulu.</w:t>
+      </w:r>
+    </w:p>
+    <w:p>
+      <w:pPr>
+        <w:pStyle w:val="Paragraphedeliste"/>
+        <w:numPr>
+          <w:ilvl w:val="0"/>
+          <w:numId w:val="4"/>
+        </w:numPr>
+      </w:pPr>
+      <w:r>
+        <w:t>La mise en scène</w:t>
+      </w:r>
+    </w:p>
+    <w:p>
+      <w:pPr>
+        <w:ind w:firstLine="360"/>
+      </w:pPr>
+      <w:r>
+        <w:t xml:space="preserve">La mise en scène peut se décomposer en deux parties, l’agencement scénique des décors et la cohérence de celui-ci. C’est deux éléments permet de définir l’univers. Prenons par exemple un cactus dans un désert. Jusque ici rien de spécial, il est normal de trouver ces éléments ensemble. Maintenant prenons un cactus qui se déplace dans un désert. Ici, le spectateur sait directement que l’environnement se place </w:t>
+      </w:r>
+      <w:r>
+        <w:lastRenderedPageBreak/>
+        <w:t xml:space="preserve">dans un contexte onirique ou surréaliste. Le décor ou la lumière ne lui apprennent rien l’a dessus, c’est bien la mise en scène qui s’en occupe et plus particulièrement la cohérence par rapport à l’environnement habituel que nous connaissons tous. Prenons maintenant comme exemple une salle comme une salle à manger. Si tous les éléments sont au sol, le contexte semble être réel, mais sinon plaçons ces éléments sur le plafond, le contexte se modifie. L’agencement permet de définir ce contexte. Il peut parfois rejoindre la cohérence. </w:t>
+      </w:r>
+    </w:p>
+    <w:p>
+      <w:pPr>
+        <w:pStyle w:val="Paragraphedeliste"/>
+        <w:numPr>
+          <w:ilvl w:val="0"/>
+          <w:numId w:val="4"/>
+        </w:numPr>
+      </w:pPr>
+      <w:r>
+        <w:t>Espace scénique</w:t>
+      </w:r>
+    </w:p>
+    <w:p>
+      <w:r>
+        <w:t xml:space="preserve">L’espace scénique concerne </w:t>
       </w:r>
       <w:bookmarkStart w:id="5" w:name="_GoBack"/>
       <w:bookmarkEnd w:id="5"/>
@@ -5351,6 +5575,95 @@
       </w:pPr>
     </w:lvl>
   </w:abstractNum>
+  <w:abstractNum w:abstractNumId="3" w15:restartNumberingAfterBreak="0">
+    <w:nsid w:val="6F544B9A"/>
+    <w:multiLevelType w:val="hybridMultilevel"/>
+    <w:tmpl w:val="A68610FC"/>
+    <w:lvl w:ilvl="0" w:tplc="040C0011">
+      <w:start w:val="1"/>
+      <w:numFmt w:val="decimal"/>
+      <w:lvlText w:val="%1)"/>
+      <w:lvlJc w:val="left"/>
+      <w:pPr>
+        <w:ind w:left="720" w:hanging="360"/>
+      </w:pPr>
+      <w:rPr>
+        <w:rFonts w:hint="default"/>
+      </w:rPr>
+    </w:lvl>
+    <w:lvl w:ilvl="1" w:tplc="040C0019" w:tentative="1">
+      <w:start w:val="1"/>
+      <w:numFmt w:val="lowerLetter"/>
+      <w:lvlText w:val="%2."/>
+      <w:lvlJc w:val="left"/>
+      <w:pPr>
+        <w:ind w:left="1440" w:hanging="360"/>
+      </w:pPr>
+    </w:lvl>
+    <w:lvl w:ilvl="2" w:tplc="040C001B" w:tentative="1">
+      <w:start w:val="1"/>
+      <w:numFmt w:val="lowerRoman"/>
+      <w:lvlText w:val="%3."/>
+      <w:lvlJc w:val="right"/>
+      <w:pPr>
+        <w:ind w:left="2160" w:hanging="180"/>
+      </w:pPr>
+    </w:lvl>
+    <w:lvl w:ilvl="3" w:tplc="040C000F" w:tentative="1">
+      <w:start w:val="1"/>
+      <w:numFmt w:val="decimal"/>
+      <w:lvlText w:val="%4."/>
+      <w:lvlJc w:val="left"/>
+      <w:pPr>
+        <w:ind w:left="2880" w:hanging="360"/>
+      </w:pPr>
+    </w:lvl>
+    <w:lvl w:ilvl="4" w:tplc="040C0019" w:tentative="1">
+      <w:start w:val="1"/>
+      <w:numFmt w:val="lowerLetter"/>
+      <w:lvlText w:val="%5."/>
+      <w:lvlJc w:val="left"/>
+      <w:pPr>
+        <w:ind w:left="3600" w:hanging="360"/>
+      </w:pPr>
+    </w:lvl>
+    <w:lvl w:ilvl="5" w:tplc="040C001B" w:tentative="1">
+      <w:start w:val="1"/>
+      <w:numFmt w:val="lowerRoman"/>
+      <w:lvlText w:val="%6."/>
+      <w:lvlJc w:val="right"/>
+      <w:pPr>
+        <w:ind w:left="4320" w:hanging="180"/>
+      </w:pPr>
+    </w:lvl>
+    <w:lvl w:ilvl="6" w:tplc="040C000F" w:tentative="1">
+      <w:start w:val="1"/>
+      <w:numFmt w:val="decimal"/>
+      <w:lvlText w:val="%7."/>
+      <w:lvlJc w:val="left"/>
+      <w:pPr>
+        <w:ind w:left="5040" w:hanging="360"/>
+      </w:pPr>
+    </w:lvl>
+    <w:lvl w:ilvl="7" w:tplc="040C0019" w:tentative="1">
+      <w:start w:val="1"/>
+      <w:numFmt w:val="lowerLetter"/>
+      <w:lvlText w:val="%8."/>
+      <w:lvlJc w:val="left"/>
+      <w:pPr>
+        <w:ind w:left="5760" w:hanging="360"/>
+      </w:pPr>
+    </w:lvl>
+    <w:lvl w:ilvl="8" w:tplc="040C001B" w:tentative="1">
+      <w:start w:val="1"/>
+      <w:numFmt w:val="lowerRoman"/>
+      <w:lvlText w:val="%9."/>
+      <w:lvlJc w:val="right"/>
+      <w:pPr>
+        <w:ind w:left="6480" w:hanging="180"/>
+      </w:pPr>
+    </w:lvl>
+  </w:abstractNum>
   <w:num w:numId="1">
     <w:abstractNumId w:val="1"/>
   </w:num>
@@ -5359,6 +5672,9 @@
   </w:num>
   <w:num w:numId="3">
     <w:abstractNumId w:val="0"/>
+  </w:num>
+  <w:num w:numId="4">
+    <w:abstractNumId w:val="3"/>
   </w:num>
 </w:numbering>
 </file>
@@ -6772,7 +7088,7 @@
 </file>
 
 <file path=customXml/itemProps1.xml><?xml version="1.0" encoding="utf-8"?>
-<ds:datastoreItem xmlns:ds="http://schemas.openxmlformats.org/officeDocument/2006/customXml" ds:itemID="{C3048ABB-FC33-4BB7-B0D4-48851AE8DACC}">
+<ds:datastoreItem xmlns:ds="http://schemas.openxmlformats.org/officeDocument/2006/customXml" ds:itemID="{82F8ED49-C5EE-4DF1-A0F0-4FA8134E148E}">
   <ds:schemaRefs>
     <ds:schemaRef ds:uri="http://schemas.openxmlformats.org/officeDocument/2006/bibliography"/>
   </ds:schemaRefs>

</xml_diff>

<commit_message>
Relecture partie 2 : level design
</commit_message>
<xml_diff>
--- a/Mémoire.docx
+++ b/Mémoire.docx
@@ -212,23 +212,13 @@
                           <w:szCs w:val="26"/>
                         </w:rPr>
                       </w:pPr>
-                      <w:proofErr w:type="spellStart"/>
                       <w:r>
                         <w:rPr>
                           <w:color w:val="5B9BD5" w:themeColor="accent1"/>
                           <w:sz w:val="26"/>
                           <w:szCs w:val="26"/>
                         </w:rPr>
-                        <w:t>Colmant</w:t>
-                      </w:r>
-                      <w:proofErr w:type="spellEnd"/>
-                      <w:r>
-                        <w:rPr>
-                          <w:color w:val="5B9BD5" w:themeColor="accent1"/>
-                          <w:sz w:val="26"/>
-                          <w:szCs w:val="26"/>
-                        </w:rPr>
-                        <w:t xml:space="preserve"> Amaury - </w:t>
+                        <w:t xml:space="preserve">Colmant Amaury - </w:t>
                       </w:r>
                       <w:sdt>
                         <w:sdtPr>
@@ -420,7 +410,7 @@
           <w:r>
             <w:fldChar w:fldCharType="separate"/>
           </w:r>
-          <w:hyperlink w:anchor="_Toc434682995" w:history="1">
+          <w:hyperlink w:anchor="_Toc434766128" w:history="1">
             <w:r>
               <w:rPr>
                 <w:rStyle w:val="Lienhypertexte"/>
@@ -463,7 +453,7 @@
                 <w:noProof/>
                 <w:webHidden/>
               </w:rPr>
-              <w:instrText xml:space="preserve"> PAGEREF _Toc434682995 \h </w:instrText>
+              <w:instrText xml:space="preserve"> PAGEREF _Toc434766128 \h </w:instrText>
             </w:r>
             <w:r>
               <w:rPr>
@@ -508,7 +498,7 @@
               <w:lang w:eastAsia="fr-FR"/>
             </w:rPr>
           </w:pPr>
-          <w:hyperlink w:anchor="_Toc434682996" w:history="1">
+          <w:hyperlink w:anchor="_Toc434766129" w:history="1">
             <w:r>
               <w:rPr>
                 <w:rStyle w:val="Lienhypertexte"/>
@@ -551,7 +541,7 @@
                 <w:noProof/>
                 <w:webHidden/>
               </w:rPr>
-              <w:instrText xml:space="preserve"> PAGEREF _Toc434682996 \h </w:instrText>
+              <w:instrText xml:space="preserve"> PAGEREF _Toc434766129 \h </w:instrText>
             </w:r>
             <w:r>
               <w:rPr>
@@ -595,7 +585,7 @@
               <w:lang w:eastAsia="fr-FR"/>
             </w:rPr>
           </w:pPr>
-          <w:hyperlink w:anchor="_Toc434682997" w:history="1">
+          <w:hyperlink w:anchor="_Toc434766130" w:history="1">
             <w:r>
               <w:rPr>
                 <w:rStyle w:val="Lienhypertexte"/>
@@ -622,7 +612,7 @@
                 <w:noProof/>
                 <w:webHidden/>
               </w:rPr>
-              <w:instrText xml:space="preserve"> PAGEREF _Toc434682997 \h </w:instrText>
+              <w:instrText xml:space="preserve"> PAGEREF _Toc434766130 \h </w:instrText>
             </w:r>
             <w:r>
               <w:rPr>
@@ -666,7 +656,7 @@
               <w:lang w:eastAsia="fr-FR"/>
             </w:rPr>
           </w:pPr>
-          <w:hyperlink w:anchor="_Toc434682998" w:history="1">
+          <w:hyperlink w:anchor="_Toc434766131" w:history="1">
             <w:r>
               <w:rPr>
                 <w:rStyle w:val="Lienhypertexte"/>
@@ -693,7 +683,7 @@
                 <w:noProof/>
                 <w:webHidden/>
               </w:rPr>
-              <w:instrText xml:space="preserve"> PAGEREF _Toc434682998 \h </w:instrText>
+              <w:instrText xml:space="preserve"> PAGEREF _Toc434766131 \h </w:instrText>
             </w:r>
             <w:r>
               <w:rPr>
@@ -738,7 +728,7 @@
               <w:lang w:eastAsia="fr-FR"/>
             </w:rPr>
           </w:pPr>
-          <w:hyperlink w:anchor="_Toc434682999" w:history="1">
+          <w:hyperlink w:anchor="_Toc434766132" w:history="1">
             <w:r>
               <w:rPr>
                 <w:rStyle w:val="Lienhypertexte"/>
@@ -781,7 +771,7 @@
                 <w:noProof/>
                 <w:webHidden/>
               </w:rPr>
-              <w:instrText xml:space="preserve"> PAGEREF _Toc434682999 \h </w:instrText>
+              <w:instrText xml:space="preserve"> PAGEREF _Toc434766132 \h </w:instrText>
             </w:r>
             <w:r>
               <w:rPr>
@@ -825,7 +815,7 @@
               <w:lang w:eastAsia="fr-FR"/>
             </w:rPr>
           </w:pPr>
-          <w:hyperlink w:anchor="_Toc434683000" w:history="1">
+          <w:hyperlink w:anchor="_Toc434766133" w:history="1">
             <w:r>
               <w:rPr>
                 <w:rStyle w:val="Lienhypertexte"/>
@@ -852,7 +842,7 @@
                 <w:noProof/>
                 <w:webHidden/>
               </w:rPr>
-              <w:instrText xml:space="preserve"> PAGEREF _Toc434683000 \h </w:instrText>
+              <w:instrText xml:space="preserve"> PAGEREF _Toc434766133 \h </w:instrText>
             </w:r>
             <w:r>
               <w:rPr>
@@ -896,7 +886,7 @@
               <w:lang w:eastAsia="fr-FR"/>
             </w:rPr>
           </w:pPr>
-          <w:hyperlink w:anchor="_Toc434683001" w:history="1">
+          <w:hyperlink w:anchor="_Toc434766134" w:history="1">
             <w:r>
               <w:rPr>
                 <w:rStyle w:val="Lienhypertexte"/>
@@ -923,7 +913,7 @@
                 <w:noProof/>
                 <w:webHidden/>
               </w:rPr>
-              <w:instrText xml:space="preserve"> PAGEREF _Toc434683001 \h </w:instrText>
+              <w:instrText xml:space="preserve"> PAGEREF _Toc434766134 \h </w:instrText>
             </w:r>
             <w:r>
               <w:rPr>
@@ -968,7 +958,7 @@
               <w:lang w:eastAsia="fr-FR"/>
             </w:rPr>
           </w:pPr>
-          <w:hyperlink w:anchor="_Toc434683002" w:history="1">
+          <w:hyperlink w:anchor="_Toc434766135" w:history="1">
             <w:r>
               <w:rPr>
                 <w:rStyle w:val="Lienhypertexte"/>
@@ -1011,7 +1001,7 @@
                 <w:noProof/>
                 <w:webHidden/>
               </w:rPr>
-              <w:instrText xml:space="preserve"> PAGEREF _Toc434683002 \h </w:instrText>
+              <w:instrText xml:space="preserve"> PAGEREF _Toc434766135 \h </w:instrText>
             </w:r>
             <w:r>
               <w:rPr>
@@ -1031,7 +1021,7 @@
                 <w:noProof/>
                 <w:webHidden/>
               </w:rPr>
-              <w:t>7</w:t>
+              <w:t>8</w:t>
             </w:r>
             <w:r>
               <w:rPr>
@@ -1055,7 +1045,7 @@
               <w:lang w:eastAsia="fr-FR"/>
             </w:rPr>
           </w:pPr>
-          <w:hyperlink w:anchor="_Toc434683003" w:history="1">
+          <w:hyperlink w:anchor="_Toc434766136" w:history="1">
             <w:r>
               <w:rPr>
                 <w:rStyle w:val="Lienhypertexte"/>
@@ -1082,7 +1072,7 @@
                 <w:noProof/>
                 <w:webHidden/>
               </w:rPr>
-              <w:instrText xml:space="preserve"> PAGEREF _Toc434683003 \h </w:instrText>
+              <w:instrText xml:space="preserve"> PAGEREF _Toc434766136 \h </w:instrText>
             </w:r>
             <w:r>
               <w:rPr>
@@ -1102,7 +1092,7 @@
                 <w:noProof/>
                 <w:webHidden/>
               </w:rPr>
-              <w:t>7</w:t>
+              <w:t>8</w:t>
             </w:r>
             <w:r>
               <w:rPr>
@@ -1127,7 +1117,7 @@
               <w:lang w:eastAsia="fr-FR"/>
             </w:rPr>
           </w:pPr>
-          <w:hyperlink w:anchor="_Toc434683004" w:history="1">
+          <w:hyperlink w:anchor="_Toc434766137" w:history="1">
             <w:r>
               <w:rPr>
                 <w:rStyle w:val="Lienhypertexte"/>
@@ -1170,7 +1160,7 @@
                 <w:noProof/>
                 <w:webHidden/>
               </w:rPr>
-              <w:instrText xml:space="preserve"> PAGEREF _Toc434683004 \h </w:instrText>
+              <w:instrText xml:space="preserve"> PAGEREF _Toc434766137 \h </w:instrText>
             </w:r>
             <w:r>
               <w:rPr>
@@ -1190,7 +1180,7 @@
                 <w:noProof/>
                 <w:webHidden/>
               </w:rPr>
-              <w:t>8</w:t>
+              <w:t>9</w:t>
             </w:r>
             <w:r>
               <w:rPr>
@@ -1214,7 +1204,7 @@
               <w:lang w:eastAsia="fr-FR"/>
             </w:rPr>
           </w:pPr>
-          <w:hyperlink w:anchor="_Toc434683005" w:history="1">
+          <w:hyperlink w:anchor="_Toc434766138" w:history="1">
             <w:r>
               <w:rPr>
                 <w:rStyle w:val="Lienhypertexte"/>
@@ -1241,7 +1231,7 @@
                 <w:noProof/>
                 <w:webHidden/>
               </w:rPr>
-              <w:instrText xml:space="preserve"> PAGEREF _Toc434683005 \h </w:instrText>
+              <w:instrText xml:space="preserve"> PAGEREF _Toc434766138 \h </w:instrText>
             </w:r>
             <w:r>
               <w:rPr>
@@ -1261,7 +1251,7 @@
                 <w:noProof/>
                 <w:webHidden/>
               </w:rPr>
-              <w:t>9</w:t>
+              <w:t>10</w:t>
             </w:r>
             <w:r>
               <w:rPr>
@@ -1319,13 +1309,14 @@
           <w:numId w:val="1"/>
         </w:numPr>
       </w:pPr>
-      <w:bookmarkStart w:id="0" w:name="_Toc434682995"/>
+      <w:bookmarkStart w:id="0" w:name="_Toc434766128"/>
       <w:r>
         <w:lastRenderedPageBreak/>
         <w:t>Analyse de l’existant</w:t>
       </w:r>
       <w:bookmarkEnd w:id="0"/>
     </w:p>
+    <w:p/>
     <w:p>
       <w:pPr>
         <w:pStyle w:val="Titre2"/>
@@ -1334,7 +1325,7 @@
           <w:numId w:val="2"/>
         </w:numPr>
       </w:pPr>
-      <w:bookmarkStart w:id="1" w:name="_Toc434682996"/>
+      <w:bookmarkStart w:id="1" w:name="_Toc434766129"/>
       <w:r>
         <w:t>Design</w:t>
       </w:r>
@@ -1347,7 +1338,7 @@
       <w:pPr>
         <w:pStyle w:val="Titre3"/>
       </w:pPr>
-      <w:bookmarkStart w:id="2" w:name="_Toc434682997"/>
+      <w:bookmarkStart w:id="2" w:name="_Toc434766130"/>
       <w:r>
         <w:t>Qu’</w:t>
       </w:r>
@@ -1367,6 +1358,9 @@
     </w:p>
     <w:p/>
     <w:p>
+      <w:pPr>
+        <w:ind w:firstLine="426"/>
+      </w:pPr>
       <w:r>
         <w:t xml:space="preserve">Selon </w:t>
       </w:r>
@@ -1380,6 +1374,9 @@
       </w:r>
     </w:p>
     <w:p>
+      <w:pPr>
+        <w:ind w:firstLine="426"/>
+      </w:pPr>
       <w:r>
         <w:t xml:space="preserve">« Le </w:t>
       </w:r>
@@ -1415,10 +1412,14 @@
         <w:t xml:space="preserve"> </w:t>
       </w:r>
     </w:p>
-    <w:p/>
-    <w:p>
-      <w:pPr>
-        <w:ind w:firstLine="708"/>
+    <w:p>
+      <w:pPr>
+        <w:ind w:firstLine="426"/>
+      </w:pPr>
+    </w:p>
+    <w:p>
+      <w:pPr>
+        <w:ind w:firstLine="426"/>
       </w:pPr>
       <w:r>
         <w:t>Nous croisons son résultat</w:t>
@@ -1516,7 +1517,7 @@
     </w:p>
     <w:p>
       <w:pPr>
-        <w:ind w:firstLine="708"/>
+        <w:ind w:firstLine="426"/>
       </w:pPr>
       <w:r>
         <w:t>Bien entendu c</w:t>
@@ -1538,6 +1539,9 @@
       </w:r>
     </w:p>
     <w:p>
+      <w:pPr>
+        <w:ind w:firstLine="426"/>
+      </w:pPr>
       <w:r>
         <w:t>C</w:t>
       </w:r>
@@ -1778,7 +1782,7 @@
     </w:p>
     <w:p>
       <w:pPr>
-        <w:ind w:firstLine="705"/>
+        <w:ind w:firstLine="426"/>
       </w:pPr>
       <w:r>
         <w:t>Il existe d’autre</w:t>
@@ -1816,7 +1820,7 @@
     </w:p>
     <w:p>
       <w:pPr>
-        <w:ind w:firstLine="708"/>
+        <w:ind w:firstLine="426"/>
       </w:pPr>
       <w:r>
         <w:t xml:space="preserve">La première réponse serait de dire que nous avons été éduqués comme </w:t>
@@ -1831,7 +1835,11 @@
         <w:t>nt</w:t>
       </w:r>
       <w:r>
-        <w:t xml:space="preserve"> depuis assez longtemps pour que nous ayons toujours vécu avec sans pour autant que personne ne nous les ai énoncé</w:t>
+        <w:t xml:space="preserve"> depuis assez longtemps pour que nous ayons toujours vécu avec sans pour autant que </w:t>
+      </w:r>
+      <w:r>
+        <w:lastRenderedPageBreak/>
+        <w:t>personne ne nous les ai énoncé</w:t>
       </w:r>
       <w:r>
         <w:t>e</w:t>
@@ -1870,11 +1878,7 @@
         <w:t xml:space="preserve"> implicitement. </w:t>
       </w:r>
       <w:r>
-        <w:t xml:space="preserve">Nous </w:t>
-      </w:r>
-      <w:r>
-        <w:lastRenderedPageBreak/>
-        <w:t>« baignons dedans » et m</w:t>
+        <w:t>Nous « baignons dedans » et m</w:t>
       </w:r>
       <w:r>
         <w:t>ême si</w:t>
@@ -1933,7 +1937,7 @@
     </w:p>
     <w:p>
       <w:pPr>
-        <w:ind w:firstLine="708"/>
+        <w:ind w:firstLine="426"/>
       </w:pPr>
       <w:commentRangeStart w:id="3"/>
       <w:r>
@@ -2006,7 +2010,7 @@
     </w:p>
     <w:p>
       <w:pPr>
-        <w:ind w:firstLine="708"/>
+        <w:ind w:firstLine="426"/>
       </w:pPr>
       <w:r>
         <w:t>Dans la vie de tous les jours</w:t>
@@ -2102,7 +2106,13 @@
         <w:t>impression</w:t>
       </w:r>
       <w:r>
-        <w:t xml:space="preserve"> général à une vision. C’est pourquoi une musique lente, avec des bruits aigu</w:t>
+        <w:t xml:space="preserve"> général</w:t>
+      </w:r>
+      <w:r>
+        <w:t>e</w:t>
+      </w:r>
+      <w:r>
+        <w:t xml:space="preserve"> à une vision. C’est pourquoi une musique lente, avec des bruits aigu</w:t>
       </w:r>
       <w:r>
         <w:t>s</w:t>
@@ -2149,422 +2159,422 @@
     </w:p>
     <w:p>
       <w:pPr>
+        <w:ind w:firstLine="426"/>
+      </w:pPr>
+      <w:r>
+        <w:t>Intuitivement, n</w:t>
+      </w:r>
+      <w:r>
+        <w:t>ous saur</w:t>
+      </w:r>
+      <w:r>
+        <w:t>ons</w:t>
+      </w:r>
+      <w:r>
+        <w:t xml:space="preserve"> reconnaitre (même sans en avoir beaucoup écouté) une musique venant des pays africain</w:t>
+      </w:r>
+      <w:r>
+        <w:t>s</w:t>
+      </w:r>
+      <w:r>
+        <w:t>, asiatique</w:t>
+      </w:r>
+      <w:r>
+        <w:t>s</w:t>
+      </w:r>
+      <w:r>
+        <w:t xml:space="preserve"> ou </w:t>
+      </w:r>
+      <w:r>
+        <w:t>d’</w:t>
+      </w:r>
+      <w:r>
+        <w:t>autre</w:t>
+      </w:r>
+      <w:r>
+        <w:t>s continents</w:t>
+      </w:r>
+      <w:r>
+        <w:t xml:space="preserve">. Les cultures des différentes civilisations s’entendent à travers la musique. </w:t>
+      </w:r>
+      <w:r>
+        <w:t>Ceci est dû à l’éducation, a l’environnement visuel mais aussi aux habitudes des civilisations</w:t>
+      </w:r>
+      <w:r>
+        <w:t xml:space="preserve"> et à leurs codes musica</w:t>
+      </w:r>
+      <w:r>
+        <w:t>ux</w:t>
+      </w:r>
+      <w:r>
+        <w:t xml:space="preserve">. </w:t>
+      </w:r>
+      <w:commentRangeStart w:id="5"/>
+      <w:r>
+        <w:t>La culture asiatique utilise beaucoup d’instrument</w:t>
+      </w:r>
+      <w:r>
+        <w:t>s</w:t>
+      </w:r>
+      <w:r>
+        <w:t xml:space="preserve"> que nous n’utilisons pas</w:t>
+      </w:r>
+      <w:r>
+        <w:t xml:space="preserve"> en Europe de l'ouest</w:t>
+      </w:r>
+      <w:r>
+        <w:t>, tout simplement car notre culture ne nous a pas habitués à ça.</w:t>
+      </w:r>
+      <w:commentRangeEnd w:id="5"/>
+      <w:r>
+        <w:rPr>
+          <w:rStyle w:val="Marquedecommentaire"/>
+        </w:rPr>
+        <w:commentReference w:id="5"/>
+      </w:r>
+      <w:r>
+        <w:t xml:space="preserve"> </w:t>
+      </w:r>
+      <w:r>
+        <w:t xml:space="preserve">C’est pourquoi la plupart des films asiatiques sont </w:t>
+      </w:r>
+      <w:proofErr w:type="spellStart"/>
+      <w:r>
+        <w:t>remasteris</w:t>
+      </w:r>
+      <w:r>
+        <w:t>és</w:t>
+      </w:r>
+      <w:proofErr w:type="spellEnd"/>
+      <w:r>
+        <w:t xml:space="preserve"> pour correspondre aux codes du pays d'exportation avant de sortir chez lui.</w:t>
+      </w:r>
+      <w:r>
+        <w:t xml:space="preserve"> </w:t>
+      </w:r>
+    </w:p>
+    <w:p>
+      <w:pPr>
+        <w:ind w:firstLine="426"/>
+      </w:pPr>
+      <w:r>
+        <w:t>Tous ces élémen</w:t>
+      </w:r>
+      <w:r>
+        <w:t>ts nous ont permis de dresser</w:t>
+      </w:r>
+      <w:r>
+        <w:t xml:space="preserve"> une liste de lois implicite</w:t>
+      </w:r>
+      <w:r>
+        <w:t>s autour des codes de la musique</w:t>
+      </w:r>
+      <w:r>
+        <w:t xml:space="preserve">. </w:t>
+      </w:r>
+      <w:r>
+        <w:t>Bien entendu, celles-ci dépendent de la culture, c'est pourquoi les règles citées ci-dessus s’applique</w:t>
+      </w:r>
+      <w:r>
+        <w:t>nt</w:t>
+      </w:r>
+      <w:r>
+        <w:t xml:space="preserve"> à toutes les cultures, elles sont le reflet du monde dans lequel nous vivons.</w:t>
+      </w:r>
+    </w:p>
+    <w:p>
+      <w:pPr>
+        <w:pStyle w:val="Titre3"/>
+      </w:pPr>
+    </w:p>
+    <w:p>
+      <w:pPr>
+        <w:pStyle w:val="Titre3"/>
+      </w:pPr>
+      <w:bookmarkStart w:id="6" w:name="_Toc434766131"/>
+      <w:r>
+        <w:t>Technique d’analyse existante</w:t>
+      </w:r>
+      <w:bookmarkEnd w:id="6"/>
+    </w:p>
+    <w:p>
+      <w:pPr>
         <w:ind w:firstLine="708"/>
       </w:pPr>
-      <w:r>
-        <w:t>Intuitivement, n</w:t>
-      </w:r>
-      <w:r>
-        <w:t>ous saur</w:t>
-      </w:r>
-      <w:r>
-        <w:t>ons</w:t>
-      </w:r>
-      <w:r>
-        <w:t xml:space="preserve"> reconnaitre (même sans en avoir beaucoup écouté) une musique venant des pays africain</w:t>
+    </w:p>
+    <w:p>
+      <w:pPr>
+        <w:ind w:firstLine="426"/>
+      </w:pPr>
+      <w:r>
+        <w:t xml:space="preserve">Le </w:t>
+      </w:r>
+      <w:r>
+        <w:t>son</w:t>
+      </w:r>
+      <w:r>
+        <w:t xml:space="preserve"> étant un art faisant appel</w:t>
+      </w:r>
+      <w:r>
+        <w:t>, comme tout art,</w:t>
+      </w:r>
+      <w:r>
+        <w:t xml:space="preserve"> à la sensibilité de l’être humain</w:t>
+      </w:r>
+      <w:r>
+        <w:t>,</w:t>
+      </w:r>
+      <w:r>
+        <w:t xml:space="preserve"> il est </w:t>
+      </w:r>
+      <w:r>
+        <w:t xml:space="preserve">de fait, </w:t>
+      </w:r>
+      <w:r>
+        <w:t xml:space="preserve">subjectif. C’est pourquoi le travail d’un designer </w:t>
+      </w:r>
+      <w:r>
+        <w:t xml:space="preserve">sonore </w:t>
+      </w:r>
+      <w:r>
+        <w:t xml:space="preserve">est requis pour ce genre de production et qu’il est difficile de l’automatiser. Cependant, le son est avant tout un signal. Pour rappel, le son est créé par des vibrations à différentes fréquences. </w:t>
+      </w:r>
+      <w:r>
+        <w:t>Nous allons distinguer 3 catégories de sons, les infra-sons (en dessous de 20Hz), les sons audibles humainement (entre 20Hz et 20 000Hz) et les ultra-sons (au-dessus de 20 000Hz). Nous intéressant à la musique, nous ne traiterons que les sons audibles</w:t>
+      </w:r>
+      <w:r>
+        <w:t>.</w:t>
+      </w:r>
+      <w:r>
+        <w:t xml:space="preserve"> </w:t>
+      </w:r>
+      <w:r>
+        <w:t>C</w:t>
+      </w:r>
+      <w:r>
+        <w:t>ependant, avec un ordinateur nous pourrions traiter de la même manière les infra et ultra-sons. D’un point de vu</w:t>
+      </w:r>
+      <w:r>
+        <w:t>e</w:t>
+      </w:r>
+      <w:r>
+        <w:t xml:space="preserve"> </w:t>
+      </w:r>
+      <w:r>
+        <w:lastRenderedPageBreak/>
+        <w:t xml:space="preserve">informatique, le son sera présenté sous la forme d’un tableau </w:t>
+      </w:r>
+      <w:r>
+        <w:t xml:space="preserve">à </w:t>
+      </w:r>
+      <w:r>
+        <w:t xml:space="preserve">2 dimensions mettant en parallèle la fréquence et la </w:t>
+      </w:r>
+      <w:r>
+        <w:t>nuance relative</w:t>
+      </w:r>
+      <w:r>
+        <w:t xml:space="preserve">. </w:t>
+      </w:r>
+      <w:r>
+        <w:t>Pour exemple prenons un son constant à 1</w:t>
+      </w:r>
+      <w:r>
+        <w:t xml:space="preserve"> </w:t>
+      </w:r>
+      <w:r>
+        <w:t>000</w:t>
+      </w:r>
+      <w:r>
+        <w:t xml:space="preserve"> </w:t>
+      </w:r>
+      <w:r>
+        <w:t xml:space="preserve">Hz, nous pourrons exprimer sa puissance entre 0 (aucun son) et 1 (puissance de sortie dans les enceintes du son). Donc à 0.2 le son sera le même qu’à 0.7 mais moins audible. La combinaison de ces </w:t>
+      </w:r>
+      <w:r>
+        <w:t>nuances</w:t>
+      </w:r>
+      <w:r>
+        <w:t xml:space="preserve"> et </w:t>
+      </w:r>
+      <w:r>
+        <w:t xml:space="preserve">de ces </w:t>
+      </w:r>
+      <w:r>
+        <w:t xml:space="preserve">fréquences sur le spectre audible permet de concevoir des musiques. </w:t>
+      </w:r>
+    </w:p>
+    <w:p>
+      <w:pPr>
+        <w:ind w:firstLine="426"/>
+      </w:pPr>
+      <w:r>
+        <w:t xml:space="preserve">Cependant, tous les sons ne sont pas </w:t>
+      </w:r>
+      <w:r>
+        <w:t>perçus</w:t>
+      </w:r>
+      <w:r>
+        <w:t xml:space="preserve"> de la même façon par l’oreille humaine. Prenons par exemple les basses (entre 20</w:t>
+      </w:r>
+      <w:r>
+        <w:t xml:space="preserve"> </w:t>
+      </w:r>
+      <w:r>
+        <w:t>Hz et 160</w:t>
+      </w:r>
+      <w:r>
+        <w:t xml:space="preserve"> </w:t>
+      </w:r>
+      <w:r>
+        <w:t>Hz voir 312</w:t>
+      </w:r>
+      <w:r>
+        <w:t xml:space="preserve"> </w:t>
+      </w:r>
+      <w:r>
+        <w:t xml:space="preserve">Hz en prenant large), ces dernières produisent </w:t>
+      </w:r>
+      <w:r>
+        <w:t>plus</w:t>
+      </w:r>
+      <w:r>
+        <w:t xml:space="preserve"> de bruits audibles par l’oreille. C’est pourquoi produire un son a 20</w:t>
+      </w:r>
+      <w:r>
+        <w:t xml:space="preserve"> </w:t>
+      </w:r>
+      <w:r>
+        <w:t xml:space="preserve">Hz et d’une puissance 0.5 sera </w:t>
+      </w:r>
+      <w:r>
+        <w:t>plus</w:t>
+      </w:r>
+      <w:r>
+        <w:t xml:space="preserve"> audible qu’un son a 2</w:t>
+      </w:r>
+      <w:r>
+        <w:t> </w:t>
+      </w:r>
+      <w:r>
+        <w:t>000</w:t>
+      </w:r>
+      <w:r>
+        <w:t xml:space="preserve"> </w:t>
+      </w:r>
+      <w:r>
+        <w:t xml:space="preserve">Hz a 0.5.  Ceci à un impact non négligeable sur l’analyse sonore. </w:t>
+      </w:r>
+      <w:r>
+        <w:t xml:space="preserve">Intuitivement, l’homme peut dire si une musique à une sonorité grave ou aiguë </w:t>
+      </w:r>
+      <w:r>
+        <w:t>et,</w:t>
+      </w:r>
+      <w:r>
+        <w:t xml:space="preserve"> ceci étant subjectif</w:t>
+      </w:r>
+      <w:r>
+        <w:t>,</w:t>
+      </w:r>
+      <w:r>
+        <w:t xml:space="preserve"> tout le monde peut ne pas être en accord avec lui. Mais la machine, ne disposant pas de sensibilité mais simplement d’informations, ne peut pas déterminer la teinte d’une musique. </w:t>
+      </w:r>
+      <w:r>
+        <w:t xml:space="preserve">Il faudrait pour cela définir pour chaque fréquence un taux de conversion pour niveler une musique. </w:t>
+      </w:r>
+    </w:p>
+    <w:p>
+      <w:pPr>
+        <w:ind w:firstLine="426"/>
+      </w:pPr>
+      <w:commentRangeStart w:id="7"/>
+      <w:r>
+        <w:t>La plupart des oreilles expérimentées arrive</w:t>
+      </w:r>
+      <w:r>
+        <w:t>nt</w:t>
+      </w:r>
+      <w:r>
+        <w:t xml:space="preserve"> à reconnaitre les instruments dans une musique. Bien souvent parce leur utilisation est soit différé</w:t>
+      </w:r>
+      <w:r>
+        <w:t>e</w:t>
+      </w:r>
+      <w:r>
+        <w:t xml:space="preserve"> dans le temps (quelque secondes voir milliseconde</w:t>
       </w:r>
       <w:r>
         <w:t>s</w:t>
       </w:r>
       <w:r>
-        <w:t>, asiatique</w:t>
+        <w:t>) ou bien parce qu’elles n’ont pas la même sonorité (exemple : batterie et clavier ne produise</w:t>
+      </w:r>
+      <w:r>
+        <w:t>nt pas de</w:t>
+      </w:r>
+      <w:r>
+        <w:t>s son</w:t>
       </w:r>
       <w:r>
         <w:t>s</w:t>
       </w:r>
       <w:r>
-        <w:t xml:space="preserve"> ou </w:t>
-      </w:r>
-      <w:r>
-        <w:t>d’</w:t>
-      </w:r>
-      <w:r>
-        <w:t>autre</w:t>
-      </w:r>
-      <w:r>
-        <w:t>s continents</w:t>
-      </w:r>
-      <w:r>
-        <w:t xml:space="preserve">. Les cultures des différentes civilisations s’entendent à travers la musique. </w:t>
-      </w:r>
-      <w:r>
-        <w:t>Ceci est dû à l’éducation, a l’environnement visuel mais aussi aux habitudes des civilisations</w:t>
-      </w:r>
-      <w:r>
-        <w:t xml:space="preserve"> et à leurs codes musica</w:t>
-      </w:r>
-      <w:r>
-        <w:t>ux</w:t>
-      </w:r>
-      <w:r>
-        <w:t xml:space="preserve">. </w:t>
-      </w:r>
-      <w:commentRangeStart w:id="5"/>
-      <w:r>
-        <w:t>La culture asiatique utilise beaucoup d’instrument</w:t>
+        <w:t xml:space="preserve"> dans les même</w:t>
       </w:r>
       <w:r>
         <w:t>s</w:t>
       </w:r>
       <w:r>
-        <w:t xml:space="preserve"> que nous n’utilisons pas</w:t>
-      </w:r>
-      <w:r>
-        <w:t xml:space="preserve"> en Europe de l'ouest</w:t>
-      </w:r>
-      <w:r>
-        <w:t>, tout simplement car notre culture ne nous a pas habitués à ça.</w:t>
-      </w:r>
-      <w:commentRangeEnd w:id="5"/>
+        <w:t xml:space="preserve"> fréquences). </w:t>
+      </w:r>
+      <w:r>
+        <w:t xml:space="preserve">Pour l’ordinateur, il est impossible de les distinguer sans </w:t>
+      </w:r>
+      <w:r>
+        <w:t xml:space="preserve">une </w:t>
+      </w:r>
+      <w:r>
+        <w:t>intervention humain</w:t>
+      </w:r>
+      <w:r>
+        <w:t xml:space="preserve">e. Cette limite est due au fait que les fréquences des </w:t>
+      </w:r>
+      <w:r>
+        <w:t>instruments peuvent se superposer et donc nous ne pouvons assurer que sur une plage définie de fréquence</w:t>
+      </w:r>
+      <w:r>
+        <w:t>s,</w:t>
+      </w:r>
+      <w:r>
+        <w:t xml:space="preserve"> celle</w:t>
+      </w:r>
+      <w:r>
+        <w:t>s</w:t>
+      </w:r>
+      <w:r>
+        <w:t>-ci fer</w:t>
+      </w:r>
+      <w:r>
+        <w:t>ont</w:t>
+      </w:r>
+      <w:r>
+        <w:t xml:space="preserve"> toujours référence au même instrument.</w:t>
+      </w:r>
+      <w:commentRangeEnd w:id="7"/>
       <w:r>
         <w:rPr>
           <w:rStyle w:val="Marquedecommentaire"/>
         </w:rPr>
-        <w:commentReference w:id="5"/>
+        <w:commentReference w:id="7"/>
       </w:r>
       <w:r>
         <w:t xml:space="preserve"> </w:t>
       </w:r>
-      <w:r>
-        <w:t xml:space="preserve">C’est pourquoi la plupart des films asiatiques sont </w:t>
-      </w:r>
-      <w:proofErr w:type="spellStart"/>
-      <w:r>
-        <w:t>remasteris</w:t>
-      </w:r>
-      <w:r>
-        <w:t>és</w:t>
-      </w:r>
-      <w:proofErr w:type="spellEnd"/>
-      <w:r>
-        <w:t xml:space="preserve"> pour correspondre aux codes du pays d'exportation avant de sortir chez lui.</w:t>
-      </w:r>
-      <w:r>
-        <w:t xml:space="preserve"> </w:t>
-      </w:r>
-    </w:p>
-    <w:p>
-      <w:pPr>
-        <w:ind w:firstLine="708"/>
-      </w:pPr>
-      <w:r>
-        <w:t>Tous ces élémen</w:t>
-      </w:r>
-      <w:r>
-        <w:t>ts nous ont permis de dresser</w:t>
-      </w:r>
-      <w:r>
-        <w:t xml:space="preserve"> une liste de lois implicite</w:t>
-      </w:r>
-      <w:r>
-        <w:t>s autour des codes de la musique</w:t>
-      </w:r>
-      <w:r>
-        <w:t xml:space="preserve">. </w:t>
-      </w:r>
-      <w:r>
-        <w:t>Bien entendu, celles-ci dépendent de la culture, c'est pourquoi les règles citées ci-dessus s’applique</w:t>
-      </w:r>
-      <w:r>
-        <w:t>nt</w:t>
-      </w:r>
-      <w:r>
-        <w:t xml:space="preserve"> à toutes les cultures, elles sont le reflet du monde dans lequel nous vivons.</w:t>
-      </w:r>
-    </w:p>
-    <w:p>
-      <w:pPr>
-        <w:pStyle w:val="Titre3"/>
-      </w:pPr>
-      <w:bookmarkStart w:id="6" w:name="_Toc434682998"/>
-    </w:p>
-    <w:p>
-      <w:pPr>
-        <w:pStyle w:val="Titre3"/>
-      </w:pPr>
-      <w:r>
-        <w:t>Technique d’analyse existante</w:t>
-      </w:r>
-      <w:bookmarkEnd w:id="6"/>
-    </w:p>
-    <w:p>
-      <w:pPr>
-        <w:ind w:firstLine="708"/>
-      </w:pPr>
-    </w:p>
-    <w:p>
-      <w:pPr>
-        <w:ind w:firstLine="708"/>
-      </w:pPr>
-      <w:r>
-        <w:t xml:space="preserve">Le </w:t>
-      </w:r>
-      <w:r>
-        <w:t>son</w:t>
-      </w:r>
-      <w:r>
-        <w:t xml:space="preserve"> étant un art faisant appel</w:t>
-      </w:r>
-      <w:r>
-        <w:t>, comme tout art,</w:t>
-      </w:r>
-      <w:r>
-        <w:t xml:space="preserve"> à la sensibilité de l’être humain</w:t>
-      </w:r>
-      <w:r>
-        <w:t>,</w:t>
-      </w:r>
-      <w:r>
-        <w:t xml:space="preserve"> il est </w:t>
-      </w:r>
-      <w:r>
-        <w:t xml:space="preserve">de fait, </w:t>
-      </w:r>
-      <w:r>
-        <w:t xml:space="preserve">subjectif. C’est pourquoi le travail d’un designer </w:t>
-      </w:r>
-      <w:r>
-        <w:t xml:space="preserve">sonore </w:t>
-      </w:r>
-      <w:r>
-        <w:t xml:space="preserve">est requis pour ce genre de production et qu’il est difficile de l’automatiser. Cependant, le son est avant tout un signal. Pour rappel, le son est créé par des vibrations à différentes fréquences. </w:t>
-      </w:r>
-      <w:r>
-        <w:t>Nous allons distinguer 3 catégories de sons, les infra-sons (en dessous de 20Hz), les sons audibles humainement (entre 20Hz et 20 000Hz) et les ultra-sons (au-dessus de 20 000Hz). Nous intéressant à la musique, nous ne traiterons que les sons audibles</w:t>
-      </w:r>
-      <w:r>
-        <w:t>.</w:t>
-      </w:r>
-      <w:r>
-        <w:t xml:space="preserve"> </w:t>
-      </w:r>
-      <w:r>
-        <w:t>C</w:t>
-      </w:r>
-      <w:r>
-        <w:t>ependant, avec un ordinateur nous pourrions traiter de la même manière les infra et ultra-sons. D’un point de vu</w:t>
-      </w:r>
-      <w:r>
-        <w:t>e</w:t>
-      </w:r>
-      <w:r>
-        <w:t xml:space="preserve"> informatique, le son sera présenté sous la forme d’un tableau </w:t>
-      </w:r>
-      <w:r>
-        <w:t xml:space="preserve">à </w:t>
-      </w:r>
-      <w:r>
-        <w:t xml:space="preserve">2 dimensions mettant en parallèle la fréquence et la </w:t>
-      </w:r>
-      <w:r>
-        <w:t>nuance relative</w:t>
-      </w:r>
-      <w:r>
-        <w:t xml:space="preserve">. </w:t>
-      </w:r>
-      <w:r>
-        <w:t>Pour exemple prenons un son constant à 1</w:t>
-      </w:r>
-      <w:r>
-        <w:t xml:space="preserve"> </w:t>
-      </w:r>
-      <w:r>
-        <w:t>000</w:t>
-      </w:r>
-      <w:r>
-        <w:t xml:space="preserve"> </w:t>
-      </w:r>
-      <w:r>
-        <w:t xml:space="preserve">Hz, nous pourrons </w:t>
-      </w:r>
-      <w:r>
-        <w:lastRenderedPageBreak/>
-        <w:t xml:space="preserve">exprimer sa puissance entre 0 (aucun son) et 1 (puissance de sortie dans les enceintes du son). Donc à 0.2 le son sera le même qu’à 0.7 mais moins audible. La combinaison de ces </w:t>
-      </w:r>
-      <w:r>
-        <w:t>nuances</w:t>
-      </w:r>
-      <w:r>
-        <w:t xml:space="preserve"> et </w:t>
-      </w:r>
-      <w:r>
-        <w:t xml:space="preserve">de ces </w:t>
-      </w:r>
-      <w:r>
-        <w:t xml:space="preserve">fréquences sur le spectre audible permet de concevoir des musiques. </w:t>
-      </w:r>
-    </w:p>
-    <w:p>
-      <w:pPr>
-        <w:ind w:firstLine="708"/>
-      </w:pPr>
-      <w:r>
-        <w:t xml:space="preserve">Cependant, tous les sons ne sont pas </w:t>
-      </w:r>
-      <w:r>
-        <w:t>perçus</w:t>
-      </w:r>
-      <w:r>
-        <w:t xml:space="preserve"> de la même façon par l’oreille humaine. Prenons par exemple les basses (entre 20</w:t>
-      </w:r>
-      <w:r>
-        <w:t xml:space="preserve"> </w:t>
-      </w:r>
-      <w:r>
-        <w:t>Hz et 160</w:t>
-      </w:r>
-      <w:r>
-        <w:t xml:space="preserve"> </w:t>
-      </w:r>
-      <w:r>
-        <w:t>Hz voir 312</w:t>
-      </w:r>
-      <w:r>
-        <w:t xml:space="preserve"> </w:t>
-      </w:r>
-      <w:r>
-        <w:t xml:space="preserve">Hz en prenant large), ces dernières produisent </w:t>
-      </w:r>
-      <w:r>
-        <w:t>plus</w:t>
-      </w:r>
-      <w:r>
-        <w:t xml:space="preserve"> de bruits audibles par l’oreille. C’est pourquoi produire un son a 20</w:t>
-      </w:r>
-      <w:r>
-        <w:t xml:space="preserve"> </w:t>
-      </w:r>
-      <w:r>
-        <w:t xml:space="preserve">Hz et d’une puissance 0.5 sera </w:t>
-      </w:r>
-      <w:r>
-        <w:t>plus</w:t>
-      </w:r>
-      <w:r>
-        <w:t xml:space="preserve"> audible qu’un son a 2</w:t>
-      </w:r>
-      <w:r>
-        <w:t> </w:t>
-      </w:r>
-      <w:r>
-        <w:t>000</w:t>
-      </w:r>
-      <w:r>
-        <w:t xml:space="preserve"> </w:t>
-      </w:r>
-      <w:r>
-        <w:t xml:space="preserve">Hz a 0.5.  Ceci à un impact non négligeable sur l’analyse sonore. </w:t>
-      </w:r>
-      <w:r>
-        <w:t xml:space="preserve">Intuitivement, l’homme peut dire si une musique à une sonorité grave ou aiguë </w:t>
-      </w:r>
-      <w:r>
-        <w:t>et,</w:t>
-      </w:r>
-      <w:r>
-        <w:t xml:space="preserve"> ceci étant subjectif</w:t>
-      </w:r>
-      <w:r>
-        <w:t>,</w:t>
-      </w:r>
-      <w:r>
-        <w:t xml:space="preserve"> tout le monde peut ne pas être en accord avec lui. Mais la machine, ne disposant pas de sensibilité mais simplement d’informations, ne peut pas déterminer la teinte d’une musique. </w:t>
-      </w:r>
-      <w:r>
-        <w:t xml:space="preserve">Il faudrait pour cela définir pour chaque fréquence un taux de conversion pour niveler une musique. </w:t>
-      </w:r>
-    </w:p>
-    <w:p>
-      <w:pPr>
-        <w:ind w:firstLine="708"/>
-      </w:pPr>
-      <w:commentRangeStart w:id="7"/>
-      <w:r>
-        <w:t>La plupart des oreilles expérimentées arrive</w:t>
-      </w:r>
-      <w:r>
-        <w:t>nt</w:t>
-      </w:r>
-      <w:r>
-        <w:t xml:space="preserve"> à reconnaitre les instruments dans une musique. Bien souvent parce leur utilisation est soit différé</w:t>
-      </w:r>
-      <w:r>
-        <w:t>e</w:t>
-      </w:r>
-      <w:r>
-        <w:t xml:space="preserve"> dans le temps (quelque secondes voir milliseconde</w:t>
-      </w:r>
-      <w:r>
-        <w:t>s</w:t>
-      </w:r>
-      <w:r>
-        <w:t>) ou bien parce qu’elles n’ont pas la même sonorité (exemple : batterie et clavier ne produise</w:t>
-      </w:r>
-      <w:r>
-        <w:t>nt pas de</w:t>
-      </w:r>
-      <w:r>
-        <w:t>s son</w:t>
-      </w:r>
-      <w:r>
-        <w:t>s</w:t>
-      </w:r>
-      <w:r>
-        <w:t xml:space="preserve"> dans les même</w:t>
-      </w:r>
-      <w:r>
-        <w:t>s</w:t>
-      </w:r>
-      <w:r>
-        <w:t xml:space="preserve"> fréquences). </w:t>
-      </w:r>
-      <w:r>
-        <w:t xml:space="preserve">Pour l’ordinateur, il est impossible de les distinguer sans </w:t>
-      </w:r>
-      <w:r>
-        <w:t xml:space="preserve">une </w:t>
-      </w:r>
-      <w:r>
-        <w:t>intervention humain</w:t>
-      </w:r>
-      <w:r>
-        <w:t xml:space="preserve">e. Cette limite est due au fait que les fréquences des </w:t>
-      </w:r>
-      <w:r>
-        <w:t>instruments peuvent se superposer et donc nous ne pouvons assurer que sur une plage définie de fréquence</w:t>
-      </w:r>
-      <w:r>
-        <w:t>s,</w:t>
-      </w:r>
-      <w:r>
-        <w:t xml:space="preserve"> celle</w:t>
-      </w:r>
-      <w:r>
-        <w:t>s</w:t>
-      </w:r>
-      <w:r>
-        <w:t>-ci fer</w:t>
-      </w:r>
-      <w:r>
-        <w:t>ont</w:t>
-      </w:r>
-      <w:r>
-        <w:t xml:space="preserve"> toujours référence au même instrument.</w:t>
-      </w:r>
-      <w:commentRangeEnd w:id="7"/>
-      <w:r>
-        <w:rPr>
-          <w:rStyle w:val="Marquedecommentaire"/>
-        </w:rPr>
-        <w:commentReference w:id="7"/>
-      </w:r>
-      <w:r>
-        <w:t xml:space="preserve"> </w:t>
-      </w:r>
-    </w:p>
-    <w:p>
-      <w:pPr>
-        <w:ind w:firstLine="708"/>
+    </w:p>
+    <w:p>
+      <w:pPr>
+        <w:ind w:firstLine="426"/>
       </w:pPr>
       <w:r>
         <w:t xml:space="preserve">Maintenant que nous </w:t>
@@ -2658,7 +2668,13 @@
         <w:t>pulsation</w:t>
       </w:r>
       <w:r>
-        <w:t xml:space="preserve"> peut être analysé en regardant l’énergie dissipé</w:t>
+        <w:t xml:space="preserve"> peut être analysé</w:t>
+      </w:r>
+      <w:r>
+        <w:t>e</w:t>
+      </w:r>
+      <w:r>
+        <w:t xml:space="preserve"> en regardant l’énergie dissipé</w:t>
       </w:r>
       <w:r>
         <w:t>e</w:t>
@@ -2813,6 +2829,9 @@
       </w:r>
     </w:p>
     <w:p>
+      <w:pPr>
+        <w:ind w:firstLine="426"/>
+      </w:pPr>
       <w:r>
         <w:t>C</w:t>
       </w:r>
@@ -2855,7 +2874,7 @@
           <w:numId w:val="2"/>
         </w:numPr>
       </w:pPr>
-      <w:bookmarkStart w:id="9" w:name="_Toc434682999"/>
+      <w:bookmarkStart w:id="9" w:name="_Toc434766132"/>
       <w:proofErr w:type="spellStart"/>
       <w:r>
         <w:lastRenderedPageBreak/>
@@ -2874,8 +2893,9 @@
     </w:p>
     <w:p>
       <w:pPr>
-        <w:ind w:left="360" w:firstLine="348"/>
-      </w:pPr>
+        <w:ind w:firstLine="348"/>
+      </w:pPr>
+      <w:commentRangeStart w:id="10"/>
       <w:r>
         <w:t xml:space="preserve">En jeu vidéo, le </w:t>
       </w:r>
@@ -2894,10 +2914,27 @@
         <w:t xml:space="preserve"> design</w:t>
       </w:r>
       <w:r>
-        <w:t xml:space="preserve"> est l’étude et la construction de la structure d’un niveau de jeu. Il doit s’adapter à ou définir un </w:t>
+        <w:t xml:space="preserve"> est l’étude et la construction de la structure d’un niveau de jeu</w:t>
+      </w:r>
+      <w:r>
+        <w:t xml:space="preserve"> par un </w:t>
       </w:r>
       <w:proofErr w:type="spellStart"/>
       <w:r>
+        <w:t>Level</w:t>
+      </w:r>
+      <w:proofErr w:type="spellEnd"/>
+      <w:r>
+        <w:t xml:space="preserve"> designer</w:t>
+      </w:r>
+      <w:r>
+        <w:t xml:space="preserve">. Il doit s’adapter à ou définir </w:t>
+      </w:r>
+      <w:r>
+        <w:t xml:space="preserve">la mécanique de jeu que nous appellerons plus communément </w:t>
+      </w:r>
+      <w:proofErr w:type="spellStart"/>
+      <w:r>
         <w:rPr>
           <w:i/>
         </w:rPr>
@@ -2905,22 +2942,41 @@
       </w:r>
       <w:proofErr w:type="spellEnd"/>
       <w:r>
-        <w:t xml:space="preserve"> (méc</w:t>
-      </w:r>
-      <w:r>
-        <w:t>anique de jeu). Cette défin</w:t>
+        <w:t>. Cette défin</w:t>
       </w:r>
       <w:r>
         <w:t>ition est spécifique au jeu vidé</w:t>
       </w:r>
       <w:r>
-        <w:t xml:space="preserve">o, cependant, il est possible de l’appliquer dans d’autre domaine. Au théâtre, </w:t>
+        <w:t>o, cependant, il est possible de l’appliquer dans d’autre domaine.</w:t>
+      </w:r>
+      <w:r>
+        <w:t xml:space="preserve"> </w:t>
+      </w:r>
+      <w:r>
+        <w:t xml:space="preserve"> </w:t>
+      </w:r>
+      <w:commentRangeEnd w:id="10"/>
+      <w:r>
+        <w:rPr>
+          <w:rStyle w:val="Marquedecommentaire"/>
+        </w:rPr>
+        <w:commentReference w:id="10"/>
+      </w:r>
+      <w:r>
+        <w:t xml:space="preserve">Au théâtre, </w:t>
       </w:r>
       <w:r>
         <w:t xml:space="preserve">le metteur en scène avec </w:t>
       </w:r>
       <w:r>
-        <w:t xml:space="preserve">le responsable des décors fait lui aussi une sorte de </w:t>
+        <w:t xml:space="preserve">le responsable des décors fait lui aussi </w:t>
+      </w:r>
+      <w:r>
+        <w:t>du</w:t>
+      </w:r>
+      <w:r>
+        <w:t xml:space="preserve"> </w:t>
       </w:r>
       <w:proofErr w:type="spellStart"/>
       <w:r>
@@ -2962,7 +3018,7 @@
     </w:p>
     <w:p>
       <w:pPr>
-        <w:ind w:left="360" w:firstLine="348"/>
+        <w:ind w:firstLine="348"/>
       </w:pPr>
       <w:r>
         <w:t>Dans notre cas nous allons nous intéresser aux procédés déterminant dans la création d’un</w:t>
@@ -3014,31 +3070,126 @@
         <w:t xml:space="preserve"> design</w:t>
       </w:r>
       <w:r>
-        <w:t xml:space="preserve"> qui va impacter la vision émotionnel</w:t>
-      </w:r>
-      <w:r>
+        <w:t xml:space="preserve"> qui va </w:t>
+      </w:r>
+      <w:r>
+        <w:rPr>
+          <w:b/>
+        </w:rPr>
+        <w:t>impacter la vision émotionnel</w:t>
+      </w:r>
+      <w:r>
+        <w:rPr>
+          <w:b/>
+        </w:rPr>
         <w:t>le</w:t>
       </w:r>
       <w:r>
-        <w:t xml:space="preserve"> du joueur, nous serons donc plus proche</w:t>
+        <w:t xml:space="preserve"> du joueur</w:t>
+      </w:r>
+      <w:r>
+        <w:t>. N</w:t>
+      </w:r>
+      <w:r>
+        <w:t>ous serons donc plus proche</w:t>
       </w:r>
       <w:r>
         <w:t>s</w:t>
       </w:r>
       <w:r>
-        <w:t xml:space="preserve"> du cinéma que du jeu vidéo. </w:t>
-      </w:r>
+        <w:t xml:space="preserve"> </w:t>
+      </w:r>
+      <w:r>
+        <w:t>de la mise en scènes tel quel</w:t>
+      </w:r>
+      <w:r>
+        <w:t>le</w:t>
+      </w:r>
+      <w:r>
+        <w:t xml:space="preserve"> pourrai</w:t>
+      </w:r>
+      <w:r>
+        <w:t>t</w:t>
+      </w:r>
+      <w:r>
+        <w:t xml:space="preserve"> être </w:t>
+      </w:r>
+      <w:r>
+        <w:t>cré</w:t>
+      </w:r>
+      <w:r>
+        <w:t>ée</w:t>
+      </w:r>
+      <w:r>
+        <w:t xml:space="preserve"> </w:t>
+      </w:r>
+      <w:r>
+        <w:t>d</w:t>
+      </w:r>
+      <w:r>
+        <w:t>ans le</w:t>
+      </w:r>
+      <w:r>
+        <w:t xml:space="preserve"> cinéma</w:t>
+      </w:r>
+      <w:r>
+        <w:t xml:space="preserve"> ou le théâtre</w:t>
+      </w:r>
+      <w:r>
+        <w:t xml:space="preserve"> que </w:t>
+      </w:r>
+      <w:r>
+        <w:t>dans</w:t>
+      </w:r>
+      <w:r>
+        <w:t xml:space="preserve"> </w:t>
+      </w:r>
+      <w:r>
+        <w:t xml:space="preserve">le </w:t>
+      </w:r>
+      <w:r>
+        <w:t>jeu vidéo.</w:t>
+      </w:r>
+      <w:r>
+        <w:t xml:space="preserve"> C'est pourquoi nous nous baserons sur le travail d'un </w:t>
+      </w:r>
+      <w:r>
+        <w:rPr>
+          <w:i/>
+        </w:rPr>
+        <w:t>scénographe</w:t>
+      </w:r>
+      <w:r>
+        <w:t xml:space="preserve"> pour définir celui du </w:t>
+      </w:r>
+      <w:proofErr w:type="spellStart"/>
+      <w:r>
+        <w:rPr>
+          <w:i/>
+        </w:rPr>
+        <w:t>level</w:t>
+      </w:r>
+      <w:proofErr w:type="spellEnd"/>
+      <w:r>
+        <w:rPr>
+          <w:i/>
+        </w:rPr>
+        <w:t xml:space="preserve"> designer</w:t>
+      </w:r>
+      <w:r>
+        <w:t>.</w:t>
+      </w:r>
+    </w:p>
+    <w:p>
+      <w:pPr>
+        <w:ind w:firstLine="348"/>
+      </w:pPr>
     </w:p>
     <w:p>
       <w:pPr>
         <w:pStyle w:val="Titre3"/>
       </w:pPr>
-      <w:bookmarkStart w:id="10" w:name="_Toc434683000"/>
-    </w:p>
-    <w:p>
-      <w:pPr>
-        <w:pStyle w:val="Titre3"/>
-      </w:pPr>
+      <w:bookmarkStart w:id="11" w:name="_Toc434766133"/>
       <w:r>
         <w:t>Les c</w:t>
       </w:r>
@@ -3051,13 +3202,16 @@
       <w:r>
         <w:t>.</w:t>
       </w:r>
-      <w:bookmarkEnd w:id="10"/>
+      <w:bookmarkEnd w:id="11"/>
       <w:r>
         <w:t xml:space="preserve"> </w:t>
       </w:r>
     </w:p>
     <w:p/>
     <w:p>
+      <w:pPr>
+        <w:ind w:firstLine="426"/>
+      </w:pPr>
       <w:r>
         <w:t xml:space="preserve">Prenons la définition </w:t>
       </w:r>
@@ -3067,10 +3221,22 @@
       </w:r>
       <w:proofErr w:type="spellEnd"/>
       <w:r>
-        <w:t xml:space="preserve"> de la scénographie : </w:t>
-      </w:r>
-    </w:p>
-    <w:p>
+        <w:t xml:space="preserve"> de la </w:t>
+      </w:r>
+      <w:r>
+        <w:rPr>
+          <w:i/>
+        </w:rPr>
+        <w:t>scénographie</w:t>
+      </w:r>
+      <w:r>
+        <w:t xml:space="preserve"> : </w:t>
+      </w:r>
+    </w:p>
+    <w:p>
+      <w:pPr>
+        <w:ind w:firstLine="426"/>
+      </w:pPr>
       <w:r>
         <w:t xml:space="preserve">« La </w:t>
       </w:r>
@@ -3136,16 +3302,85 @@
       <w:r>
         <w:t>) désigne aujourd'hui l'art de l'organisation de l'</w:t>
       </w:r>
-      <w:hyperlink r:id="rId10" w:tooltip="Espace scénique" w:history="1">
-        <w:r>
-          <w:rPr>
-            <w:rStyle w:val="Lienhypertexte"/>
-          </w:rPr>
-          <w:t>espace scénique</w:t>
-        </w:r>
-      </w:hyperlink>
+      <w:r>
+        <w:t>espace scénique</w:t>
+      </w:r>
       <w:r>
         <w:t>, grâce à la coordination des moyens techniques et artistiques. »</w:t>
+      </w:r>
+    </w:p>
+    <w:p>
+      <w:pPr>
+        <w:ind w:firstLine="426"/>
+      </w:pPr>
+      <w:r>
+        <w:t>Ainsi nous pou</w:t>
+      </w:r>
+      <w:r>
+        <w:t>rr</w:t>
+      </w:r>
+      <w:r>
+        <w:t xml:space="preserve">ons noté </w:t>
+      </w:r>
+      <w:r>
+        <w:t xml:space="preserve">dans un premier temps </w:t>
+      </w:r>
+      <w:r>
+        <w:t xml:space="preserve">que le </w:t>
+      </w:r>
+      <w:r>
+        <w:rPr>
+          <w:i/>
+        </w:rPr>
+        <w:t>scénographe</w:t>
+      </w:r>
+      <w:r>
+        <w:t xml:space="preserve"> </w:t>
+      </w:r>
+      <w:r>
+        <w:t>a la possibilité de</w:t>
+      </w:r>
+      <w:r>
+        <w:t xml:space="preserve"> manipuler </w:t>
+      </w:r>
+      <w:r>
+        <w:t>cinq</w:t>
+      </w:r>
+      <w:r>
+        <w:t xml:space="preserve"> composante</w:t>
+      </w:r>
+      <w:r>
+        <w:t>s</w:t>
+      </w:r>
+      <w:r>
+        <w:t xml:space="preserve"> </w:t>
+      </w:r>
+      <w:r>
+        <w:t xml:space="preserve">technique </w:t>
+      </w:r>
+      <w:r>
+        <w:t xml:space="preserve">de </w:t>
+      </w:r>
+      <w:r>
+        <w:t>la manière la plus</w:t>
+      </w:r>
+      <w:r>
+        <w:t xml:space="preserve"> cohérente </w:t>
+      </w:r>
+      <w:r>
+        <w:t xml:space="preserve">possible </w:t>
+      </w:r>
+      <w:r>
+        <w:t>afin d'en dégager l'impression émotionnel recherché</w:t>
+      </w:r>
+      <w:r>
+        <w:t>. Il</w:t>
+      </w:r>
+      <w:r>
+        <w:t xml:space="preserve"> compose avec des volumes, des objets, des couleurs, des lumières, et des textures</w:t>
+      </w:r>
+      <w:r>
+        <w:t>.</w:t>
       </w:r>
     </w:p>
     <w:p>
@@ -3157,45 +3392,84 @@
         </w:numPr>
       </w:pPr>
       <w:r>
-        <w:t>La Lumière</w:t>
-      </w:r>
-    </w:p>
-    <w:p>
-      <w:pPr>
-        <w:ind w:firstLine="360"/>
-      </w:pPr>
-      <w:r>
-        <w:t>La lumière est un atout majeur pour déterminer l’environnement dans lequel nous voulons plonger le joueur. D’un coup d’œil, le spectateur peut identifier l’environnement dans lequel il se trouve. Est-il inquiétant ou bien réaliste. Dans quel moment de la journée nous trouvons nous</w:t>
-      </w:r>
-      <w:r>
-        <w:t>.</w:t>
+        <w:t>Les Volumes</w:t>
+      </w:r>
+    </w:p>
+    <w:p>
+      <w:pPr>
+        <w:ind w:firstLine="426"/>
+      </w:pPr>
+      <w:r>
+        <w:t>Avant toute</w:t>
+      </w:r>
+      <w:r>
+        <w:t xml:space="preserve"> chose, il y a la définiti</w:t>
+      </w:r>
+      <w:r>
+        <w:t>on des volumes. C'est ce qui va</w:t>
+      </w:r>
+      <w:r>
+        <w:t xml:space="preserve"> permettre de cadrer les proportion</w:t>
+      </w:r>
+      <w:r>
+        <w:t>s</w:t>
+      </w:r>
+      <w:r>
+        <w:t xml:space="preserve"> de toutes chose</w:t>
+      </w:r>
+      <w:r>
+        <w:t>s</w:t>
+      </w:r>
+      <w:r>
+        <w:t xml:space="preserve"> dans un espace donné.</w:t>
+      </w:r>
+      <w:r>
+        <w:t xml:space="preserve"> Ceux-ci </w:t>
+      </w:r>
+      <w:r>
+        <w:t>sont</w:t>
+      </w:r>
+      <w:r>
+        <w:t xml:space="preserve"> donc </w:t>
+      </w:r>
+      <w:r>
+        <w:t>basé</w:t>
+      </w:r>
+      <w:r>
+        <w:t>s</w:t>
+      </w:r>
+      <w:r>
+        <w:t xml:space="preserve"> sur </w:t>
+      </w:r>
+      <w:r>
+        <w:t>la différence</w:t>
+      </w:r>
+      <w:r>
+        <w:t xml:space="preserve"> entre la vision de l'utilisateur/spectateur et l</w:t>
+      </w:r>
+      <w:r>
+        <w:t>es limites de l'</w:t>
+      </w:r>
+      <w:r>
+        <w:t>es</w:t>
+      </w:r>
+      <w:r>
+        <w:t>pace</w:t>
       </w:r>
       <w:r>
         <w:t xml:space="preserve"> </w:t>
       </w:r>
       <w:r>
-        <w:t>E</w:t>
-      </w:r>
-      <w:r>
-        <w:t>n intérieur ou bien en extérieur. La lumière permet de passer rapidement toutes ces informations. Pour prendre un exemple, en intérieur la lumière sera plus tamis</w:t>
-      </w:r>
-      <w:r>
-        <w:t>ée</w:t>
-      </w:r>
-      <w:r>
-        <w:t xml:space="preserve"> et plus artificiel</w:t>
-      </w:r>
-      <w:r>
-        <w:t>le</w:t>
-      </w:r>
-      <w:r>
-        <w:t>. Elle ne viendra pas du soleil et donc surement plusieurs sources différentes, c’est pourquoi les ombres seront multipliés</w:t>
-      </w:r>
-      <w:r>
-        <w:t xml:space="preserve"> et les températures (Kelvin) autres que celles du soleil</w:t>
-      </w:r>
-      <w:r>
-        <w:t>. Cela peut renforcer un sentiment de malaise ou bien au contraire un sentiment de réconfort selon le type de source lumineuse et le décor.</w:t>
+        <w:t>aux</w:t>
+      </w:r>
+      <w:r>
+        <w:t>quel</w:t>
+      </w:r>
+      <w:r>
+        <w:t>les</w:t>
+      </w:r>
+      <w:r>
+        <w:t xml:space="preserve"> ce dernier est confiné.</w:t>
       </w:r>
     </w:p>
     <w:p>
@@ -3207,57 +3481,145 @@
         </w:numPr>
       </w:pPr>
       <w:r>
-        <w:t>Décor</w:t>
-      </w:r>
-    </w:p>
-    <w:p>
-      <w:pPr>
-        <w:ind w:firstLine="360"/>
-      </w:pPr>
-      <w:r>
-        <w:t>Le décor bien entendu est une composante essentielle de l’identification. Elle permet au personnage de savoir plus précisément dans quel environnement il se trouve. Nous ne pourrions pas différencier un désert d’une prairie par beau temps simplement par la lumiè</w:t>
-      </w:r>
-      <w:r>
-        <w:t xml:space="preserve">re. C’est pourquoi </w:t>
-      </w:r>
-      <w:r>
-        <w:t>le</w:t>
-      </w:r>
-      <w:r>
-        <w:t xml:space="preserve"> décor nous donne des éléments </w:t>
-      </w:r>
-      <w:r>
-        <w:t>visuels</w:t>
-      </w:r>
-      <w:r>
-        <w:t xml:space="preserve"> qui nous permettent d’identifier notre environnement, cependant, ces éléments doivent être </w:t>
-      </w:r>
-      <w:r>
-        <w:t>cohérents</w:t>
-      </w:r>
-      <w:r>
-        <w:t xml:space="preserve"> entre eux pour définir</w:t>
+        <w:t>Les objets</w:t>
+      </w:r>
+    </w:p>
+    <w:p>
+      <w:pPr>
+        <w:ind w:firstLine="426"/>
+      </w:pPr>
+      <w:r>
+        <w:t>"O</w:t>
+      </w:r>
+      <w:r>
+        <w:t>bjets</w:t>
+      </w:r>
+      <w:r>
+        <w:t>"</w:t>
+      </w:r>
+      <w:r>
+        <w:t xml:space="preserve"> est un terme général</w:t>
+      </w:r>
+      <w:r>
+        <w:t xml:space="preserve"> qui désigne toutes choses co</w:t>
+      </w:r>
+      <w:r>
+        <w:t>ntenu</w:t>
+      </w:r>
+      <w:r>
+        <w:t>e</w:t>
+      </w:r>
+      <w:r>
+        <w:t xml:space="preserve"> dans un volume. </w:t>
+      </w:r>
+      <w:r>
+        <w:t>La taille</w:t>
+      </w:r>
+      <w:r>
+        <w:t xml:space="preserve"> d</w:t>
+      </w:r>
+      <w:r>
+        <w:t>e ces derniers correspond</w:t>
+      </w:r>
+      <w:r>
+        <w:t xml:space="preserve"> de </w:t>
+      </w:r>
+      <w:r>
+        <w:t>manière</w:t>
+      </w:r>
+      <w:r>
+        <w:t xml:space="preserve"> proportionnel</w:t>
+      </w:r>
+      <w:r>
+        <w:t>le, bien entendu, au volume au</w:t>
+      </w:r>
+      <w:r>
+        <w:t xml:space="preserve">quel ils appartiennent. </w:t>
+      </w:r>
+      <w:r>
+        <w:t>Les objets de par leur présence</w:t>
+      </w:r>
+      <w:r>
+        <w:t xml:space="preserve"> ou absence parle</w:t>
+      </w:r>
+      <w:r>
+        <w:t>nt</w:t>
+      </w:r>
+      <w:r>
+        <w:t xml:space="preserve"> à leur manière. Aucun objet n'est jamais muet, mais il faut parfois une analyse assez minutieuse, pour en décrypter tout le message particulier. Les objet</w:t>
+      </w:r>
+      <w:r>
+        <w:t>s</w:t>
+      </w:r>
+      <w:r>
+        <w:t xml:space="preserve"> symbolise</w:t>
+      </w:r>
+      <w:r>
+        <w:t>nt</w:t>
       </w:r>
       <w:r>
         <w:t xml:space="preserve"> </w:t>
       </w:r>
       <w:r>
-        <w:t xml:space="preserve">un environnement. </w:t>
-      </w:r>
-      <w:r>
-        <w:t>Une télévision n’aurait pas sa place dans un environnement médiéval par exemple. Et pourtant,</w:t>
-      </w:r>
-      <w:r>
-        <w:t xml:space="preserve"> ce décor permet un certain degré</w:t>
-      </w:r>
-      <w:r>
-        <w:t xml:space="preserve"> de liberté. Il serait possible de trouver une télévision dans un château, si le joueur explore à notre époque des « ruines ». Cela permet de crée</w:t>
-      </w:r>
-      <w:r>
-        <w:t>r</w:t>
-      </w:r>
-      <w:r>
-        <w:t xml:space="preserve"> une certaine ambiance selon le contexte voulu.</w:t>
+        <w:t>donc l'essence même de la scène, c</w:t>
+      </w:r>
+      <w:r>
+        <w:t xml:space="preserve">e sont eux </w:t>
+      </w:r>
+      <w:r>
+        <w:t>qui économise</w:t>
+      </w:r>
+      <w:r>
+        <w:t>nt</w:t>
+      </w:r>
+      <w:r>
+        <w:t xml:space="preserve"> le narratif propre aux différent</w:t>
+      </w:r>
+      <w:r>
+        <w:t>s</w:t>
+      </w:r>
+      <w:r>
+        <w:t xml:space="preserve"> genre</w:t>
+      </w:r>
+      <w:r>
+        <w:t>s</w:t>
+      </w:r>
+      <w:r>
+        <w:t xml:space="preserve"> littéraire</w:t>
+      </w:r>
+      <w:r>
+        <w:t>s</w:t>
+      </w:r>
+      <w:r>
+        <w:t xml:space="preserve"> ou bien ici, dans le cas d'un jeu vidéo, à un scénario. U</w:t>
+      </w:r>
+      <w:r>
+        <w:t xml:space="preserve">n agencement d'objets </w:t>
+      </w:r>
+      <w:r>
+        <w:lastRenderedPageBreak/>
+        <w:t>et d'éléments</w:t>
+      </w:r>
+      <w:r>
+        <w:t xml:space="preserve"> sont</w:t>
+      </w:r>
+      <w:r>
+        <w:t xml:space="preserve"> indépendants les uns des autres, mais consti</w:t>
+      </w:r>
+      <w:r>
+        <w:t xml:space="preserve">tuant </w:t>
+      </w:r>
+      <w:r>
+        <w:t>d’</w:t>
+      </w:r>
+      <w:r>
+        <w:t>un tout, souvent éphémère</w:t>
+      </w:r>
+      <w:r>
+        <w:t>,</w:t>
+      </w:r>
+      <w:r>
+        <w:t xml:space="preserve"> qui permet en un regard de découvrir le lieu et la temporalité de l'action.</w:t>
       </w:r>
     </w:p>
     <w:p>
@@ -3269,70 +3631,162 @@
         </w:numPr>
       </w:pPr>
       <w:r>
-        <w:t>La mise en scène</w:t>
-      </w:r>
-    </w:p>
-    <w:p>
-      <w:pPr>
-        <w:ind w:firstLine="360"/>
-      </w:pPr>
-      <w:r>
-        <w:lastRenderedPageBreak/>
-        <w:t xml:space="preserve">La mise en scène peut se décomposer en deux parties, l’agencement scénique des décors et la cohérence de </w:t>
-      </w:r>
-      <w:r>
-        <w:t>ceux-ci</w:t>
-      </w:r>
-      <w:r>
-        <w:t>. C</w:t>
-      </w:r>
-      <w:r>
-        <w:t>es</w:t>
-      </w:r>
-      <w:r>
-        <w:t xml:space="preserve"> deux éléments permet</w:t>
-      </w:r>
-      <w:r>
-        <w:t>tent</w:t>
-      </w:r>
-      <w:r>
-        <w:t xml:space="preserve"> de définir l’univers. Prenons par exemple un cactus dans un désert. Jusqu</w:t>
-      </w:r>
-      <w:r>
-        <w:t>’</w:t>
-      </w:r>
-      <w:r>
-        <w:t>ici</w:t>
+        <w:t>Les couleurs</w:t>
+      </w:r>
+    </w:p>
+    <w:p>
+      <w:pPr>
+        <w:ind w:firstLine="426"/>
+      </w:pPr>
+      <w:r>
+        <w:t>Les couleurs sont d'une complexité lorsqu'il s'agit de comprendre ce qu'elle</w:t>
+      </w:r>
+      <w:r>
+        <w:t>s</w:t>
+      </w:r>
+      <w:r>
+        <w:t xml:space="preserve"> </w:t>
+      </w:r>
+      <w:r>
+        <w:t>représentent</w:t>
+      </w:r>
+      <w:r>
+        <w:t>. Ma</w:t>
+      </w:r>
+      <w:r>
+        <w:t>is une fois admise</w:t>
+      </w:r>
+      <w:r>
+        <w:t>s</w:t>
+      </w:r>
+      <w:r>
+        <w:t>, elle</w:t>
+      </w:r>
+      <w:r>
+        <w:t>s</w:t>
+      </w:r>
+      <w:r>
+        <w:t xml:space="preserve"> représente</w:t>
+      </w:r>
+      <w:r>
+        <w:t>nt</w:t>
+      </w:r>
+      <w:r>
+        <w:t xml:space="preserve"> un suprême potentiel de transmission de message. Dans un premier temps, il</w:t>
+      </w:r>
+      <w:r>
+        <w:t xml:space="preserve"> faut considérer que la couleur</w:t>
+      </w:r>
+      <w:r>
+        <w:t xml:space="preserve"> n'existe que dans notre cerveau. Il ne s'agit en</w:t>
+      </w:r>
+      <w:r>
+        <w:t xml:space="preserve"> fait</w:t>
+      </w:r>
+      <w:r>
+        <w:t xml:space="preserve"> que de fréquence</w:t>
+      </w:r>
+      <w:r>
+        <w:t>s</w:t>
+      </w:r>
+      <w:r>
+        <w:t xml:space="preserve"> qui vont inconditionnellement agir sur l'ensemble des être</w:t>
+      </w:r>
+      <w:r>
+        <w:t>s</w:t>
+      </w:r>
+      <w:r>
+        <w:t xml:space="preserve"> humain</w:t>
+      </w:r>
+      <w:r>
+        <w:t>s</w:t>
+      </w:r>
+      <w:r>
+        <w:t xml:space="preserve"> de la même manière. En effet, </w:t>
+      </w:r>
+      <w:r>
+        <w:t>les analogies de structure de nos rétines, de nos systèmes nerveux</w:t>
+      </w:r>
+      <w:r>
+        <w:t xml:space="preserve"> vont répondre </w:t>
+      </w:r>
+      <w:r>
+        <w:t>de manière plus ou moins automatique (par réflexe) à ces fréquences et ainsi agir</w:t>
       </w:r>
       <w:r>
         <w:t>,</w:t>
       </w:r>
       <w:r>
-        <w:t xml:space="preserve"> rien de spécial, il est normal de trouver ces éléments ensemble</w:t>
-      </w:r>
-      <w:r>
-        <w:t>s</w:t>
-      </w:r>
-      <w:r>
-        <w:t xml:space="preserve">. Maintenant prenons un cactus qui se déplace dans un désert. Ici, le spectateur sait directement que l’environnement se place dans un contexte onirique ou surréaliste. Le décor </w:t>
-      </w:r>
-      <w:r>
-        <w:t>et/</w:t>
-      </w:r>
-      <w:r>
-        <w:t xml:space="preserve">ou la lumière ne lui apprennent rien </w:t>
-      </w:r>
-      <w:r>
-        <w:t>là-dessus</w:t>
-      </w:r>
-      <w:r>
-        <w:t>, c’est bien la mise en scène qui s’en occupe et plus particulièrement la cohérence par rapport à l’environnement habituel que nous connaissons tous. Prenons maintenant comme exemple une salle</w:t>
+        <w:t xml:space="preserve"> entre autre</w:t>
       </w:r>
       <w:r>
         <w:t>,</w:t>
       </w:r>
       <w:r>
-        <w:t xml:space="preserve"> comme une salle à manger. Si tous les éléments sont au sol, le contexte semble être réel, mais sinon plaçons ces éléments sur le plafond, le contexte se modifie. L’agencement permet de définir ce contexte. Il peut parfois rejoindre la cohérence. </w:t>
+        <w:t xml:space="preserve"> </w:t>
+      </w:r>
+      <w:r>
+        <w:t>sur</w:t>
+      </w:r>
+      <w:r>
+        <w:t xml:space="preserve"> notre rythme cardiaque et d'une manière plus général</w:t>
+      </w:r>
+      <w:r>
+        <w:t>e, sur</w:t>
+      </w:r>
+      <w:r>
+        <w:t xml:space="preserve"> </w:t>
+      </w:r>
+      <w:r>
+        <w:t>notre état d'</w:t>
+      </w:r>
+      <w:r>
+        <w:t xml:space="preserve">esprit. C'est donc un bon moyen de conditionnement certes, mais </w:t>
+      </w:r>
+      <w:r>
+        <w:t>il existe aussi des adaptations personnelles qui expliquent des préférences individuelles. En effet, d</w:t>
+      </w:r>
+      <w:r>
+        <w:t>ans un second temps, les couleurs permettent de véhicul</w:t>
+      </w:r>
+      <w:r>
+        <w:t>er</w:t>
+      </w:r>
+      <w:r>
+        <w:t xml:space="preserve"> un message </w:t>
+      </w:r>
+      <w:r>
+        <w:t>en fonction de la culture, l'éducation et</w:t>
+      </w:r>
+      <w:r>
+        <w:t xml:space="preserve"> l'expérience</w:t>
+      </w:r>
+      <w:r>
+        <w:t xml:space="preserve"> du monde et la nature qui l'entour</w:t>
+      </w:r>
+      <w:r>
+        <w:t>e</w:t>
+      </w:r>
+      <w:r>
+        <w:t>. Le transfert de l'image photographi</w:t>
+      </w:r>
+      <w:r>
+        <w:t>ée</w:t>
+      </w:r>
+      <w:r>
+        <w:t xml:space="preserve"> par l'œil</w:t>
+      </w:r>
+      <w:r>
+        <w:t>,</w:t>
+      </w:r>
+      <w:r>
+        <w:t xml:space="preserve"> emprunte de nombreus</w:t>
+      </w:r>
+      <w:r>
+        <w:t>es voies jusqu'à être transmise</w:t>
+      </w:r>
+      <w:r>
+        <w:t xml:space="preserve"> au cortex. Celui-ci analyse l'image et utilise les zones frontales associatives qui, en fonction des acquis mémorisés, vont tirer les conséquences pour alimenter, en réponse, les impressions qui lui semblent subjectivement associées.</w:t>
       </w:r>
     </w:p>
     <w:p>
@@ -3342,6 +3796,278 @@
           <w:ilvl w:val="0"/>
           <w:numId w:val="4"/>
         </w:numPr>
+        <w:spacing w:before="240"/>
+      </w:pPr>
+      <w:r>
+        <w:t>Les lumières</w:t>
+      </w:r>
+    </w:p>
+    <w:p>
+      <w:pPr>
+        <w:spacing w:before="240"/>
+        <w:ind w:firstLine="426"/>
+      </w:pPr>
+      <w:r>
+        <w:t>La lumière est un atout majeur pour déterminer l’environnement dans lequel nous voulons plonger le joueur. D’un coup d’œil, le spectateur peut identifier l’environnement dans lequel il se trouve. Est-il inquiétant ou bien réaliste. Dans quel moment de la journée nous trouvons nous. En intérieur ou bien en extérieur. La lumière permet de passer rapidement toutes ces informations. Pour prendre un exemple, en intérieur la lumière sera plus tamisée et plus artificielle. Elle ne viendra pas du soleil et donc surement plusieurs sources différentes, c’est pourquoi les ombres seront multipliés et les températures (Kelvin) autres que celles du soleil. Cela peut renforcer un sentiment de malaise ou bien au contraire un sentiment de réconfort selon le type de source lumineuse.</w:t>
+      </w:r>
+    </w:p>
+    <w:p>
+      <w:pPr>
+        <w:pStyle w:val="Paragraphedeliste"/>
+        <w:numPr>
+          <w:ilvl w:val="0"/>
+          <w:numId w:val="4"/>
+        </w:numPr>
+      </w:pPr>
+      <w:r>
+        <w:t>Les texture</w:t>
+      </w:r>
+      <w:r>
+        <w:t>s</w:t>
+      </w:r>
+    </w:p>
+    <w:p>
+      <w:pPr>
+        <w:ind w:firstLine="426"/>
+      </w:pPr>
+      <w:r>
+        <w:t xml:space="preserve">Une des </w:t>
+      </w:r>
+      <w:r>
+        <w:rPr>
+          <w:highlight w:val="yellow"/>
+        </w:rPr>
+        <w:t>choses</w:t>
+      </w:r>
+      <w:r>
+        <w:t xml:space="preserve"> qui apportent plus de crédibilité. Les textures sont appliquées aux objets en même temps que le choix des couleurs et de l'éclairage, ils sont tous </w:t>
+      </w:r>
+      <w:r>
+        <w:rPr>
+          <w:highlight w:val="yellow"/>
+        </w:rPr>
+        <w:t>deux</w:t>
+      </w:r>
+      <w:r>
+        <w:t xml:space="preserve"> étroitement lié. Après définition géométrique des éléments d'une scène, </w:t>
+      </w:r>
+      <w:r>
+        <w:t xml:space="preserve">des </w:t>
+      </w:r>
+      <w:r>
+        <w:t xml:space="preserve">propriétés s'appliquent </w:t>
+      </w:r>
+      <w:r>
+        <w:t>aux</w:t>
+      </w:r>
+      <w:r>
+        <w:t xml:space="preserve"> objets qui </w:t>
+      </w:r>
+      <w:r>
+        <w:t>leurs confèrent</w:t>
+      </w:r>
+      <w:r>
+        <w:t xml:space="preserve"> la rugosité, la couleur, la </w:t>
+      </w:r>
+      <w:r>
+        <w:t>réflexion</w:t>
+      </w:r>
+      <w:r>
+        <w:t xml:space="preserve"> etc. Ce</w:t>
+      </w:r>
+      <w:r>
+        <w:t>s</w:t>
+      </w:r>
+      <w:r>
+        <w:t xml:space="preserve"> ensemble</w:t>
+      </w:r>
+      <w:r>
+        <w:t>s</w:t>
+      </w:r>
+      <w:r>
+        <w:t xml:space="preserve"> de propriétés sont inclus dans ce qui est techniquement connu sous le nom “Matériel”. Le matériel comprend donc différents concepts associés avec le comportement de la lumière sur l'objet.</w:t>
+      </w:r>
+    </w:p>
+    <w:p>
+      <w:pPr>
+        <w:ind w:firstLine="426"/>
+      </w:pPr>
+    </w:p>
+    <w:p>
+      <w:pPr>
+        <w:ind w:firstLine="426"/>
+      </w:pPr>
+      <w:r>
+        <w:t>Cet</w:t>
+      </w:r>
+      <w:r>
+        <w:t xml:space="preserve"> ensemble de composante</w:t>
+      </w:r>
+      <w:r>
+        <w:t>s</w:t>
+      </w:r>
+      <w:r>
+        <w:t xml:space="preserve"> va ainsi définir le lieu</w:t>
+      </w:r>
+      <w:r>
+        <w:t xml:space="preserve"> et l'environnement dans lequel </w:t>
+      </w:r>
+      <w:r>
+        <w:t>s</w:t>
+      </w:r>
+      <w:r>
+        <w:t xml:space="preserve">e passe l'action, c'est ce que nous appelons le décor. </w:t>
+      </w:r>
+      <w:r>
+        <w:t xml:space="preserve">Le décor bien entendu est une composante essentielle de l’identification. </w:t>
+      </w:r>
+      <w:r>
+        <w:t xml:space="preserve">C’est pourquoi </w:t>
+      </w:r>
+      <w:r>
+        <w:t>le</w:t>
+      </w:r>
+      <w:r>
+        <w:t xml:space="preserve"> décor nous donne des éléments </w:t>
+      </w:r>
+      <w:r>
+        <w:t>visuels</w:t>
+      </w:r>
+      <w:r>
+        <w:t xml:space="preserve"> qui nous permettent d’identifier notre environnement, cependant, ces éléments doivent être </w:t>
+      </w:r>
+      <w:r>
+        <w:t>cohérents</w:t>
+      </w:r>
+      <w:r>
+        <w:t xml:space="preserve"> entre eux pour définir</w:t>
+      </w:r>
+      <w:r>
+        <w:t xml:space="preserve"> </w:t>
+      </w:r>
+      <w:r>
+        <w:t xml:space="preserve">un environnement. </w:t>
+      </w:r>
+      <w:r>
+        <w:t>Une télévision n’aurait pas sa place dans un environnement médiéval par exemple. Et pourtant,</w:t>
+      </w:r>
+      <w:r>
+        <w:t xml:space="preserve"> ce décor permet un certain degré</w:t>
+      </w:r>
+      <w:r>
+        <w:t xml:space="preserve"> de liberté. Il serait possible de trouver une télévision dans un </w:t>
+      </w:r>
+      <w:r>
+        <w:lastRenderedPageBreak/>
+        <w:t>château, si le joueur explore à notre époque des « ruines ». Cela permet de crée</w:t>
+      </w:r>
+      <w:r>
+        <w:t>r</w:t>
+      </w:r>
+      <w:r>
+        <w:t xml:space="preserve"> une certaine ambiance </w:t>
+      </w:r>
+      <w:r>
+        <w:t>dans un</w:t>
+      </w:r>
+      <w:r>
+        <w:t xml:space="preserve"> contexte </w:t>
+      </w:r>
+      <w:r>
+        <w:t>établie</w:t>
+      </w:r>
+      <w:r>
+        <w:t>.</w:t>
+      </w:r>
+      <w:r>
+        <w:t xml:space="preserve"> </w:t>
+      </w:r>
+      <w:r>
+        <w:t xml:space="preserve">Dans un seconds temps, le scénographe vat travailler sur </w:t>
+      </w:r>
+    </w:p>
+    <w:p>
+      <w:pPr>
+        <w:pStyle w:val="Paragraphedeliste"/>
+        <w:numPr>
+          <w:ilvl w:val="0"/>
+          <w:numId w:val="6"/>
+        </w:numPr>
+      </w:pPr>
+      <w:commentRangeStart w:id="12"/>
+      <w:r>
+        <w:t>La mise en scène</w:t>
+      </w:r>
+    </w:p>
+    <w:p>
+      <w:pPr>
+        <w:ind w:firstLine="360"/>
+      </w:pPr>
+      <w:r>
+        <w:t xml:space="preserve">La mise en scène peut se décomposer en deux parties, l’agencement scénique des décors et la cohérence de </w:t>
+      </w:r>
+      <w:r>
+        <w:t>ceux-ci</w:t>
+      </w:r>
+      <w:r>
+        <w:t>. C</w:t>
+      </w:r>
+      <w:r>
+        <w:t>es</w:t>
+      </w:r>
+      <w:r>
+        <w:t xml:space="preserve"> deux éléments permet</w:t>
+      </w:r>
+      <w:r>
+        <w:t>tent</w:t>
+      </w:r>
+      <w:r>
+        <w:t xml:space="preserve"> de définir l’univers. Prenons par exemple un cactus dans un désert. Jusqu</w:t>
+      </w:r>
+      <w:r>
+        <w:t>’</w:t>
+      </w:r>
+      <w:r>
+        <w:t>ici</w:t>
+      </w:r>
+      <w:r>
+        <w:t>,</w:t>
+      </w:r>
+      <w:r>
+        <w:t xml:space="preserve"> rien de spécial, il est normal de trouver ces éléments ensemble</w:t>
+      </w:r>
+      <w:r>
+        <w:t>s</w:t>
+      </w:r>
+      <w:r>
+        <w:t xml:space="preserve">. Maintenant prenons un cactus qui se déplace dans un désert. Ici, le spectateur sait directement que l’environnement se place dans un contexte onirique ou surréaliste. Le décor </w:t>
+      </w:r>
+      <w:r>
+        <w:t>et/</w:t>
+      </w:r>
+      <w:r>
+        <w:t xml:space="preserve">ou la lumière ne lui apprennent rien </w:t>
+      </w:r>
+      <w:r>
+        <w:t>là-dessus</w:t>
+      </w:r>
+      <w:r>
+        <w:t>, c’est bien la mise en scène qui s’en occupe et plus particulièrement la cohérence par rapport à l’environnement habituel que nous connaissons tous. Prenons maintenant comme exemple une salle</w:t>
+      </w:r>
+      <w:r>
+        <w:t>,</w:t>
+      </w:r>
+      <w:r>
+        <w:t xml:space="preserve"> comme une salle à manger. Si tous les éléments sont au sol, le contexte semble être réel, mais sinon plaçons ces éléments sur le plafond, le contexte se modifie. L’agencement permet de définir ce contexte. Il peut parfois rejoindre la cohérence. </w:t>
+      </w:r>
+    </w:p>
+    <w:p>
+      <w:pPr>
+        <w:pStyle w:val="Paragraphedeliste"/>
+        <w:numPr>
+          <w:ilvl w:val="0"/>
+          <w:numId w:val="6"/>
+        </w:numPr>
       </w:pPr>
       <w:r>
         <w:t>Espace scénique</w:t>
@@ -3367,11 +4093,18 @@
         <w:t xml:space="preserve"> le deuxième cas nous nous trouvons dans un environnement surréaliste. </w:t>
       </w:r>
     </w:p>
+    <w:commentRangeEnd w:id="12"/>
     <w:p>
       <w:pPr>
         <w:ind w:firstLine="708"/>
       </w:pPr>
       <w:r>
+        <w:rPr>
+          <w:rStyle w:val="Marquedecommentaire"/>
+        </w:rPr>
+        <w:commentReference w:id="12"/>
+      </w:r>
+      <w:r>
         <w:t xml:space="preserve">Ces composantes vont nous aider à définir l’environnement du joueur et donc l’impact des choix que nous faisons sur lui. L’émotion ressentie par le joueur ne sera pas la même dans un environnement réel que dans un environnement imaginaire. </w:t>
       </w:r>
     </w:p>
@@ -3379,16 +4112,16 @@
       <w:pPr>
         <w:pStyle w:val="Titre3"/>
       </w:pPr>
-      <w:bookmarkStart w:id="11" w:name="_Toc434683001"/>
     </w:p>
     <w:p>
       <w:pPr>
         <w:pStyle w:val="Titre3"/>
       </w:pPr>
+      <w:bookmarkStart w:id="13" w:name="_Toc434766134"/>
       <w:r>
         <w:t>Qu’est-ce qu’un environnement virtuel ?</w:t>
       </w:r>
-      <w:bookmarkEnd w:id="11"/>
+      <w:bookmarkEnd w:id="13"/>
     </w:p>
     <w:p>
       <w:pPr>
@@ -3400,7 +4133,27 @@
         <w:ind w:firstLine="708"/>
       </w:pPr>
       <w:r>
-        <w:t xml:space="preserve">Un environnement virtuel est une représentation de la réalité de façon informatique. Principalement, il s’agit du croisement d’un jeu vidéo et d’un réseau social. Il s’agit d’immerger le spectateur dans un </w:t>
+        <w:t xml:space="preserve">Un environnement virtuel est une représentation </w:t>
+      </w:r>
+      <w:r>
+        <w:t>d’une mise en scène, d'un décor</w:t>
+      </w:r>
+      <w:r>
+        <w:t xml:space="preserve"> de façon informatique. Principalement, </w:t>
+      </w:r>
+      <w:commentRangeStart w:id="14"/>
+      <w:r>
+        <w:t>il s’agit du croisement d’un jeu vidéo et d’un réseau social</w:t>
+      </w:r>
+      <w:commentRangeEnd w:id="14"/>
+      <w:r>
+        <w:rPr>
+          <w:rStyle w:val="Marquedecommentaire"/>
+        </w:rPr>
+        <w:commentReference w:id="14"/>
+      </w:r>
+      <w:r>
+        <w:t xml:space="preserve">. Il s’agit d’immerger le spectateur dans un </w:t>
       </w:r>
       <w:r>
         <w:t>environnement réel</w:t>
@@ -3415,15 +4168,7 @@
         <w:t xml:space="preserve"> le joueur</w:t>
       </w:r>
       <w:r>
-        <w:t xml:space="preserve"> est représenté par un avatar. Ce jeu pourrait être vu comme un simulateur de vie ou le joueur peut effectuer une partie des actions qu’il ferait dans la réalité, comme par exemple travailler, allez boire un verre avec ces « amis », </w:t>
-      </w:r>
-      <w:proofErr w:type="spellStart"/>
-      <w:r>
-        <w:t>etc</w:t>
-      </w:r>
-      <w:proofErr w:type="spellEnd"/>
-      <w:r>
-        <w:t xml:space="preserve">… C’est ici que nous voyons la dimension réseau social arriver. Le but est d’interagir avec les autres joueurs du monde. Outre </w:t>
+        <w:t xml:space="preserve"> est représenté par un avatar. Ce jeu pourrait être vu comme un simulateur de vie ou le joueur peut effectuer une partie des actions qu’il ferait dans la réalité, comme par exemple travailler, allez boire un verre avec ces « amis », etc… C’est ici que nous voyons la dimension réseau social arriver. Le but est d’interagir avec les autres joueurs du monde. Outre </w:t>
       </w:r>
       <w:r>
         <w:t>cela,</w:t>
@@ -3498,27 +4243,27 @@
           <w:numId w:val="2"/>
         </w:numPr>
       </w:pPr>
-      <w:bookmarkStart w:id="12" w:name="_Toc434683002"/>
+      <w:bookmarkStart w:id="15" w:name="_Toc434766135"/>
       <w:r>
         <w:lastRenderedPageBreak/>
         <w:t>Projet existant liant son et graphisme</w:t>
       </w:r>
-      <w:bookmarkEnd w:id="12"/>
+      <w:bookmarkEnd w:id="15"/>
     </w:p>
     <w:p>
       <w:pPr>
         <w:pStyle w:val="Titre3"/>
       </w:pPr>
-      <w:bookmarkStart w:id="13" w:name="_Toc434683003"/>
     </w:p>
     <w:p>
       <w:pPr>
         <w:pStyle w:val="Titre3"/>
       </w:pPr>
+      <w:bookmarkStart w:id="16" w:name="_Toc434766136"/>
       <w:r>
         <w:t>Les différents types</w:t>
       </w:r>
-      <w:bookmarkEnd w:id="13"/>
+      <w:bookmarkEnd w:id="16"/>
     </w:p>
     <w:p/>
     <w:p>
@@ -3658,8 +4403,8 @@
             <v:path o:extrusionok="f" gradientshapeok="t" o:connecttype="rect"/>
             <o:lock v:ext="edit" aspectratio="t"/>
           </v:shapetype>
-          <v:shape id="_x0000_i1025" type="#_x0000_t75" style="width:453.6pt;height:255.2pt">
-            <v:imagedata r:id="rId11" o:title="2015-09-18_00009"/>
+          <v:shape id="_x0000_i1025" type="#_x0000_t75" style="width:453.7pt;height:255.25pt">
+            <v:imagedata r:id="rId10" o:title="2015-09-18_00009"/>
           </v:shape>
         </w:pict>
       </w:r>
@@ -3815,14 +4560,12 @@
       </w:r>
     </w:p>
     <w:p>
-      <w:proofErr w:type="spellStart"/>
       <w:r>
         <w:rPr>
           <w:u w:val="single"/>
         </w:rPr>
         <w:t>Flower</w:t>
       </w:r>
-      <w:proofErr w:type="spellEnd"/>
       <w:r>
         <w:rPr>
           <w:u w:val="single"/>
@@ -3848,8 +4591,8 @@
     <w:p>
       <w:r>
         <w:pict>
-          <v:shape id="_x0000_i1026" type="#_x0000_t75" style="width:453.2pt;height:254.8pt">
-            <v:imagedata r:id="rId12" o:title="flower-wallpaper-gallery-video-games-statistics-videogames-2916"/>
+          <v:shape id="_x0000_i1026" type="#_x0000_t75" style="width:453.25pt;height:254.75pt">
+            <v:imagedata r:id="rId11" o:title="flower-wallpaper-gallery-video-games-statistics-videogames-2916"/>
           </v:shape>
         </w:pict>
       </w:r>
@@ -3933,10 +4676,7 @@
         <w:t xml:space="preserve">s. </w:t>
       </w:r>
     </w:p>
-    <w:p>
-      <w:bookmarkStart w:id="14" w:name="_GoBack"/>
-      <w:bookmarkEnd w:id="14"/>
-    </w:p>
+    <w:p/>
     <w:p>
       <w:pPr>
         <w:pStyle w:val="Titre2"/>
@@ -3945,11 +4685,11 @@
           <w:numId w:val="2"/>
         </w:numPr>
       </w:pPr>
-      <w:bookmarkStart w:id="15" w:name="_Toc434683004"/>
+      <w:bookmarkStart w:id="17" w:name="_Toc434766137"/>
       <w:r>
         <w:t>Etude psychologique du joueur (?)</w:t>
       </w:r>
-      <w:bookmarkEnd w:id="15"/>
+      <w:bookmarkEnd w:id="17"/>
     </w:p>
     <w:p>
       <w:pPr>
@@ -3967,22 +4707,22 @@
       <w:pPr>
         <w:pStyle w:val="Titre1"/>
       </w:pPr>
-      <w:bookmarkStart w:id="16" w:name="_Toc434683005"/>
-      <w:commentRangeStart w:id="17"/>
+      <w:bookmarkStart w:id="18" w:name="_Toc434766138"/>
+      <w:commentRangeStart w:id="19"/>
       <w:r>
         <w:lastRenderedPageBreak/>
         <w:t>Lexique</w:t>
       </w:r>
-      <w:bookmarkEnd w:id="16"/>
-      <w:commentRangeEnd w:id="17"/>
+      <w:commentRangeEnd w:id="19"/>
       <w:r>
         <w:rPr>
           <w:rStyle w:val="Marquedecommentaire"/>
           <w:rFonts w:asciiTheme="minorHAnsi" w:eastAsiaTheme="minorEastAsia" w:hAnsiTheme="minorHAnsi" w:cstheme="minorBidi"/>
           <w:color w:val="auto"/>
         </w:rPr>
-        <w:commentReference w:id="17"/>
-      </w:r>
+        <w:commentReference w:id="19"/>
+      </w:r>
+      <w:bookmarkEnd w:id="18"/>
     </w:p>
     <w:p/>
     <w:p>
@@ -4047,7 +4787,15 @@
         <w:t>Le mouvement est le qualificatif d'un morceau de musique quelconque</w:t>
       </w:r>
       <w:r>
-        <w:t xml:space="preserve"> qui peut définir plusieurs méthode de structuration</w:t>
+        <w:t xml:space="preserve"> qui peut définir plusieurs méthode</w:t>
+      </w:r>
+      <w:r>
+        <w:t>s</w:t>
+      </w:r>
+      <w:bookmarkStart w:id="20" w:name="_GoBack"/>
+      <w:bookmarkEnd w:id="20"/>
+      <w:r>
+        <w:t xml:space="preserve"> de structuration</w:t>
       </w:r>
       <w:r>
         <w:t>.</w:t>
@@ -4199,23 +4947,161 @@
         <w:lastRenderedPageBreak/>
         <w:t xml:space="preserve">Phrase (musique) : </w:t>
       </w:r>
-      <w:commentRangeStart w:id="18"/>
+      <w:commentRangeStart w:id="21"/>
       <w:r>
         <w:t>U</w:t>
       </w:r>
       <w:r>
         <w:t>ne phrase est une partie d'une ligne mélodique ou d'une idée musicale naturellement délimitée, significative du point de vue de la déclamation, de l'articulation et de la respiration.</w:t>
       </w:r>
-      <w:commentRangeEnd w:id="18"/>
+      <w:commentRangeEnd w:id="21"/>
       <w:r>
         <w:rPr>
           <w:rStyle w:val="Marquedecommentaire"/>
         </w:rPr>
-        <w:commentReference w:id="18"/>
+        <w:commentReference w:id="21"/>
+      </w:r>
+    </w:p>
+    <w:p>
+      <w:proofErr w:type="spellStart"/>
+      <w:r>
+        <w:t>G</w:t>
+      </w:r>
+      <w:r>
+        <w:t>ameplay</w:t>
+      </w:r>
+      <w:proofErr w:type="spellEnd"/>
+      <w:r>
+        <w:t xml:space="preserve"> : </w:t>
+      </w:r>
+      <w:r>
+        <w:t xml:space="preserve">Le </w:t>
+      </w:r>
+      <w:proofErr w:type="spellStart"/>
+      <w:r>
+        <w:t>gameplay</w:t>
+      </w:r>
+      <w:proofErr w:type="spellEnd"/>
+      <w:r>
+        <w:t xml:space="preserve"> (A</w:t>
+      </w:r>
+      <w:r>
+        <w:t xml:space="preserve">nglicisme </w:t>
+      </w:r>
+      <w:r>
+        <w:t xml:space="preserve">pour : la </w:t>
+      </w:r>
+      <w:r>
+        <w:t>jouabilité</w:t>
+      </w:r>
+      <w:r>
+        <w:t>)</w:t>
+      </w:r>
+      <w:r>
+        <w:t xml:space="preserve"> </w:t>
+      </w:r>
+      <w:r>
+        <w:t>caractérise</w:t>
+      </w:r>
+      <w:r>
+        <w:t xml:space="preserve"> des éléments d'une « expérience </w:t>
+      </w:r>
+      <w:proofErr w:type="spellStart"/>
+      <w:r>
+        <w:t>vidéoludique</w:t>
+      </w:r>
+      <w:proofErr w:type="spellEnd"/>
+      <w:r>
+        <w:t xml:space="preserve"> », c'est-à-dire le ressenti du joueur </w:t>
+      </w:r>
+      <w:r>
+        <w:t>lorsqu'</w:t>
+      </w:r>
+      <w:r>
+        <w:t>il utilise un jeu vidéo.</w:t>
+      </w:r>
+    </w:p>
+    <w:p>
+      <w:pPr>
+        <w:rPr>
+          <w:lang w:val="en-US"/>
+        </w:rPr>
+      </w:pPr>
+      <w:r>
+        <w:rPr>
+          <w:lang w:val="en-US"/>
+        </w:rPr>
+        <w:t>Level Design :</w:t>
+      </w:r>
+    </w:p>
+    <w:p>
+      <w:pPr>
+        <w:rPr>
+          <w:lang w:val="en-US"/>
+        </w:rPr>
+      </w:pPr>
+      <w:r>
+        <w:rPr>
+          <w:lang w:val="en-US"/>
+        </w:rPr>
+        <w:t>Level Designer :</w:t>
+      </w:r>
+    </w:p>
+    <w:p>
+      <w:pPr>
+        <w:rPr>
+          <w:lang w:val="en-US"/>
+        </w:rPr>
+      </w:pPr>
+      <w:proofErr w:type="spellStart"/>
+      <w:r>
+        <w:rPr>
+          <w:lang w:val="en-US"/>
+        </w:rPr>
+        <w:t>Scénographe</w:t>
+      </w:r>
+      <w:proofErr w:type="spellEnd"/>
+      <w:r>
+        <w:rPr>
+          <w:lang w:val="en-US"/>
+        </w:rPr>
+        <w:t xml:space="preserve"> :</w:t>
+      </w:r>
+    </w:p>
+    <w:p>
+      <w:r>
+        <w:t>Scénographie :</w:t>
+      </w:r>
+    </w:p>
+    <w:p>
+      <w:pPr>
+        <w:jc w:val="left"/>
+      </w:pPr>
+      <w:r>
+        <w:br w:type="page"/>
+      </w:r>
+    </w:p>
+    <w:p>
+      <w:r>
+        <w:lastRenderedPageBreak/>
+        <w:t>Source utilisé :</w:t>
+      </w:r>
+    </w:p>
+    <w:p>
+      <w:r>
+        <w:t xml:space="preserve">Les objets au théâtre - Hélène </w:t>
+      </w:r>
+      <w:proofErr w:type="spellStart"/>
+      <w:r>
+        <w:t>Catsiapis</w:t>
+      </w:r>
+      <w:proofErr w:type="spellEnd"/>
+      <w:r>
+        <w:t xml:space="preserve"> - Communication et langages - 1979 - Volume 43  Numéro 1  pp. 59-78</w:t>
       </w:r>
     </w:p>
     <w:sectPr>
-      <w:footerReference w:type="default" r:id="rId13"/>
+      <w:footerReference w:type="default" r:id="rId12"/>
       <w:endnotePr>
         <w:numFmt w:val="decimal"/>
       </w:endnotePr>
@@ -4352,28 +5238,7 @@
         <w:annotationRef/>
       </w:r>
       <w:r>
-        <w:t xml:space="preserve">TODO: </w:t>
-      </w:r>
-      <w:r>
-        <w:t xml:space="preserve">Nous pouvons enrichir cela avec l'exemple des </w:t>
-      </w:r>
-      <w:r>
-        <w:t>code</w:t>
-      </w:r>
-      <w:r>
-        <w:t>s</w:t>
-      </w:r>
-      <w:r>
-        <w:t xml:space="preserve"> musical</w:t>
-      </w:r>
-      <w:r>
-        <w:t xml:space="preserve"> employé selon la culture (</w:t>
-      </w:r>
-      <w:r>
-        <w:t>rythmique &amp; arpège</w:t>
-      </w:r>
-      <w:r>
-        <w:t>)</w:t>
+        <w:t>TODO: Nous pouvons enrichir cela avec l'exemple des codes musical employé selon la culture (rythmique &amp; arpège)</w:t>
       </w:r>
     </w:p>
   </w:comment>
@@ -4397,16 +5262,7 @@
         <w:pStyle w:val="Commentaire"/>
       </w:pPr>
       <w:r>
-        <w:t>Je ne suis pas certain de comprendre ce qui est écris ici. Je comprend qu'un ordinateur n'est pas capable de différencier deux instrument. Si oui, i</w:t>
-      </w:r>
-      <w:r>
-        <w:t xml:space="preserve">l n'y a pas moyen en distinguant les différente fondamental </w:t>
-      </w:r>
-      <w:r>
-        <w:t xml:space="preserve">et harmoniques </w:t>
-      </w:r>
-      <w:r>
-        <w:t>?</w:t>
+        <w:t>Je ne suis pas certain de comprendre ce qui est écris ici. Je comprend qu'un ordinateur n'est pas capable de différencier deux instrument. Si oui, il n'y a pas moyen en distinguant les différente fondamental et harmoniques ?</w:t>
       </w:r>
     </w:p>
     <w:p>
@@ -4505,7 +5361,7 @@
       </w:r>
     </w:p>
   </w:comment>
-  <w:comment w:id="17" w:author="Amaury" w:date="2015-11-08T13:07:00Z" w:initials="A">
+  <w:comment w:id="10" w:author="Amaury" w:date="2015-11-08T16:33:00Z" w:initials="A">
     <w:p>
       <w:pPr>
         <w:pStyle w:val="Commentaire"/>
@@ -4517,11 +5373,93 @@
         <w:annotationRef/>
       </w:r>
       <w:r>
+        <w:t xml:space="preserve">Amaury : J'ai de la confusion sur les termes </w:t>
+      </w:r>
+      <w:proofErr w:type="spellStart"/>
+      <w:r>
+        <w:t>game</w:t>
+      </w:r>
+      <w:proofErr w:type="spellEnd"/>
+      <w:r>
+        <w:t>/</w:t>
+      </w:r>
+      <w:proofErr w:type="spellStart"/>
+      <w:r>
+        <w:t>level</w:t>
+      </w:r>
+      <w:proofErr w:type="spellEnd"/>
+      <w:r>
+        <w:t xml:space="preserve"> design.</w:t>
+      </w:r>
+    </w:p>
+    <w:p>
+      <w:pPr>
+        <w:pStyle w:val="Commentaire"/>
+      </w:pPr>
+    </w:p>
+    <w:p>
+      <w:pPr>
+        <w:pStyle w:val="Commentaire"/>
+      </w:pPr>
+      <w:r>
+        <w:t>Peut-être apporté plus de clarté dans ces définitions.</w:t>
+      </w:r>
+    </w:p>
+  </w:comment>
+  <w:comment w:id="12" w:author="Amaury" w:date="2015-11-09T02:04:00Z" w:initials="A">
+    <w:p>
+      <w:pPr>
+        <w:pStyle w:val="Commentaire"/>
+      </w:pPr>
+      <w:r>
+        <w:rPr>
+          <w:rStyle w:val="Marquedecommentaire"/>
+        </w:rPr>
+        <w:annotationRef/>
+      </w:r>
+      <w:r>
+        <w:t>a remanier</w:t>
+      </w:r>
+    </w:p>
+  </w:comment>
+  <w:comment w:id="14" w:author="Amaury" w:date="2015-11-09T02:05:00Z" w:initials="A">
+    <w:p>
+      <w:pPr>
+        <w:pStyle w:val="Commentaire"/>
+      </w:pPr>
+      <w:r>
+        <w:rPr>
+          <w:rStyle w:val="Marquedecommentaire"/>
+        </w:rPr>
+        <w:annotationRef/>
+      </w:r>
+      <w:proofErr w:type="spellStart"/>
+      <w:r>
+        <w:t>what</w:t>
+      </w:r>
+      <w:proofErr w:type="spellEnd"/>
+      <w:r>
+        <w:t>?</w:t>
+      </w:r>
+    </w:p>
+  </w:comment>
+  <w:comment w:id="19" w:author="Amaury" w:date="2015-11-08T13:07:00Z" w:initials="A">
+    <w:p>
+      <w:pPr>
+        <w:pStyle w:val="Commentaire"/>
+      </w:pPr>
+      <w:r>
+        <w:rPr>
+          <w:rStyle w:val="Marquedecommentaire"/>
+        </w:rPr>
+        <w:annotationRef/>
+      </w:r>
+      <w:r>
         <w:t>A trier par ordre alphabétique</w:t>
       </w:r>
     </w:p>
   </w:comment>
-  <w:comment w:id="18" w:author="Amaury" w:date="2015-11-08T15:42:00Z" w:initials="A">
+  <w:comment w:id="21" w:author="Amaury" w:date="2015-11-08T15:42:00Z" w:initials="A">
     <w:p>
       <w:pPr>
         <w:pStyle w:val="Commentaire"/>
@@ -4533,13 +5471,7 @@
         <w:annotationRef/>
       </w:r>
       <w:r>
-        <w:t xml:space="preserve">A </w:t>
-      </w:r>
-      <w:r>
-        <w:t>s'approprier/</w:t>
-      </w:r>
-      <w:r>
-        <w:t>simplifier</w:t>
+        <w:t>A s'approprier/simplifier</w:t>
       </w:r>
     </w:p>
   </w:comment>
@@ -4548,9 +5480,16 @@
 
 <file path=word/commentsExtended.xml><?xml version="1.0" encoding="utf-8"?>
 <w15:commentsEx xmlns:wpc="http://schemas.microsoft.com/office/word/2010/wordprocessingCanvas" xmlns:mc="http://schemas.openxmlformats.org/markup-compatibility/2006" xmlns:o="urn:schemas-microsoft-com:office:office" xmlns:r="http://schemas.openxmlformats.org/officeDocument/2006/relationships" xmlns:m="http://schemas.openxmlformats.org/officeDocument/2006/math" xmlns:v="urn:schemas-microsoft-com:vml" xmlns:wp14="http://schemas.microsoft.com/office/word/2010/wordprocessingDrawing" xmlns:wp="http://schemas.openxmlformats.org/drawingml/2006/wordprocessingDrawing" xmlns:w10="urn:schemas-microsoft-com:office:word" xmlns:w="http://schemas.openxmlformats.org/wordprocessingml/2006/main" xmlns:w14="http://schemas.microsoft.com/office/word/2010/wordml" xmlns:w15="http://schemas.microsoft.com/office/word/2012/wordml" xmlns:wpg="http://schemas.microsoft.com/office/word/2010/wordprocessingGroup" xmlns:wpi="http://schemas.microsoft.com/office/word/2010/wordprocessingInk" xmlns:wne="http://schemas.microsoft.com/office/word/2006/wordml" xmlns:wps="http://schemas.microsoft.com/office/word/2010/wordprocessingShape" mc:Ignorable="w14 w15 wp14">
-  <w15:commentEx w15:paraId="15EB4D71" w15:done="0"/>
-  <w15:commentEx w15:paraId="7F06A2A4" w15:done="0"/>
-  <w15:commentEx w15:paraId="3C9A6F6E" w15:done="0"/>
+  <w15:commentEx w15:paraId="6068DE33" w15:done="0"/>
+  <w15:commentEx w15:paraId="322139A6" w15:done="0"/>
+  <w15:commentEx w15:paraId="3FAD5718" w15:done="0"/>
+  <w15:commentEx w15:paraId="64E124C8" w15:done="0"/>
+  <w15:commentEx w15:paraId="2C4CEFA3" w15:done="0"/>
+  <w15:commentEx w15:paraId="48CC2CD1" w15:done="0"/>
+  <w15:commentEx w15:paraId="5BE03866" w15:done="0"/>
+  <w15:commentEx w15:paraId="43E07F2A" w15:done="0"/>
+  <w15:commentEx w15:paraId="167B4D7F" w15:done="0"/>
+  <w15:commentEx w15:paraId="1358AF72" w15:done="0"/>
 </w15:commentsEx>
 </file>
 
@@ -4595,14 +5534,27 @@
           <w:pStyle w:val="Pieddepage"/>
           <w:jc w:val="right"/>
         </w:pPr>
-        <w:fldSimple w:instr="PAGE   \* MERGEFORMAT">
-          <w:r>
-            <w:rPr>
-              <w:noProof/>
-            </w:rPr>
-            <w:t>5</w:t>
-          </w:r>
-        </w:fldSimple>
+        <w:r>
+          <w:fldChar w:fldCharType="begin"/>
+        </w:r>
+        <w:r>
+          <w:instrText>PAGE   \* MERGEFORMAT</w:instrText>
+        </w:r>
+        <w:r>
+          <w:fldChar w:fldCharType="separate"/>
+        </w:r>
+        <w:r>
+          <w:rPr>
+            <w:noProof/>
+          </w:rPr>
+          <w:t>12</w:t>
+        </w:r>
+        <w:r>
+          <w:rPr>
+            <w:noProof/>
+          </w:rPr>
+          <w:fldChar w:fldCharType="end"/>
+        </w:r>
       </w:p>
     </w:sdtContent>
   </w:sdt>
@@ -5039,6 +5991,95 @@
   </w:abstractNum>
   <w:abstractNum w:abstractNumId="4">
     <w:nsid w:val="6F544B9A"/>
+    <w:multiLevelType w:val="hybridMultilevel"/>
+    <w:tmpl w:val="A68610FC"/>
+    <w:lvl w:ilvl="0" w:tplc="040C0011">
+      <w:start w:val="1"/>
+      <w:numFmt w:val="decimal"/>
+      <w:lvlText w:val="%1)"/>
+      <w:lvlJc w:val="left"/>
+      <w:pPr>
+        <w:ind w:left="720" w:hanging="360"/>
+      </w:pPr>
+      <w:rPr>
+        <w:rFonts w:hint="default"/>
+      </w:rPr>
+    </w:lvl>
+    <w:lvl w:ilvl="1" w:tplc="040C0019" w:tentative="1">
+      <w:start w:val="1"/>
+      <w:numFmt w:val="lowerLetter"/>
+      <w:lvlText w:val="%2."/>
+      <w:lvlJc w:val="left"/>
+      <w:pPr>
+        <w:ind w:left="1440" w:hanging="360"/>
+      </w:pPr>
+    </w:lvl>
+    <w:lvl w:ilvl="2" w:tplc="040C001B" w:tentative="1">
+      <w:start w:val="1"/>
+      <w:numFmt w:val="lowerRoman"/>
+      <w:lvlText w:val="%3."/>
+      <w:lvlJc w:val="right"/>
+      <w:pPr>
+        <w:ind w:left="2160" w:hanging="180"/>
+      </w:pPr>
+    </w:lvl>
+    <w:lvl w:ilvl="3" w:tplc="040C000F" w:tentative="1">
+      <w:start w:val="1"/>
+      <w:numFmt w:val="decimal"/>
+      <w:lvlText w:val="%4."/>
+      <w:lvlJc w:val="left"/>
+      <w:pPr>
+        <w:ind w:left="2880" w:hanging="360"/>
+      </w:pPr>
+    </w:lvl>
+    <w:lvl w:ilvl="4" w:tplc="040C0019" w:tentative="1">
+      <w:start w:val="1"/>
+      <w:numFmt w:val="lowerLetter"/>
+      <w:lvlText w:val="%5."/>
+      <w:lvlJc w:val="left"/>
+      <w:pPr>
+        <w:ind w:left="3600" w:hanging="360"/>
+      </w:pPr>
+    </w:lvl>
+    <w:lvl w:ilvl="5" w:tplc="040C001B" w:tentative="1">
+      <w:start w:val="1"/>
+      <w:numFmt w:val="lowerRoman"/>
+      <w:lvlText w:val="%6."/>
+      <w:lvlJc w:val="right"/>
+      <w:pPr>
+        <w:ind w:left="4320" w:hanging="180"/>
+      </w:pPr>
+    </w:lvl>
+    <w:lvl w:ilvl="6" w:tplc="040C000F" w:tentative="1">
+      <w:start w:val="1"/>
+      <w:numFmt w:val="decimal"/>
+      <w:lvlText w:val="%7."/>
+      <w:lvlJc w:val="left"/>
+      <w:pPr>
+        <w:ind w:left="5040" w:hanging="360"/>
+      </w:pPr>
+    </w:lvl>
+    <w:lvl w:ilvl="7" w:tplc="040C0019" w:tentative="1">
+      <w:start w:val="1"/>
+      <w:numFmt w:val="lowerLetter"/>
+      <w:lvlText w:val="%8."/>
+      <w:lvlJc w:val="left"/>
+      <w:pPr>
+        <w:ind w:left="5760" w:hanging="360"/>
+      </w:pPr>
+    </w:lvl>
+    <w:lvl w:ilvl="8" w:tplc="040C001B" w:tentative="1">
+      <w:start w:val="1"/>
+      <w:numFmt w:val="lowerRoman"/>
+      <w:lvlText w:val="%9."/>
+      <w:lvlJc w:val="right"/>
+      <w:pPr>
+        <w:ind w:left="6480" w:hanging="180"/>
+      </w:pPr>
+    </w:lvl>
+  </w:abstractNum>
+  <w:abstractNum w:abstractNumId="5">
+    <w:nsid w:val="7B6824CC"/>
     <w:multiLevelType w:val="hybridMultilevel"/>
     <w:tmpl w:val="A68610FC"/>
     <w:lvl w:ilvl="0" w:tplc="040C0011">
@@ -5140,6 +6181,9 @@
   </w:num>
   <w:num w:numId="5">
     <w:abstractNumId w:val="2"/>
+  </w:num>
+  <w:num w:numId="6">
+    <w:abstractNumId w:val="5"/>
   </w:num>
 </w:numbering>
 </file>
@@ -6485,7 +7529,7 @@
   <a:extraClrSchemeLst/>
   <a:extLst>
     <a:ext uri="{05A4C25C-085E-4340-85A3-A5531E510DB2}">
-      <thm15:themeFamily xmlns="" xmlns:thm15="http://schemas.microsoft.com/office/thememl/2012/main" name="Office Theme" id="{62F939B6-93AF-4DB8-9C6B-D6C7DFDC589F}" vid="{4A3C46E8-61CC-4603-A589-7422A47A8E4A}"/>
+      <thm15:themeFamily xmlns:thm15="http://schemas.microsoft.com/office/thememl/2012/main" xmlns="" name="Office Theme" id="{62F939B6-93AF-4DB8-9C6B-D6C7DFDC589F}" vid="{4A3C46E8-61CC-4603-A589-7422A47A8E4A}"/>
     </a:ext>
   </a:extLst>
 </a:theme>
@@ -6496,7 +7540,7 @@
 </file>
 
 <file path=customXml/itemProps1.xml><?xml version="1.0" encoding="utf-8"?>
-<ds:datastoreItem xmlns:ds="http://schemas.openxmlformats.org/officeDocument/2006/customXml" ds:itemID="{8D6806DD-7548-4897-B188-C3440B617CE2}">
+<ds:datastoreItem xmlns:ds="http://schemas.openxmlformats.org/officeDocument/2006/customXml" ds:itemID="{EA77CBAC-4304-48F9-B109-ADF9EDE34B22}">
   <ds:schemaRefs>
     <ds:schemaRef ds:uri="http://schemas.openxmlformats.org/officeDocument/2006/bibliography"/>
   </ds:schemaRefs>

</xml_diff>

<commit_message>
partie II son et génération procédurale
</commit_message>
<xml_diff>
--- a/Mémoire.docx
+++ b/Mémoire.docx
@@ -16,7 +16,6 @@
           <w:docPartUnique/>
         </w:docPartObj>
       </w:sdtPr>
-      <w:sdtEndPr/>
       <w:sdtContent>
         <w:p>
           <w:pPr>
@@ -63,7 +62,6 @@
                             <w:calendar w:val="gregorian"/>
                           </w:date>
                         </w:sdtPr>
-                        <w:sdtEndPr/>
                         <w:sdtContent>
                           <w:p>
                             <w:pPr>
@@ -235,7 +233,6 @@
                           <w:dataBinding w:prefixMappings="xmlns:ns0='http://purl.org/dc/elements/1.1/' xmlns:ns1='http://schemas.openxmlformats.org/package/2006/metadata/core-properties' " w:xpath="/ns1:coreProperties[1]/ns0:creator[1]" w:storeItemID="{6C3C8BC8-F283-45AE-878A-BAB7291924A1}"/>
                           <w:text/>
                         </w:sdtPr>
-                        <w:sdtEndPr/>
                         <w:sdtContent>
                           <w:r>
                             <w:rPr>
@@ -304,7 +301,6 @@
                           <w:dataBinding w:prefixMappings="xmlns:ns0='http://purl.org/dc/elements/1.1/' xmlns:ns1='http://schemas.openxmlformats.org/package/2006/metadata/core-properties' " w:xpath="/ns1:coreProperties[1]/ns0:title[1]" w:storeItemID="{6C3C8BC8-F283-45AE-878A-BAB7291924A1}"/>
                           <w:text/>
                         </w:sdtPr>
-                        <w:sdtEndPr/>
                         <w:sdtContent>
                           <w:r>
                             <w:rPr>
@@ -394,7 +390,7 @@
           <w:r>
             <w:fldChar w:fldCharType="separate"/>
           </w:r>
-          <w:hyperlink w:anchor="_Toc434915274" w:history="1">
+          <w:hyperlink w:anchor="_Toc439603043" w:history="1">
             <w:r>
               <w:rPr>
                 <w:rStyle w:val="Lienhypertexte"/>
@@ -437,7 +433,7 @@
                 <w:noProof/>
                 <w:webHidden/>
               </w:rPr>
-              <w:instrText xml:space="preserve"> PAGEREF _Toc434915274 \h </w:instrText>
+              <w:instrText xml:space="preserve"> PAGEREF _Toc439603043 \h </w:instrText>
             </w:r>
             <w:r>
               <w:rPr>
@@ -482,13 +478,13 @@
               <w:lang w:eastAsia="fr-FR"/>
             </w:rPr>
           </w:pPr>
-          <w:hyperlink w:anchor="_Toc434915275" w:history="1">
+          <w:hyperlink w:anchor="_Toc439603044" w:history="1">
             <w:r>
               <w:rPr>
                 <w:rStyle w:val="Lienhypertexte"/>
                 <w:noProof/>
               </w:rPr>
-              <w:t>1.</w:t>
+              <w:t>A.</w:t>
             </w:r>
             <w:r>
               <w:rPr>
@@ -525,7 +521,7 @@
                 <w:noProof/>
                 <w:webHidden/>
               </w:rPr>
-              <w:instrText xml:space="preserve"> PAGEREF _Toc434915275 \h </w:instrText>
+              <w:instrText xml:space="preserve"> PAGEREF _Toc439603044 \h </w:instrText>
             </w:r>
             <w:r>
               <w:rPr>
@@ -569,7 +565,7 @@
               <w:lang w:eastAsia="fr-FR"/>
             </w:rPr>
           </w:pPr>
-          <w:hyperlink w:anchor="_Toc434915276" w:history="1">
+          <w:hyperlink w:anchor="_Toc439603045" w:history="1">
             <w:r>
               <w:rPr>
                 <w:rStyle w:val="Lienhypertexte"/>
@@ -596,7 +592,7 @@
                 <w:noProof/>
                 <w:webHidden/>
               </w:rPr>
-              <w:instrText xml:space="preserve"> PAGEREF _Toc434915276 \h </w:instrText>
+              <w:instrText xml:space="preserve"> PAGEREF _Toc439603045 \h </w:instrText>
             </w:r>
             <w:r>
               <w:rPr>
@@ -640,7 +636,7 @@
               <w:lang w:eastAsia="fr-FR"/>
             </w:rPr>
           </w:pPr>
-          <w:hyperlink w:anchor="_Toc434915277" w:history="1">
+          <w:hyperlink w:anchor="_Toc439603046" w:history="1">
             <w:r>
               <w:rPr>
                 <w:rStyle w:val="Lienhypertexte"/>
@@ -667,7 +663,7 @@
                 <w:noProof/>
                 <w:webHidden/>
               </w:rPr>
-              <w:instrText xml:space="preserve"> PAGEREF _Toc434915277 \h </w:instrText>
+              <w:instrText xml:space="preserve"> PAGEREF _Toc439603046 \h </w:instrText>
             </w:r>
             <w:r>
               <w:rPr>
@@ -712,13 +708,13 @@
               <w:lang w:eastAsia="fr-FR"/>
             </w:rPr>
           </w:pPr>
-          <w:hyperlink w:anchor="_Toc434915278" w:history="1">
+          <w:hyperlink w:anchor="_Toc439603047" w:history="1">
             <w:r>
               <w:rPr>
                 <w:rStyle w:val="Lienhypertexte"/>
                 <w:noProof/>
               </w:rPr>
-              <w:t>2.</w:t>
+              <w:t>B.</w:t>
             </w:r>
             <w:r>
               <w:rPr>
@@ -755,7 +751,7 @@
                 <w:noProof/>
                 <w:webHidden/>
               </w:rPr>
-              <w:instrText xml:space="preserve"> PAGEREF _Toc434915278 \h </w:instrText>
+              <w:instrText xml:space="preserve"> PAGEREF _Toc439603047 \h </w:instrText>
             </w:r>
             <w:r>
               <w:rPr>
@@ -799,7 +795,7 @@
               <w:lang w:eastAsia="fr-FR"/>
             </w:rPr>
           </w:pPr>
-          <w:hyperlink w:anchor="_Toc434915279" w:history="1">
+          <w:hyperlink w:anchor="_Toc439603048" w:history="1">
             <w:r>
               <w:rPr>
                 <w:rStyle w:val="Lienhypertexte"/>
@@ -826,7 +822,7 @@
                 <w:noProof/>
                 <w:webHidden/>
               </w:rPr>
-              <w:instrText xml:space="preserve"> PAGEREF _Toc434915279 \h </w:instrText>
+              <w:instrText xml:space="preserve"> PAGEREF _Toc439603048 \h </w:instrText>
             </w:r>
             <w:r>
               <w:rPr>
@@ -870,7 +866,7 @@
               <w:lang w:eastAsia="fr-FR"/>
             </w:rPr>
           </w:pPr>
-          <w:hyperlink w:anchor="_Toc434915280" w:history="1">
+          <w:hyperlink w:anchor="_Toc439603049" w:history="1">
             <w:r>
               <w:rPr>
                 <w:rStyle w:val="Lienhypertexte"/>
@@ -897,7 +893,7 @@
                 <w:noProof/>
                 <w:webHidden/>
               </w:rPr>
-              <w:instrText xml:space="preserve"> PAGEREF _Toc434915280 \h </w:instrText>
+              <w:instrText xml:space="preserve"> PAGEREF _Toc439603049 \h </w:instrText>
             </w:r>
             <w:r>
               <w:rPr>
@@ -918,6 +914,255 @@
                 <w:webHidden/>
               </w:rPr>
               <w:t>7</w:t>
+            </w:r>
+            <w:r>
+              <w:rPr>
+                <w:noProof/>
+                <w:webHidden/>
+              </w:rPr>
+              <w:fldChar w:fldCharType="end"/>
+            </w:r>
+          </w:hyperlink>
+          <w:bookmarkStart w:id="0" w:name="_GoBack"/>
+          <w:bookmarkEnd w:id="0"/>
+        </w:p>
+        <w:p>
+          <w:pPr>
+            <w:pStyle w:val="TM2"/>
+            <w:tabs>
+              <w:tab w:val="left" w:pos="660"/>
+              <w:tab w:val="right" w:leader="dot" w:pos="9062"/>
+            </w:tabs>
+            <w:rPr>
+              <w:noProof/>
+              <w:sz w:val="22"/>
+              <w:szCs w:val="22"/>
+              <w:lang w:eastAsia="fr-FR"/>
+            </w:rPr>
+          </w:pPr>
+          <w:hyperlink w:anchor="_Toc439603050" w:history="1">
+            <w:r>
+              <w:rPr>
+                <w:rStyle w:val="Lienhypertexte"/>
+                <w:noProof/>
+              </w:rPr>
+              <w:t>C.</w:t>
+            </w:r>
+            <w:r>
+              <w:rPr>
+                <w:noProof/>
+                <w:sz w:val="22"/>
+                <w:szCs w:val="22"/>
+                <w:lang w:eastAsia="fr-FR"/>
+              </w:rPr>
+              <w:tab/>
+            </w:r>
+            <w:r>
+              <w:rPr>
+                <w:rStyle w:val="Lienhypertexte"/>
+                <w:noProof/>
+              </w:rPr>
+              <w:t>Projet existant liant son et graphisme</w:t>
+            </w:r>
+            <w:r>
+              <w:rPr>
+                <w:noProof/>
+                <w:webHidden/>
+              </w:rPr>
+              <w:tab/>
+            </w:r>
+            <w:r>
+              <w:rPr>
+                <w:noProof/>
+                <w:webHidden/>
+              </w:rPr>
+              <w:fldChar w:fldCharType="begin"/>
+            </w:r>
+            <w:r>
+              <w:rPr>
+                <w:noProof/>
+                <w:webHidden/>
+              </w:rPr>
+              <w:instrText xml:space="preserve"> PAGEREF _Toc439603050 \h </w:instrText>
+            </w:r>
+            <w:r>
+              <w:rPr>
+                <w:noProof/>
+                <w:webHidden/>
+              </w:rPr>
+            </w:r>
+            <w:r>
+              <w:rPr>
+                <w:noProof/>
+                <w:webHidden/>
+              </w:rPr>
+              <w:fldChar w:fldCharType="separate"/>
+            </w:r>
+            <w:r>
+              <w:rPr>
+                <w:noProof/>
+                <w:webHidden/>
+              </w:rPr>
+              <w:t>8</w:t>
+            </w:r>
+            <w:r>
+              <w:rPr>
+                <w:noProof/>
+                <w:webHidden/>
+              </w:rPr>
+              <w:fldChar w:fldCharType="end"/>
+            </w:r>
+          </w:hyperlink>
+        </w:p>
+        <w:p>
+          <w:pPr>
+            <w:pStyle w:val="TM3"/>
+            <w:tabs>
+              <w:tab w:val="right" w:leader="dot" w:pos="9062"/>
+            </w:tabs>
+            <w:rPr>
+              <w:noProof/>
+              <w:sz w:val="22"/>
+              <w:szCs w:val="22"/>
+              <w:lang w:eastAsia="fr-FR"/>
+            </w:rPr>
+          </w:pPr>
+          <w:hyperlink w:anchor="_Toc439603051" w:history="1">
+            <w:r>
+              <w:rPr>
+                <w:rStyle w:val="Lienhypertexte"/>
+                <w:noProof/>
+              </w:rPr>
+              <w:t>Les différents types</w:t>
+            </w:r>
+            <w:r>
+              <w:rPr>
+                <w:noProof/>
+                <w:webHidden/>
+              </w:rPr>
+              <w:tab/>
+            </w:r>
+            <w:r>
+              <w:rPr>
+                <w:noProof/>
+                <w:webHidden/>
+              </w:rPr>
+              <w:fldChar w:fldCharType="begin"/>
+            </w:r>
+            <w:r>
+              <w:rPr>
+                <w:noProof/>
+                <w:webHidden/>
+              </w:rPr>
+              <w:instrText xml:space="preserve"> PAGEREF _Toc439603051 \h </w:instrText>
+            </w:r>
+            <w:r>
+              <w:rPr>
+                <w:noProof/>
+                <w:webHidden/>
+              </w:rPr>
+            </w:r>
+            <w:r>
+              <w:rPr>
+                <w:noProof/>
+                <w:webHidden/>
+              </w:rPr>
+              <w:fldChar w:fldCharType="separate"/>
+            </w:r>
+            <w:r>
+              <w:rPr>
+                <w:noProof/>
+                <w:webHidden/>
+              </w:rPr>
+              <w:t>8</w:t>
+            </w:r>
+            <w:r>
+              <w:rPr>
+                <w:noProof/>
+                <w:webHidden/>
+              </w:rPr>
+              <w:fldChar w:fldCharType="end"/>
+            </w:r>
+          </w:hyperlink>
+        </w:p>
+        <w:p>
+          <w:pPr>
+            <w:pStyle w:val="TM1"/>
+            <w:tabs>
+              <w:tab w:val="left" w:pos="420"/>
+              <w:tab w:val="right" w:leader="dot" w:pos="9062"/>
+            </w:tabs>
+            <w:rPr>
+              <w:noProof/>
+              <w:sz w:val="22"/>
+              <w:szCs w:val="22"/>
+              <w:lang w:eastAsia="fr-FR"/>
+            </w:rPr>
+          </w:pPr>
+          <w:hyperlink w:anchor="_Toc439603052" w:history="1">
+            <w:r>
+              <w:rPr>
+                <w:rStyle w:val="Lienhypertexte"/>
+                <w:noProof/>
+              </w:rPr>
+              <w:t>II.</w:t>
+            </w:r>
+            <w:r>
+              <w:rPr>
+                <w:noProof/>
+                <w:sz w:val="22"/>
+                <w:szCs w:val="22"/>
+                <w:lang w:eastAsia="fr-FR"/>
+              </w:rPr>
+              <w:tab/>
+            </w:r>
+            <w:r>
+              <w:rPr>
+                <w:rStyle w:val="Lienhypertexte"/>
+                <w:noProof/>
+              </w:rPr>
+              <w:t>Réalisation</w:t>
+            </w:r>
+            <w:r>
+              <w:rPr>
+                <w:noProof/>
+                <w:webHidden/>
+              </w:rPr>
+              <w:tab/>
+            </w:r>
+            <w:r>
+              <w:rPr>
+                <w:noProof/>
+                <w:webHidden/>
+              </w:rPr>
+              <w:fldChar w:fldCharType="begin"/>
+            </w:r>
+            <w:r>
+              <w:rPr>
+                <w:noProof/>
+                <w:webHidden/>
+              </w:rPr>
+              <w:instrText xml:space="preserve"> PAGEREF _Toc439603052 \h </w:instrText>
+            </w:r>
+            <w:r>
+              <w:rPr>
+                <w:noProof/>
+                <w:webHidden/>
+              </w:rPr>
+            </w:r>
+            <w:r>
+              <w:rPr>
+                <w:noProof/>
+                <w:webHidden/>
+              </w:rPr>
+              <w:fldChar w:fldCharType="separate"/>
+            </w:r>
+            <w:r>
+              <w:rPr>
+                <w:noProof/>
+                <w:webHidden/>
+              </w:rPr>
+              <w:t>10</w:t>
             </w:r>
             <w:r>
               <w:rPr>
@@ -942,13 +1187,13 @@
               <w:lang w:eastAsia="fr-FR"/>
             </w:rPr>
           </w:pPr>
-          <w:hyperlink w:anchor="_Toc434915281" w:history="1">
+          <w:hyperlink w:anchor="_Toc439603053" w:history="1">
             <w:r>
               <w:rPr>
                 <w:rStyle w:val="Lienhypertexte"/>
                 <w:noProof/>
               </w:rPr>
-              <w:t>3.</w:t>
+              <w:t>A.</w:t>
             </w:r>
             <w:r>
               <w:rPr>
@@ -964,7 +1209,7 @@
                 <w:rStyle w:val="Lienhypertexte"/>
                 <w:noProof/>
               </w:rPr>
-              <w:t>Projet existant liant son et graphisme</w:t>
+              <w:t>Traitement du son</w:t>
             </w:r>
             <w:r>
               <w:rPr>
@@ -985,7 +1230,7 @@
                 <w:noProof/>
                 <w:webHidden/>
               </w:rPr>
-              <w:instrText xml:space="preserve"> PAGEREF _Toc434915281 \h </w:instrText>
+              <w:instrText xml:space="preserve"> PAGEREF _Toc439603053 \h </w:instrText>
             </w:r>
             <w:r>
               <w:rPr>
@@ -1005,7 +1250,7 @@
                 <w:noProof/>
                 <w:webHidden/>
               </w:rPr>
-              <w:t>8</w:t>
+              <w:t>10</w:t>
             </w:r>
             <w:r>
               <w:rPr>
@@ -1020,6 +1265,7 @@
           <w:pPr>
             <w:pStyle w:val="TM3"/>
             <w:tabs>
+              <w:tab w:val="left" w:pos="880"/>
               <w:tab w:val="right" w:leader="dot" w:pos="9062"/>
             </w:tabs>
             <w:rPr>
@@ -1029,23 +1275,39 @@
               <w:lang w:eastAsia="fr-FR"/>
             </w:rPr>
           </w:pPr>
-          <w:hyperlink w:anchor="_Toc434915282" w:history="1">
+          <w:hyperlink w:anchor="_Toc439603054" w:history="1">
             <w:r>
               <w:rPr>
                 <w:rStyle w:val="Lienhypertexte"/>
                 <w:noProof/>
               </w:rPr>
-              <w:t>Les différents types</w:t>
-            </w:r>
-            <w:r>
-              <w:rPr>
-                <w:noProof/>
-                <w:webHidden/>
+              <w:t>1.</w:t>
+            </w:r>
+            <w:r>
+              <w:rPr>
+                <w:noProof/>
+                <w:sz w:val="22"/>
+                <w:szCs w:val="22"/>
+                <w:lang w:eastAsia="fr-FR"/>
               </w:rPr>
               <w:tab/>
             </w:r>
             <w:r>
               <w:rPr>
+                <w:rStyle w:val="Lienhypertexte"/>
+                <w:noProof/>
+              </w:rPr>
+              <w:t>La phase pré-analytique</w:t>
+            </w:r>
+            <w:r>
+              <w:rPr>
+                <w:noProof/>
+                <w:webHidden/>
+              </w:rPr>
+              <w:tab/>
+            </w:r>
+            <w:r>
+              <w:rPr>
                 <w:noProof/>
                 <w:webHidden/>
               </w:rPr>
@@ -1056,7 +1318,7 @@
                 <w:noProof/>
                 <w:webHidden/>
               </w:rPr>
-              <w:instrText xml:space="preserve"> PAGEREF _Toc434915282 \h </w:instrText>
+              <w:instrText xml:space="preserve"> PAGEREF _Toc439603054 \h </w:instrText>
             </w:r>
             <w:r>
               <w:rPr>
@@ -1076,7 +1338,95 @@
                 <w:noProof/>
                 <w:webHidden/>
               </w:rPr>
-              <w:t>8</w:t>
+              <w:t>10</w:t>
+            </w:r>
+            <w:r>
+              <w:rPr>
+                <w:noProof/>
+                <w:webHidden/>
+              </w:rPr>
+              <w:fldChar w:fldCharType="end"/>
+            </w:r>
+          </w:hyperlink>
+        </w:p>
+        <w:p>
+          <w:pPr>
+            <w:pStyle w:val="TM3"/>
+            <w:tabs>
+              <w:tab w:val="left" w:pos="880"/>
+              <w:tab w:val="right" w:leader="dot" w:pos="9062"/>
+            </w:tabs>
+            <w:rPr>
+              <w:noProof/>
+              <w:sz w:val="22"/>
+              <w:szCs w:val="22"/>
+              <w:lang w:eastAsia="fr-FR"/>
+            </w:rPr>
+          </w:pPr>
+          <w:hyperlink w:anchor="_Toc439603055" w:history="1">
+            <w:r>
+              <w:rPr>
+                <w:rStyle w:val="Lienhypertexte"/>
+                <w:noProof/>
+              </w:rPr>
+              <w:t>2.</w:t>
+            </w:r>
+            <w:r>
+              <w:rPr>
+                <w:noProof/>
+                <w:sz w:val="22"/>
+                <w:szCs w:val="22"/>
+                <w:lang w:eastAsia="fr-FR"/>
+              </w:rPr>
+              <w:tab/>
+            </w:r>
+            <w:r>
+              <w:rPr>
+                <w:rStyle w:val="Lienhypertexte"/>
+                <w:noProof/>
+              </w:rPr>
+              <w:t>La phase Analytique</w:t>
+            </w:r>
+            <w:r>
+              <w:rPr>
+                <w:noProof/>
+                <w:webHidden/>
+              </w:rPr>
+              <w:tab/>
+            </w:r>
+            <w:r>
+              <w:rPr>
+                <w:noProof/>
+                <w:webHidden/>
+              </w:rPr>
+              <w:fldChar w:fldCharType="begin"/>
+            </w:r>
+            <w:r>
+              <w:rPr>
+                <w:noProof/>
+                <w:webHidden/>
+              </w:rPr>
+              <w:instrText xml:space="preserve"> PAGEREF _Toc439603055 \h </w:instrText>
+            </w:r>
+            <w:r>
+              <w:rPr>
+                <w:noProof/>
+                <w:webHidden/>
+              </w:rPr>
+            </w:r>
+            <w:r>
+              <w:rPr>
+                <w:noProof/>
+                <w:webHidden/>
+              </w:rPr>
+              <w:fldChar w:fldCharType="separate"/>
+            </w:r>
+            <w:r>
+              <w:rPr>
+                <w:noProof/>
+                <w:webHidden/>
+              </w:rPr>
+              <w:t>11</w:t>
             </w:r>
             <w:r>
               <w:rPr>
@@ -1101,13 +1451,13 @@
               <w:lang w:eastAsia="fr-FR"/>
             </w:rPr>
           </w:pPr>
-          <w:hyperlink w:anchor="_Toc434915283" w:history="1">
+          <w:hyperlink w:anchor="_Toc439603056" w:history="1">
             <w:r>
               <w:rPr>
                 <w:rStyle w:val="Lienhypertexte"/>
                 <w:noProof/>
               </w:rPr>
-              <w:t>4.</w:t>
+              <w:t>B.</w:t>
             </w:r>
             <w:r>
               <w:rPr>
@@ -1123,7 +1473,7 @@
                 <w:rStyle w:val="Lienhypertexte"/>
                 <w:noProof/>
               </w:rPr>
-              <w:t>Etude psychologique du joueur (?)</w:t>
+              <w:t>Génération de l’environnement</w:t>
             </w:r>
             <w:r>
               <w:rPr>
@@ -1144,7 +1494,7 @@
                 <w:noProof/>
                 <w:webHidden/>
               </w:rPr>
-              <w:instrText xml:space="preserve"> PAGEREF _Toc434915283 \h </w:instrText>
+              <w:instrText xml:space="preserve"> PAGEREF _Toc439603056 \h </w:instrText>
             </w:r>
             <w:r>
               <w:rPr>
@@ -1164,7 +1514,183 @@
                 <w:noProof/>
                 <w:webHidden/>
               </w:rPr>
-              <w:t>9</w:t>
+              <w:t>13</w:t>
+            </w:r>
+            <w:r>
+              <w:rPr>
+                <w:noProof/>
+                <w:webHidden/>
+              </w:rPr>
+              <w:fldChar w:fldCharType="end"/>
+            </w:r>
+          </w:hyperlink>
+        </w:p>
+        <w:p>
+          <w:pPr>
+            <w:pStyle w:val="TM3"/>
+            <w:tabs>
+              <w:tab w:val="left" w:pos="880"/>
+              <w:tab w:val="right" w:leader="dot" w:pos="9062"/>
+            </w:tabs>
+            <w:rPr>
+              <w:noProof/>
+              <w:sz w:val="22"/>
+              <w:szCs w:val="22"/>
+              <w:lang w:eastAsia="fr-FR"/>
+            </w:rPr>
+          </w:pPr>
+          <w:hyperlink w:anchor="_Toc439603057" w:history="1">
+            <w:r>
+              <w:rPr>
+                <w:rStyle w:val="Lienhypertexte"/>
+                <w:noProof/>
+              </w:rPr>
+              <w:t>1.</w:t>
+            </w:r>
+            <w:r>
+              <w:rPr>
+                <w:noProof/>
+                <w:sz w:val="22"/>
+                <w:szCs w:val="22"/>
+                <w:lang w:eastAsia="fr-FR"/>
+              </w:rPr>
+              <w:tab/>
+            </w:r>
+            <w:r>
+              <w:rPr>
+                <w:rStyle w:val="Lienhypertexte"/>
+                <w:noProof/>
+              </w:rPr>
+              <w:t>Génération d’un environnement réel</w:t>
+            </w:r>
+            <w:r>
+              <w:rPr>
+                <w:noProof/>
+                <w:webHidden/>
+              </w:rPr>
+              <w:tab/>
+            </w:r>
+            <w:r>
+              <w:rPr>
+                <w:noProof/>
+                <w:webHidden/>
+              </w:rPr>
+              <w:fldChar w:fldCharType="begin"/>
+            </w:r>
+            <w:r>
+              <w:rPr>
+                <w:noProof/>
+                <w:webHidden/>
+              </w:rPr>
+              <w:instrText xml:space="preserve"> PAGEREF _Toc439603057 \h </w:instrText>
+            </w:r>
+            <w:r>
+              <w:rPr>
+                <w:noProof/>
+                <w:webHidden/>
+              </w:rPr>
+            </w:r>
+            <w:r>
+              <w:rPr>
+                <w:noProof/>
+                <w:webHidden/>
+              </w:rPr>
+              <w:fldChar w:fldCharType="separate"/>
+            </w:r>
+            <w:r>
+              <w:rPr>
+                <w:noProof/>
+                <w:webHidden/>
+              </w:rPr>
+              <w:t>13</w:t>
+            </w:r>
+            <w:r>
+              <w:rPr>
+                <w:noProof/>
+                <w:webHidden/>
+              </w:rPr>
+              <w:fldChar w:fldCharType="end"/>
+            </w:r>
+          </w:hyperlink>
+        </w:p>
+        <w:p>
+          <w:pPr>
+            <w:pStyle w:val="TM2"/>
+            <w:tabs>
+              <w:tab w:val="left" w:pos="660"/>
+              <w:tab w:val="right" w:leader="dot" w:pos="9062"/>
+            </w:tabs>
+            <w:rPr>
+              <w:noProof/>
+              <w:sz w:val="22"/>
+              <w:szCs w:val="22"/>
+              <w:lang w:eastAsia="fr-FR"/>
+            </w:rPr>
+          </w:pPr>
+          <w:hyperlink w:anchor="_Toc439603058" w:history="1">
+            <w:r>
+              <w:rPr>
+                <w:rStyle w:val="Lienhypertexte"/>
+                <w:noProof/>
+              </w:rPr>
+              <w:t>C.</w:t>
+            </w:r>
+            <w:r>
+              <w:rPr>
+                <w:noProof/>
+                <w:sz w:val="22"/>
+                <w:szCs w:val="22"/>
+                <w:lang w:eastAsia="fr-FR"/>
+              </w:rPr>
+              <w:tab/>
+            </w:r>
+            <w:r>
+              <w:rPr>
+                <w:rStyle w:val="Lienhypertexte"/>
+                <w:noProof/>
+              </w:rPr>
+              <w:t>Calibrage / Adaptation au joueur</w:t>
+            </w:r>
+            <w:r>
+              <w:rPr>
+                <w:noProof/>
+                <w:webHidden/>
+              </w:rPr>
+              <w:tab/>
+            </w:r>
+            <w:r>
+              <w:rPr>
+                <w:noProof/>
+                <w:webHidden/>
+              </w:rPr>
+              <w:fldChar w:fldCharType="begin"/>
+            </w:r>
+            <w:r>
+              <w:rPr>
+                <w:noProof/>
+                <w:webHidden/>
+              </w:rPr>
+              <w:instrText xml:space="preserve"> PAGEREF _Toc439603058 \h </w:instrText>
+            </w:r>
+            <w:r>
+              <w:rPr>
+                <w:noProof/>
+                <w:webHidden/>
+              </w:rPr>
+            </w:r>
+            <w:r>
+              <w:rPr>
+                <w:noProof/>
+                <w:webHidden/>
+              </w:rPr>
+              <w:fldChar w:fldCharType="separate"/>
+            </w:r>
+            <w:r>
+              <w:rPr>
+                <w:noProof/>
+                <w:webHidden/>
+              </w:rPr>
+              <w:t>15</w:t>
             </w:r>
             <w:r>
               <w:rPr>
@@ -1188,7 +1714,7 @@
               <w:lang w:eastAsia="fr-FR"/>
             </w:rPr>
           </w:pPr>
-          <w:hyperlink w:anchor="_Toc434915284" w:history="1">
+          <w:hyperlink w:anchor="_Toc439603059" w:history="1">
             <w:r>
               <w:rPr>
                 <w:rStyle w:val="Lienhypertexte"/>
@@ -1215,7 +1741,7 @@
                 <w:noProof/>
                 <w:webHidden/>
               </w:rPr>
-              <w:instrText xml:space="preserve"> PAGEREF _Toc434915284 \h </w:instrText>
+              <w:instrText xml:space="preserve"> PAGEREF _Toc439603059 \h </w:instrText>
             </w:r>
             <w:r>
               <w:rPr>
@@ -1235,7 +1761,7 @@
                 <w:noProof/>
                 <w:webHidden/>
               </w:rPr>
-              <w:t>10</w:t>
+              <w:t>16</w:t>
             </w:r>
             <w:r>
               <w:rPr>
@@ -1293,12 +1819,12 @@
           <w:numId w:val="1"/>
         </w:numPr>
       </w:pPr>
-      <w:bookmarkStart w:id="0" w:name="_Toc434915274"/>
+      <w:bookmarkStart w:id="1" w:name="_Toc439603043"/>
       <w:r>
         <w:lastRenderedPageBreak/>
         <w:t>Analyse de l’existant</w:t>
       </w:r>
-      <w:bookmarkEnd w:id="0"/>
+      <w:bookmarkEnd w:id="1"/>
     </w:p>
     <w:p/>
     <w:p>
@@ -1306,23 +1832,23 @@
         <w:pStyle w:val="Titre2"/>
         <w:numPr>
           <w:ilvl w:val="0"/>
-          <w:numId w:val="2"/>
+          <w:numId w:val="19"/>
         </w:numPr>
       </w:pPr>
-      <w:bookmarkStart w:id="1" w:name="_Toc434915275"/>
+      <w:bookmarkStart w:id="2" w:name="_Toc439603044"/>
       <w:r>
         <w:t>Design</w:t>
       </w:r>
       <w:r>
         <w:t xml:space="preserve"> sonore</w:t>
       </w:r>
-      <w:bookmarkEnd w:id="1"/>
+      <w:bookmarkEnd w:id="2"/>
     </w:p>
     <w:p>
       <w:pPr>
         <w:pStyle w:val="Titre3"/>
       </w:pPr>
-      <w:bookmarkStart w:id="2" w:name="_Toc434915276"/>
+      <w:bookmarkStart w:id="3" w:name="_Toc439603045"/>
       <w:r>
         <w:t>Qu’</w:t>
       </w:r>
@@ -1338,7 +1864,7 @@
       <w:r>
         <w:t> ?</w:t>
       </w:r>
-      <w:bookmarkEnd w:id="2"/>
+      <w:bookmarkEnd w:id="3"/>
     </w:p>
     <w:p/>
     <w:p>
@@ -1915,7 +2441,7 @@
       <w:pPr>
         <w:ind w:firstLine="426"/>
       </w:pPr>
-      <w:commentRangeStart w:id="3"/>
+      <w:commentRangeStart w:id="4"/>
       <w:r>
         <w:t xml:space="preserve">L’exemple le plus parlant </w:t>
       </w:r>
@@ -1955,12 +2481,12 @@
       <w:r>
         <w:t>, il ne serait pas gêné par une musique dansante pendant une scène triste dans un film.</w:t>
       </w:r>
-      <w:commentRangeEnd w:id="3"/>
+      <w:commentRangeEnd w:id="4"/>
       <w:r>
         <w:rPr>
           <w:rStyle w:val="Marquedecommentaire"/>
         </w:rPr>
-        <w:commentReference w:id="3"/>
+        <w:commentReference w:id="4"/>
       </w:r>
       <w:r>
         <w:t xml:space="preserve"> Cependant, même seul</w:t>
@@ -2096,20 +2622,20 @@
       <w:r>
         <w:t xml:space="preserve"> (dans un certains </w:t>
       </w:r>
-      <w:commentRangeStart w:id="4"/>
+      <w:commentRangeStart w:id="5"/>
       <w:r>
         <w:rPr>
           <w:i/>
         </w:rPr>
         <w:t>spectre</w:t>
       </w:r>
-      <w:commentRangeEnd w:id="4"/>
+      <w:commentRangeEnd w:id="5"/>
       <w:r>
         <w:rPr>
           <w:rStyle w:val="Marquedecommentaire"/>
           <w:i/>
         </w:rPr>
-        <w:commentReference w:id="4"/>
+        <w:commentReference w:id="5"/>
       </w:r>
       <w:r>
         <w:t>) comme des musiques celtes nous feron</w:t>
@@ -2185,7 +2711,7 @@
       <w:r>
         <w:t xml:space="preserve">. </w:t>
       </w:r>
-      <w:commentRangeStart w:id="5"/>
+      <w:commentRangeStart w:id="6"/>
       <w:r>
         <w:t>La culture asiatique utilise beaucoup d’instrument</w:t>
       </w:r>
@@ -2201,12 +2727,12 @@
       <w:r>
         <w:t>, tout simplement car notre culture ne nous a pas habitués à ça.</w:t>
       </w:r>
-      <w:commentRangeEnd w:id="5"/>
+      <w:commentRangeEnd w:id="6"/>
       <w:r>
         <w:rPr>
           <w:rStyle w:val="Marquedecommentaire"/>
         </w:rPr>
-        <w:commentReference w:id="5"/>
+        <w:commentReference w:id="6"/>
       </w:r>
       <w:r>
         <w:t xml:space="preserve"> </w:t>
@@ -2258,11 +2784,11 @@
       <w:pPr>
         <w:pStyle w:val="Titre3"/>
       </w:pPr>
-      <w:bookmarkStart w:id="6" w:name="_Toc434915277"/>
+      <w:bookmarkStart w:id="7" w:name="_Toc439603046"/>
       <w:r>
         <w:t>Technique d’analyse existante</w:t>
       </w:r>
-      <w:bookmarkEnd w:id="6"/>
+      <w:bookmarkEnd w:id="7"/>
     </w:p>
     <w:p>
       <w:pPr>
@@ -2455,8 +2981,8 @@
       <w:pPr>
         <w:ind w:firstLine="426"/>
       </w:pPr>
-      <w:commentRangeStart w:id="7"/>
       <w:commentRangeStart w:id="8"/>
+      <w:commentRangeStart w:id="9"/>
       <w:r>
         <w:t>La plupart des oreilles expérimentées arrive</w:t>
       </w:r>
@@ -2528,13 +3054,6 @@
       </w:r>
       <w:r>
         <w:t xml:space="preserve"> toujours référence au même instrument.</w:t>
-      </w:r>
-      <w:commentRangeEnd w:id="7"/>
-      <w:r>
-        <w:rPr>
-          <w:rStyle w:val="Marquedecommentaire"/>
-        </w:rPr>
-        <w:commentReference w:id="7"/>
       </w:r>
       <w:commentRangeEnd w:id="8"/>
       <w:r>
@@ -2542,6 +3061,13 @@
           <w:rStyle w:val="Marquedecommentaire"/>
         </w:rPr>
         <w:commentReference w:id="8"/>
+      </w:r>
+      <w:commentRangeEnd w:id="9"/>
+      <w:r>
+        <w:rPr>
+          <w:rStyle w:val="Marquedecommentaire"/>
+        </w:rPr>
+        <w:commentReference w:id="9"/>
       </w:r>
       <w:r>
         <w:t xml:space="preserve"> </w:t>
@@ -2611,7 +3137,7 @@
           <w:numId w:val="3"/>
         </w:numPr>
       </w:pPr>
-      <w:commentRangeStart w:id="9"/>
+      <w:commentRangeStart w:id="10"/>
       <w:r>
         <w:t xml:space="preserve">La </w:t>
       </w:r>
@@ -2772,7 +3298,7 @@
         <w:t xml:space="preserve"> d’intensité dans le temps.</w:t>
       </w:r>
     </w:p>
-    <w:commentRangeEnd w:id="9"/>
+    <w:commentRangeEnd w:id="10"/>
     <w:p>
       <w:pPr>
         <w:pStyle w:val="Paragraphedeliste"/>
@@ -2785,7 +3311,7 @@
         <w:rPr>
           <w:rStyle w:val="Marquedecommentaire"/>
         </w:rPr>
-        <w:commentReference w:id="9"/>
+        <w:commentReference w:id="10"/>
       </w:r>
       <w:r>
         <w:t>Analyse de l’</w:t>
@@ -2861,15 +3387,15 @@
         <w:pStyle w:val="Titre2"/>
         <w:numPr>
           <w:ilvl w:val="0"/>
-          <w:numId w:val="2"/>
+          <w:numId w:val="19"/>
         </w:numPr>
       </w:pPr>
-      <w:bookmarkStart w:id="10" w:name="_Toc434915278"/>
+      <w:bookmarkStart w:id="11" w:name="_Toc439603047"/>
       <w:r>
         <w:lastRenderedPageBreak/>
         <w:t>Level Design</w:t>
       </w:r>
-      <w:bookmarkEnd w:id="10"/>
+      <w:bookmarkEnd w:id="11"/>
     </w:p>
     <w:p>
       <w:pPr>
@@ -2880,7 +3406,7 @@
       <w:pPr>
         <w:ind w:firstLine="348"/>
       </w:pPr>
-      <w:commentRangeStart w:id="11"/>
+      <w:commentRangeStart w:id="12"/>
       <w:r>
         <w:t xml:space="preserve">En jeu vidéo, le </w:t>
       </w:r>
@@ -2923,12 +3449,12 @@
       <w:r>
         <w:t xml:space="preserve"> </w:t>
       </w:r>
-      <w:commentRangeEnd w:id="11"/>
+      <w:commentRangeEnd w:id="12"/>
       <w:r>
         <w:rPr>
           <w:rStyle w:val="Marquedecommentaire"/>
         </w:rPr>
-        <w:commentReference w:id="11"/>
+        <w:commentReference w:id="12"/>
       </w:r>
       <w:r>
         <w:t xml:space="preserve">Au théâtre, </w:t>
@@ -3116,7 +3642,7 @@
       <w:pPr>
         <w:pStyle w:val="Titre3"/>
       </w:pPr>
-      <w:bookmarkStart w:id="12" w:name="_Toc434915279"/>
+      <w:bookmarkStart w:id="13" w:name="_Toc439603048"/>
       <w:r>
         <w:t>Les c</w:t>
       </w:r>
@@ -3129,7 +3655,7 @@
       <w:r>
         <w:t>.</w:t>
       </w:r>
-      <w:bookmarkEnd w:id="12"/>
+      <w:bookmarkEnd w:id="13"/>
       <w:r>
         <w:t xml:space="preserve"> </w:t>
       </w:r>
@@ -3881,7 +4407,7 @@
           <w:numId w:val="6"/>
         </w:numPr>
       </w:pPr>
-      <w:commentRangeStart w:id="13"/>
+      <w:commentRangeStart w:id="14"/>
       <w:r>
         <w:t>La mise en scène</w:t>
       </w:r>
@@ -3980,7 +4506,7 @@
         <w:t xml:space="preserve"> le deuxième cas nous nous trouvons dans un environnement surréaliste. </w:t>
       </w:r>
     </w:p>
-    <w:commentRangeEnd w:id="13"/>
+    <w:commentRangeEnd w:id="14"/>
     <w:p>
       <w:pPr>
         <w:ind w:firstLine="708"/>
@@ -3989,7 +4515,7 @@
         <w:rPr>
           <w:rStyle w:val="Marquedecommentaire"/>
         </w:rPr>
-        <w:commentReference w:id="13"/>
+        <w:commentReference w:id="14"/>
       </w:r>
       <w:r>
         <w:t xml:space="preserve">Ces composantes vont nous aider à définir l’environnement du joueur et donc l’impact des choix que nous faisons sur lui. L’émotion ressentie par le joueur ne sera pas la même dans un environnement réel que dans un environnement imaginaire. </w:t>
@@ -4000,11 +4526,11 @@
       <w:pPr>
         <w:pStyle w:val="Titre3"/>
       </w:pPr>
-      <w:bookmarkStart w:id="14" w:name="_Toc434915280"/>
+      <w:bookmarkStart w:id="15" w:name="_Toc439603049"/>
       <w:r>
         <w:t>Qu’est-ce qu’un environnement virtuel ?</w:t>
       </w:r>
-      <w:bookmarkEnd w:id="14"/>
+      <w:bookmarkEnd w:id="15"/>
     </w:p>
     <w:p>
       <w:pPr>
@@ -4024,16 +4550,16 @@
       <w:r>
         <w:t xml:space="preserve"> de façon informatique. Principalement, </w:t>
       </w:r>
-      <w:commentRangeStart w:id="15"/>
+      <w:commentRangeStart w:id="16"/>
       <w:r>
         <w:t>il s’agit du croisement d’un jeu vidéo et d’un réseau social</w:t>
       </w:r>
-      <w:commentRangeEnd w:id="15"/>
+      <w:commentRangeEnd w:id="16"/>
       <w:r>
         <w:rPr>
           <w:rStyle w:val="Marquedecommentaire"/>
         </w:rPr>
-        <w:commentReference w:id="15"/>
+        <w:commentReference w:id="16"/>
       </w:r>
       <w:r>
         <w:t xml:space="preserve">. Il s’agit d’immerger le spectateur dans un </w:t>
@@ -4099,26 +4625,26 @@
         <w:pStyle w:val="Titre2"/>
         <w:numPr>
           <w:ilvl w:val="0"/>
-          <w:numId w:val="2"/>
+          <w:numId w:val="19"/>
         </w:numPr>
       </w:pPr>
-      <w:bookmarkStart w:id="16" w:name="_Toc434915281"/>
+      <w:bookmarkStart w:id="17" w:name="_Toc439603050"/>
       <w:r>
         <w:lastRenderedPageBreak/>
         <w:t>Projet existant liant son et graphisme</w:t>
       </w:r>
-      <w:bookmarkEnd w:id="16"/>
+      <w:bookmarkEnd w:id="17"/>
     </w:p>
     <w:p/>
     <w:p>
       <w:pPr>
         <w:pStyle w:val="Titre3"/>
       </w:pPr>
-      <w:bookmarkStart w:id="17" w:name="_Toc434915282"/>
+      <w:bookmarkStart w:id="18" w:name="_Toc439603051"/>
       <w:r>
         <w:t>Les différents types</w:t>
       </w:r>
-      <w:bookmarkEnd w:id="17"/>
+      <w:bookmarkEnd w:id="18"/>
     </w:p>
     <w:p/>
     <w:p>
@@ -4214,7 +4740,13 @@
     </w:p>
     <w:p>
       <w:r>
-        <w:t>Panoramical : Jeu dans lequel il faut contrôler via des jauges</w:t>
+        <w:rPr>
+          <w:u w:val="single"/>
+        </w:rPr>
+        <w:t>Panoramical :</w:t>
+      </w:r>
+      <w:r>
+        <w:t xml:space="preserve"> Jeu dans lequel il faut contrôler via des jauges</w:t>
       </w:r>
       <w:r>
         <w:t>,</w:t>
@@ -4467,22 +4999,26 @@
           <w:numId w:val="1"/>
         </w:numPr>
       </w:pPr>
+      <w:bookmarkStart w:id="19" w:name="_Toc439603052"/>
       <w:r>
         <w:lastRenderedPageBreak/>
         <w:t>Réalisation</w:t>
       </w:r>
+      <w:bookmarkEnd w:id="19"/>
     </w:p>
     <w:p>
       <w:pPr>
         <w:pStyle w:val="Titre2"/>
         <w:numPr>
           <w:ilvl w:val="0"/>
-          <w:numId w:val="9"/>
+          <w:numId w:val="14"/>
         </w:numPr>
       </w:pPr>
-      <w:r>
-        <w:t>La phase pré-analytique</w:t>
-      </w:r>
+      <w:bookmarkStart w:id="20" w:name="_Toc439603053"/>
+      <w:r>
+        <w:t>Traitement du son</w:t>
+      </w:r>
+      <w:bookmarkEnd w:id="20"/>
     </w:p>
     <w:p>
       <w:r>
@@ -4494,11 +5030,27 @@
         <w:pStyle w:val="Titre3"/>
         <w:numPr>
           <w:ilvl w:val="0"/>
-          <w:numId w:val="10"/>
+          <w:numId w:val="15"/>
         </w:numPr>
       </w:pPr>
-      <w:r>
-        <w:t>Méthodes de prélèvement du son.</w:t>
+      <w:bookmarkStart w:id="21" w:name="_Toc439603054"/>
+      <w:r>
+        <w:t xml:space="preserve">La </w:t>
+      </w:r>
+      <w:r>
+        <w:t>phase</w:t>
+      </w:r>
+      <w:r>
+        <w:t xml:space="preserve"> pré-analytique</w:t>
+      </w:r>
+      <w:bookmarkEnd w:id="21"/>
+    </w:p>
+    <w:p>
+      <w:pPr>
+        <w:pStyle w:val="Titre4"/>
+      </w:pPr>
+      <w:r>
+        <w:t>Définition</w:t>
       </w:r>
     </w:p>
     <w:p>
@@ -4590,10 +5142,7 @@
         <w:ind w:firstLine="360"/>
       </w:pPr>
       <w:r>
-        <w:t xml:space="preserve">Ce qui définit une musique est donc une suite de note </w:t>
-      </w:r>
-      <w:r>
-        <w:t xml:space="preserve">consécutive. </w:t>
+        <w:t xml:space="preserve">Ce qui définit une musique est donc une suite de note consécutive. </w:t>
       </w:r>
       <w:r>
         <w:t xml:space="preserve">Maintenant, il nous faut savoir d’où nous pouvons extraire cette suite de notes ? </w:t>
@@ -4609,23 +5158,517 @@
     </w:p>
     <w:p>
       <w:pPr>
+        <w:pStyle w:val="Titre4"/>
+      </w:pPr>
+      <w:r>
+        <w:t>Transformation du son en spectre</w:t>
+      </w:r>
+    </w:p>
+    <w:p>
+      <w:pPr>
+        <w:ind w:firstLine="708"/>
+      </w:pPr>
+      <w:r>
+        <w:t xml:space="preserve">Les fichiers sonores courant sont des fichiers binaires. L’analyse musicale passe par l’analyse d’un spectre sonore. C’est pourquoi il va nous falloir transformer ces fichiers audio en spectre audio. </w:t>
+      </w:r>
+    </w:p>
+    <w:p>
+      <w:pPr>
+        <w:rPr>
+          <w:i/>
+          <w:u w:val="single"/>
+        </w:rPr>
+      </w:pPr>
+      <w:r>
+        <w:rPr>
+          <w:i/>
+          <w:u w:val="single"/>
+        </w:rPr>
+        <w:t>Qu’est-ce qu’un spectre sonore ?</w:t>
+      </w:r>
+    </w:p>
+    <w:p>
+      <w:pPr>
+        <w:ind w:firstLine="708"/>
+      </w:pPr>
+      <w:r>
+        <w:t xml:space="preserve">Le spectre sonore est un graphique tri dimensionnel qui met en correspondance une fréquence avec une amplitude. Cette amplitude définie la puissance d’une fréquence a un moment donnée. Nous avons donc l’évolution au cours du temps de la puissance d’une fréquence. </w:t>
+      </w:r>
+    </w:p>
+    <w:p>
+      <w:r>
+        <w:rPr>
+          <w:u w:val="single"/>
+        </w:rPr>
+        <w:lastRenderedPageBreak/>
+        <w:t>Attention :</w:t>
+      </w:r>
+      <w:r>
+        <w:t xml:space="preserve"> l’amplitude d’une fréquence ne définit pas sa puissance de sortie dans les enceintes (les décibels). Effectivement les fréquences étant différentes il faudra une amplitude plus ou moins élevé selon la fréquence. </w:t>
+      </w:r>
+    </w:p>
+    <w:p>
+      <w:pPr>
+        <w:ind w:firstLine="708"/>
+      </w:pPr>
+      <w:r>
+        <w:t>Dans un premier temps il va nous falloir décompresser le fichier audio. Vu le nombre de fichier existant, nous n’allons pas tous décrire leur système de décompression, cependant voici un exemple pour les fichiers MP3 (MPEG ½ audio layer 3 de son nom complet).</w:t>
+      </w:r>
+    </w:p>
+    <w:p>
+      <w:r>
+        <w:t xml:space="preserve">Le fichier MP3 contient un fichier d’entête qui permet de définir son contenu. </w:t>
+      </w:r>
+      <w:r>
+        <w:t>Ce header a une taille fixe de : 32 bit soit 4 octet. Dans lesquels se trouvent différentes informations comme le taux d’échantillonnage (sample rate) qui définit la plage de fréquence</w:t>
+      </w:r>
+      <w:r>
+        <w:t xml:space="preserve"> audio (cf. spectre sonore)</w:t>
+      </w:r>
+      <w:r>
+        <w:t xml:space="preserve">, le type de sortie : mono, stéréo, dual </w:t>
+      </w:r>
+      <w:r>
+        <w:t>Channel</w:t>
+      </w:r>
+      <w:r>
+        <w:t>, etc… Mais aussi diverses informations sur la musique en elle-même : copyright, style de musique et auteur</w:t>
+      </w:r>
+      <w:r>
+        <w:t>.</w:t>
+      </w:r>
+    </w:p>
+    <w:p>
+      <w:r>
+        <w:t>(</w:t>
+      </w:r>
+      <w:r>
+        <w:t>Source</w:t>
+      </w:r>
+      <w:r>
+        <w:t xml:space="preserve"> : </w:t>
+      </w:r>
+      <w:hyperlink r:id="rId13" w:history="1">
+        <w:r>
+          <w:rPr>
+            <w:rStyle w:val="Lienhypertexte"/>
+          </w:rPr>
+          <w:t>http://mpgedit.org/mpgedit/mpeg_format/mpeghdr.htm</w:t>
+        </w:r>
+      </w:hyperlink>
+      <w:r>
+        <w:t>)</w:t>
+      </w:r>
+    </w:p>
+    <w:p>
+      <w:pPr>
+        <w:ind w:firstLine="708"/>
+      </w:pPr>
+      <w:r>
+        <w:t>Pour la décompression nous allons surtout nous intéresser au taux d’échantil</w:t>
+      </w:r>
+      <w:r>
+        <w:t>lonnage et au débit (bit rate) qui nous permettrons de définir le nombre de bits pour un état du spectre dans le temps.</w:t>
+      </w:r>
+    </w:p>
+    <w:p>
+      <w:r>
+        <w:t>La formule étant la suivante : (en fonction du layer définie dans le header)</w:t>
+      </w:r>
+    </w:p>
+    <w:p>
+      <w:pPr>
+        <w:pStyle w:val="NormalWeb"/>
+        <w:pBdr>
+          <w:top w:val="single" w:sz="4" w:space="1" w:color="auto"/>
+          <w:left w:val="single" w:sz="4" w:space="4" w:color="auto"/>
+          <w:bottom w:val="single" w:sz="4" w:space="1" w:color="auto"/>
+          <w:right w:val="single" w:sz="4" w:space="4" w:color="auto"/>
+        </w:pBdr>
+      </w:pPr>
+      <w:r>
+        <w:t xml:space="preserve">For Layer I files us this formula: </w:t>
+      </w:r>
+    </w:p>
+    <w:p>
+      <w:pPr>
+        <w:pStyle w:val="NormalWeb"/>
+        <w:pBdr>
+          <w:top w:val="single" w:sz="4" w:space="1" w:color="auto"/>
+          <w:left w:val="single" w:sz="4" w:space="4" w:color="auto"/>
+          <w:bottom w:val="single" w:sz="4" w:space="1" w:color="auto"/>
+          <w:right w:val="single" w:sz="4" w:space="4" w:color="auto"/>
+        </w:pBdr>
+        <w:jc w:val="center"/>
+      </w:pPr>
+      <w:r>
+        <w:t xml:space="preserve">FrameLengthInBytes = (12 * BitRate / SampleRate + Padding) * 4 </w:t>
+      </w:r>
+    </w:p>
+    <w:p>
+      <w:pPr>
+        <w:pStyle w:val="NormalWeb"/>
+        <w:pBdr>
+          <w:top w:val="single" w:sz="4" w:space="1" w:color="auto"/>
+          <w:left w:val="single" w:sz="4" w:space="4" w:color="auto"/>
+          <w:bottom w:val="single" w:sz="4" w:space="1" w:color="auto"/>
+          <w:right w:val="single" w:sz="4" w:space="4" w:color="auto"/>
+        </w:pBdr>
+      </w:pPr>
+      <w:r>
+        <w:t xml:space="preserve">For Layer II &amp; III files use this formula: </w:t>
+      </w:r>
+    </w:p>
+    <w:p>
+      <w:pPr>
+        <w:pStyle w:val="NormalWeb"/>
+        <w:pBdr>
+          <w:top w:val="single" w:sz="4" w:space="1" w:color="auto"/>
+          <w:left w:val="single" w:sz="4" w:space="4" w:color="auto"/>
+          <w:bottom w:val="single" w:sz="4" w:space="1" w:color="auto"/>
+          <w:right w:val="single" w:sz="4" w:space="4" w:color="auto"/>
+        </w:pBdr>
+        <w:jc w:val="center"/>
+      </w:pPr>
+      <w:r>
+        <w:t xml:space="preserve">FrameLengthInBytes = 144 * BitRate / SampleRate + Padding </w:t>
+      </w:r>
+    </w:p>
+    <w:p>
+      <w:pPr>
+        <w:pStyle w:val="NormalWeb"/>
+        <w:jc w:val="center"/>
+      </w:pPr>
+    </w:p>
+    <w:p>
+      <w:pPr>
         <w:ind w:firstLine="360"/>
       </w:pPr>
-      <w:bookmarkStart w:id="18" w:name="_GoBack"/>
-      <w:bookmarkEnd w:id="18"/>
+      <w:r>
+        <w:t xml:space="preserve">Nous savons maintenant que nous pouvons lire le reste </w:t>
+      </w:r>
+      <w:r>
+        <w:t>du fichier</w:t>
+      </w:r>
+      <w:r>
+        <w:t xml:space="preserve"> et découper par tranche de taille </w:t>
+      </w:r>
+      <w:r>
+        <w:t xml:space="preserve">FrameLengthInBytes </w:t>
+      </w:r>
+      <w:r>
+        <w:t xml:space="preserve">pour </w:t>
+      </w:r>
+      <w:r>
+        <w:t>décoder</w:t>
+      </w:r>
+      <w:r>
+        <w:t xml:space="preserve"> notre musique. Nous savons que dans une « Frame » nous avons « SampleRate » fréquence soit nous avons donc FrameSize =  FrameLengthInBytes / SampleRate. Ce qui nous permet de définir un chiffre réel (compris entre -1 et 1 selon le système de </w:t>
+      </w:r>
+      <w:r>
+        <w:t xml:space="preserve">décompression). Le moyen le plus utiliser pour une décompression rapide est les transformations rapide de Fourier (Fast Fourier </w:t>
+      </w:r>
+      <w:r>
+        <w:t>Transform</w:t>
+      </w:r>
+      <w:r>
+        <w:t xml:space="preserve"> : FFT). Qui permet de passer d’une représentation binaire en une sinusoïde </w:t>
+      </w:r>
+      <w:r>
+        <w:t>discrète pour un coup en</w:t>
+      </w:r>
+      <w:r>
+        <w:t xml:space="preserve"> mémoire moindre. </w:t>
+      </w:r>
+    </w:p>
+    <w:p>
+      <w:pPr>
+        <w:pStyle w:val="Titre3"/>
+        <w:numPr>
+          <w:ilvl w:val="0"/>
+          <w:numId w:val="15"/>
+        </w:numPr>
+      </w:pPr>
+      <w:bookmarkStart w:id="22" w:name="_Toc439603055"/>
+      <w:r>
+        <w:t>La phase Analytique</w:t>
+      </w:r>
+      <w:bookmarkEnd w:id="22"/>
+    </w:p>
+    <w:p>
+      <w:pPr>
+        <w:pStyle w:val="Paragraphedeliste"/>
+        <w:numPr>
+          <w:ilvl w:val="0"/>
+          <w:numId w:val="12"/>
+        </w:numPr>
+      </w:pPr>
+      <w:r>
+        <w:t>Analyse Globale</w:t>
+      </w:r>
+    </w:p>
+    <w:p>
+      <w:r>
+        <w:t xml:space="preserve">Comme dit précédemment, la musique peut être caractérisée par une suite de notes </w:t>
+      </w:r>
+      <w:r>
+        <w:t xml:space="preserve">répétées. </w:t>
+      </w:r>
+      <w:r>
+        <w:t xml:space="preserve">Cependant ce n’est pas la </w:t>
+      </w:r>
+      <w:r>
+        <w:t>seule</w:t>
+      </w:r>
+      <w:r>
+        <w:t xml:space="preserve"> donnée qui peut être extraite dans une analyse globale du son. </w:t>
+      </w:r>
+    </w:p>
+    <w:p>
+      <w:pPr>
+        <w:pStyle w:val="Paragraphedeliste"/>
+        <w:numPr>
+          <w:ilvl w:val="0"/>
+          <w:numId w:val="3"/>
+        </w:numPr>
+      </w:pPr>
+      <w:r>
+        <w:t xml:space="preserve">Le tempo : Le tempo défini le rythme de la musique ou autrement le nombre de battements par minutes. Il ne peut être évalué précisément que par une analyse globale de la musique. Nous devons réussir à déterminer les « pics » de son par rapport à une moyenne sur un </w:t>
+      </w:r>
+      <w:r>
+        <w:lastRenderedPageBreak/>
+        <w:t xml:space="preserve">temps donné. Prenons par exemple une grosse caisse de batterie simple frappant à intervalle régulier toutes les secondes. </w:t>
+      </w:r>
+    </w:p>
+    <w:p>
+      <w:pPr>
+        <w:pStyle w:val="Paragraphedeliste"/>
+        <w:numPr>
+          <w:ilvl w:val="0"/>
+          <w:numId w:val="3"/>
+        </w:numPr>
+      </w:pPr>
+      <w:commentRangeStart w:id="23"/>
+      <w:r>
+        <w:t xml:space="preserve">La fréquence fondamentale : en analysant la source entièrement nous pouvons déterminer la fréquence la plus utilisé dans la chanson. </w:t>
+      </w:r>
+      <w:commentRangeEnd w:id="23"/>
+      <w:r>
+        <w:rPr>
+          <w:rStyle w:val="Marquedecommentaire"/>
+        </w:rPr>
+        <w:commentReference w:id="23"/>
+      </w:r>
+    </w:p>
+    <w:p>
+      <w:pPr>
+        <w:pStyle w:val="Paragraphedeliste"/>
+        <w:numPr>
+          <w:ilvl w:val="0"/>
+          <w:numId w:val="3"/>
+        </w:numPr>
+      </w:pPr>
+      <w:r>
+        <w:t>La gamme de note : il suffit d’exprimer les fréquences en fonction de la fréquence fondamentale</w:t>
+      </w:r>
     </w:p>
     <w:p>
       <w:pPr>
         <w:ind w:firstLine="360"/>
       </w:pPr>
+      <w:r>
+        <w:t xml:space="preserve">Pour extraire ces informations nous avons besoin d’analyser le spectre sonore entièrement. C’est donc une analyse qui ne peut pas se réaliser en temps réel (en même temps que la musique est jouée). Il nous permettrons de définir une tendance globale sur la musique. </w:t>
+      </w:r>
+      <w:r>
+        <w:t>L</w:t>
+      </w:r>
+      <w:r>
+        <w:t xml:space="preserve">a gamme de note nous permettrait d’identifier les styles de musiques, par exemple les musiques de l’été ont très souvent les même notes utilisés. </w:t>
+      </w:r>
+    </w:p>
+    <w:p>
+      <w:pPr>
+        <w:pStyle w:val="Paragraphedeliste"/>
+        <w:numPr>
+          <w:ilvl w:val="0"/>
+          <w:numId w:val="12"/>
+        </w:numPr>
+      </w:pPr>
+      <w:r>
+        <w:t>Analyse Spécifique</w:t>
+      </w:r>
+      <w:r>
+        <w:t xml:space="preserve"> d’une frame</w:t>
+      </w:r>
+    </w:p>
+    <w:p>
+      <w:r>
+        <w:t xml:space="preserve">Lors de l’analyse spécifique d’une frame nous ne possédons les informations de la frame actuelle et des frames précédentes s’il y en a eu. </w:t>
+      </w:r>
+      <w:r>
+        <w:t>Les analyses ici sont surtout des analyses d’évolutions dans le temps :</w:t>
+      </w:r>
+    </w:p>
+    <w:p>
+      <w:pPr>
+        <w:pStyle w:val="Paragraphedeliste"/>
+        <w:numPr>
+          <w:ilvl w:val="0"/>
+          <w:numId w:val="3"/>
+        </w:numPr>
+      </w:pPr>
+      <w:r>
+        <w:t>Evolution dans le temps (diminution, augmentation de l’amplitude)</w:t>
+      </w:r>
+    </w:p>
+    <w:p>
+      <w:pPr>
+        <w:pStyle w:val="Paragraphedeliste"/>
+        <w:numPr>
+          <w:ilvl w:val="0"/>
+          <w:numId w:val="3"/>
+        </w:numPr>
+      </w:pPr>
+      <w:r>
+        <w:t>Détection d’un battement (beats) si le son est X fois plus puissant que la moyenne des Y dernières frames, dans le même style détection d’un creux dans le son</w:t>
+      </w:r>
+    </w:p>
+    <w:p>
+      <w:pPr>
+        <w:pStyle w:val="Paragraphedeliste"/>
+        <w:numPr>
+          <w:ilvl w:val="0"/>
+          <w:numId w:val="3"/>
+        </w:numPr>
+      </w:pPr>
+      <w:r>
+        <w:t xml:space="preserve">Evolution globale de la somme des amplitudes (le son a-t-il tendance à être plus puissant ou moins puissant dans le temps) </w:t>
+      </w:r>
+    </w:p>
+    <w:p>
+      <w:r>
+        <w:t>Combiner à une analyse globale</w:t>
+      </w:r>
+      <w:r>
+        <w:t>,</w:t>
+      </w:r>
+      <w:r>
+        <w:t xml:space="preserve"> ces fonctions vont nous permettre d’affiner la visualisation en temps réel, et permettre de coller à un instant T à ce que l’utilisateur entend. </w:t>
+      </w:r>
+    </w:p>
+    <w:p>
+      <w:pPr>
+        <w:pStyle w:val="Paragraphedeliste"/>
+        <w:numPr>
+          <w:ilvl w:val="0"/>
+          <w:numId w:val="12"/>
+        </w:numPr>
+      </w:pPr>
+      <w:r>
+        <w:t>Les filtres</w:t>
+      </w:r>
+    </w:p>
+    <w:p>
+      <w:r>
+        <w:t xml:space="preserve">Le </w:t>
+      </w:r>
+      <w:r>
+        <w:t>son était des signaux, il est possible de définir des filtres au niveau des fréquences :</w:t>
+      </w:r>
+    </w:p>
+    <w:p>
+      <w:pPr>
+        <w:pStyle w:val="Paragraphedeliste"/>
+        <w:numPr>
+          <w:ilvl w:val="0"/>
+          <w:numId w:val="3"/>
+        </w:numPr>
+      </w:pPr>
+      <w:r>
+        <w:t>Les filtres passe haut et passe bas : qui permet de ne laisser passer qu’une fréquence supérieur ou inférieurs à un seuil données. C’est filtre vont s’avérer très utiles les fréquences basses et hautes n’ayant pas les mêmes puissances sonore si nous voulons déterminer l’impact sur l’utilisateur nous devront souvent user de ces filtres pour comparer les deux puissances sur un pied d’égalité</w:t>
+      </w:r>
+    </w:p>
+    <w:p>
+      <w:pPr>
+        <w:pStyle w:val="Paragraphedeliste"/>
+        <w:numPr>
+          <w:ilvl w:val="0"/>
+          <w:numId w:val="3"/>
+        </w:numPr>
+      </w:pPr>
+      <w:r>
+        <w:t>Les filtres passe bande : qui sont la combinaison d’un filtre passe haut et un filtre passe bas permet d’extraire une fréquence dans un intervalle définie.</w:t>
+      </w:r>
+    </w:p>
+    <w:p>
+      <w:r>
+        <w:t>Outre les filtres, nous pouvons aussi avoir besoin de déclencheurs (trigger</w:t>
+      </w:r>
+      <w:r>
+        <w:t>s</w:t>
+      </w:r>
+      <w:r>
+        <w:t xml:space="preserve">) qui </w:t>
+      </w:r>
+      <w:r>
+        <w:t>émettront</w:t>
+      </w:r>
+      <w:r>
+        <w:t xml:space="preserve"> un signal positif si le son dépasse ou est inférieure à une certaine amplitude, dans le cas contraire ils </w:t>
+      </w:r>
+      <w:r>
+        <w:t>émettront</w:t>
+      </w:r>
+      <w:r>
+        <w:t xml:space="preserve"> </w:t>
+      </w:r>
+      <w:r>
+        <w:t xml:space="preserve">un signal négatif. </w:t>
+      </w:r>
+    </w:p>
+    <w:p>
+      <w:pPr>
+        <w:jc w:val="left"/>
+      </w:pPr>
+      <w:r>
+        <w:br w:type="page"/>
+      </w:r>
     </w:p>
     <w:p>
       <w:pPr>
         <w:ind w:firstLine="360"/>
       </w:pPr>
+    </w:p>
+    <w:p>
+      <w:pPr>
+        <w:pStyle w:val="Titre2"/>
+        <w:numPr>
+          <w:ilvl w:val="0"/>
+          <w:numId w:val="14"/>
+        </w:numPr>
+      </w:pPr>
+      <w:bookmarkStart w:id="24" w:name="_Toc439603056"/>
+      <w:r>
+        <w:t>Génération de l</w:t>
+      </w:r>
+      <w:r>
+        <w:t>’environnement</w:t>
+      </w:r>
+      <w:bookmarkEnd w:id="24"/>
+    </w:p>
+    <w:p>
+      <w:pPr>
+        <w:pStyle w:val="Titre3"/>
+        <w:numPr>
+          <w:ilvl w:val="0"/>
+          <w:numId w:val="17"/>
+        </w:numPr>
+      </w:pPr>
+      <w:bookmarkStart w:id="25" w:name="_Toc439603057"/>
       <w:r>
         <w:t>Génération d’un environnement réel</w:t>
       </w:r>
+      <w:bookmarkEnd w:id="25"/>
     </w:p>
     <w:p>
       <w:r>
@@ -4639,26 +5682,22 @@
     </w:p>
     <w:p>
       <w:r>
-        <w:lastRenderedPageBreak/>
         <w:t xml:space="preserve">La génération procédurale consiste à placer différentes ressources du monde de façon aléatoire. Cette dernière obéit à des règles prédéfinies ayant une probabilité de sortie différentes. </w:t>
       </w:r>
     </w:p>
     <w:p>
-      <w:r>
-        <w:t xml:space="preserve">Prenons un exemple complet : No man’s sky. </w:t>
-      </w:r>
-    </w:p>
-    <w:p>
-      <w:r>
-        <w:t xml:space="preserve">No man’s sky est un jeu encore en développement qui a pour ambition d’utiliser la génération procédural pour générer </w:t>
-      </w:r>
-      <w:r>
-        <w:t>18,446,744,073,709,551,616</w:t>
-      </w:r>
-      <w:r>
-        <w:t xml:space="preserve"> monde différent (source : </w:t>
-      </w:r>
-      <w:hyperlink r:id="rId13" w:history="1">
+      <w:pPr>
+        <w:pStyle w:val="Titre4"/>
+      </w:pPr>
+      <w:r>
+        <w:t>La génération par itération (exemple : no man’s sky) :</w:t>
+      </w:r>
+    </w:p>
+    <w:p>
+      <w:r>
+        <w:t xml:space="preserve">No man’s sky est un jeu encore en développement qui a pour ambition d’utiliser la génération procédural pour générer 18,446,744,073,709,551,616 monde différent (source : </w:t>
+      </w:r>
+      <w:hyperlink r:id="rId14" w:history="1">
         <w:r>
           <w:rPr>
             <w:rStyle w:val="Lienhypertexte"/>
@@ -4670,7 +5709,13 @@
         <w:t xml:space="preserve"> </w:t>
       </w:r>
       <w:r>
-        <w:t>) . Leur algorithme se divise en plusieurs partie :</w:t>
+        <w:t xml:space="preserve">) . Leur algorithme se divise en plusieurs </w:t>
+      </w:r>
+      <w:r>
+        <w:t>parties</w:t>
+      </w:r>
+      <w:r>
+        <w:t> :</w:t>
       </w:r>
     </w:p>
     <w:p>
@@ -4684,6 +5729,9 @@
       <w:r>
         <w:t>Création de la planète ou ici carte des hauteurs. Ils vont ainsi définir le relief global de la planète de façon aléatoire.</w:t>
       </w:r>
+      <w:r>
+        <w:t xml:space="preserve"> (Perlin Noise)</w:t>
+      </w:r>
     </w:p>
     <w:p>
       <w:pPr>
@@ -4721,12 +5769,260 @@
         <w:t>Pour terminer, il implémente les créatures en fonction de leur besoin vital (air ou eau, carnivore, herbivore).</w:t>
       </w:r>
     </w:p>
-    <w:p/>
-    <w:p>
-      <w:pPr>
+    <w:p>
+      <w:pPr>
+        <w:pStyle w:val="Titre4"/>
+      </w:pPr>
+      <w:r>
+        <w:t>La génération par automate cellulaire</w:t>
+      </w:r>
+    </w:p>
+    <w:p>
+      <w:r>
+        <w:t>Notamment utiliser dans le jeu Terraria pour la génération de cave, les automates cellulaires sont représenté par une grille de X cases par Y dans laquelle chaque case à un état (souvent « vivant » ou « mort »). A cette grille sont associé un ensemble de règles qui définissent l’état suivant. Prenons pour exemple le jeu de la vie de John Horton Conway</w:t>
+      </w:r>
+      <w:r>
+        <w:t xml:space="preserve"> défini par les règles suivante :</w:t>
+      </w:r>
+    </w:p>
+    <w:p>
+      <w:pPr>
+        <w:pStyle w:val="Paragraphedeliste"/>
+        <w:numPr>
+          <w:ilvl w:val="0"/>
+          <w:numId w:val="3"/>
+        </w:numPr>
+      </w:pPr>
+      <w:r>
+        <w:t>Chaque cellule vivante avec moins de deux cellules vivantes autour d’elle meurt pour cause de sous population.</w:t>
+      </w:r>
+    </w:p>
+    <w:p>
+      <w:pPr>
+        <w:pStyle w:val="Paragraphedeliste"/>
+        <w:numPr>
+          <w:ilvl w:val="0"/>
+          <w:numId w:val="3"/>
+        </w:numPr>
+      </w:pPr>
+      <w:r>
+        <w:t>Chaque cellule avec 2 ou 3 voisines vies à la génération suivante</w:t>
+      </w:r>
+    </w:p>
+    <w:p>
+      <w:pPr>
+        <w:pStyle w:val="Paragraphedeliste"/>
+        <w:numPr>
+          <w:ilvl w:val="0"/>
+          <w:numId w:val="3"/>
+        </w:numPr>
+      </w:pPr>
+      <w:r>
+        <w:t>Chaque cellule avec plus de 3 voisines meurt pour cause de surpopulation</w:t>
+      </w:r>
+    </w:p>
+    <w:p>
+      <w:pPr>
+        <w:pStyle w:val="Paragraphedeliste"/>
+        <w:numPr>
+          <w:ilvl w:val="0"/>
+          <w:numId w:val="3"/>
+        </w:numPr>
+      </w:pPr>
+      <w:r>
+        <w:t xml:space="preserve">Chaque cellule morte avec exactement 3 voisine vie à la prochaine génération. </w:t>
+      </w:r>
+    </w:p>
+    <w:p>
+      <w:r>
+        <w:t xml:space="preserve">Avec ces règles et un pattern de départ, différents types d’automates arrivent à emerger : </w:t>
+      </w:r>
+    </w:p>
+    <w:p>
+      <w:pPr>
+        <w:pStyle w:val="Paragraphedeliste"/>
+        <w:numPr>
+          <w:ilvl w:val="0"/>
+          <w:numId w:val="3"/>
+        </w:numPr>
+      </w:pPr>
+      <w:r>
+        <w:t>Automate stable : après une génération X ils n’évoluent plus</w:t>
+      </w:r>
+    </w:p>
+    <w:p>
+      <w:pPr>
+        <w:pStyle w:val="Paragraphedeliste"/>
+        <w:numPr>
+          <w:ilvl w:val="0"/>
+          <w:numId w:val="3"/>
+        </w:numPr>
+      </w:pPr>
+      <w:r>
+        <w:t xml:space="preserve">Automate oscillatoire : leur états oscille entre deux ou plus état en boucle. </w:t>
+      </w:r>
+    </w:p>
+    <w:p>
+      <w:pPr>
+        <w:pStyle w:val="Paragraphedeliste"/>
+        <w:numPr>
+          <w:ilvl w:val="0"/>
+          <w:numId w:val="3"/>
+        </w:numPr>
+      </w:pPr>
+      <w:r>
+        <w:t>Automate « vaisseaux » : leur états sont récurrent après un certain nombre de générations</w:t>
+      </w:r>
+    </w:p>
+    <w:p>
+      <w:pPr>
+        <w:pStyle w:val="Paragraphedeliste"/>
+        <w:numPr>
+          <w:ilvl w:val="0"/>
+          <w:numId w:val="3"/>
+        </w:numPr>
+      </w:pPr>
+      <w:r>
+        <w:lastRenderedPageBreak/>
+        <w:t>Automate « mathusalems » : il est défini comme un petit objet qui explose en de nombreux objets stables.</w:t>
+      </w:r>
+    </w:p>
+    <w:p>
+      <w:r>
+        <w:t xml:space="preserve">Il existe d’autres structures pouvant apparaitre mais étant plus rare nous ne nous attarderons pas dessus. </w:t>
+      </w:r>
+    </w:p>
+    <w:p>
+      <w:r>
+        <w:t xml:space="preserve">Pour en revenir à la génération procédurale une structure stable </w:t>
+      </w:r>
+      <w:r>
+        <w:t>du jeu de la vie peut amener à des motifs représentant des caves, de vastes espaces plus ou moins irréguliers, comme dans l’exemple ci-dessous.</w:t>
+      </w:r>
+    </w:p>
+    <w:p>
+      <w:r>
         <w:rPr>
-          <w:rFonts w:eastAsiaTheme="majorEastAsia"/>
+          <w:noProof/>
+          <w:lang w:eastAsia="fr-FR"/>
         </w:rPr>
+        <w:drawing>
+          <wp:inline distT="0" distB="0" distL="0" distR="0" wp14:anchorId="393E51EA" wp14:editId="37525B72">
+            <wp:extent cx="5086350" cy="2696797"/>
+            <wp:effectExtent l="0" t="0" r="0" b="0"/>
+            <wp:docPr id="2" name="Image 2"/>
+            <wp:cNvGraphicFramePr>
+              <a:graphicFrameLocks xmlns:a="http://schemas.openxmlformats.org/drawingml/2006/main" noChangeAspect="1"/>
+            </wp:cNvGraphicFramePr>
+            <a:graphic xmlns:a="http://schemas.openxmlformats.org/drawingml/2006/main">
+              <a:graphicData uri="http://schemas.openxmlformats.org/drawingml/2006/picture">
+                <pic:pic xmlns:pic="http://schemas.openxmlformats.org/drawingml/2006/picture">
+                  <pic:nvPicPr>
+                    <pic:cNvPr id="2" name="terraria_cave.jpg"/>
+                    <pic:cNvPicPr/>
+                  </pic:nvPicPr>
+                  <pic:blipFill>
+                    <a:blip r:embed="rId15" cstate="print">
+                      <a:extLst>
+                        <a:ext uri="{28A0092B-C50C-407E-A947-70E740481C1C}">
+                          <a14:useLocalDpi xmlns:a14="http://schemas.microsoft.com/office/drawing/2010/main" val="0"/>
+                        </a:ext>
+                      </a:extLst>
+                    </a:blip>
+                    <a:stretch>
+                      <a:fillRect/>
+                    </a:stretch>
+                  </pic:blipFill>
+                  <pic:spPr>
+                    <a:xfrm>
+                      <a:off x="0" y="0"/>
+                      <a:ext cx="5094611" cy="2701177"/>
+                    </a:xfrm>
+                    <a:prstGeom prst="rect">
+                      <a:avLst/>
+                    </a:prstGeom>
+                  </pic:spPr>
+                </pic:pic>
+              </a:graphicData>
+            </a:graphic>
+          </wp:inline>
+        </w:drawing>
+      </w:r>
+    </w:p>
+    <w:p>
+      <w:pPr>
+        <w:pStyle w:val="Titre4"/>
+      </w:pPr>
+      <w:r>
+        <w:t>Assemblages de parties prédéfinies.</w:t>
+      </w:r>
+    </w:p>
+    <w:p>
+      <w:pPr>
+        <w:ind w:firstLine="360"/>
+      </w:pPr>
+      <w:r>
+        <w:t xml:space="preserve">Cette technique a notamment été utilisée dans la série des jeux Diablo, et plus généralement dans la génération de donjons aléatoires. </w:t>
+      </w:r>
+      <w:r>
+        <w:t xml:space="preserve">Il s’agit ici de disposer d’une bibliothèque de salles, avec un marqueur définissant les entrées et sorties de chaque salles, nous allons ensuite mettre bout à bout les salles pour générer un donjon. Cet algorithme permet de gérer plus facilement les choix possibles et les chemins possibles par l’utilisateur et il est moins couteux en mémoire. Cependant il peut aussi être manipulé en forçant la chance. </w:t>
+      </w:r>
+    </w:p>
+    <w:p>
+      <w:pPr>
+        <w:ind w:firstLine="360"/>
+      </w:pPr>
+      <w:r>
+        <w:rPr>
+          <w:noProof/>
+          <w:lang w:eastAsia="fr-FR"/>
+        </w:rPr>
+        <w:drawing>
+          <wp:inline distT="0" distB="0" distL="0" distR="0" wp14:anchorId="29AFA494" wp14:editId="421F2307">
+            <wp:extent cx="3733800" cy="2775656"/>
+            <wp:effectExtent l="0" t="0" r="0" b="0"/>
+            <wp:docPr id="1" name="Image 1"/>
+            <wp:cNvGraphicFramePr>
+              <a:graphicFrameLocks xmlns:a="http://schemas.openxmlformats.org/drawingml/2006/main" noChangeAspect="1"/>
+            </wp:cNvGraphicFramePr>
+            <a:graphic xmlns:a="http://schemas.openxmlformats.org/drawingml/2006/main">
+              <a:graphicData uri="http://schemas.openxmlformats.org/drawingml/2006/picture">
+                <pic:pic xmlns:pic="http://schemas.openxmlformats.org/drawingml/2006/picture">
+                  <pic:nvPicPr>
+                    <pic:cNvPr id="1" name="dungen_example.png"/>
+                    <pic:cNvPicPr/>
+                  </pic:nvPicPr>
+                  <pic:blipFill>
+                    <a:blip r:embed="rId16">
+                      <a:extLst>
+                        <a:ext uri="{28A0092B-C50C-407E-A947-70E740481C1C}">
+                          <a14:useLocalDpi xmlns:a14="http://schemas.microsoft.com/office/drawing/2010/main" val="0"/>
+                        </a:ext>
+                      </a:extLst>
+                    </a:blip>
+                    <a:stretch>
+                      <a:fillRect/>
+                    </a:stretch>
+                  </pic:blipFill>
+                  <pic:spPr>
+                    <a:xfrm>
+                      <a:off x="0" y="0"/>
+                      <a:ext cx="3753078" cy="2789987"/>
+                    </a:xfrm>
+                    <a:prstGeom prst="rect">
+                      <a:avLst/>
+                    </a:prstGeom>
+                  </pic:spPr>
+                </pic:pic>
+              </a:graphicData>
+            </a:graphic>
+          </wp:inline>
+        </w:drawing>
+      </w:r>
+    </w:p>
+    <w:p>
+      <w:pPr>
+        <w:ind w:firstLine="360"/>
       </w:pPr>
       <w:r>
         <w:br w:type="page"/>
@@ -4734,24 +6030,62 @@
     </w:p>
     <w:p>
       <w:pPr>
+        <w:pStyle w:val="Titre4"/>
+      </w:pPr>
+      <w:r>
+        <w:lastRenderedPageBreak/>
+        <w:t>Perlin Noise (bruit de perlin)</w:t>
+      </w:r>
+    </w:p>
+    <w:p>
+      <w:r>
+        <w:t>Le perlin noise est une technique souvent utilisé pour définir les changement de hauteur d’une map. L’idée de partie d’une textures en nuance de gris et de l’</w:t>
+      </w:r>
+    </w:p>
+    <w:p>
+      <w:pPr>
+        <w:pStyle w:val="Titre2"/>
+        <w:numPr>
+          <w:ilvl w:val="0"/>
+          <w:numId w:val="14"/>
+        </w:numPr>
+      </w:pPr>
+      <w:bookmarkStart w:id="26" w:name="_Toc439603058"/>
+      <w:r>
+        <w:t>Calibrage / Adaptation au joueur</w:t>
+      </w:r>
+      <w:bookmarkEnd w:id="26"/>
+    </w:p>
+    <w:p>
+      <w:pPr>
+        <w:pStyle w:val="Titre2"/>
+        <w:ind w:left="720"/>
+        <w:jc w:val="both"/>
+      </w:pPr>
+      <w:r>
+        <w:br w:type="page"/>
+      </w:r>
+    </w:p>
+    <w:p>
+      <w:pPr>
         <w:pStyle w:val="Titre1"/>
       </w:pPr>
-      <w:bookmarkStart w:id="19" w:name="_Toc434915284"/>
-      <w:commentRangeStart w:id="20"/>
+      <w:bookmarkStart w:id="27" w:name="_Toc439603059"/>
+      <w:commentRangeStart w:id="28"/>
       <w:r>
         <w:lastRenderedPageBreak/>
         <w:t>Lexique</w:t>
       </w:r>
-      <w:commentRangeEnd w:id="20"/>
+      <w:commentRangeEnd w:id="28"/>
       <w:r>
         <w:rPr>
           <w:rStyle w:val="Marquedecommentaire"/>
           <w:rFonts w:asciiTheme="minorHAnsi" w:eastAsiaTheme="minorEastAsia" w:hAnsiTheme="minorHAnsi" w:cstheme="minorBidi"/>
           <w:color w:val="auto"/>
         </w:rPr>
-        <w:commentReference w:id="20"/>
-      </w:r>
-      <w:bookmarkEnd w:id="19"/>
+        <w:commentReference w:id="28"/>
+      </w:r>
+      <w:bookmarkEnd w:id="27"/>
     </w:p>
     <w:p/>
     <w:p>
@@ -4974,19 +6308,19 @@
         <w:lastRenderedPageBreak/>
         <w:t xml:space="preserve">Phrase (musique) : </w:t>
       </w:r>
-      <w:commentRangeStart w:id="21"/>
+      <w:commentRangeStart w:id="29"/>
       <w:r>
         <w:t>U</w:t>
       </w:r>
       <w:r>
         <w:t>ne phrase est une partie d'une ligne mélodique ou d'une idée musicale naturellement délimitée, significative du point de vue de la déclamation, de l'articulation et de la respiration.</w:t>
       </w:r>
-      <w:commentRangeEnd w:id="21"/>
+      <w:commentRangeEnd w:id="29"/>
       <w:r>
         <w:rPr>
           <w:rStyle w:val="Marquedecommentaire"/>
         </w:rPr>
-        <w:commentReference w:id="21"/>
+        <w:commentReference w:id="29"/>
       </w:r>
     </w:p>
     <w:p>
@@ -5097,7 +6431,7 @@
       </w:r>
     </w:p>
     <w:sectPr>
-      <w:footerReference w:type="default" r:id="rId14"/>
+      <w:footerReference w:type="default" r:id="rId17"/>
       <w:endnotePr>
         <w:numFmt w:val="decimal"/>
       </w:endnotePr>
@@ -5114,7 +6448,7 @@
 
 <file path=word/comments.xml><?xml version="1.0" encoding="utf-8"?>
 <w:comments xmlns:wpc="http://schemas.microsoft.com/office/word/2010/wordprocessingCanvas" xmlns:mc="http://schemas.openxmlformats.org/markup-compatibility/2006" xmlns:o="urn:schemas-microsoft-com:office:office" xmlns:r="http://schemas.openxmlformats.org/officeDocument/2006/relationships" xmlns:m="http://schemas.openxmlformats.org/officeDocument/2006/math" xmlns:v="urn:schemas-microsoft-com:vml" xmlns:wp14="http://schemas.microsoft.com/office/word/2010/wordprocessingDrawing" xmlns:wp="http://schemas.openxmlformats.org/drawingml/2006/wordprocessingDrawing" xmlns:w10="urn:schemas-microsoft-com:office:word" xmlns:w="http://schemas.openxmlformats.org/wordprocessingml/2006/main" xmlns:w14="http://schemas.microsoft.com/office/word/2010/wordml" xmlns:w15="http://schemas.microsoft.com/office/word/2012/wordml" xmlns:wpg="http://schemas.microsoft.com/office/word/2010/wordprocessingGroup" xmlns:wpi="http://schemas.microsoft.com/office/word/2010/wordprocessingInk" xmlns:wne="http://schemas.microsoft.com/office/word/2006/wordml" xmlns:wps="http://schemas.microsoft.com/office/word/2010/wordprocessingShape" mc:Ignorable="w14 w15 wp14">
-  <w:comment w:id="3" w:author="Amaury" w:date="2015-11-08T15:44:00Z" w:initials="A">
+  <w:comment w:id="4" w:author="Amaury" w:date="2015-11-08T15:44:00Z" w:initials="A">
     <w:p>
       <w:pPr>
         <w:pStyle w:val="Commentaire"/>
@@ -5190,7 +6524,7 @@
       </w:r>
     </w:p>
   </w:comment>
-  <w:comment w:id="4" w:author="Amaury" w:date="2015-11-08T13:49:00Z" w:initials="A">
+  <w:comment w:id="5" w:author="Amaury" w:date="2015-11-08T13:49:00Z" w:initials="A">
     <w:p>
       <w:pPr>
         <w:pStyle w:val="Commentaire"/>
@@ -5206,7 +6540,7 @@
       </w:r>
     </w:p>
   </w:comment>
-  <w:comment w:id="5" w:author="Amaury" w:date="2015-11-08T16:02:00Z" w:initials="A">
+  <w:comment w:id="6" w:author="Amaury" w:date="2015-11-08T16:02:00Z" w:initials="A">
     <w:p>
       <w:pPr>
         <w:pStyle w:val="Commentaire"/>
@@ -5222,7 +6556,7 @@
       </w:r>
     </w:p>
   </w:comment>
-  <w:comment w:id="7" w:author="Amaury" w:date="2015-11-08T15:59:00Z" w:initials="A">
+  <w:comment w:id="8" w:author="Amaury" w:date="2015-11-08T15:59:00Z" w:initials="A">
     <w:p>
       <w:pPr>
         <w:pStyle w:val="Commentaire"/>
@@ -5301,7 +6635,7 @@
       </w:r>
     </w:p>
   </w:comment>
-  <w:comment w:id="8" w:author="Lecomte Emerick" w:date="2016-01-02T16:05:00Z" w:initials="LE">
+  <w:comment w:id="9" w:author="Lecomte Emerick" w:date="2016-01-02T16:05:00Z" w:initials="LE">
     <w:p>
       <w:pPr>
         <w:pStyle w:val="Commentaire"/>
@@ -5317,7 +6651,7 @@
       </w:r>
     </w:p>
   </w:comment>
-  <w:comment w:id="9" w:author="Amaury" w:date="2015-11-08T12:49:00Z" w:initials="A">
+  <w:comment w:id="10" w:author="Amaury" w:date="2015-11-08T12:49:00Z" w:initials="A">
     <w:p>
       <w:pPr>
         <w:pStyle w:val="Commentaire"/>
@@ -5333,7 +6667,7 @@
       </w:r>
     </w:p>
   </w:comment>
-  <w:comment w:id="11" w:author="Amaury" w:date="2015-11-08T16:33:00Z" w:initials="A">
+  <w:comment w:id="12" w:author="Amaury" w:date="2015-11-08T16:33:00Z" w:initials="A">
     <w:p>
       <w:pPr>
         <w:pStyle w:val="Commentaire"/>
@@ -5362,7 +6696,7 @@
       </w:r>
     </w:p>
   </w:comment>
-  <w:comment w:id="13" w:author="Amaury" w:date="2015-11-09T02:04:00Z" w:initials="A">
+  <w:comment w:id="14" w:author="Amaury" w:date="2015-11-09T02:04:00Z" w:initials="A">
     <w:p>
       <w:pPr>
         <w:pStyle w:val="Commentaire"/>
@@ -5378,7 +6712,7 @@
       </w:r>
     </w:p>
   </w:comment>
-  <w:comment w:id="15" w:author="Amaury" w:date="2015-11-09T02:05:00Z" w:initials="A">
+  <w:comment w:id="16" w:author="Amaury" w:date="2015-11-09T02:05:00Z" w:initials="A">
     <w:p>
       <w:pPr>
         <w:pStyle w:val="Commentaire"/>
@@ -5394,7 +6728,7 @@
       </w:r>
     </w:p>
   </w:comment>
-  <w:comment w:id="20" w:author="Amaury" w:date="2015-11-08T13:07:00Z" w:initials="A">
+  <w:comment w:id="23" w:author="Lecomte Emerick" w:date="2016-01-03T12:44:00Z" w:initials="LE">
     <w:p>
       <w:pPr>
         <w:pStyle w:val="Commentaire"/>
@@ -5406,11 +6740,53 @@
         <w:annotationRef/>
       </w:r>
       <w:r>
+        <w:rPr>
+          <w:rStyle w:val="Marquedecommentaire"/>
+        </w:rPr>
+        <w:annotationRef/>
+      </w:r>
+      <w:r>
+        <w:t xml:space="preserve">A vérifié je n’ai pas bien compris comment extraire la fréquence fondamentale mais dans ce lien : </w:t>
+      </w:r>
+      <w:hyperlink r:id="rId1" w:history="1">
+        <w:r>
+          <w:rPr>
+            <w:rStyle w:val="Lienhypertexte"/>
+          </w:rPr>
+          <w:t>http://www.kaappine.fi/tutorials/fundamental-frequencies-and-detecting-notes/</w:t>
+        </w:r>
+      </w:hyperlink>
+      <w:r>
+        <w:t xml:space="preserve"> </w:t>
+      </w:r>
+      <w:r>
+        <w:br/>
+        <w:t xml:space="preserve">C’est ce qu’ils ont l’air de faire. </w:t>
+      </w:r>
+    </w:p>
+    <w:p>
+      <w:pPr>
+        <w:pStyle w:val="Commentaire"/>
+      </w:pPr>
+    </w:p>
+  </w:comment>
+  <w:comment w:id="28" w:author="Amaury" w:date="2015-11-08T13:07:00Z" w:initials="A">
+    <w:p>
+      <w:pPr>
+        <w:pStyle w:val="Commentaire"/>
+      </w:pPr>
+      <w:r>
+        <w:rPr>
+          <w:rStyle w:val="Marquedecommentaire"/>
+        </w:rPr>
+        <w:annotationRef/>
+      </w:r>
+      <w:r>
         <w:t>A trier par ordre alphabétique</w:t>
       </w:r>
     </w:p>
   </w:comment>
-  <w:comment w:id="21" w:author="Amaury" w:date="2015-11-08T15:42:00Z" w:initials="A">
+  <w:comment w:id="29" w:author="Amaury" w:date="2015-11-08T15:42:00Z" w:initials="A">
     <w:p>
       <w:pPr>
         <w:pStyle w:val="Commentaire"/>
@@ -5440,6 +6816,7 @@
   <w15:commentEx w15:paraId="43E32E29" w15:done="0"/>
   <w15:commentEx w15:paraId="7D6EC5D0" w15:done="0"/>
   <w15:commentEx w15:paraId="1DA7C47C" w15:done="0"/>
+  <w15:commentEx w15:paraId="7BB1E0AD" w15:done="0"/>
   <w15:commentEx w15:paraId="48298FB4" w15:done="0"/>
   <w15:commentEx w15:paraId="7D7AD13E" w15:done="0"/>
 </w15:commentsEx>
@@ -5480,7 +6857,6 @@
         <w:docPartUnique/>
       </w:docPartObj>
     </w:sdtPr>
-    <w:sdtEndPr/>
     <w:sdtContent>
       <w:p>
         <w:pPr>
@@ -5500,7 +6876,7 @@
           <w:rPr>
             <w:noProof/>
           </w:rPr>
-          <w:t>11</w:t>
+          <w:t>1</w:t>
         </w:r>
         <w:r>
           <w:rPr>
@@ -5563,6 +6939,95 @@
 <file path=word/numbering.xml><?xml version="1.0" encoding="utf-8"?>
 <w:numbering xmlns:wpc="http://schemas.microsoft.com/office/word/2010/wordprocessingCanvas" xmlns:mc="http://schemas.openxmlformats.org/markup-compatibility/2006" xmlns:o="urn:schemas-microsoft-com:office:office" xmlns:r="http://schemas.openxmlformats.org/officeDocument/2006/relationships" xmlns:m="http://schemas.openxmlformats.org/officeDocument/2006/math" xmlns:v="urn:schemas-microsoft-com:vml" xmlns:wp14="http://schemas.microsoft.com/office/word/2010/wordprocessingDrawing" xmlns:wp="http://schemas.openxmlformats.org/drawingml/2006/wordprocessingDrawing" xmlns:w10="urn:schemas-microsoft-com:office:word" xmlns:w="http://schemas.openxmlformats.org/wordprocessingml/2006/main" xmlns:w14="http://schemas.microsoft.com/office/word/2010/wordml" xmlns:w15="http://schemas.microsoft.com/office/word/2012/wordml" xmlns:wpg="http://schemas.microsoft.com/office/word/2010/wordprocessingGroup" xmlns:wpi="http://schemas.microsoft.com/office/word/2010/wordprocessingInk" xmlns:wne="http://schemas.microsoft.com/office/word/2006/wordml" xmlns:wps="http://schemas.microsoft.com/office/word/2010/wordprocessingShape" mc:Ignorable="w14 w15 wp14">
   <w:abstractNum w:abstractNumId="0" w15:restartNumberingAfterBreak="0">
+    <w:nsid w:val="0B3E7573"/>
+    <w:multiLevelType w:val="hybridMultilevel"/>
+    <w:tmpl w:val="B26A1054"/>
+    <w:lvl w:ilvl="0" w:tplc="040C000F">
+      <w:start w:val="1"/>
+      <w:numFmt w:val="decimal"/>
+      <w:lvlText w:val="%1."/>
+      <w:lvlJc w:val="left"/>
+      <w:pPr>
+        <w:ind w:left="720" w:hanging="360"/>
+      </w:pPr>
+      <w:rPr>
+        <w:rFonts w:hint="default"/>
+      </w:rPr>
+    </w:lvl>
+    <w:lvl w:ilvl="1" w:tplc="040C0019" w:tentative="1">
+      <w:start w:val="1"/>
+      <w:numFmt w:val="lowerLetter"/>
+      <w:lvlText w:val="%2."/>
+      <w:lvlJc w:val="left"/>
+      <w:pPr>
+        <w:ind w:left="1440" w:hanging="360"/>
+      </w:pPr>
+    </w:lvl>
+    <w:lvl w:ilvl="2" w:tplc="040C001B" w:tentative="1">
+      <w:start w:val="1"/>
+      <w:numFmt w:val="lowerRoman"/>
+      <w:lvlText w:val="%3."/>
+      <w:lvlJc w:val="right"/>
+      <w:pPr>
+        <w:ind w:left="2160" w:hanging="180"/>
+      </w:pPr>
+    </w:lvl>
+    <w:lvl w:ilvl="3" w:tplc="040C000F" w:tentative="1">
+      <w:start w:val="1"/>
+      <w:numFmt w:val="decimal"/>
+      <w:lvlText w:val="%4."/>
+      <w:lvlJc w:val="left"/>
+      <w:pPr>
+        <w:ind w:left="2880" w:hanging="360"/>
+      </w:pPr>
+    </w:lvl>
+    <w:lvl w:ilvl="4" w:tplc="040C0019" w:tentative="1">
+      <w:start w:val="1"/>
+      <w:numFmt w:val="lowerLetter"/>
+      <w:lvlText w:val="%5."/>
+      <w:lvlJc w:val="left"/>
+      <w:pPr>
+        <w:ind w:left="3600" w:hanging="360"/>
+      </w:pPr>
+    </w:lvl>
+    <w:lvl w:ilvl="5" w:tplc="040C001B" w:tentative="1">
+      <w:start w:val="1"/>
+      <w:numFmt w:val="lowerRoman"/>
+      <w:lvlText w:val="%6."/>
+      <w:lvlJc w:val="right"/>
+      <w:pPr>
+        <w:ind w:left="4320" w:hanging="180"/>
+      </w:pPr>
+    </w:lvl>
+    <w:lvl w:ilvl="6" w:tplc="040C000F" w:tentative="1">
+      <w:start w:val="1"/>
+      <w:numFmt w:val="decimal"/>
+      <w:lvlText w:val="%7."/>
+      <w:lvlJc w:val="left"/>
+      <w:pPr>
+        <w:ind w:left="5040" w:hanging="360"/>
+      </w:pPr>
+    </w:lvl>
+    <w:lvl w:ilvl="7" w:tplc="040C0019" w:tentative="1">
+      <w:start w:val="1"/>
+      <w:numFmt w:val="lowerLetter"/>
+      <w:lvlText w:val="%8."/>
+      <w:lvlJc w:val="left"/>
+      <w:pPr>
+        <w:ind w:left="5760" w:hanging="360"/>
+      </w:pPr>
+    </w:lvl>
+    <w:lvl w:ilvl="8" w:tplc="040C001B" w:tentative="1">
+      <w:start w:val="1"/>
+      <w:numFmt w:val="lowerRoman"/>
+      <w:lvlText w:val="%9."/>
+      <w:lvlJc w:val="right"/>
+      <w:pPr>
+        <w:ind w:left="6480" w:hanging="180"/>
+      </w:pPr>
+    </w:lvl>
+  </w:abstractNum>
+  <w:abstractNum w:abstractNumId="1" w15:restartNumberingAfterBreak="0">
     <w:nsid w:val="1607449E"/>
     <w:multiLevelType w:val="hybridMultilevel"/>
     <w:tmpl w:val="0E70515A"/>
@@ -5651,7 +7116,7 @@
       </w:pPr>
     </w:lvl>
   </w:abstractNum>
-  <w:abstractNum w:abstractNumId="1" w15:restartNumberingAfterBreak="0">
+  <w:abstractNum w:abstractNumId="2" w15:restartNumberingAfterBreak="0">
     <w:nsid w:val="20B7532A"/>
     <w:multiLevelType w:val="hybridMultilevel"/>
     <w:tmpl w:val="53704520"/>
@@ -5740,7 +7205,7 @@
       </w:pPr>
     </w:lvl>
   </w:abstractNum>
-  <w:abstractNum w:abstractNumId="2" w15:restartNumberingAfterBreak="0">
+  <w:abstractNum w:abstractNumId="3" w15:restartNumberingAfterBreak="0">
     <w:nsid w:val="284771A0"/>
     <w:multiLevelType w:val="hybridMultilevel"/>
     <w:tmpl w:val="459A70C6"/>
@@ -5853,7 +7318,7 @@
       </w:rPr>
     </w:lvl>
   </w:abstractNum>
-  <w:abstractNum w:abstractNumId="3" w15:restartNumberingAfterBreak="0">
+  <w:abstractNum w:abstractNumId="4" w15:restartNumberingAfterBreak="0">
     <w:nsid w:val="2DA72E6E"/>
     <w:multiLevelType w:val="hybridMultilevel"/>
     <w:tmpl w:val="7F764D4A"/>
@@ -5942,7 +7407,185 @@
       </w:pPr>
     </w:lvl>
   </w:abstractNum>
-  <w:abstractNum w:abstractNumId="4" w15:restartNumberingAfterBreak="0">
+  <w:abstractNum w:abstractNumId="5" w15:restartNumberingAfterBreak="0">
+    <w:nsid w:val="351A55E9"/>
+    <w:multiLevelType w:val="hybridMultilevel"/>
+    <w:tmpl w:val="42D4433E"/>
+    <w:lvl w:ilvl="0" w:tplc="040C000F">
+      <w:start w:val="1"/>
+      <w:numFmt w:val="decimal"/>
+      <w:lvlText w:val="%1."/>
+      <w:lvlJc w:val="left"/>
+      <w:pPr>
+        <w:ind w:left="720" w:hanging="360"/>
+      </w:pPr>
+      <w:rPr>
+        <w:rFonts w:hint="default"/>
+      </w:rPr>
+    </w:lvl>
+    <w:lvl w:ilvl="1" w:tplc="040C0019" w:tentative="1">
+      <w:start w:val="1"/>
+      <w:numFmt w:val="lowerLetter"/>
+      <w:lvlText w:val="%2."/>
+      <w:lvlJc w:val="left"/>
+      <w:pPr>
+        <w:ind w:left="1440" w:hanging="360"/>
+      </w:pPr>
+    </w:lvl>
+    <w:lvl w:ilvl="2" w:tplc="040C001B" w:tentative="1">
+      <w:start w:val="1"/>
+      <w:numFmt w:val="lowerRoman"/>
+      <w:lvlText w:val="%3."/>
+      <w:lvlJc w:val="right"/>
+      <w:pPr>
+        <w:ind w:left="2160" w:hanging="180"/>
+      </w:pPr>
+    </w:lvl>
+    <w:lvl w:ilvl="3" w:tplc="040C000F" w:tentative="1">
+      <w:start w:val="1"/>
+      <w:numFmt w:val="decimal"/>
+      <w:lvlText w:val="%4."/>
+      <w:lvlJc w:val="left"/>
+      <w:pPr>
+        <w:ind w:left="2880" w:hanging="360"/>
+      </w:pPr>
+    </w:lvl>
+    <w:lvl w:ilvl="4" w:tplc="040C0019" w:tentative="1">
+      <w:start w:val="1"/>
+      <w:numFmt w:val="lowerLetter"/>
+      <w:lvlText w:val="%5."/>
+      <w:lvlJc w:val="left"/>
+      <w:pPr>
+        <w:ind w:left="3600" w:hanging="360"/>
+      </w:pPr>
+    </w:lvl>
+    <w:lvl w:ilvl="5" w:tplc="040C001B" w:tentative="1">
+      <w:start w:val="1"/>
+      <w:numFmt w:val="lowerRoman"/>
+      <w:lvlText w:val="%6."/>
+      <w:lvlJc w:val="right"/>
+      <w:pPr>
+        <w:ind w:left="4320" w:hanging="180"/>
+      </w:pPr>
+    </w:lvl>
+    <w:lvl w:ilvl="6" w:tplc="040C000F" w:tentative="1">
+      <w:start w:val="1"/>
+      <w:numFmt w:val="decimal"/>
+      <w:lvlText w:val="%7."/>
+      <w:lvlJc w:val="left"/>
+      <w:pPr>
+        <w:ind w:left="5040" w:hanging="360"/>
+      </w:pPr>
+    </w:lvl>
+    <w:lvl w:ilvl="7" w:tplc="040C0019" w:tentative="1">
+      <w:start w:val="1"/>
+      <w:numFmt w:val="lowerLetter"/>
+      <w:lvlText w:val="%8."/>
+      <w:lvlJc w:val="left"/>
+      <w:pPr>
+        <w:ind w:left="5760" w:hanging="360"/>
+      </w:pPr>
+    </w:lvl>
+    <w:lvl w:ilvl="8" w:tplc="040C001B" w:tentative="1">
+      <w:start w:val="1"/>
+      <w:numFmt w:val="lowerRoman"/>
+      <w:lvlText w:val="%9."/>
+      <w:lvlJc w:val="right"/>
+      <w:pPr>
+        <w:ind w:left="6480" w:hanging="180"/>
+      </w:pPr>
+    </w:lvl>
+  </w:abstractNum>
+  <w:abstractNum w:abstractNumId="6" w15:restartNumberingAfterBreak="0">
+    <w:nsid w:val="39FF3AD0"/>
+    <w:multiLevelType w:val="hybridMultilevel"/>
+    <w:tmpl w:val="4ACA7BC2"/>
+    <w:lvl w:ilvl="0" w:tplc="040C000F">
+      <w:start w:val="1"/>
+      <w:numFmt w:val="decimal"/>
+      <w:lvlText w:val="%1."/>
+      <w:lvlJc w:val="left"/>
+      <w:pPr>
+        <w:ind w:left="720" w:hanging="360"/>
+      </w:pPr>
+      <w:rPr>
+        <w:rFonts w:hint="default"/>
+      </w:rPr>
+    </w:lvl>
+    <w:lvl w:ilvl="1" w:tplc="040C0019" w:tentative="1">
+      <w:start w:val="1"/>
+      <w:numFmt w:val="lowerLetter"/>
+      <w:lvlText w:val="%2."/>
+      <w:lvlJc w:val="left"/>
+      <w:pPr>
+        <w:ind w:left="1440" w:hanging="360"/>
+      </w:pPr>
+    </w:lvl>
+    <w:lvl w:ilvl="2" w:tplc="040C001B" w:tentative="1">
+      <w:start w:val="1"/>
+      <w:numFmt w:val="lowerRoman"/>
+      <w:lvlText w:val="%3."/>
+      <w:lvlJc w:val="right"/>
+      <w:pPr>
+        <w:ind w:left="2160" w:hanging="180"/>
+      </w:pPr>
+    </w:lvl>
+    <w:lvl w:ilvl="3" w:tplc="040C000F" w:tentative="1">
+      <w:start w:val="1"/>
+      <w:numFmt w:val="decimal"/>
+      <w:lvlText w:val="%4."/>
+      <w:lvlJc w:val="left"/>
+      <w:pPr>
+        <w:ind w:left="2880" w:hanging="360"/>
+      </w:pPr>
+    </w:lvl>
+    <w:lvl w:ilvl="4" w:tplc="040C0019" w:tentative="1">
+      <w:start w:val="1"/>
+      <w:numFmt w:val="lowerLetter"/>
+      <w:lvlText w:val="%5."/>
+      <w:lvlJc w:val="left"/>
+      <w:pPr>
+        <w:ind w:left="3600" w:hanging="360"/>
+      </w:pPr>
+    </w:lvl>
+    <w:lvl w:ilvl="5" w:tplc="040C001B" w:tentative="1">
+      <w:start w:val="1"/>
+      <w:numFmt w:val="lowerRoman"/>
+      <w:lvlText w:val="%6."/>
+      <w:lvlJc w:val="right"/>
+      <w:pPr>
+        <w:ind w:left="4320" w:hanging="180"/>
+      </w:pPr>
+    </w:lvl>
+    <w:lvl w:ilvl="6" w:tplc="040C000F" w:tentative="1">
+      <w:start w:val="1"/>
+      <w:numFmt w:val="decimal"/>
+      <w:lvlText w:val="%7."/>
+      <w:lvlJc w:val="left"/>
+      <w:pPr>
+        <w:ind w:left="5040" w:hanging="360"/>
+      </w:pPr>
+    </w:lvl>
+    <w:lvl w:ilvl="7" w:tplc="040C0019" w:tentative="1">
+      <w:start w:val="1"/>
+      <w:numFmt w:val="lowerLetter"/>
+      <w:lvlText w:val="%8."/>
+      <w:lvlJc w:val="left"/>
+      <w:pPr>
+        <w:ind w:left="5760" w:hanging="360"/>
+      </w:pPr>
+    </w:lvl>
+    <w:lvl w:ilvl="8" w:tplc="040C001B" w:tentative="1">
+      <w:start w:val="1"/>
+      <w:numFmt w:val="lowerRoman"/>
+      <w:lvlText w:val="%9."/>
+      <w:lvlJc w:val="right"/>
+      <w:pPr>
+        <w:ind w:left="6480" w:hanging="180"/>
+      </w:pPr>
+    </w:lvl>
+  </w:abstractNum>
+  <w:abstractNum w:abstractNumId="7" w15:restartNumberingAfterBreak="0">
     <w:nsid w:val="3A686152"/>
     <w:multiLevelType w:val="hybridMultilevel"/>
     <w:tmpl w:val="2592DE92"/>
@@ -6031,13 +7674,13 @@
       </w:pPr>
     </w:lvl>
   </w:abstractNum>
-  <w:abstractNum w:abstractNumId="5" w15:restartNumberingAfterBreak="0">
-    <w:nsid w:val="3FD22F4A"/>
+  <w:abstractNum w:abstractNumId="8" w15:restartNumberingAfterBreak="0">
+    <w:nsid w:val="3A865E27"/>
     <w:multiLevelType w:val="hybridMultilevel"/>
-    <w:tmpl w:val="2474C8EC"/>
-    <w:lvl w:ilvl="0" w:tplc="040C000F">
-      <w:start w:val="1"/>
-      <w:numFmt w:val="decimal"/>
+    <w:tmpl w:val="02189E32"/>
+    <w:lvl w:ilvl="0" w:tplc="040C0015">
+      <w:start w:val="1"/>
+      <w:numFmt w:val="upperLetter"/>
       <w:lvlText w:val="%1."/>
       <w:lvlJc w:val="left"/>
       <w:pPr>
@@ -6120,7 +7763,96 @@
       </w:pPr>
     </w:lvl>
   </w:abstractNum>
-  <w:abstractNum w:abstractNumId="6" w15:restartNumberingAfterBreak="0">
+  <w:abstractNum w:abstractNumId="9" w15:restartNumberingAfterBreak="0">
+    <w:nsid w:val="3FD22F4A"/>
+    <w:multiLevelType w:val="hybridMultilevel"/>
+    <w:tmpl w:val="15D62362"/>
+    <w:lvl w:ilvl="0" w:tplc="DE12F8D8">
+      <w:start w:val="1"/>
+      <w:numFmt w:val="lowerLetter"/>
+      <w:lvlText w:val="%1."/>
+      <w:lvlJc w:val="left"/>
+      <w:pPr>
+        <w:ind w:left="720" w:hanging="360"/>
+      </w:pPr>
+      <w:rPr>
+        <w:rFonts w:asciiTheme="minorHAnsi" w:eastAsiaTheme="minorEastAsia" w:hAnsiTheme="minorHAnsi" w:cstheme="minorBidi"/>
+      </w:rPr>
+    </w:lvl>
+    <w:lvl w:ilvl="1" w:tplc="040C0019" w:tentative="1">
+      <w:start w:val="1"/>
+      <w:numFmt w:val="lowerLetter"/>
+      <w:lvlText w:val="%2."/>
+      <w:lvlJc w:val="left"/>
+      <w:pPr>
+        <w:ind w:left="1440" w:hanging="360"/>
+      </w:pPr>
+    </w:lvl>
+    <w:lvl w:ilvl="2" w:tplc="040C001B" w:tentative="1">
+      <w:start w:val="1"/>
+      <w:numFmt w:val="lowerRoman"/>
+      <w:lvlText w:val="%3."/>
+      <w:lvlJc w:val="right"/>
+      <w:pPr>
+        <w:ind w:left="2160" w:hanging="180"/>
+      </w:pPr>
+    </w:lvl>
+    <w:lvl w:ilvl="3" w:tplc="040C000F" w:tentative="1">
+      <w:start w:val="1"/>
+      <w:numFmt w:val="decimal"/>
+      <w:lvlText w:val="%4."/>
+      <w:lvlJc w:val="left"/>
+      <w:pPr>
+        <w:ind w:left="2880" w:hanging="360"/>
+      </w:pPr>
+    </w:lvl>
+    <w:lvl w:ilvl="4" w:tplc="040C0019" w:tentative="1">
+      <w:start w:val="1"/>
+      <w:numFmt w:val="lowerLetter"/>
+      <w:lvlText w:val="%5."/>
+      <w:lvlJc w:val="left"/>
+      <w:pPr>
+        <w:ind w:left="3600" w:hanging="360"/>
+      </w:pPr>
+    </w:lvl>
+    <w:lvl w:ilvl="5" w:tplc="040C001B" w:tentative="1">
+      <w:start w:val="1"/>
+      <w:numFmt w:val="lowerRoman"/>
+      <w:lvlText w:val="%6."/>
+      <w:lvlJc w:val="right"/>
+      <w:pPr>
+        <w:ind w:left="4320" w:hanging="180"/>
+      </w:pPr>
+    </w:lvl>
+    <w:lvl w:ilvl="6" w:tplc="040C000F" w:tentative="1">
+      <w:start w:val="1"/>
+      <w:numFmt w:val="decimal"/>
+      <w:lvlText w:val="%7."/>
+      <w:lvlJc w:val="left"/>
+      <w:pPr>
+        <w:ind w:left="5040" w:hanging="360"/>
+      </w:pPr>
+    </w:lvl>
+    <w:lvl w:ilvl="7" w:tplc="040C0019" w:tentative="1">
+      <w:start w:val="1"/>
+      <w:numFmt w:val="lowerLetter"/>
+      <w:lvlText w:val="%8."/>
+      <w:lvlJc w:val="left"/>
+      <w:pPr>
+        <w:ind w:left="5760" w:hanging="360"/>
+      </w:pPr>
+    </w:lvl>
+    <w:lvl w:ilvl="8" w:tplc="040C001B" w:tentative="1">
+      <w:start w:val="1"/>
+      <w:numFmt w:val="lowerRoman"/>
+      <w:lvlText w:val="%9."/>
+      <w:lvlJc w:val="right"/>
+      <w:pPr>
+        <w:ind w:left="6480" w:hanging="180"/>
+      </w:pPr>
+    </w:lvl>
+  </w:abstractNum>
+  <w:abstractNum w:abstractNumId="10" w15:restartNumberingAfterBreak="0">
     <w:nsid w:val="41AF20A2"/>
     <w:multiLevelType w:val="hybridMultilevel"/>
     <w:tmpl w:val="371444CC"/>
@@ -6209,7 +7941,96 @@
       </w:pPr>
     </w:lvl>
   </w:abstractNum>
-  <w:abstractNum w:abstractNumId="7" w15:restartNumberingAfterBreak="0">
+  <w:abstractNum w:abstractNumId="11" w15:restartNumberingAfterBreak="0">
+    <w:nsid w:val="4A9323C7"/>
+    <w:multiLevelType w:val="hybridMultilevel"/>
+    <w:tmpl w:val="E39C79E4"/>
+    <w:lvl w:ilvl="0" w:tplc="040C000F">
+      <w:start w:val="1"/>
+      <w:numFmt w:val="decimal"/>
+      <w:lvlText w:val="%1."/>
+      <w:lvlJc w:val="left"/>
+      <w:pPr>
+        <w:ind w:left="720" w:hanging="360"/>
+      </w:pPr>
+      <w:rPr>
+        <w:rFonts w:hint="default"/>
+      </w:rPr>
+    </w:lvl>
+    <w:lvl w:ilvl="1" w:tplc="040C0019" w:tentative="1">
+      <w:start w:val="1"/>
+      <w:numFmt w:val="lowerLetter"/>
+      <w:lvlText w:val="%2."/>
+      <w:lvlJc w:val="left"/>
+      <w:pPr>
+        <w:ind w:left="1440" w:hanging="360"/>
+      </w:pPr>
+    </w:lvl>
+    <w:lvl w:ilvl="2" w:tplc="040C001B" w:tentative="1">
+      <w:start w:val="1"/>
+      <w:numFmt w:val="lowerRoman"/>
+      <w:lvlText w:val="%3."/>
+      <w:lvlJc w:val="right"/>
+      <w:pPr>
+        <w:ind w:left="2160" w:hanging="180"/>
+      </w:pPr>
+    </w:lvl>
+    <w:lvl w:ilvl="3" w:tplc="040C000F" w:tentative="1">
+      <w:start w:val="1"/>
+      <w:numFmt w:val="decimal"/>
+      <w:lvlText w:val="%4."/>
+      <w:lvlJc w:val="left"/>
+      <w:pPr>
+        <w:ind w:left="2880" w:hanging="360"/>
+      </w:pPr>
+    </w:lvl>
+    <w:lvl w:ilvl="4" w:tplc="040C0019" w:tentative="1">
+      <w:start w:val="1"/>
+      <w:numFmt w:val="lowerLetter"/>
+      <w:lvlText w:val="%5."/>
+      <w:lvlJc w:val="left"/>
+      <w:pPr>
+        <w:ind w:left="3600" w:hanging="360"/>
+      </w:pPr>
+    </w:lvl>
+    <w:lvl w:ilvl="5" w:tplc="040C001B" w:tentative="1">
+      <w:start w:val="1"/>
+      <w:numFmt w:val="lowerRoman"/>
+      <w:lvlText w:val="%6."/>
+      <w:lvlJc w:val="right"/>
+      <w:pPr>
+        <w:ind w:left="4320" w:hanging="180"/>
+      </w:pPr>
+    </w:lvl>
+    <w:lvl w:ilvl="6" w:tplc="040C000F" w:tentative="1">
+      <w:start w:val="1"/>
+      <w:numFmt w:val="decimal"/>
+      <w:lvlText w:val="%7."/>
+      <w:lvlJc w:val="left"/>
+      <w:pPr>
+        <w:ind w:left="5040" w:hanging="360"/>
+      </w:pPr>
+    </w:lvl>
+    <w:lvl w:ilvl="7" w:tplc="040C0019" w:tentative="1">
+      <w:start w:val="1"/>
+      <w:numFmt w:val="lowerLetter"/>
+      <w:lvlText w:val="%8."/>
+      <w:lvlJc w:val="left"/>
+      <w:pPr>
+        <w:ind w:left="5760" w:hanging="360"/>
+      </w:pPr>
+    </w:lvl>
+    <w:lvl w:ilvl="8" w:tplc="040C001B" w:tentative="1">
+      <w:start w:val="1"/>
+      <w:numFmt w:val="lowerRoman"/>
+      <w:lvlText w:val="%9."/>
+      <w:lvlJc w:val="right"/>
+      <w:pPr>
+        <w:ind w:left="6480" w:hanging="180"/>
+      </w:pPr>
+    </w:lvl>
+  </w:abstractNum>
+  <w:abstractNum w:abstractNumId="12" w15:restartNumberingAfterBreak="0">
     <w:nsid w:val="685971A5"/>
     <w:multiLevelType w:val="hybridMultilevel"/>
     <w:tmpl w:val="0060B1A8"/>
@@ -6298,7 +8119,96 @@
       </w:pPr>
     </w:lvl>
   </w:abstractNum>
-  <w:abstractNum w:abstractNumId="8" w15:restartNumberingAfterBreak="0">
+  <w:abstractNum w:abstractNumId="13" w15:restartNumberingAfterBreak="0">
+    <w:nsid w:val="69605557"/>
+    <w:multiLevelType w:val="hybridMultilevel"/>
+    <w:tmpl w:val="24AA155C"/>
+    <w:lvl w:ilvl="0" w:tplc="040C000F">
+      <w:start w:val="1"/>
+      <w:numFmt w:val="decimal"/>
+      <w:lvlText w:val="%1."/>
+      <w:lvlJc w:val="left"/>
+      <w:pPr>
+        <w:ind w:left="720" w:hanging="360"/>
+      </w:pPr>
+      <w:rPr>
+        <w:rFonts w:hint="default"/>
+      </w:rPr>
+    </w:lvl>
+    <w:lvl w:ilvl="1" w:tplc="040C0019" w:tentative="1">
+      <w:start w:val="1"/>
+      <w:numFmt w:val="lowerLetter"/>
+      <w:lvlText w:val="%2."/>
+      <w:lvlJc w:val="left"/>
+      <w:pPr>
+        <w:ind w:left="1440" w:hanging="360"/>
+      </w:pPr>
+    </w:lvl>
+    <w:lvl w:ilvl="2" w:tplc="040C001B" w:tentative="1">
+      <w:start w:val="1"/>
+      <w:numFmt w:val="lowerRoman"/>
+      <w:lvlText w:val="%3."/>
+      <w:lvlJc w:val="right"/>
+      <w:pPr>
+        <w:ind w:left="2160" w:hanging="180"/>
+      </w:pPr>
+    </w:lvl>
+    <w:lvl w:ilvl="3" w:tplc="040C000F" w:tentative="1">
+      <w:start w:val="1"/>
+      <w:numFmt w:val="decimal"/>
+      <w:lvlText w:val="%4."/>
+      <w:lvlJc w:val="left"/>
+      <w:pPr>
+        <w:ind w:left="2880" w:hanging="360"/>
+      </w:pPr>
+    </w:lvl>
+    <w:lvl w:ilvl="4" w:tplc="040C0019" w:tentative="1">
+      <w:start w:val="1"/>
+      <w:numFmt w:val="lowerLetter"/>
+      <w:lvlText w:val="%5."/>
+      <w:lvlJc w:val="left"/>
+      <w:pPr>
+        <w:ind w:left="3600" w:hanging="360"/>
+      </w:pPr>
+    </w:lvl>
+    <w:lvl w:ilvl="5" w:tplc="040C001B" w:tentative="1">
+      <w:start w:val="1"/>
+      <w:numFmt w:val="lowerRoman"/>
+      <w:lvlText w:val="%6."/>
+      <w:lvlJc w:val="right"/>
+      <w:pPr>
+        <w:ind w:left="4320" w:hanging="180"/>
+      </w:pPr>
+    </w:lvl>
+    <w:lvl w:ilvl="6" w:tplc="040C000F" w:tentative="1">
+      <w:start w:val="1"/>
+      <w:numFmt w:val="decimal"/>
+      <w:lvlText w:val="%7."/>
+      <w:lvlJc w:val="left"/>
+      <w:pPr>
+        <w:ind w:left="5040" w:hanging="360"/>
+      </w:pPr>
+    </w:lvl>
+    <w:lvl w:ilvl="7" w:tplc="040C0019" w:tentative="1">
+      <w:start w:val="1"/>
+      <w:numFmt w:val="lowerLetter"/>
+      <w:lvlText w:val="%8."/>
+      <w:lvlJc w:val="left"/>
+      <w:pPr>
+        <w:ind w:left="5760" w:hanging="360"/>
+      </w:pPr>
+    </w:lvl>
+    <w:lvl w:ilvl="8" w:tplc="040C001B" w:tentative="1">
+      <w:start w:val="1"/>
+      <w:numFmt w:val="lowerRoman"/>
+      <w:lvlText w:val="%9."/>
+      <w:lvlJc w:val="right"/>
+      <w:pPr>
+        <w:ind w:left="6480" w:hanging="180"/>
+      </w:pPr>
+    </w:lvl>
+  </w:abstractNum>
+  <w:abstractNum w:abstractNumId="14" w15:restartNumberingAfterBreak="0">
     <w:nsid w:val="6F544B9A"/>
     <w:multiLevelType w:val="hybridMultilevel"/>
     <w:tmpl w:val="A68610FC"/>
@@ -6387,7 +8297,185 @@
       </w:pPr>
     </w:lvl>
   </w:abstractNum>
-  <w:abstractNum w:abstractNumId="9" w15:restartNumberingAfterBreak="0">
+  <w:abstractNum w:abstractNumId="15" w15:restartNumberingAfterBreak="0">
+    <w:nsid w:val="754C33A9"/>
+    <w:multiLevelType w:val="hybridMultilevel"/>
+    <w:tmpl w:val="5B0C5C46"/>
+    <w:lvl w:ilvl="0" w:tplc="040C0019">
+      <w:start w:val="1"/>
+      <w:numFmt w:val="lowerLetter"/>
+      <w:lvlText w:val="%1."/>
+      <w:lvlJc w:val="left"/>
+      <w:pPr>
+        <w:ind w:left="720" w:hanging="360"/>
+      </w:pPr>
+      <w:rPr>
+        <w:rFonts w:hint="default"/>
+      </w:rPr>
+    </w:lvl>
+    <w:lvl w:ilvl="1" w:tplc="040C0019" w:tentative="1">
+      <w:start w:val="1"/>
+      <w:numFmt w:val="lowerLetter"/>
+      <w:lvlText w:val="%2."/>
+      <w:lvlJc w:val="left"/>
+      <w:pPr>
+        <w:ind w:left="1440" w:hanging="360"/>
+      </w:pPr>
+    </w:lvl>
+    <w:lvl w:ilvl="2" w:tplc="040C001B" w:tentative="1">
+      <w:start w:val="1"/>
+      <w:numFmt w:val="lowerRoman"/>
+      <w:lvlText w:val="%3."/>
+      <w:lvlJc w:val="right"/>
+      <w:pPr>
+        <w:ind w:left="2160" w:hanging="180"/>
+      </w:pPr>
+    </w:lvl>
+    <w:lvl w:ilvl="3" w:tplc="040C000F" w:tentative="1">
+      <w:start w:val="1"/>
+      <w:numFmt w:val="decimal"/>
+      <w:lvlText w:val="%4."/>
+      <w:lvlJc w:val="left"/>
+      <w:pPr>
+        <w:ind w:left="2880" w:hanging="360"/>
+      </w:pPr>
+    </w:lvl>
+    <w:lvl w:ilvl="4" w:tplc="040C0019" w:tentative="1">
+      <w:start w:val="1"/>
+      <w:numFmt w:val="lowerLetter"/>
+      <w:lvlText w:val="%5."/>
+      <w:lvlJc w:val="left"/>
+      <w:pPr>
+        <w:ind w:left="3600" w:hanging="360"/>
+      </w:pPr>
+    </w:lvl>
+    <w:lvl w:ilvl="5" w:tplc="040C001B" w:tentative="1">
+      <w:start w:val="1"/>
+      <w:numFmt w:val="lowerRoman"/>
+      <w:lvlText w:val="%6."/>
+      <w:lvlJc w:val="right"/>
+      <w:pPr>
+        <w:ind w:left="4320" w:hanging="180"/>
+      </w:pPr>
+    </w:lvl>
+    <w:lvl w:ilvl="6" w:tplc="040C000F" w:tentative="1">
+      <w:start w:val="1"/>
+      <w:numFmt w:val="decimal"/>
+      <w:lvlText w:val="%7."/>
+      <w:lvlJc w:val="left"/>
+      <w:pPr>
+        <w:ind w:left="5040" w:hanging="360"/>
+      </w:pPr>
+    </w:lvl>
+    <w:lvl w:ilvl="7" w:tplc="040C0019" w:tentative="1">
+      <w:start w:val="1"/>
+      <w:numFmt w:val="lowerLetter"/>
+      <w:lvlText w:val="%8."/>
+      <w:lvlJc w:val="left"/>
+      <w:pPr>
+        <w:ind w:left="5760" w:hanging="360"/>
+      </w:pPr>
+    </w:lvl>
+    <w:lvl w:ilvl="8" w:tplc="040C001B" w:tentative="1">
+      <w:start w:val="1"/>
+      <w:numFmt w:val="lowerRoman"/>
+      <w:lvlText w:val="%9."/>
+      <w:lvlJc w:val="right"/>
+      <w:pPr>
+        <w:ind w:left="6480" w:hanging="180"/>
+      </w:pPr>
+    </w:lvl>
+  </w:abstractNum>
+  <w:abstractNum w:abstractNumId="16" w15:restartNumberingAfterBreak="0">
+    <w:nsid w:val="78AA69E3"/>
+    <w:multiLevelType w:val="hybridMultilevel"/>
+    <w:tmpl w:val="1138DD18"/>
+    <w:lvl w:ilvl="0" w:tplc="040C0015">
+      <w:start w:val="1"/>
+      <w:numFmt w:val="upperLetter"/>
+      <w:lvlText w:val="%1."/>
+      <w:lvlJc w:val="left"/>
+      <w:pPr>
+        <w:ind w:left="720" w:hanging="360"/>
+      </w:pPr>
+      <w:rPr>
+        <w:rFonts w:hint="default"/>
+      </w:rPr>
+    </w:lvl>
+    <w:lvl w:ilvl="1" w:tplc="040C0019" w:tentative="1">
+      <w:start w:val="1"/>
+      <w:numFmt w:val="lowerLetter"/>
+      <w:lvlText w:val="%2."/>
+      <w:lvlJc w:val="left"/>
+      <w:pPr>
+        <w:ind w:left="1440" w:hanging="360"/>
+      </w:pPr>
+    </w:lvl>
+    <w:lvl w:ilvl="2" w:tplc="040C001B" w:tentative="1">
+      <w:start w:val="1"/>
+      <w:numFmt w:val="lowerRoman"/>
+      <w:lvlText w:val="%3."/>
+      <w:lvlJc w:val="right"/>
+      <w:pPr>
+        <w:ind w:left="2160" w:hanging="180"/>
+      </w:pPr>
+    </w:lvl>
+    <w:lvl w:ilvl="3" w:tplc="040C000F" w:tentative="1">
+      <w:start w:val="1"/>
+      <w:numFmt w:val="decimal"/>
+      <w:lvlText w:val="%4."/>
+      <w:lvlJc w:val="left"/>
+      <w:pPr>
+        <w:ind w:left="2880" w:hanging="360"/>
+      </w:pPr>
+    </w:lvl>
+    <w:lvl w:ilvl="4" w:tplc="040C0019" w:tentative="1">
+      <w:start w:val="1"/>
+      <w:numFmt w:val="lowerLetter"/>
+      <w:lvlText w:val="%5."/>
+      <w:lvlJc w:val="left"/>
+      <w:pPr>
+        <w:ind w:left="3600" w:hanging="360"/>
+      </w:pPr>
+    </w:lvl>
+    <w:lvl w:ilvl="5" w:tplc="040C001B" w:tentative="1">
+      <w:start w:val="1"/>
+      <w:numFmt w:val="lowerRoman"/>
+      <w:lvlText w:val="%6."/>
+      <w:lvlJc w:val="right"/>
+      <w:pPr>
+        <w:ind w:left="4320" w:hanging="180"/>
+      </w:pPr>
+    </w:lvl>
+    <w:lvl w:ilvl="6" w:tplc="040C000F" w:tentative="1">
+      <w:start w:val="1"/>
+      <w:numFmt w:val="decimal"/>
+      <w:lvlText w:val="%7."/>
+      <w:lvlJc w:val="left"/>
+      <w:pPr>
+        <w:ind w:left="5040" w:hanging="360"/>
+      </w:pPr>
+    </w:lvl>
+    <w:lvl w:ilvl="7" w:tplc="040C0019" w:tentative="1">
+      <w:start w:val="1"/>
+      <w:numFmt w:val="lowerLetter"/>
+      <w:lvlText w:val="%8."/>
+      <w:lvlJc w:val="left"/>
+      <w:pPr>
+        <w:ind w:left="5760" w:hanging="360"/>
+      </w:pPr>
+    </w:lvl>
+    <w:lvl w:ilvl="8" w:tplc="040C001B" w:tentative="1">
+      <w:start w:val="1"/>
+      <w:numFmt w:val="lowerRoman"/>
+      <w:lvlText w:val="%9."/>
+      <w:lvlJc w:val="right"/>
+      <w:pPr>
+        <w:ind w:left="6480" w:hanging="180"/>
+      </w:pPr>
+    </w:lvl>
+  </w:abstractNum>
+  <w:abstractNum w:abstractNumId="17" w15:restartNumberingAfterBreak="0">
     <w:nsid w:val="78C90ADE"/>
     <w:multiLevelType w:val="hybridMultilevel"/>
     <w:tmpl w:val="DA86E6B8"/>
@@ -6476,7 +8564,7 @@
       </w:pPr>
     </w:lvl>
   </w:abstractNum>
-  <w:abstractNum w:abstractNumId="10" w15:restartNumberingAfterBreak="0">
+  <w:abstractNum w:abstractNumId="18" w15:restartNumberingAfterBreak="0">
     <w:nsid w:val="7B6824CC"/>
     <w:multiLevelType w:val="hybridMultilevel"/>
     <w:tmpl w:val="A68610FC"/>
@@ -6566,37 +8654,61 @@
     </w:lvl>
   </w:abstractNum>
   <w:num w:numId="1">
+    <w:abstractNumId w:val="4"/>
+  </w:num>
+  <w:num w:numId="2">
+    <w:abstractNumId w:val="10"/>
+  </w:num>
+  <w:num w:numId="3">
     <w:abstractNumId w:val="3"/>
   </w:num>
-  <w:num w:numId="2">
+  <w:num w:numId="4">
+    <w:abstractNumId w:val="14"/>
+  </w:num>
+  <w:num w:numId="5">
+    <w:abstractNumId w:val="7"/>
+  </w:num>
+  <w:num w:numId="6">
+    <w:abstractNumId w:val="18"/>
+  </w:num>
+  <w:num w:numId="7">
+    <w:abstractNumId w:val="12"/>
+  </w:num>
+  <w:num w:numId="8">
+    <w:abstractNumId w:val="17"/>
+  </w:num>
+  <w:num w:numId="9">
+    <w:abstractNumId w:val="1"/>
+  </w:num>
+  <w:num w:numId="10">
+    <w:abstractNumId w:val="2"/>
+  </w:num>
+  <w:num w:numId="11">
+    <w:abstractNumId w:val="9"/>
+  </w:num>
+  <w:num w:numId="12">
+    <w:abstractNumId w:val="13"/>
+  </w:num>
+  <w:num w:numId="13">
     <w:abstractNumId w:val="6"/>
   </w:num>
-  <w:num w:numId="3">
-    <w:abstractNumId w:val="2"/>
+  <w:num w:numId="14">
+    <w:abstractNumId w:val="16"/>
   </w:num>
-  <w:num w:numId="4">
-    <w:abstractNumId w:val="8"/>
+  <w:num w:numId="15">
+    <w:abstractNumId w:val="5"/>
   </w:num>
-  <w:num w:numId="5">
-    <w:abstractNumId w:val="4"/>
+  <w:num w:numId="16">
+    <w:abstractNumId w:val="15"/>
   </w:num>
-  <w:num w:numId="6">
-    <w:abstractNumId w:val="10"/>
-  </w:num>
-  <w:num w:numId="7">
-    <w:abstractNumId w:val="7"/>
-  </w:num>
-  <w:num w:numId="8">
-    <w:abstractNumId w:val="9"/>
-  </w:num>
-  <w:num w:numId="9">
+  <w:num w:numId="17">
     <w:abstractNumId w:val="0"/>
   </w:num>
-  <w:num w:numId="10">
-    <w:abstractNumId w:val="1"/>
+  <w:num w:numId="18">
+    <w:abstractNumId w:val="11"/>
   </w:num>
-  <w:num w:numId="11">
-    <w:abstractNumId w:val="5"/>
+  <w:num w:numId="19">
+    <w:abstractNumId w:val="8"/>
   </w:num>
 </w:numbering>
 </file>
@@ -7078,10 +9190,9 @@
     <w:next w:val="Normal"/>
     <w:link w:val="Titre4Car"/>
     <w:uiPriority w:val="9"/>
-    <w:semiHidden/>
     <w:unhideWhenUsed/>
     <w:qFormat/>
-    <w:rsid w:val="005662C3"/>
+    <w:rsid w:val="003E5E34"/>
     <w:pPr>
       <w:keepNext/>
       <w:keepLines/>
@@ -7090,6 +9201,7 @@
     </w:pPr>
     <w:rPr>
       <w:rFonts w:asciiTheme="majorHAnsi" w:eastAsiaTheme="majorEastAsia" w:hAnsiTheme="majorHAnsi" w:cstheme="majorBidi"/>
+      <w:b/>
       <w:i/>
       <w:iCs/>
       <w:sz w:val="30"/>
@@ -7321,10 +9433,10 @@
     <w:basedOn w:val="Policepardfaut"/>
     <w:link w:val="Titre4"/>
     <w:uiPriority w:val="9"/>
-    <w:semiHidden/>
-    <w:rsid w:val="005662C3"/>
+    <w:rsid w:val="003E5E34"/>
     <w:rPr>
       <w:rFonts w:asciiTheme="majorHAnsi" w:eastAsiaTheme="majorEastAsia" w:hAnsiTheme="majorHAnsi" w:cstheme="majorBidi"/>
+      <w:b/>
       <w:i/>
       <w:iCs/>
       <w:sz w:val="30"/>
@@ -7925,6 +10037,24 @@
       <w:szCs w:val="20"/>
     </w:rPr>
   </w:style>
+  <w:style w:type="paragraph" w:styleId="NormalWeb">
+    <w:name w:val="Normal (Web)"/>
+    <w:basedOn w:val="Normal"/>
+    <w:uiPriority w:val="99"/>
+    <w:semiHidden/>
+    <w:unhideWhenUsed/>
+    <w:rsid w:val="00845811"/>
+    <w:pPr>
+      <w:spacing w:before="100" w:beforeAutospacing="1" w:after="100" w:afterAutospacing="1" w:line="240" w:lineRule="auto"/>
+      <w:jc w:val="left"/>
+    </w:pPr>
+    <w:rPr>
+      <w:rFonts w:ascii="Times New Roman" w:eastAsia="Times New Roman" w:hAnsi="Times New Roman" w:cs="Times New Roman"/>
+      <w:sz w:val="24"/>
+      <w:szCs w:val="24"/>
+      <w:lang w:eastAsia="fr-FR"/>
+    </w:rPr>
+  </w:style>
 </w:styles>
 </file>
 
@@ -8194,7 +10324,7 @@
 </file>
 
 <file path=customXml/itemProps1.xml><?xml version="1.0" encoding="utf-8"?>
-<ds:datastoreItem xmlns:ds="http://schemas.openxmlformats.org/officeDocument/2006/customXml" ds:itemID="{792A9456-17AC-4A9C-AC2D-13053D20875D}">
+<ds:datastoreItem xmlns:ds="http://schemas.openxmlformats.org/officeDocument/2006/customXml" ds:itemID="{ADE5F074-FECB-454B-8E77-BA900ACB6186}">
   <ds:schemaRefs>
     <ds:schemaRef ds:uri="http://schemas.openxmlformats.org/officeDocument/2006/bibliography"/>
   </ds:schemaRefs>

</xml_diff>

<commit_message>
clean + préparation pour la suite
</commit_message>
<xml_diff>
--- a/Mémoire.docx
+++ b/Mémoire.docx
@@ -16,6 +16,7 @@
           <w:docPartUnique/>
         </w:docPartObj>
       </w:sdtPr>
+      <w:sdtEndPr/>
       <w:sdtContent>
         <w:p>
           <w:pPr>
@@ -62,6 +63,7 @@
                             <w:calendar w:val="gregorian"/>
                           </w:date>
                         </w:sdtPr>
+                        <w:sdtEndPr/>
                         <w:sdtContent>
                           <w:p>
                             <w:pPr>
@@ -233,6 +235,7 @@
                           <w:dataBinding w:prefixMappings="xmlns:ns0='http://purl.org/dc/elements/1.1/' xmlns:ns1='http://schemas.openxmlformats.org/package/2006/metadata/core-properties' " w:xpath="/ns1:coreProperties[1]/ns0:creator[1]" w:storeItemID="{6C3C8BC8-F283-45AE-878A-BAB7291924A1}"/>
                           <w:text/>
                         </w:sdtPr>
+                        <w:sdtEndPr/>
                         <w:sdtContent>
                           <w:r>
                             <w:rPr>
@@ -301,6 +304,7 @@
                           <w:dataBinding w:prefixMappings="xmlns:ns0='http://purl.org/dc/elements/1.1/' xmlns:ns1='http://schemas.openxmlformats.org/package/2006/metadata/core-properties' " w:xpath="/ns1:coreProperties[1]/ns0:title[1]" w:storeItemID="{6C3C8BC8-F283-45AE-878A-BAB7291924A1}"/>
                           <w:text/>
                         </w:sdtPr>
+                        <w:sdtEndPr/>
                         <w:sdtContent>
                           <w:r>
                             <w:rPr>
@@ -923,8 +927,6 @@
               <w:fldChar w:fldCharType="end"/>
             </w:r>
           </w:hyperlink>
-          <w:bookmarkStart w:id="0" w:name="_GoBack"/>
-          <w:bookmarkEnd w:id="0"/>
         </w:p>
         <w:p>
           <w:pPr>
@@ -1819,12 +1821,12 @@
           <w:numId w:val="1"/>
         </w:numPr>
       </w:pPr>
-      <w:bookmarkStart w:id="1" w:name="_Toc439603043"/>
+      <w:bookmarkStart w:id="0" w:name="_Toc439603043"/>
       <w:r>
         <w:lastRenderedPageBreak/>
         <w:t>Analyse de l’existant</w:t>
       </w:r>
-      <w:bookmarkEnd w:id="1"/>
+      <w:bookmarkEnd w:id="0"/>
     </w:p>
     <w:p/>
     <w:p>
@@ -1835,36 +1837,36 @@
           <w:numId w:val="19"/>
         </w:numPr>
       </w:pPr>
-      <w:bookmarkStart w:id="2" w:name="_Toc439603044"/>
+      <w:bookmarkStart w:id="1" w:name="_Toc439603044"/>
       <w:r>
         <w:t>Design</w:t>
       </w:r>
       <w:r>
         <w:t xml:space="preserve"> sonore</w:t>
       </w:r>
+      <w:bookmarkEnd w:id="1"/>
+    </w:p>
+    <w:p>
+      <w:pPr>
+        <w:pStyle w:val="Titre3"/>
+      </w:pPr>
+      <w:bookmarkStart w:id="2" w:name="_Toc439603045"/>
+      <w:r>
+        <w:t>Qu’</w:t>
+      </w:r>
+      <w:r>
+        <w:t>est-ce</w:t>
+      </w:r>
+      <w:r>
+        <w:t xml:space="preserve"> que le </w:t>
+      </w:r>
+      <w:r>
+        <w:t>Design sonore</w:t>
+      </w:r>
+      <w:r>
+        <w:t> ?</w:t>
+      </w:r>
       <w:bookmarkEnd w:id="2"/>
-    </w:p>
-    <w:p>
-      <w:pPr>
-        <w:pStyle w:val="Titre3"/>
-      </w:pPr>
-      <w:bookmarkStart w:id="3" w:name="_Toc439603045"/>
-      <w:r>
-        <w:t>Qu’</w:t>
-      </w:r>
-      <w:r>
-        <w:t>est-ce</w:t>
-      </w:r>
-      <w:r>
-        <w:t xml:space="preserve"> que le </w:t>
-      </w:r>
-      <w:r>
-        <w:t>Design sonore</w:t>
-      </w:r>
-      <w:r>
-        <w:t> ?</w:t>
-      </w:r>
-      <w:bookmarkEnd w:id="3"/>
     </w:p>
     <w:p/>
     <w:p>
@@ -2441,7 +2443,7 @@
       <w:pPr>
         <w:ind w:firstLine="426"/>
       </w:pPr>
-      <w:commentRangeStart w:id="4"/>
+      <w:commentRangeStart w:id="3"/>
       <w:r>
         <w:t xml:space="preserve">L’exemple le plus parlant </w:t>
       </w:r>
@@ -2481,12 +2483,12 @@
       <w:r>
         <w:t>, il ne serait pas gêné par une musique dansante pendant une scène triste dans un film.</w:t>
       </w:r>
-      <w:commentRangeEnd w:id="4"/>
+      <w:commentRangeEnd w:id="3"/>
       <w:r>
         <w:rPr>
           <w:rStyle w:val="Marquedecommentaire"/>
         </w:rPr>
-        <w:commentReference w:id="4"/>
+        <w:commentReference w:id="3"/>
       </w:r>
       <w:r>
         <w:t xml:space="preserve"> Cependant, même seul</w:t>
@@ -2622,20 +2624,20 @@
       <w:r>
         <w:t xml:space="preserve"> (dans un certains </w:t>
       </w:r>
-      <w:commentRangeStart w:id="5"/>
+      <w:commentRangeStart w:id="4"/>
       <w:r>
         <w:rPr>
           <w:i/>
         </w:rPr>
         <w:t>spectre</w:t>
       </w:r>
-      <w:commentRangeEnd w:id="5"/>
+      <w:commentRangeEnd w:id="4"/>
       <w:r>
         <w:rPr>
           <w:rStyle w:val="Marquedecommentaire"/>
           <w:i/>
         </w:rPr>
-        <w:commentReference w:id="5"/>
+        <w:commentReference w:id="4"/>
       </w:r>
       <w:r>
         <w:t>) comme des musiques celtes nous feron</w:t>
@@ -2711,7 +2713,7 @@
       <w:r>
         <w:t xml:space="preserve">. </w:t>
       </w:r>
-      <w:commentRangeStart w:id="6"/>
+      <w:commentRangeStart w:id="5"/>
       <w:r>
         <w:t>La culture asiatique utilise beaucoup d’instrument</w:t>
       </w:r>
@@ -2727,12 +2729,12 @@
       <w:r>
         <w:t>, tout simplement car notre culture ne nous a pas habitués à ça.</w:t>
       </w:r>
-      <w:commentRangeEnd w:id="6"/>
+      <w:commentRangeEnd w:id="5"/>
       <w:r>
         <w:rPr>
           <w:rStyle w:val="Marquedecommentaire"/>
         </w:rPr>
-        <w:commentReference w:id="6"/>
+        <w:commentReference w:id="5"/>
       </w:r>
       <w:r>
         <w:t xml:space="preserve"> </w:t>
@@ -2784,11 +2786,11 @@
       <w:pPr>
         <w:pStyle w:val="Titre3"/>
       </w:pPr>
-      <w:bookmarkStart w:id="7" w:name="_Toc439603046"/>
+      <w:bookmarkStart w:id="6" w:name="_Toc439603046"/>
       <w:r>
         <w:t>Technique d’analyse existante</w:t>
       </w:r>
-      <w:bookmarkEnd w:id="7"/>
+      <w:bookmarkEnd w:id="6"/>
     </w:p>
     <w:p>
       <w:pPr>
@@ -2981,8 +2983,8 @@
       <w:pPr>
         <w:ind w:firstLine="426"/>
       </w:pPr>
+      <w:commentRangeStart w:id="7"/>
       <w:commentRangeStart w:id="8"/>
-      <w:commentRangeStart w:id="9"/>
       <w:r>
         <w:t>La plupart des oreilles expérimentées arrive</w:t>
       </w:r>
@@ -3054,6 +3056,13 @@
       </w:r>
       <w:r>
         <w:t xml:space="preserve"> toujours référence au même instrument.</w:t>
+      </w:r>
+      <w:commentRangeEnd w:id="7"/>
+      <w:r>
+        <w:rPr>
+          <w:rStyle w:val="Marquedecommentaire"/>
+        </w:rPr>
+        <w:commentReference w:id="7"/>
       </w:r>
       <w:commentRangeEnd w:id="8"/>
       <w:r>
@@ -3061,13 +3070,6 @@
           <w:rStyle w:val="Marquedecommentaire"/>
         </w:rPr>
         <w:commentReference w:id="8"/>
-      </w:r>
-      <w:commentRangeEnd w:id="9"/>
-      <w:r>
-        <w:rPr>
-          <w:rStyle w:val="Marquedecommentaire"/>
-        </w:rPr>
-        <w:commentReference w:id="9"/>
       </w:r>
       <w:r>
         <w:t xml:space="preserve"> </w:t>
@@ -3137,7 +3139,7 @@
           <w:numId w:val="3"/>
         </w:numPr>
       </w:pPr>
-      <w:commentRangeStart w:id="10"/>
+      <w:commentRangeStart w:id="9"/>
       <w:r>
         <w:t xml:space="preserve">La </w:t>
       </w:r>
@@ -3298,7 +3300,7 @@
         <w:t xml:space="preserve"> d’intensité dans le temps.</w:t>
       </w:r>
     </w:p>
-    <w:commentRangeEnd w:id="10"/>
+    <w:commentRangeEnd w:id="9"/>
     <w:p>
       <w:pPr>
         <w:pStyle w:val="Paragraphedeliste"/>
@@ -3311,7 +3313,7 @@
         <w:rPr>
           <w:rStyle w:val="Marquedecommentaire"/>
         </w:rPr>
-        <w:commentReference w:id="10"/>
+        <w:commentReference w:id="9"/>
       </w:r>
       <w:r>
         <w:t>Analyse de l’</w:t>
@@ -3390,12 +3392,12 @@
           <w:numId w:val="19"/>
         </w:numPr>
       </w:pPr>
-      <w:bookmarkStart w:id="11" w:name="_Toc439603047"/>
+      <w:bookmarkStart w:id="10" w:name="_Toc439603047"/>
       <w:r>
         <w:lastRenderedPageBreak/>
         <w:t>Level Design</w:t>
       </w:r>
-      <w:bookmarkEnd w:id="11"/>
+      <w:bookmarkEnd w:id="10"/>
     </w:p>
     <w:p>
       <w:pPr>
@@ -3406,7 +3408,7 @@
       <w:pPr>
         <w:ind w:firstLine="348"/>
       </w:pPr>
-      <w:commentRangeStart w:id="12"/>
+      <w:commentRangeStart w:id="11"/>
       <w:r>
         <w:t xml:space="preserve">En jeu vidéo, le </w:t>
       </w:r>
@@ -3449,12 +3451,12 @@
       <w:r>
         <w:t xml:space="preserve"> </w:t>
       </w:r>
-      <w:commentRangeEnd w:id="12"/>
+      <w:commentRangeEnd w:id="11"/>
       <w:r>
         <w:rPr>
           <w:rStyle w:val="Marquedecommentaire"/>
         </w:rPr>
-        <w:commentReference w:id="12"/>
+        <w:commentReference w:id="11"/>
       </w:r>
       <w:r>
         <w:t xml:space="preserve">Au théâtre, </w:t>
@@ -3642,7 +3644,7 @@
       <w:pPr>
         <w:pStyle w:val="Titre3"/>
       </w:pPr>
-      <w:bookmarkStart w:id="13" w:name="_Toc439603048"/>
+      <w:bookmarkStart w:id="12" w:name="_Toc439603048"/>
       <w:r>
         <w:t>Les c</w:t>
       </w:r>
@@ -3655,7 +3657,7 @@
       <w:r>
         <w:t>.</w:t>
       </w:r>
-      <w:bookmarkEnd w:id="13"/>
+      <w:bookmarkEnd w:id="12"/>
       <w:r>
         <w:t xml:space="preserve"> </w:t>
       </w:r>
@@ -4407,7 +4409,7 @@
           <w:numId w:val="6"/>
         </w:numPr>
       </w:pPr>
-      <w:commentRangeStart w:id="14"/>
+      <w:commentRangeStart w:id="13"/>
       <w:r>
         <w:t>La mise en scène</w:t>
       </w:r>
@@ -4506,7 +4508,7 @@
         <w:t xml:space="preserve"> le deuxième cas nous nous trouvons dans un environnement surréaliste. </w:t>
       </w:r>
     </w:p>
-    <w:commentRangeEnd w:id="14"/>
+    <w:commentRangeEnd w:id="13"/>
     <w:p>
       <w:pPr>
         <w:ind w:firstLine="708"/>
@@ -4515,7 +4517,7 @@
         <w:rPr>
           <w:rStyle w:val="Marquedecommentaire"/>
         </w:rPr>
-        <w:commentReference w:id="14"/>
+        <w:commentReference w:id="13"/>
       </w:r>
       <w:r>
         <w:t xml:space="preserve">Ces composantes vont nous aider à définir l’environnement du joueur et donc l’impact des choix que nous faisons sur lui. L’émotion ressentie par le joueur ne sera pas la même dans un environnement réel que dans un environnement imaginaire. </w:t>
@@ -4526,11 +4528,11 @@
       <w:pPr>
         <w:pStyle w:val="Titre3"/>
       </w:pPr>
-      <w:bookmarkStart w:id="15" w:name="_Toc439603049"/>
+      <w:bookmarkStart w:id="14" w:name="_Toc439603049"/>
       <w:r>
         <w:t>Qu’est-ce qu’un environnement virtuel ?</w:t>
       </w:r>
-      <w:bookmarkEnd w:id="15"/>
+      <w:bookmarkEnd w:id="14"/>
     </w:p>
     <w:p>
       <w:pPr>
@@ -4550,16 +4552,16 @@
       <w:r>
         <w:t xml:space="preserve"> de façon informatique. Principalement, </w:t>
       </w:r>
-      <w:commentRangeStart w:id="16"/>
+      <w:commentRangeStart w:id="15"/>
       <w:r>
         <w:t>il s’agit du croisement d’un jeu vidéo et d’un réseau social</w:t>
       </w:r>
-      <w:commentRangeEnd w:id="16"/>
+      <w:commentRangeEnd w:id="15"/>
       <w:r>
         <w:rPr>
           <w:rStyle w:val="Marquedecommentaire"/>
         </w:rPr>
-        <w:commentReference w:id="16"/>
+        <w:commentReference w:id="15"/>
       </w:r>
       <w:r>
         <w:t xml:space="preserve">. Il s’agit d’immerger le spectateur dans un </w:t>
@@ -4628,23 +4630,23 @@
           <w:numId w:val="19"/>
         </w:numPr>
       </w:pPr>
-      <w:bookmarkStart w:id="17" w:name="_Toc439603050"/>
+      <w:bookmarkStart w:id="16" w:name="_Toc439603050"/>
       <w:r>
         <w:lastRenderedPageBreak/>
         <w:t>Projet existant liant son et graphisme</w:t>
       </w:r>
+      <w:bookmarkEnd w:id="16"/>
+    </w:p>
+    <w:p/>
+    <w:p>
+      <w:pPr>
+        <w:pStyle w:val="Titre3"/>
+      </w:pPr>
+      <w:bookmarkStart w:id="17" w:name="_Toc439603051"/>
+      <w:r>
+        <w:t>Les différents types</w:t>
+      </w:r>
       <w:bookmarkEnd w:id="17"/>
-    </w:p>
-    <w:p/>
-    <w:p>
-      <w:pPr>
-        <w:pStyle w:val="Titre3"/>
-      </w:pPr>
-      <w:bookmarkStart w:id="18" w:name="_Toc439603051"/>
-      <w:r>
-        <w:t>Les différents types</w:t>
-      </w:r>
-      <w:bookmarkEnd w:id="18"/>
     </w:p>
     <w:p/>
     <w:p>
@@ -4999,12 +5001,12 @@
           <w:numId w:val="1"/>
         </w:numPr>
       </w:pPr>
-      <w:bookmarkStart w:id="19" w:name="_Toc439603052"/>
+      <w:bookmarkStart w:id="18" w:name="_Toc439603052"/>
       <w:r>
         <w:lastRenderedPageBreak/>
         <w:t>Réalisation</w:t>
       </w:r>
-      <w:bookmarkEnd w:id="19"/>
+      <w:bookmarkEnd w:id="18"/>
     </w:p>
     <w:p>
       <w:pPr>
@@ -5014,11 +5016,11 @@
           <w:numId w:val="14"/>
         </w:numPr>
       </w:pPr>
-      <w:bookmarkStart w:id="20" w:name="_Toc439603053"/>
+      <w:bookmarkStart w:id="19" w:name="_Toc439603053"/>
       <w:r>
         <w:t>Traitement du son</w:t>
       </w:r>
-      <w:bookmarkEnd w:id="20"/>
+      <w:bookmarkEnd w:id="19"/>
     </w:p>
     <w:p>
       <w:r>
@@ -5033,7 +5035,7 @@
           <w:numId w:val="15"/>
         </w:numPr>
       </w:pPr>
-      <w:bookmarkStart w:id="21" w:name="_Toc439603054"/>
+      <w:bookmarkStart w:id="20" w:name="_Toc439603054"/>
       <w:r>
         <w:t xml:space="preserve">La </w:t>
       </w:r>
@@ -5043,7 +5045,7 @@
       <w:r>
         <w:t xml:space="preserve"> pré-analytique</w:t>
       </w:r>
-      <w:bookmarkEnd w:id="21"/>
+      <w:bookmarkEnd w:id="20"/>
     </w:p>
     <w:p>
       <w:pPr>
@@ -5389,11 +5391,11 @@
           <w:numId w:val="15"/>
         </w:numPr>
       </w:pPr>
-      <w:bookmarkStart w:id="22" w:name="_Toc439603055"/>
+      <w:bookmarkStart w:id="21" w:name="_Toc439603055"/>
       <w:r>
         <w:t>La phase Analytique</w:t>
       </w:r>
-      <w:bookmarkEnd w:id="22"/>
+      <w:bookmarkEnd w:id="21"/>
     </w:p>
     <w:p>
       <w:pPr>
@@ -5448,16 +5450,16 @@
           <w:numId w:val="3"/>
         </w:numPr>
       </w:pPr>
-      <w:commentRangeStart w:id="23"/>
+      <w:commentRangeStart w:id="22"/>
       <w:r>
         <w:t xml:space="preserve">La fréquence fondamentale : en analysant la source entièrement nous pouvons déterminer la fréquence la plus utilisé dans la chanson. </w:t>
       </w:r>
-      <w:commentRangeEnd w:id="23"/>
+      <w:commentRangeEnd w:id="22"/>
       <w:r>
         <w:rPr>
           <w:rStyle w:val="Marquedecommentaire"/>
         </w:rPr>
-        <w:commentReference w:id="23"/>
+        <w:commentReference w:id="22"/>
       </w:r>
     </w:p>
     <w:p>
@@ -5617,10 +5619,7 @@
         <w:t xml:space="preserve"> un signal positif si le son dépasse ou est inférieure à une certaine amplitude, dans le cas contraire ils </w:t>
       </w:r>
       <w:r>
-        <w:t>émettront</w:t>
-      </w:r>
-      <w:r>
-        <w:t xml:space="preserve"> </w:t>
+        <w:t xml:space="preserve">émettront </w:t>
       </w:r>
       <w:r>
         <w:t xml:space="preserve">un signal négatif. </w:t>
@@ -5647,14 +5646,14 @@
           <w:numId w:val="14"/>
         </w:numPr>
       </w:pPr>
-      <w:bookmarkStart w:id="24" w:name="_Toc439603056"/>
+      <w:bookmarkStart w:id="23" w:name="_Toc439603056"/>
       <w:r>
         <w:t>Génération de l</w:t>
       </w:r>
       <w:r>
         <w:t>’environnement</w:t>
       </w:r>
-      <w:bookmarkEnd w:id="24"/>
+      <w:bookmarkEnd w:id="23"/>
     </w:p>
     <w:p>
       <w:pPr>
@@ -5664,11 +5663,11 @@
           <w:numId w:val="17"/>
         </w:numPr>
       </w:pPr>
-      <w:bookmarkStart w:id="25" w:name="_Toc439603057"/>
+      <w:bookmarkStart w:id="24" w:name="_Toc439603057"/>
       <w:r>
         <w:t>Génération d’un environnement réel</w:t>
       </w:r>
-      <w:bookmarkEnd w:id="25"/>
+      <w:bookmarkEnd w:id="24"/>
     </w:p>
     <w:p>
       <w:r>
@@ -6021,25 +6020,24 @@
       </w:r>
     </w:p>
     <w:p>
+      <w:r>
+        <w:t xml:space="preserve">Ces différentes techniques permettent de générer des environnement virtuel statique. </w:t>
+      </w:r>
+    </w:p>
+    <w:p>
+      <w:r>
+        <w:lastRenderedPageBreak/>
+        <w:t>Note a moi-même ouverture sur les mondes dynamiques (minecraft) explications de notre théorie / voronoi / evenement sur les zones définitions de biomes, régions, sous - régions</w:t>
+      </w:r>
+      <w:bookmarkStart w:id="25" w:name="_GoBack"/>
+      <w:bookmarkEnd w:id="25"/>
+    </w:p>
+    <w:p>
       <w:pPr>
         <w:ind w:firstLine="360"/>
       </w:pPr>
       <w:r>
         <w:br w:type="page"/>
-      </w:r>
-    </w:p>
-    <w:p>
-      <w:pPr>
-        <w:pStyle w:val="Titre4"/>
-      </w:pPr>
-      <w:r>
-        <w:lastRenderedPageBreak/>
-        <w:t>Perlin Noise (bruit de perlin)</w:t>
-      </w:r>
-    </w:p>
-    <w:p>
-      <w:r>
-        <w:t>Le perlin noise est une technique souvent utilisé pour définir les changement de hauteur d’une map. L’idée de partie d’une textures en nuance de gris et de l’</w:t>
       </w:r>
     </w:p>
     <w:p>
@@ -6052,6 +6050,7 @@
       </w:pPr>
       <w:bookmarkStart w:id="26" w:name="_Toc439603058"/>
       <w:r>
+        <w:lastRenderedPageBreak/>
         <w:t>Calibrage / Adaptation au joueur</w:t>
       </w:r>
       <w:bookmarkEnd w:id="26"/>
@@ -6448,7 +6447,7 @@
 
 <file path=word/comments.xml><?xml version="1.0" encoding="utf-8"?>
 <w:comments xmlns:wpc="http://schemas.microsoft.com/office/word/2010/wordprocessingCanvas" xmlns:mc="http://schemas.openxmlformats.org/markup-compatibility/2006" xmlns:o="urn:schemas-microsoft-com:office:office" xmlns:r="http://schemas.openxmlformats.org/officeDocument/2006/relationships" xmlns:m="http://schemas.openxmlformats.org/officeDocument/2006/math" xmlns:v="urn:schemas-microsoft-com:vml" xmlns:wp14="http://schemas.microsoft.com/office/word/2010/wordprocessingDrawing" xmlns:wp="http://schemas.openxmlformats.org/drawingml/2006/wordprocessingDrawing" xmlns:w10="urn:schemas-microsoft-com:office:word" xmlns:w="http://schemas.openxmlformats.org/wordprocessingml/2006/main" xmlns:w14="http://schemas.microsoft.com/office/word/2010/wordml" xmlns:w15="http://schemas.microsoft.com/office/word/2012/wordml" xmlns:wpg="http://schemas.microsoft.com/office/word/2010/wordprocessingGroup" xmlns:wpi="http://schemas.microsoft.com/office/word/2010/wordprocessingInk" xmlns:wne="http://schemas.microsoft.com/office/word/2006/wordml" xmlns:wps="http://schemas.microsoft.com/office/word/2010/wordprocessingShape" mc:Ignorable="w14 w15 wp14">
-  <w:comment w:id="4" w:author="Amaury" w:date="2015-11-08T15:44:00Z" w:initials="A">
+  <w:comment w:id="3" w:author="Amaury" w:date="2015-11-08T15:44:00Z" w:initials="A">
     <w:p>
       <w:pPr>
         <w:pStyle w:val="Commentaire"/>
@@ -6524,7 +6523,7 @@
       </w:r>
     </w:p>
   </w:comment>
-  <w:comment w:id="5" w:author="Amaury" w:date="2015-11-08T13:49:00Z" w:initials="A">
+  <w:comment w:id="4" w:author="Amaury" w:date="2015-11-08T13:49:00Z" w:initials="A">
     <w:p>
       <w:pPr>
         <w:pStyle w:val="Commentaire"/>
@@ -6540,7 +6539,7 @@
       </w:r>
     </w:p>
   </w:comment>
-  <w:comment w:id="6" w:author="Amaury" w:date="2015-11-08T16:02:00Z" w:initials="A">
+  <w:comment w:id="5" w:author="Amaury" w:date="2015-11-08T16:02:00Z" w:initials="A">
     <w:p>
       <w:pPr>
         <w:pStyle w:val="Commentaire"/>
@@ -6556,7 +6555,7 @@
       </w:r>
     </w:p>
   </w:comment>
-  <w:comment w:id="8" w:author="Amaury" w:date="2015-11-08T15:59:00Z" w:initials="A">
+  <w:comment w:id="7" w:author="Amaury" w:date="2015-11-08T15:59:00Z" w:initials="A">
     <w:p>
       <w:pPr>
         <w:pStyle w:val="Commentaire"/>
@@ -6635,7 +6634,7 @@
       </w:r>
     </w:p>
   </w:comment>
-  <w:comment w:id="9" w:author="Lecomte Emerick" w:date="2016-01-02T16:05:00Z" w:initials="LE">
+  <w:comment w:id="8" w:author="Lecomte Emerick" w:date="2016-01-02T16:05:00Z" w:initials="LE">
     <w:p>
       <w:pPr>
         <w:pStyle w:val="Commentaire"/>
@@ -6651,7 +6650,7 @@
       </w:r>
     </w:p>
   </w:comment>
-  <w:comment w:id="10" w:author="Amaury" w:date="2015-11-08T12:49:00Z" w:initials="A">
+  <w:comment w:id="9" w:author="Amaury" w:date="2015-11-08T12:49:00Z" w:initials="A">
     <w:p>
       <w:pPr>
         <w:pStyle w:val="Commentaire"/>
@@ -6667,7 +6666,7 @@
       </w:r>
     </w:p>
   </w:comment>
-  <w:comment w:id="12" w:author="Amaury" w:date="2015-11-08T16:33:00Z" w:initials="A">
+  <w:comment w:id="11" w:author="Amaury" w:date="2015-11-08T16:33:00Z" w:initials="A">
     <w:p>
       <w:pPr>
         <w:pStyle w:val="Commentaire"/>
@@ -6696,7 +6695,7 @@
       </w:r>
     </w:p>
   </w:comment>
-  <w:comment w:id="14" w:author="Amaury" w:date="2015-11-09T02:04:00Z" w:initials="A">
+  <w:comment w:id="13" w:author="Amaury" w:date="2015-11-09T02:04:00Z" w:initials="A">
     <w:p>
       <w:pPr>
         <w:pStyle w:val="Commentaire"/>
@@ -6712,7 +6711,7 @@
       </w:r>
     </w:p>
   </w:comment>
-  <w:comment w:id="16" w:author="Amaury" w:date="2015-11-09T02:05:00Z" w:initials="A">
+  <w:comment w:id="15" w:author="Amaury" w:date="2015-11-09T02:05:00Z" w:initials="A">
     <w:p>
       <w:pPr>
         <w:pStyle w:val="Commentaire"/>
@@ -6728,7 +6727,7 @@
       </w:r>
     </w:p>
   </w:comment>
-  <w:comment w:id="23" w:author="Lecomte Emerick" w:date="2016-01-03T12:44:00Z" w:initials="LE">
+  <w:comment w:id="22" w:author="Lecomte Emerick" w:date="2016-01-03T12:44:00Z" w:initials="LE">
     <w:p>
       <w:pPr>
         <w:pStyle w:val="Commentaire"/>
@@ -6857,6 +6856,7 @@
         <w:docPartUnique/>
       </w:docPartObj>
     </w:sdtPr>
+    <w:sdtEndPr/>
     <w:sdtContent>
       <w:p>
         <w:pPr>
@@ -6876,7 +6876,7 @@
           <w:rPr>
             <w:noProof/>
           </w:rPr>
-          <w:t>1</w:t>
+          <w:t>19</w:t>
         </w:r>
         <w:r>
           <w:rPr>
@@ -10324,7 +10324,7 @@
 </file>
 
 <file path=customXml/itemProps1.xml><?xml version="1.0" encoding="utf-8"?>
-<ds:datastoreItem xmlns:ds="http://schemas.openxmlformats.org/officeDocument/2006/customXml" ds:itemID="{ADE5F074-FECB-454B-8E77-BA900ACB6186}">
+<ds:datastoreItem xmlns:ds="http://schemas.openxmlformats.org/officeDocument/2006/customXml" ds:itemID="{2CC08F43-BDFE-42C6-B66B-7BEB37F0E03D}">
   <ds:schemaRefs>
     <ds:schemaRef ds:uri="http://schemas.openxmlformats.org/officeDocument/2006/bibliography"/>
   </ds:schemaRefs>

</xml_diff>

<commit_message>
changes size and interrow
</commit_message>
<xml_diff>
--- a/Mémoire.docx
+++ b/Mémoire.docx
@@ -16,19 +16,15 @@
           <w:docPartUnique/>
         </w:docPartObj>
       </w:sdtPr>
-      <w:sdtEndPr/>
       <w:sdtContent>
         <w:p>
-          <w:pPr>
-            <w:pStyle w:val="Sansinterligne"/>
-          </w:pPr>
           <w:r>
             <w:rPr>
               <w:noProof/>
               <w:lang w:eastAsia="fr-FR"/>
             </w:rPr>
             <w:pict w14:anchorId="4B07DCE6">
-              <v:group id="Groupe 2" o:spid="_x0000_s1026" style="position:absolute;margin-left:0;margin-top:0;width:172.8pt;height:718.55pt;z-index:-251657216;mso-width-percent:330;mso-height-percent:950;mso-left-percent:40;mso-position-horizontal-relative:page;mso-position-vertical:center;mso-position-vertical-relative:page;mso-width-percent:330;mso-height-percent:950;mso-left-percent:40" coordsize="21945,91257" o:gfxdata="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">
+              <v:group id="Groupe 2" o:spid="_x0000_s1026" style="position:absolute;left:0;text-align:left;margin-left:0;margin-top:0;width:172.8pt;height:718.55pt;z-index:-251657216;mso-width-percent:330;mso-height-percent:950;mso-left-percent:40;mso-position-horizontal-relative:page;mso-position-vertical:center;mso-position-vertical-relative:page;mso-width-percent:330;mso-height-percent:950;mso-left-percent:40" coordsize="21945,91257" o:gfxdata="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">
                 <v:rect id="Rectangle 3" o:spid="_x0000_s1027" style="position:absolute;width:1945;height:91257;visibility:visible;v-text-anchor:middle" o:gfxdata="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" fillcolor="#44546a [3215]" stroked="f" strokeweight="1pt"/>
                 <v:shapetype id="_x0000_t15" coordsize="21600,21600" o:spt="15" adj="16200" path="m@0,l,,,21600@0,21600,21600,10800xe">
                   <v:stroke joinstyle="miter"/>
@@ -63,7 +59,6 @@
                             <w:calendar w:val="gregorian"/>
                           </w:date>
                         </w:sdtPr>
-                        <w:sdtEndPr/>
                         <w:sdtContent>
                           <w:p>
                             <w:pPr>
@@ -202,7 +197,7 @@
                 <v:stroke joinstyle="miter"/>
                 <v:path gradientshapeok="t" o:connecttype="rect"/>
               </v:shapetype>
-              <v:shape id="Zone de texte 32" o:spid="_x0000_s1055" type="#_x0000_t202" style="position:absolute;margin-left:0;margin-top:0;width:4in;height:28.8pt;z-index:251661312;visibility:visible;mso-width-percent:450;mso-left-percent:420;mso-top-percent:880;mso-position-horizontal-relative:page;mso-position-vertical-relative:page;mso-width-percent:450;mso-left-percent:420;mso-top-percent:880;mso-height-relative:margin;v-text-anchor:bottom" o:gfxdata="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" filled="f" stroked="f" strokeweight=".5pt">
+              <v:shape id="Zone de texte 32" o:spid="_x0000_s1055" type="#_x0000_t202" style="position:absolute;left:0;text-align:left;margin-left:0;margin-top:0;width:4in;height:28.8pt;z-index:251661312;visibility:visible;mso-width-percent:450;mso-left-percent:420;mso-top-percent:880;mso-position-horizontal-relative:page;mso-position-vertical-relative:page;mso-width-percent:450;mso-left-percent:420;mso-top-percent:880;mso-height-relative:margin;v-text-anchor:bottom" o:gfxdata="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" filled="f" stroked="f" strokeweight=".5pt">
                 <v:textbox style="mso-fit-shape-to-text:t" inset="0,0,0,0">
                   <w:txbxContent>
                     <w:p>
@@ -235,7 +230,6 @@
                           <w:dataBinding w:prefixMappings="xmlns:ns0='http://purl.org/dc/elements/1.1/' xmlns:ns1='http://schemas.openxmlformats.org/package/2006/metadata/core-properties' " w:xpath="/ns1:coreProperties[1]/ns0:creator[1]" w:storeItemID="{6C3C8BC8-F283-45AE-878A-BAB7291924A1}"/>
                           <w:text/>
                         </w:sdtPr>
-                        <w:sdtEndPr/>
                         <w:sdtContent>
                           <w:r>
                             <w:rPr>
@@ -278,7 +272,7 @@
               <w:lang w:eastAsia="fr-FR"/>
             </w:rPr>
             <w:pict w14:anchorId="5C5D1830">
-              <v:shape id="Zone de texte 1" o:spid="_x0000_s1056" type="#_x0000_t202" style="position:absolute;margin-left:0;margin-top:0;width:4in;height:84.25pt;z-index:251660288;visibility:visible;mso-width-percent:450;mso-left-percent:420;mso-top-percent:175;mso-position-horizontal-relative:page;mso-position-vertical-relative:page;mso-width-percent:450;mso-left-percent:420;mso-top-percent:175;mso-height-relative:margin" o:gfxdata="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" filled="f" stroked="f" strokeweight=".5pt">
+              <v:shape id="Zone de texte 1" o:spid="_x0000_s1056" type="#_x0000_t202" style="position:absolute;left:0;text-align:left;margin-left:0;margin-top:0;width:4in;height:84.25pt;z-index:251660288;visibility:visible;mso-width-percent:450;mso-left-percent:420;mso-top-percent:175;mso-position-horizontal-relative:page;mso-position-vertical-relative:page;mso-width-percent:450;mso-left-percent:420;mso-top-percent:175;mso-height-relative:margin" o:gfxdata="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" filled="f" stroked="f" strokeweight=".5pt">
                 <v:textbox style="mso-fit-shape-to-text:t" inset="0,0,0,0">
                   <w:txbxContent>
                     <w:p>
@@ -304,7 +298,6 @@
                           <w:dataBinding w:prefixMappings="xmlns:ns0='http://purl.org/dc/elements/1.1/' xmlns:ns1='http://schemas.openxmlformats.org/package/2006/metadata/core-properties' " w:xpath="/ns1:coreProperties[1]/ns0:title[1]" w:storeItemID="{6C3C8BC8-F283-45AE-878A-BAB7291924A1}"/>
                           <w:text/>
                         </w:sdtPr>
-                        <w:sdtEndPr/>
                         <w:sdtContent>
                           <w:r>
                             <w:rPr>
@@ -360,6 +353,7 @@
         <w:rPr>
           <w:b/>
           <w:bCs/>
+          <w:sz w:val="24"/>
         </w:rPr>
       </w:sdtEndPr>
       <w:sdtContent>
@@ -374,10 +368,6 @@
         <w:p>
           <w:pPr>
             <w:pStyle w:val="TM1"/>
-            <w:tabs>
-              <w:tab w:val="left" w:pos="420"/>
-              <w:tab w:val="right" w:leader="dot" w:pos="9062"/>
-            </w:tabs>
             <w:rPr>
               <w:noProof/>
               <w:sz w:val="22"/>
@@ -394,7 +384,7 @@
           <w:r>
             <w:fldChar w:fldCharType="separate"/>
           </w:r>
-          <w:hyperlink w:anchor="_Toc439603043" w:history="1">
+          <w:hyperlink w:anchor="_Toc439686525" w:history="1">
             <w:r>
               <w:rPr>
                 <w:rStyle w:val="Lienhypertexte"/>
@@ -437,7 +427,7 @@
                 <w:noProof/>
                 <w:webHidden/>
               </w:rPr>
-              <w:instrText xml:space="preserve"> PAGEREF _Toc439603043 \h </w:instrText>
+              <w:instrText xml:space="preserve"> PAGEREF _Toc439686525 \h </w:instrText>
             </w:r>
             <w:r>
               <w:rPr>
@@ -482,7 +472,7 @@
               <w:lang w:eastAsia="fr-FR"/>
             </w:rPr>
           </w:pPr>
-          <w:hyperlink w:anchor="_Toc439603044" w:history="1">
+          <w:hyperlink w:anchor="_Toc439686526" w:history="1">
             <w:r>
               <w:rPr>
                 <w:rStyle w:val="Lienhypertexte"/>
@@ -525,7 +515,7 @@
                 <w:noProof/>
                 <w:webHidden/>
               </w:rPr>
-              <w:instrText xml:space="preserve"> PAGEREF _Toc439603044 \h </w:instrText>
+              <w:instrText xml:space="preserve"> PAGEREF _Toc439686526 \h </w:instrText>
             </w:r>
             <w:r>
               <w:rPr>
@@ -569,7 +559,7 @@
               <w:lang w:eastAsia="fr-FR"/>
             </w:rPr>
           </w:pPr>
-          <w:hyperlink w:anchor="_Toc439603045" w:history="1">
+          <w:hyperlink w:anchor="_Toc439686527" w:history="1">
             <w:r>
               <w:rPr>
                 <w:rStyle w:val="Lienhypertexte"/>
@@ -596,7 +586,7 @@
                 <w:noProof/>
                 <w:webHidden/>
               </w:rPr>
-              <w:instrText xml:space="preserve"> PAGEREF _Toc439603045 \h </w:instrText>
+              <w:instrText xml:space="preserve"> PAGEREF _Toc439686527 \h </w:instrText>
             </w:r>
             <w:r>
               <w:rPr>
@@ -640,7 +630,7 @@
               <w:lang w:eastAsia="fr-FR"/>
             </w:rPr>
           </w:pPr>
-          <w:hyperlink w:anchor="_Toc439603046" w:history="1">
+          <w:hyperlink w:anchor="_Toc439686528" w:history="1">
             <w:r>
               <w:rPr>
                 <w:rStyle w:val="Lienhypertexte"/>
@@ -667,7 +657,7 @@
                 <w:noProof/>
                 <w:webHidden/>
               </w:rPr>
-              <w:instrText xml:space="preserve"> PAGEREF _Toc439603046 \h </w:instrText>
+              <w:instrText xml:space="preserve"> PAGEREF _Toc439686528 \h </w:instrText>
             </w:r>
             <w:r>
               <w:rPr>
@@ -687,7 +677,7 @@
                 <w:noProof/>
                 <w:webHidden/>
               </w:rPr>
-              <w:t>3</w:t>
+              <w:t>4</w:t>
             </w:r>
             <w:r>
               <w:rPr>
@@ -712,7 +702,7 @@
               <w:lang w:eastAsia="fr-FR"/>
             </w:rPr>
           </w:pPr>
-          <w:hyperlink w:anchor="_Toc439603047" w:history="1">
+          <w:hyperlink w:anchor="_Toc439686529" w:history="1">
             <w:r>
               <w:rPr>
                 <w:rStyle w:val="Lienhypertexte"/>
@@ -755,7 +745,7 @@
                 <w:noProof/>
                 <w:webHidden/>
               </w:rPr>
-              <w:instrText xml:space="preserve"> PAGEREF _Toc439603047 \h </w:instrText>
+              <w:instrText xml:space="preserve"> PAGEREF _Toc439686529 \h </w:instrText>
             </w:r>
             <w:r>
               <w:rPr>
@@ -775,7 +765,7 @@
                 <w:noProof/>
                 <w:webHidden/>
               </w:rPr>
-              <w:t>5</w:t>
+              <w:t>7</w:t>
             </w:r>
             <w:r>
               <w:rPr>
@@ -799,7 +789,7 @@
               <w:lang w:eastAsia="fr-FR"/>
             </w:rPr>
           </w:pPr>
-          <w:hyperlink w:anchor="_Toc439603048" w:history="1">
+          <w:hyperlink w:anchor="_Toc439686530" w:history="1">
             <w:r>
               <w:rPr>
                 <w:rStyle w:val="Lienhypertexte"/>
@@ -826,7 +816,7 @@
                 <w:noProof/>
                 <w:webHidden/>
               </w:rPr>
-              <w:instrText xml:space="preserve"> PAGEREF _Toc439603048 \h </w:instrText>
+              <w:instrText xml:space="preserve"> PAGEREF _Toc439686530 \h </w:instrText>
             </w:r>
             <w:r>
               <w:rPr>
@@ -846,7 +836,7 @@
                 <w:noProof/>
                 <w:webHidden/>
               </w:rPr>
-              <w:t>5</w:t>
+              <w:t>7</w:t>
             </w:r>
             <w:r>
               <w:rPr>
@@ -870,7 +860,7 @@
               <w:lang w:eastAsia="fr-FR"/>
             </w:rPr>
           </w:pPr>
-          <w:hyperlink w:anchor="_Toc439603049" w:history="1">
+          <w:hyperlink w:anchor="_Toc439686531" w:history="1">
             <w:r>
               <w:rPr>
                 <w:rStyle w:val="Lienhypertexte"/>
@@ -897,7 +887,7 @@
                 <w:noProof/>
                 <w:webHidden/>
               </w:rPr>
-              <w:instrText xml:space="preserve"> PAGEREF _Toc439603049 \h </w:instrText>
+              <w:instrText xml:space="preserve"> PAGEREF _Toc439686531 \h </w:instrText>
             </w:r>
             <w:r>
               <w:rPr>
@@ -917,7 +907,7 @@
                 <w:noProof/>
                 <w:webHidden/>
               </w:rPr>
-              <w:t>7</w:t>
+              <w:t>10</w:t>
             </w:r>
             <w:r>
               <w:rPr>
@@ -942,7 +932,7 @@
               <w:lang w:eastAsia="fr-FR"/>
             </w:rPr>
           </w:pPr>
-          <w:hyperlink w:anchor="_Toc439603050" w:history="1">
+          <w:hyperlink w:anchor="_Toc439686532" w:history="1">
             <w:r>
               <w:rPr>
                 <w:rStyle w:val="Lienhypertexte"/>
@@ -985,7 +975,7 @@
                 <w:noProof/>
                 <w:webHidden/>
               </w:rPr>
-              <w:instrText xml:space="preserve"> PAGEREF _Toc439603050 \h </w:instrText>
+              <w:instrText xml:space="preserve"> PAGEREF _Toc439686532 \h </w:instrText>
             </w:r>
             <w:r>
               <w:rPr>
@@ -1005,7 +995,7 @@
                 <w:noProof/>
                 <w:webHidden/>
               </w:rPr>
-              <w:t>8</w:t>
+              <w:t>12</w:t>
             </w:r>
             <w:r>
               <w:rPr>
@@ -1029,7 +1019,7 @@
               <w:lang w:eastAsia="fr-FR"/>
             </w:rPr>
           </w:pPr>
-          <w:hyperlink w:anchor="_Toc439603051" w:history="1">
+          <w:hyperlink w:anchor="_Toc439686533" w:history="1">
             <w:r>
               <w:rPr>
                 <w:rStyle w:val="Lienhypertexte"/>
@@ -1056,7 +1046,7 @@
                 <w:noProof/>
                 <w:webHidden/>
               </w:rPr>
-              <w:instrText xml:space="preserve"> PAGEREF _Toc439603051 \h </w:instrText>
+              <w:instrText xml:space="preserve"> PAGEREF _Toc439686533 \h </w:instrText>
             </w:r>
             <w:r>
               <w:rPr>
@@ -1076,7 +1066,7 @@
                 <w:noProof/>
                 <w:webHidden/>
               </w:rPr>
-              <w:t>8</w:t>
+              <w:t>12</w:t>
             </w:r>
             <w:r>
               <w:rPr>
@@ -1090,10 +1080,6 @@
         <w:p>
           <w:pPr>
             <w:pStyle w:val="TM1"/>
-            <w:tabs>
-              <w:tab w:val="left" w:pos="420"/>
-              <w:tab w:val="right" w:leader="dot" w:pos="9062"/>
-            </w:tabs>
             <w:rPr>
               <w:noProof/>
               <w:sz w:val="22"/>
@@ -1101,7 +1087,7 @@
               <w:lang w:eastAsia="fr-FR"/>
             </w:rPr>
           </w:pPr>
-          <w:hyperlink w:anchor="_Toc439603052" w:history="1">
+          <w:hyperlink w:anchor="_Toc439686534" w:history="1">
             <w:r>
               <w:rPr>
                 <w:rStyle w:val="Lienhypertexte"/>
@@ -1144,7 +1130,7 @@
                 <w:noProof/>
                 <w:webHidden/>
               </w:rPr>
-              <w:instrText xml:space="preserve"> PAGEREF _Toc439603052 \h </w:instrText>
+              <w:instrText xml:space="preserve"> PAGEREF _Toc439686534 \h </w:instrText>
             </w:r>
             <w:r>
               <w:rPr>
@@ -1164,7 +1150,7 @@
                 <w:noProof/>
                 <w:webHidden/>
               </w:rPr>
-              <w:t>10</w:t>
+              <w:t>15</w:t>
             </w:r>
             <w:r>
               <w:rPr>
@@ -1189,7 +1175,7 @@
               <w:lang w:eastAsia="fr-FR"/>
             </w:rPr>
           </w:pPr>
-          <w:hyperlink w:anchor="_Toc439603053" w:history="1">
+          <w:hyperlink w:anchor="_Toc439686535" w:history="1">
             <w:r>
               <w:rPr>
                 <w:rStyle w:val="Lienhypertexte"/>
@@ -1232,7 +1218,7 @@
                 <w:noProof/>
                 <w:webHidden/>
               </w:rPr>
-              <w:instrText xml:space="preserve"> PAGEREF _Toc439603053 \h </w:instrText>
+              <w:instrText xml:space="preserve"> PAGEREF _Toc439686535 \h </w:instrText>
             </w:r>
             <w:r>
               <w:rPr>
@@ -1252,7 +1238,7 @@
                 <w:noProof/>
                 <w:webHidden/>
               </w:rPr>
-              <w:t>10</w:t>
+              <w:t>15</w:t>
             </w:r>
             <w:r>
               <w:rPr>
@@ -1277,7 +1263,7 @@
               <w:lang w:eastAsia="fr-FR"/>
             </w:rPr>
           </w:pPr>
-          <w:hyperlink w:anchor="_Toc439603054" w:history="1">
+          <w:hyperlink w:anchor="_Toc439686536" w:history="1">
             <w:r>
               <w:rPr>
                 <w:rStyle w:val="Lienhypertexte"/>
@@ -1320,7 +1306,7 @@
                 <w:noProof/>
                 <w:webHidden/>
               </w:rPr>
-              <w:instrText xml:space="preserve"> PAGEREF _Toc439603054 \h </w:instrText>
+              <w:instrText xml:space="preserve"> PAGEREF _Toc439686536 \h </w:instrText>
             </w:r>
             <w:r>
               <w:rPr>
@@ -1340,7 +1326,7 @@
                 <w:noProof/>
                 <w:webHidden/>
               </w:rPr>
-              <w:t>10</w:t>
+              <w:t>15</w:t>
             </w:r>
             <w:r>
               <w:rPr>
@@ -1365,7 +1351,7 @@
               <w:lang w:eastAsia="fr-FR"/>
             </w:rPr>
           </w:pPr>
-          <w:hyperlink w:anchor="_Toc439603055" w:history="1">
+          <w:hyperlink w:anchor="_Toc439686537" w:history="1">
             <w:r>
               <w:rPr>
                 <w:rStyle w:val="Lienhypertexte"/>
@@ -1408,7 +1394,7 @@
                 <w:noProof/>
                 <w:webHidden/>
               </w:rPr>
-              <w:instrText xml:space="preserve"> PAGEREF _Toc439603055 \h </w:instrText>
+              <w:instrText xml:space="preserve"> PAGEREF _Toc439686537 \h </w:instrText>
             </w:r>
             <w:r>
               <w:rPr>
@@ -1428,7 +1414,7 @@
                 <w:noProof/>
                 <w:webHidden/>
               </w:rPr>
-              <w:t>11</w:t>
+              <w:t>17</w:t>
             </w:r>
             <w:r>
               <w:rPr>
@@ -1453,7 +1439,7 @@
               <w:lang w:eastAsia="fr-FR"/>
             </w:rPr>
           </w:pPr>
-          <w:hyperlink w:anchor="_Toc439603056" w:history="1">
+          <w:hyperlink w:anchor="_Toc439686538" w:history="1">
             <w:r>
               <w:rPr>
                 <w:rStyle w:val="Lienhypertexte"/>
@@ -1496,7 +1482,7 @@
                 <w:noProof/>
                 <w:webHidden/>
               </w:rPr>
-              <w:instrText xml:space="preserve"> PAGEREF _Toc439603056 \h </w:instrText>
+              <w:instrText xml:space="preserve"> PAGEREF _Toc439686538 \h </w:instrText>
             </w:r>
             <w:r>
               <w:rPr>
@@ -1516,7 +1502,7 @@
                 <w:noProof/>
                 <w:webHidden/>
               </w:rPr>
-              <w:t>13</w:t>
+              <w:t>20</w:t>
             </w:r>
             <w:r>
               <w:rPr>
@@ -1541,7 +1527,7 @@
               <w:lang w:eastAsia="fr-FR"/>
             </w:rPr>
           </w:pPr>
-          <w:hyperlink w:anchor="_Toc439603057" w:history="1">
+          <w:hyperlink w:anchor="_Toc439686539" w:history="1">
             <w:r>
               <w:rPr>
                 <w:rStyle w:val="Lienhypertexte"/>
@@ -1584,7 +1570,7 @@
                 <w:noProof/>
                 <w:webHidden/>
               </w:rPr>
-              <w:instrText xml:space="preserve"> PAGEREF _Toc439603057 \h </w:instrText>
+              <w:instrText xml:space="preserve"> PAGEREF _Toc439686539 \h </w:instrText>
             </w:r>
             <w:r>
               <w:rPr>
@@ -1604,7 +1590,7 @@
                 <w:noProof/>
                 <w:webHidden/>
               </w:rPr>
-              <w:t>13</w:t>
+              <w:t>20</w:t>
             </w:r>
             <w:r>
               <w:rPr>
@@ -1629,7 +1615,7 @@
               <w:lang w:eastAsia="fr-FR"/>
             </w:rPr>
           </w:pPr>
-          <w:hyperlink w:anchor="_Toc439603058" w:history="1">
+          <w:hyperlink w:anchor="_Toc439686540" w:history="1">
             <w:r>
               <w:rPr>
                 <w:rStyle w:val="Lienhypertexte"/>
@@ -1672,7 +1658,7 @@
                 <w:noProof/>
                 <w:webHidden/>
               </w:rPr>
-              <w:instrText xml:space="preserve"> PAGEREF _Toc439603058 \h </w:instrText>
+              <w:instrText xml:space="preserve"> PAGEREF _Toc439686540 \h </w:instrText>
             </w:r>
             <w:r>
               <w:rPr>
@@ -1692,7 +1678,7 @@
                 <w:noProof/>
                 <w:webHidden/>
               </w:rPr>
-              <w:t>15</w:t>
+              <w:t>23</w:t>
             </w:r>
             <w:r>
               <w:rPr>
@@ -1706,9 +1692,6 @@
         <w:p>
           <w:pPr>
             <w:pStyle w:val="TM1"/>
-            <w:tabs>
-              <w:tab w:val="right" w:leader="dot" w:pos="9062"/>
-            </w:tabs>
             <w:rPr>
               <w:noProof/>
               <w:sz w:val="22"/>
@@ -1716,7 +1699,7 @@
               <w:lang w:eastAsia="fr-FR"/>
             </w:rPr>
           </w:pPr>
-          <w:hyperlink w:anchor="_Toc439603059" w:history="1">
+          <w:hyperlink w:anchor="_Toc439686541" w:history="1">
             <w:r>
               <w:rPr>
                 <w:rStyle w:val="Lienhypertexte"/>
@@ -1743,7 +1726,7 @@
                 <w:noProof/>
                 <w:webHidden/>
               </w:rPr>
-              <w:instrText xml:space="preserve"> PAGEREF _Toc439603059 \h </w:instrText>
+              <w:instrText xml:space="preserve"> PAGEREF _Toc439686541 \h </w:instrText>
             </w:r>
             <w:r>
               <w:rPr>
@@ -1763,7 +1746,7 @@
                 <w:noProof/>
                 <w:webHidden/>
               </w:rPr>
-              <w:t>16</w:t>
+              <w:t>24</w:t>
             </w:r>
             <w:r>
               <w:rPr>
@@ -1821,7 +1804,7 @@
           <w:numId w:val="1"/>
         </w:numPr>
       </w:pPr>
-      <w:bookmarkStart w:id="0" w:name="_Toc439603043"/>
+      <w:bookmarkStart w:id="0" w:name="_Toc439686525"/>
       <w:r>
         <w:lastRenderedPageBreak/>
         <w:t>Analyse de l’existant</w:t>
@@ -1837,7 +1820,7 @@
           <w:numId w:val="19"/>
         </w:numPr>
       </w:pPr>
-      <w:bookmarkStart w:id="1" w:name="_Toc439603044"/>
+      <w:bookmarkStart w:id="1" w:name="_Toc439686526"/>
       <w:r>
         <w:t>Design</w:t>
       </w:r>
@@ -1850,7 +1833,7 @@
       <w:pPr>
         <w:pStyle w:val="Titre3"/>
       </w:pPr>
-      <w:bookmarkStart w:id="2" w:name="_Toc439603045"/>
+      <w:bookmarkStart w:id="2" w:name="_Toc439686527"/>
       <w:r>
         <w:t>Qu’</w:t>
       </w:r>
@@ -2197,6 +2180,7 @@
         </w:numPr>
       </w:pPr>
       <w:r>
+        <w:lastRenderedPageBreak/>
         <w:t xml:space="preserve">Le choix des instruments est </w:t>
       </w:r>
       <w:r>
@@ -2339,11 +2323,7 @@
         <w:t>nt</w:t>
       </w:r>
       <w:r>
-        <w:t xml:space="preserve"> depuis assez longtemps pour que nous ayons toujours vécu avec sans pour autant que </w:t>
-      </w:r>
-      <w:r>
-        <w:lastRenderedPageBreak/>
-        <w:t>personne ne nous les ai énoncé</w:t>
+        <w:t xml:space="preserve"> depuis assez longtemps pour que nous ayons toujours vécu avec sans pour autant que personne ne nous les ai énoncé</w:t>
       </w:r>
       <w:r>
         <w:t>e</w:t>
@@ -2649,6 +2629,7 @@
         <w:t xml:space="preserve"> penser à la nature. Alors qu’une musique rapide et plus électrique sera associé à un milieu urbain, qui correspond à </w:t>
       </w:r>
       <w:r>
+        <w:lastRenderedPageBreak/>
         <w:t>n</w:t>
       </w:r>
       <w:r>
@@ -2786,7 +2767,7 @@
       <w:pPr>
         <w:pStyle w:val="Titre3"/>
       </w:pPr>
-      <w:bookmarkStart w:id="6" w:name="_Toc439603046"/>
+      <w:bookmarkStart w:id="6" w:name="_Toc439686528"/>
       <w:r>
         <w:t>Technique d’analyse existante</w:t>
       </w:r>
@@ -2859,32 +2840,32 @@
         <w:t xml:space="preserve">à </w:t>
       </w:r>
       <w:r>
-        <w:t xml:space="preserve">2 dimensions mettant en parallèle la </w:t>
+        <w:t xml:space="preserve">2 dimensions mettant en parallèle la fréquence et la </w:t>
+      </w:r>
+      <w:r>
+        <w:t>nuance relative</w:t>
+      </w:r>
+      <w:r>
+        <w:t xml:space="preserve">. </w:t>
+      </w:r>
+      <w:r>
+        <w:t>Pour exemple prenons un son constant à 1</w:t>
+      </w:r>
+      <w:r>
+        <w:t xml:space="preserve"> </w:t>
+      </w:r>
+      <w:r>
+        <w:t>000</w:t>
+      </w:r>
+      <w:r>
+        <w:t xml:space="preserve"> </w:t>
+      </w:r>
+      <w:r>
+        <w:t xml:space="preserve">Hz, nous pourrons exprimer sa puissance entre 0 (aucun son) et 1 (puissance de sortie dans les enceintes du son). Donc à 0.2 le son sera le même qu’à 0.7 mais moins audible. La </w:t>
       </w:r>
       <w:r>
         <w:lastRenderedPageBreak/>
-        <w:t xml:space="preserve">fréquence et la </w:t>
-      </w:r>
-      <w:r>
-        <w:t>nuance relative</w:t>
-      </w:r>
-      <w:r>
-        <w:t xml:space="preserve">. </w:t>
-      </w:r>
-      <w:r>
-        <w:t>Pour exemple prenons un son constant à 1</w:t>
-      </w:r>
-      <w:r>
-        <w:t xml:space="preserve"> </w:t>
-      </w:r>
-      <w:r>
-        <w:t>000</w:t>
-      </w:r>
-      <w:r>
-        <w:t xml:space="preserve"> </w:t>
-      </w:r>
-      <w:r>
-        <w:t xml:space="preserve">Hz, nous pourrons exprimer sa puissance entre 0 (aucun son) et 1 (puissance de sortie dans les enceintes du son). Donc à 0.2 le son sera le même qu’à 0.7 mais moins audible. La combinaison de ces </w:t>
+        <w:t xml:space="preserve">combinaison de ces </w:t>
       </w:r>
       <w:r>
         <w:t>nuances</w:t>
@@ -3210,6 +3191,7 @@
         </w:numPr>
       </w:pPr>
       <w:r>
+        <w:lastRenderedPageBreak/>
         <w:t xml:space="preserve">Les filtres </w:t>
       </w:r>
       <w:r>
@@ -3392,7 +3374,7 @@
           <w:numId w:val="19"/>
         </w:numPr>
       </w:pPr>
-      <w:bookmarkStart w:id="10" w:name="_Toc439603047"/>
+      <w:bookmarkStart w:id="10" w:name="_Toc439686529"/>
       <w:r>
         <w:lastRenderedPageBreak/>
         <w:t>Level Design</w:t>
@@ -3644,7 +3626,7 @@
       <w:pPr>
         <w:pStyle w:val="Titre3"/>
       </w:pPr>
-      <w:bookmarkStart w:id="12" w:name="_Toc439603048"/>
+      <w:bookmarkStart w:id="12" w:name="_Toc439686530"/>
       <w:r>
         <w:t>Les c</w:t>
       </w:r>
@@ -3815,6 +3797,7 @@
         <w:ind w:firstLine="426"/>
       </w:pPr>
       <w:r>
+        <w:lastRenderedPageBreak/>
         <w:t>Avant toute</w:t>
       </w:r>
       <w:r>
@@ -4009,11 +3992,7 @@
         <w:t xml:space="preserve"> ou bien ici, dans le cas d'un jeu vidéo, à un scénario. U</w:t>
       </w:r>
       <w:r>
-        <w:t xml:space="preserve">n agencement d'objets </w:t>
-      </w:r>
-      <w:r>
-        <w:lastRenderedPageBreak/>
-        <w:t>et d'éléments</w:t>
+        <w:t>n agencement d'objets et d'éléments</w:t>
       </w:r>
       <w:r>
         <w:t xml:space="preserve"> sont</w:t>
@@ -4201,7 +4180,11 @@
         <w:t>es voies jusqu'à être transmise</w:t>
       </w:r>
       <w:r>
-        <w:t xml:space="preserve"> au cortex. Celui-ci analyse l'image et utilise les zones frontales associatives qui, en fonction des acquis mémorisés, vont tirer les conséquences pour alimenter, en réponse, les impressions qui lui semblent subjectivement associées.</w:t>
+        <w:t xml:space="preserve"> au cortex. Celui-ci analyse l'image et utilise les zones frontales associatives qui, en fonction des acquis mémorisés, vont tirer les </w:t>
+      </w:r>
+      <w:r>
+        <w:lastRenderedPageBreak/>
+        <w:t>conséquences pour alimenter, en réponse, les impressions qui lui semblent subjectivement associées.</w:t>
       </w:r>
     </w:p>
     <w:p>
@@ -4370,11 +4353,11 @@
         <w:t xml:space="preserve"> ce décor permet un certain degré</w:t>
       </w:r>
       <w:r>
-        <w:t xml:space="preserve"> de liberté. Il serait possible de trouver une télévision dans un </w:t>
+        <w:t xml:space="preserve"> de liberté. Il serait possible de trouver une télévision dans un château, si le </w:t>
       </w:r>
       <w:r>
         <w:lastRenderedPageBreak/>
-        <w:t>château, si le joueur explore à notre époque des « ruines ». Cela permet de crée</w:t>
+        <w:t>joueur explore à notre époque des « ruines ». Cela permet de crée</w:t>
       </w:r>
       <w:r>
         <w:t>r</w:t>
@@ -4528,7 +4511,7 @@
       <w:pPr>
         <w:pStyle w:val="Titre3"/>
       </w:pPr>
-      <w:bookmarkStart w:id="14" w:name="_Toc439603049"/>
+      <w:bookmarkStart w:id="14" w:name="_Toc439686531"/>
       <w:r>
         <w:t>Qu’est-ce qu’un environnement virtuel ?</w:t>
       </w:r>
@@ -4570,7 +4553,11 @@
         <w:t>environnement réel</w:t>
       </w:r>
       <w:r>
-        <w:t xml:space="preserve"> et lui laisser le libre de choix de ce qu’il va en faire. L’environnement virtuel le plus connu est le « jeu » : Second Life. Ici</w:t>
+        <w:t xml:space="preserve"> et lui laisser le libre de choix de ce qu’il va en faire. L’environnement virtuel le plus connu est le « jeu » : Second </w:t>
+      </w:r>
+      <w:r>
+        <w:lastRenderedPageBreak/>
+        <w:t>Life. Ici</w:t>
       </w:r>
       <w:r>
         <w:t>,</w:t>
@@ -4616,11 +4603,17 @@
     </w:p>
     <w:p>
       <w:pPr>
+        <w:spacing w:line="300" w:lineRule="auto"/>
         <w:jc w:val="left"/>
       </w:pPr>
       <w:r>
         <w:br w:type="page"/>
       </w:r>
+    </w:p>
+    <w:p>
+      <w:pPr>
+        <w:jc w:val="left"/>
+      </w:pPr>
     </w:p>
     <w:p>
       <w:pPr>
@@ -4630,9 +4623,8 @@
           <w:numId w:val="19"/>
         </w:numPr>
       </w:pPr>
-      <w:bookmarkStart w:id="16" w:name="_Toc439603050"/>
-      <w:r>
-        <w:lastRenderedPageBreak/>
+      <w:bookmarkStart w:id="16" w:name="_Toc439686532"/>
+      <w:r>
         <w:t>Projet existant liant son et graphisme</w:t>
       </w:r>
       <w:bookmarkEnd w:id="16"/>
@@ -4642,13 +4634,12 @@
       <w:pPr>
         <w:pStyle w:val="Titre3"/>
       </w:pPr>
-      <w:bookmarkStart w:id="17" w:name="_Toc439603051"/>
+      <w:bookmarkStart w:id="17" w:name="_Toc439686533"/>
       <w:r>
         <w:t>Les différents types</w:t>
       </w:r>
       <w:bookmarkEnd w:id="17"/>
     </w:p>
-    <w:p/>
     <w:p>
       <w:pPr>
         <w:ind w:firstLine="708"/>
@@ -4779,7 +4770,7 @@
             <v:path o:extrusionok="f" gradientshapeok="t" o:connecttype="rect"/>
             <o:lock v:ext="edit" aspectratio="t"/>
           </v:shapetype>
-          <v:shape id="_x0000_i1025" type="#_x0000_t75" style="width:453.75pt;height:255pt">
+          <v:shape id="_x0000_i1025" type="#_x0000_t75" style="width:399pt;height:222.75pt">
             <v:imagedata r:id="rId11" o:title="2015-09-18_00009"/>
           </v:shape>
         </w:pict>
@@ -4814,6 +4805,7 @@
         </w:numPr>
       </w:pPr>
       <w:r>
+        <w:lastRenderedPageBreak/>
         <w:t>Le</w:t>
       </w:r>
       <w:r>
@@ -4878,11 +4870,7 @@
         <w:t>s, il s’agit d’appuyer</w:t>
       </w:r>
       <w:r>
-        <w:t xml:space="preserve"> sur les boutons au bon moment pour que la note se joue correctement. </w:t>
-      </w:r>
-      <w:r>
-        <w:lastRenderedPageBreak/>
-        <w:t>Ici, si vous vous trompez de note</w:t>
+        <w:t xml:space="preserve"> sur les boutons au bon moment pour que la note se joue correctement. Ici, si vous vous trompez de note</w:t>
       </w:r>
       <w:r>
         <w:t>,</w:t>
@@ -4929,7 +4917,7 @@
     <w:p>
       <w:r>
         <w:pict w14:anchorId="16CADEB0">
-          <v:shape id="_x0000_i1026" type="#_x0000_t75" style="width:453pt;height:255pt">
+          <v:shape id="_x0000_i1026" type="#_x0000_t75" style="width:394.5pt;height:222.75pt">
             <v:imagedata r:id="rId12" o:title="flower-wallpaper-gallery-video-games-statistics-videogames-2916"/>
           </v:shape>
         </w:pict>
@@ -5001,7 +4989,7 @@
           <w:numId w:val="1"/>
         </w:numPr>
       </w:pPr>
-      <w:bookmarkStart w:id="18" w:name="_Toc439603052"/>
+      <w:bookmarkStart w:id="18" w:name="_Toc439686534"/>
       <w:r>
         <w:lastRenderedPageBreak/>
         <w:t>Réalisation</w:t>
@@ -5016,7 +5004,7 @@
           <w:numId w:val="14"/>
         </w:numPr>
       </w:pPr>
-      <w:bookmarkStart w:id="19" w:name="_Toc439603053"/>
+      <w:bookmarkStart w:id="19" w:name="_Toc439686535"/>
       <w:r>
         <w:t>Traitement du son</w:t>
       </w:r>
@@ -5035,7 +5023,7 @@
           <w:numId w:val="15"/>
         </w:numPr>
       </w:pPr>
-      <w:bookmarkStart w:id="20" w:name="_Toc439603054"/>
+      <w:bookmarkStart w:id="20" w:name="_Toc439686536"/>
       <w:r>
         <w:t xml:space="preserve">La </w:t>
       </w:r>
@@ -5155,6 +5143,7 @@
         <w:ind w:firstLine="360"/>
       </w:pPr>
       <w:r>
+        <w:lastRenderedPageBreak/>
         <w:t xml:space="preserve">Lorsque que l’être humain se souvient d’une chanson c’est souvent par son refrain. Le refrain étant une suite de note revenant à intervalle régulier sert souvent caractérisé une chanson car de son aspect répétitif elle marque plus facilement l’utilisateur. Mais le refrain seul n’est pas suffisant, car il n’est pas toujours présent et selon la taille de la chanson peut avoir un impact moindre. C’est pourquoi la meilleure façon de caractériser une chanson est en déterminant la plus longue suite de note répétée dans une chanson. </w:t>
       </w:r>
     </w:p>
@@ -5202,7 +5191,6 @@
         <w:rPr>
           <w:u w:val="single"/>
         </w:rPr>
-        <w:lastRenderedPageBreak/>
         <w:t>Attention :</w:t>
       </w:r>
       <w:r>
@@ -5267,6 +5255,7 @@
         <w:ind w:firstLine="708"/>
       </w:pPr>
       <w:r>
+        <w:lastRenderedPageBreak/>
         <w:t>Pour la décompression nous allons surtout nous intéresser au taux d’échantil</w:t>
       </w:r>
       <w:r>
@@ -5391,7 +5380,7 @@
           <w:numId w:val="15"/>
         </w:numPr>
       </w:pPr>
-      <w:bookmarkStart w:id="21" w:name="_Toc439603055"/>
+      <w:bookmarkStart w:id="21" w:name="_Toc439686537"/>
       <w:r>
         <w:t>La phase Analytique</w:t>
       </w:r>
@@ -5435,11 +5424,7 @@
         </w:numPr>
       </w:pPr>
       <w:r>
-        <w:t xml:space="preserve">Le tempo : Le tempo défini le rythme de la musique ou autrement le nombre de battements par minutes. Il ne peut être évalué précisément que par une analyse globale de la musique. Nous devons réussir à déterminer les « pics » de son par rapport à une moyenne sur un </w:t>
-      </w:r>
-      <w:r>
-        <w:lastRenderedPageBreak/>
-        <w:t xml:space="preserve">temps donné. Prenons par exemple une grosse caisse de batterie simple frappant à intervalle régulier toutes les secondes. </w:t>
+        <w:t xml:space="preserve">Le tempo : Le tempo défini le rythme de la musique ou autrement le nombre de battements par minutes. Il ne peut être évalué précisément que par une analyse globale de la musique. Nous devons réussir à déterminer les « pics » de son par rapport à une moyenne sur un temps donné. Prenons par exemple une grosse caisse de batterie simple frappant à intervalle régulier toutes les secondes. </w:t>
       </w:r>
     </w:p>
     <w:p>
@@ -5452,6 +5437,7 @@
       </w:pPr>
       <w:commentRangeStart w:id="22"/>
       <w:r>
+        <w:lastRenderedPageBreak/>
         <w:t xml:space="preserve">La fréquence fondamentale : en analysant la source entièrement nous pouvons déterminer la fréquence la plus utilisé dans la chanson. </w:t>
       </w:r>
       <w:commentRangeEnd w:id="22"/>
@@ -5604,6 +5590,7 @@
     </w:p>
     <w:p>
       <w:r>
+        <w:lastRenderedPageBreak/>
         <w:t>Outre les filtres, nous pouvons aussi avoir besoin de déclencheurs (trigger</w:t>
       </w:r>
       <w:r>
@@ -5646,7 +5633,7 @@
           <w:numId w:val="14"/>
         </w:numPr>
       </w:pPr>
-      <w:bookmarkStart w:id="23" w:name="_Toc439603056"/>
+      <w:bookmarkStart w:id="23" w:name="_Toc439686538"/>
       <w:r>
         <w:t>Génération de l</w:t>
       </w:r>
@@ -5663,7 +5650,7 @@
           <w:numId w:val="17"/>
         </w:numPr>
       </w:pPr>
-      <w:bookmarkStart w:id="24" w:name="_Toc439603057"/>
+      <w:bookmarkStart w:id="24" w:name="_Toc439686539"/>
       <w:r>
         <w:t>Génération d’un environnement réel</w:t>
       </w:r>
@@ -5778,7 +5765,11 @@
     </w:p>
     <w:p>
       <w:r>
-        <w:t>Notamment utiliser dans le jeu Terraria pour la génération de cave, les automates cellulaires sont représenté par une grille de X cases par Y dans laquelle chaque case à un état (souvent « vivant » ou « mort »). A cette grille sont associé un ensemble de règles qui définissent l’état suivant. Prenons pour exemple le jeu de la vie de John Horton Conway</w:t>
+        <w:t xml:space="preserve">Notamment utiliser dans le jeu Terraria pour la génération de cave, les automates cellulaires sont représenté par une grille de X cases par Y dans laquelle chaque case à un état (souvent </w:t>
+      </w:r>
+      <w:r>
+        <w:lastRenderedPageBreak/>
+        <w:t>« vivant » ou « mort »). A cette grille sont associé un ensemble de règles qui définissent l’état suivant. Prenons pour exemple le jeu de la vie de John Horton Conway</w:t>
       </w:r>
       <w:r>
         <w:t xml:space="preserve"> défini par les règles suivante :</w:t>
@@ -5882,7 +5873,6 @@
         </w:numPr>
       </w:pPr>
       <w:r>
-        <w:lastRenderedPageBreak/>
         <w:t>Automate « mathusalems » : il est défini comme un petit objet qui explose en de nombreux objets stables.</w:t>
       </w:r>
     </w:p>
@@ -5953,6 +5943,7 @@
         <w:pStyle w:val="Titre4"/>
       </w:pPr>
       <w:r>
+        <w:lastRenderedPageBreak/>
         <w:t>Assemblages de parties prédéfinies.</w:t>
       </w:r>
     </w:p>
@@ -6021,24 +6012,337 @@
     </w:p>
     <w:p>
       <w:r>
-        <w:t xml:space="preserve">Ces différentes techniques permettent de générer des environnement virtuel statique. </w:t>
-      </w:r>
-    </w:p>
-    <w:p>
+        <w:t xml:space="preserve">Ces différentes techniques permettent de générer des </w:t>
+      </w:r>
+      <w:r>
+        <w:t>environnements virtuels statiques</w:t>
+      </w:r>
+      <w:r>
+        <w:t xml:space="preserve">. </w:t>
+      </w:r>
+    </w:p>
+    <w:p>
+      <w:pPr>
+        <w:pStyle w:val="Titre4"/>
+      </w:pPr>
+      <w:r>
+        <w:t>Monde dynamique</w:t>
+      </w:r>
+    </w:p>
+    <w:p>
+      <w:r>
+        <w:t xml:space="preserve">Les mondes dynamiques se construisent au fur et à mesure du besoin du joueur, sur une « seed » communes. Une </w:t>
+      </w:r>
+      <w:r>
+        <w:t>« </w:t>
+      </w:r>
+      <w:r>
+        <w:t>seed</w:t>
+      </w:r>
+      <w:r>
+        <w:t> »</w:t>
+      </w:r>
+      <w:r>
+        <w:t xml:space="preserve"> est un chiffre généré aléatoirement permettant d’influencer  la partie aléatoire de la génération. Ainsi avec une même </w:t>
+      </w:r>
+      <w:r>
+        <w:t>« </w:t>
+      </w:r>
+      <w:r>
+        <w:t>seed</w:t>
+      </w:r>
+      <w:r>
+        <w:t> »</w:t>
+      </w:r>
+      <w:r>
+        <w:t xml:space="preserve"> nous aurons des mondes semblables mais pas identiques. C’est le cas pour le jeu Minecraft qui génère un monde faisant 8x la taille de la terre. Ce monde n’est pas généré en une seule fois mais dynamiquement en fonction des déplacements du joueur</w:t>
+      </w:r>
+      <w:r>
+        <w:t xml:space="preserve">. Pour que le monde reste cohérent, le système s’appuie sur une « seed » qui permettra de générer un monde similaire. </w:t>
+      </w:r>
+    </w:p>
+    <w:p>
+      <w:pPr>
+        <w:spacing w:line="300" w:lineRule="auto"/>
+        <w:jc w:val="left"/>
+      </w:pPr>
+      <w:r>
+        <w:br w:type="page"/>
+      </w:r>
+    </w:p>
+    <w:p>
+      <w:pPr>
+        <w:pStyle w:val="Titre3"/>
+        <w:numPr>
+          <w:ilvl w:val="0"/>
+          <w:numId w:val="17"/>
+        </w:numPr>
+      </w:pPr>
       <w:r>
         <w:lastRenderedPageBreak/>
-        <w:t>Note a moi-même ouverture sur les mondes dynamiques (minecraft) explications de notre théorie / voronoi / evenement sur les zones définitions de biomes, régions, sous - régions</w:t>
+        <w:t>Génération via un flux audio</w:t>
+      </w:r>
+    </w:p>
+    <w:p>
+      <w:pPr>
+        <w:pStyle w:val="Titre4"/>
+      </w:pPr>
+      <w:r>
+        <w:t>Définitions</w:t>
+      </w:r>
+      <w:r>
+        <w:t xml:space="preserve"> Lexical</w:t>
+      </w:r>
+    </w:p>
+    <w:p>
+      <w:r>
+        <w:t>Pour introduire notre concept de génération d’environnement via un flux audio nous allons devoir commencer par définir les concepts de bases :</w:t>
+      </w:r>
+    </w:p>
+    <w:p>
+      <w:pPr>
+        <w:pStyle w:val="Paragraphedeliste"/>
+        <w:numPr>
+          <w:ilvl w:val="0"/>
+          <w:numId w:val="3"/>
+        </w:numPr>
+      </w:pPr>
+      <w:r>
+        <w:rPr>
+          <w:u w:val="single"/>
+        </w:rPr>
+        <w:t>Les biomes :</w:t>
+      </w:r>
+      <w:r>
+        <w:t xml:space="preserve"> Nous allons définir par biomes les éléments de plus haut niveau, définissant un</w:t>
+      </w:r>
+      <w:r>
+        <w:t>e zone de même type dans leurs caractéristiques globales. Les caractéristiques globales définissent le type de zone tel que désert, jungle, maritimes, urbain etc… Elles nous permettent de définir le type de décors, les types d’évènements, l’éclairage et la skybox. Elles donnent un univers global à une partie de l’environnement crée.</w:t>
+      </w:r>
+      <w:r>
+        <w:t xml:space="preserve"> Par exemple dans le cas d’un biome pour la jungle nous auront :</w:t>
+      </w:r>
+    </w:p>
+    <w:p>
+      <w:pPr>
+        <w:pStyle w:val="Paragraphedeliste"/>
+        <w:numPr>
+          <w:ilvl w:val="1"/>
+          <w:numId w:val="3"/>
+        </w:numPr>
+      </w:pPr>
+      <w:r>
+        <w:t>Densité de la faune et flore</w:t>
+      </w:r>
+    </w:p>
+    <w:p>
+      <w:pPr>
+        <w:pStyle w:val="Paragraphedeliste"/>
+        <w:numPr>
+          <w:ilvl w:val="1"/>
+          <w:numId w:val="3"/>
+        </w:numPr>
+      </w:pPr>
+      <w:r>
+        <w:t>Illumination</w:t>
+      </w:r>
+    </w:p>
+    <w:p>
+      <w:pPr>
+        <w:pStyle w:val="Paragraphedeliste"/>
+        <w:numPr>
+          <w:ilvl w:val="1"/>
+          <w:numId w:val="3"/>
+        </w:numPr>
+      </w:pPr>
+      <w:r>
+        <w:t>La skybox (le paysage lointain)</w:t>
+      </w:r>
+    </w:p>
+    <w:p>
+      <w:pPr>
+        <w:pStyle w:val="Paragraphedeliste"/>
+        <w:numPr>
+          <w:ilvl w:val="0"/>
+          <w:numId w:val="3"/>
+        </w:numPr>
+      </w:pPr>
+      <w:r>
+        <w:rPr>
+          <w:u w:val="single"/>
+        </w:rPr>
+        <w:t>Les régions :</w:t>
+      </w:r>
+      <w:r>
+        <w:t xml:space="preserve"> Elles sont un niveau en dessous des biomes, elles en prennent donc les caractéristiques globales. Mais subdivise les biomes en plusieurs parties. Les régions servent à définir un ensemble de sous régions ayant les mêmes propriétés au niveau musicale.</w:t>
+      </w:r>
+    </w:p>
+    <w:p>
+      <w:pPr>
+        <w:pStyle w:val="Paragraphedeliste"/>
+        <w:numPr>
+          <w:ilvl w:val="1"/>
+          <w:numId w:val="3"/>
+        </w:numPr>
+      </w:pPr>
+      <w:r>
+        <w:t>Disposition des zones de flores et faunes</w:t>
+      </w:r>
+    </w:p>
+    <w:p>
+      <w:pPr>
+        <w:pStyle w:val="Paragraphedeliste"/>
+        <w:numPr>
+          <w:ilvl w:val="0"/>
+          <w:numId w:val="3"/>
+        </w:numPr>
+        <w:rPr>
+          <w:u w:val="single"/>
+        </w:rPr>
+      </w:pPr>
+      <w:r>
+        <w:rPr>
+          <w:u w:val="single"/>
+        </w:rPr>
+        <w:t>Les sous régions / Les zones d’évènements</w:t>
+      </w:r>
+      <w:r>
+        <w:rPr>
+          <w:u w:val="single"/>
+        </w:rPr>
+        <w:t> :</w:t>
+      </w:r>
+      <w:r>
+        <w:t xml:space="preserve"> Elles sont un niveau en dessous des régions. Elles définissent des zones de dans lequel un évènement particulier à lieu. Ces évènements sont liés au biome auquel il appartient, par exemple </w:t>
+      </w:r>
+      <w:r>
+        <w:t xml:space="preserve">pour une jungle </w:t>
+      </w:r>
+      <w:r>
+        <w:t xml:space="preserve">cela pourrait être : </w:t>
+      </w:r>
+    </w:p>
+    <w:p>
+      <w:pPr>
+        <w:pStyle w:val="Paragraphedeliste"/>
+        <w:numPr>
+          <w:ilvl w:val="1"/>
+          <w:numId w:val="3"/>
+        </w:numPr>
+        <w:rPr>
+          <w:u w:val="single"/>
+        </w:rPr>
+      </w:pPr>
+      <w:r>
+        <w:t xml:space="preserve">Eléments mobile : </w:t>
+      </w:r>
+      <w:r>
+        <w:t>Meutes d’animaux</w:t>
+      </w:r>
+    </w:p>
+    <w:p>
+      <w:pPr>
+        <w:pStyle w:val="Paragraphedeliste"/>
+        <w:numPr>
+          <w:ilvl w:val="1"/>
+          <w:numId w:val="3"/>
+        </w:numPr>
+        <w:rPr>
+          <w:u w:val="single"/>
+        </w:rPr>
+      </w:pPr>
+      <w:r>
+        <w:t>Eléments fixe : temple maya</w:t>
+      </w:r>
+    </w:p>
+    <w:p>
+      <w:pPr>
+        <w:pStyle w:val="Paragraphedeliste"/>
+        <w:numPr>
+          <w:ilvl w:val="1"/>
+          <w:numId w:val="3"/>
+        </w:numPr>
+      </w:pPr>
+      <w:r>
+        <w:t xml:space="preserve">Eléments </w:t>
+      </w:r>
+      <w:r>
+        <w:t xml:space="preserve">évolutif : plante qui pousse </w:t>
+      </w:r>
+    </w:p>
+    <w:p>
+      <w:r>
+        <w:rPr>
+          <w:noProof/>
+          <w:lang w:eastAsia="fr-FR"/>
+        </w:rPr>
+        <w:lastRenderedPageBreak/>
+        <w:drawing>
+          <wp:inline distT="0" distB="0" distL="0" distR="0" wp14:anchorId="1E0681E3" wp14:editId="496E4500">
+            <wp:extent cx="6294120" cy="4031615"/>
+            <wp:effectExtent l="0" t="0" r="0" b="0"/>
+            <wp:docPr id="3" name="Image 3"/>
+            <wp:cNvGraphicFramePr>
+              <a:graphicFrameLocks xmlns:a="http://schemas.openxmlformats.org/drawingml/2006/main" noChangeAspect="1"/>
+            </wp:cNvGraphicFramePr>
+            <a:graphic xmlns:a="http://schemas.openxmlformats.org/drawingml/2006/main">
+              <a:graphicData uri="http://schemas.openxmlformats.org/drawingml/2006/picture">
+                <pic:pic xmlns:pic="http://schemas.openxmlformats.org/drawingml/2006/picture">
+                  <pic:nvPicPr>
+                    <pic:cNvPr id="3" name="example biomes.png"/>
+                    <pic:cNvPicPr/>
+                  </pic:nvPicPr>
+                  <pic:blipFill>
+                    <a:blip r:embed="rId17">
+                      <a:extLst>
+                        <a:ext uri="{28A0092B-C50C-407E-A947-70E740481C1C}">
+                          <a14:useLocalDpi xmlns:a14="http://schemas.microsoft.com/office/drawing/2010/main" val="0"/>
+                        </a:ext>
+                      </a:extLst>
+                    </a:blip>
+                    <a:stretch>
+                      <a:fillRect/>
+                    </a:stretch>
+                  </pic:blipFill>
+                  <pic:spPr>
+                    <a:xfrm>
+                      <a:off x="0" y="0"/>
+                      <a:ext cx="6294120" cy="4031615"/>
+                    </a:xfrm>
+                    <a:prstGeom prst="rect">
+                      <a:avLst/>
+                    </a:prstGeom>
+                  </pic:spPr>
+                </pic:pic>
+              </a:graphicData>
+            </a:graphic>
+          </wp:inline>
+        </w:drawing>
       </w:r>
       <w:bookmarkStart w:id="25" w:name="_GoBack"/>
       <w:bookmarkEnd w:id="25"/>
     </w:p>
     <w:p>
       <w:pPr>
-        <w:ind w:firstLine="360"/>
-      </w:pPr>
-      <w:r>
+        <w:spacing w:line="300" w:lineRule="auto"/>
+        <w:jc w:val="left"/>
+        <w:rPr>
+          <w:u w:val="single"/>
+        </w:rPr>
+      </w:pPr>
+      <w:r>
+        <w:rPr>
+          <w:u w:val="single"/>
+        </w:rPr>
         <w:br w:type="page"/>
       </w:r>
+    </w:p>
+    <w:p>
+      <w:pPr>
+        <w:rPr>
+          <w:u w:val="single"/>
+        </w:rPr>
+      </w:pPr>
     </w:p>
     <w:p>
       <w:pPr>
@@ -6048,9 +6352,8 @@
           <w:numId w:val="14"/>
         </w:numPr>
       </w:pPr>
-      <w:bookmarkStart w:id="26" w:name="_Toc439603058"/>
-      <w:r>
-        <w:lastRenderedPageBreak/>
+      <w:bookmarkStart w:id="26" w:name="_Toc439686540"/>
+      <w:r>
         <w:t>Calibrage / Adaptation au joueur</w:t>
       </w:r>
       <w:bookmarkEnd w:id="26"/>
@@ -6058,21 +6361,16 @@
     <w:p>
       <w:pPr>
         <w:pStyle w:val="Titre2"/>
-        <w:ind w:left="720"/>
         <w:jc w:val="both"/>
       </w:pPr>
-      <w:r>
-        <w:br w:type="page"/>
-      </w:r>
     </w:p>
     <w:p>
       <w:pPr>
         <w:pStyle w:val="Titre1"/>
       </w:pPr>
-      <w:bookmarkStart w:id="27" w:name="_Toc439603059"/>
+      <w:bookmarkStart w:id="27" w:name="_Toc439686541"/>
       <w:commentRangeStart w:id="28"/>
       <w:r>
-        <w:lastRenderedPageBreak/>
         <w:t>Lexique</w:t>
       </w:r>
       <w:commentRangeEnd w:id="28"/>
@@ -6215,7 +6513,11 @@
         <w:t>)</w:t>
       </w:r>
       <w:r>
-        <w:t xml:space="preserve"> des nuances pour un ensemble de notes (qui détermine l'augmentation ou la diminution de l'intensité en fonction du temps). </w:t>
+        <w:t xml:space="preserve"> des nuances pour un ensemble de </w:t>
+      </w:r>
+      <w:r>
+        <w:lastRenderedPageBreak/>
+        <w:t xml:space="preserve">notes (qui détermine l'augmentation ou la diminution de l'intensité en fonction du temps). </w:t>
       </w:r>
       <w:r>
         <w:t xml:space="preserve">C'est l'un des quatre </w:t>
@@ -6304,7 +6606,6 @@
     </w:p>
     <w:p>
       <w:r>
-        <w:lastRenderedPageBreak/>
         <w:t xml:space="preserve">Phrase (musique) : </w:t>
       </w:r>
       <w:commentRangeStart w:id="29"/>
@@ -6430,7 +6731,7 @@
       </w:r>
     </w:p>
     <w:sectPr>
-      <w:footerReference w:type="default" r:id="rId17"/>
+      <w:footerReference w:type="default" r:id="rId18"/>
       <w:endnotePr>
         <w:numFmt w:val="decimal"/>
       </w:endnotePr>
@@ -6856,7 +7157,6 @@
         <w:docPartUnique/>
       </w:docPartObj>
     </w:sdtPr>
-    <w:sdtEndPr/>
     <w:sdtContent>
       <w:p>
         <w:pPr>
@@ -6876,7 +7176,7 @@
           <w:rPr>
             <w:noProof/>
           </w:rPr>
-          <w:t>19</w:t>
+          <w:t>23</w:t>
         </w:r>
         <w:r>
           <w:rPr>
@@ -7221,7 +7521,7 @@
         <w:rFonts w:ascii="Calibri" w:eastAsiaTheme="minorEastAsia" w:hAnsi="Calibri" w:cstheme="minorBidi" w:hint="default"/>
       </w:rPr>
     </w:lvl>
-    <w:lvl w:ilvl="1" w:tplc="040C0003" w:tentative="1">
+    <w:lvl w:ilvl="1" w:tplc="040C0003">
       <w:start w:val="1"/>
       <w:numFmt w:val="bullet"/>
       <w:lvlText w:val="o"/>
@@ -9114,10 +9414,14 @@
   <w:style w:type="paragraph" w:default="1" w:styleId="Normal">
     <w:name w:val="Normal"/>
     <w:qFormat/>
-    <w:rsid w:val="00EB7EED"/>
+    <w:rsid w:val="00495533"/>
     <w:pPr>
+      <w:spacing w:line="360" w:lineRule="auto"/>
       <w:jc w:val="both"/>
     </w:pPr>
+    <w:rPr>
+      <w:sz w:val="24"/>
+    </w:rPr>
   </w:style>
   <w:style w:type="paragraph" w:styleId="Titre1">
     <w:name w:val="heading 1"/>
@@ -9272,7 +9576,6 @@
     </w:pPr>
     <w:rPr>
       <w:rFonts w:asciiTheme="majorHAnsi" w:eastAsiaTheme="majorEastAsia" w:hAnsiTheme="majorHAnsi" w:cstheme="majorBidi"/>
-      <w:sz w:val="24"/>
       <w:szCs w:val="24"/>
     </w:rPr>
   </w:style>
@@ -9615,7 +9918,6 @@
       <w:i/>
       <w:iCs/>
       <w:color w:val="7B7B7B" w:themeColor="accent3" w:themeShade="BF"/>
-      <w:sz w:val="24"/>
       <w:szCs w:val="24"/>
     </w:rPr>
   </w:style>
@@ -9830,8 +10132,12 @@
     <w:autoRedefine/>
     <w:uiPriority w:val="39"/>
     <w:unhideWhenUsed/>
-    <w:rsid w:val="00555000"/>
+    <w:rsid w:val="00495533"/>
     <w:pPr>
+      <w:tabs>
+        <w:tab w:val="left" w:pos="420"/>
+        <w:tab w:val="right" w:leader="dot" w:pos="9062"/>
+      </w:tabs>
       <w:spacing w:after="100"/>
     </w:pPr>
   </w:style>
@@ -10050,7 +10356,6 @@
     </w:pPr>
     <w:rPr>
       <w:rFonts w:ascii="Times New Roman" w:eastAsia="Times New Roman" w:hAnsi="Times New Roman" w:cs="Times New Roman"/>
-      <w:sz w:val="24"/>
       <w:szCs w:val="24"/>
       <w:lang w:eastAsia="fr-FR"/>
     </w:rPr>
@@ -10324,7 +10629,7 @@
 </file>
 
 <file path=customXml/itemProps1.xml><?xml version="1.0" encoding="utf-8"?>
-<ds:datastoreItem xmlns:ds="http://schemas.openxmlformats.org/officeDocument/2006/customXml" ds:itemID="{2CC08F43-BDFE-42C6-B66B-7BEB37F0E03D}">
+<ds:datastoreItem xmlns:ds="http://schemas.openxmlformats.org/officeDocument/2006/customXml" ds:itemID="{B7E7ABB6-C106-4667-A962-9EF221C5953C}">
   <ds:schemaRefs>
     <ds:schemaRef ds:uri="http://schemas.openxmlformats.org/officeDocument/2006/bibliography"/>
   </ds:schemaRefs>

</xml_diff>

<commit_message>
Implementation et optimisation (Sons) + debut OpenGL
</commit_message>
<xml_diff>
--- a/Mémoire.docx
+++ b/Mémoire.docx
@@ -1,6 +1,6 @@
 
 <file path=word/document.xml><?xml version="1.0" encoding="utf-8"?>
-<w:document xmlns:wpc="http://schemas.microsoft.com/office/word/2010/wordprocessingCanvas" xmlns:mc="http://schemas.openxmlformats.org/markup-compatibility/2006" xmlns:o="urn:schemas-microsoft-com:office:office" xmlns:r="http://schemas.openxmlformats.org/officeDocument/2006/relationships" xmlns:m="http://schemas.openxmlformats.org/officeDocument/2006/math" xmlns:v="urn:schemas-microsoft-com:vml" xmlns:wp14="http://schemas.microsoft.com/office/word/2010/wordprocessingDrawing" xmlns:wp="http://schemas.openxmlformats.org/drawingml/2006/wordprocessingDrawing" xmlns:w10="urn:schemas-microsoft-com:office:word" xmlns:w="http://schemas.openxmlformats.org/wordprocessingml/2006/main" xmlns:w14="http://schemas.microsoft.com/office/word/2010/wordml" xmlns:w15="http://schemas.microsoft.com/office/word/2012/wordml" xmlns:wpg="http://schemas.microsoft.com/office/word/2010/wordprocessingGroup" xmlns:wpi="http://schemas.microsoft.com/office/word/2010/wordprocessingInk" xmlns:wne="http://schemas.microsoft.com/office/word/2006/wordml" xmlns:wps="http://schemas.microsoft.com/office/word/2010/wordprocessingShape" mc:Ignorable="w14 w15 wp14">
+<w:document xmlns:wpc="http://schemas.microsoft.com/office/word/2010/wordprocessingCanvas" xmlns:mc="http://schemas.openxmlformats.org/markup-compatibility/2006" xmlns:o="urn:schemas-microsoft-com:office:office" xmlns:r="http://schemas.openxmlformats.org/officeDocument/2006/relationships" xmlns:m="http://schemas.openxmlformats.org/officeDocument/2006/math" xmlns:v="urn:schemas-microsoft-com:vml" xmlns:wp14="http://schemas.microsoft.com/office/word/2010/wordprocessingDrawing" xmlns:wp="http://schemas.openxmlformats.org/drawingml/2006/wordprocessingDrawing" xmlns:w10="urn:schemas-microsoft-com:office:word" xmlns:w="http://schemas.openxmlformats.org/wordprocessingml/2006/main" xmlns:w14="http://schemas.microsoft.com/office/word/2010/wordml" xmlns:wpg="http://schemas.microsoft.com/office/word/2010/wordprocessingGroup" xmlns:wpi="http://schemas.microsoft.com/office/word/2010/wordprocessingInk" xmlns:wne="http://schemas.microsoft.com/office/word/2006/wordml" xmlns:wps="http://schemas.microsoft.com/office/word/2010/wordprocessingShape" mc:Ignorable="w14 wp14">
   <w:body>
     <w:sdt>
       <w:sdtPr>
@@ -16,7 +16,6 @@
           <w:docPartUnique/>
         </w:docPartObj>
       </w:sdtPr>
-      <w:sdtEndPr/>
       <w:sdtContent>
         <w:p>
           <w:r>
@@ -60,7 +59,6 @@
                             <w:calendar w:val="gregorian"/>
                           </w:date>
                         </w:sdtPr>
-                        <w:sdtEndPr/>
                         <w:sdtContent>
                           <w:p>
                             <w:pPr>
@@ -211,13 +209,23 @@
                           <w:szCs w:val="26"/>
                         </w:rPr>
                       </w:pPr>
+                      <w:proofErr w:type="spellStart"/>
                       <w:r>
                         <w:rPr>
                           <w:color w:val="5B9BD5" w:themeColor="accent1"/>
                           <w:sz w:val="26"/>
                           <w:szCs w:val="26"/>
                         </w:rPr>
-                        <w:t xml:space="preserve">Colmant Amaury - </w:t>
+                        <w:t>Colmant</w:t>
+                      </w:r>
+                      <w:proofErr w:type="spellEnd"/>
+                      <w:r>
+                        <w:rPr>
+                          <w:color w:val="5B9BD5" w:themeColor="accent1"/>
+                          <w:sz w:val="26"/>
+                          <w:szCs w:val="26"/>
+                        </w:rPr>
+                        <w:t xml:space="preserve"> Amaury - </w:t>
                       </w:r>
                       <w:sdt>
                         <w:sdtPr>
@@ -232,7 +240,6 @@
                           <w:dataBinding w:prefixMappings="xmlns:ns0='http://purl.org/dc/elements/1.1/' xmlns:ns1='http://schemas.openxmlformats.org/package/2006/metadata/core-properties' " w:xpath="/ns1:coreProperties[1]/ns0:creator[1]" w:storeItemID="{6C3C8BC8-F283-45AE-878A-BAB7291924A1}"/>
                           <w:text/>
                         </w:sdtPr>
-                        <w:sdtEndPr/>
                         <w:sdtContent>
                           <w:r>
                             <w:rPr>
@@ -254,13 +261,23 @@
                           <w:szCs w:val="26"/>
                         </w:rPr>
                       </w:pPr>
+                      <w:proofErr w:type="spellStart"/>
                       <w:r>
                         <w:rPr>
                           <w:color w:val="5B9BD5" w:themeColor="accent1"/>
                           <w:sz w:val="26"/>
                           <w:szCs w:val="26"/>
                         </w:rPr>
-                        <w:t>Esgi - Mémoire</w:t>
+                        <w:t>Esgi</w:t>
+                      </w:r>
+                      <w:proofErr w:type="spellEnd"/>
+                      <w:r>
+                        <w:rPr>
+                          <w:color w:val="5B9BD5" w:themeColor="accent1"/>
+                          <w:sz w:val="26"/>
+                          <w:szCs w:val="26"/>
+                        </w:rPr>
+                        <w:t xml:space="preserve"> - Mémoire</w:t>
                       </w:r>
                     </w:p>
                   </w:txbxContent>
@@ -301,7 +318,6 @@
                           <w:dataBinding w:prefixMappings="xmlns:ns0='http://purl.org/dc/elements/1.1/' xmlns:ns1='http://schemas.openxmlformats.org/package/2006/metadata/core-properties' " w:xpath="/ns1:coreProperties[1]/ns0:title[1]" w:storeItemID="{6C3C8BC8-F283-45AE-878A-BAB7291924A1}"/>
                           <w:text/>
                         </w:sdtPr>
-                        <w:sdtEndPr/>
                         <w:sdtContent>
                           <w:r>
                             <w:rPr>
@@ -388,7 +404,7 @@
           <w:r>
             <w:fldChar w:fldCharType="separate"/>
           </w:r>
-          <w:hyperlink w:anchor="_Toc439753751" w:history="1">
+          <w:hyperlink w:anchor="_Toc443989694" w:history="1">
             <w:r>
               <w:rPr>
                 <w:rStyle w:val="Lienhypertexte"/>
@@ -431,7 +447,7 @@
                 <w:noProof/>
                 <w:webHidden/>
               </w:rPr>
-              <w:instrText xml:space="preserve"> PAGEREF _Toc439753751 \h </w:instrText>
+              <w:instrText xml:space="preserve"> PAGEREF _Toc443989694 \h </w:instrText>
             </w:r>
             <w:r>
               <w:rPr>
@@ -451,7 +467,7 @@
                 <w:noProof/>
                 <w:webHidden/>
               </w:rPr>
-              <w:t>2</w:t>
+              <w:t>3</w:t>
             </w:r>
             <w:r>
               <w:rPr>
@@ -476,7 +492,7 @@
               <w:lang w:eastAsia="fr-FR"/>
             </w:rPr>
           </w:pPr>
-          <w:hyperlink w:anchor="_Toc439753752" w:history="1">
+          <w:hyperlink w:anchor="_Toc443989695" w:history="1">
             <w:r>
               <w:rPr>
                 <w:rStyle w:val="Lienhypertexte"/>
@@ -519,7 +535,7 @@
                 <w:noProof/>
                 <w:webHidden/>
               </w:rPr>
-              <w:instrText xml:space="preserve"> PAGEREF _Toc439753752 \h </w:instrText>
+              <w:instrText xml:space="preserve"> PAGEREF _Toc443989695 \h </w:instrText>
             </w:r>
             <w:r>
               <w:rPr>
@@ -539,7 +555,7 @@
                 <w:noProof/>
                 <w:webHidden/>
               </w:rPr>
-              <w:t>2</w:t>
+              <w:t>3</w:t>
             </w:r>
             <w:r>
               <w:rPr>
@@ -563,7 +579,7 @@
               <w:lang w:eastAsia="fr-FR"/>
             </w:rPr>
           </w:pPr>
-          <w:hyperlink w:anchor="_Toc439753753" w:history="1">
+          <w:hyperlink w:anchor="_Toc443989696" w:history="1">
             <w:r>
               <w:rPr>
                 <w:rStyle w:val="Lienhypertexte"/>
@@ -590,7 +606,7 @@
                 <w:noProof/>
                 <w:webHidden/>
               </w:rPr>
-              <w:instrText xml:space="preserve"> PAGEREF _Toc439753753 \h </w:instrText>
+              <w:instrText xml:space="preserve"> PAGEREF _Toc443989696 \h </w:instrText>
             </w:r>
             <w:r>
               <w:rPr>
@@ -610,7 +626,7 @@
                 <w:noProof/>
                 <w:webHidden/>
               </w:rPr>
-              <w:t>2</w:t>
+              <w:t>3</w:t>
             </w:r>
             <w:r>
               <w:rPr>
@@ -634,7 +650,7 @@
               <w:lang w:eastAsia="fr-FR"/>
             </w:rPr>
           </w:pPr>
-          <w:hyperlink w:anchor="_Toc439753754" w:history="1">
+          <w:hyperlink w:anchor="_Toc443989697" w:history="1">
             <w:r>
               <w:rPr>
                 <w:rStyle w:val="Lienhypertexte"/>
@@ -661,7 +677,7 @@
                 <w:noProof/>
                 <w:webHidden/>
               </w:rPr>
-              <w:instrText xml:space="preserve"> PAGEREF _Toc439753754 \h </w:instrText>
+              <w:instrText xml:space="preserve"> PAGEREF _Toc443989697 \h </w:instrText>
             </w:r>
             <w:r>
               <w:rPr>
@@ -681,7 +697,7 @@
                 <w:noProof/>
                 <w:webHidden/>
               </w:rPr>
-              <w:t>4</w:t>
+              <w:t>5</w:t>
             </w:r>
             <w:r>
               <w:rPr>
@@ -706,7 +722,7 @@
               <w:lang w:eastAsia="fr-FR"/>
             </w:rPr>
           </w:pPr>
-          <w:hyperlink w:anchor="_Toc439753755" w:history="1">
+          <w:hyperlink w:anchor="_Toc443989698" w:history="1">
             <w:r>
               <w:rPr>
                 <w:rStyle w:val="Lienhypertexte"/>
@@ -749,7 +765,7 @@
                 <w:noProof/>
                 <w:webHidden/>
               </w:rPr>
-              <w:instrText xml:space="preserve"> PAGEREF _Toc439753755 \h </w:instrText>
+              <w:instrText xml:space="preserve"> PAGEREF _Toc443989698 \h </w:instrText>
             </w:r>
             <w:r>
               <w:rPr>
@@ -769,7 +785,7 @@
                 <w:noProof/>
                 <w:webHidden/>
               </w:rPr>
-              <w:t>7</w:t>
+              <w:t>8</w:t>
             </w:r>
             <w:r>
               <w:rPr>
@@ -793,7 +809,7 @@
               <w:lang w:eastAsia="fr-FR"/>
             </w:rPr>
           </w:pPr>
-          <w:hyperlink w:anchor="_Toc439753756" w:history="1">
+          <w:hyperlink w:anchor="_Toc443989699" w:history="1">
             <w:r>
               <w:rPr>
                 <w:rStyle w:val="Lienhypertexte"/>
@@ -820,7 +836,7 @@
                 <w:noProof/>
                 <w:webHidden/>
               </w:rPr>
-              <w:instrText xml:space="preserve"> PAGEREF _Toc439753756 \h </w:instrText>
+              <w:instrText xml:space="preserve"> PAGEREF _Toc443989699 \h </w:instrText>
             </w:r>
             <w:r>
               <w:rPr>
@@ -840,7 +856,7 @@
                 <w:noProof/>
                 <w:webHidden/>
               </w:rPr>
-              <w:t>7</w:t>
+              <w:t>8</w:t>
             </w:r>
             <w:r>
               <w:rPr>
@@ -864,7 +880,7 @@
               <w:lang w:eastAsia="fr-FR"/>
             </w:rPr>
           </w:pPr>
-          <w:hyperlink w:anchor="_Toc439753757" w:history="1">
+          <w:hyperlink w:anchor="_Toc443989700" w:history="1">
             <w:r>
               <w:rPr>
                 <w:rStyle w:val="Lienhypertexte"/>
@@ -891,7 +907,7 @@
                 <w:noProof/>
                 <w:webHidden/>
               </w:rPr>
-              <w:instrText xml:space="preserve"> PAGEREF _Toc439753757 \h </w:instrText>
+              <w:instrText xml:space="preserve"> PAGEREF _Toc443989700 \h </w:instrText>
             </w:r>
             <w:r>
               <w:rPr>
@@ -911,7 +927,7 @@
                 <w:noProof/>
                 <w:webHidden/>
               </w:rPr>
-              <w:t>10</w:t>
+              <w:t>11</w:t>
             </w:r>
             <w:r>
               <w:rPr>
@@ -936,7 +952,7 @@
               <w:lang w:eastAsia="fr-FR"/>
             </w:rPr>
           </w:pPr>
-          <w:hyperlink w:anchor="_Toc439753758" w:history="1">
+          <w:hyperlink w:anchor="_Toc443989701" w:history="1">
             <w:r>
               <w:rPr>
                 <w:rStyle w:val="Lienhypertexte"/>
@@ -979,7 +995,7 @@
                 <w:noProof/>
                 <w:webHidden/>
               </w:rPr>
-              <w:instrText xml:space="preserve"> PAGEREF _Toc439753758 \h </w:instrText>
+              <w:instrText xml:space="preserve"> PAGEREF _Toc443989701 \h </w:instrText>
             </w:r>
             <w:r>
               <w:rPr>
@@ -999,7 +1015,7 @@
                 <w:noProof/>
                 <w:webHidden/>
               </w:rPr>
-              <w:t>12</w:t>
+              <w:t>13</w:t>
             </w:r>
             <w:r>
               <w:rPr>
@@ -1023,7 +1039,7 @@
               <w:lang w:eastAsia="fr-FR"/>
             </w:rPr>
           </w:pPr>
-          <w:hyperlink w:anchor="_Toc439753759" w:history="1">
+          <w:hyperlink w:anchor="_Toc443989702" w:history="1">
             <w:r>
               <w:rPr>
                 <w:rStyle w:val="Lienhypertexte"/>
@@ -1050,7 +1066,7 @@
                 <w:noProof/>
                 <w:webHidden/>
               </w:rPr>
-              <w:instrText xml:space="preserve"> PAGEREF _Toc439753759 \h </w:instrText>
+              <w:instrText xml:space="preserve"> PAGEREF _Toc443989702 \h </w:instrText>
             </w:r>
             <w:r>
               <w:rPr>
@@ -1070,7 +1086,7 @@
                 <w:noProof/>
                 <w:webHidden/>
               </w:rPr>
-              <w:t>12</w:t>
+              <w:t>13</w:t>
             </w:r>
             <w:r>
               <w:rPr>
@@ -1091,7 +1107,7 @@
               <w:lang w:eastAsia="fr-FR"/>
             </w:rPr>
           </w:pPr>
-          <w:hyperlink w:anchor="_Toc439753760" w:history="1">
+          <w:hyperlink w:anchor="_Toc443989703" w:history="1">
             <w:r>
               <w:rPr>
                 <w:rStyle w:val="Lienhypertexte"/>
@@ -1134,7 +1150,7 @@
                 <w:noProof/>
                 <w:webHidden/>
               </w:rPr>
-              <w:instrText xml:space="preserve"> PAGEREF _Toc439753760 \h </w:instrText>
+              <w:instrText xml:space="preserve"> PAGEREF _Toc443989703 \h </w:instrText>
             </w:r>
             <w:r>
               <w:rPr>
@@ -1154,7 +1170,7 @@
                 <w:noProof/>
                 <w:webHidden/>
               </w:rPr>
-              <w:t>14</w:t>
+              <w:t>15</w:t>
             </w:r>
             <w:r>
               <w:rPr>
@@ -1179,7 +1195,7 @@
               <w:lang w:eastAsia="fr-FR"/>
             </w:rPr>
           </w:pPr>
-          <w:hyperlink w:anchor="_Toc439753761" w:history="1">
+          <w:hyperlink w:anchor="_Toc443989704" w:history="1">
             <w:r>
               <w:rPr>
                 <w:rStyle w:val="Lienhypertexte"/>
@@ -1222,7 +1238,7 @@
                 <w:noProof/>
                 <w:webHidden/>
               </w:rPr>
-              <w:instrText xml:space="preserve"> PAGEREF _Toc439753761 \h </w:instrText>
+              <w:instrText xml:space="preserve"> PAGEREF _Toc443989704 \h </w:instrText>
             </w:r>
             <w:r>
               <w:rPr>
@@ -1242,7 +1258,7 @@
                 <w:noProof/>
                 <w:webHidden/>
               </w:rPr>
-              <w:t>14</w:t>
+              <w:t>15</w:t>
             </w:r>
             <w:r>
               <w:rPr>
@@ -1267,7 +1283,7 @@
               <w:lang w:eastAsia="fr-FR"/>
             </w:rPr>
           </w:pPr>
-          <w:hyperlink w:anchor="_Toc439753762" w:history="1">
+          <w:hyperlink w:anchor="_Toc443989705" w:history="1">
             <w:r>
               <w:rPr>
                 <w:rStyle w:val="Lienhypertexte"/>
@@ -1310,7 +1326,7 @@
                 <w:noProof/>
                 <w:webHidden/>
               </w:rPr>
-              <w:instrText xml:space="preserve"> PAGEREF _Toc439753762 \h </w:instrText>
+              <w:instrText xml:space="preserve"> PAGEREF _Toc443989705 \h </w:instrText>
             </w:r>
             <w:r>
               <w:rPr>
@@ -1330,7 +1346,7 @@
                 <w:noProof/>
                 <w:webHidden/>
               </w:rPr>
-              <w:t>14</w:t>
+              <w:t>15</w:t>
             </w:r>
             <w:r>
               <w:rPr>
@@ -1355,7 +1371,7 @@
               <w:lang w:eastAsia="fr-FR"/>
             </w:rPr>
           </w:pPr>
-          <w:hyperlink w:anchor="_Toc439753763" w:history="1">
+          <w:hyperlink w:anchor="_Toc443989706" w:history="1">
             <w:r>
               <w:rPr>
                 <w:rStyle w:val="Lienhypertexte"/>
@@ -1398,7 +1414,7 @@
                 <w:noProof/>
                 <w:webHidden/>
               </w:rPr>
-              <w:instrText xml:space="preserve"> PAGEREF _Toc439753763 \h </w:instrText>
+              <w:instrText xml:space="preserve"> PAGEREF _Toc443989706 \h </w:instrText>
             </w:r>
             <w:r>
               <w:rPr>
@@ -1418,7 +1434,183 @@
                 <w:noProof/>
                 <w:webHidden/>
               </w:rPr>
-              <w:t>16</w:t>
+              <w:t>17</w:t>
+            </w:r>
+            <w:r>
+              <w:rPr>
+                <w:noProof/>
+                <w:webHidden/>
+              </w:rPr>
+              <w:fldChar w:fldCharType="end"/>
+            </w:r>
+          </w:hyperlink>
+        </w:p>
+        <w:p>
+          <w:pPr>
+            <w:pStyle w:val="TM3"/>
+            <w:tabs>
+              <w:tab w:val="left" w:pos="880"/>
+              <w:tab w:val="right" w:leader="dot" w:pos="9062"/>
+            </w:tabs>
+            <w:rPr>
+              <w:noProof/>
+              <w:sz w:val="22"/>
+              <w:szCs w:val="22"/>
+              <w:lang w:eastAsia="fr-FR"/>
+            </w:rPr>
+          </w:pPr>
+          <w:hyperlink w:anchor="_Toc443989707" w:history="1">
+            <w:r>
+              <w:rPr>
+                <w:rStyle w:val="Lienhypertexte"/>
+                <w:noProof/>
+              </w:rPr>
+              <w:t>3.</w:t>
+            </w:r>
+            <w:r>
+              <w:rPr>
+                <w:noProof/>
+                <w:sz w:val="22"/>
+                <w:szCs w:val="22"/>
+                <w:lang w:eastAsia="fr-FR"/>
+              </w:rPr>
+              <w:tab/>
+            </w:r>
+            <w:r>
+              <w:rPr>
+                <w:rStyle w:val="Lienhypertexte"/>
+                <w:noProof/>
+              </w:rPr>
+              <w:t>Les outils d’analyses</w:t>
+            </w:r>
+            <w:r>
+              <w:rPr>
+                <w:noProof/>
+                <w:webHidden/>
+              </w:rPr>
+              <w:tab/>
+            </w:r>
+            <w:r>
+              <w:rPr>
+                <w:noProof/>
+                <w:webHidden/>
+              </w:rPr>
+              <w:fldChar w:fldCharType="begin"/>
+            </w:r>
+            <w:r>
+              <w:rPr>
+                <w:noProof/>
+                <w:webHidden/>
+              </w:rPr>
+              <w:instrText xml:space="preserve"> PAGEREF _Toc443989707 \h </w:instrText>
+            </w:r>
+            <w:r>
+              <w:rPr>
+                <w:noProof/>
+                <w:webHidden/>
+              </w:rPr>
+            </w:r>
+            <w:r>
+              <w:rPr>
+                <w:noProof/>
+                <w:webHidden/>
+              </w:rPr>
+              <w:fldChar w:fldCharType="separate"/>
+            </w:r>
+            <w:r>
+              <w:rPr>
+                <w:noProof/>
+                <w:webHidden/>
+              </w:rPr>
+              <w:t>18</w:t>
+            </w:r>
+            <w:r>
+              <w:rPr>
+                <w:noProof/>
+                <w:webHidden/>
+              </w:rPr>
+              <w:fldChar w:fldCharType="end"/>
+            </w:r>
+          </w:hyperlink>
+        </w:p>
+        <w:p>
+          <w:pPr>
+            <w:pStyle w:val="TM3"/>
+            <w:tabs>
+              <w:tab w:val="left" w:pos="880"/>
+              <w:tab w:val="right" w:leader="dot" w:pos="9062"/>
+            </w:tabs>
+            <w:rPr>
+              <w:noProof/>
+              <w:sz w:val="22"/>
+              <w:szCs w:val="22"/>
+              <w:lang w:eastAsia="fr-FR"/>
+            </w:rPr>
+          </w:pPr>
+          <w:hyperlink w:anchor="_Toc443989708" w:history="1">
+            <w:r>
+              <w:rPr>
+                <w:rStyle w:val="Lienhypertexte"/>
+                <w:noProof/>
+              </w:rPr>
+              <w:t>4.</w:t>
+            </w:r>
+            <w:r>
+              <w:rPr>
+                <w:noProof/>
+                <w:sz w:val="22"/>
+                <w:szCs w:val="22"/>
+                <w:lang w:eastAsia="fr-FR"/>
+              </w:rPr>
+              <w:tab/>
+            </w:r>
+            <w:r>
+              <w:rPr>
+                <w:rStyle w:val="Lienhypertexte"/>
+                <w:noProof/>
+              </w:rPr>
+              <w:t>Implémentation et Optimisation</w:t>
+            </w:r>
+            <w:r>
+              <w:rPr>
+                <w:noProof/>
+                <w:webHidden/>
+              </w:rPr>
+              <w:tab/>
+            </w:r>
+            <w:r>
+              <w:rPr>
+                <w:noProof/>
+                <w:webHidden/>
+              </w:rPr>
+              <w:fldChar w:fldCharType="begin"/>
+            </w:r>
+            <w:r>
+              <w:rPr>
+                <w:noProof/>
+                <w:webHidden/>
+              </w:rPr>
+              <w:instrText xml:space="preserve"> PAGEREF _Toc443989708 \h </w:instrText>
+            </w:r>
+            <w:r>
+              <w:rPr>
+                <w:noProof/>
+                <w:webHidden/>
+              </w:rPr>
+            </w:r>
+            <w:r>
+              <w:rPr>
+                <w:noProof/>
+                <w:webHidden/>
+              </w:rPr>
+              <w:fldChar w:fldCharType="separate"/>
+            </w:r>
+            <w:r>
+              <w:rPr>
+                <w:noProof/>
+                <w:webHidden/>
+              </w:rPr>
+              <w:t>19</w:t>
             </w:r>
             <w:r>
               <w:rPr>
@@ -1443,7 +1635,7 @@
               <w:lang w:eastAsia="fr-FR"/>
             </w:rPr>
           </w:pPr>
-          <w:hyperlink w:anchor="_Toc439753764" w:history="1">
+          <w:hyperlink w:anchor="_Toc443989709" w:history="1">
             <w:r>
               <w:rPr>
                 <w:rStyle w:val="Lienhypertexte"/>
@@ -1486,7 +1678,7 @@
                 <w:noProof/>
                 <w:webHidden/>
               </w:rPr>
-              <w:instrText xml:space="preserve"> PAGEREF _Toc439753764 \h </w:instrText>
+              <w:instrText xml:space="preserve"> PAGEREF _Toc443989709 \h </w:instrText>
             </w:r>
             <w:r>
               <w:rPr>
@@ -1506,7 +1698,7 @@
                 <w:noProof/>
                 <w:webHidden/>
               </w:rPr>
-              <w:t>19</w:t>
+              <w:t>22</w:t>
             </w:r>
             <w:r>
               <w:rPr>
@@ -1531,7 +1723,7 @@
               <w:lang w:eastAsia="fr-FR"/>
             </w:rPr>
           </w:pPr>
-          <w:hyperlink w:anchor="_Toc439753765" w:history="1">
+          <w:hyperlink w:anchor="_Toc443989710" w:history="1">
             <w:r>
               <w:rPr>
                 <w:rStyle w:val="Lienhypertexte"/>
@@ -1574,7 +1766,7 @@
                 <w:noProof/>
                 <w:webHidden/>
               </w:rPr>
-              <w:instrText xml:space="preserve"> PAGEREF _Toc439753765 \h </w:instrText>
+              <w:instrText xml:space="preserve"> PAGEREF _Toc443989710 \h </w:instrText>
             </w:r>
             <w:r>
               <w:rPr>
@@ -1594,7 +1786,7 @@
                 <w:noProof/>
                 <w:webHidden/>
               </w:rPr>
-              <w:t>19</w:t>
+              <w:t>22</w:t>
             </w:r>
             <w:r>
               <w:rPr>
@@ -1619,7 +1811,7 @@
               <w:lang w:eastAsia="fr-FR"/>
             </w:rPr>
           </w:pPr>
-          <w:hyperlink w:anchor="_Toc439753766" w:history="1">
+          <w:hyperlink w:anchor="_Toc443989711" w:history="1">
             <w:r>
               <w:rPr>
                 <w:rStyle w:val="Lienhypertexte"/>
@@ -1662,7 +1854,7 @@
                 <w:noProof/>
                 <w:webHidden/>
               </w:rPr>
-              <w:instrText xml:space="preserve"> PAGEREF _Toc439753766 \h </w:instrText>
+              <w:instrText xml:space="preserve"> PAGEREF _Toc443989711 \h </w:instrText>
             </w:r>
             <w:r>
               <w:rPr>
@@ -1682,7 +1874,7 @@
                 <w:noProof/>
                 <w:webHidden/>
               </w:rPr>
-              <w:t>22</w:t>
+              <w:t>25</w:t>
             </w:r>
             <w:r>
               <w:rPr>
@@ -1707,7 +1899,7 @@
               <w:lang w:eastAsia="fr-FR"/>
             </w:rPr>
           </w:pPr>
-          <w:hyperlink w:anchor="_Toc439753767" w:history="1">
+          <w:hyperlink w:anchor="_Toc443989712" w:history="1">
             <w:r>
               <w:rPr>
                 <w:rStyle w:val="Lienhypertexte"/>
@@ -1750,7 +1942,7 @@
                 <w:noProof/>
                 <w:webHidden/>
               </w:rPr>
-              <w:instrText xml:space="preserve"> PAGEREF _Toc439753767 \h </w:instrText>
+              <w:instrText xml:space="preserve"> PAGEREF _Toc443989712 \h </w:instrText>
             </w:r>
             <w:r>
               <w:rPr>
@@ -1770,7 +1962,7 @@
                 <w:noProof/>
                 <w:webHidden/>
               </w:rPr>
-              <w:t>25</w:t>
+              <w:t>28</w:t>
             </w:r>
             <w:r>
               <w:rPr>
@@ -1791,12 +1983,184 @@
               <w:lang w:eastAsia="fr-FR"/>
             </w:rPr>
           </w:pPr>
-          <w:hyperlink w:anchor="_Toc439753768" w:history="1">
+          <w:hyperlink w:anchor="_Toc443989713" w:history="1">
             <w:r>
               <w:rPr>
                 <w:rStyle w:val="Lienhypertexte"/>
                 <w:noProof/>
               </w:rPr>
+              <w:t>III.</w:t>
+            </w:r>
+            <w:r>
+              <w:rPr>
+                <w:noProof/>
+                <w:sz w:val="22"/>
+                <w:szCs w:val="22"/>
+                <w:lang w:eastAsia="fr-FR"/>
+              </w:rPr>
+              <w:tab/>
+            </w:r>
+            <w:r>
+              <w:rPr>
+                <w:rStyle w:val="Lienhypertexte"/>
+                <w:noProof/>
+              </w:rPr>
+              <w:t>Analyse Marketing</w:t>
+            </w:r>
+            <w:r>
+              <w:rPr>
+                <w:noProof/>
+                <w:webHidden/>
+              </w:rPr>
+              <w:tab/>
+            </w:r>
+            <w:r>
+              <w:rPr>
+                <w:noProof/>
+                <w:webHidden/>
+              </w:rPr>
+              <w:fldChar w:fldCharType="begin"/>
+            </w:r>
+            <w:r>
+              <w:rPr>
+                <w:noProof/>
+                <w:webHidden/>
+              </w:rPr>
+              <w:instrText xml:space="preserve"> PAGEREF _Toc443989713 \h </w:instrText>
+            </w:r>
+            <w:r>
+              <w:rPr>
+                <w:noProof/>
+                <w:webHidden/>
+              </w:rPr>
+            </w:r>
+            <w:r>
+              <w:rPr>
+                <w:noProof/>
+                <w:webHidden/>
+              </w:rPr>
+              <w:fldChar w:fldCharType="separate"/>
+            </w:r>
+            <w:r>
+              <w:rPr>
+                <w:noProof/>
+                <w:webHidden/>
+              </w:rPr>
+              <w:t>28</w:t>
+            </w:r>
+            <w:r>
+              <w:rPr>
+                <w:noProof/>
+                <w:webHidden/>
+              </w:rPr>
+              <w:fldChar w:fldCharType="end"/>
+            </w:r>
+          </w:hyperlink>
+        </w:p>
+        <w:p>
+          <w:pPr>
+            <w:pStyle w:val="TM2"/>
+            <w:tabs>
+              <w:tab w:val="left" w:pos="660"/>
+              <w:tab w:val="right" w:leader="dot" w:pos="9062"/>
+            </w:tabs>
+            <w:rPr>
+              <w:noProof/>
+              <w:sz w:val="22"/>
+              <w:szCs w:val="22"/>
+              <w:lang w:eastAsia="fr-FR"/>
+            </w:rPr>
+          </w:pPr>
+          <w:hyperlink w:anchor="_Toc443989714" w:history="1">
+            <w:r>
+              <w:rPr>
+                <w:rStyle w:val="Lienhypertexte"/>
+                <w:noProof/>
+              </w:rPr>
+              <w:t>A.</w:t>
+            </w:r>
+            <w:r>
+              <w:rPr>
+                <w:noProof/>
+                <w:sz w:val="22"/>
+                <w:szCs w:val="22"/>
+                <w:lang w:eastAsia="fr-FR"/>
+              </w:rPr>
+              <w:tab/>
+            </w:r>
+            <w:r>
+              <w:rPr>
+                <w:rStyle w:val="Lienhypertexte"/>
+                <w:noProof/>
+              </w:rPr>
+              <w:t>Cible</w:t>
+            </w:r>
+            <w:r>
+              <w:rPr>
+                <w:noProof/>
+                <w:webHidden/>
+              </w:rPr>
+              <w:tab/>
+            </w:r>
+            <w:r>
+              <w:rPr>
+                <w:noProof/>
+                <w:webHidden/>
+              </w:rPr>
+              <w:fldChar w:fldCharType="begin"/>
+            </w:r>
+            <w:r>
+              <w:rPr>
+                <w:noProof/>
+                <w:webHidden/>
+              </w:rPr>
+              <w:instrText xml:space="preserve"> PAGEREF _Toc443989714 \h </w:instrText>
+            </w:r>
+            <w:r>
+              <w:rPr>
+                <w:noProof/>
+                <w:webHidden/>
+              </w:rPr>
+            </w:r>
+            <w:r>
+              <w:rPr>
+                <w:noProof/>
+                <w:webHidden/>
+              </w:rPr>
+              <w:fldChar w:fldCharType="separate"/>
+            </w:r>
+            <w:r>
+              <w:rPr>
+                <w:noProof/>
+                <w:webHidden/>
+              </w:rPr>
+              <w:t>28</w:t>
+            </w:r>
+            <w:r>
+              <w:rPr>
+                <w:noProof/>
+                <w:webHidden/>
+              </w:rPr>
+              <w:fldChar w:fldCharType="end"/>
+            </w:r>
+          </w:hyperlink>
+        </w:p>
+        <w:p>
+          <w:pPr>
+            <w:pStyle w:val="TM1"/>
+            <w:rPr>
+              <w:noProof/>
+              <w:sz w:val="22"/>
+              <w:szCs w:val="22"/>
+              <w:lang w:eastAsia="fr-FR"/>
+            </w:rPr>
+          </w:pPr>
+          <w:hyperlink w:anchor="_Toc443989715" w:history="1">
+            <w:r>
+              <w:rPr>
+                <w:rStyle w:val="Lienhypertexte"/>
+                <w:noProof/>
+              </w:rPr>
               <w:t>Lexique</w:t>
             </w:r>
             <w:r>
@@ -1818,7 +2182,7 @@
                 <w:noProof/>
                 <w:webHidden/>
               </w:rPr>
-              <w:instrText xml:space="preserve"> PAGEREF _Toc439753768 \h </w:instrText>
+              <w:instrText xml:space="preserve"> PAGEREF _Toc443989715 \h </w:instrText>
             </w:r>
             <w:r>
               <w:rPr>
@@ -1838,7 +2202,7 @@
                 <w:noProof/>
                 <w:webHidden/>
               </w:rPr>
-              <w:t>25</w:t>
+              <w:t>28</w:t>
             </w:r>
             <w:r>
               <w:rPr>
@@ -1896,7 +2260,7 @@
           <w:numId w:val="1"/>
         </w:numPr>
       </w:pPr>
-      <w:bookmarkStart w:id="0" w:name="_Toc439753751"/>
+      <w:bookmarkStart w:id="0" w:name="_Toc443989694"/>
       <w:r>
         <w:lastRenderedPageBreak/>
         <w:t>Analyse de l’existant</w:t>
@@ -1912,7 +2276,7 @@
           <w:numId w:val="19"/>
         </w:numPr>
       </w:pPr>
-      <w:bookmarkStart w:id="1" w:name="_Toc439753752"/>
+      <w:bookmarkStart w:id="1" w:name="_Toc443989695"/>
       <w:r>
         <w:t>Design</w:t>
       </w:r>
@@ -1925,7 +2289,7 @@
       <w:pPr>
         <w:pStyle w:val="Titre3"/>
       </w:pPr>
-      <w:bookmarkStart w:id="2" w:name="_Toc439753753"/>
+      <w:bookmarkStart w:id="2" w:name="_Toc443989696"/>
       <w:r>
         <w:t>Qu’</w:t>
       </w:r>
@@ -1949,7 +2313,15 @@
         <w:ind w:firstLine="426"/>
       </w:pPr>
       <w:r>
-        <w:t xml:space="preserve">Selon Wikipedia : </w:t>
+        <w:t xml:space="preserve">Selon </w:t>
+      </w:r>
+      <w:proofErr w:type="spellStart"/>
+      <w:r>
+        <w:t>Wikipedia</w:t>
+      </w:r>
+      <w:proofErr w:type="spellEnd"/>
+      <w:r>
+        <w:t xml:space="preserve"> : </w:t>
       </w:r>
     </w:p>
     <w:p>
@@ -1979,7 +2351,7 @@
       <w:r>
         <w:t xml:space="preserve"> est l'art d'utiliser des éléments sonores afin d'obtenir un effet désiré. » </w:t>
       </w:r>
-      <w:hyperlink r:id="rId8" w:history="1">
+      <w:hyperlink r:id="rId9" w:history="1">
         <w:r>
           <w:rPr>
             <w:rStyle w:val="Lienhypertexte"/>
@@ -2169,11 +2541,16 @@
       <w:r>
         <w:t xml:space="preserve"> </w:t>
       </w:r>
+      <w:proofErr w:type="gramStart"/>
       <w:r>
         <w:t>à</w:t>
       </w:r>
       <w:r>
-        <w:t xml:space="preserve"> la seconde est très </w:t>
+        <w:t xml:space="preserve"> la seconde</w:t>
+      </w:r>
+      <w:proofErr w:type="gramEnd"/>
+      <w:r>
+        <w:t xml:space="preserve"> est très </w:t>
       </w:r>
       <w:r>
         <w:t>important</w:t>
@@ -2291,7 +2668,17 @@
         <w:t>timbres</w:t>
       </w:r>
       <w:r>
-        <w:t xml:space="preserve"> de ces derniers viendront imprégner des informations lier à la culture</w:t>
+        <w:t xml:space="preserve"> de ces derniers viendront imprégner des informations </w:t>
+      </w:r>
+      <w:proofErr w:type="spellStart"/>
+      <w:proofErr w:type="gramStart"/>
+      <w:r>
+        <w:t>lier</w:t>
+      </w:r>
+      <w:proofErr w:type="spellEnd"/>
+      <w:proofErr w:type="gramEnd"/>
+      <w:r>
+        <w:t xml:space="preserve"> à la culture</w:t>
       </w:r>
       <w:r>
         <w:t xml:space="preserve">. </w:t>
@@ -2463,7 +2850,15 @@
         <w:t>,</w:t>
       </w:r>
       <w:r>
-        <w:t xml:space="preserve"> a première vu</w:t>
+        <w:t xml:space="preserve"> </w:t>
+      </w:r>
+      <w:proofErr w:type="spellStart"/>
+      <w:r>
+        <w:t>a</w:t>
+      </w:r>
+      <w:proofErr w:type="spellEnd"/>
+      <w:r>
+        <w:t xml:space="preserve"> première vu</w:t>
       </w:r>
       <w:r>
         <w:t>e, un individu dit ne pas faire attention</w:t>
@@ -2572,8 +2967,15 @@
         <w:t xml:space="preserve"> ils </w:t>
       </w:r>
       <w:r>
-        <w:t>vont apprendre sans que l’on ai</w:t>
-      </w:r>
+        <w:t xml:space="preserve">vont apprendre sans que l’on </w:t>
+      </w:r>
+      <w:proofErr w:type="spellStart"/>
+      <w:proofErr w:type="gramStart"/>
+      <w:r>
+        <w:t>ai</w:t>
+      </w:r>
+      <w:proofErr w:type="spellEnd"/>
+      <w:proofErr w:type="gramEnd"/>
       <w:r>
         <w:t xml:space="preserve"> besoin de leur </w:t>
       </w:r>
@@ -2643,7 +3045,15 @@
         <w:t>N</w:t>
       </w:r>
       <w:r>
-        <w:t>ous sommes constamment entourés de sons</w:t>
+        <w:t xml:space="preserve">ous sommes constamment </w:t>
+      </w:r>
+      <w:proofErr w:type="gramStart"/>
+      <w:r>
+        <w:t>entourés</w:t>
+      </w:r>
+      <w:proofErr w:type="gramEnd"/>
+      <w:r>
+        <w:t xml:space="preserve"> de sons</w:t>
       </w:r>
       <w:r>
         <w:t xml:space="preserve"> e</w:t>
@@ -2813,11 +3223,16 @@
         <w:t xml:space="preserve"> </w:t>
       </w:r>
       <w:r>
-        <w:t>C’est pourquoi la plupart des films asiatiques sont remasteris</w:t>
+        <w:t xml:space="preserve">C’est pourquoi la plupart des films asiatiques sont </w:t>
+      </w:r>
+      <w:proofErr w:type="spellStart"/>
+      <w:r>
+        <w:t>remasteris</w:t>
       </w:r>
       <w:r>
         <w:t>és</w:t>
       </w:r>
+      <w:proofErr w:type="spellEnd"/>
       <w:r>
         <w:t xml:space="preserve"> pour correspondre aux codes du pays d'exportation avant de sortir chez lui.</w:t>
       </w:r>
@@ -2859,7 +3274,7 @@
       <w:pPr>
         <w:pStyle w:val="Titre3"/>
       </w:pPr>
-      <w:bookmarkStart w:id="6" w:name="_Toc439753754"/>
+      <w:bookmarkStart w:id="6" w:name="_Toc443989697"/>
       <w:r>
         <w:t>Technique d’analyse existante</w:t>
       </w:r>
@@ -3466,10 +3881,15 @@
           <w:numId w:val="19"/>
         </w:numPr>
       </w:pPr>
-      <w:bookmarkStart w:id="10" w:name="_Toc439753755"/>
+      <w:bookmarkStart w:id="10" w:name="_Toc443989698"/>
+      <w:proofErr w:type="spellStart"/>
       <w:r>
         <w:lastRenderedPageBreak/>
-        <w:t>Level Design</w:t>
+        <w:t>Level</w:t>
+      </w:r>
+      <w:proofErr w:type="spellEnd"/>
+      <w:r>
+        <w:t xml:space="preserve"> Design</w:t>
       </w:r>
       <w:bookmarkEnd w:id="10"/>
     </w:p>
@@ -3486,17 +3906,33 @@
       <w:r>
         <w:t xml:space="preserve">En jeu vidéo, le </w:t>
       </w:r>
+      <w:proofErr w:type="spellStart"/>
       <w:r>
         <w:rPr>
           <w:i/>
         </w:rPr>
-        <w:t>level design</w:t>
+        <w:t>level</w:t>
+      </w:r>
+      <w:proofErr w:type="spellEnd"/>
+      <w:r>
+        <w:rPr>
+          <w:i/>
+        </w:rPr>
+        <w:t xml:space="preserve"> design</w:t>
       </w:r>
       <w:r>
         <w:t xml:space="preserve"> est l’étude et la construction de la structure d’un niveau de jeu</w:t>
       </w:r>
       <w:r>
-        <w:t xml:space="preserve"> par un Level designer</w:t>
+        <w:t xml:space="preserve"> par un </w:t>
+      </w:r>
+      <w:proofErr w:type="spellStart"/>
+      <w:r>
+        <w:t>Level</w:t>
+      </w:r>
+      <w:proofErr w:type="spellEnd"/>
+      <w:r>
+        <w:t xml:space="preserve"> designer</w:t>
       </w:r>
       <w:r>
         <w:t xml:space="preserve">. Il doit s’adapter à ou définir </w:t>
@@ -3504,12 +3940,14 @@
       <w:r>
         <w:t xml:space="preserve">la mécanique de jeu que nous appellerons plus communément </w:t>
       </w:r>
+      <w:proofErr w:type="spellStart"/>
       <w:r>
         <w:rPr>
           <w:i/>
         </w:rPr>
         <w:t>gameplay</w:t>
       </w:r>
+      <w:proofErr w:type="spellEnd"/>
       <w:r>
         <w:t>. Cette défin</w:t>
       </w:r>
@@ -3547,64 +3985,96 @@
       <w:r>
         <w:t xml:space="preserve"> </w:t>
       </w:r>
+      <w:proofErr w:type="spellStart"/>
       <w:r>
         <w:rPr>
           <w:i/>
         </w:rPr>
-        <w:t>level design</w:t>
-      </w:r>
-      <w:r>
-        <w:t xml:space="preserve">, il pose les bases d’un environnement, il en va de même pour le cinéma. Au final, nous pourrions définir le </w:t>
-      </w:r>
+        <w:t>level</w:t>
+      </w:r>
+      <w:proofErr w:type="spellEnd"/>
       <w:r>
         <w:rPr>
           <w:i/>
         </w:rPr>
-        <w:t>level design</w:t>
-      </w:r>
-      <w:r>
-        <w:t xml:space="preserve"> comme la création de l’environnement </w:t>
-      </w:r>
-      <w:r>
-        <w:t xml:space="preserve">visuel pour le spectateur. </w:t>
-      </w:r>
-    </w:p>
-    <w:p>
-      <w:pPr>
-        <w:ind w:firstLine="348"/>
-      </w:pPr>
-      <w:r>
-        <w:t>Dans notre cas nous allons nous intéresser aux procédés déterminant dans la création d’un</w:t>
-      </w:r>
-      <w:r>
-        <w:t xml:space="preserve"> environnement pour le ressenti</w:t>
-      </w:r>
-      <w:r>
-        <w:t xml:space="preserve"> émotionnel du joueur. Ici, il ne s’agit pas de définir un </w:t>
-      </w:r>
+        <w:t xml:space="preserve"> design</w:t>
+      </w:r>
+      <w:r>
+        <w:t xml:space="preserve">, il pose les bases d’un environnement, il en va de même pour le cinéma. Au final, nous pourrions définir le </w:t>
+      </w:r>
+      <w:proofErr w:type="spellStart"/>
       <w:r>
         <w:rPr>
           <w:i/>
         </w:rPr>
-        <w:t>level design</w:t>
-      </w:r>
-      <w:r>
-        <w:t xml:space="preserve"> qui va impacter la </w:t>
-      </w:r>
-      <w:r>
-        <w:t>manière</w:t>
-      </w:r>
-      <w:r>
-        <w:t xml:space="preserve"> de jouer du joueur mais</w:t>
-      </w:r>
-      <w:r>
-        <w:t xml:space="preserve"> un </w:t>
-      </w:r>
+        <w:t>level</w:t>
+      </w:r>
+      <w:proofErr w:type="spellEnd"/>
       <w:r>
         <w:rPr>
           <w:i/>
         </w:rPr>
-        <w:t>level design</w:t>
+        <w:t xml:space="preserve"> design</w:t>
+      </w:r>
+      <w:r>
+        <w:t xml:space="preserve"> comme la création de l’environnement </w:t>
+      </w:r>
+      <w:r>
+        <w:t xml:space="preserve">visuel pour le spectateur. </w:t>
+      </w:r>
+    </w:p>
+    <w:p>
+      <w:pPr>
+        <w:ind w:firstLine="348"/>
+      </w:pPr>
+      <w:r>
+        <w:t>Dans notre cas nous allons nous intéresser aux procédés déterminant dans la création d’un</w:t>
+      </w:r>
+      <w:r>
+        <w:t xml:space="preserve"> environnement pour le ressenti</w:t>
+      </w:r>
+      <w:r>
+        <w:t xml:space="preserve"> émotionnel du joueur. Ici, il ne s’agit pas de définir un </w:t>
+      </w:r>
+      <w:proofErr w:type="spellStart"/>
+      <w:r>
+        <w:rPr>
+          <w:i/>
+        </w:rPr>
+        <w:t>level</w:t>
+      </w:r>
+      <w:proofErr w:type="spellEnd"/>
+      <w:r>
+        <w:rPr>
+          <w:i/>
+        </w:rPr>
+        <w:t xml:space="preserve"> design</w:t>
+      </w:r>
+      <w:r>
+        <w:t xml:space="preserve"> qui va impacter la </w:t>
+      </w:r>
+      <w:r>
+        <w:t>manière</w:t>
+      </w:r>
+      <w:r>
+        <w:t xml:space="preserve"> de jouer du joueur mais</w:t>
+      </w:r>
+      <w:r>
+        <w:t xml:space="preserve"> un </w:t>
+      </w:r>
+      <w:proofErr w:type="spellStart"/>
+      <w:r>
+        <w:rPr>
+          <w:i/>
+        </w:rPr>
+        <w:t>level</w:t>
+      </w:r>
+      <w:proofErr w:type="spellEnd"/>
+      <w:r>
+        <w:rPr>
+          <w:i/>
+        </w:rPr>
+        <w:t xml:space="preserve"> design</w:t>
       </w:r>
       <w:r>
         <w:t xml:space="preserve"> qui va </w:t>
@@ -3699,11 +4169,19 @@
       <w:r>
         <w:t xml:space="preserve"> pour définir celui du </w:t>
       </w:r>
+      <w:proofErr w:type="spellStart"/>
       <w:r>
         <w:rPr>
           <w:i/>
         </w:rPr>
-        <w:t>level designer</w:t>
+        <w:t>level</w:t>
+      </w:r>
+      <w:proofErr w:type="spellEnd"/>
+      <w:r>
+        <w:rPr>
+          <w:i/>
+        </w:rPr>
+        <w:t xml:space="preserve"> designer</w:t>
       </w:r>
       <w:r>
         <w:t>.</w:t>
@@ -3718,7 +4196,7 @@
       <w:pPr>
         <w:pStyle w:val="Titre3"/>
       </w:pPr>
-      <w:bookmarkStart w:id="12" w:name="_Toc439753756"/>
+      <w:bookmarkStart w:id="12" w:name="_Toc443989699"/>
       <w:r>
         <w:t>Les c</w:t>
       </w:r>
@@ -3742,7 +4220,15 @@
         <w:ind w:firstLine="426"/>
       </w:pPr>
       <w:r>
-        <w:t xml:space="preserve">Prenons la définition wikipedia de la </w:t>
+        <w:t xml:space="preserve">Prenons la définition </w:t>
+      </w:r>
+      <w:proofErr w:type="spellStart"/>
+      <w:r>
+        <w:t>wikipedia</w:t>
+      </w:r>
+      <w:proofErr w:type="spellEnd"/>
+      <w:r>
+        <w:t xml:space="preserve"> de la </w:t>
       </w:r>
       <w:r>
         <w:rPr>
@@ -3769,7 +4255,23 @@
         <w:t>scénographie</w:t>
       </w:r>
       <w:r>
-        <w:t xml:space="preserve"> (du grec σκηνη (skene) </w:t>
+        <w:t xml:space="preserve"> (du grec </w:t>
+      </w:r>
+      <w:proofErr w:type="spellStart"/>
+      <w:r>
+        <w:t>σκηνη</w:t>
+      </w:r>
+      <w:proofErr w:type="spellEnd"/>
+      <w:r>
+        <w:t xml:space="preserve"> (</w:t>
+      </w:r>
+      <w:proofErr w:type="spellStart"/>
+      <w:r>
+        <w:t>skene</w:t>
+      </w:r>
+      <w:proofErr w:type="spellEnd"/>
+      <w:r>
+        <w:t xml:space="preserve">) </w:t>
       </w:r>
       <w:r>
         <w:rPr>
@@ -3779,7 +4281,23 @@
         <w:t>scène</w:t>
       </w:r>
       <w:r>
-        <w:t xml:space="preserve"> et γραφειν (graphein) </w:t>
+        <w:t xml:space="preserve"> et </w:t>
+      </w:r>
+      <w:proofErr w:type="spellStart"/>
+      <w:r>
+        <w:t>γρ</w:t>
+      </w:r>
+      <w:proofErr w:type="spellEnd"/>
+      <w:r>
+        <w:t>αφειν (</w:t>
+      </w:r>
+      <w:proofErr w:type="spellStart"/>
+      <w:r>
+        <w:t>graphein</w:t>
+      </w:r>
+      <w:proofErr w:type="spellEnd"/>
+      <w:r>
+        <w:t xml:space="preserve">) </w:t>
       </w:r>
       <w:r>
         <w:rPr>
@@ -4568,7 +5086,15 @@
         <w:t xml:space="preserve">L’espace scénique concerne </w:t>
       </w:r>
       <w:r>
-        <w:t>pour nous l’endroit où le joueur pourra ou non se déplacer. Pourra-t-il traverser les murs et voler ? La réponse à ces choix impact</w:t>
+        <w:t xml:space="preserve">pour nous l’endroit où le joueur pourra ou non se déplacer. </w:t>
+      </w:r>
+      <w:proofErr w:type="spellStart"/>
+      <w:r>
+        <w:t>Pourra-t-il</w:t>
+      </w:r>
+      <w:proofErr w:type="spellEnd"/>
+      <w:r>
+        <w:t xml:space="preserve"> traverser les murs et voler ? La réponse à ces choix impact</w:t>
       </w:r>
       <w:r>
         <w:t>e</w:t>
@@ -4603,7 +5129,7 @@
       <w:pPr>
         <w:pStyle w:val="Titre3"/>
       </w:pPr>
-      <w:bookmarkStart w:id="14" w:name="_Toc439753757"/>
+      <w:bookmarkStart w:id="14" w:name="_Toc443989700"/>
       <w:r>
         <w:t>Qu’est-ce qu’un environnement virtuel ?</w:t>
       </w:r>
@@ -4664,7 +5190,31 @@
         <w:t>cela,</w:t>
       </w:r>
       <w:r>
-        <w:t xml:space="preserve"> le joueur peut être amené à visiter différentes régions comme dans un jeu MMORPG (massivement multi-joueurs online role play game). </w:t>
+        <w:t xml:space="preserve"> le joueur peut être amené à visiter différentes régions comme dans un jeu MMORPG (massivement multi-joueurs online </w:t>
+      </w:r>
+      <w:proofErr w:type="spellStart"/>
+      <w:r>
+        <w:t>role</w:t>
+      </w:r>
+      <w:proofErr w:type="spellEnd"/>
+      <w:r>
+        <w:t xml:space="preserve"> </w:t>
+      </w:r>
+      <w:proofErr w:type="spellStart"/>
+      <w:r>
+        <w:t>play</w:t>
+      </w:r>
+      <w:proofErr w:type="spellEnd"/>
+      <w:r>
+        <w:t xml:space="preserve"> </w:t>
+      </w:r>
+      <w:proofErr w:type="spellStart"/>
+      <w:r>
+        <w:t>game</w:t>
+      </w:r>
+      <w:proofErr w:type="spellEnd"/>
+      <w:r>
+        <w:t xml:space="preserve">). </w:t>
       </w:r>
     </w:p>
     <w:p>
@@ -4715,7 +5265,7 @@
           <w:numId w:val="19"/>
         </w:numPr>
       </w:pPr>
-      <w:bookmarkStart w:id="16" w:name="_Toc439753758"/>
+      <w:bookmarkStart w:id="16" w:name="_Toc443989701"/>
       <w:r>
         <w:t>Projet existant liant son et graphisme</w:t>
       </w:r>
@@ -4726,7 +5276,7 @@
       <w:pPr>
         <w:pStyle w:val="Titre3"/>
       </w:pPr>
-      <w:bookmarkStart w:id="17" w:name="_Toc439753759"/>
+      <w:bookmarkStart w:id="17" w:name="_Toc443989702"/>
       <w:r>
         <w:t>Les différents types</w:t>
       </w:r>
@@ -4779,7 +5329,15 @@
         <w:t xml:space="preserve">s’y </w:t>
       </w:r>
       <w:r>
-        <w:t xml:space="preserve">sont essayés. Bien souvent dans le domaine de l’abstrait ou alors dans un but rythmique de gameplay. </w:t>
+        <w:t xml:space="preserve">sont essayés. Bien souvent dans le domaine de l’abstrait ou alors dans un but rythmique de </w:t>
+      </w:r>
+      <w:proofErr w:type="spellStart"/>
+      <w:r>
+        <w:t>gameplay</w:t>
+      </w:r>
+      <w:proofErr w:type="spellEnd"/>
+      <w:r>
+        <w:t xml:space="preserve">. </w:t>
       </w:r>
     </w:p>
     <w:p>
@@ -4824,11 +5382,19 @@
       </w:r>
     </w:p>
     <w:p>
+      <w:proofErr w:type="spellStart"/>
       <w:r>
         <w:rPr>
           <w:u w:val="single"/>
         </w:rPr>
-        <w:t>Panoramical :</w:t>
+        <w:t>Panoramical</w:t>
+      </w:r>
+      <w:proofErr w:type="spellEnd"/>
+      <w:r>
+        <w:rPr>
+          <w:u w:val="single"/>
+        </w:rPr>
+        <w:t> :</w:t>
       </w:r>
       <w:r>
         <w:t xml:space="preserve"> Jeu dans lequel il faut contrôler via des jauges</w:t>
@@ -4904,7 +5470,15 @@
         <w:t>s</w:t>
       </w:r>
       <w:r>
-        <w:t xml:space="preserve"> jeux basant leur gameplay sur la musique</w:t>
+        <w:t xml:space="preserve"> jeux basant leur </w:t>
+      </w:r>
+      <w:proofErr w:type="spellStart"/>
+      <w:r>
+        <w:t>gameplay</w:t>
+      </w:r>
+      <w:proofErr w:type="spellEnd"/>
+      <w:r>
+        <w:t xml:space="preserve"> sur la musique</w:t>
       </w:r>
     </w:p>
     <w:p>
@@ -4915,7 +5489,15 @@
         <w:t>s</w:t>
       </w:r>
       <w:r>
-        <w:t xml:space="preserve"> gameplay possible</w:t>
+        <w:t xml:space="preserve"> </w:t>
+      </w:r>
+      <w:proofErr w:type="spellStart"/>
+      <w:r>
+        <w:t>gameplay</w:t>
+      </w:r>
+      <w:proofErr w:type="spellEnd"/>
+      <w:r>
+        <w:t xml:space="preserve"> possible</w:t>
       </w:r>
       <w:r>
         <w:t>s</w:t>
@@ -4935,7 +5517,21 @@
         <w:rPr>
           <w:u w:val="single"/>
         </w:rPr>
-        <w:t>uitar Hero :</w:t>
+        <w:t xml:space="preserve">uitar </w:t>
+      </w:r>
+      <w:proofErr w:type="spellStart"/>
+      <w:r>
+        <w:rPr>
+          <w:u w:val="single"/>
+        </w:rPr>
+        <w:t>Hero</w:t>
+      </w:r>
+      <w:proofErr w:type="spellEnd"/>
+      <w:r>
+        <w:rPr>
+          <w:u w:val="single"/>
+        </w:rPr>
+        <w:t> :</w:t>
       </w:r>
       <w:r>
         <w:t xml:space="preserve"> Jeu de rythme dans lequel nous possédons une guitare réel</w:t>
@@ -5016,18 +5612,28 @@
       </w:r>
     </w:p>
     <w:p>
+      <w:proofErr w:type="spellStart"/>
       <w:r>
         <w:rPr>
           <w:u w:val="single"/>
         </w:rPr>
-        <w:t xml:space="preserve">Crypt of the </w:t>
-      </w:r>
+        <w:t>Crypt</w:t>
+      </w:r>
+      <w:proofErr w:type="spellEnd"/>
+      <w:r>
+        <w:rPr>
+          <w:u w:val="single"/>
+        </w:rPr>
+        <w:t xml:space="preserve"> of the </w:t>
+      </w:r>
+      <w:proofErr w:type="spellStart"/>
       <w:r>
         <w:rPr>
           <w:u w:val="single"/>
         </w:rPr>
         <w:t>Necrodancer</w:t>
       </w:r>
+      <w:proofErr w:type="spellEnd"/>
       <w:r>
         <w:rPr>
           <w:u w:val="single"/>
@@ -5035,7 +5641,15 @@
         <w:t> :</w:t>
       </w:r>
       <w:r>
-        <w:t xml:space="preserve"> Ici nous nous rapprochons plus de notre concept qui est d’analyser la musique pour en tirer des évènements. Necrodancer vous laisse jouer avec vos propres musiques. Il va analyser ces derni</w:t>
+        <w:t xml:space="preserve"> Ici nous nous rapprochons plus de notre concept qui est d’analyser la musique pour en tirer des évènements. </w:t>
+      </w:r>
+      <w:proofErr w:type="spellStart"/>
+      <w:r>
+        <w:t>Necrodancer</w:t>
+      </w:r>
+      <w:proofErr w:type="spellEnd"/>
+      <w:r>
+        <w:t xml:space="preserve"> vous laisse jouer avec vos propres musiques. Il va analyser ces derni</w:t>
       </w:r>
       <w:r>
         <w:t xml:space="preserve">ères pour en déterminer le </w:t>
@@ -5059,7 +5673,23 @@
         <w:t xml:space="preserve"> de la musique. Les ennemi</w:t>
       </w:r>
       <w:r>
-        <w:t>s et vous doivent avancer au rythme de la musique. Il s’agit d’un jeu de type dungeons crawler ou le but est de se déplacer de salle en sal</w:t>
+        <w:t xml:space="preserve">s et vous doivent avancer au rythme de la musique. Il s’agit d’un jeu de type </w:t>
+      </w:r>
+      <w:proofErr w:type="spellStart"/>
+      <w:r>
+        <w:t>dungeons</w:t>
+      </w:r>
+      <w:proofErr w:type="spellEnd"/>
+      <w:r>
+        <w:t xml:space="preserve"> </w:t>
+      </w:r>
+      <w:proofErr w:type="gramStart"/>
+      <w:r>
+        <w:t>crawler</w:t>
+      </w:r>
+      <w:proofErr w:type="gramEnd"/>
+      <w:r>
+        <w:t xml:space="preserve"> ou le but est de se déplacer de salle en sal</w:t>
       </w:r>
       <w:r>
         <w:t>le tout en éliminant les ennemi</w:t>
@@ -5081,7 +5711,7 @@
           <w:numId w:val="1"/>
         </w:numPr>
       </w:pPr>
-      <w:bookmarkStart w:id="18" w:name="_Toc439753760"/>
+      <w:bookmarkStart w:id="18" w:name="_Toc443989703"/>
       <w:r>
         <w:lastRenderedPageBreak/>
         <w:t>Réalisation</w:t>
@@ -5096,7 +5726,7 @@
           <w:numId w:val="14"/>
         </w:numPr>
       </w:pPr>
-      <w:bookmarkStart w:id="19" w:name="_Toc439753761"/>
+      <w:bookmarkStart w:id="19" w:name="_Toc443989704"/>
       <w:r>
         <w:t>Traitement du son</w:t>
       </w:r>
@@ -5115,7 +5745,7 @@
           <w:numId w:val="15"/>
         </w:numPr>
       </w:pPr>
-      <w:bookmarkStart w:id="20" w:name="_Toc439753762"/>
+      <w:bookmarkStart w:id="20" w:name="_Toc443989705"/>
       <w:r>
         <w:t xml:space="preserve">La </w:t>
       </w:r>
@@ -5130,6 +5760,10 @@
     <w:p>
       <w:pPr>
         <w:pStyle w:val="Titre4"/>
+        <w:numPr>
+          <w:ilvl w:val="0"/>
+          <w:numId w:val="27"/>
+        </w:numPr>
       </w:pPr>
       <w:r>
         <w:t>Définition</w:t>
@@ -5157,7 +5791,7 @@
         <w:pStyle w:val="Paragraphedeliste"/>
         <w:numPr>
           <w:ilvl w:val="0"/>
-          <w:numId w:val="11"/>
+          <w:numId w:val="3"/>
         </w:numPr>
       </w:pPr>
       <w:r>
@@ -5169,7 +5803,7 @@
         <w:pStyle w:val="Paragraphedeliste"/>
         <w:numPr>
           <w:ilvl w:val="0"/>
-          <w:numId w:val="11"/>
+          <w:numId w:val="3"/>
         </w:numPr>
       </w:pPr>
       <w:r>
@@ -5242,6 +5876,10 @@
     <w:p>
       <w:pPr>
         <w:pStyle w:val="Titre4"/>
+        <w:numPr>
+          <w:ilvl w:val="0"/>
+          <w:numId w:val="27"/>
+        </w:numPr>
       </w:pPr>
       <w:r>
         <w:t>Transformation du son en spectre</w:t>
@@ -5302,7 +5940,15 @@
         <w:t xml:space="preserve">Le fichier MP3 contient un fichier d’entête qui permet de définir son contenu. </w:t>
       </w:r>
       <w:r>
-        <w:t>Ce header a une taille fixe de : 32 bit soit 4 octet. Dans lesquels se trouvent différentes informations comme le taux d’échantillonnage (sample rate) qui définit la plage de fréquence</w:t>
+        <w:t>Ce header a une taille fixe de : 32 bit soit 4 octet. Dans lesquels se trouvent différentes informations comme le taux d’échantillonnage (</w:t>
+      </w:r>
+      <w:proofErr w:type="spellStart"/>
+      <w:r>
+        <w:t>sample</w:t>
+      </w:r>
+      <w:proofErr w:type="spellEnd"/>
+      <w:r>
+        <w:t xml:space="preserve"> rate) qui définit la plage de fréquence</w:t>
       </w:r>
       <w:r>
         <w:t xml:space="preserve"> audio (cf. spectre sonore)</w:t>
@@ -5368,8 +6014,14 @@
           <w:bottom w:val="single" w:sz="4" w:space="1" w:color="auto"/>
           <w:right w:val="single" w:sz="4" w:space="4" w:color="auto"/>
         </w:pBdr>
-      </w:pPr>
-      <w:r>
+        <w:rPr>
+          <w:lang w:val="en-US"/>
+        </w:rPr>
+      </w:pPr>
+      <w:r>
+        <w:rPr>
+          <w:lang w:val="en-US"/>
+        </w:rPr>
         <w:t xml:space="preserve">For Layer I files us this formula: </w:t>
       </w:r>
     </w:p>
@@ -5383,9 +6035,51 @@
           <w:right w:val="single" w:sz="4" w:space="4" w:color="auto"/>
         </w:pBdr>
         <w:jc w:val="center"/>
-      </w:pPr>
-      <w:r>
-        <w:t xml:space="preserve">FrameLengthInBytes = (12 * BitRate / SampleRate + Padding) * 4 </w:t>
+        <w:rPr>
+          <w:lang w:val="en-US"/>
+        </w:rPr>
+      </w:pPr>
+      <w:proofErr w:type="spellStart"/>
+      <w:r>
+        <w:rPr>
+          <w:lang w:val="en-US"/>
+        </w:rPr>
+        <w:t>FrameLengthInBytes</w:t>
+      </w:r>
+      <w:proofErr w:type="spellEnd"/>
+      <w:r>
+        <w:rPr>
+          <w:lang w:val="en-US"/>
+        </w:rPr>
+        <w:t xml:space="preserve"> = (12 * </w:t>
+      </w:r>
+      <w:proofErr w:type="spellStart"/>
+      <w:r>
+        <w:rPr>
+          <w:lang w:val="en-US"/>
+        </w:rPr>
+        <w:t>BitRate</w:t>
+      </w:r>
+      <w:proofErr w:type="spellEnd"/>
+      <w:r>
+        <w:rPr>
+          <w:lang w:val="en-US"/>
+        </w:rPr>
+        <w:t xml:space="preserve"> / </w:t>
+      </w:r>
+      <w:proofErr w:type="spellStart"/>
+      <w:r>
+        <w:rPr>
+          <w:lang w:val="en-US"/>
+        </w:rPr>
+        <w:t>SampleRate</w:t>
+      </w:r>
+      <w:proofErr w:type="spellEnd"/>
+      <w:r>
+        <w:rPr>
+          <w:lang w:val="en-US"/>
+        </w:rPr>
+        <w:t xml:space="preserve"> + Padding) * 4 </w:t>
       </w:r>
     </w:p>
     <w:p>
@@ -5397,8 +6091,14 @@
           <w:bottom w:val="single" w:sz="4" w:space="1" w:color="auto"/>
           <w:right w:val="single" w:sz="4" w:space="4" w:color="auto"/>
         </w:pBdr>
-      </w:pPr>
-      <w:r>
+        <w:rPr>
+          <w:lang w:val="en-US"/>
+        </w:rPr>
+      </w:pPr>
+      <w:r>
+        <w:rPr>
+          <w:lang w:val="en-US"/>
+        </w:rPr>
         <w:t xml:space="preserve">For Layer II &amp; III files use this formula: </w:t>
       </w:r>
     </w:p>
@@ -5413,8 +6113,37 @@
         </w:pBdr>
         <w:jc w:val="center"/>
       </w:pPr>
-      <w:r>
-        <w:t xml:space="preserve">FrameLengthInBytes = 144 * BitRate / SampleRate + Padding </w:t>
+      <w:proofErr w:type="spellStart"/>
+      <w:r>
+        <w:t>FrameLengthInBytes</w:t>
+      </w:r>
+      <w:proofErr w:type="spellEnd"/>
+      <w:r>
+        <w:t xml:space="preserve"> = 144 * </w:t>
+      </w:r>
+      <w:proofErr w:type="spellStart"/>
+      <w:r>
+        <w:t>BitRate</w:t>
+      </w:r>
+      <w:proofErr w:type="spellEnd"/>
+      <w:r>
+        <w:t xml:space="preserve"> / </w:t>
+      </w:r>
+      <w:proofErr w:type="spellStart"/>
+      <w:r>
+        <w:t>SampleRate</w:t>
+      </w:r>
+      <w:proofErr w:type="spellEnd"/>
+      <w:r>
+        <w:t xml:space="preserve"> + </w:t>
+      </w:r>
+      <w:proofErr w:type="spellStart"/>
+      <w:r>
+        <w:t>Padding</w:t>
+      </w:r>
+      <w:proofErr w:type="spellEnd"/>
+      <w:r>
+        <w:t xml:space="preserve"> </w:t>
       </w:r>
     </w:p>
     <w:p>
@@ -5436,8 +6165,13 @@
       <w:r>
         <w:t xml:space="preserve"> et découper par tranche de taille </w:t>
       </w:r>
-      <w:r>
-        <w:t xml:space="preserve">FrameLengthInBytes </w:t>
+      <w:proofErr w:type="spellStart"/>
+      <w:r>
+        <w:t>FrameLengthInBytes</w:t>
+      </w:r>
+      <w:proofErr w:type="spellEnd"/>
+      <w:r>
+        <w:t xml:space="preserve"> </w:t>
       </w:r>
       <w:r>
         <w:t xml:space="preserve">pour </w:t>
@@ -5446,14 +6180,56 @@
         <w:t>décoder</w:t>
       </w:r>
       <w:r>
-        <w:t xml:space="preserve"> notre musique. Nous savons que dans une « Frame » nous avons « SampleRate » fréquence soit nous avons donc FrameSize =  FrameLengthInBytes / SampleRate. Ce qui nous permet de définir un chiffre réel (compris entre -1 et 1 selon le système de </w:t>
-      </w:r>
-      <w:r>
-        <w:t xml:space="preserve">décompression). Le moyen le plus utiliser pour une décompression rapide est les transformations rapide de Fourier (Fast Fourier </w:t>
-      </w:r>
+        <w:t xml:space="preserve"> notre musique. Nous savons que dans une « Frame » nous avons « </w:t>
+      </w:r>
+      <w:proofErr w:type="spellStart"/>
+      <w:r>
+        <w:t>SampleRate</w:t>
+      </w:r>
+      <w:proofErr w:type="spellEnd"/>
+      <w:r>
+        <w:t xml:space="preserve"> » fréquence soit nous avons donc </w:t>
+      </w:r>
+      <w:proofErr w:type="spellStart"/>
+      <w:r>
+        <w:t>FrameSize</w:t>
+      </w:r>
+      <w:proofErr w:type="spellEnd"/>
+      <w:r>
+        <w:t xml:space="preserve"> =  </w:t>
+      </w:r>
+      <w:proofErr w:type="spellStart"/>
+      <w:r>
+        <w:t>FrameLengthInBytes</w:t>
+      </w:r>
+      <w:proofErr w:type="spellEnd"/>
+      <w:r>
+        <w:t xml:space="preserve"> / </w:t>
+      </w:r>
+      <w:proofErr w:type="spellStart"/>
+      <w:r>
+        <w:t>SampleRate</w:t>
+      </w:r>
+      <w:proofErr w:type="spellEnd"/>
+      <w:r>
+        <w:t xml:space="preserve">. Ce qui nous permet de définir un chiffre réel (compris entre -1 et 1 selon le système de </w:t>
+      </w:r>
+      <w:r>
+        <w:t>décompression). Le moyen le plus utiliser pour une décompression rapide est les transformations rapide de Fourier (</w:t>
+      </w:r>
+      <w:proofErr w:type="spellStart"/>
+      <w:r>
+        <w:t>Fast</w:t>
+      </w:r>
+      <w:proofErr w:type="spellEnd"/>
+      <w:r>
+        <w:t xml:space="preserve"> Fourier </w:t>
+      </w:r>
+      <w:proofErr w:type="spellStart"/>
       <w:r>
         <w:t>Transform</w:t>
       </w:r>
+      <w:proofErr w:type="spellEnd"/>
       <w:r>
         <w:t xml:space="preserve"> : FFT). Qui permet de passer d’une représentation binaire en une sinusoïde </w:t>
       </w:r>
@@ -5472,7 +6248,7 @@
           <w:numId w:val="15"/>
         </w:numPr>
       </w:pPr>
-      <w:bookmarkStart w:id="21" w:name="_Toc439753763"/>
+      <w:bookmarkStart w:id="21" w:name="_Toc443989706"/>
       <w:r>
         <w:t>La phase Analytique</w:t>
       </w:r>
@@ -5480,10 +6256,10 @@
     </w:p>
     <w:p>
       <w:pPr>
-        <w:pStyle w:val="Paragraphedeliste"/>
+        <w:pStyle w:val="Titre4"/>
         <w:numPr>
           <w:ilvl w:val="0"/>
-          <w:numId w:val="21"/>
+          <w:numId w:val="24"/>
         </w:numPr>
       </w:pPr>
       <w:r>
@@ -5568,22 +6344,38 @@
     </w:p>
     <w:p>
       <w:pPr>
-        <w:pStyle w:val="Paragraphedeliste"/>
+        <w:pStyle w:val="Titre4"/>
         <w:numPr>
           <w:ilvl w:val="0"/>
-          <w:numId w:val="21"/>
+          <w:numId w:val="24"/>
         </w:numPr>
       </w:pPr>
       <w:r>
         <w:t>Analyse Spécifique</w:t>
       </w:r>
       <w:r>
-        <w:t xml:space="preserve"> d’une frame</w:t>
-      </w:r>
-    </w:p>
-    <w:p>
-      <w:r>
-        <w:t xml:space="preserve">Lors de l’analyse spécifique d’une frame nous ne possédons les informations de la frame actuelle et des frames précédentes s’il y en a eu. </w:t>
+        <w:t xml:space="preserve"> </w:t>
+      </w:r>
+      <w:proofErr w:type="gramStart"/>
+      <w:r>
+        <w:t>d’une</w:t>
+      </w:r>
+      <w:proofErr w:type="gramEnd"/>
+      <w:r>
+        <w:t xml:space="preserve"> frame</w:t>
+      </w:r>
+    </w:p>
+    <w:p>
+      <w:r>
+        <w:t xml:space="preserve">Lors de l’analyse spécifique </w:t>
+      </w:r>
+      <w:proofErr w:type="gramStart"/>
+      <w:r>
+        <w:t>d’une</w:t>
+      </w:r>
+      <w:proofErr w:type="gramEnd"/>
+      <w:r>
+        <w:t xml:space="preserve"> frame nous ne possédons les informations de la frame actuelle et des frames précédentes s’il y en a eu. </w:t>
       </w:r>
       <w:r>
         <w:t>Les analyses ici sont surtout des analyses d’évolutions dans le temps :</w:t>
@@ -5622,7 +6414,15 @@
         </w:numPr>
       </w:pPr>
       <w:r>
-        <w:t xml:space="preserve">Evolution globale de la somme des amplitudes (le son a-t-il tendance à être plus puissant ou moins puissant dans le temps) </w:t>
+        <w:t xml:space="preserve">Evolution globale de la somme des amplitudes (le son </w:t>
+      </w:r>
+      <w:proofErr w:type="spellStart"/>
+      <w:r>
+        <w:t>a-t-il</w:t>
+      </w:r>
+      <w:proofErr w:type="spellEnd"/>
+      <w:r>
+        <w:t xml:space="preserve"> tendance à être plus puissant ou moins puissant dans le temps) </w:t>
       </w:r>
     </w:p>
     <w:p>
@@ -5644,16 +6444,18 @@
           <w:numId w:val="15"/>
         </w:numPr>
       </w:pPr>
+      <w:bookmarkStart w:id="23" w:name="_Toc443989707"/>
       <w:r>
         <w:t>Les outils d’analyses</w:t>
       </w:r>
-    </w:p>
-    <w:p>
-      <w:pPr>
-        <w:pStyle w:val="Paragraphedeliste"/>
+      <w:bookmarkEnd w:id="23"/>
+    </w:p>
+    <w:p>
+      <w:pPr>
+        <w:pStyle w:val="Titre4"/>
         <w:numPr>
           <w:ilvl w:val="0"/>
-          <w:numId w:val="20"/>
+          <w:numId w:val="23"/>
         </w:numPr>
       </w:pPr>
       <w:r>
@@ -5721,39 +6523,110 @@
     </w:p>
     <w:p>
       <w:pPr>
+        <w:pStyle w:val="Titre4"/>
+        <w:numPr>
+          <w:ilvl w:val="0"/>
+          <w:numId w:val="23"/>
+        </w:numPr>
+      </w:pPr>
+      <w:r>
+        <w:t>Les Descripteurs</w:t>
+      </w:r>
+    </w:p>
+    <w:p>
+      <w:r>
+        <w:t xml:space="preserve">La famille des descripteurs sert à décrire l’évolution ou l’état actuel du signal. Prenons par exemple les variations descripteurs, il peut être intéressant de savoir si sur une période donnée la musique a plutôt eu tendance à augmenter/diminué ou varié constamment. </w:t>
+      </w:r>
+    </w:p>
+    <w:p>
+      <w:r>
+        <w:t xml:space="preserve">Ces outils-là se place comme un inspecteur. Ils vont stocker à chaque frame la valeur de la fréquence ou des fréquences </w:t>
+      </w:r>
+      <w:r>
+        <w:t>sélectionner</w:t>
+      </w:r>
+      <w:r>
+        <w:t xml:space="preserve"> selon </w:t>
+      </w:r>
+      <w:r>
+        <w:t>les modèles mathématiques classiques</w:t>
+      </w:r>
+      <w:r>
+        <w:t>.</w:t>
+      </w:r>
+    </w:p>
+    <w:p>
+      <w:pPr>
+        <w:pStyle w:val="Titre3"/>
+        <w:numPr>
+          <w:ilvl w:val="0"/>
+          <w:numId w:val="15"/>
+        </w:numPr>
+      </w:pPr>
+      <w:bookmarkStart w:id="24" w:name="_Toc443989708"/>
+      <w:r>
+        <w:t>Implémentation et Optimisation</w:t>
+      </w:r>
+      <w:bookmarkEnd w:id="24"/>
+    </w:p>
+    <w:p>
+      <w:pPr>
+        <w:pStyle w:val="Titre4"/>
+        <w:numPr>
+          <w:ilvl w:val="0"/>
+          <w:numId w:val="26"/>
+        </w:numPr>
+      </w:pPr>
+      <w:r>
+        <w:t>Implémentation</w:t>
+      </w:r>
+    </w:p>
+    <w:p>
+      <w:pPr>
+        <w:ind w:firstLine="360"/>
+      </w:pPr>
+      <w:r>
+        <w:t xml:space="preserve">D’un point de vue purement fonctionnel nous allons utiliser la librairie FMOD. Cette dernière étant très utilisée en Jeu vidéo notamment dans les moteurs </w:t>
+      </w:r>
+      <w:proofErr w:type="spellStart"/>
+      <w:r>
+        <w:t>Unity</w:t>
+      </w:r>
+      <w:proofErr w:type="spellEnd"/>
+      <w:r>
+        <w:t xml:space="preserve"> et </w:t>
+      </w:r>
+      <w:proofErr w:type="spellStart"/>
+      <w:r>
+        <w:t>Unreal</w:t>
+      </w:r>
+      <w:proofErr w:type="spellEnd"/>
+      <w:r>
+        <w:t xml:space="preserve"> Engine. Ce choix se base sur 3 </w:t>
+      </w:r>
+      <w:r>
+        <w:t>caractéristiques</w:t>
+      </w:r>
+      <w:r>
+        <w:t xml:space="preserve"> : </w:t>
+      </w:r>
+    </w:p>
+    <w:p>
+      <w:pPr>
         <w:pStyle w:val="Paragraphedeliste"/>
         <w:numPr>
           <w:ilvl w:val="0"/>
-          <w:numId w:val="20"/>
+          <w:numId w:val="3"/>
         </w:numPr>
       </w:pPr>
       <w:r>
-        <w:t>Les Descripteurs</w:t>
-      </w:r>
-    </w:p>
-    <w:p>
-      <w:r>
-        <w:t xml:space="preserve">La famille des descripteurs sert à décrire l’évolution ou l’état actuel du signal. Prenons par exemple les variations descripteurs, il peut être intéressant de savoir si sur une période donnée la musique a plutôt eu tendance à augmenter/diminué ou varié constamment. </w:t>
-      </w:r>
-    </w:p>
-    <w:p>
-      <w:r>
-        <w:t xml:space="preserve">Ces outils-là se place comme un inspecteur. Ils vont stocker à chaque frame la valeur de la fréquence ou des fréquences </w:t>
-      </w:r>
-      <w:r>
-        <w:t>sélectionner</w:t>
-      </w:r>
-      <w:r>
-        <w:t xml:space="preserve"> selon </w:t>
-      </w:r>
-      <w:r>
-        <w:t>les modèles mathématiques classiques</w:t>
-      </w:r>
-      <w:r>
-        <w:t xml:space="preserve"> (cf. II.A.3.c)</w:t>
-      </w:r>
-      <w:r>
-        <w:t xml:space="preserve">. </w:t>
+        <w:t xml:space="preserve">Possibilité de son </w:t>
+      </w:r>
+      <w:r>
+        <w:t xml:space="preserve">environnent </w:t>
+      </w:r>
+      <w:r>
+        <w:t xml:space="preserve"> </w:t>
       </w:r>
     </w:p>
     <w:p>
@@ -5761,18 +6634,276 @@
         <w:pStyle w:val="Paragraphedeliste"/>
         <w:numPr>
           <w:ilvl w:val="0"/>
-          <w:numId w:val="20"/>
+          <w:numId w:val="3"/>
         </w:numPr>
       </w:pPr>
       <w:r>
-        <w:t>Les outils mathématiques</w:t>
-      </w:r>
-    </w:p>
-    <w:p/>
+        <w:t>Possibilité de son 3D</w:t>
+      </w:r>
+    </w:p>
+    <w:p>
+      <w:pPr>
+        <w:pStyle w:val="Paragraphedeliste"/>
+        <w:numPr>
+          <w:ilvl w:val="0"/>
+          <w:numId w:val="3"/>
+        </w:numPr>
+      </w:pPr>
+      <w:r>
+        <w:t>Lecture</w:t>
+      </w:r>
+      <w:r>
+        <w:t xml:space="preserve"> de différent format (+ normalisation)</w:t>
+      </w:r>
+    </w:p>
+    <w:p>
+      <w:pPr>
+        <w:ind w:firstLine="360"/>
+      </w:pPr>
+      <w:r>
+        <w:t xml:space="preserve">Le Son environnent se démarque du son 3D par le faite que celui-ci ne sera pas spatialisé. La spatialisation est le fait de donné une certaine portée au son pour reproduire un effet de  réalité. Si une balle tombe </w:t>
+      </w:r>
+      <w:r>
+        <w:t>à</w:t>
+      </w:r>
+      <w:r>
+        <w:t xml:space="preserve"> un endroit, le son partira donc de cette endroit pour ensuite rebondir sur les parois du monde et peut être </w:t>
+      </w:r>
+      <w:proofErr w:type="gramStart"/>
+      <w:r>
+        <w:t>arriver</w:t>
+      </w:r>
+      <w:proofErr w:type="gramEnd"/>
+      <w:r>
+        <w:t xml:space="preserve"> à l’oreille du joueur. Contrairement au son environnent qui lui sera toujours présent dans les oreilles du joueur. Ici, l’idée est de faire de la musique courante une sorte de musique d’ambiance mais aussi d’ajouter des sons 3D en fonction de évènements sur le terrain. </w:t>
+      </w:r>
+    </w:p>
+    <w:p>
+      <w:pPr>
+        <w:ind w:firstLine="360"/>
+      </w:pPr>
+      <w:r>
+        <w:lastRenderedPageBreak/>
+        <w:t xml:space="preserve">Pour ce qui est de la lecture et de la normalisation du format, nous voulons laissez le plus de choix possible au joueur, et nous ne pouvons donc pas prédire le format de ses fichiers audio. </w:t>
+      </w:r>
+      <w:r>
+        <w:t xml:space="preserve">Les formats de fichier audio sont souvent propriétaire et l’extraction des données est spécifique à chacune. Ainsi avec FMOD nous bénéficions de toutes ces transformations pré faites. </w:t>
+      </w:r>
+    </w:p>
+    <w:p>
+      <w:pPr>
+        <w:ind w:firstLine="360"/>
+      </w:pPr>
+      <w:r>
+        <w:t xml:space="preserve">Comme dit plus haut, il va falloir transformer les données binaires en spectre pour pouvoir être analysé. FMOD contient des outils pour réaliser la FFT rapidement. </w:t>
+      </w:r>
+    </w:p>
+    <w:p>
+      <w:pPr>
+        <w:pStyle w:val="Titre4"/>
+        <w:numPr>
+          <w:ilvl w:val="0"/>
+          <w:numId w:val="26"/>
+        </w:numPr>
+      </w:pPr>
+      <w:r>
+        <w:t>Optimisation</w:t>
+      </w:r>
+    </w:p>
+    <w:p>
+      <w:r>
+        <w:t xml:space="preserve">Précédemment, nous avons vu qu’il nous devions pouvoir réaliser deux types d’analyses : </w:t>
+      </w:r>
+    </w:p>
+    <w:p>
+      <w:pPr>
+        <w:pStyle w:val="Paragraphedeliste"/>
+        <w:numPr>
+          <w:ilvl w:val="0"/>
+          <w:numId w:val="3"/>
+        </w:numPr>
+      </w:pPr>
+      <w:r>
+        <w:t>Analyse en temps réel</w:t>
+      </w:r>
+    </w:p>
+    <w:p>
+      <w:pPr>
+        <w:pStyle w:val="Paragraphedeliste"/>
+        <w:numPr>
+          <w:ilvl w:val="0"/>
+          <w:numId w:val="3"/>
+        </w:numPr>
+      </w:pPr>
+      <w:r>
+        <w:t>Pré-Analyse</w:t>
+      </w:r>
+    </w:p>
+    <w:p>
+      <w:r>
+        <w:t xml:space="preserve">La première optimisation possible est sur la plage des fréquences. Plus la plage sera grande, plus la précision sera grande mais plus le temps de traitement sera long. Reprenons la définition du </w:t>
+      </w:r>
+      <w:r>
+        <w:t xml:space="preserve">1.b, ici la pas de </w:t>
+      </w:r>
+      <w:r>
+        <w:t>fréquence</w:t>
+      </w:r>
+      <w:r>
+        <w:t xml:space="preserve"> est défini par le </w:t>
+      </w:r>
+      <w:r>
+        <w:t xml:space="preserve">taux d’échantillonnage </w:t>
+      </w:r>
+      <w:r>
+        <w:t xml:space="preserve"> et la taille de la fen</w:t>
+      </w:r>
+      <w:r>
+        <w:t>être. La taille de la fenêtre va définir la précision que nous voulons en bit pour l’ensemble des fréquences. Soit :</w:t>
+      </w:r>
+    </w:p>
+    <w:p>
+      <w:pPr>
+        <w:pBdr>
+          <w:top w:val="single" w:sz="4" w:space="1" w:color="auto"/>
+          <w:left w:val="single" w:sz="4" w:space="4" w:color="auto"/>
+          <w:bottom w:val="single" w:sz="4" w:space="1" w:color="auto"/>
+          <w:right w:val="single" w:sz="4" w:space="4" w:color="auto"/>
+        </w:pBdr>
+      </w:pPr>
+      <w:r>
+        <w:tab/>
+      </w:r>
+      <w:proofErr w:type="spellStart"/>
+      <w:r>
+        <w:t>FrequencyStep</w:t>
+      </w:r>
+      <w:proofErr w:type="spellEnd"/>
+      <w:r>
+        <w:t xml:space="preserve"> = </w:t>
+      </w:r>
+      <w:proofErr w:type="spellStart"/>
+      <w:r>
+        <w:t>windowSize</w:t>
+      </w:r>
+      <w:proofErr w:type="spellEnd"/>
+      <w:r>
+        <w:t xml:space="preserve"> / (</w:t>
+      </w:r>
+      <w:proofErr w:type="spellStart"/>
+      <w:r>
+        <w:t>sampleRate</w:t>
+      </w:r>
+      <w:proofErr w:type="spellEnd"/>
+      <w:r>
+        <w:t xml:space="preserve"> / 2) </w:t>
+      </w:r>
+    </w:p>
     <w:p>
       <w:pPr>
         <w:jc w:val="left"/>
       </w:pPr>
+      <w:r>
+        <w:tab/>
+      </w:r>
+      <w:proofErr w:type="spellStart"/>
+      <w:r>
+        <w:t>SampleRate</w:t>
+      </w:r>
+      <w:proofErr w:type="spellEnd"/>
+      <w:r>
+        <w:t xml:space="preserve"> / 2 : définie le </w:t>
+      </w:r>
+      <w:proofErr w:type="spellStart"/>
+      <w:r>
+        <w:t>nyquistRate</w:t>
+      </w:r>
+      <w:proofErr w:type="spellEnd"/>
+      <w:r>
+        <w:t xml:space="preserve"> (en générale 22 000Hz)</w:t>
+      </w:r>
+    </w:p>
+    <w:p>
+      <w:pPr>
+        <w:jc w:val="left"/>
+      </w:pPr>
+      <w:r>
+        <w:t>On va donc exprimé le buffer de la fenêtre en fonction du no</w:t>
+      </w:r>
+      <w:r>
+        <w:t xml:space="preserve">mbre de fréquence et nous pourrons ainsi définir le pas de fréquence. </w:t>
+      </w:r>
+    </w:p>
+    <w:p>
+      <w:pPr>
+        <w:jc w:val="left"/>
+      </w:pPr>
+      <w:r>
+        <w:t xml:space="preserve">Les paramètres d’une musique étant </w:t>
+      </w:r>
+      <w:r>
+        <w:t>représentés</w:t>
+      </w:r>
+      <w:r>
+        <w:t xml:space="preserve"> par un tableau deux dimensions de taille : </w:t>
+      </w:r>
+    </w:p>
+    <w:p>
+      <w:pPr>
+        <w:pStyle w:val="Paragraphedeliste"/>
+        <w:numPr>
+          <w:ilvl w:val="0"/>
+          <w:numId w:val="3"/>
+        </w:numPr>
+        <w:jc w:val="left"/>
+      </w:pPr>
+      <w:r>
+        <w:t xml:space="preserve">Durée de la musique * </w:t>
+      </w:r>
+      <w:proofErr w:type="spellStart"/>
+      <w:r>
+        <w:t>windowSize</w:t>
+      </w:r>
+      <w:proofErr w:type="spellEnd"/>
+    </w:p>
+    <w:p>
+      <w:pPr>
+        <w:jc w:val="left"/>
+      </w:pPr>
+      <w:r>
+        <w:t xml:space="preserve">Nous pouvons aussi optimiser le temps de calcule en utilisant du </w:t>
+      </w:r>
+      <w:proofErr w:type="spellStart"/>
+      <w:r>
+        <w:t>multi-threading</w:t>
+      </w:r>
+      <w:proofErr w:type="spellEnd"/>
+      <w:r>
+        <w:t>. Le principe du multithreading est de faire travailler en parallèle ou en pseudo-parallèles le CPU. Ici, n’ayant à traiter que des données nous pouvons facilement paralléliser le traitement de la FFT et ainsi gagner en temps d’</w:t>
+      </w:r>
+      <w:r>
+        <w:t>exécution</w:t>
+      </w:r>
+      <w:r>
+        <w:t xml:space="preserve">. </w:t>
+      </w:r>
+    </w:p>
+    <w:p>
+      <w:pPr>
+        <w:jc w:val="left"/>
+      </w:pPr>
+      <w:r>
+        <w:lastRenderedPageBreak/>
+        <w:t xml:space="preserve">Pour ce qui est de l’analyse en temps réel, nous allons extraire les données à chaque frame, les traiter avec les mêmes fonctions que vu précédemment, et les passer ensuite </w:t>
+      </w:r>
+      <w:proofErr w:type="spellStart"/>
+      <w:r>
+        <w:t>a</w:t>
+      </w:r>
+      <w:proofErr w:type="spellEnd"/>
+      <w:r>
+        <w:t xml:space="preserve"> FMOD pour qu’il les joues. </w:t>
+      </w:r>
       <w:r>
         <w:br w:type="page"/>
       </w:r>
@@ -5790,14 +6921,14 @@
           <w:numId w:val="14"/>
         </w:numPr>
       </w:pPr>
-      <w:bookmarkStart w:id="23" w:name="_Toc439753764"/>
+      <w:bookmarkStart w:id="25" w:name="_Toc443989709"/>
       <w:r>
         <w:t>Génération de l</w:t>
       </w:r>
       <w:r>
         <w:t>’environnement</w:t>
       </w:r>
-      <w:bookmarkEnd w:id="23"/>
+      <w:bookmarkEnd w:id="25"/>
     </w:p>
     <w:p>
       <w:pPr>
@@ -5807,11 +6938,11 @@
           <w:numId w:val="17"/>
         </w:numPr>
       </w:pPr>
-      <w:bookmarkStart w:id="24" w:name="_Toc439753765"/>
+      <w:bookmarkStart w:id="26" w:name="_Toc443989710"/>
       <w:r>
         <w:t>Génération d’un environnement réel</w:t>
       </w:r>
-      <w:bookmarkEnd w:id="24"/>
+      <w:bookmarkEnd w:id="26"/>
     </w:p>
     <w:p>
       <w:r>
@@ -5833,12 +6964,36 @@
         <w:pStyle w:val="Titre4"/>
       </w:pPr>
       <w:r>
-        <w:t>La génération par itération (exemple : no man’s sky) :</w:t>
-      </w:r>
-    </w:p>
-    <w:p>
-      <w:r>
-        <w:t xml:space="preserve">No man’s sky est un jeu encore en développement qui a pour ambition d’utiliser la génération procédural pour générer 18,446,744,073,709,551,616 monde différent (source : </w:t>
+        <w:t xml:space="preserve">La génération par itération (exemple : no man’s </w:t>
+      </w:r>
+      <w:proofErr w:type="spellStart"/>
+      <w:r>
+        <w:t>sky</w:t>
+      </w:r>
+      <w:proofErr w:type="spellEnd"/>
+      <w:r>
+        <w:t>) :</w:t>
+      </w:r>
+    </w:p>
+    <w:p>
+      <w:r>
+        <w:t xml:space="preserve">No man’s </w:t>
+      </w:r>
+      <w:proofErr w:type="spellStart"/>
+      <w:r>
+        <w:t>sky</w:t>
+      </w:r>
+      <w:proofErr w:type="spellEnd"/>
+      <w:r>
+        <w:t xml:space="preserve"> est un jeu encore en développement qui a pour ambition d’utiliser la génération procédural pour générer 18</w:t>
+      </w:r>
+      <w:proofErr w:type="gramStart"/>
+      <w:r>
+        <w:t>,446,744,073,709,551,616</w:t>
+      </w:r>
+      <w:proofErr w:type="gramEnd"/>
+      <w:r>
+        <w:t xml:space="preserve"> monde différent (source : </w:t>
       </w:r>
       <w:hyperlink r:id="rId14" w:history="1">
         <w:r>
@@ -5873,7 +7028,15 @@
         <w:t>Création de la planète ou ici carte des hauteurs. Ils vont ainsi définir le relief global de la planète de façon aléatoire.</w:t>
       </w:r>
       <w:r>
-        <w:t xml:space="preserve"> (Perlin Noise)</w:t>
+        <w:t xml:space="preserve"> (</w:t>
+      </w:r>
+      <w:proofErr w:type="spellStart"/>
+      <w:r>
+        <w:t>Perlin</w:t>
+      </w:r>
+      <w:proofErr w:type="spellEnd"/>
+      <w:r>
+        <w:t xml:space="preserve"> Noise)</w:t>
       </w:r>
     </w:p>
     <w:p>
@@ -5922,7 +7085,15 @@
     </w:p>
     <w:p>
       <w:r>
-        <w:t xml:space="preserve">Notamment utiliser dans le jeu Terraria pour la génération de cave, les automates cellulaires sont représenté par une grille de X cases par Y dans laquelle chaque case à un état (souvent </w:t>
+        <w:t xml:space="preserve">Notamment utiliser dans le jeu </w:t>
+      </w:r>
+      <w:proofErr w:type="spellStart"/>
+      <w:r>
+        <w:t>Terraria</w:t>
+      </w:r>
+      <w:proofErr w:type="spellEnd"/>
+      <w:r>
+        <w:t xml:space="preserve"> pour la génération de cave, les automates cellulaires sont représenté par une grille de X cases par Y dans laquelle chaque case à un état (souvent </w:t>
       </w:r>
       <w:r>
         <w:lastRenderedPageBreak/>
@@ -5982,7 +7153,15 @@
     </w:p>
     <w:p>
       <w:r>
-        <w:t xml:space="preserve">Avec ces règles et un pattern de départ, différents types d’automates arrivent à emerger : </w:t>
+        <w:t xml:space="preserve">Avec ces règles et un pattern de départ, différents types d’automates arrivent à </w:t>
+      </w:r>
+      <w:proofErr w:type="spellStart"/>
+      <w:r>
+        <w:t>emerger</w:t>
+      </w:r>
+      <w:proofErr w:type="spellEnd"/>
+      <w:r>
+        <w:t xml:space="preserve"> : </w:t>
       </w:r>
     </w:p>
     <w:p>
@@ -6109,7 +7288,15 @@
         <w:ind w:firstLine="360"/>
       </w:pPr>
       <w:r>
-        <w:t xml:space="preserve">Cette technique a notamment été utilisée dans la série des jeux Diablo, et plus généralement dans la génération de donjons aléatoires. </w:t>
+        <w:t xml:space="preserve">Cette technique a notamment été utilisée dans la série des jeux </w:t>
+      </w:r>
+      <w:proofErr w:type="spellStart"/>
+      <w:r>
+        <w:t>Diablo</w:t>
+      </w:r>
+      <w:proofErr w:type="spellEnd"/>
+      <w:r>
+        <w:t xml:space="preserve">, et plus généralement dans la génération de donjons aléatoires. </w:t>
       </w:r>
       <w:r>
         <w:t xml:space="preserve">Il s’agit ici de disposer d’une bibliothèque de salles, avec un marqueur définissant les entrées et sorties de chaque salles, nous allons ensuite mettre bout à bout les salles pour générer un donjon. Cet algorithme permet de gérer plus facilement les choix possibles et les chemins possibles par l’utilisateur et il est moins couteux en mémoire. Cependant il peut aussi être manipulé en forçant la chance. </w:t>
@@ -6188,14 +7375,24 @@
     </w:p>
     <w:p>
       <w:r>
-        <w:t xml:space="preserve">Les mondes dynamiques se construisent au fur et à mesure du besoin du joueur, sur une « seed » communes. Une </w:t>
+        <w:t>Les mondes dynamiques se construisent au fur et à mesure du besoin du joueur, sur une « </w:t>
+      </w:r>
+      <w:proofErr w:type="spellStart"/>
+      <w:r>
+        <w:t>seed</w:t>
+      </w:r>
+      <w:proofErr w:type="spellEnd"/>
+      <w:r>
+        <w:t xml:space="preserve"> » communes. Une </w:t>
       </w:r>
       <w:r>
         <w:t>« </w:t>
       </w:r>
+      <w:proofErr w:type="spellStart"/>
       <w:r>
         <w:t>seed</w:t>
       </w:r>
+      <w:proofErr w:type="spellEnd"/>
       <w:r>
         <w:t> »</w:t>
       </w:r>
@@ -6205,17 +7402,35 @@
       <w:r>
         <w:t>« </w:t>
       </w:r>
+      <w:proofErr w:type="spellStart"/>
       <w:r>
         <w:t>seed</w:t>
       </w:r>
+      <w:proofErr w:type="spellEnd"/>
       <w:r>
         <w:t> »</w:t>
       </w:r>
       <w:r>
-        <w:t xml:space="preserve"> nous aurons des mondes semblables mais pas identiques. C’est le cas pour le jeu Minecraft qui génère un monde faisant 8x la taille de la terre. Ce monde n’est pas généré en une seule fois mais dynamiquement en fonction des déplacements du joueur</w:t>
-      </w:r>
-      <w:r>
-        <w:t xml:space="preserve">. Pour que le monde reste cohérent, le système s’appuie sur une « seed » qui permettra de générer un monde similaire. </w:t>
+        <w:t xml:space="preserve"> nous aurons des mondes semblables mais pas identiques. C’est le cas pour le jeu </w:t>
+      </w:r>
+      <w:proofErr w:type="spellStart"/>
+      <w:r>
+        <w:t>Minecraft</w:t>
+      </w:r>
+      <w:proofErr w:type="spellEnd"/>
+      <w:r>
+        <w:t xml:space="preserve"> qui génère un monde faisant 8x la taille de la terre. Ce monde n’est pas généré en une seule fois mais dynamiquement en fonction des déplacements du joueur</w:t>
+      </w:r>
+      <w:r>
+        <w:t>. Pour que le monde reste cohérent, le système s’appuie sur une « </w:t>
+      </w:r>
+      <w:proofErr w:type="spellStart"/>
+      <w:r>
+        <w:t>seed</w:t>
+      </w:r>
+      <w:proofErr w:type="spellEnd"/>
+      <w:r>
+        <w:t xml:space="preserve"> » qui permettra de générer un monde similaire. </w:t>
       </w:r>
     </w:p>
     <w:p>
@@ -6235,12 +7450,12 @@
           <w:numId w:val="17"/>
         </w:numPr>
       </w:pPr>
-      <w:bookmarkStart w:id="25" w:name="_Toc439753766"/>
+      <w:bookmarkStart w:id="27" w:name="_Toc443989711"/>
       <w:r>
         <w:lastRenderedPageBreak/>
         <w:t>Génération via un flux audio</w:t>
       </w:r>
-      <w:bookmarkEnd w:id="25"/>
+      <w:bookmarkEnd w:id="27"/>
     </w:p>
     <w:p>
       <w:pPr>
@@ -6276,7 +7491,15 @@
         <w:t xml:space="preserve"> Nous allons définir par biomes les éléments de plus haut niveau, définissant un</w:t>
       </w:r>
       <w:r>
-        <w:t>e zone de même type dans leurs caractéristiques globales. Les caractéristiques globales définissent le type de zone tel que désert, jungle, maritimes, urbain etc… Elles nous permettent de définir le type de décors, les types d’évènements, l’éclairage et la skybox. Elles donnent un univers global à une partie de l’environnement crée.</w:t>
+        <w:t xml:space="preserve">e zone de même type dans leurs caractéristiques globales. Les caractéristiques globales définissent le type de zone tel que désert, jungle, maritimes, urbain etc… Elles nous permettent de définir le type de décors, les types d’évènements, l’éclairage et la </w:t>
+      </w:r>
+      <w:proofErr w:type="spellStart"/>
+      <w:r>
+        <w:t>skybox</w:t>
+      </w:r>
+      <w:proofErr w:type="spellEnd"/>
+      <w:r>
+        <w:t>. Elles donnent un univers global à une partie de l’environnement crée.</w:t>
       </w:r>
       <w:r>
         <w:t xml:space="preserve"> Par exemple dans le cas d’un biome pour la jungle nous auront :</w:t>
@@ -6315,7 +7538,15 @@
         </w:numPr>
       </w:pPr>
       <w:r>
-        <w:t>La skybox (le paysage lointain)</w:t>
+        <w:t xml:space="preserve">La </w:t>
+      </w:r>
+      <w:proofErr w:type="spellStart"/>
+      <w:r>
+        <w:t>skybox</w:t>
+      </w:r>
+      <w:proofErr w:type="spellEnd"/>
+      <w:r>
+        <w:t xml:space="preserve"> (le paysage lointain)</w:t>
       </w:r>
     </w:p>
     <w:p>
@@ -6486,7 +7717,26 @@
     </w:p>
     <w:p>
       <w:pPr>
+        <w:pStyle w:val="Titre3"/>
+        <w:numPr>
+          <w:ilvl w:val="0"/>
+          <w:numId w:val="17"/>
+        </w:numPr>
+      </w:pPr>
+      <w:r>
+        <w:t>Implémentation</w:t>
+      </w:r>
+      <w:r>
+        <w:t xml:space="preserve"> et optimisation</w:t>
+      </w:r>
+    </w:p>
+    <w:p>
+      <w:pPr>
         <w:pStyle w:val="Titre4"/>
+        <w:numPr>
+          <w:ilvl w:val="0"/>
+          <w:numId w:val="28"/>
+        </w:numPr>
       </w:pPr>
       <w:r>
         <w:t>Implémentation</w:t>
@@ -6500,7 +7750,23 @@
         <w:t xml:space="preserve">Dans un premier temps, nous allons implémenter un système de génération procédurale dynamique qui se créera en même temps que l’utilisateur se déplacera dans l’environnement. L’idée est </w:t>
       </w:r>
       <w:r>
-        <w:t xml:space="preserve">d’utiliser un diagramme de Voronoï pour découper les zones dans une région donnée. Le diagramme de Voronoï est un algorithme de subdivision de plan permettant de définir des zones d’influences par rapport à des germes. Nous tirons deux avantages de cette technique : </w:t>
+        <w:t xml:space="preserve">d’utiliser un diagramme de </w:t>
+      </w:r>
+      <w:proofErr w:type="spellStart"/>
+      <w:r>
+        <w:t>Voronoï</w:t>
+      </w:r>
+      <w:proofErr w:type="spellEnd"/>
+      <w:r>
+        <w:t xml:space="preserve"> pour découper les zones dans une région donnée. Le diagramme de </w:t>
+      </w:r>
+      <w:proofErr w:type="spellStart"/>
+      <w:r>
+        <w:t>Voronoï</w:t>
+      </w:r>
+      <w:proofErr w:type="spellEnd"/>
+      <w:r>
+        <w:t xml:space="preserve"> est un algorithme de subdivision de plan permettant de définir des zones d’influences par rapport à des germes. Nous tirons deux avantages de cette technique : </w:t>
       </w:r>
     </w:p>
     <w:p>
@@ -6548,11 +7814,60 @@
       </w:pPr>
       <w:r>
         <w:lastRenderedPageBreak/>
-        <w:t xml:space="preserve">L’avantage du diagramme de Voronoï est qu’il permet un déplacement dynamique des zones pour les régions mobiles, ce qui nous permet de « forcer » l’utilisateur à vivre certaines expériences en fonction de ce que nous analyserons. Etant divisé en zone nous pouvons aussi gérer facilement le Culling (technique de rendu permettant de ne pas afficher les parties qui ne seront pas visible par le joueur). Aidé de cette technique nous définirons une zone autour du joueur qui sera prédéterminé, et nous pourrons ainsi </w:t>
-      </w:r>
-      <w:r>
-        <w:t xml:space="preserve">charger/décharger des zones en fonction de la musique courante. Cette technique a été imaginée pour limiter le possible décalage qu’il y aurait entre la musique courante et l’environnement dans le cas ou l’utilisateur ne bougerait pas trop. Ainsi, même un utilisateur statique verra des évènements arriver vers lui et le monde autour de lui évoluer. </w:t>
-      </w:r>
+        <w:t xml:space="preserve">L’avantage du diagramme de </w:t>
+      </w:r>
+      <w:proofErr w:type="spellStart"/>
+      <w:r>
+        <w:t>Voronoï</w:t>
+      </w:r>
+      <w:proofErr w:type="spellEnd"/>
+      <w:r>
+        <w:t xml:space="preserve"> est qu’il permet un déplacement dynamique des zones pour les régions mobiles, ce qui nous permet de « forcer » l’utilisateur à vivre certaines expériences en fonction de ce que nous analyserons. Etant divisé en zone nous pouvons aussi gérer facilement le </w:t>
+      </w:r>
+      <w:proofErr w:type="spellStart"/>
+      <w:r>
+        <w:t>Culling</w:t>
+      </w:r>
+      <w:proofErr w:type="spellEnd"/>
+      <w:r>
+        <w:t xml:space="preserve"> (technique de rendu permettant de ne pas afficher les parties qui ne seront pas visible par le joueur). Aidé de cette technique nous définirons une zone autour du joueur qui sera prédéterminé, et nous pourrons ainsi </w:t>
+      </w:r>
+      <w:r>
+        <w:t xml:space="preserve">charger/décharger des zones en fonction de la musique courante. Cette technique a été imaginée pour limiter le possible décalage qu’il y aurait entre la musique courante et l’environnement dans le cas </w:t>
+      </w:r>
+      <w:proofErr w:type="spellStart"/>
+      <w:r>
+        <w:t>ou</w:t>
+      </w:r>
+      <w:proofErr w:type="spellEnd"/>
+      <w:r>
+        <w:t xml:space="preserve"> l’utilisateur ne bougerait pas trop. Ainsi, même un utilisateur statique verra des évènements arriver vers lui et le monde autour de lui évoluer. </w:t>
+      </w:r>
+    </w:p>
+    <w:p>
+      <w:pPr>
+        <w:pStyle w:val="Titre4"/>
+        <w:numPr>
+          <w:ilvl w:val="0"/>
+          <w:numId w:val="28"/>
+        </w:numPr>
+      </w:pPr>
+      <w:r>
+        <w:t>Optimisation</w:t>
+      </w:r>
+    </w:p>
+    <w:p>
+      <w:bookmarkStart w:id="28" w:name="_GoBack"/>
+      <w:bookmarkEnd w:id="28"/>
+    </w:p>
+    <w:p>
+      <w:pPr>
+        <w:pStyle w:val="Paragraphedeliste"/>
+        <w:numPr>
+          <w:ilvl w:val="0"/>
+          <w:numId w:val="28"/>
+        </w:numPr>
+      </w:pPr>
       <w:r>
         <w:br w:type="page"/>
       </w:r>
@@ -6572,17 +7887,11 @@
           <w:numId w:val="14"/>
         </w:numPr>
       </w:pPr>
-      <w:bookmarkStart w:id="26" w:name="_Toc439753767"/>
+      <w:bookmarkStart w:id="29" w:name="_Toc443989712"/>
       <w:r>
         <w:t>Calibrage / Adaptation au joueur</w:t>
       </w:r>
-      <w:bookmarkEnd w:id="26"/>
-    </w:p>
-    <w:p>
-      <w:pPr>
-        <w:pStyle w:val="Titre2"/>
-        <w:jc w:val="both"/>
-      </w:pPr>
+      <w:bookmarkEnd w:id="29"/>
     </w:p>
     <w:p/>
     <w:p>
@@ -6593,9 +7902,11 @@
           <w:numId w:val="1"/>
         </w:numPr>
       </w:pPr>
-      <w:r>
-        <w:t>Finalité</w:t>
-      </w:r>
+      <w:bookmarkStart w:id="30" w:name="_Toc443989713"/>
+      <w:r>
+        <w:t>Analyse Marketing</w:t>
+      </w:r>
+      <w:bookmarkEnd w:id="30"/>
     </w:p>
     <w:p>
       <w:pPr>
@@ -6605,9 +7916,11 @@
           <w:numId w:val="22"/>
         </w:numPr>
       </w:pPr>
+      <w:bookmarkStart w:id="31" w:name="_Toc443989714"/>
       <w:r>
         <w:t>Cible</w:t>
       </w:r>
+      <w:bookmarkEnd w:id="31"/>
     </w:p>
     <w:p/>
     <w:p/>
@@ -6615,23 +7928,21 @@
       <w:pPr>
         <w:pStyle w:val="Titre1"/>
       </w:pPr>
-      <w:bookmarkStart w:id="27" w:name="_Toc439753768"/>
-      <w:bookmarkStart w:id="28" w:name="_GoBack"/>
-      <w:bookmarkEnd w:id="28"/>
-      <w:commentRangeStart w:id="29"/>
+      <w:bookmarkStart w:id="32" w:name="_Toc443989715"/>
+      <w:commentRangeStart w:id="33"/>
       <w:r>
         <w:t>Lexique</w:t>
       </w:r>
-      <w:commentRangeEnd w:id="29"/>
+      <w:commentRangeEnd w:id="33"/>
       <w:r>
         <w:rPr>
           <w:rStyle w:val="Marquedecommentaire"/>
           <w:rFonts w:asciiTheme="minorHAnsi" w:eastAsiaTheme="minorEastAsia" w:hAnsiTheme="minorHAnsi" w:cstheme="minorBidi"/>
           <w:color w:val="auto"/>
         </w:rPr>
-        <w:commentReference w:id="29"/>
-      </w:r>
-      <w:bookmarkEnd w:id="27"/>
+        <w:commentReference w:id="33"/>
+      </w:r>
+      <w:bookmarkEnd w:id="32"/>
     </w:p>
     <w:p/>
     <w:p>
@@ -6757,7 +8068,15 @@
         <w:t xml:space="preserve">Une nuance est l'intensité relative d'une note, d'une phrase, ou encore d'un passage entier d'une œuvre musicale. On distingue ainsi les nuances générales </w:t>
       </w:r>
       <w:r>
-        <w:t>(qui détermine l'intensité fixe à une ou plusieurs pulsations</w:t>
+        <w:t xml:space="preserve">(qui </w:t>
+      </w:r>
+      <w:proofErr w:type="gramStart"/>
+      <w:r>
+        <w:t>détermine</w:t>
+      </w:r>
+      <w:proofErr w:type="gramEnd"/>
+      <w:r>
+        <w:t xml:space="preserve"> l'intensité fixe à une ou plusieurs pulsations</w:t>
       </w:r>
       <w:r>
         <w:t>)</w:t>
@@ -6817,11 +8136,16 @@
         <w:t xml:space="preserve"> « vertical » </w:t>
       </w:r>
       <w:r>
-        <w:t>qui correspond à l'</w:t>
+        <w:t xml:space="preserve">qui correspond à </w:t>
+      </w:r>
+      <w:proofErr w:type="gramStart"/>
+      <w:r>
+        <w:t>l'</w:t>
       </w:r>
       <w:r>
         <w:t>enchaînements</w:t>
       </w:r>
+      <w:proofErr w:type="gramEnd"/>
       <w:r>
         <w:t xml:space="preserve"> des sons.</w:t>
       </w:r>
@@ -6854,34 +8178,41 @@
       <w:r>
         <w:t xml:space="preserve">Phrase (musique) : </w:t>
       </w:r>
-      <w:commentRangeStart w:id="30"/>
+      <w:commentRangeStart w:id="34"/>
       <w:r>
         <w:t>U</w:t>
       </w:r>
       <w:r>
         <w:t>ne phrase est une partie d'une ligne mélodique ou d'une idée musicale naturellement délimitée, significative du point de vue de la déclamation, de l'articulation et de la respiration.</w:t>
       </w:r>
-      <w:commentRangeEnd w:id="30"/>
+      <w:commentRangeEnd w:id="34"/>
       <w:r>
         <w:rPr>
           <w:rStyle w:val="Marquedecommentaire"/>
         </w:rPr>
-        <w:commentReference w:id="30"/>
-      </w:r>
-    </w:p>
-    <w:p>
+        <w:commentReference w:id="34"/>
+      </w:r>
+    </w:p>
+    <w:p>
+      <w:proofErr w:type="spellStart"/>
       <w:r>
         <w:t>G</w:t>
       </w:r>
       <w:r>
         <w:t>ameplay</w:t>
       </w:r>
+      <w:proofErr w:type="spellEnd"/>
       <w:r>
         <w:t xml:space="preserve"> : </w:t>
       </w:r>
       <w:r>
-        <w:t>Le gameplay</w:t>
-      </w:r>
+        <w:t xml:space="preserve">Le </w:t>
+      </w:r>
+      <w:proofErr w:type="spellStart"/>
+      <w:r>
+        <w:t>gameplay</w:t>
+      </w:r>
+      <w:proofErr w:type="spellEnd"/>
       <w:r>
         <w:t xml:space="preserve"> (A</w:t>
       </w:r>
@@ -6904,7 +8235,15 @@
         <w:t>caractérise</w:t>
       </w:r>
       <w:r>
-        <w:t xml:space="preserve"> des éléments d'une « expérience vidéoludique », c'est-à-dire le ressenti du joueur </w:t>
+        <w:t xml:space="preserve"> des éléments d'une « expérience </w:t>
+      </w:r>
+      <w:proofErr w:type="spellStart"/>
+      <w:r>
+        <w:t>vidéoludique</w:t>
+      </w:r>
+      <w:proofErr w:type="spellEnd"/>
+      <w:r>
+        <w:t xml:space="preserve"> », c'est-à-dire le ressenti du joueur </w:t>
       </w:r>
       <w:r>
         <w:t>lorsqu'</w:t>
@@ -6923,34 +8262,60 @@
         <w:rPr>
           <w:lang w:val="en-US"/>
         </w:rPr>
-        <w:t>Level Design :</w:t>
-      </w:r>
-    </w:p>
-    <w:p>
-      <w:pPr>
+        <w:t xml:space="preserve">Level </w:t>
+      </w:r>
+      <w:proofErr w:type="gramStart"/>
+      <w:r>
         <w:rPr>
           <w:lang w:val="en-US"/>
         </w:rPr>
-      </w:pPr>
-      <w:r>
+        <w:t>Design :</w:t>
+      </w:r>
+      <w:proofErr w:type="gramEnd"/>
+    </w:p>
+    <w:p>
+      <w:pPr>
         <w:rPr>
           <w:lang w:val="en-US"/>
         </w:rPr>
-        <w:t>Level Designer :</w:t>
-      </w:r>
-    </w:p>
-    <w:p>
-      <w:pPr>
+      </w:pPr>
+      <w:r>
         <w:rPr>
           <w:lang w:val="en-US"/>
         </w:rPr>
-      </w:pPr>
+        <w:t xml:space="preserve">Level </w:t>
+      </w:r>
+      <w:proofErr w:type="gramStart"/>
       <w:r>
         <w:rPr>
           <w:lang w:val="en-US"/>
         </w:rPr>
-        <w:t>Scénographe :</w:t>
-      </w:r>
+        <w:t>Designer :</w:t>
+      </w:r>
+      <w:proofErr w:type="gramEnd"/>
+    </w:p>
+    <w:p>
+      <w:pPr>
+        <w:rPr>
+          <w:lang w:val="en-US"/>
+        </w:rPr>
+      </w:pPr>
+      <w:proofErr w:type="spellStart"/>
+      <w:proofErr w:type="gramStart"/>
+      <w:r>
+        <w:rPr>
+          <w:lang w:val="en-US"/>
+        </w:rPr>
+        <w:t>Scénographe</w:t>
+      </w:r>
+      <w:proofErr w:type="spellEnd"/>
+      <w:r>
+        <w:rPr>
+          <w:lang w:val="en-US"/>
+        </w:rPr>
+        <w:t xml:space="preserve"> :</w:t>
+      </w:r>
+      <w:proofErr w:type="gramEnd"/>
     </w:p>
     <w:p>
       <w:r>
@@ -6973,7 +8338,15 @@
     </w:p>
     <w:p>
       <w:r>
-        <w:t>Les objets au théâtre - Hélène Catsiapis - Communication et langages - 1979 - Volume 43  Numéro 1  pp. 59-78</w:t>
+        <w:t xml:space="preserve">Les objets au théâtre - Hélène </w:t>
+      </w:r>
+      <w:proofErr w:type="spellStart"/>
+      <w:r>
+        <w:t>Catsiapis</w:t>
+      </w:r>
+      <w:proofErr w:type="spellEnd"/>
+      <w:r>
+        <w:t xml:space="preserve"> - Communication et langages - 1979 - Volume 43  Numéro 1  pp. 59-78</w:t>
       </w:r>
     </w:p>
     <w:sectPr>
@@ -6993,7 +8366,7 @@
 </file>
 
 <file path=word/comments.xml><?xml version="1.0" encoding="utf-8"?>
-<w:comments xmlns:wpc="http://schemas.microsoft.com/office/word/2010/wordprocessingCanvas" xmlns:mc="http://schemas.openxmlformats.org/markup-compatibility/2006" xmlns:o="urn:schemas-microsoft-com:office:office" xmlns:r="http://schemas.openxmlformats.org/officeDocument/2006/relationships" xmlns:m="http://schemas.openxmlformats.org/officeDocument/2006/math" xmlns:v="urn:schemas-microsoft-com:vml" xmlns:wp14="http://schemas.microsoft.com/office/word/2010/wordprocessingDrawing" xmlns:wp="http://schemas.openxmlformats.org/drawingml/2006/wordprocessingDrawing" xmlns:w10="urn:schemas-microsoft-com:office:word" xmlns:w="http://schemas.openxmlformats.org/wordprocessingml/2006/main" xmlns:w14="http://schemas.microsoft.com/office/word/2010/wordml" xmlns:w15="http://schemas.microsoft.com/office/word/2012/wordml" xmlns:wpg="http://schemas.microsoft.com/office/word/2010/wordprocessingGroup" xmlns:wpi="http://schemas.microsoft.com/office/word/2010/wordprocessingInk" xmlns:wne="http://schemas.microsoft.com/office/word/2006/wordml" xmlns:wps="http://schemas.microsoft.com/office/word/2010/wordprocessingShape" mc:Ignorable="w14 w15 wp14">
+<w:comments xmlns:wpc="http://schemas.microsoft.com/office/word/2010/wordprocessingCanvas" xmlns:mc="http://schemas.openxmlformats.org/markup-compatibility/2006" xmlns:o="urn:schemas-microsoft-com:office:office" xmlns:r="http://schemas.openxmlformats.org/officeDocument/2006/relationships" xmlns:m="http://schemas.openxmlformats.org/officeDocument/2006/math" xmlns:v="urn:schemas-microsoft-com:vml" xmlns:wp14="http://schemas.microsoft.com/office/word/2010/wordprocessingDrawing" xmlns:wp="http://schemas.openxmlformats.org/drawingml/2006/wordprocessingDrawing" xmlns:w10="urn:schemas-microsoft-com:office:word" xmlns:w="http://schemas.openxmlformats.org/wordprocessingml/2006/main" xmlns:w14="http://schemas.microsoft.com/office/word/2010/wordml" xmlns:wpg="http://schemas.microsoft.com/office/word/2010/wordprocessingGroup" xmlns:wpi="http://schemas.microsoft.com/office/word/2010/wordprocessingInk" xmlns:wne="http://schemas.microsoft.com/office/word/2006/wordml" xmlns:wps="http://schemas.microsoft.com/office/word/2010/wordprocessingShape" mc:Ignorable="w14 wp14">
   <w:comment w:id="3" w:author="Amaury" w:date="2015-11-08T15:44:00Z" w:initials="A">
     <w:p>
       <w:pPr>
@@ -7045,7 +8418,23 @@
         <w:pStyle w:val="Commentaire"/>
       </w:pPr>
       <w:r>
-        <w:t>Claude-Henri Chouard, L'oreille musicienne : Les chemins de la musique de l'oreille au cerveau, Paris, Gallimard,‎ 2001, 348 p. (ISBN 2-07-076212-2)</w:t>
+        <w:t xml:space="preserve">Claude-Henri </w:t>
+      </w:r>
+      <w:proofErr w:type="spellStart"/>
+      <w:r>
+        <w:t>Chouard</w:t>
+      </w:r>
+      <w:proofErr w:type="spellEnd"/>
+      <w:r>
+        <w:t>, L'oreille musicienne : Les chemins de la musique de l'oreille au cerveau, Paris, Gallimard</w:t>
+      </w:r>
+      <w:proofErr w:type="gramStart"/>
+      <w:r>
+        <w:t>,‎</w:t>
+      </w:r>
+      <w:proofErr w:type="gramEnd"/>
+      <w:r>
+        <w:t xml:space="preserve"> 2001, 348 p. (ISBN 2-07-076212-2)</w:t>
       </w:r>
     </w:p>
     <w:p>
@@ -7082,7 +8471,15 @@
         <w:annotationRef/>
       </w:r>
       <w:r>
-        <w:t>TODO: def ?</w:t>
+        <w:t xml:space="preserve">TODO: </w:t>
+      </w:r>
+      <w:proofErr w:type="spellStart"/>
+      <w:r>
+        <w:t>def</w:t>
+      </w:r>
+      <w:proofErr w:type="spellEnd"/>
+      <w:r>
+        <w:t xml:space="preserve"> ?</w:t>
       </w:r>
     </w:p>
   </w:comment>
@@ -7122,7 +8519,17 @@
         <w:pStyle w:val="Commentaire"/>
       </w:pPr>
       <w:r>
-        <w:t>Je ne suis pas certain de comprendre ce qui est écris ici. Je comprend qu'un ordinateur n'est pas capable de différencier deux instrument. Si oui, il n'y a pas moyen en distinguant les différente fondamental et harmoniques ?</w:t>
+        <w:t xml:space="preserve">Je ne suis pas certain de comprendre ce qui est écris ici. Je </w:t>
+      </w:r>
+      <w:proofErr w:type="spellStart"/>
+      <w:proofErr w:type="gramStart"/>
+      <w:r>
+        <w:t>comprend</w:t>
+      </w:r>
+      <w:proofErr w:type="spellEnd"/>
+      <w:proofErr w:type="gramEnd"/>
+      <w:r>
+        <w:t xml:space="preserve"> qu'un ordinateur n'est pas capable de différencier deux instrument. Si oui, il n'y a pas moyen en distinguant les différente fondamental et harmoniques ?</w:t>
       </w:r>
     </w:p>
     <w:p>
@@ -7151,7 +8558,15 @@
         <w:pStyle w:val="Commentaire"/>
       </w:pPr>
       <w:r>
-        <w:t xml:space="preserve">Les différents signaux sinusoïdaux de fréquences fn sont appelés harmoniques de rang n. </w:t>
+        <w:t xml:space="preserve">Les différents signaux sinusoïdaux de fréquences </w:t>
+      </w:r>
+      <w:proofErr w:type="spellStart"/>
+      <w:r>
+        <w:t>fn</w:t>
+      </w:r>
+      <w:proofErr w:type="spellEnd"/>
+      <w:r>
+        <w:t xml:space="preserve"> sont appelés harmoniques de rang n. </w:t>
       </w:r>
     </w:p>
     <w:p>
@@ -7164,7 +8579,23 @@
         <w:pStyle w:val="Commentaire"/>
       </w:pPr>
       <w:r>
-        <w:t>Les fréquences fn des harmoniques sont des multiples entiers de la fréquence fondamentale f1 : fn = n × f1</w:t>
+        <w:t xml:space="preserve">Les fréquences </w:t>
+      </w:r>
+      <w:proofErr w:type="spellStart"/>
+      <w:r>
+        <w:t>fn</w:t>
+      </w:r>
+      <w:proofErr w:type="spellEnd"/>
+      <w:r>
+        <w:t xml:space="preserve"> des harmoniques sont des multiples entiers de la fréquence fondamentale f1 : </w:t>
+      </w:r>
+      <w:proofErr w:type="spellStart"/>
+      <w:r>
+        <w:t>fn</w:t>
+      </w:r>
+      <w:proofErr w:type="spellEnd"/>
+      <w:r>
+        <w:t xml:space="preserve"> = n × f1</w:t>
       </w:r>
     </w:p>
     <w:p>
@@ -7193,7 +8624,15 @@
         <w:annotationRef/>
       </w:r>
       <w:r>
-        <w:t xml:space="preserve">Modifié, mon argument était de dire que le pc ne pouvait pas différencier lui-même les instruments car les fréquences se superpose, cependant si on ne prend qu’une seul instrument tu as raison nous pouvons en définir la fréquence fondamental pour trouver la suite de notes. </w:t>
+        <w:t xml:space="preserve">Modifié, mon argument était de dire que le pc ne pouvait pas différencier lui-même les instruments car les fréquences se superpose, cependant si on ne prend </w:t>
+      </w:r>
+      <w:proofErr w:type="gramStart"/>
+      <w:r>
+        <w:t>qu’une</w:t>
+      </w:r>
+      <w:proofErr w:type="gramEnd"/>
+      <w:r>
+        <w:t xml:space="preserve"> seul instrument tu as raison nous pouvons en définir la fréquence fondamental pour trouver la suite de notes. </w:t>
       </w:r>
     </w:p>
   </w:comment>
@@ -7208,8 +8647,15 @@
         </w:rPr>
         <w:annotationRef/>
       </w:r>
-      <w:r>
-        <w:t>a revoir</w:t>
+      <w:proofErr w:type="spellStart"/>
+      <w:proofErr w:type="gramStart"/>
+      <w:r>
+        <w:t>a</w:t>
+      </w:r>
+      <w:proofErr w:type="spellEnd"/>
+      <w:proofErr w:type="gramEnd"/>
+      <w:r>
+        <w:t xml:space="preserve"> revoir</w:t>
       </w:r>
     </w:p>
   </w:comment>
@@ -7225,7 +8671,23 @@
         <w:annotationRef/>
       </w:r>
       <w:r>
-        <w:t>Amaury : J'ai de la confusion sur les termes game/level design.</w:t>
+        <w:t xml:space="preserve">Amaury : J'ai de la confusion sur les termes </w:t>
+      </w:r>
+      <w:proofErr w:type="spellStart"/>
+      <w:r>
+        <w:t>game</w:t>
+      </w:r>
+      <w:proofErr w:type="spellEnd"/>
+      <w:r>
+        <w:t>/</w:t>
+      </w:r>
+      <w:proofErr w:type="spellStart"/>
+      <w:r>
+        <w:t>level</w:t>
+      </w:r>
+      <w:proofErr w:type="spellEnd"/>
+      <w:r>
+        <w:t xml:space="preserve"> design.</w:t>
       </w:r>
     </w:p>
     <w:p>
@@ -7253,8 +8715,15 @@
         </w:rPr>
         <w:annotationRef/>
       </w:r>
-      <w:r>
-        <w:t>a remanier</w:t>
+      <w:proofErr w:type="spellStart"/>
+      <w:proofErr w:type="gramStart"/>
+      <w:r>
+        <w:t>a</w:t>
+      </w:r>
+      <w:proofErr w:type="spellEnd"/>
+      <w:proofErr w:type="gramEnd"/>
+      <w:r>
+        <w:t xml:space="preserve"> remanier</w:t>
       </w:r>
     </w:p>
   </w:comment>
@@ -7269,8 +8738,15 @@
         </w:rPr>
         <w:annotationRef/>
       </w:r>
-      <w:r>
-        <w:t>what?</w:t>
+      <w:proofErr w:type="spellStart"/>
+      <w:proofErr w:type="gramStart"/>
+      <w:r>
+        <w:t>what</w:t>
+      </w:r>
+      <w:proofErr w:type="spellEnd"/>
+      <w:proofErr w:type="gramEnd"/>
+      <w:r>
+        <w:t>?</w:t>
       </w:r>
     </w:p>
   </w:comment>
@@ -7316,7 +8792,7 @@
       </w:pPr>
     </w:p>
   </w:comment>
-  <w:comment w:id="29" w:author="Amaury" w:date="2015-11-08T13:07:00Z" w:initials="A">
+  <w:comment w:id="33" w:author="Amaury" w:date="2015-11-08T13:07:00Z" w:initials="A">
     <w:p>
       <w:pPr>
         <w:pStyle w:val="Commentaire"/>
@@ -7332,7 +8808,7 @@
       </w:r>
     </w:p>
   </w:comment>
-  <w:comment w:id="30" w:author="Amaury" w:date="2015-11-08T15:42:00Z" w:initials="A">
+  <w:comment w:id="34" w:author="Amaury" w:date="2015-11-08T15:42:00Z" w:initials="A">
     <w:p>
       <w:pPr>
         <w:pStyle w:val="Commentaire"/>
@@ -7369,7 +8845,7 @@
 </file>
 
 <file path=word/endnotes.xml><?xml version="1.0" encoding="utf-8"?>
-<w:endnotes xmlns:wpc="http://schemas.microsoft.com/office/word/2010/wordprocessingCanvas" xmlns:mc="http://schemas.openxmlformats.org/markup-compatibility/2006" xmlns:o="urn:schemas-microsoft-com:office:office" xmlns:r="http://schemas.openxmlformats.org/officeDocument/2006/relationships" xmlns:m="http://schemas.openxmlformats.org/officeDocument/2006/math" xmlns:v="urn:schemas-microsoft-com:vml" xmlns:wp14="http://schemas.microsoft.com/office/word/2010/wordprocessingDrawing" xmlns:wp="http://schemas.openxmlformats.org/drawingml/2006/wordprocessingDrawing" xmlns:w10="urn:schemas-microsoft-com:office:word" xmlns:w="http://schemas.openxmlformats.org/wordprocessingml/2006/main" xmlns:w14="http://schemas.microsoft.com/office/word/2010/wordml" xmlns:w15="http://schemas.microsoft.com/office/word/2012/wordml" xmlns:wpg="http://schemas.microsoft.com/office/word/2010/wordprocessingGroup" xmlns:wpi="http://schemas.microsoft.com/office/word/2010/wordprocessingInk" xmlns:wne="http://schemas.microsoft.com/office/word/2006/wordml" xmlns:wps="http://schemas.microsoft.com/office/word/2010/wordprocessingShape" mc:Ignorable="w14 w15 wp14">
+<w:endnotes xmlns:wpc="http://schemas.microsoft.com/office/word/2010/wordprocessingCanvas" xmlns:mc="http://schemas.openxmlformats.org/markup-compatibility/2006" xmlns:o="urn:schemas-microsoft-com:office:office" xmlns:r="http://schemas.openxmlformats.org/officeDocument/2006/relationships" xmlns:m="http://schemas.openxmlformats.org/officeDocument/2006/math" xmlns:v="urn:schemas-microsoft-com:vml" xmlns:wp14="http://schemas.microsoft.com/office/word/2010/wordprocessingDrawing" xmlns:wp="http://schemas.openxmlformats.org/drawingml/2006/wordprocessingDrawing" xmlns:w10="urn:schemas-microsoft-com:office:word" xmlns:w="http://schemas.openxmlformats.org/wordprocessingml/2006/main" xmlns:w14="http://schemas.microsoft.com/office/word/2010/wordml" xmlns:wpg="http://schemas.microsoft.com/office/word/2010/wordprocessingGroup" xmlns:wpi="http://schemas.microsoft.com/office/word/2010/wordprocessingInk" xmlns:wne="http://schemas.microsoft.com/office/word/2006/wordml" xmlns:wps="http://schemas.microsoft.com/office/word/2010/wordprocessingShape" mc:Ignorable="w14 wp14">
   <w:endnote w:type="separator" w:id="-1">
     <w:p>
       <w:pPr>
@@ -7394,7 +8870,7 @@
 </file>
 
 <file path=word/footer1.xml><?xml version="1.0" encoding="utf-8"?>
-<w:ftr xmlns:wpc="http://schemas.microsoft.com/office/word/2010/wordprocessingCanvas" xmlns:mc="http://schemas.openxmlformats.org/markup-compatibility/2006" xmlns:o="urn:schemas-microsoft-com:office:office" xmlns:r="http://schemas.openxmlformats.org/officeDocument/2006/relationships" xmlns:m="http://schemas.openxmlformats.org/officeDocument/2006/math" xmlns:v="urn:schemas-microsoft-com:vml" xmlns:wp14="http://schemas.microsoft.com/office/word/2010/wordprocessingDrawing" xmlns:wp="http://schemas.openxmlformats.org/drawingml/2006/wordprocessingDrawing" xmlns:w10="urn:schemas-microsoft-com:office:word" xmlns:w="http://schemas.openxmlformats.org/wordprocessingml/2006/main" xmlns:w14="http://schemas.microsoft.com/office/word/2010/wordml" xmlns:w15="http://schemas.microsoft.com/office/word/2012/wordml" xmlns:wpg="http://schemas.microsoft.com/office/word/2010/wordprocessingGroup" xmlns:wpi="http://schemas.microsoft.com/office/word/2010/wordprocessingInk" xmlns:wne="http://schemas.microsoft.com/office/word/2006/wordml" xmlns:wps="http://schemas.microsoft.com/office/word/2010/wordprocessingShape" mc:Ignorable="w14 w15 wp14">
+<w:ftr xmlns:wpc="http://schemas.microsoft.com/office/word/2010/wordprocessingCanvas" xmlns:mc="http://schemas.openxmlformats.org/markup-compatibility/2006" xmlns:o="urn:schemas-microsoft-com:office:office" xmlns:r="http://schemas.openxmlformats.org/officeDocument/2006/relationships" xmlns:m="http://schemas.openxmlformats.org/officeDocument/2006/math" xmlns:v="urn:schemas-microsoft-com:vml" xmlns:wp14="http://schemas.microsoft.com/office/word/2010/wordprocessingDrawing" xmlns:wp="http://schemas.openxmlformats.org/drawingml/2006/wordprocessingDrawing" xmlns:w10="urn:schemas-microsoft-com:office:word" xmlns:w="http://schemas.openxmlformats.org/wordprocessingml/2006/main" xmlns:w14="http://schemas.microsoft.com/office/word/2010/wordml" xmlns:wpg="http://schemas.microsoft.com/office/word/2010/wordprocessingGroup" xmlns:wpi="http://schemas.microsoft.com/office/word/2010/wordprocessingInk" xmlns:wne="http://schemas.microsoft.com/office/word/2006/wordml" xmlns:wps="http://schemas.microsoft.com/office/word/2010/wordprocessingShape" mc:Ignorable="w14 wp14">
   <w:sdt>
     <w:sdtPr>
       <w:id w:val="-1402126786"/>
@@ -7403,7 +8879,6 @@
         <w:docPartUnique/>
       </w:docPartObj>
     </w:sdtPr>
-    <w:sdtEndPr/>
     <w:sdtContent>
       <w:p>
         <w:pPr>
@@ -7423,7 +8898,7 @@
           <w:rPr>
             <w:noProof/>
           </w:rPr>
-          <w:t>24</w:t>
+          <w:t>27</w:t>
         </w:r>
         <w:r>
           <w:rPr>
@@ -7443,7 +8918,7 @@
 </file>
 
 <file path=word/footnotes.xml><?xml version="1.0" encoding="utf-8"?>
-<w:footnotes xmlns:wpc="http://schemas.microsoft.com/office/word/2010/wordprocessingCanvas" xmlns:mc="http://schemas.openxmlformats.org/markup-compatibility/2006" xmlns:o="urn:schemas-microsoft-com:office:office" xmlns:r="http://schemas.openxmlformats.org/officeDocument/2006/relationships" xmlns:m="http://schemas.openxmlformats.org/officeDocument/2006/math" xmlns:v="urn:schemas-microsoft-com:vml" xmlns:wp14="http://schemas.microsoft.com/office/word/2010/wordprocessingDrawing" xmlns:wp="http://schemas.openxmlformats.org/drawingml/2006/wordprocessingDrawing" xmlns:w10="urn:schemas-microsoft-com:office:word" xmlns:w="http://schemas.openxmlformats.org/wordprocessingml/2006/main" xmlns:w14="http://schemas.microsoft.com/office/word/2010/wordml" xmlns:w15="http://schemas.microsoft.com/office/word/2012/wordml" xmlns:wpg="http://schemas.microsoft.com/office/word/2010/wordprocessingGroup" xmlns:wpi="http://schemas.microsoft.com/office/word/2010/wordprocessingInk" xmlns:wne="http://schemas.microsoft.com/office/word/2006/wordml" xmlns:wps="http://schemas.microsoft.com/office/word/2010/wordprocessingShape" mc:Ignorable="w14 w15 wp14">
+<w:footnotes xmlns:wpc="http://schemas.microsoft.com/office/word/2010/wordprocessingCanvas" xmlns:mc="http://schemas.openxmlformats.org/markup-compatibility/2006" xmlns:o="urn:schemas-microsoft-com:office:office" xmlns:r="http://schemas.openxmlformats.org/officeDocument/2006/relationships" xmlns:m="http://schemas.openxmlformats.org/officeDocument/2006/math" xmlns:v="urn:schemas-microsoft-com:vml" xmlns:wp14="http://schemas.microsoft.com/office/word/2010/wordprocessingDrawing" xmlns:wp="http://schemas.openxmlformats.org/drawingml/2006/wordprocessingDrawing" xmlns:w10="urn:schemas-microsoft-com:office:word" xmlns:w="http://schemas.openxmlformats.org/wordprocessingml/2006/main" xmlns:w14="http://schemas.microsoft.com/office/word/2010/wordml" xmlns:wpg="http://schemas.microsoft.com/office/word/2010/wordprocessingGroup" xmlns:wpi="http://schemas.microsoft.com/office/word/2010/wordprocessingInk" xmlns:wne="http://schemas.microsoft.com/office/word/2006/wordml" xmlns:wps="http://schemas.microsoft.com/office/word/2010/wordprocessingShape" mc:Ignorable="w14 wp14">
   <w:footnote w:type="separator" w:id="-1">
     <w:p>
       <w:pPr>
@@ -7484,8 +8959,8 @@
 </file>
 
 <file path=word/numbering.xml><?xml version="1.0" encoding="utf-8"?>
-<w:numbering xmlns:wpc="http://schemas.microsoft.com/office/word/2010/wordprocessingCanvas" xmlns:mc="http://schemas.openxmlformats.org/markup-compatibility/2006" xmlns:o="urn:schemas-microsoft-com:office:office" xmlns:r="http://schemas.openxmlformats.org/officeDocument/2006/relationships" xmlns:m="http://schemas.openxmlformats.org/officeDocument/2006/math" xmlns:v="urn:schemas-microsoft-com:vml" xmlns:wp14="http://schemas.microsoft.com/office/word/2010/wordprocessingDrawing" xmlns:wp="http://schemas.openxmlformats.org/drawingml/2006/wordprocessingDrawing" xmlns:w10="urn:schemas-microsoft-com:office:word" xmlns:w="http://schemas.openxmlformats.org/wordprocessingml/2006/main" xmlns:w14="http://schemas.microsoft.com/office/word/2010/wordml" xmlns:w15="http://schemas.microsoft.com/office/word/2012/wordml" xmlns:wpg="http://schemas.microsoft.com/office/word/2010/wordprocessingGroup" xmlns:wpi="http://schemas.microsoft.com/office/word/2010/wordprocessingInk" xmlns:wne="http://schemas.microsoft.com/office/word/2006/wordml" xmlns:wps="http://schemas.microsoft.com/office/word/2010/wordprocessingShape" mc:Ignorable="w14 w15 wp14">
-  <w:abstractNum w:abstractNumId="0" w15:restartNumberingAfterBreak="0">
+<w:numbering xmlns:wpc="http://schemas.microsoft.com/office/word/2010/wordprocessingCanvas" xmlns:mc="http://schemas.openxmlformats.org/markup-compatibility/2006" xmlns:o="urn:schemas-microsoft-com:office:office" xmlns:r="http://schemas.openxmlformats.org/officeDocument/2006/relationships" xmlns:m="http://schemas.openxmlformats.org/officeDocument/2006/math" xmlns:v="urn:schemas-microsoft-com:vml" xmlns:wp14="http://schemas.microsoft.com/office/word/2010/wordprocessingDrawing" xmlns:wp="http://schemas.openxmlformats.org/drawingml/2006/wordprocessingDrawing" xmlns:w10="urn:schemas-microsoft-com:office:word" xmlns:w="http://schemas.openxmlformats.org/wordprocessingml/2006/main" xmlns:w14="http://schemas.microsoft.com/office/word/2010/wordml" xmlns:wpg="http://schemas.microsoft.com/office/word/2010/wordprocessingGroup" xmlns:wpi="http://schemas.microsoft.com/office/word/2010/wordprocessingInk" xmlns:wne="http://schemas.microsoft.com/office/word/2006/wordml" xmlns:wps="http://schemas.microsoft.com/office/word/2010/wordprocessingShape" mc:Ignorable="w14 wp14">
+  <w:abstractNum w:abstractNumId="0">
     <w:nsid w:val="091D4C82"/>
     <w:multiLevelType w:val="hybridMultilevel"/>
     <w:tmpl w:val="2D9C31E4"/>
@@ -7574,7 +9049,7 @@
       </w:pPr>
     </w:lvl>
   </w:abstractNum>
-  <w:abstractNum w:abstractNumId="1" w15:restartNumberingAfterBreak="0">
+  <w:abstractNum w:abstractNumId="1">
     <w:nsid w:val="0B3E7573"/>
     <w:multiLevelType w:val="hybridMultilevel"/>
     <w:tmpl w:val="B26A1054"/>
@@ -7663,7 +9138,96 @@
       </w:pPr>
     </w:lvl>
   </w:abstractNum>
-  <w:abstractNum w:abstractNumId="2" w15:restartNumberingAfterBreak="0">
+  <w:abstractNum w:abstractNumId="2">
+    <w:nsid w:val="12E91BB4"/>
+    <w:multiLevelType w:val="hybridMultilevel"/>
+    <w:tmpl w:val="F164368E"/>
+    <w:lvl w:ilvl="0" w:tplc="040C0019">
+      <w:start w:val="1"/>
+      <w:numFmt w:val="lowerLetter"/>
+      <w:lvlText w:val="%1."/>
+      <w:lvlJc w:val="left"/>
+      <w:pPr>
+        <w:ind w:left="720" w:hanging="360"/>
+      </w:pPr>
+      <w:rPr>
+        <w:rFonts w:hint="default"/>
+      </w:rPr>
+    </w:lvl>
+    <w:lvl w:ilvl="1" w:tplc="040C0019" w:tentative="1">
+      <w:start w:val="1"/>
+      <w:numFmt w:val="lowerLetter"/>
+      <w:lvlText w:val="%2."/>
+      <w:lvlJc w:val="left"/>
+      <w:pPr>
+        <w:ind w:left="1440" w:hanging="360"/>
+      </w:pPr>
+    </w:lvl>
+    <w:lvl w:ilvl="2" w:tplc="040C001B" w:tentative="1">
+      <w:start w:val="1"/>
+      <w:numFmt w:val="lowerRoman"/>
+      <w:lvlText w:val="%3."/>
+      <w:lvlJc w:val="right"/>
+      <w:pPr>
+        <w:ind w:left="2160" w:hanging="180"/>
+      </w:pPr>
+    </w:lvl>
+    <w:lvl w:ilvl="3" w:tplc="040C000F" w:tentative="1">
+      <w:start w:val="1"/>
+      <w:numFmt w:val="decimal"/>
+      <w:lvlText w:val="%4."/>
+      <w:lvlJc w:val="left"/>
+      <w:pPr>
+        <w:ind w:left="2880" w:hanging="360"/>
+      </w:pPr>
+    </w:lvl>
+    <w:lvl w:ilvl="4" w:tplc="040C0019" w:tentative="1">
+      <w:start w:val="1"/>
+      <w:numFmt w:val="lowerLetter"/>
+      <w:lvlText w:val="%5."/>
+      <w:lvlJc w:val="left"/>
+      <w:pPr>
+        <w:ind w:left="3600" w:hanging="360"/>
+      </w:pPr>
+    </w:lvl>
+    <w:lvl w:ilvl="5" w:tplc="040C001B" w:tentative="1">
+      <w:start w:val="1"/>
+      <w:numFmt w:val="lowerRoman"/>
+      <w:lvlText w:val="%6."/>
+      <w:lvlJc w:val="right"/>
+      <w:pPr>
+        <w:ind w:left="4320" w:hanging="180"/>
+      </w:pPr>
+    </w:lvl>
+    <w:lvl w:ilvl="6" w:tplc="040C000F" w:tentative="1">
+      <w:start w:val="1"/>
+      <w:numFmt w:val="decimal"/>
+      <w:lvlText w:val="%7."/>
+      <w:lvlJc w:val="left"/>
+      <w:pPr>
+        <w:ind w:left="5040" w:hanging="360"/>
+      </w:pPr>
+    </w:lvl>
+    <w:lvl w:ilvl="7" w:tplc="040C0019" w:tentative="1">
+      <w:start w:val="1"/>
+      <w:numFmt w:val="lowerLetter"/>
+      <w:lvlText w:val="%8."/>
+      <w:lvlJc w:val="left"/>
+      <w:pPr>
+        <w:ind w:left="5760" w:hanging="360"/>
+      </w:pPr>
+    </w:lvl>
+    <w:lvl w:ilvl="8" w:tplc="040C001B" w:tentative="1">
+      <w:start w:val="1"/>
+      <w:numFmt w:val="lowerRoman"/>
+      <w:lvlText w:val="%9."/>
+      <w:lvlJc w:val="right"/>
+      <w:pPr>
+        <w:ind w:left="6480" w:hanging="180"/>
+      </w:pPr>
+    </w:lvl>
+  </w:abstractNum>
+  <w:abstractNum w:abstractNumId="3">
     <w:nsid w:val="1607449E"/>
     <w:multiLevelType w:val="hybridMultilevel"/>
     <w:tmpl w:val="0E70515A"/>
@@ -7752,7 +9316,7 @@
       </w:pPr>
     </w:lvl>
   </w:abstractNum>
-  <w:abstractNum w:abstractNumId="3" w15:restartNumberingAfterBreak="0">
+  <w:abstractNum w:abstractNumId="4">
     <w:nsid w:val="20B7532A"/>
     <w:multiLevelType w:val="hybridMultilevel"/>
     <w:tmpl w:val="53704520"/>
@@ -7841,7 +9405,7 @@
       </w:pPr>
     </w:lvl>
   </w:abstractNum>
-  <w:abstractNum w:abstractNumId="4" w15:restartNumberingAfterBreak="0">
+  <w:abstractNum w:abstractNumId="5">
     <w:nsid w:val="284771A0"/>
     <w:multiLevelType w:val="hybridMultilevel"/>
     <w:tmpl w:val="459A70C6"/>
@@ -7954,7 +9518,7 @@
       </w:rPr>
     </w:lvl>
   </w:abstractNum>
-  <w:abstractNum w:abstractNumId="5" w15:restartNumberingAfterBreak="0">
+  <w:abstractNum w:abstractNumId="6">
     <w:nsid w:val="2DA72E6E"/>
     <w:multiLevelType w:val="hybridMultilevel"/>
     <w:tmpl w:val="7F764D4A"/>
@@ -8043,7 +9607,96 @@
       </w:pPr>
     </w:lvl>
   </w:abstractNum>
-  <w:abstractNum w:abstractNumId="6" w15:restartNumberingAfterBreak="0">
+  <w:abstractNum w:abstractNumId="7">
+    <w:nsid w:val="2F6C6F5C"/>
+    <w:multiLevelType w:val="hybridMultilevel"/>
+    <w:tmpl w:val="E40E8D66"/>
+    <w:lvl w:ilvl="0" w:tplc="040C0019">
+      <w:start w:val="1"/>
+      <w:numFmt w:val="lowerLetter"/>
+      <w:lvlText w:val="%1."/>
+      <w:lvlJc w:val="left"/>
+      <w:pPr>
+        <w:ind w:left="720" w:hanging="360"/>
+      </w:pPr>
+      <w:rPr>
+        <w:rFonts w:hint="default"/>
+      </w:rPr>
+    </w:lvl>
+    <w:lvl w:ilvl="1" w:tplc="040C0019" w:tentative="1">
+      <w:start w:val="1"/>
+      <w:numFmt w:val="lowerLetter"/>
+      <w:lvlText w:val="%2."/>
+      <w:lvlJc w:val="left"/>
+      <w:pPr>
+        <w:ind w:left="1440" w:hanging="360"/>
+      </w:pPr>
+    </w:lvl>
+    <w:lvl w:ilvl="2" w:tplc="040C001B" w:tentative="1">
+      <w:start w:val="1"/>
+      <w:numFmt w:val="lowerRoman"/>
+      <w:lvlText w:val="%3."/>
+      <w:lvlJc w:val="right"/>
+      <w:pPr>
+        <w:ind w:left="2160" w:hanging="180"/>
+      </w:pPr>
+    </w:lvl>
+    <w:lvl w:ilvl="3" w:tplc="040C000F" w:tentative="1">
+      <w:start w:val="1"/>
+      <w:numFmt w:val="decimal"/>
+      <w:lvlText w:val="%4."/>
+      <w:lvlJc w:val="left"/>
+      <w:pPr>
+        <w:ind w:left="2880" w:hanging="360"/>
+      </w:pPr>
+    </w:lvl>
+    <w:lvl w:ilvl="4" w:tplc="040C0019" w:tentative="1">
+      <w:start w:val="1"/>
+      <w:numFmt w:val="lowerLetter"/>
+      <w:lvlText w:val="%5."/>
+      <w:lvlJc w:val="left"/>
+      <w:pPr>
+        <w:ind w:left="3600" w:hanging="360"/>
+      </w:pPr>
+    </w:lvl>
+    <w:lvl w:ilvl="5" w:tplc="040C001B" w:tentative="1">
+      <w:start w:val="1"/>
+      <w:numFmt w:val="lowerRoman"/>
+      <w:lvlText w:val="%6."/>
+      <w:lvlJc w:val="right"/>
+      <w:pPr>
+        <w:ind w:left="4320" w:hanging="180"/>
+      </w:pPr>
+    </w:lvl>
+    <w:lvl w:ilvl="6" w:tplc="040C000F" w:tentative="1">
+      <w:start w:val="1"/>
+      <w:numFmt w:val="decimal"/>
+      <w:lvlText w:val="%7."/>
+      <w:lvlJc w:val="left"/>
+      <w:pPr>
+        <w:ind w:left="5040" w:hanging="360"/>
+      </w:pPr>
+    </w:lvl>
+    <w:lvl w:ilvl="7" w:tplc="040C0019" w:tentative="1">
+      <w:start w:val="1"/>
+      <w:numFmt w:val="lowerLetter"/>
+      <w:lvlText w:val="%8."/>
+      <w:lvlJc w:val="left"/>
+      <w:pPr>
+        <w:ind w:left="5760" w:hanging="360"/>
+      </w:pPr>
+    </w:lvl>
+    <w:lvl w:ilvl="8" w:tplc="040C001B" w:tentative="1">
+      <w:start w:val="1"/>
+      <w:numFmt w:val="lowerRoman"/>
+      <w:lvlText w:val="%9."/>
+      <w:lvlJc w:val="right"/>
+      <w:pPr>
+        <w:ind w:left="6480" w:hanging="180"/>
+      </w:pPr>
+    </w:lvl>
+  </w:abstractNum>
+  <w:abstractNum w:abstractNumId="8">
     <w:nsid w:val="351A55E9"/>
     <w:multiLevelType w:val="hybridMultilevel"/>
     <w:tmpl w:val="42D4433E"/>
@@ -8132,7 +9785,96 @@
       </w:pPr>
     </w:lvl>
   </w:abstractNum>
-  <w:abstractNum w:abstractNumId="7" w15:restartNumberingAfterBreak="0">
+  <w:abstractNum w:abstractNumId="9">
+    <w:nsid w:val="39B6357B"/>
+    <w:multiLevelType w:val="hybridMultilevel"/>
+    <w:tmpl w:val="BB6489F0"/>
+    <w:lvl w:ilvl="0" w:tplc="040C0019">
+      <w:start w:val="1"/>
+      <w:numFmt w:val="lowerLetter"/>
+      <w:lvlText w:val="%1."/>
+      <w:lvlJc w:val="left"/>
+      <w:pPr>
+        <w:ind w:left="720" w:hanging="360"/>
+      </w:pPr>
+      <w:rPr>
+        <w:rFonts w:hint="default"/>
+      </w:rPr>
+    </w:lvl>
+    <w:lvl w:ilvl="1" w:tplc="040C0019" w:tentative="1">
+      <w:start w:val="1"/>
+      <w:numFmt w:val="lowerLetter"/>
+      <w:lvlText w:val="%2."/>
+      <w:lvlJc w:val="left"/>
+      <w:pPr>
+        <w:ind w:left="1440" w:hanging="360"/>
+      </w:pPr>
+    </w:lvl>
+    <w:lvl w:ilvl="2" w:tplc="040C001B" w:tentative="1">
+      <w:start w:val="1"/>
+      <w:numFmt w:val="lowerRoman"/>
+      <w:lvlText w:val="%3."/>
+      <w:lvlJc w:val="right"/>
+      <w:pPr>
+        <w:ind w:left="2160" w:hanging="180"/>
+      </w:pPr>
+    </w:lvl>
+    <w:lvl w:ilvl="3" w:tplc="040C000F" w:tentative="1">
+      <w:start w:val="1"/>
+      <w:numFmt w:val="decimal"/>
+      <w:lvlText w:val="%4."/>
+      <w:lvlJc w:val="left"/>
+      <w:pPr>
+        <w:ind w:left="2880" w:hanging="360"/>
+      </w:pPr>
+    </w:lvl>
+    <w:lvl w:ilvl="4" w:tplc="040C0019" w:tentative="1">
+      <w:start w:val="1"/>
+      <w:numFmt w:val="lowerLetter"/>
+      <w:lvlText w:val="%5."/>
+      <w:lvlJc w:val="left"/>
+      <w:pPr>
+        <w:ind w:left="3600" w:hanging="360"/>
+      </w:pPr>
+    </w:lvl>
+    <w:lvl w:ilvl="5" w:tplc="040C001B" w:tentative="1">
+      <w:start w:val="1"/>
+      <w:numFmt w:val="lowerRoman"/>
+      <w:lvlText w:val="%6."/>
+      <w:lvlJc w:val="right"/>
+      <w:pPr>
+        <w:ind w:left="4320" w:hanging="180"/>
+      </w:pPr>
+    </w:lvl>
+    <w:lvl w:ilvl="6" w:tplc="040C000F" w:tentative="1">
+      <w:start w:val="1"/>
+      <w:numFmt w:val="decimal"/>
+      <w:lvlText w:val="%7."/>
+      <w:lvlJc w:val="left"/>
+      <w:pPr>
+        <w:ind w:left="5040" w:hanging="360"/>
+      </w:pPr>
+    </w:lvl>
+    <w:lvl w:ilvl="7" w:tplc="040C0019" w:tentative="1">
+      <w:start w:val="1"/>
+      <w:numFmt w:val="lowerLetter"/>
+      <w:lvlText w:val="%8."/>
+      <w:lvlJc w:val="left"/>
+      <w:pPr>
+        <w:ind w:left="5760" w:hanging="360"/>
+      </w:pPr>
+    </w:lvl>
+    <w:lvl w:ilvl="8" w:tplc="040C001B" w:tentative="1">
+      <w:start w:val="1"/>
+      <w:numFmt w:val="lowerRoman"/>
+      <w:lvlText w:val="%9."/>
+      <w:lvlJc w:val="right"/>
+      <w:pPr>
+        <w:ind w:left="6480" w:hanging="180"/>
+      </w:pPr>
+    </w:lvl>
+  </w:abstractNum>
+  <w:abstractNum w:abstractNumId="10">
     <w:nsid w:val="39FF3AD0"/>
     <w:multiLevelType w:val="hybridMultilevel"/>
     <w:tmpl w:val="4ACA7BC2"/>
@@ -8221,7 +9963,7 @@
       </w:pPr>
     </w:lvl>
   </w:abstractNum>
-  <w:abstractNum w:abstractNumId="8" w15:restartNumberingAfterBreak="0">
+  <w:abstractNum w:abstractNumId="11">
     <w:nsid w:val="3A686152"/>
     <w:multiLevelType w:val="hybridMultilevel"/>
     <w:tmpl w:val="2592DE92"/>
@@ -8310,7 +10052,7 @@
       </w:pPr>
     </w:lvl>
   </w:abstractNum>
-  <w:abstractNum w:abstractNumId="9" w15:restartNumberingAfterBreak="0">
+  <w:abstractNum w:abstractNumId="12">
     <w:nsid w:val="3A865E27"/>
     <w:multiLevelType w:val="hybridMultilevel"/>
     <w:tmpl w:val="02189E32"/>
@@ -8399,7 +10141,96 @@
       </w:pPr>
     </w:lvl>
   </w:abstractNum>
-  <w:abstractNum w:abstractNumId="10" w15:restartNumberingAfterBreak="0">
+  <w:abstractNum w:abstractNumId="13">
+    <w:nsid w:val="3E4B72CC"/>
+    <w:multiLevelType w:val="hybridMultilevel"/>
+    <w:tmpl w:val="24623068"/>
+    <w:lvl w:ilvl="0" w:tplc="040C0019">
+      <w:start w:val="1"/>
+      <w:numFmt w:val="lowerLetter"/>
+      <w:lvlText w:val="%1."/>
+      <w:lvlJc w:val="left"/>
+      <w:pPr>
+        <w:ind w:left="720" w:hanging="360"/>
+      </w:pPr>
+      <w:rPr>
+        <w:rFonts w:hint="default"/>
+      </w:rPr>
+    </w:lvl>
+    <w:lvl w:ilvl="1" w:tplc="040C0019" w:tentative="1">
+      <w:start w:val="1"/>
+      <w:numFmt w:val="lowerLetter"/>
+      <w:lvlText w:val="%2."/>
+      <w:lvlJc w:val="left"/>
+      <w:pPr>
+        <w:ind w:left="1440" w:hanging="360"/>
+      </w:pPr>
+    </w:lvl>
+    <w:lvl w:ilvl="2" w:tplc="040C001B" w:tentative="1">
+      <w:start w:val="1"/>
+      <w:numFmt w:val="lowerRoman"/>
+      <w:lvlText w:val="%3."/>
+      <w:lvlJc w:val="right"/>
+      <w:pPr>
+        <w:ind w:left="2160" w:hanging="180"/>
+      </w:pPr>
+    </w:lvl>
+    <w:lvl w:ilvl="3" w:tplc="040C000F" w:tentative="1">
+      <w:start w:val="1"/>
+      <w:numFmt w:val="decimal"/>
+      <w:lvlText w:val="%4."/>
+      <w:lvlJc w:val="left"/>
+      <w:pPr>
+        <w:ind w:left="2880" w:hanging="360"/>
+      </w:pPr>
+    </w:lvl>
+    <w:lvl w:ilvl="4" w:tplc="040C0019" w:tentative="1">
+      <w:start w:val="1"/>
+      <w:numFmt w:val="lowerLetter"/>
+      <w:lvlText w:val="%5."/>
+      <w:lvlJc w:val="left"/>
+      <w:pPr>
+        <w:ind w:left="3600" w:hanging="360"/>
+      </w:pPr>
+    </w:lvl>
+    <w:lvl w:ilvl="5" w:tplc="040C001B" w:tentative="1">
+      <w:start w:val="1"/>
+      <w:numFmt w:val="lowerRoman"/>
+      <w:lvlText w:val="%6."/>
+      <w:lvlJc w:val="right"/>
+      <w:pPr>
+        <w:ind w:left="4320" w:hanging="180"/>
+      </w:pPr>
+    </w:lvl>
+    <w:lvl w:ilvl="6" w:tplc="040C000F" w:tentative="1">
+      <w:start w:val="1"/>
+      <w:numFmt w:val="decimal"/>
+      <w:lvlText w:val="%7."/>
+      <w:lvlJc w:val="left"/>
+      <w:pPr>
+        <w:ind w:left="5040" w:hanging="360"/>
+      </w:pPr>
+    </w:lvl>
+    <w:lvl w:ilvl="7" w:tplc="040C0019" w:tentative="1">
+      <w:start w:val="1"/>
+      <w:numFmt w:val="lowerLetter"/>
+      <w:lvlText w:val="%8."/>
+      <w:lvlJc w:val="left"/>
+      <w:pPr>
+        <w:ind w:left="5760" w:hanging="360"/>
+      </w:pPr>
+    </w:lvl>
+    <w:lvl w:ilvl="8" w:tplc="040C001B" w:tentative="1">
+      <w:start w:val="1"/>
+      <w:numFmt w:val="lowerRoman"/>
+      <w:lvlText w:val="%9."/>
+      <w:lvlJc w:val="right"/>
+      <w:pPr>
+        <w:ind w:left="6480" w:hanging="180"/>
+      </w:pPr>
+    </w:lvl>
+  </w:abstractNum>
+  <w:abstractNum w:abstractNumId="14">
     <w:nsid w:val="3FD22F4A"/>
     <w:multiLevelType w:val="hybridMultilevel"/>
     <w:tmpl w:val="15D62362"/>
@@ -8488,7 +10319,7 @@
       </w:pPr>
     </w:lvl>
   </w:abstractNum>
-  <w:abstractNum w:abstractNumId="11" w15:restartNumberingAfterBreak="0">
+  <w:abstractNum w:abstractNumId="15">
     <w:nsid w:val="41AF20A2"/>
     <w:multiLevelType w:val="hybridMultilevel"/>
     <w:tmpl w:val="371444CC"/>
@@ -8577,7 +10408,7 @@
       </w:pPr>
     </w:lvl>
   </w:abstractNum>
-  <w:abstractNum w:abstractNumId="12" w15:restartNumberingAfterBreak="0">
+  <w:abstractNum w:abstractNumId="16">
     <w:nsid w:val="4A9323C7"/>
     <w:multiLevelType w:val="hybridMultilevel"/>
     <w:tmpl w:val="E39C79E4"/>
@@ -8666,7 +10497,96 @@
       </w:pPr>
     </w:lvl>
   </w:abstractNum>
-  <w:abstractNum w:abstractNumId="13" w15:restartNumberingAfterBreak="0">
+  <w:abstractNum w:abstractNumId="17">
+    <w:nsid w:val="60B832E3"/>
+    <w:multiLevelType w:val="hybridMultilevel"/>
+    <w:tmpl w:val="CD3886C0"/>
+    <w:lvl w:ilvl="0" w:tplc="040C0019">
+      <w:start w:val="1"/>
+      <w:numFmt w:val="lowerLetter"/>
+      <w:lvlText w:val="%1."/>
+      <w:lvlJc w:val="left"/>
+      <w:pPr>
+        <w:ind w:left="720" w:hanging="360"/>
+      </w:pPr>
+      <w:rPr>
+        <w:rFonts w:hint="default"/>
+      </w:rPr>
+    </w:lvl>
+    <w:lvl w:ilvl="1" w:tplc="040C0019" w:tentative="1">
+      <w:start w:val="1"/>
+      <w:numFmt w:val="lowerLetter"/>
+      <w:lvlText w:val="%2."/>
+      <w:lvlJc w:val="left"/>
+      <w:pPr>
+        <w:ind w:left="1440" w:hanging="360"/>
+      </w:pPr>
+    </w:lvl>
+    <w:lvl w:ilvl="2" w:tplc="040C001B" w:tentative="1">
+      <w:start w:val="1"/>
+      <w:numFmt w:val="lowerRoman"/>
+      <w:lvlText w:val="%3."/>
+      <w:lvlJc w:val="right"/>
+      <w:pPr>
+        <w:ind w:left="2160" w:hanging="180"/>
+      </w:pPr>
+    </w:lvl>
+    <w:lvl w:ilvl="3" w:tplc="040C000F" w:tentative="1">
+      <w:start w:val="1"/>
+      <w:numFmt w:val="decimal"/>
+      <w:lvlText w:val="%4."/>
+      <w:lvlJc w:val="left"/>
+      <w:pPr>
+        <w:ind w:left="2880" w:hanging="360"/>
+      </w:pPr>
+    </w:lvl>
+    <w:lvl w:ilvl="4" w:tplc="040C0019" w:tentative="1">
+      <w:start w:val="1"/>
+      <w:numFmt w:val="lowerLetter"/>
+      <w:lvlText w:val="%5."/>
+      <w:lvlJc w:val="left"/>
+      <w:pPr>
+        <w:ind w:left="3600" w:hanging="360"/>
+      </w:pPr>
+    </w:lvl>
+    <w:lvl w:ilvl="5" w:tplc="040C001B" w:tentative="1">
+      <w:start w:val="1"/>
+      <w:numFmt w:val="lowerRoman"/>
+      <w:lvlText w:val="%6."/>
+      <w:lvlJc w:val="right"/>
+      <w:pPr>
+        <w:ind w:left="4320" w:hanging="180"/>
+      </w:pPr>
+    </w:lvl>
+    <w:lvl w:ilvl="6" w:tplc="040C000F" w:tentative="1">
+      <w:start w:val="1"/>
+      <w:numFmt w:val="decimal"/>
+      <w:lvlText w:val="%7."/>
+      <w:lvlJc w:val="left"/>
+      <w:pPr>
+        <w:ind w:left="5040" w:hanging="360"/>
+      </w:pPr>
+    </w:lvl>
+    <w:lvl w:ilvl="7" w:tplc="040C0019" w:tentative="1">
+      <w:start w:val="1"/>
+      <w:numFmt w:val="lowerLetter"/>
+      <w:lvlText w:val="%8."/>
+      <w:lvlJc w:val="left"/>
+      <w:pPr>
+        <w:ind w:left="5760" w:hanging="360"/>
+      </w:pPr>
+    </w:lvl>
+    <w:lvl w:ilvl="8" w:tplc="040C001B" w:tentative="1">
+      <w:start w:val="1"/>
+      <w:numFmt w:val="lowerRoman"/>
+      <w:lvlText w:val="%9."/>
+      <w:lvlJc w:val="right"/>
+      <w:pPr>
+        <w:ind w:left="6480" w:hanging="180"/>
+      </w:pPr>
+    </w:lvl>
+  </w:abstractNum>
+  <w:abstractNum w:abstractNumId="18">
     <w:nsid w:val="685971A5"/>
     <w:multiLevelType w:val="hybridMultilevel"/>
     <w:tmpl w:val="0060B1A8"/>
@@ -8755,7 +10675,96 @@
       </w:pPr>
     </w:lvl>
   </w:abstractNum>
-  <w:abstractNum w:abstractNumId="14" w15:restartNumberingAfterBreak="0">
+  <w:abstractNum w:abstractNumId="19">
+    <w:nsid w:val="68AE2717"/>
+    <w:multiLevelType w:val="hybridMultilevel"/>
+    <w:tmpl w:val="1BA60C1C"/>
+    <w:lvl w:ilvl="0" w:tplc="040C0019">
+      <w:start w:val="1"/>
+      <w:numFmt w:val="lowerLetter"/>
+      <w:lvlText w:val="%1."/>
+      <w:lvlJc w:val="left"/>
+      <w:pPr>
+        <w:ind w:left="720" w:hanging="360"/>
+      </w:pPr>
+      <w:rPr>
+        <w:rFonts w:hint="default"/>
+      </w:rPr>
+    </w:lvl>
+    <w:lvl w:ilvl="1" w:tplc="040C0019" w:tentative="1">
+      <w:start w:val="1"/>
+      <w:numFmt w:val="lowerLetter"/>
+      <w:lvlText w:val="%2."/>
+      <w:lvlJc w:val="left"/>
+      <w:pPr>
+        <w:ind w:left="1440" w:hanging="360"/>
+      </w:pPr>
+    </w:lvl>
+    <w:lvl w:ilvl="2" w:tplc="040C001B" w:tentative="1">
+      <w:start w:val="1"/>
+      <w:numFmt w:val="lowerRoman"/>
+      <w:lvlText w:val="%3."/>
+      <w:lvlJc w:val="right"/>
+      <w:pPr>
+        <w:ind w:left="2160" w:hanging="180"/>
+      </w:pPr>
+    </w:lvl>
+    <w:lvl w:ilvl="3" w:tplc="040C000F" w:tentative="1">
+      <w:start w:val="1"/>
+      <w:numFmt w:val="decimal"/>
+      <w:lvlText w:val="%4."/>
+      <w:lvlJc w:val="left"/>
+      <w:pPr>
+        <w:ind w:left="2880" w:hanging="360"/>
+      </w:pPr>
+    </w:lvl>
+    <w:lvl w:ilvl="4" w:tplc="040C0019" w:tentative="1">
+      <w:start w:val="1"/>
+      <w:numFmt w:val="lowerLetter"/>
+      <w:lvlText w:val="%5."/>
+      <w:lvlJc w:val="left"/>
+      <w:pPr>
+        <w:ind w:left="3600" w:hanging="360"/>
+      </w:pPr>
+    </w:lvl>
+    <w:lvl w:ilvl="5" w:tplc="040C001B" w:tentative="1">
+      <w:start w:val="1"/>
+      <w:numFmt w:val="lowerRoman"/>
+      <w:lvlText w:val="%6."/>
+      <w:lvlJc w:val="right"/>
+      <w:pPr>
+        <w:ind w:left="4320" w:hanging="180"/>
+      </w:pPr>
+    </w:lvl>
+    <w:lvl w:ilvl="6" w:tplc="040C000F" w:tentative="1">
+      <w:start w:val="1"/>
+      <w:numFmt w:val="decimal"/>
+      <w:lvlText w:val="%7."/>
+      <w:lvlJc w:val="left"/>
+      <w:pPr>
+        <w:ind w:left="5040" w:hanging="360"/>
+      </w:pPr>
+    </w:lvl>
+    <w:lvl w:ilvl="7" w:tplc="040C0019" w:tentative="1">
+      <w:start w:val="1"/>
+      <w:numFmt w:val="lowerLetter"/>
+      <w:lvlText w:val="%8."/>
+      <w:lvlJc w:val="left"/>
+      <w:pPr>
+        <w:ind w:left="5760" w:hanging="360"/>
+      </w:pPr>
+    </w:lvl>
+    <w:lvl w:ilvl="8" w:tplc="040C001B" w:tentative="1">
+      <w:start w:val="1"/>
+      <w:numFmt w:val="lowerRoman"/>
+      <w:lvlText w:val="%9."/>
+      <w:lvlJc w:val="right"/>
+      <w:pPr>
+        <w:ind w:left="6480" w:hanging="180"/>
+      </w:pPr>
+    </w:lvl>
+  </w:abstractNum>
+  <w:abstractNum w:abstractNumId="20">
     <w:nsid w:val="69605557"/>
     <w:multiLevelType w:val="hybridMultilevel"/>
     <w:tmpl w:val="24AA155C"/>
@@ -8844,7 +10853,7 @@
       </w:pPr>
     </w:lvl>
   </w:abstractNum>
-  <w:abstractNum w:abstractNumId="15" w15:restartNumberingAfterBreak="0">
+  <w:abstractNum w:abstractNumId="21">
     <w:nsid w:val="6F544B9A"/>
     <w:multiLevelType w:val="hybridMultilevel"/>
     <w:tmpl w:val="A68610FC"/>
@@ -8933,7 +10942,7 @@
       </w:pPr>
     </w:lvl>
   </w:abstractNum>
-  <w:abstractNum w:abstractNumId="16" w15:restartNumberingAfterBreak="0">
+  <w:abstractNum w:abstractNumId="22">
     <w:nsid w:val="70EC672D"/>
     <w:multiLevelType w:val="hybridMultilevel"/>
     <w:tmpl w:val="34B6AE5A"/>
@@ -9022,7 +11031,7 @@
       </w:pPr>
     </w:lvl>
   </w:abstractNum>
-  <w:abstractNum w:abstractNumId="17" w15:restartNumberingAfterBreak="0">
+  <w:abstractNum w:abstractNumId="23">
     <w:nsid w:val="73F24F96"/>
     <w:multiLevelType w:val="hybridMultilevel"/>
     <w:tmpl w:val="6DEC7AEC"/>
@@ -9111,7 +11120,7 @@
       </w:pPr>
     </w:lvl>
   </w:abstractNum>
-  <w:abstractNum w:abstractNumId="18" w15:restartNumberingAfterBreak="0">
+  <w:abstractNum w:abstractNumId="24">
     <w:nsid w:val="754C33A9"/>
     <w:multiLevelType w:val="hybridMultilevel"/>
     <w:tmpl w:val="5B0C5C46"/>
@@ -9200,7 +11209,7 @@
       </w:pPr>
     </w:lvl>
   </w:abstractNum>
-  <w:abstractNum w:abstractNumId="19" w15:restartNumberingAfterBreak="0">
+  <w:abstractNum w:abstractNumId="25">
     <w:nsid w:val="78AA69E3"/>
     <w:multiLevelType w:val="hybridMultilevel"/>
     <w:tmpl w:val="1138DD18"/>
@@ -9289,7 +11298,7 @@
       </w:pPr>
     </w:lvl>
   </w:abstractNum>
-  <w:abstractNum w:abstractNumId="20" w15:restartNumberingAfterBreak="0">
+  <w:abstractNum w:abstractNumId="26">
     <w:nsid w:val="78C90ADE"/>
     <w:multiLevelType w:val="hybridMultilevel"/>
     <w:tmpl w:val="DA86E6B8"/>
@@ -9378,7 +11387,7 @@
       </w:pPr>
     </w:lvl>
   </w:abstractNum>
-  <w:abstractNum w:abstractNumId="21" w15:restartNumberingAfterBreak="0">
+  <w:abstractNum w:abstractNumId="27">
     <w:nsid w:val="7B6824CC"/>
     <w:multiLevelType w:val="hybridMultilevel"/>
     <w:tmpl w:val="A68610FC"/>
@@ -9468,70 +11477,88 @@
     </w:lvl>
   </w:abstractNum>
   <w:num w:numId="1">
+    <w:abstractNumId w:val="6"/>
+  </w:num>
+  <w:num w:numId="2">
+    <w:abstractNumId w:val="15"/>
+  </w:num>
+  <w:num w:numId="3">
     <w:abstractNumId w:val="5"/>
   </w:num>
-  <w:num w:numId="2">
+  <w:num w:numId="4">
+    <w:abstractNumId w:val="21"/>
+  </w:num>
+  <w:num w:numId="5">
     <w:abstractNumId w:val="11"/>
   </w:num>
-  <w:num w:numId="3">
+  <w:num w:numId="6">
+    <w:abstractNumId w:val="27"/>
+  </w:num>
+  <w:num w:numId="7">
+    <w:abstractNumId w:val="18"/>
+  </w:num>
+  <w:num w:numId="8">
+    <w:abstractNumId w:val="26"/>
+  </w:num>
+  <w:num w:numId="9">
+    <w:abstractNumId w:val="3"/>
+  </w:num>
+  <w:num w:numId="10">
     <w:abstractNumId w:val="4"/>
   </w:num>
-  <w:num w:numId="4">
-    <w:abstractNumId w:val="15"/>
+  <w:num w:numId="11">
+    <w:abstractNumId w:val="14"/>
   </w:num>
-  <w:num w:numId="5">
+  <w:num w:numId="12">
+    <w:abstractNumId w:val="20"/>
+  </w:num>
+  <w:num w:numId="13">
+    <w:abstractNumId w:val="10"/>
+  </w:num>
+  <w:num w:numId="14">
+    <w:abstractNumId w:val="25"/>
+  </w:num>
+  <w:num w:numId="15">
     <w:abstractNumId w:val="8"/>
   </w:num>
-  <w:num w:numId="6">
-    <w:abstractNumId w:val="21"/>
-  </w:num>
-  <w:num w:numId="7">
-    <w:abstractNumId w:val="13"/>
-  </w:num>
-  <w:num w:numId="8">
-    <w:abstractNumId w:val="20"/>
-  </w:num>
-  <w:num w:numId="9">
-    <w:abstractNumId w:val="2"/>
-  </w:num>
-  <w:num w:numId="10">
-    <w:abstractNumId w:val="3"/>
-  </w:num>
-  <w:num w:numId="11">
-    <w:abstractNumId w:val="10"/>
-  </w:num>
-  <w:num w:numId="12">
-    <w:abstractNumId w:val="14"/>
-  </w:num>
-  <w:num w:numId="13">
-    <w:abstractNumId w:val="7"/>
-  </w:num>
-  <w:num w:numId="14">
-    <w:abstractNumId w:val="19"/>
-  </w:num>
-  <w:num w:numId="15">
-    <w:abstractNumId w:val="6"/>
-  </w:num>
   <w:num w:numId="16">
-    <w:abstractNumId w:val="18"/>
+    <w:abstractNumId w:val="24"/>
   </w:num>
   <w:num w:numId="17">
     <w:abstractNumId w:val="1"/>
   </w:num>
   <w:num w:numId="18">
+    <w:abstractNumId w:val="16"/>
+  </w:num>
+  <w:num w:numId="19">
     <w:abstractNumId w:val="12"/>
   </w:num>
-  <w:num w:numId="19">
-    <w:abstractNumId w:val="9"/>
-  </w:num>
   <w:num w:numId="20">
-    <w:abstractNumId w:val="16"/>
+    <w:abstractNumId w:val="22"/>
   </w:num>
   <w:num w:numId="21">
-    <w:abstractNumId w:val="17"/>
+    <w:abstractNumId w:val="23"/>
   </w:num>
   <w:num w:numId="22">
     <w:abstractNumId w:val="0"/>
+  </w:num>
+  <w:num w:numId="23">
+    <w:abstractNumId w:val="17"/>
+  </w:num>
+  <w:num w:numId="24">
+    <w:abstractNumId w:val="9"/>
+  </w:num>
+  <w:num w:numId="25">
+    <w:abstractNumId w:val="7"/>
+  </w:num>
+  <w:num w:numId="26">
+    <w:abstractNumId w:val="2"/>
+  </w:num>
+  <w:num w:numId="27">
+    <w:abstractNumId w:val="13"/>
+  </w:num>
+  <w:num w:numId="28">
+    <w:abstractNumId w:val="19"/>
   </w:num>
 </w:numbering>
 </file>
@@ -9545,7 +11572,7 @@
 </file>
 
 <file path=word/styles.xml><?xml version="1.0" encoding="utf-8"?>
-<w:styles xmlns:mc="http://schemas.openxmlformats.org/markup-compatibility/2006" xmlns:r="http://schemas.openxmlformats.org/officeDocument/2006/relationships" xmlns:w="http://schemas.openxmlformats.org/wordprocessingml/2006/main" xmlns:w14="http://schemas.microsoft.com/office/word/2010/wordml" xmlns:w15="http://schemas.microsoft.com/office/word/2012/wordml" mc:Ignorable="w14 w15">
+<w:styles xmlns:mc="http://schemas.openxmlformats.org/markup-compatibility/2006" xmlns:r="http://schemas.openxmlformats.org/officeDocument/2006/relationships" xmlns:w="http://schemas.openxmlformats.org/wordprocessingml/2006/main" xmlns:w14="http://schemas.microsoft.com/office/word/2010/wordml" mc:Ignorable="w14">
   <w:docDefaults>
     <w:rPrDefault>
       <w:rPr>
@@ -9561,378 +11588,144 @@
       </w:pPr>
     </w:pPrDefault>
   </w:docDefaults>
-  <w:latentStyles w:defLockedState="0" w:defUIPriority="99" w:defSemiHidden="0" w:defUnhideWhenUsed="0" w:defQFormat="0" w:count="371">
-    <w:lsdException w:name="Normal" w:uiPriority="0" w:qFormat="1"/>
-    <w:lsdException w:name="heading 1" w:uiPriority="9" w:qFormat="1"/>
-    <w:lsdException w:name="heading 2" w:semiHidden="1" w:uiPriority="9" w:unhideWhenUsed="1" w:qFormat="1"/>
-    <w:lsdException w:name="heading 3" w:semiHidden="1" w:uiPriority="9" w:unhideWhenUsed="1" w:qFormat="1"/>
-    <w:lsdException w:name="heading 4" w:semiHidden="1" w:uiPriority="9" w:unhideWhenUsed="1" w:qFormat="1"/>
-    <w:lsdException w:name="heading 5" w:semiHidden="1" w:uiPriority="9" w:unhideWhenUsed="1" w:qFormat="1"/>
-    <w:lsdException w:name="heading 6" w:semiHidden="1" w:uiPriority="9" w:unhideWhenUsed="1" w:qFormat="1"/>
-    <w:lsdException w:name="heading 7" w:semiHidden="1" w:uiPriority="9" w:unhideWhenUsed="1" w:qFormat="1"/>
-    <w:lsdException w:name="heading 8" w:semiHidden="1" w:uiPriority="9" w:unhideWhenUsed="1" w:qFormat="1"/>
-    <w:lsdException w:name="heading 9" w:semiHidden="1" w:uiPriority="9" w:unhideWhenUsed="1" w:qFormat="1"/>
-    <w:lsdException w:name="index 1" w:semiHidden="1" w:unhideWhenUsed="1"/>
-    <w:lsdException w:name="index 2" w:semiHidden="1" w:unhideWhenUsed="1"/>
-    <w:lsdException w:name="index 3" w:semiHidden="1" w:unhideWhenUsed="1"/>
-    <w:lsdException w:name="index 4" w:semiHidden="1" w:unhideWhenUsed="1"/>
-    <w:lsdException w:name="index 5" w:semiHidden="1" w:unhideWhenUsed="1"/>
-    <w:lsdException w:name="index 6" w:semiHidden="1" w:unhideWhenUsed="1"/>
-    <w:lsdException w:name="index 7" w:semiHidden="1" w:unhideWhenUsed="1"/>
-    <w:lsdException w:name="index 8" w:semiHidden="1" w:unhideWhenUsed="1"/>
-    <w:lsdException w:name="index 9" w:semiHidden="1" w:unhideWhenUsed="1"/>
-    <w:lsdException w:name="toc 1" w:semiHidden="1" w:uiPriority="39" w:unhideWhenUsed="1"/>
-    <w:lsdException w:name="toc 2" w:semiHidden="1" w:uiPriority="39" w:unhideWhenUsed="1"/>
-    <w:lsdException w:name="toc 3" w:semiHidden="1" w:uiPriority="39" w:unhideWhenUsed="1"/>
-    <w:lsdException w:name="toc 4" w:semiHidden="1" w:uiPriority="39" w:unhideWhenUsed="1"/>
-    <w:lsdException w:name="toc 5" w:semiHidden="1" w:uiPriority="39" w:unhideWhenUsed="1"/>
-    <w:lsdException w:name="toc 6" w:semiHidden="1" w:uiPriority="39" w:unhideWhenUsed="1"/>
-    <w:lsdException w:name="toc 7" w:semiHidden="1" w:uiPriority="39" w:unhideWhenUsed="1"/>
-    <w:lsdException w:name="toc 8" w:semiHidden="1" w:uiPriority="39" w:unhideWhenUsed="1"/>
-    <w:lsdException w:name="toc 9" w:semiHidden="1" w:uiPriority="39" w:unhideWhenUsed="1"/>
-    <w:lsdException w:name="Normal Indent" w:semiHidden="1" w:unhideWhenUsed="1"/>
-    <w:lsdException w:name="footnote text" w:semiHidden="1" w:unhideWhenUsed="1"/>
-    <w:lsdException w:name="annotation text" w:semiHidden="1" w:unhideWhenUsed="1"/>
-    <w:lsdException w:name="header" w:semiHidden="1" w:unhideWhenUsed="1"/>
-    <w:lsdException w:name="footer" w:semiHidden="1" w:unhideWhenUsed="1"/>
-    <w:lsdException w:name="index heading" w:semiHidden="1" w:unhideWhenUsed="1"/>
-    <w:lsdException w:name="caption" w:semiHidden="1" w:uiPriority="35" w:unhideWhenUsed="1" w:qFormat="1"/>
-    <w:lsdException w:name="table of figures" w:semiHidden="1" w:unhideWhenUsed="1"/>
-    <w:lsdException w:name="envelope address" w:semiHidden="1" w:unhideWhenUsed="1"/>
-    <w:lsdException w:name="envelope return" w:semiHidden="1" w:unhideWhenUsed="1"/>
-    <w:lsdException w:name="footnote reference" w:semiHidden="1" w:unhideWhenUsed="1"/>
-    <w:lsdException w:name="annotation reference" w:semiHidden="1" w:unhideWhenUsed="1"/>
-    <w:lsdException w:name="line number" w:semiHidden="1" w:unhideWhenUsed="1"/>
-    <w:lsdException w:name="page number" w:semiHidden="1" w:unhideWhenUsed="1"/>
-    <w:lsdException w:name="endnote reference" w:semiHidden="1" w:unhideWhenUsed="1"/>
-    <w:lsdException w:name="endnote text" w:semiHidden="1" w:unhideWhenUsed="1"/>
-    <w:lsdException w:name="table of authorities" w:semiHidden="1" w:unhideWhenUsed="1"/>
-    <w:lsdException w:name="macro" w:semiHidden="1" w:unhideWhenUsed="1"/>
-    <w:lsdException w:name="toa heading" w:semiHidden="1" w:unhideWhenUsed="1"/>
-    <w:lsdException w:name="List" w:semiHidden="1" w:unhideWhenUsed="1"/>
-    <w:lsdException w:name="List Bullet" w:semiHidden="1" w:unhideWhenUsed="1"/>
-    <w:lsdException w:name="List Number" w:semiHidden="1" w:unhideWhenUsed="1"/>
-    <w:lsdException w:name="List 2" w:semiHidden="1" w:unhideWhenUsed="1"/>
-    <w:lsdException w:name="List 3" w:semiHidden="1" w:unhideWhenUsed="1"/>
-    <w:lsdException w:name="List 4" w:semiHidden="1" w:unhideWhenUsed="1"/>
-    <w:lsdException w:name="List 5" w:semiHidden="1" w:unhideWhenUsed="1"/>
-    <w:lsdException w:name="List Bullet 2" w:semiHidden="1" w:unhideWhenUsed="1"/>
-    <w:lsdException w:name="List Bullet 3" w:semiHidden="1" w:unhideWhenUsed="1"/>
-    <w:lsdException w:name="List Bullet 4" w:semiHidden="1" w:unhideWhenUsed="1"/>
-    <w:lsdException w:name="List Bullet 5" w:semiHidden="1" w:unhideWhenUsed="1"/>
-    <w:lsdException w:name="List Number 2" w:semiHidden="1" w:unhideWhenUsed="1"/>
-    <w:lsdException w:name="List Number 3" w:semiHidden="1" w:unhideWhenUsed="1"/>
-    <w:lsdException w:name="List Number 4" w:semiHidden="1" w:unhideWhenUsed="1"/>
-    <w:lsdException w:name="List Number 5" w:semiHidden="1" w:unhideWhenUsed="1"/>
-    <w:lsdException w:name="Title" w:uiPriority="10" w:qFormat="1"/>
-    <w:lsdException w:name="Closing" w:semiHidden="1" w:unhideWhenUsed="1"/>
-    <w:lsdException w:name="Signature" w:semiHidden="1" w:unhideWhenUsed="1"/>
-    <w:lsdException w:name="Default Paragraph Font" w:semiHidden="1" w:uiPriority="1" w:unhideWhenUsed="1"/>
-    <w:lsdException w:name="Body Text" w:semiHidden="1" w:unhideWhenUsed="1"/>
-    <w:lsdException w:name="Body Text Indent" w:semiHidden="1" w:unhideWhenUsed="1"/>
-    <w:lsdException w:name="List Continue" w:semiHidden="1" w:unhideWhenUsed="1"/>
-    <w:lsdException w:name="List Continue 2" w:semiHidden="1" w:unhideWhenUsed="1"/>
-    <w:lsdException w:name="List Continue 3" w:semiHidden="1" w:unhideWhenUsed="1"/>
-    <w:lsdException w:name="List Continue 4" w:semiHidden="1" w:unhideWhenUsed="1"/>
-    <w:lsdException w:name="List Continue 5" w:semiHidden="1" w:unhideWhenUsed="1"/>
-    <w:lsdException w:name="Message Header" w:semiHidden="1" w:unhideWhenUsed="1"/>
-    <w:lsdException w:name="Subtitle" w:uiPriority="11" w:qFormat="1"/>
-    <w:lsdException w:name="Salutation" w:semiHidden="1" w:unhideWhenUsed="1"/>
-    <w:lsdException w:name="Date" w:semiHidden="1" w:unhideWhenUsed="1"/>
-    <w:lsdException w:name="Body Text First Indent" w:semiHidden="1" w:unhideWhenUsed="1"/>
-    <w:lsdException w:name="Body Text First Indent 2" w:semiHidden="1" w:unhideWhenUsed="1"/>
-    <w:lsdException w:name="Note Heading" w:semiHidden="1" w:unhideWhenUsed="1"/>
-    <w:lsdException w:name="Body Text 2" w:semiHidden="1" w:unhideWhenUsed="1"/>
-    <w:lsdException w:name="Body Text 3" w:semiHidden="1" w:unhideWhenUsed="1"/>
-    <w:lsdException w:name="Body Text Indent 2" w:semiHidden="1" w:unhideWhenUsed="1"/>
-    <w:lsdException w:name="Body Text Indent 3" w:semiHidden="1" w:unhideWhenUsed="1"/>
-    <w:lsdException w:name="Block Text" w:semiHidden="1" w:unhideWhenUsed="1"/>
-    <w:lsdException w:name="Hyperlink" w:semiHidden="1" w:unhideWhenUsed="1"/>
-    <w:lsdException w:name="FollowedHyperlink" w:semiHidden="1" w:unhideWhenUsed="1"/>
-    <w:lsdException w:name="Strong" w:uiPriority="22" w:qFormat="1"/>
-    <w:lsdException w:name="Emphasis" w:uiPriority="20" w:qFormat="1"/>
-    <w:lsdException w:name="Document Map" w:semiHidden="1" w:unhideWhenUsed="1"/>
-    <w:lsdException w:name="Plain Text" w:semiHidden="1" w:unhideWhenUsed="1"/>
-    <w:lsdException w:name="E-mail Signature" w:semiHidden="1" w:unhideWhenUsed="1"/>
-    <w:lsdException w:name="HTML Top of Form" w:semiHidden="1" w:unhideWhenUsed="1"/>
-    <w:lsdException w:name="HTML Bottom of Form" w:semiHidden="1" w:unhideWhenUsed="1"/>
-    <w:lsdException w:name="Normal (Web)" w:semiHidden="1" w:unhideWhenUsed="1"/>
-    <w:lsdException w:name="HTML Acronym" w:semiHidden="1" w:unhideWhenUsed="1"/>
-    <w:lsdException w:name="HTML Address" w:semiHidden="1" w:unhideWhenUsed="1"/>
-    <w:lsdException w:name="HTML Cite" w:semiHidden="1" w:unhideWhenUsed="1"/>
-    <w:lsdException w:name="HTML Code" w:semiHidden="1" w:unhideWhenUsed="1"/>
-    <w:lsdException w:name="HTML Definition" w:semiHidden="1" w:unhideWhenUsed="1"/>
-    <w:lsdException w:name="HTML Keyboard" w:semiHidden="1" w:unhideWhenUsed="1"/>
-    <w:lsdException w:name="HTML Preformatted" w:semiHidden="1" w:unhideWhenUsed="1"/>
-    <w:lsdException w:name="HTML Sample" w:semiHidden="1" w:unhideWhenUsed="1"/>
-    <w:lsdException w:name="HTML Typewriter" w:semiHidden="1" w:unhideWhenUsed="1"/>
-    <w:lsdException w:name="HTML Variable" w:semiHidden="1" w:unhideWhenUsed="1"/>
-    <w:lsdException w:name="Normal Table" w:semiHidden="1" w:unhideWhenUsed="1"/>
-    <w:lsdException w:name="annotation subject" w:semiHidden="1" w:unhideWhenUsed="1"/>
-    <w:lsdException w:name="No List" w:semiHidden="1" w:unhideWhenUsed="1"/>
-    <w:lsdException w:name="Outline List 1" w:semiHidden="1" w:unhideWhenUsed="1"/>
-    <w:lsdException w:name="Outline List 2" w:semiHidden="1" w:unhideWhenUsed="1"/>
-    <w:lsdException w:name="Outline List 3" w:semiHidden="1" w:unhideWhenUsed="1"/>
-    <w:lsdException w:name="Table Simple 1" w:semiHidden="1" w:unhideWhenUsed="1"/>
-    <w:lsdException w:name="Table Simple 2" w:semiHidden="1" w:unhideWhenUsed="1"/>
-    <w:lsdException w:name="Table Simple 3" w:semiHidden="1" w:unhideWhenUsed="1"/>
-    <w:lsdException w:name="Table Classic 1" w:semiHidden="1" w:unhideWhenUsed="1"/>
-    <w:lsdException w:name="Table Classic 2" w:semiHidden="1" w:unhideWhenUsed="1"/>
-    <w:lsdException w:name="Table Classic 3" w:semiHidden="1" w:unhideWhenUsed="1"/>
-    <w:lsdException w:name="Table Classic 4" w:semiHidden="1" w:unhideWhenUsed="1"/>
-    <w:lsdException w:name="Table Colorful 1" w:semiHidden="1" w:unhideWhenUsed="1"/>
-    <w:lsdException w:name="Table Colorful 2" w:semiHidden="1" w:unhideWhenUsed="1"/>
-    <w:lsdException w:name="Table Colorful 3" w:semiHidden="1" w:unhideWhenUsed="1"/>
-    <w:lsdException w:name="Table Columns 1" w:semiHidden="1" w:unhideWhenUsed="1"/>
-    <w:lsdException w:name="Table Columns 2" w:semiHidden="1" w:unhideWhenUsed="1"/>
-    <w:lsdException w:name="Table Columns 3" w:semiHidden="1" w:unhideWhenUsed="1"/>
-    <w:lsdException w:name="Table Columns 4" w:semiHidden="1" w:unhideWhenUsed="1"/>
-    <w:lsdException w:name="Table Columns 5" w:semiHidden="1" w:unhideWhenUsed="1"/>
-    <w:lsdException w:name="Table Grid 1" w:semiHidden="1" w:unhideWhenUsed="1"/>
-    <w:lsdException w:name="Table Grid 2" w:semiHidden="1" w:unhideWhenUsed="1"/>
-    <w:lsdException w:name="Table Grid 3" w:semiHidden="1" w:unhideWhenUsed="1"/>
-    <w:lsdException w:name="Table Grid 4" w:semiHidden="1" w:unhideWhenUsed="1"/>
-    <w:lsdException w:name="Table Grid 5" w:semiHidden="1" w:unhideWhenUsed="1"/>
-    <w:lsdException w:name="Table Grid 6" w:semiHidden="1" w:unhideWhenUsed="1"/>
-    <w:lsdException w:name="Table Grid 7" w:semiHidden="1" w:unhideWhenUsed="1"/>
-    <w:lsdException w:name="Table Grid 8" w:semiHidden="1" w:unhideWhenUsed="1"/>
-    <w:lsdException w:name="Table List 1" w:semiHidden="1" w:unhideWhenUsed="1"/>
-    <w:lsdException w:name="Table List 2" w:semiHidden="1" w:unhideWhenUsed="1"/>
-    <w:lsdException w:name="Table List 3" w:semiHidden="1" w:unhideWhenUsed="1"/>
-    <w:lsdException w:name="Table List 4" w:semiHidden="1" w:unhideWhenUsed="1"/>
-    <w:lsdException w:name="Table List 5" w:semiHidden="1" w:unhideWhenUsed="1"/>
-    <w:lsdException w:name="Table List 6" w:semiHidden="1" w:unhideWhenUsed="1"/>
-    <w:lsdException w:name="Table List 7" w:semiHidden="1" w:unhideWhenUsed="1"/>
-    <w:lsdException w:name="Table List 8" w:semiHidden="1" w:unhideWhenUsed="1"/>
-    <w:lsdException w:name="Table 3D effects 1" w:semiHidden="1" w:unhideWhenUsed="1"/>
-    <w:lsdException w:name="Table 3D effects 2" w:semiHidden="1" w:unhideWhenUsed="1"/>
-    <w:lsdException w:name="Table 3D effects 3" w:semiHidden="1" w:unhideWhenUsed="1"/>
-    <w:lsdException w:name="Table Contemporary" w:semiHidden="1" w:unhideWhenUsed="1"/>
-    <w:lsdException w:name="Table Elegant" w:semiHidden="1" w:unhideWhenUsed="1"/>
-    <w:lsdException w:name="Table Professional" w:semiHidden="1" w:unhideWhenUsed="1"/>
-    <w:lsdException w:name="Table Subtle 1" w:semiHidden="1" w:unhideWhenUsed="1"/>
-    <w:lsdException w:name="Table Subtle 2" w:semiHidden="1" w:unhideWhenUsed="1"/>
-    <w:lsdException w:name="Table Web 1" w:semiHidden="1" w:unhideWhenUsed="1"/>
-    <w:lsdException w:name="Table Web 2" w:semiHidden="1" w:unhideWhenUsed="1"/>
-    <w:lsdException w:name="Table Web 3" w:semiHidden="1" w:unhideWhenUsed="1"/>
-    <w:lsdException w:name="Balloon Text" w:semiHidden="1" w:unhideWhenUsed="1"/>
-    <w:lsdException w:name="Table Grid" w:uiPriority="39"/>
-    <w:lsdException w:name="Table Theme" w:semiHidden="1" w:unhideWhenUsed="1"/>
-    <w:lsdException w:name="Placeholder Text" w:semiHidden="1"/>
-    <w:lsdException w:name="No Spacing" w:uiPriority="1" w:qFormat="1"/>
-    <w:lsdException w:name="Light Shading" w:uiPriority="60"/>
-    <w:lsdException w:name="Light List" w:uiPriority="61"/>
-    <w:lsdException w:name="Light Grid" w:uiPriority="62"/>
-    <w:lsdException w:name="Medium Shading 1" w:uiPriority="63"/>
-    <w:lsdException w:name="Medium Shading 2" w:uiPriority="64"/>
-    <w:lsdException w:name="Medium List 1" w:uiPriority="65"/>
-    <w:lsdException w:name="Medium List 2" w:uiPriority="66"/>
-    <w:lsdException w:name="Medium Grid 1" w:uiPriority="67"/>
-    <w:lsdException w:name="Medium Grid 2" w:uiPriority="68"/>
-    <w:lsdException w:name="Medium Grid 3" w:uiPriority="69"/>
-    <w:lsdException w:name="Dark List" w:uiPriority="70"/>
-    <w:lsdException w:name="Colorful Shading" w:uiPriority="71"/>
-    <w:lsdException w:name="Colorful List" w:uiPriority="72"/>
-    <w:lsdException w:name="Colorful Grid" w:uiPriority="73"/>
-    <w:lsdException w:name="Light Shading Accent 1" w:uiPriority="60"/>
-    <w:lsdException w:name="Light List Accent 1" w:uiPriority="61"/>
-    <w:lsdException w:name="Light Grid Accent 1" w:uiPriority="62"/>
-    <w:lsdException w:name="Medium Shading 1 Accent 1" w:uiPriority="63"/>
-    <w:lsdException w:name="Medium Shading 2 Accent 1" w:uiPriority="64"/>
-    <w:lsdException w:name="Medium List 1 Accent 1" w:uiPriority="65"/>
-    <w:lsdException w:name="Revision" w:semiHidden="1"/>
-    <w:lsdException w:name="List Paragraph" w:uiPriority="34" w:qFormat="1"/>
-    <w:lsdException w:name="Quote" w:uiPriority="29" w:qFormat="1"/>
-    <w:lsdException w:name="Intense Quote" w:uiPriority="30" w:qFormat="1"/>
-    <w:lsdException w:name="Medium List 2 Accent 1" w:uiPriority="66"/>
-    <w:lsdException w:name="Medium Grid 1 Accent 1" w:uiPriority="67"/>
-    <w:lsdException w:name="Medium Grid 2 Accent 1" w:uiPriority="68"/>
-    <w:lsdException w:name="Medium Grid 3 Accent 1" w:uiPriority="69"/>
-    <w:lsdException w:name="Dark List Accent 1" w:uiPriority="70"/>
-    <w:lsdException w:name="Colorful Shading Accent 1" w:uiPriority="71"/>
-    <w:lsdException w:name="Colorful List Accent 1" w:uiPriority="72"/>
-    <w:lsdException w:name="Colorful Grid Accent 1" w:uiPriority="73"/>
-    <w:lsdException w:name="Light Shading Accent 2" w:uiPriority="60"/>
-    <w:lsdException w:name="Light List Accent 2" w:uiPriority="61"/>
-    <w:lsdException w:name="Light Grid Accent 2" w:uiPriority="62"/>
-    <w:lsdException w:name="Medium Shading 1 Accent 2" w:uiPriority="63"/>
-    <w:lsdException w:name="Medium Shading 2 Accent 2" w:uiPriority="64"/>
-    <w:lsdException w:name="Medium List 1 Accent 2" w:uiPriority="65"/>
-    <w:lsdException w:name="Medium List 2 Accent 2" w:uiPriority="66"/>
-    <w:lsdException w:name="Medium Grid 1 Accent 2" w:uiPriority="67"/>
-    <w:lsdException w:name="Medium Grid 2 Accent 2" w:uiPriority="68"/>
-    <w:lsdException w:name="Medium Grid 3 Accent 2" w:uiPriority="69"/>
-    <w:lsdException w:name="Dark List Accent 2" w:uiPriority="70"/>
-    <w:lsdException w:name="Colorful Shading Accent 2" w:uiPriority="71"/>
-    <w:lsdException w:name="Colorful List Accent 2" w:uiPriority="72"/>
-    <w:lsdException w:name="Colorful Grid Accent 2" w:uiPriority="73"/>
-    <w:lsdException w:name="Light Shading Accent 3" w:uiPriority="60"/>
-    <w:lsdException w:name="Light List Accent 3" w:uiPriority="61"/>
-    <w:lsdException w:name="Light Grid Accent 3" w:uiPriority="62"/>
-    <w:lsdException w:name="Medium Shading 1 Accent 3" w:uiPriority="63"/>
-    <w:lsdException w:name="Medium Shading 2 Accent 3" w:uiPriority="64"/>
-    <w:lsdException w:name="Medium List 1 Accent 3" w:uiPriority="65"/>
-    <w:lsdException w:name="Medium List 2 Accent 3" w:uiPriority="66"/>
-    <w:lsdException w:name="Medium Grid 1 Accent 3" w:uiPriority="67"/>
-    <w:lsdException w:name="Medium Grid 2 Accent 3" w:uiPriority="68"/>
-    <w:lsdException w:name="Medium Grid 3 Accent 3" w:uiPriority="69"/>
-    <w:lsdException w:name="Dark List Accent 3" w:uiPriority="70"/>
-    <w:lsdException w:name="Colorful Shading Accent 3" w:uiPriority="71"/>
-    <w:lsdException w:name="Colorful List Accent 3" w:uiPriority="72"/>
-    <w:lsdException w:name="Colorful Grid Accent 3" w:uiPriority="73"/>
-    <w:lsdException w:name="Light Shading Accent 4" w:uiPriority="60"/>
-    <w:lsdException w:name="Light List Accent 4" w:uiPriority="61"/>
-    <w:lsdException w:name="Light Grid Accent 4" w:uiPriority="62"/>
-    <w:lsdException w:name="Medium Shading 1 Accent 4" w:uiPriority="63"/>
-    <w:lsdException w:name="Medium Shading 2 Accent 4" w:uiPriority="64"/>
-    <w:lsdException w:name="Medium List 1 Accent 4" w:uiPriority="65"/>
-    <w:lsdException w:name="Medium List 2 Accent 4" w:uiPriority="66"/>
-    <w:lsdException w:name="Medium Grid 1 Accent 4" w:uiPriority="67"/>
-    <w:lsdException w:name="Medium Grid 2 Accent 4" w:uiPriority="68"/>
-    <w:lsdException w:name="Medium Grid 3 Accent 4" w:uiPriority="69"/>
-    <w:lsdException w:name="Dark List Accent 4" w:uiPriority="70"/>
-    <w:lsdException w:name="Colorful Shading Accent 4" w:uiPriority="71"/>
-    <w:lsdException w:name="Colorful List Accent 4" w:uiPriority="72"/>
-    <w:lsdException w:name="Colorful Grid Accent 4" w:uiPriority="73"/>
-    <w:lsdException w:name="Light Shading Accent 5" w:uiPriority="60"/>
-    <w:lsdException w:name="Light List Accent 5" w:uiPriority="61"/>
-    <w:lsdException w:name="Light Grid Accent 5" w:uiPriority="62"/>
-    <w:lsdException w:name="Medium Shading 1 Accent 5" w:uiPriority="63"/>
-    <w:lsdException w:name="Medium Shading 2 Accent 5" w:uiPriority="64"/>
-    <w:lsdException w:name="Medium List 1 Accent 5" w:uiPriority="65"/>
-    <w:lsdException w:name="Medium List 2 Accent 5" w:uiPriority="66"/>
-    <w:lsdException w:name="Medium Grid 1 Accent 5" w:uiPriority="67"/>
-    <w:lsdException w:name="Medium Grid 2 Accent 5" w:uiPriority="68"/>
-    <w:lsdException w:name="Medium Grid 3 Accent 5" w:uiPriority="69"/>
-    <w:lsdException w:name="Dark List Accent 5" w:uiPriority="70"/>
-    <w:lsdException w:name="Colorful Shading Accent 5" w:uiPriority="71"/>
-    <w:lsdException w:name="Colorful List Accent 5" w:uiPriority="72"/>
-    <w:lsdException w:name="Colorful Grid Accent 5" w:uiPriority="73"/>
-    <w:lsdException w:name="Light Shading Accent 6" w:uiPriority="60"/>
-    <w:lsdException w:name="Light List Accent 6" w:uiPriority="61"/>
-    <w:lsdException w:name="Light Grid Accent 6" w:uiPriority="62"/>
-    <w:lsdException w:name="Medium Shading 1 Accent 6" w:uiPriority="63"/>
-    <w:lsdException w:name="Medium Shading 2 Accent 6" w:uiPriority="64"/>
-    <w:lsdException w:name="Medium List 1 Accent 6" w:uiPriority="65"/>
-    <w:lsdException w:name="Medium List 2 Accent 6" w:uiPriority="66"/>
-    <w:lsdException w:name="Medium Grid 1 Accent 6" w:uiPriority="67"/>
-    <w:lsdException w:name="Medium Grid 2 Accent 6" w:uiPriority="68"/>
-    <w:lsdException w:name="Medium Grid 3 Accent 6" w:uiPriority="69"/>
-    <w:lsdException w:name="Dark List Accent 6" w:uiPriority="70"/>
-    <w:lsdException w:name="Colorful Shading Accent 6" w:uiPriority="71"/>
-    <w:lsdException w:name="Colorful List Accent 6" w:uiPriority="72"/>
-    <w:lsdException w:name="Colorful Grid Accent 6" w:uiPriority="73"/>
-    <w:lsdException w:name="Subtle Emphasis" w:uiPriority="19" w:qFormat="1"/>
-    <w:lsdException w:name="Intense Emphasis" w:uiPriority="21" w:qFormat="1"/>
-    <w:lsdException w:name="Subtle Reference" w:uiPriority="31" w:qFormat="1"/>
-    <w:lsdException w:name="Intense Reference" w:uiPriority="32" w:qFormat="1"/>
-    <w:lsdException w:name="Book Title" w:uiPriority="33" w:qFormat="1"/>
-    <w:lsdException w:name="Bibliography" w:semiHidden="1" w:uiPriority="37" w:unhideWhenUsed="1"/>
-    <w:lsdException w:name="TOC Heading" w:semiHidden="1" w:uiPriority="39" w:unhideWhenUsed="1" w:qFormat="1"/>
-    <w:lsdException w:name="Plain Table 1" w:uiPriority="41"/>
-    <w:lsdException w:name="Plain Table 2" w:uiPriority="42"/>
-    <w:lsdException w:name="Plain Table 3" w:uiPriority="43"/>
-    <w:lsdException w:name="Plain Table 4" w:uiPriority="44"/>
-    <w:lsdException w:name="Plain Table 5" w:uiPriority="45"/>
-    <w:lsdException w:name="Grid Table Light" w:uiPriority="40"/>
-    <w:lsdException w:name="Grid Table 1 Light" w:uiPriority="46"/>
-    <w:lsdException w:name="Grid Table 2" w:uiPriority="47"/>
-    <w:lsdException w:name="Grid Table 3" w:uiPriority="48"/>
-    <w:lsdException w:name="Grid Table 4" w:uiPriority="49"/>
-    <w:lsdException w:name="Grid Table 5 Dark" w:uiPriority="50"/>
-    <w:lsdException w:name="Grid Table 6 Colorful" w:uiPriority="51"/>
-    <w:lsdException w:name="Grid Table 7 Colorful" w:uiPriority="52"/>
-    <w:lsdException w:name="Grid Table 1 Light Accent 1" w:uiPriority="46"/>
-    <w:lsdException w:name="Grid Table 2 Accent 1" w:uiPriority="47"/>
-    <w:lsdException w:name="Grid Table 3 Accent 1" w:uiPriority="48"/>
-    <w:lsdException w:name="Grid Table 4 Accent 1" w:uiPriority="49"/>
-    <w:lsdException w:name="Grid Table 5 Dark Accent 1" w:uiPriority="50"/>
-    <w:lsdException w:name="Grid Table 6 Colorful Accent 1" w:uiPriority="51"/>
-    <w:lsdException w:name="Grid Table 7 Colorful Accent 1" w:uiPriority="52"/>
-    <w:lsdException w:name="Grid Table 1 Light Accent 2" w:uiPriority="46"/>
-    <w:lsdException w:name="Grid Table 2 Accent 2" w:uiPriority="47"/>
-    <w:lsdException w:name="Grid Table 3 Accent 2" w:uiPriority="48"/>
-    <w:lsdException w:name="Grid Table 4 Accent 2" w:uiPriority="49"/>
-    <w:lsdException w:name="Grid Table 5 Dark Accent 2" w:uiPriority="50"/>
-    <w:lsdException w:name="Grid Table 6 Colorful Accent 2" w:uiPriority="51"/>
-    <w:lsdException w:name="Grid Table 7 Colorful Accent 2" w:uiPriority="52"/>
-    <w:lsdException w:name="Grid Table 1 Light Accent 3" w:uiPriority="46"/>
-    <w:lsdException w:name="Grid Table 2 Accent 3" w:uiPriority="47"/>
-    <w:lsdException w:name="Grid Table 3 Accent 3" w:uiPriority="48"/>
-    <w:lsdException w:name="Grid Table 4 Accent 3" w:uiPriority="49"/>
-    <w:lsdException w:name="Grid Table 5 Dark Accent 3" w:uiPriority="50"/>
-    <w:lsdException w:name="Grid Table 6 Colorful Accent 3" w:uiPriority="51"/>
-    <w:lsdException w:name="Grid Table 7 Colorful Accent 3" w:uiPriority="52"/>
-    <w:lsdException w:name="Grid Table 1 Light Accent 4" w:uiPriority="46"/>
-    <w:lsdException w:name="Grid Table 2 Accent 4" w:uiPriority="47"/>
-    <w:lsdException w:name="Grid Table 3 Accent 4" w:uiPriority="48"/>
-    <w:lsdException w:name="Grid Table 4 Accent 4" w:uiPriority="49"/>
-    <w:lsdException w:name="Grid Table 5 Dark Accent 4" w:uiPriority="50"/>
-    <w:lsdException w:name="Grid Table 6 Colorful Accent 4" w:uiPriority="51"/>
-    <w:lsdException w:name="Grid Table 7 Colorful Accent 4" w:uiPriority="52"/>
-    <w:lsdException w:name="Grid Table 1 Light Accent 5" w:uiPriority="46"/>
-    <w:lsdException w:name="Grid Table 2 Accent 5" w:uiPriority="47"/>
-    <w:lsdException w:name="Grid Table 3 Accent 5" w:uiPriority="48"/>
-    <w:lsdException w:name="Grid Table 4 Accent 5" w:uiPriority="49"/>
-    <w:lsdException w:name="Grid Table 5 Dark Accent 5" w:uiPriority="50"/>
-    <w:lsdException w:name="Grid Table 6 Colorful Accent 5" w:uiPriority="51"/>
-    <w:lsdException w:name="Grid Table 7 Colorful Accent 5" w:uiPriority="52"/>
-    <w:lsdException w:name="Grid Table 1 Light Accent 6" w:uiPriority="46"/>
-    <w:lsdException w:name="Grid Table 2 Accent 6" w:uiPriority="47"/>
-    <w:lsdException w:name="Grid Table 3 Accent 6" w:uiPriority="48"/>
-    <w:lsdException w:name="Grid Table 4 Accent 6" w:uiPriority="49"/>
-    <w:lsdException w:name="Grid Table 5 Dark Accent 6" w:uiPriority="50"/>
-    <w:lsdException w:name="Grid Table 6 Colorful Accent 6" w:uiPriority="51"/>
-    <w:lsdException w:name="Grid Table 7 Colorful Accent 6" w:uiPriority="52"/>
-    <w:lsdException w:name="List Table 1 Light" w:uiPriority="46"/>
-    <w:lsdException w:name="List Table 2" w:uiPriority="47"/>
-    <w:lsdException w:name="List Table 3" w:uiPriority="48"/>
-    <w:lsdException w:name="List Table 4" w:uiPriority="49"/>
-    <w:lsdException w:name="List Table 5 Dark" w:uiPriority="50"/>
-    <w:lsdException w:name="List Table 6 Colorful" w:uiPriority="51"/>
-    <w:lsdException w:name="List Table 7 Colorful" w:uiPriority="52"/>
-    <w:lsdException w:name="List Table 1 Light Accent 1" w:uiPriority="46"/>
-    <w:lsdException w:name="List Table 2 Accent 1" w:uiPriority="47"/>
-    <w:lsdException w:name="List Table 3 Accent 1" w:uiPriority="48"/>
-    <w:lsdException w:name="List Table 4 Accent 1" w:uiPriority="49"/>
-    <w:lsdException w:name="List Table 5 Dark Accent 1" w:uiPriority="50"/>
-    <w:lsdException w:name="List Table 6 Colorful Accent 1" w:uiPriority="51"/>
-    <w:lsdException w:name="List Table 7 Colorful Accent 1" w:uiPriority="52"/>
-    <w:lsdException w:name="List Table 1 Light Accent 2" w:uiPriority="46"/>
-    <w:lsdException w:name="List Table 2 Accent 2" w:uiPriority="47"/>
-    <w:lsdException w:name="List Table 3 Accent 2" w:uiPriority="48"/>
-    <w:lsdException w:name="List Table 4 Accent 2" w:uiPriority="49"/>
-    <w:lsdException w:name="List Table 5 Dark Accent 2" w:uiPriority="50"/>
-    <w:lsdException w:name="List Table 6 Colorful Accent 2" w:uiPriority="51"/>
-    <w:lsdException w:name="List Table 7 Colorful Accent 2" w:uiPriority="52"/>
-    <w:lsdException w:name="List Table 1 Light Accent 3" w:uiPriority="46"/>
-    <w:lsdException w:name="List Table 2 Accent 3" w:uiPriority="47"/>
-    <w:lsdException w:name="List Table 3 Accent 3" w:uiPriority="48"/>
-    <w:lsdException w:name="List Table 4 Accent 3" w:uiPriority="49"/>
-    <w:lsdException w:name="List Table 5 Dark Accent 3" w:uiPriority="50"/>
-    <w:lsdException w:name="List Table 6 Colorful Accent 3" w:uiPriority="51"/>
-    <w:lsdException w:name="List Table 7 Colorful Accent 3" w:uiPriority="52"/>
-    <w:lsdException w:name="List Table 1 Light Accent 4" w:uiPriority="46"/>
-    <w:lsdException w:name="List Table 2 Accent 4" w:uiPriority="47"/>
-    <w:lsdException w:name="List Table 3 Accent 4" w:uiPriority="48"/>
-    <w:lsdException w:name="List Table 4 Accent 4" w:uiPriority="49"/>
-    <w:lsdException w:name="List Table 5 Dark Accent 4" w:uiPriority="50"/>
-    <w:lsdException w:name="List Table 6 Colorful Accent 4" w:uiPriority="51"/>
-    <w:lsdException w:name="List Table 7 Colorful Accent 4" w:uiPriority="52"/>
-    <w:lsdException w:name="List Table 1 Light Accent 5" w:uiPriority="46"/>
-    <w:lsdException w:name="List Table 2 Accent 5" w:uiPriority="47"/>
-    <w:lsdException w:name="List Table 3 Accent 5" w:uiPriority="48"/>
-    <w:lsdException w:name="List Table 4 Accent 5" w:uiPriority="49"/>
-    <w:lsdException w:name="List Table 5 Dark Accent 5" w:uiPriority="50"/>
-    <w:lsdException w:name="List Table 6 Colorful Accent 5" w:uiPriority="51"/>
-    <w:lsdException w:name="List Table 7 Colorful Accent 5" w:uiPriority="52"/>
-    <w:lsdException w:name="List Table 1 Light Accent 6" w:uiPriority="46"/>
-    <w:lsdException w:name="List Table 2 Accent 6" w:uiPriority="47"/>
-    <w:lsdException w:name="List Table 3 Accent 6" w:uiPriority="48"/>
-    <w:lsdException w:name="List Table 4 Accent 6" w:uiPriority="49"/>
-    <w:lsdException w:name="List Table 5 Dark Accent 6" w:uiPriority="50"/>
-    <w:lsdException w:name="List Table 6 Colorful Accent 6" w:uiPriority="51"/>
-    <w:lsdException w:name="List Table 7 Colorful Accent 6" w:uiPriority="52"/>
+  <w:latentStyles w:defLockedState="0" w:defUIPriority="99" w:defSemiHidden="1" w:defUnhideWhenUsed="1" w:defQFormat="0" w:count="267">
+    <w:lsdException w:name="Normal" w:semiHidden="0" w:uiPriority="0" w:unhideWhenUsed="0" w:qFormat="1"/>
+    <w:lsdException w:name="heading 1" w:semiHidden="0" w:uiPriority="9" w:unhideWhenUsed="0" w:qFormat="1"/>
+    <w:lsdException w:name="heading 2" w:uiPriority="9" w:qFormat="1"/>
+    <w:lsdException w:name="heading 3" w:uiPriority="9" w:qFormat="1"/>
+    <w:lsdException w:name="heading 4" w:uiPriority="9" w:qFormat="1"/>
+    <w:lsdException w:name="heading 5" w:uiPriority="9" w:qFormat="1"/>
+    <w:lsdException w:name="heading 6" w:uiPriority="9" w:qFormat="1"/>
+    <w:lsdException w:name="heading 7" w:uiPriority="9" w:qFormat="1"/>
+    <w:lsdException w:name="heading 8" w:uiPriority="9" w:qFormat="1"/>
+    <w:lsdException w:name="heading 9" w:uiPriority="9" w:qFormat="1"/>
+    <w:lsdException w:name="toc 1" w:uiPriority="39"/>
+    <w:lsdException w:name="toc 2" w:uiPriority="39"/>
+    <w:lsdException w:name="toc 3" w:uiPriority="39"/>
+    <w:lsdException w:name="toc 4" w:uiPriority="39"/>
+    <w:lsdException w:name="toc 5" w:uiPriority="39"/>
+    <w:lsdException w:name="toc 6" w:uiPriority="39"/>
+    <w:lsdException w:name="toc 7" w:uiPriority="39"/>
+    <w:lsdException w:name="toc 8" w:uiPriority="39"/>
+    <w:lsdException w:name="toc 9" w:uiPriority="39"/>
+    <w:lsdException w:name="caption" w:uiPriority="35" w:qFormat="1"/>
+    <w:lsdException w:name="Title" w:semiHidden="0" w:uiPriority="10" w:unhideWhenUsed="0" w:qFormat="1"/>
+    <w:lsdException w:name="Default Paragraph Font" w:uiPriority="1"/>
+    <w:lsdException w:name="Subtitle" w:semiHidden="0" w:uiPriority="11" w:unhideWhenUsed="0" w:qFormat="1"/>
+    <w:lsdException w:name="Strong" w:semiHidden="0" w:uiPriority="22" w:unhideWhenUsed="0" w:qFormat="1"/>
+    <w:lsdException w:name="Emphasis" w:semiHidden="0" w:uiPriority="20" w:unhideWhenUsed="0" w:qFormat="1"/>
+    <w:lsdException w:name="Table Grid" w:semiHidden="0" w:uiPriority="39" w:unhideWhenUsed="0"/>
+    <w:lsdException w:name="Placeholder Text" w:unhideWhenUsed="0"/>
+    <w:lsdException w:name="No Spacing" w:semiHidden="0" w:uiPriority="1" w:unhideWhenUsed="0" w:qFormat="1"/>
+    <w:lsdException w:name="Light Shading" w:semiHidden="0" w:uiPriority="60" w:unhideWhenUsed="0"/>
+    <w:lsdException w:name="Light List" w:semiHidden="0" w:uiPriority="61" w:unhideWhenUsed="0"/>
+    <w:lsdException w:name="Light Grid" w:semiHidden="0" w:uiPriority="62" w:unhideWhenUsed="0"/>
+    <w:lsdException w:name="Medium Shading 1" w:semiHidden="0" w:uiPriority="63" w:unhideWhenUsed="0"/>
+    <w:lsdException w:name="Medium Shading 2" w:semiHidden="0" w:uiPriority="64" w:unhideWhenUsed="0"/>
+    <w:lsdException w:name="Medium List 1" w:semiHidden="0" w:uiPriority="65" w:unhideWhenUsed="0"/>
+    <w:lsdException w:name="Medium List 2" w:semiHidden="0" w:uiPriority="66" w:unhideWhenUsed="0"/>
+    <w:lsdException w:name="Medium Grid 1" w:semiHidden="0" w:uiPriority="67" w:unhideWhenUsed="0"/>
+    <w:lsdException w:name="Medium Grid 2" w:semiHidden="0" w:uiPriority="68" w:unhideWhenUsed="0"/>
+    <w:lsdException w:name="Medium Grid 3" w:semiHidden="0" w:uiPriority="69" w:unhideWhenUsed="0"/>
+    <w:lsdException w:name="Dark List" w:semiHidden="0" w:uiPriority="70" w:unhideWhenUsed="0"/>
+    <w:lsdException w:name="Colorful Shading" w:semiHidden="0" w:uiPriority="71" w:unhideWhenUsed="0"/>
+    <w:lsdException w:name="Colorful List" w:semiHidden="0" w:uiPriority="72" w:unhideWhenUsed="0"/>
+    <w:lsdException w:name="Colorful Grid" w:semiHidden="0" w:uiPriority="73" w:unhideWhenUsed="0"/>
+    <w:lsdException w:name="Light Shading Accent 1" w:semiHidden="0" w:uiPriority="60" w:unhideWhenUsed="0"/>
+    <w:lsdException w:name="Light List Accent 1" w:semiHidden="0" w:uiPriority="61" w:unhideWhenUsed="0"/>
+    <w:lsdException w:name="Light Grid Accent 1" w:semiHidden="0" w:uiPriority="62" w:unhideWhenUsed="0"/>
+    <w:lsdException w:name="Medium Shading 1 Accent 1" w:semiHidden="0" w:uiPriority="63" w:unhideWhenUsed="0"/>
+    <w:lsdException w:name="Medium Shading 2 Accent 1" w:semiHidden="0" w:uiPriority="64" w:unhideWhenUsed="0"/>
+    <w:lsdException w:name="Medium List 1 Accent 1" w:semiHidden="0" w:uiPriority="65" w:unhideWhenUsed="0"/>
+    <w:lsdException w:name="Revision" w:unhideWhenUsed="0"/>
+    <w:lsdException w:name="List Paragraph" w:semiHidden="0" w:uiPriority="34" w:unhideWhenUsed="0" w:qFormat="1"/>
+    <w:lsdException w:name="Quote" w:semiHidden="0" w:uiPriority="29" w:unhideWhenUsed="0" w:qFormat="1"/>
+    <w:lsdException w:name="Intense Quote" w:semiHidden="0" w:uiPriority="30" w:unhideWhenUsed="0" w:qFormat="1"/>
+    <w:lsdException w:name="Medium List 2 Accent 1" w:semiHidden="0" w:uiPriority="66" w:unhideWhenUsed="0"/>
+    <w:lsdException w:name="Medium Grid 1 Accent 1" w:semiHidden="0" w:uiPriority="67" w:unhideWhenUsed="0"/>
+    <w:lsdException w:name="Medium Grid 2 Accent 1" w:semiHidden="0" w:uiPriority="68" w:unhideWhenUsed="0"/>
+    <w:lsdException w:name="Medium Grid 3 Accent 1" w:semiHidden="0" w:uiPriority="69" w:unhideWhenUsed="0"/>
+    <w:lsdException w:name="Dark List Accent 1" w:semiHidden="0" w:uiPriority="70" w:unhideWhenUsed="0"/>
+    <w:lsdException w:name="Colorful Shading Accent 1" w:semiHidden="0" w:uiPriority="71" w:unhideWhenUsed="0"/>
+    <w:lsdException w:name="Colorful List Accent 1" w:semiHidden="0" w:uiPriority="72" w:unhideWhenUsed="0"/>
+    <w:lsdException w:name="Colorful Grid Accent 1" w:semiHidden="0" w:uiPriority="73" w:unhideWhenUsed="0"/>
+    <w:lsdException w:name="Light Shading Accent 2" w:semiHidden="0" w:uiPriority="60" w:unhideWhenUsed="0"/>
+    <w:lsdException w:name="Light List Accent 2" w:semiHidden="0" w:uiPriority="61" w:unhideWhenUsed="0"/>
+    <w:lsdException w:name="Light Grid Accent 2" w:semiHidden="0" w:uiPriority="62" w:unhideWhenUsed="0"/>
+    <w:lsdException w:name="Medium Shading 1 Accent 2" w:semiHidden="0" w:uiPriority="63" w:unhideWhenUsed="0"/>
+    <w:lsdException w:name="Medium Shading 2 Accent 2" w:semiHidden="0" w:uiPriority="64" w:unhideWhenUsed="0"/>
+    <w:lsdException w:name="Medium List 1 Accent 2" w:semiHidden="0" w:uiPriority="65" w:unhideWhenUsed="0"/>
+    <w:lsdException w:name="Medium List 2 Accent 2" w:semiHidden="0" w:uiPriority="66" w:unhideWhenUsed="0"/>
+    <w:lsdException w:name="Medium Grid 1 Accent 2" w:semiHidden="0" w:uiPriority="67" w:unhideWhenUsed="0"/>
+    <w:lsdException w:name="Medium Grid 2 Accent 2" w:semiHidden="0" w:uiPriority="68" w:unhideWhenUsed="0"/>
+    <w:lsdException w:name="Medium Grid 3 Accent 2" w:semiHidden="0" w:uiPriority="69" w:unhideWhenUsed="0"/>
+    <w:lsdException w:name="Dark List Accent 2" w:semiHidden="0" w:uiPriority="70" w:unhideWhenUsed="0"/>
+    <w:lsdException w:name="Colorful Shading Accent 2" w:semiHidden="0" w:uiPriority="71" w:unhideWhenUsed="0"/>
+    <w:lsdException w:name="Colorful List Accent 2" w:semiHidden="0" w:uiPriority="72" w:unhideWhenUsed="0"/>
+    <w:lsdException w:name="Colorful Grid Accent 2" w:semiHidden="0" w:uiPriority="73" w:unhideWhenUsed="0"/>
+    <w:lsdException w:name="Light Shading Accent 3" w:semiHidden="0" w:uiPriority="60" w:unhideWhenUsed="0"/>
+    <w:lsdException w:name="Light List Accent 3" w:semiHidden="0" w:uiPriority="61" w:unhideWhenUsed="0"/>
+    <w:lsdException w:name="Light Grid Accent 3" w:semiHidden="0" w:uiPriority="62" w:unhideWhenUsed="0"/>
+    <w:lsdException w:name="Medium Shading 1 Accent 3" w:semiHidden="0" w:uiPriority="63" w:unhideWhenUsed="0"/>
+    <w:lsdException w:name="Medium Shading 2 Accent 3" w:semiHidden="0" w:uiPriority="64" w:unhideWhenUsed="0"/>
+    <w:lsdException w:name="Medium List 1 Accent 3" w:semiHidden="0" w:uiPriority="65" w:unhideWhenUsed="0"/>
+    <w:lsdException w:name="Medium List 2 Accent 3" w:semiHidden="0" w:uiPriority="66" w:unhideWhenUsed="0"/>
+    <w:lsdException w:name="Medium Grid 1 Accent 3" w:semiHidden="0" w:uiPriority="67" w:unhideWhenUsed="0"/>
+    <w:lsdException w:name="Medium Grid 2 Accent 3" w:semiHidden="0" w:uiPriority="68" w:unhideWhenUsed="0"/>
+    <w:lsdException w:name="Medium Grid 3 Accent 3" w:semiHidden="0" w:uiPriority="69" w:unhideWhenUsed="0"/>
+    <w:lsdException w:name="Dark List Accent 3" w:semiHidden="0" w:uiPriority="70" w:unhideWhenUsed="0"/>
+    <w:lsdException w:name="Colorful Shading Accent 3" w:semiHidden="0" w:uiPriority="71" w:unhideWhenUsed="0"/>
+    <w:lsdException w:name="Colorful List Accent 3" w:semiHidden="0" w:uiPriority="72" w:unhideWhenUsed="0"/>
+    <w:lsdException w:name="Colorful Grid Accent 3" w:semiHidden="0" w:uiPriority="73" w:unhideWhenUsed="0"/>
+    <w:lsdException w:name="Light Shading Accent 4" w:semiHidden="0" w:uiPriority="60" w:unhideWhenUsed="0"/>
+    <w:lsdException w:name="Light List Accent 4" w:semiHidden="0" w:uiPriority="61" w:unhideWhenUsed="0"/>
+    <w:lsdException w:name="Light Grid Accent 4" w:semiHidden="0" w:uiPriority="62" w:unhideWhenUsed="0"/>
+    <w:lsdException w:name="Medium Shading 1 Accent 4" w:semiHidden="0" w:uiPriority="63" w:unhideWhenUsed="0"/>
+    <w:lsdException w:name="Medium Shading 2 Accent 4" w:semiHidden="0" w:uiPriority="64" w:unhideWhenUsed="0"/>
+    <w:lsdException w:name="Medium List 1 Accent 4" w:semiHidden="0" w:uiPriority="65" w:unhideWhenUsed="0"/>
+    <w:lsdException w:name="Medium List 2 Accent 4" w:semiHidden="0" w:uiPriority="66" w:unhideWhenUsed="0"/>
+    <w:lsdException w:name="Medium Grid 1 Accent 4" w:semiHidden="0" w:uiPriority="67" w:unhideWhenUsed="0"/>
+    <w:lsdException w:name="Medium Grid 2 Accent 4" w:semiHidden="0" w:uiPriority="68" w:unhideWhenUsed="0"/>
+    <w:lsdException w:name="Medium Grid 3 Accent 4" w:semiHidden="0" w:uiPriority="69" w:unhideWhenUsed="0"/>
+    <w:lsdException w:name="Dark List Accent 4" w:semiHidden="0" w:uiPriority="70" w:unhideWhenUsed="0"/>
+    <w:lsdException w:name="Colorful Shading Accent 4" w:semiHidden="0" w:uiPriority="71" w:unhideWhenUsed="0"/>
+    <w:lsdException w:name="Colorful List Accent 4" w:semiHidden="0" w:uiPriority="72" w:unhideWhenUsed="0"/>
+    <w:lsdException w:name="Colorful Grid Accent 4" w:semiHidden="0" w:uiPriority="73" w:unhideWhenUsed="0"/>
+    <w:lsdException w:name="Light Shading Accent 5" w:semiHidden="0" w:uiPriority="60" w:unhideWhenUsed="0"/>
+    <w:lsdException w:name="Light List Accent 5" w:semiHidden="0" w:uiPriority="61" w:unhideWhenUsed="0"/>
+    <w:lsdException w:name="Light Grid Accent 5" w:semiHidden="0" w:uiPriority="62" w:unhideWhenUsed="0"/>
+    <w:lsdException w:name="Medium Shading 1 Accent 5" w:semiHidden="0" w:uiPriority="63" w:unhideWhenUsed="0"/>
+    <w:lsdException w:name="Medium Shading 2 Accent 5" w:semiHidden="0" w:uiPriority="64" w:unhideWhenUsed="0"/>
+    <w:lsdException w:name="Medium List 1 Accent 5" w:semiHidden="0" w:uiPriority="65" w:unhideWhenUsed="0"/>
+    <w:lsdException w:name="Medium List 2 Accent 5" w:semiHidden="0" w:uiPriority="66" w:unhideWhenUsed="0"/>
+    <w:lsdException w:name="Medium Grid 1 Accent 5" w:semiHidden="0" w:uiPriority="67" w:unhideWhenUsed="0"/>
+    <w:lsdException w:name="Medium Grid 2 Accent 5" w:semiHidden="0" w:uiPriority="68" w:unhideWhenUsed="0"/>
+    <w:lsdException w:name="Medium Grid 3 Accent 5" w:semiHidden="0" w:uiPriority="69" w:unhideWhenUsed="0"/>
+    <w:lsdException w:name="Dark List Accent 5" w:semiHidden="0" w:uiPriority="70" w:unhideWhenUsed="0"/>
+    <w:lsdException w:name="Colorful Shading Accent 5" w:semiHidden="0" w:uiPriority="71" w:unhideWhenUsed="0"/>
+    <w:lsdException w:name="Colorful List Accent 5" w:semiHidden="0" w:uiPriority="72" w:unhideWhenUsed="0"/>
+    <w:lsdException w:name="Colorful Grid Accent 5" w:semiHidden="0" w:uiPriority="73" w:unhideWhenUsed="0"/>
+    <w:lsdException w:name="Light Shading Accent 6" w:semiHidden="0" w:uiPriority="60" w:unhideWhenUsed="0"/>
+    <w:lsdException w:name="Light List Accent 6" w:semiHidden="0" w:uiPriority="61" w:unhideWhenUsed="0"/>
+    <w:lsdException w:name="Light Grid Accent 6" w:semiHidden="0" w:uiPriority="62" w:unhideWhenUsed="0"/>
+    <w:lsdException w:name="Medium Shading 1 Accent 6" w:semiHidden="0" w:uiPriority="63" w:unhideWhenUsed="0"/>
+    <w:lsdException w:name="Medium Shading 2 Accent 6" w:semiHidden="0" w:uiPriority="64" w:unhideWhenUsed="0"/>
+    <w:lsdException w:name="Medium List 1 Accent 6" w:semiHidden="0" w:uiPriority="65" w:unhideWhenUsed="0"/>
+    <w:lsdException w:name="Medium List 2 Accent 6" w:semiHidden="0" w:uiPriority="66" w:unhideWhenUsed="0"/>
+    <w:lsdException w:name="Medium Grid 1 Accent 6" w:semiHidden="0" w:uiPriority="67" w:unhideWhenUsed="0"/>
+    <w:lsdException w:name="Medium Grid 2 Accent 6" w:semiHidden="0" w:uiPriority="68" w:unhideWhenUsed="0"/>
+    <w:lsdException w:name="Medium Grid 3 Accent 6" w:semiHidden="0" w:uiPriority="69" w:unhideWhenUsed="0"/>
+    <w:lsdException w:name="Dark List Accent 6" w:semiHidden="0" w:uiPriority="70" w:unhideWhenUsed="0"/>
+    <w:lsdException w:name="Colorful Shading Accent 6" w:semiHidden="0" w:uiPriority="71" w:unhideWhenUsed="0"/>
+    <w:lsdException w:name="Colorful List Accent 6" w:semiHidden="0" w:uiPriority="72" w:unhideWhenUsed="0"/>
+    <w:lsdException w:name="Colorful Grid Accent 6" w:semiHidden="0" w:uiPriority="73" w:unhideWhenUsed="0"/>
+    <w:lsdException w:name="Subtle Emphasis" w:semiHidden="0" w:uiPriority="19" w:unhideWhenUsed="0" w:qFormat="1"/>
+    <w:lsdException w:name="Intense Emphasis" w:semiHidden="0" w:uiPriority="21" w:unhideWhenUsed="0" w:qFormat="1"/>
+    <w:lsdException w:name="Subtle Reference" w:semiHidden="0" w:uiPriority="31" w:unhideWhenUsed="0" w:qFormat="1"/>
+    <w:lsdException w:name="Intense Reference" w:semiHidden="0" w:uiPriority="32" w:unhideWhenUsed="0" w:qFormat="1"/>
+    <w:lsdException w:name="Book Title" w:semiHidden="0" w:uiPriority="33" w:unhideWhenUsed="0" w:qFormat="1"/>
+    <w:lsdException w:name="Bibliography" w:uiPriority="37"/>
+    <w:lsdException w:name="TOC Heading" w:uiPriority="39" w:qFormat="1"/>
   </w:latentStyles>
   <w:style w:type="paragraph" w:default="1" w:styleId="Normal">
     <w:name w:val="Normal"/>
@@ -10886,6 +12679,196 @@
 </w:styles>
 </file>
 
+<file path=word/stylesWithEffects.xml><?xml version="1.0" encoding="utf-8"?>
+<w:styles xmlns:wpc="http://schemas.microsoft.com/office/word/2010/wordprocessingCanvas" xmlns:mc="http://schemas.openxmlformats.org/markup-compatibility/2006" xmlns:o="urn:schemas-microsoft-com:office:office" xmlns:r="http://schemas.openxmlformats.org/officeDocument/2006/relationships" xmlns:m="http://schemas.openxmlformats.org/officeDocument/2006/math" xmlns:v="urn:schemas-microsoft-com:vml" xmlns:wp14="http://schemas.microsoft.com/office/word/2010/wordprocessingDrawing" xmlns:wp="http://schemas.openxmlformats.org/drawingml/2006/wordprocessingDrawing" xmlns:w10="urn:schemas-microsoft-com:office:word" xmlns:w="http://schemas.openxmlformats.org/wordprocessingml/2006/main" xmlns:w14="http://schemas.microsoft.com/office/word/2010/wordml" xmlns:wpg="http://schemas.microsoft.com/office/word/2010/wordprocessingGroup" xmlns:wpi="http://schemas.microsoft.com/office/word/2010/wordprocessingInk" xmlns:wne="http://schemas.microsoft.com/office/word/2006/wordml" xmlns:wps="http://schemas.microsoft.com/office/word/2010/wordprocessingShape" mc:Ignorable="w14 wp14">
+  <w:docDefaults>
+    <w:rPrDefault>
+      <w:rPr>
+        <w:rFonts w:asciiTheme="minorHAnsi" w:eastAsiaTheme="minorEastAsia" w:hAnsiTheme="minorHAnsi" w:cstheme="minorBidi"/>
+        <w:sz w:val="22"/>
+        <w:szCs w:val="22"/>
+        <w:lang w:val="fr-FR" w:eastAsia="fr-FR" w:bidi="ar-SA"/>
+      </w:rPr>
+    </w:rPrDefault>
+    <w:pPrDefault>
+      <w:pPr>
+        <w:spacing w:after="200" w:line="276" w:lineRule="auto"/>
+      </w:pPr>
+    </w:pPrDefault>
+  </w:docDefaults>
+  <w:latentStyles w:defLockedState="0" w:defUIPriority="99" w:defSemiHidden="1" w:defUnhideWhenUsed="1" w:defQFormat="0" w:count="267">
+    <w:lsdException w:name="Normal" w:semiHidden="0" w:uiPriority="0" w:unhideWhenUsed="0" w:qFormat="1"/>
+    <w:lsdException w:name="heading 1" w:semiHidden="0" w:uiPriority="9" w:unhideWhenUsed="0" w:qFormat="1"/>
+    <w:lsdException w:name="heading 2" w:uiPriority="9" w:qFormat="1"/>
+    <w:lsdException w:name="heading 3" w:uiPriority="9" w:qFormat="1"/>
+    <w:lsdException w:name="heading 4" w:uiPriority="9" w:qFormat="1"/>
+    <w:lsdException w:name="heading 5" w:uiPriority="9" w:qFormat="1"/>
+    <w:lsdException w:name="heading 6" w:uiPriority="9" w:qFormat="1"/>
+    <w:lsdException w:name="heading 7" w:uiPriority="9" w:qFormat="1"/>
+    <w:lsdException w:name="heading 8" w:uiPriority="9" w:qFormat="1"/>
+    <w:lsdException w:name="heading 9" w:uiPriority="9" w:qFormat="1"/>
+    <w:lsdException w:name="toc 1" w:uiPriority="39"/>
+    <w:lsdException w:name="toc 2" w:uiPriority="39"/>
+    <w:lsdException w:name="toc 3" w:uiPriority="39"/>
+    <w:lsdException w:name="toc 4" w:uiPriority="39"/>
+    <w:lsdException w:name="toc 5" w:uiPriority="39"/>
+    <w:lsdException w:name="toc 6" w:uiPriority="39"/>
+    <w:lsdException w:name="toc 7" w:uiPriority="39"/>
+    <w:lsdException w:name="toc 8" w:uiPriority="39"/>
+    <w:lsdException w:name="toc 9" w:uiPriority="39"/>
+    <w:lsdException w:name="caption" w:uiPriority="35" w:qFormat="1"/>
+    <w:lsdException w:name="Title" w:semiHidden="0" w:uiPriority="10" w:unhideWhenUsed="0" w:qFormat="1"/>
+    <w:lsdException w:name="Default Paragraph Font" w:uiPriority="1"/>
+    <w:lsdException w:name="Subtitle" w:semiHidden="0" w:uiPriority="11" w:unhideWhenUsed="0" w:qFormat="1"/>
+    <w:lsdException w:name="Strong" w:semiHidden="0" w:uiPriority="22" w:unhideWhenUsed="0" w:qFormat="1"/>
+    <w:lsdException w:name="Emphasis" w:semiHidden="0" w:uiPriority="20" w:unhideWhenUsed="0" w:qFormat="1"/>
+    <w:lsdException w:name="Table Grid" w:semiHidden="0" w:uiPriority="59" w:unhideWhenUsed="0"/>
+    <w:lsdException w:name="Placeholder Text" w:unhideWhenUsed="0"/>
+    <w:lsdException w:name="No Spacing" w:semiHidden="0" w:uiPriority="1" w:unhideWhenUsed="0" w:qFormat="1"/>
+    <w:lsdException w:name="Light Shading" w:semiHidden="0" w:uiPriority="60" w:unhideWhenUsed="0"/>
+    <w:lsdException w:name="Light List" w:semiHidden="0" w:uiPriority="61" w:unhideWhenUsed="0"/>
+    <w:lsdException w:name="Light Grid" w:semiHidden="0" w:uiPriority="62" w:unhideWhenUsed="0"/>
+    <w:lsdException w:name="Medium Shading 1" w:semiHidden="0" w:uiPriority="63" w:unhideWhenUsed="0"/>
+    <w:lsdException w:name="Medium Shading 2" w:semiHidden="0" w:uiPriority="64" w:unhideWhenUsed="0"/>
+    <w:lsdException w:name="Medium List 1" w:semiHidden="0" w:uiPriority="65" w:unhideWhenUsed="0"/>
+    <w:lsdException w:name="Medium List 2" w:semiHidden="0" w:uiPriority="66" w:unhideWhenUsed="0"/>
+    <w:lsdException w:name="Medium Grid 1" w:semiHidden="0" w:uiPriority="67" w:unhideWhenUsed="0"/>
+    <w:lsdException w:name="Medium Grid 2" w:semiHidden="0" w:uiPriority="68" w:unhideWhenUsed="0"/>
+    <w:lsdException w:name="Medium Grid 3" w:semiHidden="0" w:uiPriority="69" w:unhideWhenUsed="0"/>
+    <w:lsdException w:name="Dark List" w:semiHidden="0" w:uiPriority="70" w:unhideWhenUsed="0"/>
+    <w:lsdException w:name="Colorful Shading" w:semiHidden="0" w:uiPriority="71" w:unhideWhenUsed="0"/>
+    <w:lsdException w:name="Colorful List" w:semiHidden="0" w:uiPriority="72" w:unhideWhenUsed="0"/>
+    <w:lsdException w:name="Colorful Grid" w:semiHidden="0" w:uiPriority="73" w:unhideWhenUsed="0"/>
+    <w:lsdException w:name="Light Shading Accent 1" w:semiHidden="0" w:uiPriority="60" w:unhideWhenUsed="0"/>
+    <w:lsdException w:name="Light List Accent 1" w:semiHidden="0" w:uiPriority="61" w:unhideWhenUsed="0"/>
+    <w:lsdException w:name="Light Grid Accent 1" w:semiHidden="0" w:uiPriority="62" w:unhideWhenUsed="0"/>
+    <w:lsdException w:name="Medium Shading 1 Accent 1" w:semiHidden="0" w:uiPriority="63" w:unhideWhenUsed="0"/>
+    <w:lsdException w:name="Medium Shading 2 Accent 1" w:semiHidden="0" w:uiPriority="64" w:unhideWhenUsed="0"/>
+    <w:lsdException w:name="Medium List 1 Accent 1" w:semiHidden="0" w:uiPriority="65" w:unhideWhenUsed="0"/>
+    <w:lsdException w:name="Revision" w:unhideWhenUsed="0"/>
+    <w:lsdException w:name="List Paragraph" w:semiHidden="0" w:uiPriority="34" w:unhideWhenUsed="0" w:qFormat="1"/>
+    <w:lsdException w:name="Quote" w:semiHidden="0" w:uiPriority="29" w:unhideWhenUsed="0" w:qFormat="1"/>
+    <w:lsdException w:name="Intense Quote" w:semiHidden="0" w:uiPriority="30" w:unhideWhenUsed="0" w:qFormat="1"/>
+    <w:lsdException w:name="Medium List 2 Accent 1" w:semiHidden="0" w:uiPriority="66" w:unhideWhenUsed="0"/>
+    <w:lsdException w:name="Medium Grid 1 Accent 1" w:semiHidden="0" w:uiPriority="67" w:unhideWhenUsed="0"/>
+    <w:lsdException w:name="Medium Grid 2 Accent 1" w:semiHidden="0" w:uiPriority="68" w:unhideWhenUsed="0"/>
+    <w:lsdException w:name="Medium Grid 3 Accent 1" w:semiHidden="0" w:uiPriority="69" w:unhideWhenUsed="0"/>
+    <w:lsdException w:name="Dark List Accent 1" w:semiHidden="0" w:uiPriority="70" w:unhideWhenUsed="0"/>
+    <w:lsdException w:name="Colorful Shading Accent 1" w:semiHidden="0" w:uiPriority="71" w:unhideWhenUsed="0"/>
+    <w:lsdException w:name="Colorful List Accent 1" w:semiHidden="0" w:uiPriority="72" w:unhideWhenUsed="0"/>
+    <w:lsdException w:name="Colorful Grid Accent 1" w:semiHidden="0" w:uiPriority="73" w:unhideWhenUsed="0"/>
+    <w:lsdException w:name="Light Shading Accent 2" w:semiHidden="0" w:uiPriority="60" w:unhideWhenUsed="0"/>
+    <w:lsdException w:name="Light List Accent 2" w:semiHidden="0" w:uiPriority="61" w:unhideWhenUsed="0"/>
+    <w:lsdException w:name="Light Grid Accent 2" w:semiHidden="0" w:uiPriority="62" w:unhideWhenUsed="0"/>
+    <w:lsdException w:name="Medium Shading 1 Accent 2" w:semiHidden="0" w:uiPriority="63" w:unhideWhenUsed="0"/>
+    <w:lsdException w:name="Medium Shading 2 Accent 2" w:semiHidden="0" w:uiPriority="64" w:unhideWhenUsed="0"/>
+    <w:lsdException w:name="Medium List 1 Accent 2" w:semiHidden="0" w:uiPriority="65" w:unhideWhenUsed="0"/>
+    <w:lsdException w:name="Medium List 2 Accent 2" w:semiHidden="0" w:uiPriority="66" w:unhideWhenUsed="0"/>
+    <w:lsdException w:name="Medium Grid 1 Accent 2" w:semiHidden="0" w:uiPriority="67" w:unhideWhenUsed="0"/>
+    <w:lsdException w:name="Medium Grid 2 Accent 2" w:semiHidden="0" w:uiPriority="68" w:unhideWhenUsed="0"/>
+    <w:lsdException w:name="Medium Grid 3 Accent 2" w:semiHidden="0" w:uiPriority="69" w:unhideWhenUsed="0"/>
+    <w:lsdException w:name="Dark List Accent 2" w:semiHidden="0" w:uiPriority="70" w:unhideWhenUsed="0"/>
+    <w:lsdException w:name="Colorful Shading Accent 2" w:semiHidden="0" w:uiPriority="71" w:unhideWhenUsed="0"/>
+    <w:lsdException w:name="Colorful List Accent 2" w:semiHidden="0" w:uiPriority="72" w:unhideWhenUsed="0"/>
+    <w:lsdException w:name="Colorful Grid Accent 2" w:semiHidden="0" w:uiPriority="73" w:unhideWhenUsed="0"/>
+    <w:lsdException w:name="Light Shading Accent 3" w:semiHidden="0" w:uiPriority="60" w:unhideWhenUsed="0"/>
+    <w:lsdException w:name="Light List Accent 3" w:semiHidden="0" w:uiPriority="61" w:unhideWhenUsed="0"/>
+    <w:lsdException w:name="Light Grid Accent 3" w:semiHidden="0" w:uiPriority="62" w:unhideWhenUsed="0"/>
+    <w:lsdException w:name="Medium Shading 1 Accent 3" w:semiHidden="0" w:uiPriority="63" w:unhideWhenUsed="0"/>
+    <w:lsdException w:name="Medium Shading 2 Accent 3" w:semiHidden="0" w:uiPriority="64" w:unhideWhenUsed="0"/>
+    <w:lsdException w:name="Medium List 1 Accent 3" w:semiHidden="0" w:uiPriority="65" w:unhideWhenUsed="0"/>
+    <w:lsdException w:name="Medium List 2 Accent 3" w:semiHidden="0" w:uiPriority="66" w:unhideWhenUsed="0"/>
+    <w:lsdException w:name="Medium Grid 1 Accent 3" w:semiHidden="0" w:uiPriority="67" w:unhideWhenUsed="0"/>
+    <w:lsdException w:name="Medium Grid 2 Accent 3" w:semiHidden="0" w:uiPriority="68" w:unhideWhenUsed="0"/>
+    <w:lsdException w:name="Medium Grid 3 Accent 3" w:semiHidden="0" w:uiPriority="69" w:unhideWhenUsed="0"/>
+    <w:lsdException w:name="Dark List Accent 3" w:semiHidden="0" w:uiPriority="70" w:unhideWhenUsed="0"/>
+    <w:lsdException w:name="Colorful Shading Accent 3" w:semiHidden="0" w:uiPriority="71" w:unhideWhenUsed="0"/>
+    <w:lsdException w:name="Colorful List Accent 3" w:semiHidden="0" w:uiPriority="72" w:unhideWhenUsed="0"/>
+    <w:lsdException w:name="Colorful Grid Accent 3" w:semiHidden="0" w:uiPriority="73" w:unhideWhenUsed="0"/>
+    <w:lsdException w:name="Light Shading Accent 4" w:semiHidden="0" w:uiPriority="60" w:unhideWhenUsed="0"/>
+    <w:lsdException w:name="Light List Accent 4" w:semiHidden="0" w:uiPriority="61" w:unhideWhenUsed="0"/>
+    <w:lsdException w:name="Light Grid Accent 4" w:semiHidden="0" w:uiPriority="62" w:unhideWhenUsed="0"/>
+    <w:lsdException w:name="Medium Shading 1 Accent 4" w:semiHidden="0" w:uiPriority="63" w:unhideWhenUsed="0"/>
+    <w:lsdException w:name="Medium Shading 2 Accent 4" w:semiHidden="0" w:uiPriority="64" w:unhideWhenUsed="0"/>
+    <w:lsdException w:name="Medium List 1 Accent 4" w:semiHidden="0" w:uiPriority="65" w:unhideWhenUsed="0"/>
+    <w:lsdException w:name="Medium List 2 Accent 4" w:semiHidden="0" w:uiPriority="66" w:unhideWhenUsed="0"/>
+    <w:lsdException w:name="Medium Grid 1 Accent 4" w:semiHidden="0" w:uiPriority="67" w:unhideWhenUsed="0"/>
+    <w:lsdException w:name="Medium Grid 2 Accent 4" w:semiHidden="0" w:uiPriority="68" w:unhideWhenUsed="0"/>
+    <w:lsdException w:name="Medium Grid 3 Accent 4" w:semiHidden="0" w:uiPriority="69" w:unhideWhenUsed="0"/>
+    <w:lsdException w:name="Dark List Accent 4" w:semiHidden="0" w:uiPriority="70" w:unhideWhenUsed="0"/>
+    <w:lsdException w:name="Colorful Shading Accent 4" w:semiHidden="0" w:uiPriority="71" w:unhideWhenUsed="0"/>
+    <w:lsdException w:name="Colorful List Accent 4" w:semiHidden="0" w:uiPriority="72" w:unhideWhenUsed="0"/>
+    <w:lsdException w:name="Colorful Grid Accent 4" w:semiHidden="0" w:uiPriority="73" w:unhideWhenUsed="0"/>
+    <w:lsdException w:name="Light Shading Accent 5" w:semiHidden="0" w:uiPriority="60" w:unhideWhenUsed="0"/>
+    <w:lsdException w:name="Light List Accent 5" w:semiHidden="0" w:uiPriority="61" w:unhideWhenUsed="0"/>
+    <w:lsdException w:name="Light Grid Accent 5" w:semiHidden="0" w:uiPriority="62" w:unhideWhenUsed="0"/>
+    <w:lsdException w:name="Medium Shading 1 Accent 5" w:semiHidden="0" w:uiPriority="63" w:unhideWhenUsed="0"/>
+    <w:lsdException w:name="Medium Shading 2 Accent 5" w:semiHidden="0" w:uiPriority="64" w:unhideWhenUsed="0"/>
+    <w:lsdException w:name="Medium List 1 Accent 5" w:semiHidden="0" w:uiPriority="65" w:unhideWhenUsed="0"/>
+    <w:lsdException w:name="Medium List 2 Accent 5" w:semiHidden="0" w:uiPriority="66" w:unhideWhenUsed="0"/>
+    <w:lsdException w:name="Medium Grid 1 Accent 5" w:semiHidden="0" w:uiPriority="67" w:unhideWhenUsed="0"/>
+    <w:lsdException w:name="Medium Grid 2 Accent 5" w:semiHidden="0" w:uiPriority="68" w:unhideWhenUsed="0"/>
+    <w:lsdException w:name="Medium Grid 3 Accent 5" w:semiHidden="0" w:uiPriority="69" w:unhideWhenUsed="0"/>
+    <w:lsdException w:name="Dark List Accent 5" w:semiHidden="0" w:uiPriority="70" w:unhideWhenUsed="0"/>
+    <w:lsdException w:name="Colorful Shading Accent 5" w:semiHidden="0" w:uiPriority="71" w:unhideWhenUsed="0"/>
+    <w:lsdException w:name="Colorful List Accent 5" w:semiHidden="0" w:uiPriority="72" w:unhideWhenUsed="0"/>
+    <w:lsdException w:name="Colorful Grid Accent 5" w:semiHidden="0" w:uiPriority="73" w:unhideWhenUsed="0"/>
+    <w:lsdException w:name="Light Shading Accent 6" w:semiHidden="0" w:uiPriority="60" w:unhideWhenUsed="0"/>
+    <w:lsdException w:name="Light List Accent 6" w:semiHidden="0" w:uiPriority="61" w:unhideWhenUsed="0"/>
+    <w:lsdException w:name="Light Grid Accent 6" w:semiHidden="0" w:uiPriority="62" w:unhideWhenUsed="0"/>
+    <w:lsdException w:name="Medium Shading 1 Accent 6" w:semiHidden="0" w:uiPriority="63" w:unhideWhenUsed="0"/>
+    <w:lsdException w:name="Medium Shading 2 Accent 6" w:semiHidden="0" w:uiPriority="64" w:unhideWhenUsed="0"/>
+    <w:lsdException w:name="Medium List 1 Accent 6" w:semiHidden="0" w:uiPriority="65" w:unhideWhenUsed="0"/>
+    <w:lsdException w:name="Medium List 2 Accent 6" w:semiHidden="0" w:uiPriority="66" w:unhideWhenUsed="0"/>
+    <w:lsdException w:name="Medium Grid 1 Accent 6" w:semiHidden="0" w:uiPriority="67" w:unhideWhenUsed="0"/>
+    <w:lsdException w:name="Medium Grid 2 Accent 6" w:semiHidden="0" w:uiPriority="68" w:unhideWhenUsed="0"/>
+    <w:lsdException w:name="Medium Grid 3 Accent 6" w:semiHidden="0" w:uiPriority="69" w:unhideWhenUsed="0"/>
+    <w:lsdException w:name="Dark List Accent 6" w:semiHidden="0" w:uiPriority="70" w:unhideWhenUsed="0"/>
+    <w:lsdException w:name="Colorful Shading Accent 6" w:semiHidden="0" w:uiPriority="71" w:unhideWhenUsed="0"/>
+    <w:lsdException w:name="Colorful List Accent 6" w:semiHidden="0" w:uiPriority="72" w:unhideWhenUsed="0"/>
+    <w:lsdException w:name="Colorful Grid Accent 6" w:semiHidden="0" w:uiPriority="73" w:unhideWhenUsed="0"/>
+    <w:lsdException w:name="Subtle Emphasis" w:semiHidden="0" w:uiPriority="19" w:unhideWhenUsed="0" w:qFormat="1"/>
+    <w:lsdException w:name="Intense Emphasis" w:semiHidden="0" w:uiPriority="21" w:unhideWhenUsed="0" w:qFormat="1"/>
+    <w:lsdException w:name="Subtle Reference" w:semiHidden="0" w:uiPriority="31" w:unhideWhenUsed="0" w:qFormat="1"/>
+    <w:lsdException w:name="Intense Reference" w:semiHidden="0" w:uiPriority="32" w:unhideWhenUsed="0" w:qFormat="1"/>
+    <w:lsdException w:name="Book Title" w:semiHidden="0" w:uiPriority="33" w:unhideWhenUsed="0" w:qFormat="1"/>
+    <w:lsdException w:name="Bibliography" w:uiPriority="37"/>
+    <w:lsdException w:name="TOC Heading" w:uiPriority="39" w:qFormat="1"/>
+  </w:latentStyles>
+  <w:style w:type="paragraph" w:default="1" w:styleId="Normal">
+    <w:name w:val="Normal"/>
+    <w:qFormat/>
+  </w:style>
+  <w:style w:type="character" w:default="1" w:styleId="Policepardfaut">
+    <w:name w:val="Default Paragraph Font"/>
+    <w:uiPriority w:val="1"/>
+    <w:semiHidden/>
+    <w:unhideWhenUsed/>
+  </w:style>
+  <w:style w:type="table" w:default="1" w:styleId="TableauNormal">
+    <w:name w:val="Normal Table"/>
+    <w:uiPriority w:val="99"/>
+    <w:semiHidden/>
+    <w:unhideWhenUsed/>
+    <w:tblPr>
+      <w:tblInd w:w="0" w:type="dxa"/>
+      <w:tblCellMar>
+        <w:top w:w="0" w:type="dxa"/>
+        <w:left w:w="108" w:type="dxa"/>
+        <w:bottom w:w="0" w:type="dxa"/>
+        <w:right w:w="108" w:type="dxa"/>
+      </w:tblCellMar>
+    </w:tblPr>
+  </w:style>
+  <w:style w:type="numbering" w:default="1" w:styleId="Aucuneliste">
+    <w:name w:val="No List"/>
+    <w:uiPriority w:val="99"/>
+    <w:semiHidden/>
+    <w:unhideWhenUsed/>
+  </w:style>
+</w:styles>
+</file>
+
 <file path=word/theme/theme1.xml><?xml version="1.0" encoding="utf-8"?>
 <a:theme xmlns:a="http://schemas.openxmlformats.org/drawingml/2006/main" name="Thème Office">
   <a:themeElements>
@@ -11141,7 +13124,7 @@
   <a:extraClrSchemeLst/>
   <a:extLst>
     <a:ext uri="{05A4C25C-085E-4340-85A3-A5531E510DB2}">
-      <thm15:themeFamily xmlns:thm15="http://schemas.microsoft.com/office/thememl/2012/main" name="Office Theme" id="{62F939B6-93AF-4DB8-9C6B-D6C7DFDC589F}" vid="{4A3C46E8-61CC-4603-A589-7422A47A8E4A}"/>
+      <thm15:themeFamily xmlns:thm15="http://schemas.microsoft.com/office/thememl/2012/main" xmlns="" name="Office Theme" id="{62F939B6-93AF-4DB8-9C6B-D6C7DFDC589F}" vid="{4A3C46E8-61CC-4603-A589-7422A47A8E4A}"/>
     </a:ext>
   </a:extLst>
 </a:theme>
@@ -11152,7 +13135,7 @@
 </file>
 
 <file path=customXml/itemProps1.xml><?xml version="1.0" encoding="utf-8"?>
-<ds:datastoreItem xmlns:ds="http://schemas.openxmlformats.org/officeDocument/2006/customXml" ds:itemID="{B3A4AAEC-0835-436E-8331-74365E549F2F}">
+<ds:datastoreItem xmlns:ds="http://schemas.openxmlformats.org/officeDocument/2006/customXml" ds:itemID="{0C110CFA-4DE3-42F6-B570-23991C4485BD}">
   <ds:schemaRefs>
     <ds:schemaRef ds:uri="http://schemas.openxmlformats.org/officeDocument/2006/bibliography"/>
   </ds:schemaRefs>

</xml_diff>

<commit_message>
Fix table des matieres
</commit_message>
<xml_diff>
--- a/Mémoire.docx
+++ b/Mémoire.docx
@@ -16,6 +16,14 @@
           <w:docPartUnique/>
         </w:docPartObj>
       </w:sdtPr>
+      <w:sdtEndPr>
+        <w:rPr>
+          <w:rFonts w:ascii="Arial" w:eastAsiaTheme="minorEastAsia" w:hAnsi="Arial" w:cstheme="minorBidi"/>
+          <w:color w:val="auto"/>
+          <w:sz w:val="24"/>
+          <w:szCs w:val="21"/>
+        </w:rPr>
+      </w:sdtEndPr>
       <w:sdtContent>
         <w:p>
           <w:r>
@@ -341,16 +349,24 @@
         <w:p>
           <w:pPr>
             <w:pStyle w:val="Titre1"/>
-            <w:rPr>
-              <w:caps/>
-              <w:color w:val="44546A" w:themeColor="text2"/>
-              <w:spacing w:val="30"/>
-              <w:sz w:val="72"/>
-              <w:szCs w:val="72"/>
-            </w:rPr>
           </w:pPr>
           <w:r>
             <w:br w:type="page"/>
+          </w:r>
+        </w:p>
+        <w:p>
+          <w:pPr>
+            <w:jc w:val="center"/>
+          </w:pPr>
+          <w:r>
+            <w:rPr>
+              <w:rFonts w:asciiTheme="majorHAnsi" w:eastAsiaTheme="majorEastAsia" w:hAnsiTheme="majorHAnsi" w:cstheme="majorBidi"/>
+              <w:color w:val="2E74B5" w:themeColor="accent1" w:themeShade="BF"/>
+              <w:sz w:val="40"/>
+              <w:szCs w:val="40"/>
+            </w:rPr>
+            <w:lastRenderedPageBreak/>
+            <w:t>Table des matières</w:t>
           </w:r>
         </w:p>
       </w:sdtContent>
@@ -374,11 +390,6 @@
         </w:rPr>
       </w:sdtEndPr>
       <w:sdtContent>
-        <w:p>
-          <w:r>
-            <w:t>Table des matières</w:t>
-          </w:r>
-        </w:p>
         <w:p>
           <w:pPr>
             <w:pStyle w:val="TM1"/>
@@ -399,7 +410,7 @@
           <w:r>
             <w:fldChar w:fldCharType="separate"/>
           </w:r>
-          <w:hyperlink w:anchor="_Toc444183749" w:history="1">
+          <w:hyperlink w:anchor="_Toc444186958" w:history="1">
             <w:r>
               <w:rPr>
                 <w:rStyle w:val="Lienhypertexte"/>
@@ -426,7 +437,7 @@
                 <w:noProof/>
                 <w:webHidden/>
               </w:rPr>
-              <w:instrText xml:space="preserve"> PAGEREF _Toc444183749 \h </w:instrText>
+              <w:instrText xml:space="preserve"> PAGEREF _Toc444186958 \h </w:instrText>
             </w:r>
             <w:r>
               <w:rPr>
@@ -468,7 +479,7 @@
               <w:lang w:eastAsia="fr-FR"/>
             </w:rPr>
           </w:pPr>
-          <w:hyperlink w:anchor="_Toc444183750" w:history="1">
+          <w:hyperlink w:anchor="_Toc444186959" w:history="1">
             <w:r>
               <w:rPr>
                 <w:rStyle w:val="Lienhypertexte"/>
@@ -512,7 +523,7 @@
                 <w:noProof/>
                 <w:webHidden/>
               </w:rPr>
-              <w:instrText xml:space="preserve"> PAGEREF _Toc444183750 \h </w:instrText>
+              <w:instrText xml:space="preserve"> PAGEREF _Toc444186959 \h </w:instrText>
             </w:r>
             <w:r>
               <w:rPr>
@@ -558,7 +569,7 @@
               <w:lang w:eastAsia="fr-FR"/>
             </w:rPr>
           </w:pPr>
-          <w:hyperlink w:anchor="_Toc444183751" w:history="1">
+          <w:hyperlink w:anchor="_Toc444186960" w:history="1">
             <w:r>
               <w:rPr>
                 <w:rStyle w:val="Lienhypertexte"/>
@@ -602,7 +613,7 @@
                 <w:noProof/>
                 <w:webHidden/>
               </w:rPr>
-              <w:instrText xml:space="preserve"> PAGEREF _Toc444183751 \h </w:instrText>
+              <w:instrText xml:space="preserve"> PAGEREF _Toc444186960 \h </w:instrText>
             </w:r>
             <w:r>
               <w:rPr>
@@ -648,7 +659,7 @@
               <w:lang w:eastAsia="fr-FR"/>
             </w:rPr>
           </w:pPr>
-          <w:hyperlink w:anchor="_Toc444183752" w:history="1">
+          <w:hyperlink w:anchor="_Toc444186961" w:history="1">
             <w:r>
               <w:rPr>
                 <w:rStyle w:val="Lienhypertexte"/>
@@ -692,7 +703,7 @@
                 <w:noProof/>
                 <w:webHidden/>
               </w:rPr>
-              <w:instrText xml:space="preserve"> PAGEREF _Toc444183752 \h </w:instrText>
+              <w:instrText xml:space="preserve"> PAGEREF _Toc444186961 \h </w:instrText>
             </w:r>
             <w:r>
               <w:rPr>
@@ -738,7 +749,7 @@
               <w:lang w:eastAsia="fr-FR"/>
             </w:rPr>
           </w:pPr>
-          <w:hyperlink w:anchor="_Toc444183753" w:history="1">
+          <w:hyperlink w:anchor="_Toc444186962" w:history="1">
             <w:r>
               <w:rPr>
                 <w:rStyle w:val="Lienhypertexte"/>
@@ -782,7 +793,7 @@
                 <w:noProof/>
                 <w:webHidden/>
               </w:rPr>
-              <w:instrText xml:space="preserve"> PAGEREF _Toc444183753 \h </w:instrText>
+              <w:instrText xml:space="preserve"> PAGEREF _Toc444186962 \h </w:instrText>
             </w:r>
             <w:r>
               <w:rPr>
@@ -828,7 +839,7 @@
               <w:lang w:eastAsia="fr-FR"/>
             </w:rPr>
           </w:pPr>
-          <w:hyperlink w:anchor="_Toc444183754" w:history="1">
+          <w:hyperlink w:anchor="_Toc444186963" w:history="1">
             <w:r>
               <w:rPr>
                 <w:rStyle w:val="Lienhypertexte"/>
@@ -872,7 +883,7 @@
                 <w:noProof/>
                 <w:webHidden/>
               </w:rPr>
-              <w:instrText xml:space="preserve"> PAGEREF _Toc444183754 \h </w:instrText>
+              <w:instrText xml:space="preserve"> PAGEREF _Toc444186963 \h </w:instrText>
             </w:r>
             <w:r>
               <w:rPr>
@@ -918,7 +929,7 @@
               <w:lang w:eastAsia="fr-FR"/>
             </w:rPr>
           </w:pPr>
-          <w:hyperlink w:anchor="_Toc444183755" w:history="1">
+          <w:hyperlink w:anchor="_Toc444186964" w:history="1">
             <w:r>
               <w:rPr>
                 <w:rStyle w:val="Lienhypertexte"/>
@@ -962,7 +973,7 @@
                 <w:noProof/>
                 <w:webHidden/>
               </w:rPr>
-              <w:instrText xml:space="preserve"> PAGEREF _Toc444183755 \h </w:instrText>
+              <w:instrText xml:space="preserve"> PAGEREF _Toc444186964 \h </w:instrText>
             </w:r>
             <w:r>
               <w:rPr>
@@ -1008,7 +1019,7 @@
               <w:lang w:eastAsia="fr-FR"/>
             </w:rPr>
           </w:pPr>
-          <w:hyperlink w:anchor="_Toc444183756" w:history="1">
+          <w:hyperlink w:anchor="_Toc444186965" w:history="1">
             <w:r>
               <w:rPr>
                 <w:rStyle w:val="Lienhypertexte"/>
@@ -1052,7 +1063,7 @@
                 <w:noProof/>
                 <w:webHidden/>
               </w:rPr>
-              <w:instrText xml:space="preserve"> PAGEREF _Toc444183756 \h </w:instrText>
+              <w:instrText xml:space="preserve"> PAGEREF _Toc444186965 \h </w:instrText>
             </w:r>
             <w:r>
               <w:rPr>
@@ -1098,7 +1109,7 @@
               <w:lang w:eastAsia="fr-FR"/>
             </w:rPr>
           </w:pPr>
-          <w:hyperlink w:anchor="_Toc444183757" w:history="1">
+          <w:hyperlink w:anchor="_Toc444186966" w:history="1">
             <w:r>
               <w:rPr>
                 <w:rStyle w:val="Lienhypertexte"/>
@@ -1142,7 +1153,7 @@
                 <w:noProof/>
                 <w:webHidden/>
               </w:rPr>
-              <w:instrText xml:space="preserve"> PAGEREF _Toc444183757 \h </w:instrText>
+              <w:instrText xml:space="preserve"> PAGEREF _Toc444186966 \h </w:instrText>
             </w:r>
             <w:r>
               <w:rPr>
@@ -1188,7 +1199,7 @@
               <w:lang w:eastAsia="fr-FR"/>
             </w:rPr>
           </w:pPr>
-          <w:hyperlink w:anchor="_Toc444183758" w:history="1">
+          <w:hyperlink w:anchor="_Toc444186967" w:history="1">
             <w:r>
               <w:rPr>
                 <w:rStyle w:val="Lienhypertexte"/>
@@ -1232,7 +1243,7 @@
                 <w:noProof/>
                 <w:webHidden/>
               </w:rPr>
-              <w:instrText xml:space="preserve"> PAGEREF _Toc444183758 \h </w:instrText>
+              <w:instrText xml:space="preserve"> PAGEREF _Toc444186967 \h </w:instrText>
             </w:r>
             <w:r>
               <w:rPr>
@@ -1278,7 +1289,7 @@
               <w:lang w:eastAsia="fr-FR"/>
             </w:rPr>
           </w:pPr>
-          <w:hyperlink w:anchor="_Toc444183759" w:history="1">
+          <w:hyperlink w:anchor="_Toc444186968" w:history="1">
             <w:r>
               <w:rPr>
                 <w:rStyle w:val="Lienhypertexte"/>
@@ -1322,7 +1333,7 @@
                 <w:noProof/>
                 <w:webHidden/>
               </w:rPr>
-              <w:instrText xml:space="preserve"> PAGEREF _Toc444183759 \h </w:instrText>
+              <w:instrText xml:space="preserve"> PAGEREF _Toc444186968 \h </w:instrText>
             </w:r>
             <w:r>
               <w:rPr>
@@ -1368,7 +1379,7 @@
               <w:lang w:eastAsia="fr-FR"/>
             </w:rPr>
           </w:pPr>
-          <w:hyperlink w:anchor="_Toc444183760" w:history="1">
+          <w:hyperlink w:anchor="_Toc444186969" w:history="1">
             <w:r>
               <w:rPr>
                 <w:rStyle w:val="Lienhypertexte"/>
@@ -1412,7 +1423,7 @@
                 <w:noProof/>
                 <w:webHidden/>
               </w:rPr>
-              <w:instrText xml:space="preserve"> PAGEREF _Toc444183760 \h </w:instrText>
+              <w:instrText xml:space="preserve"> PAGEREF _Toc444186969 \h </w:instrText>
             </w:r>
             <w:r>
               <w:rPr>
@@ -1458,7 +1469,7 @@
               <w:lang w:eastAsia="fr-FR"/>
             </w:rPr>
           </w:pPr>
-          <w:hyperlink w:anchor="_Toc444183761" w:history="1">
+          <w:hyperlink w:anchor="_Toc444186970" w:history="1">
             <w:r>
               <w:rPr>
                 <w:rStyle w:val="Lienhypertexte"/>
@@ -1502,7 +1513,7 @@
                 <w:noProof/>
                 <w:webHidden/>
               </w:rPr>
-              <w:instrText xml:space="preserve"> PAGEREF _Toc444183761 \h </w:instrText>
+              <w:instrText xml:space="preserve"> PAGEREF _Toc444186970 \h </w:instrText>
             </w:r>
             <w:r>
               <w:rPr>
@@ -1547,7 +1558,7 @@
               <w:lang w:eastAsia="fr-FR"/>
             </w:rPr>
           </w:pPr>
-          <w:hyperlink w:anchor="_Toc444183762" w:history="1">
+          <w:hyperlink w:anchor="_Toc444186971" w:history="1">
             <w:r>
               <w:rPr>
                 <w:rStyle w:val="Lienhypertexte"/>
@@ -1574,7 +1585,7 @@
                 <w:noProof/>
                 <w:webHidden/>
               </w:rPr>
-              <w:instrText xml:space="preserve"> PAGEREF _Toc444183762 \h </w:instrText>
+              <w:instrText xml:space="preserve"> PAGEREF _Toc444186971 \h </w:instrText>
             </w:r>
             <w:r>
               <w:rPr>
@@ -1616,7 +1627,7 @@
               <w:lang w:eastAsia="fr-FR"/>
             </w:rPr>
           </w:pPr>
-          <w:hyperlink w:anchor="_Toc444183763" w:history="1">
+          <w:hyperlink w:anchor="_Toc444186972" w:history="1">
             <w:r>
               <w:rPr>
                 <w:rStyle w:val="Lienhypertexte"/>
@@ -1660,7 +1671,7 @@
                 <w:noProof/>
                 <w:webHidden/>
               </w:rPr>
-              <w:instrText xml:space="preserve"> PAGEREF _Toc444183763 \h </w:instrText>
+              <w:instrText xml:space="preserve"> PAGEREF _Toc444186972 \h </w:instrText>
             </w:r>
             <w:r>
               <w:rPr>
@@ -1706,7 +1717,7 @@
               <w:lang w:eastAsia="fr-FR"/>
             </w:rPr>
           </w:pPr>
-          <w:hyperlink w:anchor="_Toc444183764" w:history="1">
+          <w:hyperlink w:anchor="_Toc444186973" w:history="1">
             <w:r>
               <w:rPr>
                 <w:rStyle w:val="Lienhypertexte"/>
@@ -1750,7 +1761,7 @@
                 <w:noProof/>
                 <w:webHidden/>
               </w:rPr>
-              <w:instrText xml:space="preserve"> PAGEREF _Toc444183764 \h </w:instrText>
+              <w:instrText xml:space="preserve"> PAGEREF _Toc444186973 \h </w:instrText>
             </w:r>
             <w:r>
               <w:rPr>
@@ -1796,7 +1807,7 @@
               <w:lang w:eastAsia="fr-FR"/>
             </w:rPr>
           </w:pPr>
-          <w:hyperlink w:anchor="_Toc444183765" w:history="1">
+          <w:hyperlink w:anchor="_Toc444186974" w:history="1">
             <w:r>
               <w:rPr>
                 <w:rStyle w:val="Lienhypertexte"/>
@@ -1840,7 +1851,7 @@
                 <w:noProof/>
                 <w:webHidden/>
               </w:rPr>
-              <w:instrText xml:space="preserve"> PAGEREF _Toc444183765 \h </w:instrText>
+              <w:instrText xml:space="preserve"> PAGEREF _Toc444186974 \h </w:instrText>
             </w:r>
             <w:r>
               <w:rPr>
@@ -1886,7 +1897,7 @@
               <w:lang w:eastAsia="fr-FR"/>
             </w:rPr>
           </w:pPr>
-          <w:hyperlink w:anchor="_Toc444183766" w:history="1">
+          <w:hyperlink w:anchor="_Toc444186975" w:history="1">
             <w:r>
               <w:rPr>
                 <w:rStyle w:val="Lienhypertexte"/>
@@ -1930,7 +1941,7 @@
                 <w:noProof/>
                 <w:webHidden/>
               </w:rPr>
-              <w:instrText xml:space="preserve"> PAGEREF _Toc444183766 \h </w:instrText>
+              <w:instrText xml:space="preserve"> PAGEREF _Toc444186975 \h </w:instrText>
             </w:r>
             <w:r>
               <w:rPr>
@@ -1976,7 +1987,7 @@
               <w:lang w:eastAsia="fr-FR"/>
             </w:rPr>
           </w:pPr>
-          <w:hyperlink w:anchor="_Toc444183767" w:history="1">
+          <w:hyperlink w:anchor="_Toc444186976" w:history="1">
             <w:r>
               <w:rPr>
                 <w:rStyle w:val="Lienhypertexte"/>
@@ -2020,7 +2031,7 @@
                 <w:noProof/>
                 <w:webHidden/>
               </w:rPr>
-              <w:instrText xml:space="preserve"> PAGEREF _Toc444183767 \h </w:instrText>
+              <w:instrText xml:space="preserve"> PAGEREF _Toc444186976 \h </w:instrText>
             </w:r>
             <w:r>
               <w:rPr>
@@ -2066,7 +2077,7 @@
               <w:lang w:eastAsia="fr-FR"/>
             </w:rPr>
           </w:pPr>
-          <w:hyperlink w:anchor="_Toc444183768" w:history="1">
+          <w:hyperlink w:anchor="_Toc444186977" w:history="1">
             <w:r>
               <w:rPr>
                 <w:rStyle w:val="Lienhypertexte"/>
@@ -2110,7 +2121,7 @@
                 <w:noProof/>
                 <w:webHidden/>
               </w:rPr>
-              <w:instrText xml:space="preserve"> PAGEREF _Toc444183768 \h </w:instrText>
+              <w:instrText xml:space="preserve"> PAGEREF _Toc444186977 \h </w:instrText>
             </w:r>
             <w:r>
               <w:rPr>
@@ -2156,7 +2167,7 @@
               <w:lang w:eastAsia="fr-FR"/>
             </w:rPr>
           </w:pPr>
-          <w:hyperlink w:anchor="_Toc444183769" w:history="1">
+          <w:hyperlink w:anchor="_Toc444186978" w:history="1">
             <w:r>
               <w:rPr>
                 <w:rStyle w:val="Lienhypertexte"/>
@@ -2200,7 +2211,7 @@
                 <w:noProof/>
                 <w:webHidden/>
               </w:rPr>
-              <w:instrText xml:space="preserve"> PAGEREF _Toc444183769 \h </w:instrText>
+              <w:instrText xml:space="preserve"> PAGEREF _Toc444186978 \h </w:instrText>
             </w:r>
             <w:r>
               <w:rPr>
@@ -2246,7 +2257,7 @@
               <w:lang w:eastAsia="fr-FR"/>
             </w:rPr>
           </w:pPr>
-          <w:hyperlink w:anchor="_Toc444183770" w:history="1">
+          <w:hyperlink w:anchor="_Toc444186979" w:history="1">
             <w:r>
               <w:rPr>
                 <w:rStyle w:val="Lienhypertexte"/>
@@ -2290,7 +2301,7 @@
                 <w:noProof/>
                 <w:webHidden/>
               </w:rPr>
-              <w:instrText xml:space="preserve"> PAGEREF _Toc444183770 \h </w:instrText>
+              <w:instrText xml:space="preserve"> PAGEREF _Toc444186979 \h </w:instrText>
             </w:r>
             <w:r>
               <w:rPr>
@@ -2336,7 +2347,7 @@
               <w:lang w:eastAsia="fr-FR"/>
             </w:rPr>
           </w:pPr>
-          <w:hyperlink w:anchor="_Toc444183771" w:history="1">
+          <w:hyperlink w:anchor="_Toc444186980" w:history="1">
             <w:r>
               <w:rPr>
                 <w:rStyle w:val="Lienhypertexte"/>
@@ -2380,7 +2391,7 @@
                 <w:noProof/>
                 <w:webHidden/>
               </w:rPr>
-              <w:instrText xml:space="preserve"> PAGEREF _Toc444183771 \h </w:instrText>
+              <w:instrText xml:space="preserve"> PAGEREF _Toc444186980 \h </w:instrText>
             </w:r>
             <w:r>
               <w:rPr>
@@ -2426,7 +2437,7 @@
               <w:lang w:eastAsia="fr-FR"/>
             </w:rPr>
           </w:pPr>
-          <w:hyperlink w:anchor="_Toc444183772" w:history="1">
+          <w:hyperlink w:anchor="_Toc444186981" w:history="1">
             <w:r>
               <w:rPr>
                 <w:rStyle w:val="Lienhypertexte"/>
@@ -2470,7 +2481,7 @@
                 <w:noProof/>
                 <w:webHidden/>
               </w:rPr>
-              <w:instrText xml:space="preserve"> PAGEREF _Toc444183772 \h </w:instrText>
+              <w:instrText xml:space="preserve"> PAGEREF _Toc444186981 \h </w:instrText>
             </w:r>
             <w:r>
               <w:rPr>
@@ -2516,7 +2527,7 @@
               <w:lang w:eastAsia="fr-FR"/>
             </w:rPr>
           </w:pPr>
-          <w:hyperlink w:anchor="_Toc444183773" w:history="1">
+          <w:hyperlink w:anchor="_Toc444186982" w:history="1">
             <w:r>
               <w:rPr>
                 <w:rStyle w:val="Lienhypertexte"/>
@@ -2560,7 +2571,7 @@
                 <w:noProof/>
                 <w:webHidden/>
               </w:rPr>
-              <w:instrText xml:space="preserve"> PAGEREF _Toc444183773 \h </w:instrText>
+              <w:instrText xml:space="preserve"> PAGEREF _Toc444186982 \h </w:instrText>
             </w:r>
             <w:r>
               <w:rPr>
@@ -2606,7 +2617,7 @@
               <w:lang w:eastAsia="fr-FR"/>
             </w:rPr>
           </w:pPr>
-          <w:hyperlink w:anchor="_Toc444183774" w:history="1">
+          <w:hyperlink w:anchor="_Toc444186983" w:history="1">
             <w:r>
               <w:rPr>
                 <w:rStyle w:val="Lienhypertexte"/>
@@ -2650,7 +2661,7 @@
                 <w:noProof/>
                 <w:webHidden/>
               </w:rPr>
-              <w:instrText xml:space="preserve"> PAGEREF _Toc444183774 \h </w:instrText>
+              <w:instrText xml:space="preserve"> PAGEREF _Toc444186983 \h </w:instrText>
             </w:r>
             <w:r>
               <w:rPr>
@@ -2692,7 +2703,7 @@
               <w:lang w:eastAsia="fr-FR"/>
             </w:rPr>
           </w:pPr>
-          <w:hyperlink w:anchor="_Toc444183775" w:history="1">
+          <w:hyperlink w:anchor="_Toc444186984" w:history="1">
             <w:r>
               <w:rPr>
                 <w:rStyle w:val="Lienhypertexte"/>
@@ -2736,7 +2747,7 @@
                 <w:noProof/>
                 <w:webHidden/>
               </w:rPr>
-              <w:instrText xml:space="preserve"> PAGEREF _Toc444183775 \h </w:instrText>
+              <w:instrText xml:space="preserve"> PAGEREF _Toc444186984 \h </w:instrText>
             </w:r>
             <w:r>
               <w:rPr>
@@ -2782,7 +2793,7 @@
               <w:lang w:eastAsia="fr-FR"/>
             </w:rPr>
           </w:pPr>
-          <w:hyperlink w:anchor="_Toc444183776" w:history="1">
+          <w:hyperlink w:anchor="_Toc444186985" w:history="1">
             <w:r>
               <w:rPr>
                 <w:rStyle w:val="Lienhypertexte"/>
@@ -2826,7 +2837,7 @@
                 <w:noProof/>
                 <w:webHidden/>
               </w:rPr>
-              <w:instrText xml:space="preserve"> PAGEREF _Toc444183776 \h </w:instrText>
+              <w:instrText xml:space="preserve"> PAGEREF _Toc444186985 \h </w:instrText>
             </w:r>
             <w:r>
               <w:rPr>
@@ -2868,7 +2879,7 @@
               <w:lang w:eastAsia="fr-FR"/>
             </w:rPr>
           </w:pPr>
-          <w:hyperlink w:anchor="_Toc444183777" w:history="1">
+          <w:hyperlink w:anchor="_Toc444186986" w:history="1">
             <w:r>
               <w:rPr>
                 <w:rStyle w:val="Lienhypertexte"/>
@@ -2895,7 +2906,7 @@
                 <w:noProof/>
                 <w:webHidden/>
               </w:rPr>
-              <w:instrText xml:space="preserve"> PAGEREF _Toc444183777 \h </w:instrText>
+              <w:instrText xml:space="preserve"> PAGEREF _Toc444186986 \h </w:instrText>
             </w:r>
             <w:r>
               <w:rPr>
@@ -2937,7 +2948,7 @@
               <w:lang w:eastAsia="fr-FR"/>
             </w:rPr>
           </w:pPr>
-          <w:hyperlink w:anchor="_Toc444183778" w:history="1">
+          <w:hyperlink w:anchor="_Toc444186987" w:history="1">
             <w:r>
               <w:rPr>
                 <w:rStyle w:val="Lienhypertexte"/>
@@ -2964,7 +2975,7 @@
                 <w:noProof/>
                 <w:webHidden/>
               </w:rPr>
-              <w:instrText xml:space="preserve"> PAGEREF _Toc444183778 \h </w:instrText>
+              <w:instrText xml:space="preserve"> PAGEREF _Toc444186987 \h </w:instrText>
             </w:r>
             <w:r>
               <w:rPr>
@@ -3039,7 +3050,7 @@
           <w:numId w:val="0"/>
         </w:numPr>
       </w:pPr>
-      <w:bookmarkStart w:id="0" w:name="_Toc444183749"/>
+      <w:bookmarkStart w:id="0" w:name="_Toc444186958"/>
       <w:r>
         <w:lastRenderedPageBreak/>
         <w:t>Introduction</w:t>
@@ -3095,7 +3106,7 @@
           <w:numId w:val="9"/>
         </w:numPr>
       </w:pPr>
-      <w:bookmarkStart w:id="1" w:name="_Toc444183750"/>
+      <w:bookmarkStart w:id="1" w:name="_Toc444186959"/>
       <w:r>
         <w:lastRenderedPageBreak/>
         <w:t>Analyse de l’existant</w:t>
@@ -3108,7 +3119,7 @@
         <w:pStyle w:val="Titre2"/>
         <w:ind w:left="0"/>
       </w:pPr>
-      <w:bookmarkStart w:id="2" w:name="_Toc444183751"/>
+      <w:bookmarkStart w:id="2" w:name="_Toc444186960"/>
       <w:r>
         <w:t>Design</w:t>
       </w:r>
@@ -3123,7 +3134,7 @@
         <w:pStyle w:val="Titre3"/>
         <w:ind w:left="0"/>
       </w:pPr>
-      <w:bookmarkStart w:id="3" w:name="_Toc444183752"/>
+      <w:bookmarkStart w:id="3" w:name="_Toc444186961"/>
       <w:r>
         <w:t>Qu’</w:t>
       </w:r>
@@ -4136,7 +4147,7 @@
       <w:pPr>
         <w:pStyle w:val="Titre3"/>
       </w:pPr>
-      <w:bookmarkStart w:id="7" w:name="_Toc444183753"/>
+      <w:bookmarkStart w:id="7" w:name="_Toc444186962"/>
       <w:r>
         <w:t>Technique d’analyse existante</w:t>
       </w:r>
@@ -4761,7 +4772,7 @@
         <w:pStyle w:val="Titre2"/>
         <w:ind w:left="0"/>
       </w:pPr>
-      <w:bookmarkStart w:id="11" w:name="_Toc444183754"/>
+      <w:bookmarkStart w:id="11" w:name="_Toc444186963"/>
       <w:proofErr w:type="spellStart"/>
       <w:r>
         <w:lastRenderedPageBreak/>
@@ -5098,7 +5109,7 @@
           <w:numId w:val="15"/>
         </w:numPr>
       </w:pPr>
-      <w:bookmarkStart w:id="13" w:name="_Toc444183755"/>
+      <w:bookmarkStart w:id="13" w:name="_Toc444186964"/>
       <w:r>
         <w:t>Les c</w:t>
       </w:r>
@@ -6053,7 +6064,7 @@
       <w:pPr>
         <w:pStyle w:val="Titre3"/>
       </w:pPr>
-      <w:bookmarkStart w:id="15" w:name="_Toc444183756"/>
+      <w:bookmarkStart w:id="15" w:name="_Toc444186965"/>
       <w:r>
         <w:t>Qu’est-ce qu’un environnement virtuel ?</w:t>
       </w:r>
@@ -6180,7 +6191,7 @@
       <w:pPr>
         <w:pStyle w:val="Titre2"/>
       </w:pPr>
-      <w:bookmarkStart w:id="17" w:name="_Toc444183757"/>
+      <w:bookmarkStart w:id="17" w:name="_Toc444186966"/>
       <w:r>
         <w:lastRenderedPageBreak/>
         <w:t>C</w:t>
@@ -6353,7 +6364,7 @@
           <w:numId w:val="16"/>
         </w:numPr>
       </w:pPr>
-      <w:bookmarkStart w:id="18" w:name="_Toc444183758"/>
+      <w:bookmarkStart w:id="18" w:name="_Toc444186967"/>
       <w:r>
         <w:t>Le système d'alerte</w:t>
       </w:r>
@@ -6486,7 +6497,7 @@
       <w:pPr>
         <w:pStyle w:val="Titre3"/>
       </w:pPr>
-      <w:bookmarkStart w:id="19" w:name="_Toc444183759"/>
+      <w:bookmarkStart w:id="19" w:name="_Toc444186968"/>
       <w:r>
         <w:lastRenderedPageBreak/>
         <w:t>Le système de récompense</w:t>
@@ -6519,7 +6530,7 @@
       <w:pPr>
         <w:pStyle w:val="Titre3"/>
       </w:pPr>
-      <w:bookmarkStart w:id="20" w:name="_Toc444183760"/>
+      <w:bookmarkStart w:id="20" w:name="_Toc444186969"/>
       <w:r>
         <w:t>Système d'inhibition de l'action.</w:t>
       </w:r>
@@ -6564,7 +6575,7 @@
         <w:pStyle w:val="Titre2"/>
         <w:ind w:left="0" w:hanging="426"/>
       </w:pPr>
-      <w:bookmarkStart w:id="21" w:name="_Toc444183761"/>
+      <w:bookmarkStart w:id="21" w:name="_Toc444186970"/>
       <w:r>
         <w:lastRenderedPageBreak/>
         <w:t>Projet existant liant son et graphisme</w:t>
@@ -6581,7 +6592,7 @@
         </w:numPr>
         <w:ind w:firstLine="709"/>
       </w:pPr>
-      <w:bookmarkStart w:id="22" w:name="_Toc444183762"/>
+      <w:bookmarkStart w:id="22" w:name="_Toc444186971"/>
       <w:r>
         <w:t>Les différents types</w:t>
       </w:r>
@@ -7027,7 +7038,7 @@
       <w:pPr>
         <w:pStyle w:val="Titre1"/>
       </w:pPr>
-      <w:bookmarkStart w:id="23" w:name="_Toc444183763"/>
+      <w:bookmarkStart w:id="23" w:name="_Toc444186972"/>
       <w:r>
         <w:lastRenderedPageBreak/>
         <w:t>Réalisation</w:t>
@@ -7043,7 +7054,7 @@
           <w:numId w:val="18"/>
         </w:numPr>
       </w:pPr>
-      <w:bookmarkStart w:id="24" w:name="_Toc444183764"/>
+      <w:bookmarkStart w:id="24" w:name="_Toc444186973"/>
       <w:r>
         <w:t>Traitement du son</w:t>
       </w:r>
@@ -7071,7 +7082,7 @@
           <w:numId w:val="19"/>
         </w:numPr>
       </w:pPr>
-      <w:bookmarkStart w:id="25" w:name="_Toc444183765"/>
+      <w:bookmarkStart w:id="25" w:name="_Toc444186974"/>
       <w:r>
         <w:t>La phase pré-analytique</w:t>
       </w:r>
@@ -7595,7 +7606,7 @@
       <w:pPr>
         <w:pStyle w:val="Titre3"/>
       </w:pPr>
-      <w:bookmarkStart w:id="26" w:name="_Toc444183766"/>
+      <w:bookmarkStart w:id="26" w:name="_Toc444186975"/>
       <w:r>
         <w:lastRenderedPageBreak/>
         <w:t>La phase Analytique</w:t>
@@ -7762,7 +7773,7 @@
       <w:pPr>
         <w:pStyle w:val="Titre3"/>
       </w:pPr>
-      <w:bookmarkStart w:id="28" w:name="_Toc444183767"/>
+      <w:bookmarkStart w:id="28" w:name="_Toc444186976"/>
       <w:r>
         <w:t>Les outils d’analyses</w:t>
       </w:r>
@@ -7881,7 +7892,7 @@
       <w:pPr>
         <w:pStyle w:val="Titre3"/>
       </w:pPr>
-      <w:bookmarkStart w:id="29" w:name="_Toc444183768"/>
+      <w:bookmarkStart w:id="29" w:name="_Toc444186977"/>
       <w:r>
         <w:t>Implémentation et Optimisation</w:t>
       </w:r>
@@ -8294,7 +8305,7 @@
       <w:pPr>
         <w:pStyle w:val="Titre3"/>
       </w:pPr>
-      <w:bookmarkStart w:id="30" w:name="_Toc444183769"/>
+      <w:bookmarkStart w:id="30" w:name="_Toc444186978"/>
       <w:r>
         <w:lastRenderedPageBreak/>
         <w:t>Gestions</w:t>
@@ -9405,7 +9416,7 @@
       <w:pPr>
         <w:pStyle w:val="Titre2"/>
       </w:pPr>
-      <w:bookmarkStart w:id="31" w:name="_Toc444183770"/>
+      <w:bookmarkStart w:id="31" w:name="_Toc444186979"/>
       <w:r>
         <w:lastRenderedPageBreak/>
         <w:t>Génération de l</w:t>
@@ -9424,7 +9435,7 @@
           <w:numId w:val="25"/>
         </w:numPr>
       </w:pPr>
-      <w:bookmarkStart w:id="32" w:name="_Toc444183771"/>
+      <w:bookmarkStart w:id="32" w:name="_Toc444186980"/>
       <w:r>
         <w:t>Génération d’un environnement réel</w:t>
       </w:r>
@@ -9757,7 +9768,7 @@
                     <a:blip r:embed="rId21" cstate="print">
                       <a:extLst>
                         <a:ext uri="{28A0092B-C50C-407E-A947-70E740481C1C}">
-                          <a14:useLocalDpi xmlns="" xmlns:wpc="http://schemas.microsoft.com/office/word/2010/wordprocessingCanvas" xmlns:mc="http://schemas.openxmlformats.org/markup-compatibility/2006" xmlns:o="urn:schemas-microsoft-com:office:office" xmlns:v="urn:schemas-microsoft-com:vml" xmlns:wp14="http://schemas.microsoft.com/office/word/2010/wordprocessingDrawing" xmlns:w10="urn:schemas-microsoft-com:office:word" xmlns:w="http://schemas.openxmlformats.org/wordprocessingml/2006/main" xmlns:w14="http://schemas.microsoft.com/office/word/2010/wordml" xmlns:wpg="http://schemas.microsoft.com/office/word/2010/wordprocessingGroup" xmlns:wpi="http://schemas.microsoft.com/office/word/2010/wordprocessingInk" xmlns:wps="http://schemas.microsoft.com/office/word/2010/wordprocessingShape" xmlns:a14="http://schemas.microsoft.com/office/drawing/2010/main" val="0"/>
+                          <a14:useLocalDpi xmlns:a14="http://schemas.microsoft.com/office/drawing/2010/main" xmlns:wps="http://schemas.microsoft.com/office/word/2010/wordprocessingShape" xmlns:wpi="http://schemas.microsoft.com/office/word/2010/wordprocessingInk" xmlns:wpg="http://schemas.microsoft.com/office/word/2010/wordprocessingGroup" xmlns:w14="http://schemas.microsoft.com/office/word/2010/wordml" xmlns:w="http://schemas.openxmlformats.org/wordprocessingml/2006/main" xmlns:w10="urn:schemas-microsoft-com:office:word" xmlns:wp14="http://schemas.microsoft.com/office/word/2010/wordprocessingDrawing" xmlns:v="urn:schemas-microsoft-com:vml" xmlns:o="urn:schemas-microsoft-com:office:office" xmlns:mc="http://schemas.openxmlformats.org/markup-compatibility/2006" xmlns:wpc="http://schemas.microsoft.com/office/word/2010/wordprocessingCanvas" xmlns="" val="0"/>
                         </a:ext>
                       </a:extLst>
                     </a:blip>
@@ -9836,7 +9847,7 @@
                     <a:blip r:embed="rId22" cstate="print">
                       <a:extLst>
                         <a:ext uri="{28A0092B-C50C-407E-A947-70E740481C1C}">
-                          <a14:useLocalDpi xmlns="" xmlns:wpc="http://schemas.microsoft.com/office/word/2010/wordprocessingCanvas" xmlns:mc="http://schemas.openxmlformats.org/markup-compatibility/2006" xmlns:o="urn:schemas-microsoft-com:office:office" xmlns:v="urn:schemas-microsoft-com:vml" xmlns:wp14="http://schemas.microsoft.com/office/word/2010/wordprocessingDrawing" xmlns:w10="urn:schemas-microsoft-com:office:word" xmlns:w="http://schemas.openxmlformats.org/wordprocessingml/2006/main" xmlns:w14="http://schemas.microsoft.com/office/word/2010/wordml" xmlns:wpg="http://schemas.microsoft.com/office/word/2010/wordprocessingGroup" xmlns:wpi="http://schemas.microsoft.com/office/word/2010/wordprocessingInk" xmlns:wps="http://schemas.microsoft.com/office/word/2010/wordprocessingShape" xmlns:a14="http://schemas.microsoft.com/office/drawing/2010/main" val="0"/>
+                          <a14:useLocalDpi xmlns:a14="http://schemas.microsoft.com/office/drawing/2010/main" xmlns:wps="http://schemas.microsoft.com/office/word/2010/wordprocessingShape" xmlns:wpi="http://schemas.microsoft.com/office/word/2010/wordprocessingInk" xmlns:wpg="http://schemas.microsoft.com/office/word/2010/wordprocessingGroup" xmlns:w14="http://schemas.microsoft.com/office/word/2010/wordml" xmlns:w="http://schemas.openxmlformats.org/wordprocessingml/2006/main" xmlns:w10="urn:schemas-microsoft-com:office:word" xmlns:wp14="http://schemas.microsoft.com/office/word/2010/wordprocessingDrawing" xmlns:v="urn:schemas-microsoft-com:vml" xmlns:o="urn:schemas-microsoft-com:office:office" xmlns:mc="http://schemas.openxmlformats.org/markup-compatibility/2006" xmlns:wpc="http://schemas.microsoft.com/office/word/2010/wordprocessingCanvas" xmlns="" val="0"/>
                         </a:ext>
                       </a:extLst>
                     </a:blip>
@@ -9956,7 +9967,7 @@
       <w:pPr>
         <w:pStyle w:val="Titre3"/>
       </w:pPr>
-      <w:bookmarkStart w:id="33" w:name="_Toc444183772"/>
+      <w:bookmarkStart w:id="33" w:name="_Toc444186981"/>
       <w:r>
         <w:lastRenderedPageBreak/>
         <w:t>Génération via un flux audio</w:t>
@@ -10201,7 +10212,7 @@
                     <a:blip r:embed="rId23" cstate="print">
                       <a:extLst>
                         <a:ext uri="{28A0092B-C50C-407E-A947-70E740481C1C}">
-                          <a14:useLocalDpi xmlns="" xmlns:wpc="http://schemas.microsoft.com/office/word/2010/wordprocessingCanvas" xmlns:mc="http://schemas.openxmlformats.org/markup-compatibility/2006" xmlns:o="urn:schemas-microsoft-com:office:office" xmlns:v="urn:schemas-microsoft-com:vml" xmlns:wp14="http://schemas.microsoft.com/office/word/2010/wordprocessingDrawing" xmlns:w10="urn:schemas-microsoft-com:office:word" xmlns:w="http://schemas.openxmlformats.org/wordprocessingml/2006/main" xmlns:w14="http://schemas.microsoft.com/office/word/2010/wordml" xmlns:wpg="http://schemas.microsoft.com/office/word/2010/wordprocessingGroup" xmlns:wpi="http://schemas.microsoft.com/office/word/2010/wordprocessingInk" xmlns:wps="http://schemas.microsoft.com/office/word/2010/wordprocessingShape" xmlns:a14="http://schemas.microsoft.com/office/drawing/2010/main" val="0"/>
+                          <a14:useLocalDpi xmlns:a14="http://schemas.microsoft.com/office/drawing/2010/main" xmlns:wps="http://schemas.microsoft.com/office/word/2010/wordprocessingShape" xmlns:wpi="http://schemas.microsoft.com/office/word/2010/wordprocessingInk" xmlns:wpg="http://schemas.microsoft.com/office/word/2010/wordprocessingGroup" xmlns:w14="http://schemas.microsoft.com/office/word/2010/wordml" xmlns:w="http://schemas.openxmlformats.org/wordprocessingml/2006/main" xmlns:w10="urn:schemas-microsoft-com:office:word" xmlns:wp14="http://schemas.microsoft.com/office/word/2010/wordprocessingDrawing" xmlns:v="urn:schemas-microsoft-com:vml" xmlns:o="urn:schemas-microsoft-com:office:office" xmlns:mc="http://schemas.openxmlformats.org/markup-compatibility/2006" xmlns:wpc="http://schemas.microsoft.com/office/word/2010/wordprocessingCanvas" xmlns="" val="0"/>
                         </a:ext>
                       </a:extLst>
                     </a:blip>
@@ -10235,7 +10246,7 @@
       <w:pPr>
         <w:pStyle w:val="Titre3"/>
       </w:pPr>
-      <w:bookmarkStart w:id="34" w:name="_Toc444183773"/>
+      <w:bookmarkStart w:id="34" w:name="_Toc444186982"/>
       <w:r>
         <w:t>Implémentation</w:t>
       </w:r>
@@ -10376,7 +10387,7 @@
       <w:pPr>
         <w:pStyle w:val="Titre2"/>
       </w:pPr>
-      <w:bookmarkStart w:id="36" w:name="_Toc444183774"/>
+      <w:bookmarkStart w:id="36" w:name="_Toc444186983"/>
       <w:r>
         <w:lastRenderedPageBreak/>
         <w:t>Calibrage / Adaptation au joueur</w:t>
@@ -10396,7 +10407,7 @@
       <w:pPr>
         <w:pStyle w:val="Titre1"/>
       </w:pPr>
-      <w:bookmarkStart w:id="37" w:name="_Toc444183775"/>
+      <w:bookmarkStart w:id="37" w:name="_Toc444186984"/>
       <w:r>
         <w:lastRenderedPageBreak/>
         <w:t>Analyse Marketing</w:t>
@@ -10411,7 +10422,7 @@
           <w:numId w:val="28"/>
         </w:numPr>
       </w:pPr>
-      <w:bookmarkStart w:id="38" w:name="_Toc444183776"/>
+      <w:bookmarkStart w:id="38" w:name="_Toc444186985"/>
       <w:r>
         <w:t>Cible</w:t>
       </w:r>
@@ -10434,7 +10445,7 @@
           <w:numId w:val="0"/>
         </w:numPr>
       </w:pPr>
-      <w:bookmarkStart w:id="39" w:name="_Toc444183777"/>
+      <w:bookmarkStart w:id="39" w:name="_Toc444186986"/>
       <w:r>
         <w:lastRenderedPageBreak/>
         <w:t>Conclusion</w:t>
@@ -10476,7 +10487,7 @@
           <w:numId w:val="0"/>
         </w:numPr>
       </w:pPr>
-      <w:bookmarkStart w:id="40" w:name="_Toc444183778"/>
+      <w:bookmarkStart w:id="40" w:name="_Toc444186987"/>
       <w:commentRangeStart w:id="41"/>
       <w:r>
         <w:lastRenderedPageBreak/>
@@ -11665,7 +11676,7 @@
             <w:rPr>
               <w:noProof/>
             </w:rPr>
-            <w:t>2</w:t>
+            <w:t>1</w:t>
           </w:r>
         </w:fldSimple>
       </w:p>
@@ -14963,7 +14974,7 @@
   <a:extraClrSchemeLst/>
   <a:extLst>
     <a:ext uri="{05A4C25C-085E-4340-85A3-A5531E510DB2}">
-      <thm15:themeFamily xmlns:thm15="http://schemas.microsoft.com/office/thememl/2012/main" xmlns="" name="Office Theme" id="{62F939B6-93AF-4DB8-9C6B-D6C7DFDC589F}" vid="{4A3C46E8-61CC-4603-A589-7422A47A8E4A}"/>
+      <thm15:themeFamily xmlns="" xmlns:thm15="http://schemas.microsoft.com/office/thememl/2012/main" name="Office Theme" id="{62F939B6-93AF-4DB8-9C6B-D6C7DFDC589F}" vid="{4A3C46E8-61CC-4603-A589-7422A47A8E4A}"/>
     </a:ext>
   </a:extLst>
 </a:theme>
@@ -14992,7 +15003,7 @@
 </file>
 
 <file path=customXml/itemProps1.xml><?xml version="1.0" encoding="utf-8"?>
-<ds:datastoreItem xmlns:ds="http://schemas.openxmlformats.org/officeDocument/2006/customXml" ds:itemID="{D4F7B056-8F3C-4A94-A0DD-F8F0AA98E691}">
+<ds:datastoreItem xmlns:ds="http://schemas.openxmlformats.org/officeDocument/2006/customXml" ds:itemID="{2CCDDE84-4495-4170-A253-78DBDB5B685D}">
   <ds:schemaRefs>
     <ds:schemaRef ds:uri="http://schemas.openxmlformats.org/officeDocument/2006/bibliography"/>
   </ds:schemaRefs>

</xml_diff>

<commit_message>
Correction and add "Gestion de la pression"
</commit_message>
<xml_diff>
--- a/Mémoire.docx
+++ b/Mémoire.docx
@@ -557,10 +557,6 @@
         <w:p>
           <w:pPr>
             <w:pStyle w:val="TM2"/>
-            <w:tabs>
-              <w:tab w:val="left" w:pos="660"/>
-              <w:tab w:val="right" w:leader="dot" w:pos="9061"/>
-            </w:tabs>
             <w:rPr>
               <w:rFonts w:asciiTheme="minorHAnsi" w:hAnsiTheme="minorHAnsi"/>
               <w:noProof/>
@@ -827,10 +823,6 @@
         <w:p>
           <w:pPr>
             <w:pStyle w:val="TM2"/>
-            <w:tabs>
-              <w:tab w:val="left" w:pos="660"/>
-              <w:tab w:val="right" w:leader="dot" w:pos="9061"/>
-            </w:tabs>
             <w:rPr>
               <w:rFonts w:asciiTheme="minorHAnsi" w:hAnsiTheme="minorHAnsi"/>
               <w:noProof/>
@@ -1097,10 +1089,6 @@
         <w:p>
           <w:pPr>
             <w:pStyle w:val="TM2"/>
-            <w:tabs>
-              <w:tab w:val="left" w:pos="880"/>
-              <w:tab w:val="right" w:leader="dot" w:pos="9061"/>
-            </w:tabs>
             <w:rPr>
               <w:rFonts w:asciiTheme="minorHAnsi" w:hAnsiTheme="minorHAnsi"/>
               <w:noProof/>
@@ -1457,10 +1445,6 @@
         <w:p>
           <w:pPr>
             <w:pStyle w:val="TM2"/>
-            <w:tabs>
-              <w:tab w:val="left" w:pos="880"/>
-              <w:tab w:val="right" w:leader="dot" w:pos="9061"/>
-            </w:tabs>
             <w:rPr>
               <w:rFonts w:asciiTheme="minorHAnsi" w:hAnsiTheme="minorHAnsi"/>
               <w:noProof/>
@@ -1705,10 +1689,6 @@
         <w:p>
           <w:pPr>
             <w:pStyle w:val="TM2"/>
-            <w:tabs>
-              <w:tab w:val="left" w:pos="660"/>
-              <w:tab w:val="right" w:leader="dot" w:pos="9061"/>
-            </w:tabs>
             <w:rPr>
               <w:rFonts w:asciiTheme="minorHAnsi" w:hAnsiTheme="minorHAnsi"/>
               <w:noProof/>
@@ -2245,10 +2225,6 @@
         <w:p>
           <w:pPr>
             <w:pStyle w:val="TM2"/>
-            <w:tabs>
-              <w:tab w:val="left" w:pos="660"/>
-              <w:tab w:val="right" w:leader="dot" w:pos="9061"/>
-            </w:tabs>
             <w:rPr>
               <w:rFonts w:asciiTheme="minorHAnsi" w:hAnsiTheme="minorHAnsi"/>
               <w:noProof/>
@@ -2605,10 +2581,6 @@
         <w:p>
           <w:pPr>
             <w:pStyle w:val="TM2"/>
-            <w:tabs>
-              <w:tab w:val="left" w:pos="880"/>
-              <w:tab w:val="right" w:leader="dot" w:pos="9061"/>
-            </w:tabs>
             <w:rPr>
               <w:rFonts w:asciiTheme="minorHAnsi" w:hAnsiTheme="minorHAnsi"/>
               <w:noProof/>
@@ -2781,10 +2753,6 @@
         <w:p>
           <w:pPr>
             <w:pStyle w:val="TM2"/>
-            <w:tabs>
-              <w:tab w:val="left" w:pos="660"/>
-              <w:tab w:val="right" w:leader="dot" w:pos="9061"/>
-            </w:tabs>
             <w:rPr>
               <w:rFonts w:asciiTheme="minorHAnsi" w:hAnsiTheme="minorHAnsi"/>
               <w:noProof/>
@@ -3080,7 +3048,97 @@
         <w:rPr>
           <w:szCs w:val="24"/>
         </w:rPr>
-        <w:t>Le sujet impose une certaine connaissance de matière externe à l'informatique afin de pouvoir comprendre au mieux les tenants et aboutissant. C'est pourquoi vous découvrirez tout d'abord ce que représente psychologiquement et psychiquement la musique pour une être humain. Nous entreront progressivement dans les techniques développé à ce jours par l'homme pour pouvoir la manipuler au mieux. Puis nous exprimeront de façon succincte les connaissance de la science et plus particulièrement la médecine dite Neurologique. C'est alors que nous pourrons développé les idées, rechercher, expérimentations, ... liée au sujet de ce mémoire.</w:t>
+        <w:t>Le sujet impose une certaine connaissance de matière externe à l'informatique afin de pouvoir comprendre au mieux les tenants et aboutissant. C'est pourquoi vous découvrirez tout d'abord ce que représente psychologiquement et psychiquement la musique p</w:t>
+      </w:r>
+      <w:r>
+        <w:rPr>
+          <w:szCs w:val="24"/>
+        </w:rPr>
+        <w:t>our un</w:t>
+      </w:r>
+      <w:r>
+        <w:rPr>
+          <w:szCs w:val="24"/>
+        </w:rPr>
+        <w:t xml:space="preserve"> être humain. Nous entreront progressivement dans les techniques développé</w:t>
+      </w:r>
+      <w:r>
+        <w:rPr>
+          <w:szCs w:val="24"/>
+        </w:rPr>
+        <w:t>es à ce jour</w:t>
+      </w:r>
+      <w:r>
+        <w:rPr>
+          <w:szCs w:val="24"/>
+        </w:rPr>
+        <w:t xml:space="preserve"> par l'homme pour pouvoir la manipuler</w:t>
+      </w:r>
+      <w:r>
+        <w:rPr>
+          <w:szCs w:val="24"/>
+        </w:rPr>
+        <w:t xml:space="preserve"> au mieux. Puis nous exprimerons</w:t>
+      </w:r>
+      <w:r>
+        <w:rPr>
+          <w:szCs w:val="24"/>
+        </w:rPr>
+        <w:t xml:space="preserve"> de façon succincte les connaissance</w:t>
+      </w:r>
+      <w:r>
+        <w:rPr>
+          <w:szCs w:val="24"/>
+        </w:rPr>
+        <w:t>s</w:t>
+      </w:r>
+      <w:r>
+        <w:rPr>
+          <w:szCs w:val="24"/>
+        </w:rPr>
+        <w:t xml:space="preserve"> de la science et plus particulièrement </w:t>
+      </w:r>
+      <w:r>
+        <w:rPr>
+          <w:szCs w:val="24"/>
+        </w:rPr>
+        <w:t xml:space="preserve">de </w:t>
+      </w:r>
+      <w:r>
+        <w:rPr>
+          <w:szCs w:val="24"/>
+        </w:rPr>
+        <w:t xml:space="preserve">la médecine dite Neurologique. C'est alors que nous pourrons </w:t>
+      </w:r>
+      <w:r>
+        <w:rPr>
+          <w:szCs w:val="24"/>
+        </w:rPr>
+        <w:t>développe</w:t>
+      </w:r>
+      <w:r>
+        <w:rPr>
+          <w:szCs w:val="24"/>
+        </w:rPr>
+        <w:t>r les idées, recherches</w:t>
+      </w:r>
+      <w:r>
+        <w:rPr>
+          <w:szCs w:val="24"/>
+        </w:rPr>
+        <w:t>, expérimentations, ... liée</w:t>
+      </w:r>
+      <w:r>
+        <w:rPr>
+          <w:szCs w:val="24"/>
+        </w:rPr>
+        <w:t>s</w:t>
+      </w:r>
+      <w:r>
+        <w:rPr>
+          <w:szCs w:val="24"/>
+        </w:rPr>
+        <w:t xml:space="preserve"> au sujet de ce mémoire.</w:t>
       </w:r>
     </w:p>
     <w:p>
@@ -3511,7 +3569,13 @@
         <w:t>timbres</w:t>
       </w:r>
       <w:r>
-        <w:t xml:space="preserve"> de ces derniers viendront imprégner des informations lier à la culture</w:t>
+        <w:t xml:space="preserve"> de ces derniers viendront imprégner des informations li</w:t>
+      </w:r>
+      <w:r>
+        <w:t>ées</w:t>
+      </w:r>
+      <w:r>
+        <w:t xml:space="preserve"> à la culture</w:t>
       </w:r>
       <w:r>
         <w:t xml:space="preserve">. </w:t>
@@ -4100,7 +4164,13 @@
       </w:r>
       <w:proofErr w:type="spellStart"/>
       <w:r>
-        <w:t>remasteris</w:t>
+        <w:t>remaste</w:t>
+      </w:r>
+      <w:r>
+        <w:t>u</w:t>
+      </w:r>
+      <w:r>
+        <w:t>ris</w:t>
       </w:r>
       <w:r>
         <w:t>és</w:t>
@@ -4295,7 +4365,13 @@
         <w:t>plus</w:t>
       </w:r>
       <w:r>
-        <w:t xml:space="preserve"> de bruits audibles par l’oreille. C’est pourquoi produire un son a 20</w:t>
+        <w:t xml:space="preserve"> de bruits audibles par l’oreille. </w:t>
+      </w:r>
+      <w:r>
+        <w:t>C’est pourquoi produire un son à</w:t>
+      </w:r>
+      <w:r>
+        <w:t xml:space="preserve"> 20</w:t>
       </w:r>
       <w:r>
         <w:t xml:space="preserve"> </w:t>
@@ -4307,7 +4383,10 @@
         <w:t>plus</w:t>
       </w:r>
       <w:r>
-        <w:t xml:space="preserve"> audible qu’un son a 2</w:t>
+        <w:t xml:space="preserve"> audible qu’un son à</w:t>
+      </w:r>
+      <w:r>
+        <w:t xml:space="preserve"> 2</w:t>
       </w:r>
       <w:r>
         <w:t> </w:t>
@@ -4319,7 +4398,10 @@
         <w:t xml:space="preserve"> </w:t>
       </w:r>
       <w:r>
-        <w:t xml:space="preserve">Hz a 0.5.  Ceci à un impact non négligeable sur l’analyse sonore. </w:t>
+        <w:t>Hz à la même puissance.</w:t>
+      </w:r>
+      <w:r>
+        <w:t xml:space="preserve"> Ceci à un impact non négligeable sur l’analyse sonore. </w:t>
       </w:r>
       <w:r>
         <w:t xml:space="preserve">Intuitivement, l’homme peut dire si une musique à une sonorité grave ou aiguë </w:t>
@@ -4353,13 +4435,25 @@
         <w:t>nt</w:t>
       </w:r>
       <w:r>
-        <w:t xml:space="preserve"> à reconnaitre les instruments dans une musique. Bien souvent parce leur utilisation est soit différé</w:t>
+        <w:t xml:space="preserve"> à reconnaitre les instruments dans une musique. Bien souvent parce</w:t>
+      </w:r>
+      <w:r>
+        <w:t xml:space="preserve"> que</w:t>
+      </w:r>
+      <w:r>
+        <w:t xml:space="preserve"> leur utilisation est soit différé</w:t>
       </w:r>
       <w:r>
         <w:t>e</w:t>
       </w:r>
       <w:r>
-        <w:t xml:space="preserve"> dans le temps (quelque secondes voir milliseconde</w:t>
+        <w:t xml:space="preserve"> dans le temps (quelque</w:t>
+      </w:r>
+      <w:r>
+        <w:t>s</w:t>
+      </w:r>
+      <w:r>
+        <w:t xml:space="preserve"> secondes voir milliseconde</w:t>
       </w:r>
       <w:r>
         <w:t>s</w:t>
@@ -5016,7 +5110,19 @@
         <w:t xml:space="preserve"> </w:t>
       </w:r>
       <w:r>
-        <w:t>de la mise en scènes tel quel</w:t>
+        <w:t>de la mise en scènes tel</w:t>
+      </w:r>
+      <w:r>
+        <w:t>le</w:t>
+      </w:r>
+      <w:r>
+        <w:t xml:space="preserve"> qu</w:t>
+      </w:r>
+      <w:r>
+        <w:t>'</w:t>
+      </w:r>
+      <w:r>
+        <w:t>el</w:t>
       </w:r>
       <w:r>
         <w:t>le</w:t>
@@ -5137,7 +5243,13 @@
       </w:r>
       <w:proofErr w:type="spellStart"/>
       <w:r>
-        <w:t>wikipedia</w:t>
+        <w:t>wikip</w:t>
+      </w:r>
+      <w:r>
+        <w:t>é</w:t>
+      </w:r>
+      <w:r>
+        <w:t>dia</w:t>
       </w:r>
       <w:proofErr w:type="spellEnd"/>
       <w:r>
@@ -5226,7 +5338,7 @@
         <w:t>espace scénique</w:t>
       </w:r>
       <w:r>
-        <w:t>, grâce à la coordination des moyens techniques et artistiques. »</w:t>
+        <w:t xml:space="preserve"> grâce à la coordination des moyens techniques et artistiques. »</w:t>
       </w:r>
     </w:p>
     <w:p>
@@ -5246,10 +5358,19 @@
         <w:t>er</w:t>
       </w:r>
       <w:r>
+        <w:t>,</w:t>
+      </w:r>
+      <w:r>
         <w:t xml:space="preserve"> </w:t>
       </w:r>
       <w:r>
-        <w:t xml:space="preserve">dans un premier temps </w:t>
+        <w:t>dans un premier temps</w:t>
+      </w:r>
+      <w:r>
+        <w:t>,</w:t>
+      </w:r>
+      <w:r>
+        <w:t xml:space="preserve"> </w:t>
       </w:r>
       <w:r>
         <w:t xml:space="preserve">que le </w:t>
@@ -5318,7 +5439,7 @@
         <w:t>. Il</w:t>
       </w:r>
       <w:r>
-        <w:t xml:space="preserve"> compose avec des volumes, des objets, des couleurs, des lumières, et des textures</w:t>
+        <w:t xml:space="preserve"> compose avec des volumes, des objets, des couleurs, des lumières et des textures</w:t>
       </w:r>
       <w:r>
         <w:t>.</w:t>
@@ -5353,30 +5474,24 @@
         <w:t>s</w:t>
       </w:r>
       <w:r>
-        <w:t xml:space="preserve"> de toutes chose</w:t>
+        <w:t xml:space="preserve"> de toute chose dans un espace donné.</w:t>
+      </w:r>
+      <w:r>
+        <w:t xml:space="preserve"> Ceux-ci </w:t>
+      </w:r>
+      <w:r>
+        <w:t>sont</w:t>
+      </w:r>
+      <w:r>
+        <w:t xml:space="preserve"> donc </w:t>
+      </w:r>
+      <w:r>
+        <w:t>basé</w:t>
       </w:r>
       <w:r>
         <w:t>s</w:t>
       </w:r>
       <w:r>
-        <w:t xml:space="preserve"> dans un espace donné.</w:t>
-      </w:r>
-      <w:r>
-        <w:t xml:space="preserve"> Ceux-ci </w:t>
-      </w:r>
-      <w:r>
-        <w:t>sont</w:t>
-      </w:r>
-      <w:r>
-        <w:t xml:space="preserve"> donc </w:t>
-      </w:r>
-      <w:r>
-        <w:t>basé</w:t>
-      </w:r>
-      <w:r>
-        <w:t>s</w:t>
-      </w:r>
-      <w:r>
         <w:t xml:space="preserve"> sur </w:t>
       </w:r>
       <w:r>
@@ -5474,10 +5589,22 @@
         <w:t xml:space="preserve">quel ils appartiennent. </w:t>
       </w:r>
       <w:r>
-        <w:t>Les objets de par leur présence</w:t>
-      </w:r>
-      <w:r>
-        <w:t xml:space="preserve"> ou absence parle</w:t>
+        <w:t>Les objets</w:t>
+      </w:r>
+      <w:r>
+        <w:t>,</w:t>
+      </w:r>
+      <w:r>
+        <w:t xml:space="preserve"> de par leur présence</w:t>
+      </w:r>
+      <w:r>
+        <w:t xml:space="preserve"> ou absence</w:t>
+      </w:r>
+      <w:r>
+        <w:t>,</w:t>
+      </w:r>
+      <w:r>
+        <w:t xml:space="preserve"> parle</w:t>
       </w:r>
       <w:r>
         <w:t>nt</w:t>
@@ -5792,7 +5919,7 @@
         <w:t xml:space="preserve"> plus de crédibilité. Les textures sont appliquées aux objets en même temps que le choix des couleurs et de l'éclairage, ils sont tous </w:t>
       </w:r>
       <w:r>
-        <w:t>deux</w:t>
+        <w:t>les trois,</w:t>
       </w:r>
       <w:r>
         <w:t xml:space="preserve"> étroitement lié</w:t>
@@ -5938,10 +6065,7 @@
         <w:t xml:space="preserve">: </w:t>
       </w:r>
       <w:r>
-        <w:rPr>
-          <w:highlight w:val="yellow"/>
-        </w:rPr>
-        <w:t>______</w:t>
+        <w:t>La mise en scène.</w:t>
       </w:r>
     </w:p>
     <w:p>
@@ -5995,7 +6119,19 @@
         <w:t>s</w:t>
       </w:r>
       <w:r>
-        <w:t xml:space="preserve">. Maintenant prenons un cactus qui se déplace dans un désert. Ici, le spectateur sait directement que l’environnement se place dans un contexte onirique ou surréaliste. Le décor </w:t>
+        <w:t xml:space="preserve">. Maintenant prenons un cactus qui se déplace dans un désert. Ici, le spectateur sait directement que l’environnement se </w:t>
+      </w:r>
+      <w:r>
+        <w:t xml:space="preserve">place dans un contexte onirique, </w:t>
+      </w:r>
+      <w:r>
+        <w:t>surréaliste</w:t>
+      </w:r>
+      <w:r>
+        <w:t xml:space="preserve"> ou comique</w:t>
+      </w:r>
+      <w:r>
+        <w:t xml:space="preserve">. Le décor </w:t>
       </w:r>
       <w:r>
         <w:t>et/</w:t>
@@ -6029,12 +6165,27 @@
         <w:t xml:space="preserve">L’espace scénique concerne </w:t>
       </w:r>
       <w:r>
-        <w:t>pour nous l’endroit où le joueur pourra ou non se déplacer. Pourra-t-il traverser les murs et voler ? La réponse à ces choix impact</w:t>
+        <w:t xml:space="preserve">pour nous l’endroit où le joueur pourra ou non se déplacer. Pourra-t-il </w:t>
+      </w:r>
+      <w:r>
+        <w:t>traverser les murs et voler ? Les</w:t>
+      </w:r>
+      <w:r>
+        <w:t xml:space="preserve"> réponse</w:t>
+      </w:r>
+      <w:r>
+        <w:t>s</w:t>
+      </w:r>
+      <w:r>
+        <w:t xml:space="preserve"> à ces choix impact</w:t>
       </w:r>
       <w:r>
         <w:t>e</w:t>
       </w:r>
       <w:r>
+        <w:t>nt</w:t>
+      </w:r>
+      <w:r>
         <w:t xml:space="preserve"> la vision que le joueur aura de lui-même et donc l’appréhension de son environnement. Est-il humain ou fantôme ? </w:t>
       </w:r>
       <w:r>
@@ -6119,35 +6270,39 @@
       </w:r>
       <w:r>
         <w:lastRenderedPageBreak/>
-        <w:t xml:space="preserve">actions qu’il ferait dans la réalité, comme par exemple travailler, allez boire un verre avec ces « amis », etc… C’est ici que nous voyons la dimension réseau social arriver. Le but est d’interagir avec les autres joueurs du monde. Outre </w:t>
+        <w:t xml:space="preserve">actions qu’il ferait dans la réalité, comme par exemple travailler, allez boire un verre avec </w:t>
+      </w:r>
+      <w:r>
+        <w:t>s</w:t>
+      </w:r>
+      <w:r>
+        <w:t xml:space="preserve">es « amis », </w:t>
+      </w:r>
+      <w:proofErr w:type="spellStart"/>
+      <w:r>
+        <w:t>etc</w:t>
+      </w:r>
+      <w:proofErr w:type="spellEnd"/>
+      <w:r>
+        <w:t xml:space="preserve">… C’est ici que nous voyons la dimension réseau social arriver. Le but est d’interagir avec les autres joueurs du monde. Outre </w:t>
       </w:r>
       <w:r>
         <w:t>cela,</w:t>
       </w:r>
       <w:r>
-        <w:t xml:space="preserve"> le joueur peut être amené à visiter différentes régions comme dans un jeu MMORPG (massivement multi-joueurs online </w:t>
+        <w:t xml:space="preserve"> le joueur peut être amené à visiter différentes régions comme dans un jeu MMORPG (</w:t>
+      </w:r>
+      <w:r>
+        <w:t xml:space="preserve">Massivement Multi-joueurs Online </w:t>
       </w:r>
       <w:proofErr w:type="spellStart"/>
       <w:r>
-        <w:t>role</w:t>
+        <w:t>Role</w:t>
       </w:r>
       <w:proofErr w:type="spellEnd"/>
       <w:r>
-        <w:t xml:space="preserve"> </w:t>
-      </w:r>
-      <w:proofErr w:type="spellStart"/>
-      <w:r>
-        <w:t>play</w:t>
-      </w:r>
-      <w:proofErr w:type="spellEnd"/>
-      <w:r>
-        <w:t xml:space="preserve"> </w:t>
-      </w:r>
-      <w:proofErr w:type="spellStart"/>
-      <w:r>
-        <w:t>game</w:t>
-      </w:r>
-      <w:proofErr w:type="spellEnd"/>
+        <w:t xml:space="preserve"> Play Game</w:t>
+      </w:r>
       <w:r>
         <w:t xml:space="preserve">). </w:t>
       </w:r>
@@ -6192,6 +6347,8 @@
         <w:pStyle w:val="Titre2"/>
       </w:pPr>
       <w:bookmarkStart w:id="17" w:name="_Toc444186966"/>
+      <w:bookmarkStart w:id="18" w:name="_Ref444204328"/>
+      <w:bookmarkStart w:id="19" w:name="_Ref444204365"/>
       <w:r>
         <w:lastRenderedPageBreak/>
         <w:t>C</w:t>
@@ -6200,6 +6357,8 @@
         <w:t>onnaissance de la médecine neurologique</w:t>
       </w:r>
       <w:bookmarkEnd w:id="17"/>
+      <w:bookmarkEnd w:id="18"/>
+      <w:bookmarkEnd w:id="19"/>
     </w:p>
     <w:p>
       <w:pPr>
@@ -6211,7 +6370,10 @@
         <w:ind w:firstLine="708"/>
       </w:pPr>
       <w:r>
-        <w:t xml:space="preserve">Si nous savons aujourd'hui que le cerveau joue belle et bien une part importante dans nos actions, nos réaction, nos émotions, </w:t>
+        <w:t>Si nous savons aujourd'hui que le cerveau joue belle et bien une part importante dans nos actions, nos réa</w:t>
+      </w:r>
+      <w:r>
+        <w:t xml:space="preserve">ction, nos émotions, </w:t>
       </w:r>
       <w:proofErr w:type="spellStart"/>
       <w:r>
@@ -6219,7 +6381,10 @@
       </w:r>
       <w:proofErr w:type="spellEnd"/>
       <w:r>
-        <w:t>... il ce trouve être encore bien complexe. Et pour cause :</w:t>
+        <w:t>... il s</w:t>
+      </w:r>
+      <w:r>
+        <w:t>e trouve être encore bien complexe. Et pour cause :</w:t>
       </w:r>
     </w:p>
     <w:p>
@@ -6280,12 +6445,21 @@
       </w:r>
       <w:proofErr w:type="spellEnd"/>
       <w:r>
-        <w:t xml:space="preserve"> publié dans la seconde édition </w:t>
-      </w:r>
-      <w:r>
+        <w:t xml:space="preserve"> publié</w:t>
+      </w:r>
+      <w:r>
+        <w:t>es dans la seconde édition</w:t>
+      </w:r>
+      <w:r>
+        <w:rPr>
+          <w:vertAlign w:val="superscript"/>
+        </w:rPr>
         <w:footnoteReference w:id="2"/>
       </w:r>
       <w:r>
+        <w:t xml:space="preserve"> </w:t>
+      </w:r>
+      <w:r>
         <w:t xml:space="preserve">en 1970 de son livre "Motivation and </w:t>
       </w:r>
       <w:proofErr w:type="spellStart"/>
@@ -6294,7 +6468,49 @@
       </w:r>
       <w:proofErr w:type="spellEnd"/>
       <w:r>
-        <w:t>", ainsi qu'aux observations faites au travers des différente technique et outils d'imagerie cérébrale apparus dans les années 1950 et on provoqué un progrès significatif des science cognitive dans les années 1990.</w:t>
+        <w:t>", ainsi qu'aux observations faites au travers des différente</w:t>
+      </w:r>
+      <w:r>
+        <w:t>s</w:t>
+      </w:r>
+      <w:r>
+        <w:t xml:space="preserve"> technique</w:t>
+      </w:r>
+      <w:r>
+        <w:t>s</w:t>
+      </w:r>
+      <w:r>
+        <w:t xml:space="preserve"> et outils d'imagerie cérébrale apparus dans les années 1950 et </w:t>
+      </w:r>
+      <w:r>
+        <w:t xml:space="preserve">qui </w:t>
+      </w:r>
+      <w:r>
+        <w:t>on</w:t>
+      </w:r>
+      <w:r>
+        <w:t>t</w:t>
+      </w:r>
+      <w:r>
+        <w:t xml:space="preserve"> provoqué</w:t>
+      </w:r>
+      <w:r>
+        <w:t>s</w:t>
+      </w:r>
+      <w:r>
+        <w:t xml:space="preserve"> un progrès significatif des science</w:t>
+      </w:r>
+      <w:r>
+        <w:t>s</w:t>
+      </w:r>
+      <w:r>
+        <w:t xml:space="preserve"> cognitive</w:t>
+      </w:r>
+      <w:r>
+        <w:t>s</w:t>
+      </w:r>
+      <w:r>
+        <w:t xml:space="preserve"> dans les années 1990.</w:t>
       </w:r>
     </w:p>
     <w:p>
@@ -6310,15 +6526,34 @@
       </w:r>
       <w:proofErr w:type="spellEnd"/>
       <w:r>
-        <w:t xml:space="preserve">, professeur en neuropsychologie, insiste beaucoup sur la cohésion qui existe entre effectuer une action et seulement l'imaginer. En effet, à la direction du "Centre émotion" du CNRS à la Salpêtrière, il a pu mettre en avant, au travers d'IRM, que les régions du cerveau activées sont les mêmes : les aires </w:t>
-      </w:r>
-      <w:proofErr w:type="spellStart"/>
-      <w:r>
-        <w:t>prémotrices</w:t>
-      </w:r>
-      <w:proofErr w:type="spellEnd"/>
-      <w:r>
-        <w:t xml:space="preserve"> et plus ou moins à l'identique le cortex moteur. Imaginez-vous prendre une douche chaud déclenchent les souvenirs de nos sens, ainsi le système limbique réagi de la même manière que lorsque nous prenions réellement cette douche. Plus la simulation sera précise, plus l'imagination perceptive du corps sera importante. À noter que l'excès de simulation peut entraver le passage à l'action, qui implique effort, résistance, douleur.</w:t>
+        <w:t>, professeur en neuropsychologie, insiste beaucoup sur la cohésion qui existe entre effectuer une action et seulement l'imaginer. En effet, à la direction du "Centre émotion" du CNRS à la Salpêtrière, il a pu mettre en avant, au travers d'IRM, que les régions du cerveau activées sont les mêmes : les aires pré</w:t>
+      </w:r>
+      <w:r>
+        <w:t xml:space="preserve"> </w:t>
+      </w:r>
+      <w:r>
+        <w:t>motrices et plus ou moins à l'identique</w:t>
+      </w:r>
+      <w:r>
+        <w:t>,</w:t>
+      </w:r>
+      <w:r>
+        <w:t xml:space="preserve"> le cortex moteur. Imaginez-vous prendre une douche chaud</w:t>
+      </w:r>
+      <w:r>
+        <w:t>e. Cela</w:t>
+      </w:r>
+      <w:r>
+        <w:t xml:space="preserve"> déclenche</w:t>
+      </w:r>
+      <w:r>
+        <w:t xml:space="preserve"> les souvenirs de nos sens</w:t>
+      </w:r>
+      <w:r>
+        <w:t xml:space="preserve"> et</w:t>
+      </w:r>
+      <w:r>
+        <w:t xml:space="preserve"> ainsi le système limbique réagi de la même manière que lorsque nous prenions réellement cette douche. Plus la simulation sera précise, plus l'imagination perceptive du corps sera importante. À noter que l'excès de simulation peut entraver le passage à l'action, qui implique effort, résistance, douleur.</w:t>
       </w:r>
     </w:p>
     <w:p>
@@ -6340,15 +6575,13 @@
       </w:pPr>
       <w:r>
         <w:lastRenderedPageBreak/>
-        <w:t xml:space="preserve">En effet, cette aptitude à pouvoir simuler peut-être provoqué par la visualisation d'actions d'autrui : regarder un congénère active nos neurones miroirs dans le cortex moteur et </w:t>
-      </w:r>
-      <w:proofErr w:type="spellStart"/>
-      <w:r>
-        <w:t>prémoteur</w:t>
-      </w:r>
-      <w:proofErr w:type="spellEnd"/>
-      <w:r>
-        <w:t>. Ils permettent l'apprentissage par imitation. Ceci est également vrai pour nos émotions : voir une expression sur la figure d'un semblable provoque les sentiments aussi bien que lorsque nous le percevons directement nous-mêmes.</w:t>
+        <w:t>En effet, cette aptitude à pouvoir simuler peut-être provoqué par la visualisation d'actions d'autrui : regarder un congénère active nos neurones miroirs dans le cortex moteur et pré</w:t>
+      </w:r>
+      <w:r>
+        <w:t xml:space="preserve"> </w:t>
+      </w:r>
+      <w:r>
+        <w:t>moteur. Ils permettent l'apprentissage par imitation. Ceci est également vrai pour nos émotions : voir une expression sur la figure d'un semblable provoque les sentiments aussi bien que lorsque nous le percevons directement nous-mêmes.</w:t>
       </w:r>
     </w:p>
     <w:p>
@@ -6364,11 +6597,11 @@
           <w:numId w:val="16"/>
         </w:numPr>
       </w:pPr>
-      <w:bookmarkStart w:id="18" w:name="_Toc444186967"/>
+      <w:bookmarkStart w:id="20" w:name="_Toc444186967"/>
       <w:r>
         <w:t>Le système d'alerte</w:t>
       </w:r>
-      <w:bookmarkEnd w:id="18"/>
+      <w:bookmarkEnd w:id="20"/>
     </w:p>
     <w:p/>
     <w:p>
@@ -6480,91 +6713,79 @@
     </w:p>
     <w:p>
       <w:pPr>
+        <w:pStyle w:val="Titre3"/>
+      </w:pPr>
+      <w:bookmarkStart w:id="21" w:name="_Toc444186968"/>
+      <w:r>
+        <w:lastRenderedPageBreak/>
+        <w:t>Le système de récompense</w:t>
+      </w:r>
+      <w:bookmarkEnd w:id="21"/>
+    </w:p>
+    <w:p/>
+    <w:p>
+      <w:pPr>
+        <w:ind w:firstLine="708"/>
+      </w:pPr>
+      <w:r>
+        <w:t>Ce système est bien difficile à comprendre tant il dépend de différentes parties du cerveau. Lorsque le cortex décèle une jouissance envisageable (nous ne sommes donc plus dans une réaction primaire), de la dopamine est dégagé afin de déclencher certaine des réponses : végétatives, cognitive et la sensation de plaisir.</w:t>
+      </w:r>
+    </w:p>
+    <w:p>
+      <w:pPr>
+        <w:ind w:firstLine="708"/>
+      </w:pPr>
+      <w:r>
+        <w:t>Ce système permet de mémoriser des situations plaisantes pour les rechercher à nouveau.</w:t>
+      </w:r>
+    </w:p>
+    <w:p>
+      <w:pPr>
+        <w:ind w:firstLine="708"/>
+      </w:pPr>
+    </w:p>
+    <w:p>
+      <w:pPr>
+        <w:pStyle w:val="Titre3"/>
+      </w:pPr>
+      <w:bookmarkStart w:id="22" w:name="_Toc444186969"/>
+      <w:r>
+        <w:t>Système d'inhibition de l'action.</w:t>
+      </w:r>
+      <w:bookmarkEnd w:id="22"/>
+    </w:p>
+    <w:p/>
+    <w:p>
+      <w:pPr>
+        <w:ind w:firstLine="708"/>
+      </w:pPr>
+      <w:r>
+        <w:t xml:space="preserve">Henri </w:t>
+      </w:r>
+      <w:proofErr w:type="spellStart"/>
+      <w:r>
+        <w:t>Laborit</w:t>
+      </w:r>
+      <w:proofErr w:type="spellEnd"/>
+      <w:r>
+        <w:t xml:space="preserve"> a mis au jour un troisième système dans les années 60. Si le cortex préfrontal a appris précédemment qu'une action est vaine, il va figer l'organisme. Cette troisième réaction, tente d'éviter par exemple l'agression. Lorsque le système d'inhibition de l'action est activé de manière répétée, il entraîne l'hypertension. Par extension empirique cela provoque la destruction du système immunitaire, des troubles de l'humeur, de la dépression et pour finir du suicide.</w:t>
+      </w:r>
+    </w:p>
+    <w:p>
+      <w:pPr>
+        <w:ind w:firstLine="708"/>
+      </w:pPr>
+      <w:r>
+        <w:t>L’intérêt de c</w:t>
+      </w:r>
+      <w:r>
+        <w:t>es recherches et la connaissance de ces trois systèmes permettent de mieux maîtriser certaines émotions que nous souhaiterions éveiller chez l'utilisateur. Ainsi nous pourrions par exemple faire appel à certaines émotions en choisissant de provoquer celle-ci par mimétisme, ou bien par rappel d'un moment vécu. Un autre cas qui pourrait être employé est l'apparition d'image subliminale pour ainsi travailler sur le système d’alerte et exciter l'amygdale. Les actions possibles sont donc multiples.</w:t>
+      </w:r>
+    </w:p>
+    <w:p>
+      <w:pPr>
         <w:spacing w:line="300" w:lineRule="auto"/>
         <w:jc w:val="left"/>
-        <w:rPr>
-          <w:rFonts w:asciiTheme="majorHAnsi" w:eastAsiaTheme="majorEastAsia" w:hAnsiTheme="majorHAnsi" w:cstheme="majorBidi"/>
-          <w:sz w:val="32"/>
-          <w:szCs w:val="32"/>
-        </w:rPr>
-      </w:pPr>
-      <w:r>
-        <w:lastRenderedPageBreak/>
-        <w:br w:type="page"/>
-      </w:r>
-    </w:p>
-    <w:p>
-      <w:pPr>
-        <w:pStyle w:val="Titre3"/>
-      </w:pPr>
-      <w:bookmarkStart w:id="19" w:name="_Toc444186968"/>
-      <w:r>
-        <w:lastRenderedPageBreak/>
-        <w:t>Le système de récompense</w:t>
-      </w:r>
-      <w:bookmarkEnd w:id="19"/>
-    </w:p>
-    <w:p/>
-    <w:p>
-      <w:pPr>
-        <w:ind w:firstLine="708"/>
-      </w:pPr>
-      <w:r>
-        <w:t>Ce système est bien difficile à comprendre tant il dépend de différentes parties du cerveau. Lorsque le cortex décèle une jouissance envisageable (nous ne sommes donc plus dans une réaction primaire), de la dopamine est dégagé afin de déclencher certaine des réponses : végétatives, cognitive et la sensation de plaisir.</w:t>
-      </w:r>
-    </w:p>
-    <w:p>
-      <w:pPr>
-        <w:ind w:firstLine="708"/>
-      </w:pPr>
-      <w:r>
-        <w:t>Ce système permet de mémoriser des situations plaisantes pour les rechercher à nouveau.</w:t>
-      </w:r>
-    </w:p>
-    <w:p>
-      <w:pPr>
-        <w:ind w:firstLine="708"/>
-      </w:pPr>
-    </w:p>
-    <w:p>
-      <w:pPr>
-        <w:pStyle w:val="Titre3"/>
-      </w:pPr>
-      <w:bookmarkStart w:id="20" w:name="_Toc444186969"/>
-      <w:r>
-        <w:t>Système d'inhibition de l'action.</w:t>
-      </w:r>
-      <w:bookmarkEnd w:id="20"/>
-    </w:p>
-    <w:p/>
-    <w:p>
-      <w:pPr>
-        <w:ind w:firstLine="708"/>
-      </w:pPr>
-      <w:r>
-        <w:t xml:space="preserve">Henri </w:t>
-      </w:r>
-      <w:proofErr w:type="spellStart"/>
-      <w:r>
-        <w:t>Laborit</w:t>
-      </w:r>
-      <w:proofErr w:type="spellEnd"/>
-      <w:r>
-        <w:t xml:space="preserve"> a mis au jour un troisième système dans les années 60. Si le cortex préfrontal a appris précédemment qu'une action est vaine, il va figer l'organisme. Cette troisième réaction, tente d'éviter par exemple l'agression. Lorsque le système d'inhibition de l'action est activé de manière répétée, il entraîne l'hypertension. Par extension empirique cela provoque la destruction du système immunitaire, des troubles de l'humeur, de la dépression et pour finir du suicide.</w:t>
-      </w:r>
-    </w:p>
-    <w:p>
-      <w:pPr>
-        <w:ind w:firstLine="708"/>
-      </w:pPr>
-      <w:r>
-        <w:t>L’intérêt de ses recherches et la connaissance de ces trois systèmes permettent de mieux maîtriser certaines émotions que nous souhaiterions éveiller chez l'utilisateur. Ainsi nous pourrions par exemple faire appel à certaines émotions en choisissant de provoquer celle-ci par mimétisme, ou bien par rappel d'un moment vécu. Un autre cas qui pourrait être employé est l'apparition d'image subliminale pour ainsi travailler sur le système d’alerte et exciter l'amygdale. Les actions possibles sont donc multiples.</w:t>
-      </w:r>
-    </w:p>
-    <w:p>
-      <w:pPr>
-        <w:spacing w:line="300" w:lineRule="auto"/>
-        <w:jc w:val="left"/>
       </w:pPr>
       <w:r>
         <w:br w:type="page"/>
@@ -6575,12 +6796,12 @@
         <w:pStyle w:val="Titre2"/>
         <w:ind w:left="0" w:hanging="426"/>
       </w:pPr>
-      <w:bookmarkStart w:id="21" w:name="_Toc444186970"/>
+      <w:bookmarkStart w:id="23" w:name="_Toc444186970"/>
       <w:r>
         <w:lastRenderedPageBreak/>
         <w:t>Projet existant liant son et graphisme</w:t>
       </w:r>
-      <w:bookmarkEnd w:id="21"/>
+      <w:bookmarkEnd w:id="23"/>
     </w:p>
     <w:p/>
     <w:p>
@@ -6592,11 +6813,11 @@
         </w:numPr>
         <w:ind w:firstLine="709"/>
       </w:pPr>
-      <w:bookmarkStart w:id="22" w:name="_Toc444186971"/>
+      <w:bookmarkStart w:id="24" w:name="_Toc444186971"/>
       <w:r>
         <w:t>Les différents types</w:t>
       </w:r>
-      <w:bookmarkEnd w:id="22"/>
+      <w:bookmarkEnd w:id="24"/>
     </w:p>
     <w:p/>
     <w:p>
@@ -6745,7 +6966,7 @@
             <v:path o:extrusionok="f" gradientshapeok="t" o:connecttype="rect"/>
             <o:lock v:ext="edit" aspectratio="t"/>
           </v:shapetype>
-          <v:shape id="_x0000_i1025" type="#_x0000_t75" style="width:398.75pt;height:222.9pt">
+          <v:shape id="_x0000_i1025" type="#_x0000_t75" style="width:398.75pt;height:222.55pt">
             <v:imagedata r:id="rId11" o:title="2015-09-18_00009"/>
           </v:shape>
         </w:pict>
@@ -6926,7 +7147,7 @@
     <w:p>
       <w:r>
         <w:pict>
-          <v:shape id="_x0000_i1026" type="#_x0000_t75" style="width:394.6pt;height:222.9pt">
+          <v:shape id="_x0000_i1026" type="#_x0000_t75" style="width:394.35pt;height:223.1pt">
             <v:imagedata r:id="rId12" o:title="flower-wallpaper-gallery-video-games-statistics-videogames-2916"/>
           </v:shape>
         </w:pict>
@@ -7038,12 +7259,12 @@
       <w:pPr>
         <w:pStyle w:val="Titre1"/>
       </w:pPr>
-      <w:bookmarkStart w:id="23" w:name="_Toc444186972"/>
+      <w:bookmarkStart w:id="25" w:name="_Toc444186972"/>
       <w:r>
         <w:lastRenderedPageBreak/>
         <w:t>Réalisation</w:t>
       </w:r>
-      <w:bookmarkEnd w:id="23"/>
+      <w:bookmarkEnd w:id="25"/>
     </w:p>
     <w:p/>
     <w:p>
@@ -7054,11 +7275,11 @@
           <w:numId w:val="18"/>
         </w:numPr>
       </w:pPr>
-      <w:bookmarkStart w:id="24" w:name="_Toc444186973"/>
+      <w:bookmarkStart w:id="26" w:name="_Toc444186973"/>
       <w:r>
         <w:t>Traitement du son</w:t>
       </w:r>
-      <w:bookmarkEnd w:id="24"/>
+      <w:bookmarkEnd w:id="26"/>
     </w:p>
     <w:p/>
     <w:p>
@@ -7082,11 +7303,11 @@
           <w:numId w:val="19"/>
         </w:numPr>
       </w:pPr>
-      <w:bookmarkStart w:id="25" w:name="_Toc444186974"/>
+      <w:bookmarkStart w:id="27" w:name="_Toc444186974"/>
       <w:r>
         <w:t>La phase pré-analytique</w:t>
       </w:r>
-      <w:bookmarkEnd w:id="25"/>
+      <w:bookmarkEnd w:id="27"/>
     </w:p>
     <w:p/>
     <w:p>
@@ -7153,7 +7374,13 @@
         <w:t xml:space="preserve">Du point de vue humain, ce qui résume une musique est ce qui va lui rappeler cette même musique. </w:t>
       </w:r>
       <w:r>
-        <w:t xml:space="preserve">Prenons pour exemple : « Cette soirée-là » de Yannick, et « Cette année-là » de Claude-François, la première étant une reprise de la seconde. Ici nous pouvons dire que pour les gens qui connaissent l’original de Claude François, la première chanson est un résumé de la seconde, car malgré des « instruments » différents la première reprend les mêmes notes et sonorité que la seconde et donc fait appel au souvenir de la chanson original. </w:t>
+        <w:t>Prenons pour exemple : « Cette soirée-là » de Yannick, et « Cette année-là » de Claude-François, la première étant une reprise de la seconde. Ici nous pouvons dire que pour les gens qui connaissent l’original de Claude François, la première chanson est un résumé de la seconde, car malgré des « instruments » différents la première reprend les mêmes notes et sonorité</w:t>
+      </w:r>
+      <w:r>
+        <w:t>s</w:t>
+      </w:r>
+      <w:r>
+        <w:t xml:space="preserve"> que la seconde et donc fait appel au souvenir de la chanson original. </w:t>
       </w:r>
     </w:p>
     <w:p>
@@ -7161,17 +7388,95 @@
         <w:ind w:firstLine="360"/>
       </w:pPr>
       <w:r>
-        <w:t xml:space="preserve">D’un point de vue analytique ces deux chansons ne seront pourtant pas semblable car les fréquences utiliser ne seront pas les mêmes (malgré que les notes soit les mêmes un La en guitare ne sera pas le même qu’un La en flutes). </w:t>
-      </w:r>
-      <w:r>
-        <w:t xml:space="preserve">Nous pourrons toujours définir la suite de note en prenant la fréquence fondamental et en expriment les notes en fonction de celle-ci. </w:t>
-      </w:r>
-      <w:r>
-        <w:t xml:space="preserve">De façon analytique deux musiques </w:t>
+        <w:t>D’un point de vue analytique ces deux chansons ne seront pourtant pas semblable car les fréquences utilis</w:t>
+      </w:r>
+      <w:r>
+        <w:t>ées</w:t>
+      </w:r>
+      <w:r>
+        <w:t xml:space="preserve"> ne seront pas les mêmes (malgré </w:t>
+      </w:r>
+      <w:r>
+        <w:t xml:space="preserve">le fait </w:t>
+      </w:r>
+      <w:r>
+        <w:t>que les notes soi</w:t>
+      </w:r>
+      <w:r>
+        <w:t>en</w:t>
+      </w:r>
+      <w:r>
+        <w:t>t les mêmes</w:t>
+      </w:r>
+      <w:r>
+        <w:t>,</w:t>
+      </w:r>
+      <w:r>
+        <w:t xml:space="preserve"> un </w:t>
+      </w:r>
+      <w:r>
+        <w:t>"</w:t>
+      </w:r>
+      <w:r>
+        <w:t>La</w:t>
+      </w:r>
+      <w:r>
+        <w:t>"</w:t>
+      </w:r>
+      <w:r>
+        <w:t xml:space="preserve"> en guitare ne sera pas le même qu’un </w:t>
+      </w:r>
+      <w:r>
+        <w:t>"</w:t>
+      </w:r>
+      <w:r>
+        <w:t>La</w:t>
+      </w:r>
+      <w:r>
+        <w:t>"</w:t>
+      </w:r>
+      <w:r>
+        <w:t xml:space="preserve"> en flutes). </w:t>
+      </w:r>
+      <w:r>
+        <w:t>Nous pourrons toujours définir la suite de note</w:t>
+      </w:r>
+      <w:r>
+        <w:t>s</w:t>
+      </w:r>
+      <w:r>
+        <w:t xml:space="preserve"> en prenant la fréquence fondamental</w:t>
+      </w:r>
+      <w:r>
+        <w:t>e</w:t>
+      </w:r>
+      <w:r>
+        <w:t xml:space="preserve"> et en expriment les notes en fonction de celle-ci. </w:t>
+      </w:r>
+      <w:r>
+        <w:t xml:space="preserve">De façon analytique </w:t>
       </w:r>
       <w:r>
         <w:lastRenderedPageBreak/>
-        <w:t xml:space="preserve">seront semblable si elle utilise les mêmes notes répétées (d’un point de vue légal </w:t>
+        <w:t>deux musiques seront semblable</w:t>
+      </w:r>
+      <w:r>
+        <w:t>s</w:t>
+      </w:r>
+      <w:r>
+        <w:t xml:space="preserve"> si elle</w:t>
+      </w:r>
+      <w:r>
+        <w:t>s</w:t>
+      </w:r>
+      <w:r>
+        <w:t xml:space="preserve"> utilise</w:t>
+      </w:r>
+      <w:r>
+        <w:t>nt</w:t>
+      </w:r>
+      <w:r>
+        <w:t xml:space="preserve"> les mêmes notes répétées (d’un point de vue légal </w:t>
       </w:r>
       <w:r>
         <w:t>une</w:t>
@@ -7197,7 +7502,19 @@
         <w:ind w:firstLine="360"/>
       </w:pPr>
       <w:r>
-        <w:t xml:space="preserve">Ce qui définit une musique est donc une suite de note consécutive. </w:t>
+        <w:t>Ce qui définit une musique est donc une suite de note</w:t>
+      </w:r>
+      <w:r>
+        <w:t>s</w:t>
+      </w:r>
+      <w:r>
+        <w:t xml:space="preserve"> consécutive</w:t>
+      </w:r>
+      <w:r>
+        <w:t>s</w:t>
+      </w:r>
+      <w:r>
+        <w:t xml:space="preserve">. </w:t>
       </w:r>
       <w:r>
         <w:t xml:space="preserve">Maintenant, il nous faut savoir d’où nous pouvons extraire cette suite de notes ? </w:t>
@@ -7208,7 +7525,43 @@
         <w:ind w:firstLine="360"/>
       </w:pPr>
       <w:r>
-        <w:t xml:space="preserve">Lorsque que l’être humain se souvient d’une chanson c’est souvent par son refrain. Le refrain étant une suite de note revenant à intervalle régulier sert souvent caractérisé une chanson car de son aspect répétitif elle marque plus facilement l’utilisateur. Mais le refrain seul n’est pas suffisant, car il n’est pas toujours présent et selon la taille de la chanson peut avoir un impact moindre. C’est pourquoi la meilleure façon de caractériser une chanson est en déterminant la plus longue suite de note répétée dans une chanson. </w:t>
+        <w:t>Lorsque que l’être humain se souvient d’une chanson c’est souvent par son refrain. Le refrain étant une suite de note</w:t>
+      </w:r>
+      <w:r>
+        <w:t>s</w:t>
+      </w:r>
+      <w:r>
+        <w:t xml:space="preserve"> revenant à intervalle régulier sert souvent </w:t>
+      </w:r>
+      <w:r>
+        <w:t xml:space="preserve">à </w:t>
+      </w:r>
+      <w:r>
+        <w:t>caractéris</w:t>
+      </w:r>
+      <w:r>
+        <w:t>er</w:t>
+      </w:r>
+      <w:r>
+        <w:t xml:space="preserve"> une chanson car de </w:t>
+      </w:r>
+      <w:r>
+        <w:t xml:space="preserve">par </w:t>
+      </w:r>
+      <w:r>
+        <w:t>son aspect répétitif elle marque plus facilement l’utilisateur. Mais le refrain seul n’est pas suffisant, car il n’est pas toujours présent et selon la taille de la chanson peut avoir un impact moindre. C’est pourquoi la meilleure façon de caractériser une chanson est en déterminant la plus longue suite de note</w:t>
+      </w:r>
+      <w:r>
+        <w:t>s</w:t>
+      </w:r>
+      <w:r>
+        <w:t xml:space="preserve"> répétée</w:t>
+      </w:r>
+      <w:r>
+        <w:t>s</w:t>
+      </w:r>
+      <w:r>
+        <w:t xml:space="preserve"> dans une chanson. </w:t>
       </w:r>
     </w:p>
     <w:p>
@@ -7224,7 +7577,13 @@
         <w:ind w:firstLine="708"/>
       </w:pPr>
       <w:r>
-        <w:t xml:space="preserve">Les fichiers sonores courant sont des fichiers binaires. L’analyse musicale passe par l’analyse d’un spectre sonore. C’est pourquoi il va nous falloir transformer ces fichiers audio en spectre audio. </w:t>
+        <w:t>Les fichiers sonores courant</w:t>
+      </w:r>
+      <w:r>
+        <w:t>s</w:t>
+      </w:r>
+      <w:r>
+        <w:t xml:space="preserve"> sont des fichiers binaires. L’analyse musicale passe par l’analyse d’un spectre sonore. C’est pourquoi il va nous falloir transformer ces fichiers audio en spectre audio. </w:t>
       </w:r>
     </w:p>
     <w:p>
@@ -7258,7 +7617,13 @@
         <w:t>Attention :</w:t>
       </w:r>
       <w:r>
-        <w:t xml:space="preserve"> l’amplitude d’une fréquence ne définit pas sa puissance de sortie dans les enceintes (les décibels). Effectivement les fréquences étant différentes il faudra une amplitude plus ou moins élevé selon la fréquence. </w:t>
+        <w:t xml:space="preserve"> l’amplitude d’une fréquence ne définit pas sa puissance de sortie dans les enceintes (les décibels). Effectivement les fréquences étant différentes il faudra une amplitude plus ou moins élevé</w:t>
+      </w:r>
+      <w:r>
+        <w:t>e</w:t>
+      </w:r>
+      <w:r>
+        <w:t xml:space="preserve"> selon la fréquence. </w:t>
       </w:r>
     </w:p>
     <w:p>
@@ -7266,7 +7631,13 @@
         <w:ind w:firstLine="708"/>
       </w:pPr>
       <w:r>
-        <w:t>Dans un premier temps il va nous falloir décompresser le fichier audio. Vu le nombre de fichier existant, nous n’allons pas tous décrire leur système de décompression, cependant voici un exemple pour les fichiers MP3 (MPEG ½ audio layer 3 de son nom complet).</w:t>
+        <w:t>Dans un premier temps il va nous falloir décompresser le fichier audio. Vu le nombre de fichier existant, nous n’allons pas tou</w:t>
+      </w:r>
+      <w:r>
+        <w:t>t</w:t>
+      </w:r>
+      <w:r>
+        <w:t xml:space="preserve"> décrire leur système de décompression, cependant voici un exemple pour les fichiers MP3 (MPEG ½ audio layer 3 de son nom complet).</w:t>
       </w:r>
     </w:p>
     <w:p>
@@ -7274,7 +7645,19 @@
         <w:t xml:space="preserve">Le fichier MP3 contient un fichier d’entête qui permet de définir son contenu. </w:t>
       </w:r>
       <w:r>
-        <w:t>Ce header a une taille fixe de : 32 bit soit 4 octet. Dans lesquels se trouvent différentes informations comme le taux d’échantillonnage (</w:t>
+        <w:t>Ce header a une taille fixe de : 32 bit</w:t>
+      </w:r>
+      <w:r>
+        <w:t>s</w:t>
+      </w:r>
+      <w:r>
+        <w:t xml:space="preserve"> soit 4 octet</w:t>
+      </w:r>
+      <w:r>
+        <w:t>s</w:t>
+      </w:r>
+      <w:r>
+        <w:t>. Dans lesquels se trouvent différentes informations comme le taux d’échantillonnage (</w:t>
       </w:r>
       <w:proofErr w:type="spellStart"/>
       <w:r>
@@ -7282,11 +7665,11 @@
       </w:r>
       <w:proofErr w:type="spellEnd"/>
       <w:r>
-        <w:t xml:space="preserve"> rate) qui définit la plage de </w:t>
+        <w:t xml:space="preserve"> rate) qui définit la </w:t>
       </w:r>
       <w:r>
         <w:lastRenderedPageBreak/>
-        <w:t>fréquence</w:t>
+        <w:t>plage de fréquence</w:t>
       </w:r>
       <w:r>
         <w:t xml:space="preserve"> audio (cf. spectre sonore)</w:t>
@@ -7397,7 +7780,14 @@
                   <w:rFonts w:ascii="Cambria Math" w:hAnsi="Cambria Math"/>
                   <w:lang w:val="en-US"/>
                 </w:rPr>
-                <m:t>BitRate</m:t>
+                <m:t>B</m:t>
+              </m:r>
+              <m:r>
+                <w:rPr>
+                  <w:rFonts w:ascii="Cambria Math" w:hAnsi="Cambria Math"/>
+                  <w:lang w:val="en-US"/>
+                </w:rPr>
+                <m:t>itRate</m:t>
               </m:r>
             </m:num>
             <m:den>
@@ -7606,12 +7996,12 @@
       <w:pPr>
         <w:pStyle w:val="Titre3"/>
       </w:pPr>
-      <w:bookmarkStart w:id="26" w:name="_Toc444186975"/>
+      <w:bookmarkStart w:id="28" w:name="_Toc444186975"/>
       <w:r>
         <w:lastRenderedPageBreak/>
         <w:t>La phase Analytique</w:t>
       </w:r>
-      <w:bookmarkEnd w:id="26"/>
+      <w:bookmarkEnd w:id="28"/>
     </w:p>
     <w:p/>
     <w:p>
@@ -7663,16 +8053,22 @@
           <w:numId w:val="1"/>
         </w:numPr>
       </w:pPr>
-      <w:commentRangeStart w:id="27"/>
-      <w:r>
-        <w:t xml:space="preserve">La fréquence fondamentale : en analysant la source entièrement nous pouvons déterminer la fréquence la plus utilisé dans la chanson. </w:t>
-      </w:r>
-      <w:commentRangeEnd w:id="27"/>
+      <w:commentRangeStart w:id="29"/>
+      <w:r>
+        <w:t>La fréquence fondamentale : en analysant la source entièrement nous pouvons déterminer la fréquence la plus utilisé</w:t>
+      </w:r>
+      <w:r>
+        <w:t>e</w:t>
+      </w:r>
+      <w:r>
+        <w:t xml:space="preserve"> dans la chanson. </w:t>
+      </w:r>
+      <w:commentRangeEnd w:id="29"/>
       <w:r>
         <w:rPr>
           <w:rStyle w:val="Marquedecommentaire"/>
         </w:rPr>
-        <w:commentReference w:id="27"/>
+        <w:commentReference w:id="29"/>
       </w:r>
     </w:p>
     <w:p>
@@ -7686,19 +8082,34 @@
       <w:r>
         <w:t>La gamme de note : il suffit d’exprimer les fréquences en fonction de la fréquence fondamentale</w:t>
       </w:r>
+      <w:r>
+        <w:t>.</w:t>
+      </w:r>
     </w:p>
     <w:p>
       <w:pPr>
         <w:ind w:firstLine="360"/>
       </w:pPr>
       <w:r>
-        <w:t xml:space="preserve">Pour extraire ces informations nous avons besoin d’analyser le spectre sonore entièrement. C’est donc une analyse qui ne peut pas se réaliser en temps réel (en même temps que la musique est jouée). Il nous permettrons de définir une tendance globale sur la musique. </w:t>
+        <w:t>Pour extraire ces informations</w:t>
+      </w:r>
+      <w:r>
+        <w:t>,</w:t>
+      </w:r>
+      <w:r>
+        <w:t xml:space="preserve"> nous avons besoin d’analyser le spectre sonore entièrement. C’est donc une analyse qui ne peut pas se réaliser en temps réel (en même temps que la musique est jouée). Il nous permettrons de définir une tendance globale sur la musique. </w:t>
       </w:r>
       <w:r>
         <w:t>L</w:t>
       </w:r>
       <w:r>
-        <w:t xml:space="preserve">a gamme de note nous permettrait d’identifier les styles de musiques, par exemple les musiques de l’été ont très souvent les même notes utilisés. </w:t>
+        <w:t>a gamme de note nous permettrait d’identifier les styles de musiques, par exemple les musiques de l’été ont très souvent les même notes utilisé</w:t>
+      </w:r>
+      <w:r>
+        <w:t>e</w:t>
+      </w:r>
+      <w:r>
+        <w:t xml:space="preserve">s. </w:t>
       </w:r>
     </w:p>
     <w:p>
@@ -7714,7 +8125,13 @@
     </w:p>
     <w:p>
       <w:r>
-        <w:t xml:space="preserve">Lors de l’analyse spécifique d’une frame nous ne possédons les informations de la frame actuelle et des frames précédentes s’il y en a eu. </w:t>
+        <w:t>Lors de l’analyse spécifique d’une frame nous ne possédons</w:t>
+      </w:r>
+      <w:r>
+        <w:t xml:space="preserve"> pas</w:t>
+      </w:r>
+      <w:r>
+        <w:t xml:space="preserve"> les informations de la frame actuelle et des frames précédentes s’il y en a eu. </w:t>
       </w:r>
       <w:r>
         <w:t>Les analyses ici sont surtout des analyses d’évolutions dans le temps :</w:t>
@@ -7754,7 +8171,13 @@
       </w:pPr>
       <w:r>
         <w:lastRenderedPageBreak/>
-        <w:t xml:space="preserve">Evolution globale de la somme des amplitudes (le son a-t-il tendance à être plus puissant ou moins puissant dans le temps) </w:t>
+        <w:t>Evolution globale de la somme des amplitudes (le son a-t-il tendance à être plus puissant ou moins puissant dans le temps</w:t>
+      </w:r>
+      <w:r>
+        <w:t xml:space="preserve"> ?</w:t>
+      </w:r>
+      <w:r>
+        <w:t xml:space="preserve">) </w:t>
       </w:r>
     </w:p>
     <w:p>
@@ -7773,11 +8196,11 @@
       <w:pPr>
         <w:pStyle w:val="Titre3"/>
       </w:pPr>
-      <w:bookmarkStart w:id="28" w:name="_Toc444186976"/>
+      <w:bookmarkStart w:id="30" w:name="_Toc444186976"/>
       <w:r>
         <w:t>Les outils d’analyses</w:t>
       </w:r>
-      <w:bookmarkEnd w:id="28"/>
+      <w:bookmarkEnd w:id="30"/>
     </w:p>
     <w:p/>
     <w:p>
@@ -7797,10 +8220,19 @@
     </w:p>
     <w:p>
       <w:r>
+        <w:rPr>
+          <w:highlight w:val="yellow"/>
+        </w:rPr>
         <w:t xml:space="preserve">Le </w:t>
       </w:r>
       <w:r>
-        <w:t>son était des signaux, il est possible de définir des filtres au niveau des fréquences :</w:t>
+        <w:rPr>
+          <w:highlight w:val="yellow"/>
+        </w:rPr>
+        <w:t>son était des signaux,</w:t>
+      </w:r>
+      <w:r>
+        <w:t xml:space="preserve"> il est possible de définir des filtres au niveau des fréquences :</w:t>
       </w:r>
     </w:p>
     <w:p>
@@ -7812,7 +8244,58 @@
         </w:numPr>
       </w:pPr>
       <w:r>
-        <w:t>Les filtres passe haut et passe bas : qui permet de ne laisser passer qu’une fréquence supérieur ou inférieurs à un seuil données. C’est filtre vont s’avérer très utiles les fréquences basses et hautes n’ayant pas les mêmes puissances sonore si nous voulons déterminer l’impact sur l’utilisateur nous devront souvent user de ces filtres pour comparer les deux puissances sur un pied d’égalité</w:t>
+        <w:t>Les filtres passe haut et passe bas : qui permet</w:t>
+      </w:r>
+      <w:r>
+        <w:t>tent</w:t>
+      </w:r>
+      <w:r>
+        <w:t xml:space="preserve"> de ne laisser passer qu’une fréquence supérieur</w:t>
+      </w:r>
+      <w:r>
+        <w:t>e</w:t>
+      </w:r>
+      <w:r>
+        <w:t xml:space="preserve"> ou inférieur</w:t>
+      </w:r>
+      <w:r>
+        <w:t>e à un seuil donné</w:t>
+      </w:r>
+      <w:r>
+        <w:t xml:space="preserve">. </w:t>
+      </w:r>
+      <w:r>
+        <w:t>Ces</w:t>
+      </w:r>
+      <w:r>
+        <w:t xml:space="preserve"> filtre</w:t>
+      </w:r>
+      <w:r>
+        <w:t>s</w:t>
+      </w:r>
+      <w:r>
+        <w:t xml:space="preserve"> vont s’avérer très utiles</w:t>
+      </w:r>
+      <w:r>
+        <w:t>,</w:t>
+      </w:r>
+      <w:r>
+        <w:t xml:space="preserve"> les fréquences basses et hautes n’ayant pas les mêmes puissances sonore</w:t>
+      </w:r>
+      <w:r>
+        <w:t>s</w:t>
+      </w:r>
+      <w:r>
+        <w:t xml:space="preserve"> si nous voulons déterminer l’impac</w:t>
+      </w:r>
+      <w:r>
+        <w:t>t sur l’utilisateur nous devrons</w:t>
+      </w:r>
+      <w:r>
+        <w:t xml:space="preserve"> souvent user de ces filtres pour </w:t>
+      </w:r>
+      <w:r>
+        <w:t>mettre les deux puissances sur un pied d’égalité et pouvoir les comparer.</w:t>
       </w:r>
     </w:p>
     <w:p>
@@ -7824,7 +8307,13 @@
         </w:numPr>
       </w:pPr>
       <w:r>
-        <w:t>Les filtres passe bande : qui sont la combinaison d’un filtre passe haut et un filtre passe bas permet d’extraire une fréquence dans un intervalle définie.</w:t>
+        <w:t xml:space="preserve">Les filtres passe bande : qui sont la combinaison d’un filtre passe haut et un filtre passe bas permet d’extraire </w:t>
+      </w:r>
+      <w:r>
+        <w:t>une fréquence dans un intervalle défini</w:t>
+      </w:r>
+      <w:r>
+        <w:t>.</w:t>
       </w:r>
     </w:p>
     <w:p>
@@ -7850,7 +8339,10 @@
         <w:t xml:space="preserve">un signal négatif. </w:t>
       </w:r>
       <w:r>
-        <w:t xml:space="preserve">C’est trigger pourront aussi servir pour analyser la tenue d’une fréquence dans le temps, par exemple, nous pourrions définir un trigger qui se déclencherait si la fréquence est tenue dans le temps. </w:t>
+        <w:t>Ces</w:t>
+      </w:r>
+      <w:r>
+        <w:t xml:space="preserve"> trigger pourront aussi servir pour analyser la tenue d’une fréquence dans le temps, par exemple, nous pourrions définir un trigger qui se déclencherait si la fréquence est tenue dans le temps. </w:t>
       </w:r>
     </w:p>
     <w:p>
@@ -7863,19 +8355,40 @@
     </w:p>
     <w:p>
       <w:r>
-        <w:t xml:space="preserve">La famille des descripteurs sert à décrire l’évolution ou l’état actuel du signal. Prenons par exemple les variations descripteurs, il peut être intéressant de savoir si </w:t>
+        <w:t xml:space="preserve">La famille des descripteurs sert à décrire l’évolution ou l’état actuel du signal. Prenons par exemple les </w:t>
+      </w:r>
+      <w:r>
+        <w:rPr>
+          <w:highlight w:val="yellow"/>
+        </w:rPr>
+        <w:t>variations descripteurs</w:t>
+      </w:r>
+      <w:r>
+        <w:t xml:space="preserve">, il peut être intéressant de savoir si </w:t>
       </w:r>
       <w:r>
         <w:lastRenderedPageBreak/>
-        <w:t xml:space="preserve">sur une période donnée la musique a plutôt eu tendance à augmenter/diminué ou varié constamment. </w:t>
-      </w:r>
-    </w:p>
-    <w:p>
-      <w:r>
-        <w:t xml:space="preserve">Ces outils-là se place comme un inspecteur. Ils vont stocker à chaque frame la valeur de la fréquence ou des fréquences </w:t>
-      </w:r>
-      <w:r>
-        <w:t>sélectionner</w:t>
+        <w:t>sur une période donnée la musique a plutôt</w:t>
+      </w:r>
+      <w:r>
+        <w:t xml:space="preserve"> eu tendance à augmenter/diminuer ou varier</w:t>
+      </w:r>
+      <w:r>
+        <w:t xml:space="preserve"> constamment. </w:t>
+      </w:r>
+    </w:p>
+    <w:p>
+      <w:r>
+        <w:t>Ces outils-là se place</w:t>
+      </w:r>
+      <w:r>
+        <w:t>nt</w:t>
+      </w:r>
+      <w:r>
+        <w:t xml:space="preserve"> comme un inspecteur. Ils vont stocker à chaque frame la valeur de la fréquence ou des fréquences </w:t>
+      </w:r>
+      <w:r>
+        <w:t>sélectionnées</w:t>
       </w:r>
       <w:r>
         <w:t xml:space="preserve"> selon </w:t>
@@ -7892,11 +8405,11 @@
       <w:pPr>
         <w:pStyle w:val="Titre3"/>
       </w:pPr>
-      <w:bookmarkStart w:id="29" w:name="_Toc444186977"/>
+      <w:bookmarkStart w:id="31" w:name="_Toc444186977"/>
       <w:r>
         <w:t>Implémentation et Optimisation</w:t>
       </w:r>
-      <w:bookmarkEnd w:id="29"/>
+      <w:bookmarkEnd w:id="31"/>
     </w:p>
     <w:p/>
     <w:p>
@@ -7961,7 +8474,13 @@
         <w:t xml:space="preserve">Possibilité de son </w:t>
       </w:r>
       <w:r>
-        <w:t xml:space="preserve">environnent </w:t>
+        <w:t>environn</w:t>
+      </w:r>
+      <w:r>
+        <w:t>a</w:t>
+      </w:r>
+      <w:r>
+        <w:t xml:space="preserve">nt </w:t>
       </w:r>
       <w:r>
         <w:t xml:space="preserve"> </w:t>
@@ -7999,13 +8518,49 @@
         <w:ind w:firstLine="360"/>
       </w:pPr>
       <w:r>
-        <w:t xml:space="preserve">Le Son environnent se démarque du son 3D par le faite que celui-ci ne sera pas spatialisé. La spatialisation est le fait de donné une certaine portée au son pour reproduire un effet de  réalité. Si une balle tombe </w:t>
+        <w:t xml:space="preserve">Le </w:t>
+      </w:r>
+      <w:r>
+        <w:t>s</w:t>
+      </w:r>
+      <w:r>
+        <w:t>on environn</w:t>
+      </w:r>
+      <w:r>
+        <w:t>a</w:t>
+      </w:r>
+      <w:r>
+        <w:t>nt se</w:t>
+      </w:r>
+      <w:r>
+        <w:t xml:space="preserve"> démarque du son 3D par le fait</w:t>
+      </w:r>
+      <w:r>
+        <w:t xml:space="preserve"> que celui-ci ne sera pas spatialisé. La spa</w:t>
+      </w:r>
+      <w:r>
+        <w:t>tialisation est le fait de donner</w:t>
+      </w:r>
+      <w:r>
+        <w:t xml:space="preserve"> une certaine portée au son pour reproduire un effet de  réalité. Si une balle tombe </w:t>
       </w:r>
       <w:r>
         <w:t>à</w:t>
       </w:r>
       <w:r>
-        <w:t xml:space="preserve"> un endroit, le son partira donc de cette endroit pour ensuite rebondir sur les parois du monde et peut être arriver à l’oreille du joueur. Contrairement au son environnent qui lui sera toujours présent dans les oreilles du joueur. Ici, l’idée est de faire de la musique courante une sorte de musique d’ambiance mais aussi d’ajouter des sons 3D en fonction de évènements sur le terrain. </w:t>
+        <w:t xml:space="preserve"> un endro</w:t>
+      </w:r>
+      <w:r>
+        <w:t>it, le son partira donc de cet</w:t>
+      </w:r>
+      <w:r>
+        <w:t xml:space="preserve"> endroit pour ensuite rebondir sur les parois du monde et peut être arriver à l’oreille du joueur. Contrairement au son environn</w:t>
+      </w:r>
+      <w:r>
+        <w:t>a</w:t>
+      </w:r>
+      <w:r>
+        <w:t xml:space="preserve">nt qui lui sera toujours présent dans les oreilles du joueur. Ici, l’idée est de faire de la musique courante une sorte de musique d’ambiance mais aussi d’ajouter des sons 3D en fonction de évènements sur le terrain. </w:t>
       </w:r>
     </w:p>
     <w:p>
@@ -8013,7 +8568,13 @@
         <w:ind w:firstLine="360"/>
       </w:pPr>
       <w:r>
-        <w:t xml:space="preserve">Pour ce qui est de la lecture et de la normalisation du format, nous voulons laissez le plus de choix possible au joueur, et nous ne pouvons donc pas prédire le format de ses fichiers audio. </w:t>
+        <w:t>Pour ce qui est de la lecture et de la normalisation du format, nous voulons laisse</w:t>
+      </w:r>
+      <w:r>
+        <w:t>r</w:t>
+      </w:r>
+      <w:r>
+        <w:t xml:space="preserve"> le plus de choix possible au joueur, et nous ne pouvons donc pas prédire le format de ses fichiers audio. </w:t>
       </w:r>
       <w:r>
         <w:t xml:space="preserve">Les formats de fichier audio sont souvent propriétaire et l’extraction des données est spécifique à chacune. Ainsi avec FMOD nous bénéficions de toutes ces transformations pré faites. </w:t>
@@ -8024,7 +8585,13 @@
         <w:ind w:firstLine="360"/>
       </w:pPr>
       <w:r>
-        <w:t xml:space="preserve">Comme dit plus haut, il va falloir transformer les données binaires en spectre pour pouvoir être analysé. FMOD contient des outils pour réaliser la FFT rapidement. </w:t>
+        <w:t>Comme dit plus haut, il va falloir transformer les données binaires en spectre pour pouvoir être analysé</w:t>
+      </w:r>
+      <w:r>
+        <w:t>es</w:t>
+      </w:r>
+      <w:r>
+        <w:t xml:space="preserve">. FMOD contient des outils pour réaliser la FFT rapidement. </w:t>
       </w:r>
     </w:p>
     <w:p>
@@ -8077,7 +8644,13 @@
         <w:t xml:space="preserve">La première optimisation possible est sur la plage des fréquences. Plus la plage sera grande, plus la précision sera grande mais plus le temps de traitement sera long. Reprenons la définition du </w:t>
       </w:r>
       <w:r>
-        <w:t xml:space="preserve">1.b, ici la pas de </w:t>
+        <w:t>1.b, ici l</w:t>
+      </w:r>
+      <w:r>
+        <w:t>e</w:t>
+      </w:r>
+      <w:r>
+        <w:t xml:space="preserve"> pas de </w:t>
       </w:r>
       <w:r>
         <w:t>fréquence</w:t>
@@ -8249,7 +8822,13 @@
         <w:t>représentés</w:t>
       </w:r>
       <w:r>
-        <w:t xml:space="preserve"> par un tableau deux dimensions de taille : </w:t>
+        <w:t xml:space="preserve"> par un tableau </w:t>
+      </w:r>
+      <w:r>
+        <w:t xml:space="preserve">a </w:t>
+      </w:r>
+      <w:r>
+        <w:t xml:space="preserve">deux dimensions de taille : </w:t>
       </w:r>
     </w:p>
     <w:p>
@@ -8276,15 +8855,33 @@
         <w:jc w:val="left"/>
       </w:pPr>
       <w:r>
-        <w:t xml:space="preserve">Nous pouvons aussi optimiser le temps de calcule en utilisant du </w:t>
+        <w:t xml:space="preserve">Nous pouvons aussi optimiser le temps de calcul en utilisant du </w:t>
       </w:r>
       <w:proofErr w:type="spellStart"/>
       <w:r>
+        <w:rPr>
+          <w:highlight w:val="yellow"/>
+        </w:rPr>
         <w:t>multi-threading</w:t>
       </w:r>
       <w:proofErr w:type="spellEnd"/>
       <w:r>
-        <w:t>. Le principe du multithreading est de faire travailler en parallèle ou en pseudo-parallèles le CPU. Ici, n’ayant à traiter que des données nous pouvons facilement paralléliser le traitement de la FFT et ainsi gagner en temps d’</w:t>
+        <w:t>. Le principe du multithreading est de faire travailler en parallèle ou en pseudo-parallèles l</w:t>
+      </w:r>
+      <w:r>
+        <w:t>a</w:t>
+      </w:r>
+      <w:r>
+        <w:t xml:space="preserve"> </w:t>
+      </w:r>
+      <w:r>
+        <w:rPr>
+          <w:highlight w:val="yellow"/>
+        </w:rPr>
+        <w:t>CPU</w:t>
+      </w:r>
+      <w:r>
+        <w:t>. Ici, n’ayant à traiter que des données nous pouvons facilement paralléliser le traitement de la FFT et ainsi gagner en temps d’</w:t>
       </w:r>
       <w:r>
         <w:t>exécution</w:t>
@@ -8298,14 +8895,20 @@
         <w:ind w:firstLine="426"/>
       </w:pPr>
       <w:r>
-        <w:t xml:space="preserve">Pour ce qui est de l’analyse en temps réel, nous allons extraire les données à chaque frame, les traiter avec les mêmes fonctions que vu précédemment, et les passer ensuite a FMOD pour qu’il les joues. </w:t>
+        <w:t>Pour ce qui est de l’analyse en temps réel, nous allons extraire les données à chaque frame, les traiter avec les mêmes fonctions que vu précédemment, et les passer ens</w:t>
+      </w:r>
+      <w:r>
+        <w:t>uite à FMOD pour qu’il les joue</w:t>
+      </w:r>
+      <w:r>
+        <w:t xml:space="preserve">. </w:t>
       </w:r>
     </w:p>
     <w:p>
       <w:pPr>
         <w:pStyle w:val="Titre3"/>
       </w:pPr>
-      <w:bookmarkStart w:id="30" w:name="_Toc444186978"/>
+      <w:bookmarkStart w:id="32" w:name="_Toc444186978"/>
       <w:r>
         <w:lastRenderedPageBreak/>
         <w:t>Gestions</w:t>
@@ -8316,7 +8919,10 @@
       <w:r>
         <w:t>des transitions musical</w:t>
       </w:r>
-      <w:bookmarkEnd w:id="30"/>
+      <w:bookmarkEnd w:id="32"/>
+      <w:r>
+        <w:t>es</w:t>
+      </w:r>
     </w:p>
     <w:p/>
     <w:p>
@@ -8332,13 +8938,37 @@
         <w:ind w:firstLine="426"/>
       </w:pPr>
       <w:r>
-        <w:t xml:space="preserve">Cependant, la transition aussi bien visuel que musical est importantes pour ne pas sortir l'utilisateur de son </w:t>
+        <w:t>Cependant, la transition aussi bien visuel</w:t>
+      </w:r>
+      <w:r>
+        <w:t>le</w:t>
+      </w:r>
+      <w:r>
+        <w:t xml:space="preserve"> que musical</w:t>
+      </w:r>
+      <w:r>
+        <w:t>e</w:t>
+      </w:r>
+      <w:r>
+        <w:t xml:space="preserve"> </w:t>
+      </w:r>
+      <w:r>
+        <w:t>est importante</w:t>
+      </w:r>
+      <w:r>
+        <w:t xml:space="preserve"> pour ne pas sortir l'utilisateur de son </w:t>
       </w:r>
       <w:r>
         <w:t>immersion</w:t>
       </w:r>
       <w:r>
-        <w:t xml:space="preserve"> et provoquer un changement d'humeur non prévue. C'est pourquoi nous avons cherché un minimum de technique de transition automatisé entre deux musiques.</w:t>
+        <w:t xml:space="preserve"> et provoquer u</w:t>
+      </w:r>
+      <w:r>
+        <w:t>n changement d'humeur non prévu</w:t>
+      </w:r>
+      <w:r>
+        <w:t>. C'est pourquoi nous avons cherché un minimum de technique de transition automatisé entre deux musiques.</w:t>
       </w:r>
     </w:p>
     <w:p>
@@ -8358,7 +8988,52 @@
         <w:ind w:firstLine="426"/>
       </w:pPr>
       <w:r>
-        <w:t xml:space="preserve">Dans un premier temps, nous nous devons de déterminer quelles musiques sont les plus amènes à être utilisé. Pour cela nous utilisons le principe de la roue de Camelot. Pour cela nous devons déterminer l'harmonique des morceaux d'un set de musique. Nous pouvons ensuite les trier par harmonique. Enfin, selon quelque principe, règle de mixage, nous pouvons tisser des liens entres les musiques et établir une </w:t>
+        <w:t xml:space="preserve">Dans un premier temps, nous nous devons de déterminer quelles musiques sont les plus </w:t>
+      </w:r>
+      <w:r>
+        <w:t>à même d'</w:t>
+      </w:r>
+      <w:r>
+        <w:t>être utilisé</w:t>
+      </w:r>
+      <w:r>
+        <w:t>es ?</w:t>
+      </w:r>
+      <w:r>
+        <w:t xml:space="preserve"> Pour cela nous </w:t>
+      </w:r>
+      <w:r>
+        <w:t>appliquerons</w:t>
+      </w:r>
+      <w:r>
+        <w:t xml:space="preserve"> le principe de la roue de Camelot. </w:t>
+      </w:r>
+      <w:r>
+        <w:t xml:space="preserve">La condition première </w:t>
+      </w:r>
+      <w:r>
+        <w:t>d'utilisation de cette roue est de</w:t>
+      </w:r>
+      <w:r>
+        <w:t xml:space="preserve"> déterminer l'harmonique des morceaux d'un set de musique. Nous pouvons ensuite les trier par harmonique. Enfin, selon quelque</w:t>
+      </w:r>
+      <w:r>
+        <w:t>s</w:t>
+      </w:r>
+      <w:r>
+        <w:t xml:space="preserve"> principe</w:t>
+      </w:r>
+      <w:r>
+        <w:t>s</w:t>
+      </w:r>
+      <w:r>
+        <w:t>, règle</w:t>
+      </w:r>
+      <w:r>
+        <w:t>s</w:t>
+      </w:r>
+      <w:r>
+        <w:t xml:space="preserve"> de mixage, nous pouvons tisser des liens entres les musiques et établir une </w:t>
       </w:r>
       <w:proofErr w:type="spellStart"/>
       <w:r>
@@ -8395,12 +9070,12 @@
           <wp:anchor distT="0" distB="0" distL="114300" distR="114300" simplePos="0" relativeHeight="251662336" behindDoc="0" locked="0" layoutInCell="1" allowOverlap="1">
             <wp:simplePos x="0" y="0"/>
             <wp:positionH relativeFrom="column">
-              <wp:posOffset>2557780</wp:posOffset>
+              <wp:posOffset>2653030</wp:posOffset>
             </wp:positionH>
             <wp:positionV relativeFrom="paragraph">
-              <wp:posOffset>567055</wp:posOffset>
+              <wp:posOffset>544195</wp:posOffset>
             </wp:positionV>
-            <wp:extent cx="2520315" cy="2514600"/>
+            <wp:extent cx="2520950" cy="2514600"/>
             <wp:effectExtent l="0" t="0" r="0" b="0"/>
             <wp:wrapSquare wrapText="bothSides"/>
             <wp:docPr id="3" name="Image 3" descr="C:\Users\User\Documents\GitHub\Memoire\Source\Image\harmonic 1 - meme clef harmonique.jpg"/>
@@ -8426,7 +9101,7 @@
                   <pic:spPr bwMode="auto">
                     <a:xfrm>
                       <a:off x="0" y="0"/>
-                      <a:ext cx="2520315" cy="2514600"/>
+                      <a:ext cx="2520950" cy="2514600"/>
                     </a:xfrm>
                     <a:prstGeom prst="ellipse">
                       <a:avLst/>
@@ -8451,7 +9126,13 @@
         <w:t>Transition par même clé d'harmonique :</w:t>
       </w:r>
       <w:r>
-        <w:t xml:space="preserve"> Cette première technique utilisée aura pour effet de lasser après quelque minutes, car le mixe n'auras pas d'évolution de hauteur et </w:t>
+        <w:t xml:space="preserve"> Cette première technique utilisée aura pour effet de lasser après quelque</w:t>
+      </w:r>
+      <w:r>
+        <w:t>s minutes, car le mix n'aura</w:t>
+      </w:r>
+      <w:r>
+        <w:t xml:space="preserve"> pas d'évolution de hauteur et </w:t>
       </w:r>
       <w:r>
         <w:t>paraitra</w:t>
@@ -8558,7 +9239,13 @@
         <w:t>Transition par quinte :</w:t>
       </w:r>
       <w:r>
-        <w:t xml:space="preserve"> Cette seconde technique permet de choisir un morceau de la clé harmonique supérieure de la même tonalité. Comme dans l'exemple, nous passons d'un La Bémol Majeur à un Mi Bémol Majeur. La transition aura pour effet d'une légère monter en puissance.</w:t>
+        <w:t xml:space="preserve"> Cette seconde technique permet de choisir un morceau de la clé harmonique supérieure de la même tonalité. Comme dans l'exemple, nous passons d'un La Bémol Majeur à un Mi Bémol Majeur. La transition aura pour effet d'une légère mont</w:t>
+      </w:r>
+      <w:r>
+        <w:t>ée</w:t>
+      </w:r>
+      <w:r>
+        <w:t xml:space="preserve"> en puissance.</w:t>
       </w:r>
       <w:r>
         <w:rPr>
@@ -8733,7 +9420,13 @@
         <w:t>quatrième</w:t>
       </w:r>
       <w:r>
-        <w:t xml:space="preserve"> pratique à pour principe de réaliser un changement de tonalité durant la transition. Comme dans l'exemple, nous passons d'un Ré Mineur à un Fa Majeur. La transition vers une tonalité Mineur permet d'apporter plus de "profondeur" tandis que la transition vers une tonalité Majeur donnera une impression "d'ouverture".</w:t>
+        <w:t xml:space="preserve"> pratique </w:t>
+      </w:r>
+      <w:r>
+        <w:t>a</w:t>
+      </w:r>
+      <w:r>
+        <w:t xml:space="preserve"> pour principe de réaliser un changement de tonalité durant la transition. Comme dans l'exemple, nous passons d'un Ré Mineur à un Fa Majeur. La transition vers une tonalité Mineur permet d'apporter plus de "profondeur" tandis que la transition vers une tonalité Majeur donnera une impression "d'ouverture".</w:t>
       </w:r>
     </w:p>
     <w:p>
@@ -8819,7 +9512,28 @@
         <w:t>Transition par note supérieur :</w:t>
       </w:r>
       <w:r>
-        <w:t xml:space="preserve"> Cela consiste a monter l'harmonique d'une note supérieur sans changement de tonalité lors de la transition. Autrement dit, comme l'indique l'exemple, nous montons d'un Fa Majeur vers un Fa Dièse Majeur qui équivaut à la note de supérieur la plus proche. Cela provoque un léger coup de </w:t>
+        <w:t xml:space="preserve"> Cela consiste </w:t>
+      </w:r>
+      <w:r>
+        <w:t>à</w:t>
+      </w:r>
+      <w:r>
+        <w:t xml:space="preserve"> monter l'harmonique d'une note supérieur</w:t>
+      </w:r>
+      <w:r>
+        <w:t>e</w:t>
+      </w:r>
+      <w:r>
+        <w:t xml:space="preserve"> sans changement de tonalité lors de la transition. Autrement dit, comme l'indique l'exemple, nous montons d'un Fa Majeur vers un Fa Dièse Majeur qui équivaut à la note supérieur</w:t>
+      </w:r>
+      <w:r>
+        <w:t>e</w:t>
+      </w:r>
+      <w:r>
+        <w:t xml:space="preserve"> la plus proche. Cela provoque un </w:t>
+      </w:r>
+      <w:r>
+        <w:t xml:space="preserve">léger coup de </w:t>
       </w:r>
       <w:proofErr w:type="spellStart"/>
       <w:r>
@@ -8827,7 +9541,10 @@
       </w:r>
       <w:proofErr w:type="spellEnd"/>
       <w:r>
-        <w:t xml:space="preserve"> dans le mixe.</w:t>
+        <w:t xml:space="preserve"> dans le mix</w:t>
+      </w:r>
+      <w:r>
+        <w:t>.</w:t>
       </w:r>
       <w:r>
         <w:rPr>
@@ -8931,7 +9648,25 @@
         <w:t>Transition par ton supérieur :</w:t>
       </w:r>
       <w:r>
-        <w:t xml:space="preserve"> Cette dernier technique de transition consiste à monter, lors de la transition, l'harmonique  sur le ton supérieur. Ainsi comme le montre l'exemple, une clé harmonique Fa majeur deviendra un Sol Majeur. Cela est un second moyen (avec la transition par note supérieur) de provoquer coup de </w:t>
+        <w:t xml:space="preserve"> Cette derniè</w:t>
+      </w:r>
+      <w:r>
+        <w:t>r</w:t>
+      </w:r>
+      <w:r>
+        <w:t>e</w:t>
+      </w:r>
+      <w:r>
+        <w:t xml:space="preserve"> technique de transition consiste à monter, lors de la transition, l'harmonique  sur le ton supérieur. Ainsi comme le montre l'exemple, une clé harmonique Fa majeur deviendra un Sol Majeur. Cela est un second moyen (avec la transition par note supérieur</w:t>
+      </w:r>
+      <w:r>
+        <w:t>e</w:t>
+      </w:r>
+      <w:r>
+        <w:t>) de prov</w:t>
+      </w:r>
+      <w:r>
+        <w:t xml:space="preserve">oquer coup de </w:t>
       </w:r>
       <w:proofErr w:type="spellStart"/>
       <w:r>
@@ -8939,7 +9674,10 @@
       </w:r>
       <w:proofErr w:type="spellEnd"/>
       <w:r>
-        <w:t xml:space="preserve"> dans le mixe.</w:t>
+        <w:t xml:space="preserve"> dans le mix</w:t>
+      </w:r>
+      <w:r>
+        <w:t>.</w:t>
       </w:r>
     </w:p>
     <w:p>
@@ -8949,7 +9687,54 @@
     </w:p>
     <w:p>
       <w:r>
-        <w:t>Ces règles établis nous permet désormais d'avoir un choix cohérant de musique. Ces différentes transitions permettent également d'appuyer certain ressentie recherché chez l'utilisateur. Mais cela ne fait pas tout, en effet les transitions peuvent sonner correctement à nos oreilles et pourtant nous paraitre totalement à contre temps ou sur un faut rythme...</w:t>
+        <w:t>Ces règles établi</w:t>
+      </w:r>
+      <w:r>
+        <w:t>e</w:t>
+      </w:r>
+      <w:r>
+        <w:t>s nous permet</w:t>
+      </w:r>
+      <w:r>
+        <w:t>tent</w:t>
+      </w:r>
+      <w:r>
+        <w:t xml:space="preserve"> désormais d'avoir un choix cohérant de musique. Ces différentes transitions permettent également d'appuyer certain</w:t>
+      </w:r>
+      <w:r>
+        <w:t>s</w:t>
+      </w:r>
+      <w:r>
+        <w:t xml:space="preserve"> ressenti</w:t>
+      </w:r>
+      <w:r>
+        <w:t>s</w:t>
+      </w:r>
+      <w:r>
+        <w:t xml:space="preserve"> recherché</w:t>
+      </w:r>
+      <w:r>
+        <w:t>s</w:t>
+      </w:r>
+      <w:r>
+        <w:t xml:space="preserve"> chez l'utilisateur. Mais cela ne fait pas tout, en effet les transitions peuvent sonner correctement à nos oreilles et pourtant nous </w:t>
+      </w:r>
+      <w:proofErr w:type="spellStart"/>
+      <w:r>
+        <w:t>paraitre</w:t>
+      </w:r>
+      <w:r>
+        <w:t>nt</w:t>
+      </w:r>
+      <w:proofErr w:type="spellEnd"/>
+      <w:r>
+        <w:t xml:space="preserve"> totalement à contre temps ou sur un fau</w:t>
+      </w:r>
+      <w:r>
+        <w:t>x</w:t>
+      </w:r>
+      <w:r>
+        <w:t xml:space="preserve"> rythme...</w:t>
       </w:r>
     </w:p>
     <w:p>
@@ -8966,10 +9751,22 @@
     </w:p>
     <w:p>
       <w:r>
-        <w:t xml:space="preserve">Dans un second temps, nous nous devons de déterminer tempo des musiques afin de pouvoir caler ces dernières, les une sur les autres lors d'une transition. Le but est de réussir à déterminer une valeur pour le tempo des musiques sous une même unité de mesure. Nous avons choisi de déterminer le BPM (beats par minute). Une fois cette méthode établie et donc cette valeur obtenue, il </w:t>
-      </w:r>
-      <w:r>
-        <w:t>serrât</w:t>
+        <w:t>Dans un second temps, nous nous devons de déterminer</w:t>
+      </w:r>
+      <w:r>
+        <w:t xml:space="preserve"> le</w:t>
+      </w:r>
+      <w:r>
+        <w:t xml:space="preserve"> tempo des musiques afin de pouvoir caler ces dernières, les une</w:t>
+      </w:r>
+      <w:r>
+        <w:t>s</w:t>
+      </w:r>
+      <w:r>
+        <w:t xml:space="preserve"> sur les autres lors d'une transition. Le but est de réussir à déterminer une valeur pour le tempo des musiques sous une même unité de mesure. Nous avons choisi de déterminer le BPM (beats par minute). Une fois cette méthode établie et donc cette valeur obtenue, il </w:t>
+      </w:r>
+      <w:r>
+        <w:t>serra</w:t>
       </w:r>
       <w:r>
         <w:t xml:space="preserve"> relativement aisé de déterminer s'il faut </w:t>
@@ -8995,20 +9792,36 @@
     </w:p>
     <w:p>
       <w:r>
-        <w:t>Plusieurs méthodes existent cependant une semble plus pertinente tant elle est efficace et robuste : l'</w:t>
-      </w:r>
-      <w:proofErr w:type="spellStart"/>
-      <w:r>
-        <w:t>Intercorrélation</w:t>
-      </w:r>
-      <w:proofErr w:type="spellEnd"/>
-      <w:r>
-        <w:t xml:space="preserve"> avec un peigne de Dirac. Cette méthode présente néanmoins un défaut incontournable, elle est très couteuse et ne pourra donc pas être appliqué en temps réel. Nous proposons alors une autre méthode : détection des crêtes.</w:t>
-      </w:r>
-    </w:p>
-    <w:p>
-      <w:r>
-        <w:t>Le principe est d'appliquer un filtre passe-bas pour écarter les imputer et minimiser les variations.</w:t>
+        <w:t>Plusieurs méthodes existent cependant une semble plus pertinente tant elle est efficace et robuste : l'Inter</w:t>
+      </w:r>
+      <w:r>
+        <w:t>-</w:t>
+      </w:r>
+      <w:r>
+        <w:t>corrélation avec un peigne de Dirac. Cette méthode présente néanmoins un défaut incontournable, elle est très couteuse et ne pourra donc pas être appliqué</w:t>
+      </w:r>
+      <w:r>
+        <w:t>e</w:t>
+      </w:r>
+      <w:r>
+        <w:t xml:space="preserve"> en temps réel. Nous proposons alors une autre méthode : </w:t>
+      </w:r>
+      <w:r>
+        <w:t xml:space="preserve">La </w:t>
+      </w:r>
+      <w:r>
+        <w:t>détection des crêtes.</w:t>
+      </w:r>
+    </w:p>
+    <w:p>
+      <w:r>
+        <w:t xml:space="preserve">Le principe est d'appliquer un filtre passe-bas pour écarter les </w:t>
+      </w:r>
+      <w:r>
+        <w:t>bruits, impuretés</w:t>
+      </w:r>
+      <w:r>
+        <w:t xml:space="preserve"> et minimiser les variations.</w:t>
       </w:r>
     </w:p>
     <w:p>
@@ -9022,15 +9835,28 @@
     <w:p>
       <w:r>
         <w:lastRenderedPageBreak/>
-        <w:t xml:space="preserve">En suite on </w:t>
-      </w:r>
-      <w:proofErr w:type="spellStart"/>
-      <w:r>
-        <w:t>suréchantillone</w:t>
-      </w:r>
-      <w:proofErr w:type="spellEnd"/>
-      <w:r>
-        <w:t xml:space="preserve"> le signale afin de diminuer le nombre de donné à analysé et ainsi rendre le temps de calcule plus efficace.</w:t>
+        <w:t>En</w:t>
+      </w:r>
+      <w:r>
+        <w:t>suite on sur</w:t>
+      </w:r>
+      <w:r>
+        <w:t>-échantillonne</w:t>
+      </w:r>
+      <w:r>
+        <w:t xml:space="preserve"> le signal afin de diminuer le nombre de donné</w:t>
+      </w:r>
+      <w:r>
+        <w:t>es</w:t>
+      </w:r>
+      <w:r>
+        <w:t xml:space="preserve"> à analys</w:t>
+      </w:r>
+      <w:r>
+        <w:t>er</w:t>
+      </w:r>
+      <w:r>
+        <w:t xml:space="preserve"> et ainsi rendre le temps de calcul plus efficace.</w:t>
       </w:r>
     </w:p>
     <w:p>
@@ -9043,7 +9869,7 @@
     </w:p>
     <w:p>
       <w:r>
-        <w:t>Par la suite on déterminer un signal "alpiniste" w tel que :</w:t>
+        <w:t>Par la suite on détermine un signal "alpiniste" w tel que :</w:t>
       </w:r>
     </w:p>
     <w:tbl>
@@ -9312,7 +10138,13 @@
     </w:p>
     <w:p>
       <w:r>
-        <w:t>Nous obtenons alors un signal w qui, pour chaque pente croissante, nous permet de déterminer que nous somme sur un beats. Enfin il nous reste plus qu'à diviser le nombre total de beats (N) par la duré du morceau en seconde (T) pour obtenir le tempo tel que :</w:t>
+        <w:t>Nous obtenons alors un signal w qui, pour chaque pente croissante, nous permet de déterminer que nous somme sur un beats. Enfin il nous reste plus qu'à diviser le nombre total de beats (N) par la dur</w:t>
+      </w:r>
+      <w:r>
+        <w:t>ée</w:t>
+      </w:r>
+      <w:r>
+        <w:t xml:space="preserve"> du morceau en seconde (T) pour obtenir le tempo tel que :</w:t>
       </w:r>
     </w:p>
     <w:tbl>
@@ -9389,7 +10221,19 @@
     </w:p>
     <w:p>
       <w:r>
-        <w:t xml:space="preserve">Maintenant que nous avons un moyen de déterminer le BPM d'un morceau, nous pouvons appliquer une transition correcte basé sur trois principe : l'accord du rythmes des musiques (également appelé time </w:t>
+        <w:t>Maintenant que nous avons un moyen de déterminer le BPM d'un morceau, nous pouvons appliquer une transition correcte basé</w:t>
+      </w:r>
+      <w:r>
+        <w:t>e</w:t>
+      </w:r>
+      <w:r>
+        <w:t xml:space="preserve"> sur troi</w:t>
+      </w:r>
+      <w:r>
+        <w:t>s principes : l'accord du rythme</w:t>
+      </w:r>
+      <w:r>
+        <w:t xml:space="preserve"> des musiques (également appelé time </w:t>
       </w:r>
       <w:proofErr w:type="spellStart"/>
       <w:r>
@@ -9397,7 +10241,25 @@
       </w:r>
       <w:proofErr w:type="spellEnd"/>
       <w:r>
-        <w:t>), la superposition qui consiste à calé les BPM d'une musique sur l'autre et enfin le fondu qui revient simplement basculé le volume sonore de la piste en cours de lecture vers la suivante.</w:t>
+        <w:t>), la superposition qui consiste à cal</w:t>
+      </w:r>
+      <w:r>
+        <w:t>er</w:t>
+      </w:r>
+      <w:r>
+        <w:t xml:space="preserve"> les BPM d'une musique sur l'autre et enfin le fondu qui revient simplement</w:t>
+      </w:r>
+      <w:r>
+        <w:t xml:space="preserve"> à</w:t>
+      </w:r>
+      <w:r>
+        <w:t xml:space="preserve"> bascul</w:t>
+      </w:r>
+      <w:r>
+        <w:t>er</w:t>
+      </w:r>
+      <w:r>
+        <w:t xml:space="preserve"> le volume sonore de la piste en cours de lecture vers la suivante.</w:t>
       </w:r>
     </w:p>
     <w:p/>
@@ -9416,7 +10278,7 @@
       <w:pPr>
         <w:pStyle w:val="Titre2"/>
       </w:pPr>
-      <w:bookmarkStart w:id="31" w:name="_Toc444186979"/>
+      <w:bookmarkStart w:id="33" w:name="_Toc444186979"/>
       <w:r>
         <w:lastRenderedPageBreak/>
         <w:t>Génération de l</w:t>
@@ -9424,7 +10286,7 @@
       <w:r>
         <w:t>’environnement</w:t>
       </w:r>
-      <w:bookmarkEnd w:id="31"/>
+      <w:bookmarkEnd w:id="33"/>
     </w:p>
     <w:p/>
     <w:p>
@@ -9435,11 +10297,11 @@
           <w:numId w:val="25"/>
         </w:numPr>
       </w:pPr>
-      <w:bookmarkStart w:id="32" w:name="_Toc444186980"/>
+      <w:bookmarkStart w:id="34" w:name="_Toc444186980"/>
       <w:r>
         <w:t>Génération d’un environnement réel</w:t>
       </w:r>
-      <w:bookmarkEnd w:id="32"/>
+      <w:bookmarkEnd w:id="34"/>
     </w:p>
     <w:p>
       <w:pPr>
@@ -9503,7 +10365,13 @@
       </w:r>
       <w:proofErr w:type="spellEnd"/>
       <w:r>
-        <w:t xml:space="preserve"> est un jeu encore en développement qui a pour ambition d’utiliser la génération procédural pour générer 18,446,744,073,709,551,616 monde différent (source : </w:t>
+        <w:t xml:space="preserve"> est un jeu encore en développement qui a pour ambition d’utiliser la génération procédural pour générer 18,446,744,073,709,551,616 monde</w:t>
+      </w:r>
+      <w:r>
+        <w:t>s</w:t>
+      </w:r>
+      <w:r>
+        <w:t xml:space="preserve"> différent (source : </w:t>
       </w:r>
       <w:hyperlink r:id="rId20" w:history="1">
         <w:r>
@@ -9558,7 +10426,13 @@
         </w:numPr>
       </w:pPr>
       <w:r>
-        <w:t xml:space="preserve">Choix des biomes présent sur la planète. En fonction de la carte des reliefs ils vont se baser sur des faits pseudo scientifique pour déterminer les types de paysage que la planète aura : par exemple une carte ayant peu d’eau, aura surement des biomes plutôt arides. </w:t>
+        <w:t>Choix des biomes présent</w:t>
+      </w:r>
+      <w:r>
+        <w:t>s</w:t>
+      </w:r>
+      <w:r>
+        <w:t xml:space="preserve"> sur la planète. En fonction de la carte des reliefs ils vont se baser sur des faits pseudo scientifique pour déterminer les types de paysage que la planète aura : par exemple une carte ayant peu d’eau, aura surement des biomes plutôt arides. </w:t>
       </w:r>
     </w:p>
     <w:p>
@@ -9570,7 +10444,25 @@
         </w:numPr>
       </w:pPr>
       <w:r>
-        <w:t>Placement des éléments de décors (arbres, eau, nuage, neige etc…). Ici, le choix est fait en fonction des biomes défini, et de différent paramètre comme la hauteur ou la distance à l’eau la plus proche. Mais aussi une partie d’aléatoire.</w:t>
+        <w:t>Placement des éléments de décors (arbres, eau, nuage, neige etc…). Ici, le choix est fait en fonction des biomes défini</w:t>
+      </w:r>
+      <w:r>
+        <w:t>s</w:t>
+      </w:r>
+      <w:r>
+        <w:t>, et de différent</w:t>
+      </w:r>
+      <w:r>
+        <w:t>s</w:t>
+      </w:r>
+      <w:r>
+        <w:t xml:space="preserve"> paramètre</w:t>
+      </w:r>
+      <w:r>
+        <w:t>s</w:t>
+      </w:r>
+      <w:r>
+        <w:t xml:space="preserve"> comme la hauteur ou la distance à l’eau la plus proche. Mais aussi une partie d’aléatoire.</w:t>
       </w:r>
     </w:p>
     <w:p>
@@ -9599,7 +10491,13 @@
         <w:ind w:firstLine="426"/>
       </w:pPr>
       <w:r>
-        <w:t xml:space="preserve">Notamment utiliser dans le jeu </w:t>
+        <w:t>Notamment utilis</w:t>
+      </w:r>
+      <w:r>
+        <w:t>é</w:t>
+      </w:r>
+      <w:r>
+        <w:t xml:space="preserve"> dans le jeu </w:t>
       </w:r>
       <w:proofErr w:type="spellStart"/>
       <w:r>
@@ -9607,7 +10505,19 @@
       </w:r>
       <w:proofErr w:type="spellEnd"/>
       <w:r>
-        <w:t xml:space="preserve"> pour la génération de cave, les automates cellulaires sont représenté par une grille de X cases par Y dans laquelle chaque case à un état (souvent « vivant » ou « mort »). A cette grille sont associé un ensemble de règles qui définissent l’état suivant. Prenons pour exemple le jeu de la vie de John Horton Conway</w:t>
+        <w:t xml:space="preserve"> pour la génération de cave, les automates cellulaires sont représenté</w:t>
+      </w:r>
+      <w:r>
+        <w:t>s</w:t>
+      </w:r>
+      <w:r>
+        <w:t xml:space="preserve"> par une grille de X cases par Y dans laquelle chaque case à un état (souvent « vivant » ou « mort »). A cette grille sont associé</w:t>
+      </w:r>
+      <w:r>
+        <w:t>s</w:t>
+      </w:r>
+      <w:r>
+        <w:t xml:space="preserve"> un ensemble de règles qui définissent l’état suivant. Prenons pour exemple le jeu de la vie de John Horton Conway</w:t>
       </w:r>
       <w:r>
         <w:t xml:space="preserve"> défini par les règles suivante :</w:t>
@@ -9634,7 +10544,13 @@
         </w:numPr>
       </w:pPr>
       <w:r>
-        <w:t>Chaque cellule avec 2 ou 3 voisines vies à la génération suivante</w:t>
+        <w:t>Chaque c</w:t>
+      </w:r>
+      <w:r>
+        <w:t>ellule avec 2 ou 3 voisines vie</w:t>
+      </w:r>
+      <w:r>
+        <w:t xml:space="preserve"> à la génération suivante</w:t>
       </w:r>
     </w:p>
     <w:p>
@@ -9658,7 +10574,13 @@
         </w:numPr>
       </w:pPr>
       <w:r>
-        <w:t xml:space="preserve">Chaque cellule morte avec exactement 3 voisine vie à la prochaine génération. </w:t>
+        <w:t>Chaque cellule morte avec exactement 3 voisine</w:t>
+      </w:r>
+      <w:r>
+        <w:t>s</w:t>
+      </w:r>
+      <w:r>
+        <w:t xml:space="preserve"> vie à la prochaine génération. </w:t>
       </w:r>
     </w:p>
     <w:p>
@@ -9696,7 +10618,19 @@
         </w:numPr>
       </w:pPr>
       <w:r>
-        <w:t xml:space="preserve">Automate oscillatoire : leur états oscille entre deux ou plus état en boucle. </w:t>
+        <w:t>Automate oscillatoire : leur états oscille</w:t>
+      </w:r>
+      <w:r>
+        <w:t>nt</w:t>
+      </w:r>
+      <w:r>
+        <w:t xml:space="preserve"> entre deux ou plus état</w:t>
+      </w:r>
+      <w:r>
+        <w:t>s</w:t>
+      </w:r>
+      <w:r>
+        <w:t xml:space="preserve"> en boucle. </w:t>
       </w:r>
     </w:p>
     <w:p>
@@ -9728,7 +10662,13 @@
         <w:ind w:firstLine="426"/>
       </w:pPr>
       <w:r>
-        <w:t xml:space="preserve">Il existe d’autres structures pouvant apparaitre mais étant plus rare nous ne nous attarderons pas dessus. </w:t>
+        <w:t>Il existe d’autres structures pouvant apparaitre mais étant plus rare</w:t>
+      </w:r>
+      <w:r>
+        <w:t>s</w:t>
+      </w:r>
+      <w:r>
+        <w:t xml:space="preserve"> nous ne nous attarderons pas dessus. </w:t>
       </w:r>
     </w:p>
     <w:p>
@@ -9896,7 +10836,10 @@
         <w:ind w:firstLine="426"/>
       </w:pPr>
       <w:r>
-        <w:t>Les mondes dynamiques se construisent au fur et à mesure du besoin du joueur, sur une « </w:t>
+        <w:t>Les mondes dynamiques se construisent au fur et à mesure du besoin du j</w:t>
+      </w:r>
+      <w:r>
+        <w:t>oueur, sur une « </w:t>
       </w:r>
       <w:proofErr w:type="spellStart"/>
       <w:r>
@@ -9904,7 +10847,10 @@
       </w:r>
       <w:proofErr w:type="spellEnd"/>
       <w:r>
-        <w:t xml:space="preserve"> » communes. Une </w:t>
+        <w:t> » commune</w:t>
+      </w:r>
+      <w:r>
+        <w:t xml:space="preserve">. Une </w:t>
       </w:r>
       <w:r>
         <w:t>« </w:t>
@@ -9967,12 +10913,12 @@
       <w:pPr>
         <w:pStyle w:val="Titre3"/>
       </w:pPr>
-      <w:bookmarkStart w:id="33" w:name="_Toc444186981"/>
+      <w:bookmarkStart w:id="35" w:name="_Toc444186981"/>
       <w:r>
         <w:lastRenderedPageBreak/>
         <w:t>Génération via un flux audio</w:t>
       </w:r>
-      <w:bookmarkEnd w:id="33"/>
+      <w:bookmarkEnd w:id="35"/>
     </w:p>
     <w:p/>
     <w:p>
@@ -10090,7 +11036,13 @@
         <w:t>Les régions :</w:t>
       </w:r>
       <w:r>
-        <w:t xml:space="preserve"> Elles sont un niveau en dessous des biomes, elles en prennent donc les caractéristiques globales. Mais subdivise les biomes en plusieurs parties. Les régions servent à définir un ensemble de sous régions ayant les mêmes propriétés au niveau musicale.</w:t>
+        <w:t xml:space="preserve"> Elles sont un niveau en dessous des biomes, elles en prennent donc les caractéristiques globales. Mais subdivise</w:t>
+      </w:r>
+      <w:r>
+        <w:t>nt</w:t>
+      </w:r>
+      <w:r>
+        <w:t xml:space="preserve"> les biomes en plusieurs parties. Les régions servent à définir un ensemble de sous régions ayant les mêmes propriétés au niveau musicale.</w:t>
       </w:r>
     </w:p>
     <w:p>
@@ -10129,7 +11081,25 @@
         <w:t> :</w:t>
       </w:r>
       <w:r>
-        <w:t xml:space="preserve"> Elles sont un niveau en dessous des régions. Elles définissent des zones de dans lequel un évènement particulier à lieu. Ces évènements sont liés au biome auquel il appartient, par exemple </w:t>
+        <w:t xml:space="preserve"> Elles sont un niveau en dessous des régions. Elles définissent des zones dans le</w:t>
+      </w:r>
+      <w:r>
+        <w:t>s</w:t>
+      </w:r>
+      <w:r>
+        <w:t>quel</w:t>
+      </w:r>
+      <w:r>
+        <w:t>les</w:t>
+      </w:r>
+      <w:r>
+        <w:t xml:space="preserve"> un évènemen</w:t>
+      </w:r>
+      <w:r>
+        <w:t>t particulier a</w:t>
+      </w:r>
+      <w:r>
+        <w:t xml:space="preserve"> lieu. Ces évènements sont liés au biome auquel il appartient, par exemple </w:t>
       </w:r>
       <w:r>
         <w:t xml:space="preserve">pour une jungle </w:t>
@@ -10246,14 +11216,14 @@
       <w:pPr>
         <w:pStyle w:val="Titre3"/>
       </w:pPr>
-      <w:bookmarkStart w:id="34" w:name="_Toc444186982"/>
+      <w:bookmarkStart w:id="36" w:name="_Toc444186982"/>
       <w:r>
         <w:t>Implémentation</w:t>
       </w:r>
       <w:r>
         <w:t xml:space="preserve"> et optimisation</w:t>
       </w:r>
-      <w:bookmarkEnd w:id="34"/>
+      <w:bookmarkEnd w:id="36"/>
     </w:p>
     <w:p/>
     <w:p>
@@ -10336,6 +11306,9 @@
       </w:r>
     </w:p>
     <w:p>
+      <w:pPr>
+        <w:ind w:firstLine="426"/>
+      </w:pPr>
       <w:r>
         <w:t xml:space="preserve">L’avantage du diagramme de </w:t>
       </w:r>
@@ -10353,10 +11326,22 @@
       </w:r>
       <w:proofErr w:type="spellEnd"/>
       <w:r>
-        <w:t xml:space="preserve"> (technique de rendu permettant de ne pas afficher les parties qui ne seront pas visible par le joueur). Aidé de cette technique nous définirons une zone autour du joueur qui sera prédéterminé, et nous pourrons ainsi </w:t>
-      </w:r>
-      <w:r>
-        <w:t xml:space="preserve">charger/décharger des zones en fonction de la musique courante. Cette technique a été imaginée pour limiter le possible décalage qu’il y aurait entre la musique courante et l’environnement dans le cas ou l’utilisateur ne bougerait pas trop. Ainsi, même un utilisateur statique verra des évènements arriver vers lui et le monde autour de lui évoluer. </w:t>
+        <w:t xml:space="preserve"> (technique de rendu permettant de ne pas afficher les parties qui ne seront pas visible</w:t>
+      </w:r>
+      <w:r>
+        <w:t>s</w:t>
+      </w:r>
+      <w:r>
+        <w:t xml:space="preserve"> par le joueur). Aidé de cette technique nous définirons une zone autour du joueur qui sera prédéterminé, et nous pourrons ainsi </w:t>
+      </w:r>
+      <w:r>
+        <w:t>charger/décharger des zones en fonction de la musique courante. Cette technique a été imaginée pour limiter le possible décalage qu’il y aurait entre la musique courante et l’environnement dans le cas o</w:t>
+      </w:r>
+      <w:r>
+        <w:t>ù</w:t>
+      </w:r>
+      <w:r>
+        <w:t xml:space="preserve"> l’utilisateur ne bougerait pas trop. Ainsi, même un utilisateur statique verra des évènements arriver vers lui et le monde autour de lui évoluer. </w:t>
       </w:r>
     </w:p>
     <w:p>
@@ -10368,8 +11353,8 @@
       </w:r>
     </w:p>
     <w:p>
-      <w:bookmarkStart w:id="35" w:name="_GoBack"/>
-      <w:bookmarkEnd w:id="35"/>
+      <w:bookmarkStart w:id="37" w:name="_GoBack"/>
+      <w:bookmarkEnd w:id="37"/>
     </w:p>
     <w:p>
       <w:pPr>
@@ -10387,18 +11372,1241 @@
       <w:pPr>
         <w:pStyle w:val="Titre2"/>
       </w:pPr>
-      <w:bookmarkStart w:id="36" w:name="_Toc444186983"/>
+      <w:bookmarkStart w:id="38" w:name="_Toc444186983"/>
       <w:r>
         <w:lastRenderedPageBreak/>
         <w:t>Calibrage / Adaptation au joueur</w:t>
       </w:r>
-      <w:bookmarkEnd w:id="36"/>
-    </w:p>
-    <w:p>
-      <w:pPr>
-        <w:spacing w:line="300" w:lineRule="auto"/>
-        <w:jc w:val="left"/>
-      </w:pPr>
+      <w:bookmarkEnd w:id="38"/>
+    </w:p>
+    <w:p/>
+    <w:p>
+      <w:pPr>
+        <w:pStyle w:val="Titre4"/>
+        <w:numPr>
+          <w:ilvl w:val="0"/>
+          <w:numId w:val="29"/>
+        </w:numPr>
+      </w:pPr>
+      <w:r>
+        <w:t>Gestion de la pression</w:t>
+      </w:r>
+    </w:p>
+    <w:p>
+      <w:pPr>
+        <w:ind w:firstLine="426"/>
+      </w:pPr>
+      <w:r>
+        <w:t>D'après les recherche</w:t>
+      </w:r>
+      <w:r>
+        <w:t>s</w:t>
+      </w:r>
+      <w:r>
+        <w:t xml:space="preserve"> effectu</w:t>
+      </w:r>
+      <w:r>
+        <w:t>ées</w:t>
+      </w:r>
+      <w:r>
+        <w:t xml:space="preserve"> sur l</w:t>
+      </w:r>
+      <w:r>
+        <w:t xml:space="preserve">a </w:t>
+      </w:r>
+      <w:r>
+        <w:t>médecine neurologique</w:t>
+      </w:r>
+      <w:r>
+        <w:t>, avec un résumé</w:t>
+      </w:r>
+      <w:r>
+        <w:t xml:space="preserve"> explicatif dans la section "I, C" </w:t>
+      </w:r>
+      <w:r>
+        <w:t xml:space="preserve"> </w:t>
+      </w:r>
+      <w:r>
+        <w:t>Cf.</w:t>
+      </w:r>
+      <w:r>
+        <w:t xml:space="preserve"> </w:t>
+      </w:r>
+      <w:r>
+        <w:fldChar w:fldCharType="begin"/>
+      </w:r>
+      <w:r>
+        <w:instrText xml:space="preserve"> PAGEREF _Ref444204365 \p \h </w:instrText>
+      </w:r>
+      <w:r>
+        <w:fldChar w:fldCharType="separate"/>
+      </w:r>
+      <w:r>
+        <w:rPr>
+          <w:noProof/>
+        </w:rPr>
+        <w:t>page 14</w:t>
+      </w:r>
+      <w:r>
+        <w:fldChar w:fldCharType="end"/>
+      </w:r>
+      <w:r>
+        <w:t xml:space="preserve">. Nous proposons </w:t>
+      </w:r>
+      <w:r>
+        <w:t>c</w:t>
+      </w:r>
+      <w:r>
+        <w:t>i</w:t>
+      </w:r>
+      <w:r>
+        <w:t>-</w:t>
+      </w:r>
+      <w:r>
+        <w:t xml:space="preserve">dessous </w:t>
+      </w:r>
+      <w:r>
+        <w:t xml:space="preserve">une manière </w:t>
+      </w:r>
+      <w:r>
+        <w:t>d'exploiter une méthode pour contrôler au mieux les actions et réaction</w:t>
+      </w:r>
+      <w:r>
+        <w:t>s</w:t>
+      </w:r>
+      <w:r>
+        <w:t xml:space="preserve"> du</w:t>
+      </w:r>
+      <w:r>
+        <w:t>es</w:t>
+      </w:r>
+      <w:r>
+        <w:t xml:space="preserve"> </w:t>
+      </w:r>
+      <w:r>
+        <w:t>à</w:t>
+      </w:r>
+      <w:r>
+        <w:t xml:space="preserve"> un événement. Pour cela</w:t>
+      </w:r>
+      <w:r>
+        <w:t>,</w:t>
+      </w:r>
+      <w:r>
+        <w:t xml:space="preserve"> nous devons considérer la réactivité de l'utilisateur et ainsi déclencher l'événement au moment le plus approprié.</w:t>
+      </w:r>
+    </w:p>
+    <w:p>
+      <w:pPr>
+        <w:ind w:firstLine="426"/>
+      </w:pPr>
+      <w:r>
+        <w:t xml:space="preserve">Problématique : </w:t>
+      </w:r>
+      <w:r>
+        <w:t>Comment pousser la limite des temps de réaction de l’utilisateur tout en lui assurant</w:t>
+      </w:r>
+      <w:r>
+        <w:t xml:space="preserve"> un contrôle ?</w:t>
+      </w:r>
+    </w:p>
+    <w:p>
+      <w:pPr>
+        <w:ind w:firstLine="426"/>
+      </w:pPr>
+      <w:r>
+        <w:t>La difficulté ici est l’emploi</w:t>
+      </w:r>
+      <w:r>
+        <w:t xml:space="preserve"> d’une donnée (le temps de réaction) qui est très variable selon l’individu, l’âge, la concentration, … sans oublier la variation des outils de captation.</w:t>
+      </w:r>
+    </w:p>
+    <w:p>
+      <w:pPr>
+        <w:pStyle w:val="Titre5"/>
+        <w:numPr>
+          <w:ilvl w:val="0"/>
+          <w:numId w:val="30"/>
+        </w:numPr>
+      </w:pPr>
+      <w:r>
+        <w:rPr>
+          <w:noProof/>
+          <w:lang w:eastAsia="fr-FR"/>
+        </w:rPr>
+        <w:drawing>
+          <wp:anchor distT="0" distB="0" distL="114300" distR="114300" simplePos="0" relativeHeight="251675648" behindDoc="0" locked="0" layoutInCell="1" allowOverlap="1">
+            <wp:simplePos x="0" y="0"/>
+            <wp:positionH relativeFrom="column">
+              <wp:posOffset>2601595</wp:posOffset>
+            </wp:positionH>
+            <wp:positionV relativeFrom="paragraph">
+              <wp:posOffset>478155</wp:posOffset>
+            </wp:positionV>
+            <wp:extent cx="2827655" cy="2160270"/>
+            <wp:effectExtent l="190500" t="152400" r="163195" b="125730"/>
+            <wp:wrapSquare wrapText="bothSides"/>
+            <wp:docPr id="11" name="Image 1" descr="E:\PC\Documment\Cours 2015-2016\Lioret\poster\images\tmp_reac.gif"/>
+            <wp:cNvGraphicFramePr/>
+            <a:graphic xmlns:a="http://schemas.openxmlformats.org/drawingml/2006/main">
+              <a:graphicData uri="http://schemas.openxmlformats.org/drawingml/2006/picture">
+                <pic:pic xmlns:pic="http://schemas.openxmlformats.org/drawingml/2006/picture">
+                  <pic:nvPicPr>
+                    <pic:cNvPr id="1027" name="Picture 3" descr="E:\PC\Documment\Cours 2015-2016\Lioret\poster\images\tmp_reac.gif"/>
+                    <pic:cNvPicPr>
+                      <a:picLocks noChangeAspect="1" noChangeArrowheads="1"/>
+                    </pic:cNvPicPr>
+                  </pic:nvPicPr>
+                  <pic:blipFill>
+                    <a:blip r:embed="rId24" cstate="print"/>
+                    <a:srcRect/>
+                    <a:stretch>
+                      <a:fillRect/>
+                    </a:stretch>
+                  </pic:blipFill>
+                  <pic:spPr bwMode="auto">
+                    <a:xfrm>
+                      <a:off x="0" y="0"/>
+                      <a:ext cx="2827655" cy="2160270"/>
+                    </a:xfrm>
+                    <a:prstGeom prst="rect">
+                      <a:avLst/>
+                    </a:prstGeom>
+                    <a:ln>
+                      <a:noFill/>
+                    </a:ln>
+                    <a:effectLst>
+                      <a:outerShdw blurRad="190500" algn="tl" rotWithShape="0">
+                        <a:srgbClr val="000000">
+                          <a:alpha val="70000"/>
+                        </a:srgbClr>
+                      </a:outerShdw>
+                    </a:effectLst>
+                  </pic:spPr>
+                </pic:pic>
+              </a:graphicData>
+            </a:graphic>
+          </wp:anchor>
+        </w:drawing>
+      </w:r>
+      <w:r>
+        <w:t xml:space="preserve">Principe </w:t>
+      </w:r>
+      <w:r>
+        <w:t>initial</w:t>
+      </w:r>
+    </w:p>
+    <w:p>
+      <w:pPr>
+        <w:ind w:firstLine="426"/>
+        <w:rPr>
+          <w:noProof/>
+          <w:lang w:eastAsia="fr-FR"/>
+        </w:rPr>
+      </w:pPr>
+      <w:r>
+        <w:t xml:space="preserve">Selon les études faite par </w:t>
+      </w:r>
+      <w:r>
+        <w:t>Jean Bourgeois</w:t>
+      </w:r>
+      <w:r>
+        <w:t>, nous pouvons d</w:t>
+      </w:r>
+      <w:r>
+        <w:t>éterminer le temps de réaction moyen en fonction du sexe et de l’âge d</w:t>
+      </w:r>
+      <w:r>
+        <w:t>'un</w:t>
+      </w:r>
+      <w:r>
+        <w:t xml:space="preserve"> l’individu</w:t>
+      </w:r>
+      <w:r>
+        <w:t xml:space="preserve"> </w:t>
+      </w:r>
+      <w:r>
+        <w:t>en passant par un simple calcul</w:t>
+      </w:r>
+      <w:r>
+        <w:t xml:space="preserve"> :</w:t>
+      </w:r>
+      <w:r>
+        <w:rPr>
+          <w:noProof/>
+          <w:lang w:eastAsia="fr-FR"/>
+        </w:rPr>
+        <w:t xml:space="preserve"> </w:t>
+      </w:r>
+    </w:p>
+    <w:tbl>
+      <w:tblPr>
+        <w:tblStyle w:val="Grilledutableau"/>
+        <w:tblW w:w="0" w:type="auto"/>
+        <w:tblLook w:val="04A0"/>
+      </w:tblPr>
+      <w:tblGrid>
+        <w:gridCol w:w="9211"/>
+      </w:tblGrid>
+      <w:tr>
+        <w:tc>
+          <w:tcPr>
+            <w:tcW w:w="9211" w:type="dxa"/>
+          </w:tcPr>
+          <w:p/>
+          <w:p>
+            <m:oMathPara>
+              <m:oMath>
+                <m:r>
+                  <w:rPr>
+                    <w:rFonts w:ascii="Cambria Math" w:hAnsi="Cambria Math"/>
+                  </w:rPr>
+                  <m:t>y=a×</m:t>
+                </m:r>
+                <m:func>
+                  <m:funcPr>
+                    <m:ctrlPr>
+                      <w:rPr>
+                        <w:rFonts w:ascii="Cambria Math" w:hAnsi="Cambria Math"/>
+                        <w:i/>
+                        <w:sz w:val="24"/>
+                      </w:rPr>
+                    </m:ctrlPr>
+                  </m:funcPr>
+                  <m:fName>
+                    <m:r>
+                      <m:rPr>
+                        <m:sty m:val="p"/>
+                      </m:rPr>
+                      <w:rPr>
+                        <w:rFonts w:ascii="Cambria Math" w:hAnsi="Cambria Math"/>
+                        <w:sz w:val="24"/>
+                      </w:rPr>
+                      <m:t>log</m:t>
+                    </m:r>
+                  </m:fName>
+                  <m:e>
+                    <m:r>
+                      <w:rPr>
+                        <w:rFonts w:ascii="Cambria Math" w:hAnsi="Cambria Math"/>
+                      </w:rPr>
+                      <m:t>²x</m:t>
+                    </m:r>
+                  </m:e>
+                </m:func>
+                <m:r>
+                  <w:rPr>
+                    <w:rFonts w:ascii="Cambria Math" w:hAnsi="Cambria Math"/>
+                  </w:rPr>
+                  <m:t xml:space="preserve"> +b ×</m:t>
+                </m:r>
+                <m:func>
+                  <m:funcPr>
+                    <m:ctrlPr>
+                      <w:rPr>
+                        <w:rFonts w:ascii="Cambria Math" w:hAnsi="Cambria Math"/>
+                        <w:i/>
+                        <w:sz w:val="24"/>
+                      </w:rPr>
+                    </m:ctrlPr>
+                  </m:funcPr>
+                  <m:fName>
+                    <m:r>
+                      <m:rPr>
+                        <m:sty m:val="p"/>
+                      </m:rPr>
+                      <w:rPr>
+                        <w:rFonts w:ascii="Cambria Math" w:hAnsi="Cambria Math"/>
+                        <w:sz w:val="24"/>
+                      </w:rPr>
+                      <m:t>log</m:t>
+                    </m:r>
+                  </m:fName>
+                  <m:e>
+                    <m:r>
+                      <w:rPr>
+                        <w:rFonts w:ascii="Cambria Math" w:hAnsi="Cambria Math"/>
+                      </w:rPr>
+                      <m:t>x+c</m:t>
+                    </m:r>
+                  </m:e>
+                </m:func>
+              </m:oMath>
+            </m:oMathPara>
+          </w:p>
+          <w:p/>
+        </w:tc>
+      </w:tr>
+    </w:tbl>
+    <w:p>
+      <w:pPr>
+        <w:ind w:firstLine="426"/>
+      </w:pPr>
+    </w:p>
+    <w:p>
+      <w:pPr>
+        <w:ind w:firstLine="426"/>
+      </w:pPr>
+      <w:r>
+        <w:t xml:space="preserve">En définissant </w:t>
+      </w:r>
+      <m:oMath>
+        <m:r>
+          <w:rPr>
+            <w:rFonts w:ascii="Cambria Math" w:hAnsi="Cambria Math"/>
+          </w:rPr>
+          <m:t>x</m:t>
+        </m:r>
+      </m:oMath>
+      <w:r>
+        <w:t xml:space="preserve"> comme l'âge de l'utilisateur et les constante</w:t>
+      </w:r>
+      <w:r>
+        <w:t>s</w:t>
+      </w:r>
+      <w:r>
+        <w:t xml:space="preserve"> suivante</w:t>
+      </w:r>
+      <w:r>
+        <w:t>s</w:t>
+      </w:r>
+      <w:r>
+        <w:t xml:space="preserve"> :</w:t>
+      </w:r>
+    </w:p>
+    <w:tbl>
+      <w:tblPr>
+        <w:tblStyle w:val="Tramemoyenne2"/>
+        <w:tblW w:w="5605" w:type="dxa"/>
+        <w:tblLook w:val="04A0"/>
+      </w:tblPr>
+      <w:tblGrid>
+        <w:gridCol w:w="1576"/>
+        <w:gridCol w:w="1343"/>
+        <w:gridCol w:w="1401"/>
+        <w:gridCol w:w="1285"/>
+      </w:tblGrid>
+      <w:tr>
+        <w:trPr>
+          <w:cnfStyle w:val="100000000000"/>
+          <w:trHeight w:val="302"/>
+        </w:trPr>
+        <w:tc>
+          <w:tcPr>
+            <w:cnfStyle w:val="001000000100"/>
+            <w:tcW w:w="1576" w:type="dxa"/>
+            <w:hideMark/>
+          </w:tcPr>
+          <w:p>
+            <w:pPr>
+              <w:spacing w:after="160"/>
+              <w:ind w:firstLine="426"/>
+            </w:pPr>
+          </w:p>
+        </w:tc>
+        <w:tc>
+          <w:tcPr>
+            <w:tcW w:w="1343" w:type="dxa"/>
+            <w:hideMark/>
+          </w:tcPr>
+          <w:p>
+            <w:pPr>
+              <w:spacing w:after="160"/>
+              <w:ind w:firstLine="426"/>
+              <w:cnfStyle w:val="100000000000"/>
+            </w:pPr>
+            <w:r>
+              <w:t xml:space="preserve">a </w:t>
+            </w:r>
+          </w:p>
+        </w:tc>
+        <w:tc>
+          <w:tcPr>
+            <w:tcW w:w="1401" w:type="dxa"/>
+            <w:hideMark/>
+          </w:tcPr>
+          <w:p>
+            <w:pPr>
+              <w:spacing w:after="160"/>
+              <w:ind w:firstLine="426"/>
+              <w:cnfStyle w:val="100000000000"/>
+            </w:pPr>
+            <w:r>
+              <w:t xml:space="preserve">b </w:t>
+            </w:r>
+          </w:p>
+        </w:tc>
+        <w:tc>
+          <w:tcPr>
+            <w:tcW w:w="1285" w:type="dxa"/>
+            <w:hideMark/>
+          </w:tcPr>
+          <w:p>
+            <w:pPr>
+              <w:spacing w:after="160"/>
+              <w:ind w:firstLine="426"/>
+              <w:cnfStyle w:val="100000000000"/>
+            </w:pPr>
+            <w:r>
+              <w:t xml:space="preserve">c </w:t>
+            </w:r>
+          </w:p>
+        </w:tc>
+      </w:tr>
+      <w:tr>
+        <w:trPr>
+          <w:cnfStyle w:val="000000100000"/>
+          <w:trHeight w:val="302"/>
+        </w:trPr>
+        <w:tc>
+          <w:tcPr>
+            <w:cnfStyle w:val="001000000000"/>
+            <w:tcW w:w="1576" w:type="dxa"/>
+            <w:hideMark/>
+          </w:tcPr>
+          <w:p>
+            <w:pPr>
+              <w:spacing w:after="160"/>
+              <w:ind w:firstLine="426"/>
+            </w:pPr>
+            <w:r>
+              <w:t>Homme</w:t>
+            </w:r>
+            <w:r>
+              <w:t xml:space="preserve"> </w:t>
+            </w:r>
+          </w:p>
+        </w:tc>
+        <w:tc>
+          <w:tcPr>
+            <w:tcW w:w="1343" w:type="dxa"/>
+            <w:hideMark/>
+          </w:tcPr>
+          <w:p>
+            <w:pPr>
+              <w:spacing w:after="160"/>
+              <w:ind w:firstLine="426"/>
+              <w:cnfStyle w:val="000000100000"/>
+            </w:pPr>
+            <w:r>
+              <w:rPr>
+                <w:b/>
+                <w:bCs/>
+              </w:rPr>
+              <w:t>0,640</w:t>
+            </w:r>
+            <w:r>
+              <w:t xml:space="preserve"> </w:t>
+            </w:r>
+          </w:p>
+        </w:tc>
+        <w:tc>
+          <w:tcPr>
+            <w:tcW w:w="1401" w:type="dxa"/>
+            <w:hideMark/>
+          </w:tcPr>
+          <w:p>
+            <w:pPr>
+              <w:spacing w:after="160"/>
+              <w:ind w:firstLine="426"/>
+              <w:cnfStyle w:val="000000100000"/>
+            </w:pPr>
+            <w:r>
+              <w:rPr>
+                <w:b/>
+                <w:bCs/>
+              </w:rPr>
+              <w:t> –1,98</w:t>
+            </w:r>
+            <w:r>
+              <w:t xml:space="preserve"> </w:t>
+            </w:r>
+          </w:p>
+        </w:tc>
+        <w:tc>
+          <w:tcPr>
+            <w:tcW w:w="1285" w:type="dxa"/>
+            <w:hideMark/>
+          </w:tcPr>
+          <w:p>
+            <w:pPr>
+              <w:spacing w:after="160"/>
+              <w:ind w:firstLine="426"/>
+              <w:cnfStyle w:val="000000100000"/>
+            </w:pPr>
+            <w:r>
+              <w:rPr>
+                <w:b/>
+                <w:bCs/>
+              </w:rPr>
+              <w:t> 1,77</w:t>
+            </w:r>
+            <w:r>
+              <w:t xml:space="preserve"> </w:t>
+            </w:r>
+          </w:p>
+        </w:tc>
+      </w:tr>
+      <w:tr>
+        <w:trPr>
+          <w:trHeight w:val="302"/>
+        </w:trPr>
+        <w:tc>
+          <w:tcPr>
+            <w:cnfStyle w:val="001000000000"/>
+            <w:tcW w:w="1576" w:type="dxa"/>
+            <w:hideMark/>
+          </w:tcPr>
+          <w:p>
+            <w:pPr>
+              <w:spacing w:after="160"/>
+              <w:ind w:firstLine="426"/>
+            </w:pPr>
+            <w:r>
+              <w:t>Femme</w:t>
+            </w:r>
+            <w:r>
+              <w:t xml:space="preserve"> </w:t>
+            </w:r>
+          </w:p>
+        </w:tc>
+        <w:tc>
+          <w:tcPr>
+            <w:tcW w:w="1343" w:type="dxa"/>
+            <w:hideMark/>
+          </w:tcPr>
+          <w:p>
+            <w:pPr>
+              <w:spacing w:after="160"/>
+              <w:ind w:firstLine="426"/>
+              <w:cnfStyle w:val="000000000000"/>
+            </w:pPr>
+            <w:r>
+              <w:rPr>
+                <w:b/>
+                <w:bCs/>
+              </w:rPr>
+              <w:t>0,508</w:t>
+            </w:r>
+            <w:r>
+              <w:t xml:space="preserve"> </w:t>
+            </w:r>
+          </w:p>
+        </w:tc>
+        <w:tc>
+          <w:tcPr>
+            <w:tcW w:w="1401" w:type="dxa"/>
+            <w:hideMark/>
+          </w:tcPr>
+          <w:p>
+            <w:pPr>
+              <w:spacing w:after="160"/>
+              <w:ind w:firstLine="426"/>
+              <w:cnfStyle w:val="000000000000"/>
+            </w:pPr>
+            <w:r>
+              <w:t>-</w:t>
+            </w:r>
+            <w:r>
+              <w:rPr>
+                <w:b/>
+                <w:bCs/>
+              </w:rPr>
+              <w:t>1,78 </w:t>
+            </w:r>
+            <w:r>
+              <w:t xml:space="preserve"> </w:t>
+            </w:r>
+          </w:p>
+        </w:tc>
+        <w:tc>
+          <w:tcPr>
+            <w:tcW w:w="1285" w:type="dxa"/>
+            <w:hideMark/>
+          </w:tcPr>
+          <w:p>
+            <w:pPr>
+              <w:spacing w:after="160"/>
+              <w:ind w:firstLine="426"/>
+              <w:cnfStyle w:val="000000000000"/>
+            </w:pPr>
+            <w:r>
+              <w:rPr>
+                <w:b/>
+                <w:bCs/>
+              </w:rPr>
+              <w:t>1,64</w:t>
+            </w:r>
+            <w:r>
+              <w:t xml:space="preserve"> </w:t>
+            </w:r>
+          </w:p>
+        </w:tc>
+      </w:tr>
+    </w:tbl>
+    <w:p>
+      <w:pPr>
+        <w:ind w:firstLine="426"/>
+      </w:pPr>
+    </w:p>
+    <w:p>
+      <w:pPr>
+        <w:ind w:firstLine="426"/>
+      </w:pPr>
+      <w:r>
+        <w:lastRenderedPageBreak/>
+        <w:t xml:space="preserve">Ainsi nous pouvons déterminer à partir de quand </w:t>
+      </w:r>
+      <w:r>
+        <w:t xml:space="preserve">doit être </w:t>
+      </w:r>
+      <w:r>
+        <w:t>effectu</w:t>
+      </w:r>
+      <w:r>
+        <w:t>ée</w:t>
+      </w:r>
+      <w:r>
+        <w:t xml:space="preserve"> une action. Cela laisse juste le temps de réaction nécessaire à l’utilisateur pour pouvoir réagir.</w:t>
+      </w:r>
+      <w:r>
+        <w:t xml:space="preserve"> </w:t>
+      </w:r>
+      <w:r>
+        <w:t>Cependant les calcul</w:t>
+      </w:r>
+      <w:r>
+        <w:t xml:space="preserve">s ne nous permettent pas de </w:t>
+      </w:r>
+      <w:r>
+        <w:t>personnaliser le temps de réaction. De plus, selon les machines utilisé</w:t>
+      </w:r>
+      <w:r>
+        <w:t>es</w:t>
+      </w:r>
+      <w:r>
+        <w:t xml:space="preserve"> et l'action du click nous estimons une variation de 25ms. C'est pourquoi nous proposons une boucle de correction d'erreur.</w:t>
+      </w:r>
+    </w:p>
+    <w:p>
+      <w:pPr>
+        <w:pStyle w:val="Titre5"/>
+      </w:pPr>
+      <w:r>
+        <w:t>Correction d'erreur</w:t>
+      </w:r>
+    </w:p>
+    <w:p>
+      <w:pPr>
+        <w:ind w:firstLine="426"/>
+      </w:pPr>
+      <w:r>
+        <w:t>N</w:t>
+      </w:r>
+      <w:r>
+        <w:t xml:space="preserve">ous estimons le temps pris à l’utilisateur pour répondre à </w:t>
+      </w:r>
+      <w:r>
+        <w:t>l'</w:t>
+      </w:r>
+      <w:r>
+        <w:t xml:space="preserve">action et nous la stockons </w:t>
+      </w:r>
+      <w:r>
+        <w:t xml:space="preserve">en mémoire </w:t>
+      </w:r>
+      <w:r>
+        <w:t>pour en déterminer la valeur moyenne.</w:t>
+      </w:r>
+    </w:p>
+    <w:p>
+      <w:pPr>
+        <w:ind w:firstLine="426"/>
+      </w:pPr>
+      <w:r>
+        <w:t>Avec l’ensemble des temps de réaction collecté</w:t>
+      </w:r>
+      <w:r>
+        <w:t>s</w:t>
+      </w:r>
+      <w:r>
+        <w:t>, nous estimons un coefficient basé sur l’erreur type (ET) tel que :</w:t>
+      </w:r>
+    </w:p>
+    <w:tbl>
+      <w:tblPr>
+        <w:tblStyle w:val="Grilledutableau"/>
+        <w:tblW w:w="0" w:type="auto"/>
+        <w:tblInd w:w="2376" w:type="dxa"/>
+        <w:tblLook w:val="04A0"/>
+      </w:tblPr>
+      <w:tblGrid>
+        <w:gridCol w:w="4111"/>
+      </w:tblGrid>
+      <w:tr>
+        <w:trPr>
+          <w:trHeight w:val="1512"/>
+        </w:trPr>
+        <w:tc>
+          <w:tcPr>
+            <w:tcW w:w="4111" w:type="dxa"/>
+          </w:tcPr>
+          <w:p/>
+          <w:p>
+            <m:oMathPara>
+              <m:oMath>
+                <m:r>
+                  <w:rPr>
+                    <w:rFonts w:ascii="Cambria Math" w:hAnsi="Cambria Math"/>
+                  </w:rPr>
+                  <m:t xml:space="preserve">ET= </m:t>
+                </m:r>
+                <m:f>
+                  <m:fPr>
+                    <m:ctrlPr>
+                      <w:rPr>
+                        <w:rFonts w:ascii="Cambria Math" w:hAnsi="Cambria Math"/>
+                        <w:i/>
+                      </w:rPr>
+                    </m:ctrlPr>
+                  </m:fPr>
+                  <m:num>
+                    <m:rad>
+                      <m:radPr>
+                        <m:degHide m:val="on"/>
+                        <m:ctrlPr>
+                          <w:rPr>
+                            <w:rFonts w:ascii="Cambria Math" w:hAnsi="Cambria Math"/>
+                            <w:i/>
+                          </w:rPr>
+                        </m:ctrlPr>
+                      </m:radPr>
+                      <m:deg/>
+                      <m:e>
+                        <m:f>
+                          <m:fPr>
+                            <m:ctrlPr>
+                              <w:rPr>
+                                <w:rFonts w:ascii="Cambria Math" w:hAnsi="Cambria Math"/>
+                                <w:i/>
+                              </w:rPr>
+                            </m:ctrlPr>
+                          </m:fPr>
+                          <m:num>
+                            <m:nary>
+                              <m:naryPr>
+                                <m:chr m:val="∑"/>
+                                <m:limLoc m:val="undOvr"/>
+                                <m:ctrlPr>
+                                  <w:rPr>
+                                    <w:rFonts w:ascii="Cambria Math" w:hAnsi="Cambria Math"/>
+                                    <w:i/>
+                                  </w:rPr>
+                                </m:ctrlPr>
+                              </m:naryPr>
+                              <m:sub>
+                                <m:r>
+                                  <w:rPr>
+                                    <w:rFonts w:ascii="Cambria Math" w:hAnsi="Cambria Math"/>
+                                  </w:rPr>
+                                  <m:t>i=1</m:t>
+                                </m:r>
+                              </m:sub>
+                              <m:sup>
+                                <m:r>
+                                  <w:rPr>
+                                    <w:rFonts w:ascii="Cambria Math" w:hAnsi="Cambria Math"/>
+                                  </w:rPr>
+                                  <m:t>n</m:t>
+                                </m:r>
+                              </m:sup>
+                              <m:e>
+                                <m:sSub>
+                                  <m:sSubPr>
+                                    <m:ctrlPr>
+                                      <w:rPr>
+                                        <w:rFonts w:ascii="Cambria Math" w:hAnsi="Cambria Math"/>
+                                        <w:i/>
+                                      </w:rPr>
+                                    </m:ctrlPr>
+                                  </m:sSubPr>
+                                  <m:e>
+                                    <m:r>
+                                      <w:rPr>
+                                        <w:rFonts w:ascii="Cambria Math" w:hAnsi="Cambria Math"/>
+                                      </w:rPr>
+                                      <m:t>x</m:t>
+                                    </m:r>
+                                  </m:e>
+                                  <m:sub>
+                                    <m:r>
+                                      <w:rPr>
+                                        <w:rFonts w:ascii="Cambria Math" w:hAnsi="Cambria Math"/>
+                                      </w:rPr>
+                                      <m:t>i</m:t>
+                                    </m:r>
+                                  </m:sub>
+                                </m:sSub>
+                              </m:e>
+                            </m:nary>
+                          </m:num>
+                          <m:den>
+                            <m:r>
+                              <w:rPr>
+                                <w:rFonts w:ascii="Cambria Math" w:hAnsi="Cambria Math"/>
+                              </w:rPr>
+                              <m:t>n</m:t>
+                            </m:r>
+                          </m:den>
+                        </m:f>
+                      </m:e>
+                    </m:rad>
+                  </m:num>
+                  <m:den>
+                    <m:rad>
+                      <m:radPr>
+                        <m:degHide m:val="on"/>
+                        <m:ctrlPr>
+                          <w:rPr>
+                            <w:rFonts w:ascii="Cambria Math" w:hAnsi="Cambria Math"/>
+                            <w:i/>
+                          </w:rPr>
+                        </m:ctrlPr>
+                      </m:radPr>
+                      <m:deg/>
+                      <m:e>
+                        <m:r>
+                          <w:rPr>
+                            <w:rFonts w:ascii="Cambria Math" w:hAnsi="Cambria Math"/>
+                          </w:rPr>
+                          <m:t>n</m:t>
+                        </m:r>
+                      </m:e>
+                    </m:rad>
+                  </m:den>
+                </m:f>
+              </m:oMath>
+            </m:oMathPara>
+          </w:p>
+        </w:tc>
+      </w:tr>
+    </w:tbl>
+    <w:p>
+      <w:pPr>
+        <w:ind w:firstLine="426"/>
+      </w:pPr>
+    </w:p>
+    <w:p>
+      <w:pPr>
+        <w:ind w:firstLine="426"/>
+      </w:pPr>
+      <w:r>
+        <w:t xml:space="preserve">Avec </w:t>
+      </w:r>
+      <w:r>
+        <w:rPr>
+          <w:i/>
+          <w:iCs/>
+        </w:rPr>
+        <w:t>x</w:t>
+      </w:r>
+      <w:r>
+        <w:rPr>
+          <w:i/>
+          <w:iCs/>
+          <w:vertAlign w:val="subscript"/>
+        </w:rPr>
+        <w:t>i</w:t>
+      </w:r>
+      <w:r>
+        <w:t xml:space="preserve"> qui représente chacun des temps de réaction relevé et </w:t>
+      </w:r>
+      <w:r>
+        <w:rPr>
+          <w:i/>
+          <w:iCs/>
+        </w:rPr>
+        <w:t>n</w:t>
+      </w:r>
+      <w:r>
+        <w:t xml:space="preserve"> est le nombre d'éléments de l'échantillon.</w:t>
+      </w:r>
+    </w:p>
+    <w:tbl>
+      <w:tblPr>
+        <w:tblStyle w:val="Grilledutableau"/>
+        <w:tblW w:w="0" w:type="auto"/>
+        <w:tblInd w:w="1526" w:type="dxa"/>
+        <w:tblLook w:val="04A0"/>
+      </w:tblPr>
+      <w:tblGrid>
+        <w:gridCol w:w="6475"/>
+      </w:tblGrid>
+      <w:tr>
+        <w:trPr>
+          <w:trHeight w:val="1953"/>
+        </w:trPr>
+        <w:tc>
+          <w:tcPr>
+            <w:tcW w:w="6475" w:type="dxa"/>
+          </w:tcPr>
+          <w:p/>
+          <w:p>
+            <m:oMathPara>
+              <m:oMath>
+                <m:r>
+                  <w:rPr>
+                    <w:rFonts w:ascii="Cambria Math" w:hAnsi="Cambria Math"/>
+                  </w:rPr>
+                  <m:t>Soit TR= temps de réaction</m:t>
+                </m:r>
+              </m:oMath>
+            </m:oMathPara>
+          </w:p>
+          <w:p/>
+          <w:p>
+            <m:oMathPara>
+              <m:oMath>
+                <m:r>
+                  <w:rPr>
+                    <w:rFonts w:ascii="Cambria Math" w:hAnsi="Cambria Math"/>
+                  </w:rPr>
+                  <m:t xml:space="preserve">α= </m:t>
+                </m:r>
+                <m:f>
+                  <m:fPr>
+                    <m:ctrlPr>
+                      <w:rPr>
+                        <w:rFonts w:ascii="Cambria Math" w:hAnsi="Cambria Math"/>
+                        <w:i/>
+                      </w:rPr>
+                    </m:ctrlPr>
+                  </m:fPr>
+                  <m:num>
+                    <m:sSub>
+                      <m:sSubPr>
+                        <m:ctrlPr>
+                          <w:rPr>
+                            <w:rFonts w:ascii="Cambria Math" w:hAnsi="Cambria Math"/>
+                            <w:i/>
+                          </w:rPr>
+                        </m:ctrlPr>
+                      </m:sSubPr>
+                      <m:e>
+                        <m:r>
+                          <w:rPr>
+                            <w:rFonts w:ascii="Cambria Math" w:hAnsi="Cambria Math"/>
+                          </w:rPr>
+                          <m:t>TR</m:t>
+                        </m:r>
+                      </m:e>
+                      <m:sub>
+                        <m:r>
+                          <w:rPr>
+                            <w:rFonts w:ascii="Cambria Math" w:hAnsi="Cambria Math"/>
+                          </w:rPr>
+                          <m:t>relevé</m:t>
+                        </m:r>
+                      </m:sub>
+                    </m:sSub>
+                    <m:r>
+                      <w:rPr>
+                        <w:rFonts w:ascii="Cambria Math" w:hAnsi="Cambria Math"/>
+                      </w:rPr>
+                      <m:t xml:space="preserve">- </m:t>
+                    </m:r>
+                    <m:sSub>
+                      <m:sSubPr>
+                        <m:ctrlPr>
+                          <w:rPr>
+                            <w:rFonts w:ascii="Cambria Math" w:hAnsi="Cambria Math"/>
+                            <w:i/>
+                          </w:rPr>
+                        </m:ctrlPr>
+                      </m:sSubPr>
+                      <m:e>
+                        <m:r>
+                          <w:rPr>
+                            <w:rFonts w:ascii="Cambria Math" w:hAnsi="Cambria Math"/>
+                          </w:rPr>
+                          <m:t>TR</m:t>
+                        </m:r>
+                      </m:e>
+                      <m:sub>
+                        <m:r>
+                          <w:rPr>
+                            <w:rFonts w:ascii="Cambria Math" w:hAnsi="Cambria Math"/>
+                          </w:rPr>
+                          <m:t>attendu</m:t>
+                        </m:r>
+                      </m:sub>
+                    </m:sSub>
+                  </m:num>
+                  <m:den>
+                    <m:sSub>
+                      <m:sSubPr>
+                        <m:ctrlPr>
+                          <w:rPr>
+                            <w:rFonts w:ascii="Cambria Math" w:hAnsi="Cambria Math"/>
+                            <w:i/>
+                          </w:rPr>
+                        </m:ctrlPr>
+                      </m:sSubPr>
+                      <m:e>
+                        <m:r>
+                          <w:rPr>
+                            <w:rFonts w:ascii="Cambria Math" w:hAnsi="Cambria Math"/>
+                          </w:rPr>
+                          <m:t>TR</m:t>
+                        </m:r>
+                      </m:e>
+                      <m:sub>
+                        <m:r>
+                          <w:rPr>
+                            <w:rFonts w:ascii="Cambria Math" w:hAnsi="Cambria Math"/>
+                          </w:rPr>
+                          <m:t>attendu</m:t>
+                        </m:r>
+                      </m:sub>
+                    </m:sSub>
+                  </m:den>
+                </m:f>
+              </m:oMath>
+            </m:oMathPara>
+          </w:p>
+        </w:tc>
+      </w:tr>
+    </w:tbl>
+    <w:p>
+      <w:pPr>
+        <w:ind w:firstLine="426"/>
+      </w:pPr>
+    </w:p>
+    <w:p>
+      <w:pPr>
+        <w:ind w:firstLine="426"/>
+      </w:pPr>
+      <w:r>
+        <w:t>Enfin nous pouvons fixer la prédiction de temps de réaction suivante</w:t>
+      </w:r>
+      <w:r>
+        <w:t xml:space="preserve"> (</w:t>
+      </w:r>
+      <w:proofErr w:type="spellStart"/>
+      <w:r>
+        <w:rPr>
+          <w:i/>
+        </w:rPr>
+        <w:t>tmp</w:t>
+      </w:r>
+      <w:proofErr w:type="spellEnd"/>
+      <w:r>
+        <w:t>)</w:t>
+      </w:r>
+      <w:r>
+        <w:t xml:space="preserve"> tel que :</w:t>
+      </w:r>
+    </w:p>
+    <w:tbl>
+      <w:tblPr>
+        <w:tblStyle w:val="Grilledutableau"/>
+        <w:tblW w:w="0" w:type="auto"/>
+        <w:tblInd w:w="2943" w:type="dxa"/>
+        <w:tblLook w:val="04A0"/>
+      </w:tblPr>
+      <w:tblGrid>
+        <w:gridCol w:w="3261"/>
+      </w:tblGrid>
+      <w:tr>
+        <w:trPr>
+          <w:trHeight w:val="967"/>
+        </w:trPr>
+        <w:tc>
+          <w:tcPr>
+            <w:tcW w:w="3261" w:type="dxa"/>
+          </w:tcPr>
+          <w:p/>
+          <w:p>
+            <m:oMathPara>
+              <m:oMath>
+                <m:r>
+                  <w:rPr>
+                    <w:rFonts w:ascii="Cambria Math" w:hAnsi="Cambria Math"/>
+                  </w:rPr>
+                  <m:t xml:space="preserve">tmp= </m:t>
+                </m:r>
+                <m:sSub>
+                  <m:sSubPr>
+                    <m:ctrlPr>
+                      <w:rPr>
+                        <w:rFonts w:ascii="Cambria Math" w:hAnsi="Cambria Math"/>
+                        <w:i/>
+                      </w:rPr>
+                    </m:ctrlPr>
+                  </m:sSubPr>
+                  <m:e>
+                    <m:r>
+                      <w:rPr>
+                        <w:rFonts w:ascii="Cambria Math" w:hAnsi="Cambria Math"/>
+                      </w:rPr>
+                      <m:t>TR</m:t>
+                    </m:r>
+                  </m:e>
+                  <m:sub>
+                    <m:r>
+                      <w:rPr>
+                        <w:rFonts w:ascii="Cambria Math" w:hAnsi="Cambria Math"/>
+                      </w:rPr>
+                      <m:t>moy</m:t>
+                    </m:r>
+                  </m:sub>
+                </m:sSub>
+                <m:r>
+                  <w:rPr>
+                    <w:rFonts w:ascii="Cambria Math" w:hAnsi="Cambria Math"/>
+                  </w:rPr>
+                  <m:t>+ ER × α</m:t>
+                </m:r>
+              </m:oMath>
+            </m:oMathPara>
+          </w:p>
+        </w:tc>
+      </w:tr>
+    </w:tbl>
+    <w:p>
+      <w:pPr>
+        <w:ind w:firstLine="426"/>
+      </w:pPr>
+    </w:p>
+    <w:p>
+      <w:pPr>
+        <w:ind w:firstLine="426"/>
+      </w:pPr>
+    </w:p>
+    <w:p>
+      <w:pPr>
+        <w:ind w:firstLine="426"/>
+      </w:pPr>
+    </w:p>
+    <w:p>
+      <w:pPr>
+        <w:pStyle w:val="Titre4"/>
+        <w:rPr>
+          <w:rFonts w:ascii="Arial" w:eastAsiaTheme="minorEastAsia" w:hAnsi="Arial" w:cstheme="minorBidi"/>
+          <w:szCs w:val="21"/>
+        </w:rPr>
+      </w:pPr>
+      <w:r>
+        <w:lastRenderedPageBreak/>
+        <w:t>Etude de l'individu</w:t>
+      </w:r>
+    </w:p>
+    <w:p>
+      <w:pPr>
+        <w:ind w:firstLine="426"/>
+      </w:pPr>
+    </w:p>
+    <w:p>
       <w:r>
         <w:br w:type="page"/>
       </w:r>
@@ -10407,12 +12615,12 @@
       <w:pPr>
         <w:pStyle w:val="Titre1"/>
       </w:pPr>
-      <w:bookmarkStart w:id="37" w:name="_Toc444186984"/>
+      <w:bookmarkStart w:id="39" w:name="_Toc444186984"/>
       <w:r>
         <w:lastRenderedPageBreak/>
         <w:t>Analyse Marketing</w:t>
       </w:r>
-      <w:bookmarkEnd w:id="37"/>
+      <w:bookmarkEnd w:id="39"/>
     </w:p>
     <w:p>
       <w:pPr>
@@ -10422,11 +12630,11 @@
           <w:numId w:val="28"/>
         </w:numPr>
       </w:pPr>
-      <w:bookmarkStart w:id="38" w:name="_Toc444186985"/>
+      <w:bookmarkStart w:id="40" w:name="_Toc444186985"/>
       <w:r>
         <w:t>Cible</w:t>
       </w:r>
-      <w:bookmarkEnd w:id="38"/>
+      <w:bookmarkEnd w:id="40"/>
     </w:p>
     <w:p>
       <w:pPr>
@@ -10445,12 +12653,12 @@
           <w:numId w:val="0"/>
         </w:numPr>
       </w:pPr>
-      <w:bookmarkStart w:id="39" w:name="_Toc444186986"/>
+      <w:bookmarkStart w:id="41" w:name="_Toc444186986"/>
       <w:r>
         <w:lastRenderedPageBreak/>
         <w:t>Conclusion</w:t>
       </w:r>
-      <w:bookmarkEnd w:id="39"/>
+      <w:bookmarkEnd w:id="41"/>
     </w:p>
     <w:p>
       <w:pPr>
@@ -10487,22 +12695,22 @@
           <w:numId w:val="0"/>
         </w:numPr>
       </w:pPr>
-      <w:bookmarkStart w:id="40" w:name="_Toc444186987"/>
-      <w:commentRangeStart w:id="41"/>
+      <w:bookmarkStart w:id="42" w:name="_Toc444186987"/>
+      <w:commentRangeStart w:id="43"/>
       <w:r>
         <w:lastRenderedPageBreak/>
         <w:t>Lexique</w:t>
       </w:r>
-      <w:commentRangeEnd w:id="41"/>
+      <w:commentRangeEnd w:id="43"/>
       <w:r>
         <w:rPr>
           <w:rStyle w:val="Marquedecommentaire"/>
           <w:rFonts w:asciiTheme="minorHAnsi" w:eastAsiaTheme="minorEastAsia" w:hAnsiTheme="minorHAnsi" w:cstheme="minorBidi"/>
           <w:color w:val="auto"/>
         </w:rPr>
-        <w:commentReference w:id="41"/>
-      </w:r>
-      <w:bookmarkEnd w:id="40"/>
+        <w:commentReference w:id="43"/>
+      </w:r>
+      <w:bookmarkEnd w:id="42"/>
     </w:p>
     <w:p/>
     <w:p>
@@ -10632,13 +12840,25 @@
         <w:t xml:space="preserve">Une nuance est l'intensité relative d'une note, d'une phrase, ou encore d'un passage entier d'une œuvre musicale. On distingue ainsi les nuances générales </w:t>
       </w:r>
       <w:r>
-        <w:t>(qui détermine l'intensité fixe à une ou plusieurs pulsations</w:t>
+        <w:t>(qui détermine</w:t>
+      </w:r>
+      <w:r>
+        <w:t>nt</w:t>
+      </w:r>
+      <w:r>
+        <w:t xml:space="preserve"> l'intensité fixe à une ou plusieurs pulsations</w:t>
       </w:r>
       <w:r>
         <w:t>)</w:t>
       </w:r>
       <w:r>
-        <w:t xml:space="preserve"> des nuances pour un ensemble de notes (qui détermine l'augmentation ou la diminution de l'intensité en fonction du temps). </w:t>
+        <w:t xml:space="preserve"> des nuances pour un ensemble de notes (qui détermine</w:t>
+      </w:r>
+      <w:r>
+        <w:t>nt</w:t>
+      </w:r>
+      <w:r>
+        <w:t xml:space="preserve"> l'augmentation ou la diminution de l'intensité en fonction du temps). </w:t>
       </w:r>
       <w:r>
         <w:t xml:space="preserve">C'est l'un des quatre </w:t>
@@ -10696,7 +12916,10 @@
         <w:t>qui correspond à l'</w:t>
       </w:r>
       <w:r>
-        <w:t>enchaînements</w:t>
+        <w:t>ench</w:t>
+      </w:r>
+      <w:r>
+        <w:t>aînement</w:t>
       </w:r>
       <w:r>
         <w:t xml:space="preserve"> des sons.</w:t>
@@ -10730,19 +12953,19 @@
       <w:r>
         <w:t xml:space="preserve">Phrase (musique) : </w:t>
       </w:r>
-      <w:commentRangeStart w:id="42"/>
+      <w:commentRangeStart w:id="44"/>
       <w:r>
         <w:t>U</w:t>
       </w:r>
       <w:r>
         <w:t>ne phrase est une partie d'une ligne mélodique ou d'une idée musicale naturellement délimitée, significative du point de vue de la déclamation, de l'articulation et de la respiration.</w:t>
       </w:r>
-      <w:commentRangeEnd w:id="42"/>
+      <w:commentRangeEnd w:id="44"/>
       <w:r>
         <w:rPr>
           <w:rStyle w:val="Marquedecommentaire"/>
         </w:rPr>
-        <w:commentReference w:id="42"/>
+        <w:commentReference w:id="44"/>
       </w:r>
     </w:p>
     <w:p>
@@ -10867,7 +13090,19 @@
     <w:p>
       <w:r>
         <w:lastRenderedPageBreak/>
-        <w:t>Source utilisé :</w:t>
+        <w:t>Source</w:t>
+      </w:r>
+      <w:r>
+        <w:t>s</w:t>
+      </w:r>
+      <w:r>
+        <w:t xml:space="preserve"> utilisé</w:t>
+      </w:r>
+      <w:r>
+        <w:t>es</w:t>
+      </w:r>
+      <w:r>
+        <w:t xml:space="preserve"> :</w:t>
       </w:r>
     </w:p>
     <w:p>
@@ -11178,7 +13413,7 @@
       </w:r>
     </w:p>
     <w:sectPr>
-      <w:footerReference w:type="default" r:id="rId24"/>
+      <w:footerReference w:type="default" r:id="rId25"/>
       <w:endnotePr>
         <w:numFmt w:val="decimal"/>
       </w:endnotePr>
@@ -11536,7 +13771,7 @@
       </w:r>
     </w:p>
   </w:comment>
-  <w:comment w:id="27" w:author="Lecomte Emerick" w:date="2016-01-03T12:44:00Z" w:initials="LE">
+  <w:comment w:id="29" w:author="Lecomte Emerick" w:date="2016-01-03T12:44:00Z" w:initials="LE">
     <w:p>
       <w:pPr>
         <w:pStyle w:val="Commentaire"/>
@@ -11578,7 +13813,7 @@
       </w:pPr>
     </w:p>
   </w:comment>
-  <w:comment w:id="41" w:author="Amaury" w:date="2015-11-08T13:07:00Z" w:initials="A">
+  <w:comment w:id="43" w:author="Amaury" w:date="2015-11-08T13:07:00Z" w:initials="A">
     <w:p>
       <w:pPr>
         <w:pStyle w:val="Commentaire"/>
@@ -11594,7 +13829,7 @@
       </w:r>
     </w:p>
   </w:comment>
-  <w:comment w:id="42" w:author="Amaury" w:date="2015-11-08T15:42:00Z" w:initials="A">
+  <w:comment w:id="44" w:author="Amaury" w:date="2015-11-08T15:42:00Z" w:initials="A">
     <w:p>
       <w:pPr>
         <w:pStyle w:val="Commentaire"/>
@@ -11676,7 +13911,7 @@
             <w:rPr>
               <w:noProof/>
             </w:rPr>
-            <w:t>1</w:t>
+            <w:t>44</w:t>
           </w:r>
         </w:fldSimple>
       </w:p>
@@ -13356,6 +15591,18 @@
   </w:num>
   <w:num w:numId="28">
     <w:abstractNumId w:val="7"/>
+    <w:lvlOverride w:ilvl="0">
+      <w:startOverride w:val="1"/>
+    </w:lvlOverride>
+  </w:num>
+  <w:num w:numId="29">
+    <w:abstractNumId w:val="12"/>
+    <w:lvlOverride w:ilvl="0">
+      <w:startOverride w:val="1"/>
+    </w:lvlOverride>
+  </w:num>
+  <w:num w:numId="30">
+    <w:abstractNumId w:val="2"/>
     <w:lvlOverride w:ilvl="0">
       <w:startOverride w:val="1"/>
     </w:lvlOverride>
@@ -13760,7 +16007,6 @@
   <w:style w:type="character" w:default="1" w:styleId="Policepardfaut">
     <w:name w:val="Default Paragraph Font"/>
     <w:uiPriority w:val="1"/>
-    <w:semiHidden/>
     <w:unhideWhenUsed/>
   </w:style>
   <w:style w:type="table" w:default="1" w:styleId="TableauNormal">
@@ -14279,8 +16525,12 @@
     <w:autoRedefine/>
     <w:uiPriority w:val="39"/>
     <w:unhideWhenUsed/>
-    <w:rsid w:val="00555000"/>
+    <w:rsid w:val="006B1372"/>
     <w:pPr>
+      <w:tabs>
+        <w:tab w:val="left" w:pos="709"/>
+        <w:tab w:val="right" w:leader="dot" w:pos="9061"/>
+      </w:tabs>
       <w:spacing w:after="100"/>
       <w:ind w:left="210"/>
     </w:pPr>
@@ -14526,6 +16776,155 @@
       </w:tblCellMar>
     </w:tblPr>
   </w:style>
+  <w:style w:type="table" w:styleId="Tramemoyenne2">
+    <w:name w:val="Medium Shading 2"/>
+    <w:basedOn w:val="TableauNormal"/>
+    <w:uiPriority w:val="64"/>
+    <w:rsid w:val="006A6071"/>
+    <w:pPr>
+      <w:spacing w:after="0" w:line="240" w:lineRule="auto"/>
+    </w:pPr>
+    <w:tblPr>
+      <w:tblStyleRowBandSize w:val="1"/>
+      <w:tblStyleColBandSize w:val="1"/>
+      <w:tblInd w:w="0" w:type="dxa"/>
+      <w:tblBorders>
+        <w:top w:val="single" w:sz="18" w:space="0" w:color="auto"/>
+        <w:bottom w:val="single" w:sz="18" w:space="0" w:color="auto"/>
+      </w:tblBorders>
+      <w:tblCellMar>
+        <w:top w:w="0" w:type="dxa"/>
+        <w:left w:w="108" w:type="dxa"/>
+        <w:bottom w:w="0" w:type="dxa"/>
+        <w:right w:w="108" w:type="dxa"/>
+      </w:tblCellMar>
+    </w:tblPr>
+    <w:tblStylePr w:type="firstRow">
+      <w:pPr>
+        <w:spacing w:before="0" w:after="0" w:line="240" w:lineRule="auto"/>
+      </w:pPr>
+      <w:rPr>
+        <w:b/>
+        <w:bCs/>
+        <w:color w:val="FFFFFF" w:themeColor="background1"/>
+      </w:rPr>
+      <w:tblPr/>
+      <w:tcPr>
+        <w:tcBorders>
+          <w:top w:val="single" w:sz="18" w:space="0" w:color="auto"/>
+          <w:left w:val="nil"/>
+          <w:bottom w:val="single" w:sz="18" w:space="0" w:color="auto"/>
+          <w:right w:val="nil"/>
+          <w:insideH w:val="nil"/>
+          <w:insideV w:val="nil"/>
+        </w:tcBorders>
+        <w:shd w:val="clear" w:color="auto" w:fill="000000" w:themeFill="text1"/>
+      </w:tcPr>
+    </w:tblStylePr>
+    <w:tblStylePr w:type="lastRow">
+      <w:pPr>
+        <w:spacing w:before="0" w:after="0" w:line="240" w:lineRule="auto"/>
+      </w:pPr>
+      <w:rPr>
+        <w:color w:val="auto"/>
+      </w:rPr>
+      <w:tblPr/>
+      <w:tcPr>
+        <w:tcBorders>
+          <w:top w:val="double" w:sz="6" w:space="0" w:color="auto"/>
+          <w:left w:val="nil"/>
+          <w:bottom w:val="single" w:sz="18" w:space="0" w:color="auto"/>
+          <w:right w:val="nil"/>
+          <w:insideH w:val="nil"/>
+          <w:insideV w:val="nil"/>
+        </w:tcBorders>
+        <w:shd w:val="clear" w:color="auto" w:fill="FFFFFF" w:themeFill="background1"/>
+      </w:tcPr>
+    </w:tblStylePr>
+    <w:tblStylePr w:type="firstCol">
+      <w:rPr>
+        <w:b/>
+        <w:bCs/>
+        <w:color w:val="FFFFFF" w:themeColor="background1"/>
+      </w:rPr>
+      <w:tblPr/>
+      <w:tcPr>
+        <w:tcBorders>
+          <w:top w:val="nil"/>
+          <w:left w:val="nil"/>
+          <w:bottom w:val="single" w:sz="18" w:space="0" w:color="auto"/>
+          <w:right w:val="nil"/>
+          <w:insideH w:val="nil"/>
+          <w:insideV w:val="nil"/>
+        </w:tcBorders>
+        <w:shd w:val="clear" w:color="auto" w:fill="000000" w:themeFill="text1"/>
+      </w:tcPr>
+    </w:tblStylePr>
+    <w:tblStylePr w:type="lastCol">
+      <w:rPr>
+        <w:b/>
+        <w:bCs/>
+        <w:color w:val="FFFFFF" w:themeColor="background1"/>
+      </w:rPr>
+      <w:tblPr/>
+      <w:tcPr>
+        <w:tcBorders>
+          <w:left w:val="nil"/>
+          <w:right w:val="nil"/>
+          <w:insideH w:val="nil"/>
+          <w:insideV w:val="nil"/>
+        </w:tcBorders>
+        <w:shd w:val="clear" w:color="auto" w:fill="000000" w:themeFill="text1"/>
+      </w:tcPr>
+    </w:tblStylePr>
+    <w:tblStylePr w:type="band1Vert">
+      <w:tblPr/>
+      <w:tcPr>
+        <w:tcBorders>
+          <w:left w:val="nil"/>
+          <w:right w:val="nil"/>
+          <w:insideH w:val="nil"/>
+          <w:insideV w:val="nil"/>
+        </w:tcBorders>
+        <w:shd w:val="clear" w:color="auto" w:fill="D8D8D8" w:themeFill="background1" w:themeFillShade="D8"/>
+      </w:tcPr>
+    </w:tblStylePr>
+    <w:tblStylePr w:type="band1Horz">
+      <w:tblPr/>
+      <w:tcPr>
+        <w:shd w:val="clear" w:color="auto" w:fill="D8D8D8" w:themeFill="background1" w:themeFillShade="D8"/>
+      </w:tcPr>
+    </w:tblStylePr>
+    <w:tblStylePr w:type="neCell">
+      <w:tblPr/>
+      <w:tcPr>
+        <w:tcBorders>
+          <w:top w:val="single" w:sz="18" w:space="0" w:color="auto"/>
+          <w:left w:val="nil"/>
+          <w:bottom w:val="single" w:sz="18" w:space="0" w:color="auto"/>
+          <w:right w:val="nil"/>
+          <w:insideH w:val="nil"/>
+          <w:insideV w:val="nil"/>
+        </w:tcBorders>
+      </w:tcPr>
+    </w:tblStylePr>
+    <w:tblStylePr w:type="nwCell">
+      <w:rPr>
+        <w:color w:val="FFFFFF" w:themeColor="background1"/>
+      </w:rPr>
+      <w:tblPr/>
+      <w:tcPr>
+        <w:tcBorders>
+          <w:top w:val="single" w:sz="18" w:space="0" w:color="auto"/>
+          <w:left w:val="nil"/>
+          <w:bottom w:val="single" w:sz="18" w:space="0" w:color="auto"/>
+          <w:right w:val="nil"/>
+          <w:insideH w:val="nil"/>
+          <w:insideV w:val="nil"/>
+        </w:tcBorders>
+      </w:tcPr>
+    </w:tblStylePr>
+  </w:style>
 </w:styles>
 </file>
 
@@ -14717,6 +17116,327 @@
     <w:unhideWhenUsed/>
   </w:style>
 </w:styles>
+</file>
+
+<file path=word/glossary/document.xml><?xml version="1.0" encoding="utf-8"?>
+<w:glossaryDocument xmlns:ve="http://schemas.openxmlformats.org/markup-compatibility/2006" xmlns:o="urn:schemas-microsoft-com:office:office" xmlns:r="http://schemas.openxmlformats.org/officeDocument/2006/relationships" xmlns:m="http://schemas.openxmlformats.org/officeDocument/2006/math" xmlns:v="urn:schemas-microsoft-com:vml" xmlns:wp="http://schemas.openxmlformats.org/drawingml/2006/wordprocessingDrawing" xmlns:w10="urn:schemas-microsoft-com:office:word" xmlns:w="http://schemas.openxmlformats.org/wordprocessingml/2006/main" xmlns:wne="http://schemas.microsoft.com/office/word/2006/wordml">
+  <w:docParts/>
+</w:glossaryDocument>
+</file>
+
+<file path=word/glossary/fontTable.xml><?xml version="1.0" encoding="utf-8"?>
+<w:fonts xmlns:r="http://schemas.openxmlformats.org/officeDocument/2006/relationships" xmlns:w="http://schemas.openxmlformats.org/wordprocessingml/2006/main">
+  <w:font w:name="Symbol">
+    <w:panose1 w:val="05050102010706020507"/>
+    <w:charset w:val="02"/>
+    <w:family w:val="roman"/>
+    <w:pitch w:val="variable"/>
+    <w:sig w:usb0="00000000" w:usb1="10000000" w:usb2="00000000" w:usb3="00000000" w:csb0="80000000" w:csb1="00000000"/>
+  </w:font>
+  <w:font w:name="Times New Roman">
+    <w:panose1 w:val="02020603050405020304"/>
+    <w:charset w:val="00"/>
+    <w:family w:val="roman"/>
+    <w:pitch w:val="variable"/>
+    <w:sig w:usb0="E0002EFF" w:usb1="C0007843" w:usb2="00000009" w:usb3="00000000" w:csb0="000001FF" w:csb1="00000000"/>
+  </w:font>
+  <w:font w:name="Courier New">
+    <w:panose1 w:val="02070309020205020404"/>
+    <w:charset w:val="00"/>
+    <w:family w:val="modern"/>
+    <w:pitch w:val="fixed"/>
+    <w:sig w:usb0="E0002AFF" w:usb1="C0007843" w:usb2="00000009" w:usb3="00000000" w:csb0="000001FF" w:csb1="00000000"/>
+  </w:font>
+  <w:font w:name="Wingdings">
+    <w:panose1 w:val="05000000000000000000"/>
+    <w:charset w:val="02"/>
+    <w:family w:val="auto"/>
+    <w:pitch w:val="variable"/>
+    <w:sig w:usb0="00000000" w:usb1="10000000" w:usb2="00000000" w:usb3="00000000" w:csb0="80000000" w:csb1="00000000"/>
+  </w:font>
+  <w:font w:name="Calibri">
+    <w:panose1 w:val="020F0502020204030204"/>
+    <w:charset w:val="00"/>
+    <w:family w:val="swiss"/>
+    <w:pitch w:val="variable"/>
+    <w:sig w:usb0="E00002FF" w:usb1="4000ACFF" w:usb2="00000001" w:usb3="00000000" w:csb0="0000019F" w:csb1="00000000"/>
+  </w:font>
+  <w:font w:name="Arial">
+    <w:panose1 w:val="020B0604020202020204"/>
+    <w:charset w:val="00"/>
+    <w:family w:val="swiss"/>
+    <w:pitch w:val="variable"/>
+    <w:sig w:usb0="E0002AFF" w:usb1="C0007843" w:usb2="00000009" w:usb3="00000000" w:csb0="000001FF" w:csb1="00000000"/>
+  </w:font>
+  <w:font w:name="Calibri Light">
+    <w:panose1 w:val="020F0302020204030204"/>
+    <w:charset w:val="00"/>
+    <w:family w:val="swiss"/>
+    <w:pitch w:val="variable"/>
+    <w:sig w:usb0="A00002EF" w:usb1="4000207B" w:usb2="00000000" w:usb3="00000000" w:csb0="0000019F" w:csb1="00000000"/>
+  </w:font>
+  <w:font w:name="Tahoma">
+    <w:panose1 w:val="020B0604030504040204"/>
+    <w:charset w:val="00"/>
+    <w:family w:val="swiss"/>
+    <w:pitch w:val="variable"/>
+    <w:sig w:usb0="E1002EFF" w:usb1="C000605B" w:usb2="00000029" w:usb3="00000000" w:csb0="000101FF" w:csb1="00000000"/>
+  </w:font>
+  <w:font w:name="Cambria Math">
+    <w:panose1 w:val="02040503050406030204"/>
+    <w:charset w:val="00"/>
+    <w:family w:val="roman"/>
+    <w:pitch w:val="variable"/>
+    <w:sig w:usb0="E00002FF" w:usb1="420024FF" w:usb2="00000000" w:usb3="00000000" w:csb0="0000019F" w:csb1="00000000"/>
+  </w:font>
+  <w:font w:name="Cambria">
+    <w:panose1 w:val="02040503050406030204"/>
+    <w:charset w:val="00"/>
+    <w:family w:val="roman"/>
+    <w:pitch w:val="variable"/>
+    <w:sig w:usb0="E00002FF" w:usb1="400004FF" w:usb2="00000000" w:usb3="00000000" w:csb0="0000019F" w:csb1="00000000"/>
+  </w:font>
+</w:fonts>
+</file>
+
+<file path=word/glossary/settings.xml><?xml version="1.0" encoding="utf-8"?>
+<w:settings xmlns:o="urn:schemas-microsoft-com:office:office" xmlns:r="http://schemas.openxmlformats.org/officeDocument/2006/relationships" xmlns:m="http://schemas.openxmlformats.org/officeDocument/2006/math" xmlns:v="urn:schemas-microsoft-com:vml" xmlns:w10="urn:schemas-microsoft-com:office:word" xmlns:w="http://schemas.openxmlformats.org/wordprocessingml/2006/main" xmlns:sl="http://schemas.openxmlformats.org/schemaLibrary/2006/main">
+  <w:view w:val="normal"/>
+  <w:defaultTabStop w:val="708"/>
+  <w:hyphenationZone w:val="425"/>
+  <w:characterSpacingControl w:val="doNotCompress"/>
+  <w:compat>
+    <w:useFELayout/>
+  </w:compat>
+  <w:rsids>
+    <w:rsidRoot w:val="0037262A"/>
+    <w:rsid w:val="0037262A"/>
+  </w:rsids>
+  <m:mathPr>
+    <m:mathFont m:val="Cambria Math"/>
+    <m:brkBin m:val="before"/>
+    <m:brkBinSub m:val="--"/>
+    <m:smallFrac m:val="off"/>
+    <m:dispDef/>
+    <m:lMargin m:val="0"/>
+    <m:rMargin m:val="0"/>
+    <m:defJc m:val="centerGroup"/>
+    <m:wrapIndent m:val="1440"/>
+    <m:intLim m:val="subSup"/>
+    <m:naryLim m:val="undOvr"/>
+  </m:mathPr>
+  <w:themeFontLang w:val="fr-FR"/>
+  <w:clrSchemeMapping w:bg1="light1" w:t1="dark1" w:bg2="light2" w:t2="dark2" w:accent1="accent1" w:accent2="accent2" w:accent3="accent3" w:accent4="accent4" w:accent5="accent5" w:accent6="accent6" w:hyperlink="hyperlink" w:followedHyperlink="followedHyperlink"/>
+  <w:decimalSymbol w:val=","/>
+  <w:listSeparator w:val=";"/>
+</w:settings>
+</file>
+
+<file path=word/glossary/styles.xml><?xml version="1.0" encoding="utf-8"?>
+<w:styles xmlns:r="http://schemas.openxmlformats.org/officeDocument/2006/relationships" xmlns:w="http://schemas.openxmlformats.org/wordprocessingml/2006/main">
+  <w:docDefaults>
+    <w:rPrDefault>
+      <w:rPr>
+        <w:rFonts w:asciiTheme="minorHAnsi" w:eastAsiaTheme="minorEastAsia" w:hAnsiTheme="minorHAnsi" w:cstheme="minorBidi"/>
+        <w:sz w:val="22"/>
+        <w:szCs w:val="22"/>
+        <w:lang w:val="fr-FR" w:eastAsia="fr-FR" w:bidi="ar-SA"/>
+      </w:rPr>
+    </w:rPrDefault>
+    <w:pPrDefault>
+      <w:pPr>
+        <w:spacing w:after="200" w:line="276" w:lineRule="auto"/>
+      </w:pPr>
+    </w:pPrDefault>
+  </w:docDefaults>
+  <w:latentStyles w:defLockedState="0" w:defUIPriority="99" w:defSemiHidden="1" w:defUnhideWhenUsed="1" w:defQFormat="0" w:count="267">
+    <w:lsdException w:name="Normal" w:semiHidden="0" w:uiPriority="0" w:unhideWhenUsed="0" w:qFormat="1"/>
+    <w:lsdException w:name="heading 1" w:semiHidden="0" w:uiPriority="9" w:unhideWhenUsed="0" w:qFormat="1"/>
+    <w:lsdException w:name="heading 2" w:uiPriority="9" w:qFormat="1"/>
+    <w:lsdException w:name="heading 3" w:uiPriority="9" w:qFormat="1"/>
+    <w:lsdException w:name="heading 4" w:uiPriority="9" w:qFormat="1"/>
+    <w:lsdException w:name="heading 5" w:uiPriority="9" w:qFormat="1"/>
+    <w:lsdException w:name="heading 6" w:uiPriority="9" w:qFormat="1"/>
+    <w:lsdException w:name="heading 7" w:uiPriority="9" w:qFormat="1"/>
+    <w:lsdException w:name="heading 8" w:uiPriority="9" w:qFormat="1"/>
+    <w:lsdException w:name="heading 9" w:uiPriority="9" w:qFormat="1"/>
+    <w:lsdException w:name="toc 1" w:uiPriority="39"/>
+    <w:lsdException w:name="toc 2" w:uiPriority="39"/>
+    <w:lsdException w:name="toc 3" w:uiPriority="39"/>
+    <w:lsdException w:name="toc 4" w:uiPriority="39"/>
+    <w:lsdException w:name="toc 5" w:uiPriority="39"/>
+    <w:lsdException w:name="toc 6" w:uiPriority="39"/>
+    <w:lsdException w:name="toc 7" w:uiPriority="39"/>
+    <w:lsdException w:name="toc 8" w:uiPriority="39"/>
+    <w:lsdException w:name="toc 9" w:uiPriority="39"/>
+    <w:lsdException w:name="caption" w:uiPriority="35" w:qFormat="1"/>
+    <w:lsdException w:name="Title" w:semiHidden="0" w:uiPriority="10" w:unhideWhenUsed="0" w:qFormat="1"/>
+    <w:lsdException w:name="Default Paragraph Font" w:uiPriority="1"/>
+    <w:lsdException w:name="Subtitle" w:semiHidden="0" w:uiPriority="11" w:unhideWhenUsed="0" w:qFormat="1"/>
+    <w:lsdException w:name="Strong" w:semiHidden="0" w:uiPriority="22" w:unhideWhenUsed="0" w:qFormat="1"/>
+    <w:lsdException w:name="Emphasis" w:semiHidden="0" w:uiPriority="20" w:unhideWhenUsed="0" w:qFormat="1"/>
+    <w:lsdException w:name="Table Grid" w:semiHidden="0" w:uiPriority="59" w:unhideWhenUsed="0"/>
+    <w:lsdException w:name="Placeholder Text" w:unhideWhenUsed="0"/>
+    <w:lsdException w:name="No Spacing" w:semiHidden="0" w:uiPriority="1" w:unhideWhenUsed="0" w:qFormat="1"/>
+    <w:lsdException w:name="Light Shading" w:semiHidden="0" w:uiPriority="60" w:unhideWhenUsed="0"/>
+    <w:lsdException w:name="Light List" w:semiHidden="0" w:uiPriority="61" w:unhideWhenUsed="0"/>
+    <w:lsdException w:name="Light Grid" w:semiHidden="0" w:uiPriority="62" w:unhideWhenUsed="0"/>
+    <w:lsdException w:name="Medium Shading 1" w:semiHidden="0" w:uiPriority="63" w:unhideWhenUsed="0"/>
+    <w:lsdException w:name="Medium Shading 2" w:semiHidden="0" w:uiPriority="64" w:unhideWhenUsed="0"/>
+    <w:lsdException w:name="Medium List 1" w:semiHidden="0" w:uiPriority="65" w:unhideWhenUsed="0"/>
+    <w:lsdException w:name="Medium List 2" w:semiHidden="0" w:uiPriority="66" w:unhideWhenUsed="0"/>
+    <w:lsdException w:name="Medium Grid 1" w:semiHidden="0" w:uiPriority="67" w:unhideWhenUsed="0"/>
+    <w:lsdException w:name="Medium Grid 2" w:semiHidden="0" w:uiPriority="68" w:unhideWhenUsed="0"/>
+    <w:lsdException w:name="Medium Grid 3" w:semiHidden="0" w:uiPriority="69" w:unhideWhenUsed="0"/>
+    <w:lsdException w:name="Dark List" w:semiHidden="0" w:uiPriority="70" w:unhideWhenUsed="0"/>
+    <w:lsdException w:name="Colorful Shading" w:semiHidden="0" w:uiPriority="71" w:unhideWhenUsed="0"/>
+    <w:lsdException w:name="Colorful List" w:semiHidden="0" w:uiPriority="72" w:unhideWhenUsed="0"/>
+    <w:lsdException w:name="Colorful Grid" w:semiHidden="0" w:uiPriority="73" w:unhideWhenUsed="0"/>
+    <w:lsdException w:name="Light Shading Accent 1" w:semiHidden="0" w:uiPriority="60" w:unhideWhenUsed="0"/>
+    <w:lsdException w:name="Light List Accent 1" w:semiHidden="0" w:uiPriority="61" w:unhideWhenUsed="0"/>
+    <w:lsdException w:name="Light Grid Accent 1" w:semiHidden="0" w:uiPriority="62" w:unhideWhenUsed="0"/>
+    <w:lsdException w:name="Medium Shading 1 Accent 1" w:semiHidden="0" w:uiPriority="63" w:unhideWhenUsed="0"/>
+    <w:lsdException w:name="Medium Shading 2 Accent 1" w:semiHidden="0" w:uiPriority="64" w:unhideWhenUsed="0"/>
+    <w:lsdException w:name="Medium List 1 Accent 1" w:semiHidden="0" w:uiPriority="65" w:unhideWhenUsed="0"/>
+    <w:lsdException w:name="Revision" w:unhideWhenUsed="0"/>
+    <w:lsdException w:name="List Paragraph" w:semiHidden="0" w:uiPriority="34" w:unhideWhenUsed="0" w:qFormat="1"/>
+    <w:lsdException w:name="Quote" w:semiHidden="0" w:uiPriority="29" w:unhideWhenUsed="0" w:qFormat="1"/>
+    <w:lsdException w:name="Intense Quote" w:semiHidden="0" w:uiPriority="30" w:unhideWhenUsed="0" w:qFormat="1"/>
+    <w:lsdException w:name="Medium List 2 Accent 1" w:semiHidden="0" w:uiPriority="66" w:unhideWhenUsed="0"/>
+    <w:lsdException w:name="Medium Grid 1 Accent 1" w:semiHidden="0" w:uiPriority="67" w:unhideWhenUsed="0"/>
+    <w:lsdException w:name="Medium Grid 2 Accent 1" w:semiHidden="0" w:uiPriority="68" w:unhideWhenUsed="0"/>
+    <w:lsdException w:name="Medium Grid 3 Accent 1" w:semiHidden="0" w:uiPriority="69" w:unhideWhenUsed="0"/>
+    <w:lsdException w:name="Dark List Accent 1" w:semiHidden="0" w:uiPriority="70" w:unhideWhenUsed="0"/>
+    <w:lsdException w:name="Colorful Shading Accent 1" w:semiHidden="0" w:uiPriority="71" w:unhideWhenUsed="0"/>
+    <w:lsdException w:name="Colorful List Accent 1" w:semiHidden="0" w:uiPriority="72" w:unhideWhenUsed="0"/>
+    <w:lsdException w:name="Colorful Grid Accent 1" w:semiHidden="0" w:uiPriority="73" w:unhideWhenUsed="0"/>
+    <w:lsdException w:name="Light Shading Accent 2" w:semiHidden="0" w:uiPriority="60" w:unhideWhenUsed="0"/>
+    <w:lsdException w:name="Light List Accent 2" w:semiHidden="0" w:uiPriority="61" w:unhideWhenUsed="0"/>
+    <w:lsdException w:name="Light Grid Accent 2" w:semiHidden="0" w:uiPriority="62" w:unhideWhenUsed="0"/>
+    <w:lsdException w:name="Medium Shading 1 Accent 2" w:semiHidden="0" w:uiPriority="63" w:unhideWhenUsed="0"/>
+    <w:lsdException w:name="Medium Shading 2 Accent 2" w:semiHidden="0" w:uiPriority="64" w:unhideWhenUsed="0"/>
+    <w:lsdException w:name="Medium List 1 Accent 2" w:semiHidden="0" w:uiPriority="65" w:unhideWhenUsed="0"/>
+    <w:lsdException w:name="Medium List 2 Accent 2" w:semiHidden="0" w:uiPriority="66" w:unhideWhenUsed="0"/>
+    <w:lsdException w:name="Medium Grid 1 Accent 2" w:semiHidden="0" w:uiPriority="67" w:unhideWhenUsed="0"/>
+    <w:lsdException w:name="Medium Grid 2 Accent 2" w:semiHidden="0" w:uiPriority="68" w:unhideWhenUsed="0"/>
+    <w:lsdException w:name="Medium Grid 3 Accent 2" w:semiHidden="0" w:uiPriority="69" w:unhideWhenUsed="0"/>
+    <w:lsdException w:name="Dark List Accent 2" w:semiHidden="0" w:uiPriority="70" w:unhideWhenUsed="0"/>
+    <w:lsdException w:name="Colorful Shading Accent 2" w:semiHidden="0" w:uiPriority="71" w:unhideWhenUsed="0"/>
+    <w:lsdException w:name="Colorful List Accent 2" w:semiHidden="0" w:uiPriority="72" w:unhideWhenUsed="0"/>
+    <w:lsdException w:name="Colorful Grid Accent 2" w:semiHidden="0" w:uiPriority="73" w:unhideWhenUsed="0"/>
+    <w:lsdException w:name="Light Shading Accent 3" w:semiHidden="0" w:uiPriority="60" w:unhideWhenUsed="0"/>
+    <w:lsdException w:name="Light List Accent 3" w:semiHidden="0" w:uiPriority="61" w:unhideWhenUsed="0"/>
+    <w:lsdException w:name="Light Grid Accent 3" w:semiHidden="0" w:uiPriority="62" w:unhideWhenUsed="0"/>
+    <w:lsdException w:name="Medium Shading 1 Accent 3" w:semiHidden="0" w:uiPriority="63" w:unhideWhenUsed="0"/>
+    <w:lsdException w:name="Medium Shading 2 Accent 3" w:semiHidden="0" w:uiPriority="64" w:unhideWhenUsed="0"/>
+    <w:lsdException w:name="Medium List 1 Accent 3" w:semiHidden="0" w:uiPriority="65" w:unhideWhenUsed="0"/>
+    <w:lsdException w:name="Medium List 2 Accent 3" w:semiHidden="0" w:uiPriority="66" w:unhideWhenUsed="0"/>
+    <w:lsdException w:name="Medium Grid 1 Accent 3" w:semiHidden="0" w:uiPriority="67" w:unhideWhenUsed="0"/>
+    <w:lsdException w:name="Medium Grid 2 Accent 3" w:semiHidden="0" w:uiPriority="68" w:unhideWhenUsed="0"/>
+    <w:lsdException w:name="Medium Grid 3 Accent 3" w:semiHidden="0" w:uiPriority="69" w:unhideWhenUsed="0"/>
+    <w:lsdException w:name="Dark List Accent 3" w:semiHidden="0" w:uiPriority="70" w:unhideWhenUsed="0"/>
+    <w:lsdException w:name="Colorful Shading Accent 3" w:semiHidden="0" w:uiPriority="71" w:unhideWhenUsed="0"/>
+    <w:lsdException w:name="Colorful List Accent 3" w:semiHidden="0" w:uiPriority="72" w:unhideWhenUsed="0"/>
+    <w:lsdException w:name="Colorful Grid Accent 3" w:semiHidden="0" w:uiPriority="73" w:unhideWhenUsed="0"/>
+    <w:lsdException w:name="Light Shading Accent 4" w:semiHidden="0" w:uiPriority="60" w:unhideWhenUsed="0"/>
+    <w:lsdException w:name="Light List Accent 4" w:semiHidden="0" w:uiPriority="61" w:unhideWhenUsed="0"/>
+    <w:lsdException w:name="Light Grid Accent 4" w:semiHidden="0" w:uiPriority="62" w:unhideWhenUsed="0"/>
+    <w:lsdException w:name="Medium Shading 1 Accent 4" w:semiHidden="0" w:uiPriority="63" w:unhideWhenUsed="0"/>
+    <w:lsdException w:name="Medium Shading 2 Accent 4" w:semiHidden="0" w:uiPriority="64" w:unhideWhenUsed="0"/>
+    <w:lsdException w:name="Medium List 1 Accent 4" w:semiHidden="0" w:uiPriority="65" w:unhideWhenUsed="0"/>
+    <w:lsdException w:name="Medium List 2 Accent 4" w:semiHidden="0" w:uiPriority="66" w:unhideWhenUsed="0"/>
+    <w:lsdException w:name="Medium Grid 1 Accent 4" w:semiHidden="0" w:uiPriority="67" w:unhideWhenUsed="0"/>
+    <w:lsdException w:name="Medium Grid 2 Accent 4" w:semiHidden="0" w:uiPriority="68" w:unhideWhenUsed="0"/>
+    <w:lsdException w:name="Medium Grid 3 Accent 4" w:semiHidden="0" w:uiPriority="69" w:unhideWhenUsed="0"/>
+    <w:lsdException w:name="Dark List Accent 4" w:semiHidden="0" w:uiPriority="70" w:unhideWhenUsed="0"/>
+    <w:lsdException w:name="Colorful Shading Accent 4" w:semiHidden="0" w:uiPriority="71" w:unhideWhenUsed="0"/>
+    <w:lsdException w:name="Colorful List Accent 4" w:semiHidden="0" w:uiPriority="72" w:unhideWhenUsed="0"/>
+    <w:lsdException w:name="Colorful Grid Accent 4" w:semiHidden="0" w:uiPriority="73" w:unhideWhenUsed="0"/>
+    <w:lsdException w:name="Light Shading Accent 5" w:semiHidden="0" w:uiPriority="60" w:unhideWhenUsed="0"/>
+    <w:lsdException w:name="Light List Accent 5" w:semiHidden="0" w:uiPriority="61" w:unhideWhenUsed="0"/>
+    <w:lsdException w:name="Light Grid Accent 5" w:semiHidden="0" w:uiPriority="62" w:unhideWhenUsed="0"/>
+    <w:lsdException w:name="Medium Shading 1 Accent 5" w:semiHidden="0" w:uiPriority="63" w:unhideWhenUsed="0"/>
+    <w:lsdException w:name="Medium Shading 2 Accent 5" w:semiHidden="0" w:uiPriority="64" w:unhideWhenUsed="0"/>
+    <w:lsdException w:name="Medium List 1 Accent 5" w:semiHidden="0" w:uiPriority="65" w:unhideWhenUsed="0"/>
+    <w:lsdException w:name="Medium List 2 Accent 5" w:semiHidden="0" w:uiPriority="66" w:unhideWhenUsed="0"/>
+    <w:lsdException w:name="Medium Grid 1 Accent 5" w:semiHidden="0" w:uiPriority="67" w:unhideWhenUsed="0"/>
+    <w:lsdException w:name="Medium Grid 2 Accent 5" w:semiHidden="0" w:uiPriority="68" w:unhideWhenUsed="0"/>
+    <w:lsdException w:name="Medium Grid 3 Accent 5" w:semiHidden="0" w:uiPriority="69" w:unhideWhenUsed="0"/>
+    <w:lsdException w:name="Dark List Accent 5" w:semiHidden="0" w:uiPriority="70" w:unhideWhenUsed="0"/>
+    <w:lsdException w:name="Colorful Shading Accent 5" w:semiHidden="0" w:uiPriority="71" w:unhideWhenUsed="0"/>
+    <w:lsdException w:name="Colorful List Accent 5" w:semiHidden="0" w:uiPriority="72" w:unhideWhenUsed="0"/>
+    <w:lsdException w:name="Colorful Grid Accent 5" w:semiHidden="0" w:uiPriority="73" w:unhideWhenUsed="0"/>
+    <w:lsdException w:name="Light Shading Accent 6" w:semiHidden="0" w:uiPriority="60" w:unhideWhenUsed="0"/>
+    <w:lsdException w:name="Light List Accent 6" w:semiHidden="0" w:uiPriority="61" w:unhideWhenUsed="0"/>
+    <w:lsdException w:name="Light Grid Accent 6" w:semiHidden="0" w:uiPriority="62" w:unhideWhenUsed="0"/>
+    <w:lsdException w:name="Medium Shading 1 Accent 6" w:semiHidden="0" w:uiPriority="63" w:unhideWhenUsed="0"/>
+    <w:lsdException w:name="Medium Shading 2 Accent 6" w:semiHidden="0" w:uiPriority="64" w:unhideWhenUsed="0"/>
+    <w:lsdException w:name="Medium List 1 Accent 6" w:semiHidden="0" w:uiPriority="65" w:unhideWhenUsed="0"/>
+    <w:lsdException w:name="Medium List 2 Accent 6" w:semiHidden="0" w:uiPriority="66" w:unhideWhenUsed="0"/>
+    <w:lsdException w:name="Medium Grid 1 Accent 6" w:semiHidden="0" w:uiPriority="67" w:unhideWhenUsed="0"/>
+    <w:lsdException w:name="Medium Grid 2 Accent 6" w:semiHidden="0" w:uiPriority="68" w:unhideWhenUsed="0"/>
+    <w:lsdException w:name="Medium Grid 3 Accent 6" w:semiHidden="0" w:uiPriority="69" w:unhideWhenUsed="0"/>
+    <w:lsdException w:name="Dark List Accent 6" w:semiHidden="0" w:uiPriority="70" w:unhideWhenUsed="0"/>
+    <w:lsdException w:name="Colorful Shading Accent 6" w:semiHidden="0" w:uiPriority="71" w:unhideWhenUsed="0"/>
+    <w:lsdException w:name="Colorful List Accent 6" w:semiHidden="0" w:uiPriority="72" w:unhideWhenUsed="0"/>
+    <w:lsdException w:name="Colorful Grid Accent 6" w:semiHidden="0" w:uiPriority="73" w:unhideWhenUsed="0"/>
+    <w:lsdException w:name="Subtle Emphasis" w:semiHidden="0" w:uiPriority="19" w:unhideWhenUsed="0" w:qFormat="1"/>
+    <w:lsdException w:name="Intense Emphasis" w:semiHidden="0" w:uiPriority="21" w:unhideWhenUsed="0" w:qFormat="1"/>
+    <w:lsdException w:name="Subtle Reference" w:semiHidden="0" w:uiPriority="31" w:unhideWhenUsed="0" w:qFormat="1"/>
+    <w:lsdException w:name="Intense Reference" w:semiHidden="0" w:uiPriority="32" w:unhideWhenUsed="0" w:qFormat="1"/>
+    <w:lsdException w:name="Book Title" w:semiHidden="0" w:uiPriority="33" w:unhideWhenUsed="0" w:qFormat="1"/>
+    <w:lsdException w:name="Bibliography" w:uiPriority="37"/>
+    <w:lsdException w:name="TOC Heading" w:uiPriority="39" w:qFormat="1"/>
+  </w:latentStyles>
+  <w:style w:type="paragraph" w:default="1" w:styleId="Normal">
+    <w:name w:val="Normal"/>
+    <w:qFormat/>
+  </w:style>
+  <w:style w:type="character" w:default="1" w:styleId="Policepardfaut">
+    <w:name w:val="Default Paragraph Font"/>
+    <w:uiPriority w:val="1"/>
+    <w:semiHidden/>
+    <w:unhideWhenUsed/>
+  </w:style>
+  <w:style w:type="table" w:default="1" w:styleId="TableauNormal">
+    <w:name w:val="Normal Table"/>
+    <w:uiPriority w:val="99"/>
+    <w:semiHidden/>
+    <w:unhideWhenUsed/>
+    <w:qFormat/>
+    <w:tblPr>
+      <w:tblInd w:w="0" w:type="dxa"/>
+      <w:tblCellMar>
+        <w:top w:w="0" w:type="dxa"/>
+        <w:left w:w="108" w:type="dxa"/>
+        <w:bottom w:w="0" w:type="dxa"/>
+        <w:right w:w="108" w:type="dxa"/>
+      </w:tblCellMar>
+    </w:tblPr>
+  </w:style>
+  <w:style w:type="numbering" w:default="1" w:styleId="Aucuneliste">
+    <w:name w:val="No List"/>
+    <w:uiPriority w:val="99"/>
+    <w:semiHidden/>
+    <w:unhideWhenUsed/>
+  </w:style>
+  <w:style w:type="character" w:styleId="Textedelespacerserv">
+    <w:name w:val="Placeholder Text"/>
+    <w:basedOn w:val="Policepardfaut"/>
+    <w:uiPriority w:val="99"/>
+    <w:semiHidden/>
+    <w:rsid w:val="0037262A"/>
+    <w:rPr>
+      <w:color w:val="808080"/>
+    </w:rPr>
+  </w:style>
+</w:styles>
+</file>
+
+<file path=word/glossary/webSettings.xml><?xml version="1.0" encoding="utf-8"?>
+<w:webSettings xmlns:r="http://schemas.openxmlformats.org/officeDocument/2006/relationships" xmlns:w="http://schemas.openxmlformats.org/wordprocessingml/2006/main">
+  <w:optimizeForBrowser/>
+</w:webSettings>
 </file>
 
 <file path=word/theme/theme1.xml><?xml version="1.0" encoding="utf-8"?>
@@ -15003,7 +17723,7 @@
 </file>
 
 <file path=customXml/itemProps1.xml><?xml version="1.0" encoding="utf-8"?>
-<ds:datastoreItem xmlns:ds="http://schemas.openxmlformats.org/officeDocument/2006/customXml" ds:itemID="{2CCDDE84-4495-4170-A253-78DBDB5B685D}">
+<ds:datastoreItem xmlns:ds="http://schemas.openxmlformats.org/officeDocument/2006/customXml" ds:itemID="{F277E1CB-60B1-4370-9F92-9F1AD30A3B34}">
   <ds:schemaRefs>
     <ds:schemaRef ds:uri="http://schemas.openxmlformats.org/officeDocument/2006/bibliography"/>
   </ds:schemaRefs>

</xml_diff>

<commit_message>
nouvelle intro + pages de garde
</commit_message>
<xml_diff>
--- a/Mémoire.docx
+++ b/Mémoire.docx
@@ -18,313 +18,324 @@
       </w:sdtPr>
       <w:sdtContent>
         <w:p>
+          <w:pPr>
+            <w:jc w:val="center"/>
+            <w:rPr>
+              <w:rFonts w:asciiTheme="majorHAnsi" w:eastAsiaTheme="majorEastAsia" w:hAnsiTheme="majorHAnsi" w:cstheme="majorBidi"/>
+              <w:b/>
+              <w:color w:val="2E74B5" w:themeColor="accent1" w:themeShade="BF"/>
+              <w:sz w:val="56"/>
+              <w:szCs w:val="56"/>
+            </w:rPr>
+          </w:pPr>
+          <w:r>
+            <w:rPr>
+              <w:rFonts w:asciiTheme="majorHAnsi" w:eastAsiaTheme="majorEastAsia" w:hAnsiTheme="majorHAnsi" w:cstheme="majorBidi"/>
+              <w:b/>
+              <w:color w:val="2E74B5" w:themeColor="accent1" w:themeShade="BF"/>
+              <w:sz w:val="56"/>
+              <w:szCs w:val="56"/>
+            </w:rPr>
+            <w:t>Mémoire de fin d’études</w:t>
+          </w:r>
+        </w:p>
+        <w:p>
+          <w:pPr>
+            <w:jc w:val="center"/>
+            <w:rPr>
+              <w:rFonts w:asciiTheme="majorHAnsi" w:eastAsiaTheme="majorEastAsia" w:hAnsiTheme="majorHAnsi" w:cstheme="majorBidi"/>
+              <w:b/>
+              <w:color w:val="2E74B5" w:themeColor="accent1" w:themeShade="BF"/>
+              <w:sz w:val="56"/>
+              <w:szCs w:val="56"/>
+            </w:rPr>
+          </w:pPr>
+        </w:p>
+        <w:p>
+          <w:pPr>
+            <w:jc w:val="center"/>
+            <w:rPr>
+              <w:rFonts w:asciiTheme="majorHAnsi" w:eastAsiaTheme="majorEastAsia" w:hAnsiTheme="majorHAnsi" w:cstheme="majorBidi"/>
+              <w:b/>
+              <w:color w:val="2E74B5" w:themeColor="accent1" w:themeShade="BF"/>
+              <w:sz w:val="56"/>
+              <w:szCs w:val="56"/>
+            </w:rPr>
+          </w:pPr>
+          <w:r>
+            <w:rPr>
+              <w:rFonts w:asciiTheme="majorHAnsi" w:eastAsiaTheme="majorEastAsia" w:hAnsiTheme="majorHAnsi" w:cstheme="majorBidi"/>
+              <w:b/>
+              <w:color w:val="2E74B5" w:themeColor="accent1" w:themeShade="BF"/>
+              <w:sz w:val="56"/>
+              <w:szCs w:val="56"/>
+            </w:rPr>
+            <w:t>Génération d’environnement réaliste en fonction d’un flux sonore.</w:t>
+          </w:r>
+        </w:p>
+        <w:p>
+          <w:pPr>
+            <w:jc w:val="center"/>
+            <w:rPr>
+              <w:rFonts w:asciiTheme="majorHAnsi" w:eastAsiaTheme="majorEastAsia" w:hAnsiTheme="majorHAnsi" w:cstheme="majorBidi"/>
+              <w:color w:val="2E74B5" w:themeColor="accent1" w:themeShade="BF"/>
+              <w:sz w:val="28"/>
+              <w:szCs w:val="28"/>
+            </w:rPr>
+          </w:pPr>
+        </w:p>
+        <w:p>
+          <w:pPr>
+            <w:jc w:val="center"/>
+            <w:rPr>
+              <w:rFonts w:asciiTheme="majorHAnsi" w:eastAsiaTheme="majorEastAsia" w:hAnsiTheme="majorHAnsi" w:cstheme="majorBidi"/>
+              <w:i/>
+              <w:color w:val="2E74B5" w:themeColor="accent1" w:themeShade="BF"/>
+              <w:sz w:val="48"/>
+              <w:szCs w:val="48"/>
+            </w:rPr>
+          </w:pPr>
+          <w:r>
+            <w:rPr>
+              <w:rFonts w:asciiTheme="majorHAnsi" w:eastAsiaTheme="majorEastAsia" w:hAnsiTheme="majorHAnsi" w:cstheme="majorBidi"/>
+              <w:i/>
+              <w:color w:val="2E74B5" w:themeColor="accent1" w:themeShade="BF"/>
+              <w:sz w:val="48"/>
+              <w:szCs w:val="48"/>
+            </w:rPr>
+            <w:t>Quelle méthode pouvons-nous proposer pour générer un environnement réaliste en fonction d’un flux sonore ?</w:t>
+          </w:r>
+        </w:p>
+        <w:p>
+          <w:pPr>
+            <w:jc w:val="center"/>
+            <w:rPr>
+              <w:rFonts w:asciiTheme="majorHAnsi" w:eastAsiaTheme="majorEastAsia" w:hAnsiTheme="majorHAnsi" w:cstheme="majorBidi"/>
+              <w:color w:val="2E74B5" w:themeColor="accent1" w:themeShade="BF"/>
+              <w:sz w:val="28"/>
+              <w:szCs w:val="28"/>
+            </w:rPr>
+          </w:pPr>
+        </w:p>
+        <w:p>
+          <w:pPr>
+            <w:jc w:val="left"/>
+            <w:rPr>
+              <w:rFonts w:asciiTheme="majorHAnsi" w:eastAsiaTheme="majorEastAsia" w:hAnsiTheme="majorHAnsi" w:cstheme="majorBidi"/>
+              <w:i/>
+              <w:color w:val="2E74B5" w:themeColor="accent1" w:themeShade="BF"/>
+              <w:sz w:val="40"/>
+              <w:szCs w:val="40"/>
+            </w:rPr>
+          </w:pPr>
+          <w:r>
+            <w:rPr>
+              <w:rFonts w:asciiTheme="majorHAnsi" w:eastAsiaTheme="majorEastAsia" w:hAnsiTheme="majorHAnsi" w:cstheme="majorBidi"/>
+              <w:i/>
+              <w:color w:val="2E74B5" w:themeColor="accent1" w:themeShade="BF"/>
+              <w:sz w:val="40"/>
+              <w:szCs w:val="40"/>
+            </w:rPr>
+            <w:t>Amaury Colmant  – Master 3D et Jeux vidéo</w:t>
+          </w:r>
+        </w:p>
+        <w:p>
+          <w:pPr>
+            <w:jc w:val="left"/>
+            <w:rPr>
+              <w:rFonts w:asciiTheme="majorHAnsi" w:eastAsiaTheme="majorEastAsia" w:hAnsiTheme="majorHAnsi" w:cstheme="majorBidi"/>
+              <w:i/>
+              <w:color w:val="2E74B5" w:themeColor="accent1" w:themeShade="BF"/>
+              <w:sz w:val="40"/>
+              <w:szCs w:val="40"/>
+            </w:rPr>
+          </w:pPr>
+          <w:r>
+            <w:rPr>
+              <w:rFonts w:asciiTheme="majorHAnsi" w:eastAsiaTheme="majorEastAsia" w:hAnsiTheme="majorHAnsi" w:cstheme="majorBidi"/>
+              <w:i/>
+              <w:color w:val="2E74B5" w:themeColor="accent1" w:themeShade="BF"/>
+              <w:sz w:val="40"/>
+              <w:szCs w:val="40"/>
+            </w:rPr>
+            <w:t xml:space="preserve">Lecomte Emerick </w:t>
+          </w:r>
+          <w:r>
+            <w:rPr>
+              <w:rFonts w:asciiTheme="majorHAnsi" w:eastAsiaTheme="majorEastAsia" w:hAnsiTheme="majorHAnsi" w:cstheme="majorBidi"/>
+              <w:i/>
+              <w:color w:val="2E74B5" w:themeColor="accent1" w:themeShade="BF"/>
+              <w:sz w:val="40"/>
+              <w:szCs w:val="40"/>
+            </w:rPr>
+            <w:t xml:space="preserve"> – Master 3D et Jeux vidéo</w:t>
+          </w:r>
+        </w:p>
+        <w:p>
+          <w:pPr>
+            <w:rPr>
+              <w:rFonts w:asciiTheme="majorHAnsi" w:eastAsiaTheme="majorEastAsia" w:hAnsiTheme="majorHAnsi" w:cstheme="majorBidi"/>
+              <w:color w:val="2E74B5" w:themeColor="accent1" w:themeShade="BF"/>
+              <w:sz w:val="40"/>
+              <w:szCs w:val="40"/>
+            </w:rPr>
+          </w:pPr>
+          <w:r>
+            <w:rPr>
+              <w:rFonts w:asciiTheme="majorHAnsi" w:eastAsiaTheme="majorEastAsia" w:hAnsiTheme="majorHAnsi" w:cstheme="majorBidi"/>
+              <w:color w:val="2E74B5" w:themeColor="accent1" w:themeShade="BF"/>
+              <w:sz w:val="40"/>
+              <w:szCs w:val="40"/>
+            </w:rPr>
+            <w:t xml:space="preserve">Maitre de mémoire – </w:t>
+          </w:r>
+          <w:r>
+            <w:rPr>
+              <w:rFonts w:asciiTheme="majorHAnsi" w:eastAsiaTheme="majorEastAsia" w:hAnsiTheme="majorHAnsi" w:cstheme="majorBidi"/>
+              <w:i/>
+              <w:color w:val="2E74B5" w:themeColor="accent1" w:themeShade="BF"/>
+              <w:sz w:val="40"/>
+              <w:szCs w:val="40"/>
+            </w:rPr>
+            <w:t>M. Neveu</w:t>
+          </w:r>
+        </w:p>
+        <w:p>
+          <w:pPr>
+            <w:rPr>
+              <w:rFonts w:asciiTheme="majorHAnsi" w:eastAsiaTheme="majorEastAsia" w:hAnsiTheme="majorHAnsi" w:cstheme="majorBidi"/>
+              <w:color w:val="2E74B5" w:themeColor="accent1" w:themeShade="BF"/>
+              <w:sz w:val="40"/>
+              <w:szCs w:val="40"/>
+            </w:rPr>
+          </w:pPr>
+        </w:p>
+        <w:p>
+          <w:pPr>
+            <w:jc w:val="center"/>
+            <w:rPr>
+              <w:sz w:val="48"/>
+              <w:szCs w:val="48"/>
+            </w:rPr>
+          </w:pPr>
           <w:r>
             <w:rPr>
               <w:noProof/>
               <w:lang w:eastAsia="fr-FR"/>
             </w:rPr>
-            <w:pict>
-              <v:group id="Groupe 2" o:spid="_x0000_s1026" style="position:absolute;left:0;text-align:left;margin-left:0;margin-top:0;width:172.8pt;height:718.55pt;z-index:-251657216;mso-width-percent:330;mso-height-percent:950;mso-left-percent:40;mso-position-horizontal-relative:page;mso-position-vertical:center;mso-position-vertical-relative:page;mso-width-percent:330;mso-height-percent:950;mso-left-percent:40" coordsize="21945,91257" o:gfxdata="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">
-                <v:rect id="Rectangle 3" o:spid="_x0000_s1027" style="position:absolute;width:1945;height:91257;visibility:visible;v-text-anchor:middle" o:gfxdata="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" fillcolor="#44546a [3215]" stroked="f" strokeweight="1pt"/>
-                <v:shapetype id="_x0000_t15" coordsize="21600,21600" o:spt="15" adj="16200" path="m@0,l,,,21600@0,21600,21600,10800xe">
-                  <v:stroke joinstyle="miter"/>
-                  <v:formulas>
-                    <v:f eqn="val #0"/>
-                    <v:f eqn="prod #0 1 2"/>
-                  </v:formulas>
-                  <v:path gradientshapeok="t" o:connecttype="custom" o:connectlocs="@1,0;0,10800;@1,21600;21600,10800" o:connectangles="270,180,90,0" textboxrect="0,0,10800,21600;0,0,16200,21600;0,0,21600,21600"/>
-                  <v:handles>
-                    <v:h position="#0,topLeft" xrange="0,21600"/>
-                  </v:handles>
-                </v:shapetype>
-                <v:shape id="Pentagone 4" o:spid="_x0000_s1028" type="#_x0000_t15" style="position:absolute;top:14668;width:21945;height:5521;visibility:visible;v-text-anchor:middle" o:gfxdata="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" adj="18883" fillcolor="#5b9bd5 [3204]" stroked="f" strokeweight="1pt">
-                  <v:textbox inset=",0,14.4pt,0">
-                    <w:txbxContent>
-                      <w:sdt>
-                        <w:sdtPr>
-                          <w:rPr>
-                            <w:color w:val="FFFFFF" w:themeColor="background1"/>
-                            <w:sz w:val="28"/>
-                            <w:szCs w:val="28"/>
-                          </w:rPr>
-                          <w:alias w:val="Date "/>
-                          <w:tag w:val=""/>
-                          <w:id w:val="-650599894"/>
-                          <w:showingPlcHdr/>
-                          <w:dataBinding w:prefixMappings="xmlns:ns0='http://schemas.microsoft.com/office/2006/coverPageProps' " w:xpath="/ns0:CoverPageProperties[1]/ns0:PublishDate[1]" w:storeItemID="{55AF091B-3C7A-41E3-B477-F2FDAA23CFDA}"/>
-                          <w:date>
-                            <w:dateFormat w:val="dd/MM/yyyy"/>
-                            <w:lid w:val="fr-FR"/>
-                            <w:storeMappedDataAs w:val="dateTime"/>
-                            <w:calendar w:val="gregorian"/>
-                          </w:date>
-                        </w:sdtPr>
-                        <w:sdtContent>
-                          <w:p>
-                            <w:pPr>
-                              <w:pStyle w:val="Sansinterligne"/>
-                              <w:jc w:val="right"/>
-                              <w:rPr>
-                                <w:color w:val="FFFFFF" w:themeColor="background1"/>
-                                <w:sz w:val="28"/>
-                                <w:szCs w:val="28"/>
-                              </w:rPr>
-                            </w:pPr>
-                            <w:r>
-                              <w:rPr>
-                                <w:color w:val="FFFFFF" w:themeColor="background1"/>
-                                <w:sz w:val="28"/>
-                                <w:szCs w:val="28"/>
-                              </w:rPr>
-                              <w:t>[Date]</w:t>
-                            </w:r>
-                          </w:p>
-                        </w:sdtContent>
-                      </w:sdt>
-                    </w:txbxContent>
-                  </v:textbox>
-                </v:shape>
-                <v:group id="Groupe 5" o:spid="_x0000_s1029" style="position:absolute;left:762;top:42100;width:20574;height:49103" coordorigin="806,42118" coordsize="13062,31210" o:gfxdata="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">
-                  <v:group id="Groupe 6" o:spid="_x0000_s1030" style="position:absolute;left:1410;top:42118;width:10478;height:31210" coordorigin="1410,42118" coordsize="10477,31210" o:gfxdata="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">
-                    <o:lock v:ext="edit" aspectratio="t"/>
-                    <v:shape id="Forme libre 20" o:spid="_x0000_s1031" style="position:absolute;left:3696;top:62168;width:1937;height:6985;visibility:visible;mso-wrap-style:square;v-text-anchor:top" coordsize="122,440" o:gfxdata="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" path="m,l39,152,84,304r38,113l122,440,76,306,39,180,6,53,,xe" fillcolor="#44546a [3215]" strokecolor="#44546a [3215]" strokeweight="0">
-                      <v:path arrowok="t" o:connecttype="custom" o:connectlocs="0,0;61913,241300;133350,482600;193675,661988;193675,698500;120650,485775;61913,285750;9525,84138;0,0" o:connectangles="0,0,0,0,0,0,0,0,0"/>
-                    </v:shape>
-                    <v:shape id="Forme libre 21" o:spid="_x0000_s1032" style="position:absolute;left:5728;top:69058;width:1842;height:4270;visibility:visible;mso-wrap-style:square;v-text-anchor:top" coordsize="116,269" o:gfxdata="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" path="m,l8,19,37,93r30,74l116,269r-8,l60,169,30,98,1,25,,xe" fillcolor="#44546a [3215]" strokecolor="#44546a [3215]" strokeweight="0">
-                      <v:path arrowok="t" o:connecttype="custom" o:connectlocs="0,0;12700,30163;58738,147638;106363,265113;184150,427038;171450,427038;95250,268288;47625,155575;1588,39688;0,0" o:connectangles="0,0,0,0,0,0,0,0,0,0"/>
-                    </v:shape>
-                    <v:shape id="Forme libre 22" o:spid="_x0000_s1033" style="position:absolute;left:1410;top:42118;width:2223;height:20193;visibility:visible;mso-wrap-style:square;v-text-anchor:top" coordsize="140,1272" o:gfxdata="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" path="m,l,,1,79r2,80l12,317,23,476,39,634,58,792,83,948r24,138l135,1223r5,49l138,1262,105,1106,77,949,53,792,35,634,20,476,9,317,2,159,,79,,xe" fillcolor="#44546a [3215]" strokecolor="#44546a [3215]" strokeweight="0">
-                      <v:path arrowok="t" o:connecttype="custom" o:connectlocs="0,0;0,0;1588,125413;4763,252413;19050,503238;36513,755650;61913,1006475;92075,1257300;131763,1504950;169863,1724025;214313,1941513;222250,2019300;219075,2003425;166688,1755775;122238,1506538;84138,1257300;55563,1006475;31750,755650;14288,503238;3175,252413;0,125413;0,0" o:connectangles="0,0,0,0,0,0,0,0,0,0,0,0,0,0,0,0,0,0,0,0,0,0"/>
-                    </v:shape>
-                    <v:shape id="Forme libre 23" o:spid="_x0000_s1034" style="position:absolute;left:3410;top:48611;width:715;height:13557;visibility:visible;mso-wrap-style:square;v-text-anchor:top" coordsize="45,854" o:gfxdata="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" path="m45,r,l35,66r-9,67l14,267,6,401,3,534,6,669r8,134l18,854r,-3l9,814,8,803,1,669,,534,3,401,12,267,25,132,34,66,45,xe" fillcolor="#44546a [3215]" strokecolor="#44546a [3215]" strokeweight="0">
-                      <v:path arrowok="t" o:connecttype="custom" o:connectlocs="71438,0;71438,0;55563,104775;41275,211138;22225,423863;9525,636588;4763,847725;9525,1062038;22225,1274763;28575,1355725;28575,1350963;14288,1292225;12700,1274763;1588,1062038;0,847725;4763,636588;19050,423863;39688,209550;53975,104775;71438,0" o:connectangles="0,0,0,0,0,0,0,0,0,0,0,0,0,0,0,0,0,0,0,0"/>
-                    </v:shape>
-                    <v:shape id="Forme libre 24" o:spid="_x0000_s1035" style="position:absolute;left:3633;top:62311;width:2444;height:9985;visibility:visible;mso-wrap-style:square;v-text-anchor:top" coordsize="154,629" o:gfxdata="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" path="m,l10,44r11,82l34,207r19,86l75,380r25,86l120,521r21,55l152,618r2,11l140,595,115,532,93,468,67,383,47,295,28,207,12,104,,xe" fillcolor="#44546a [3215]" strokecolor="#44546a [3215]" strokeweight="0">
-                      <v:path arrowok="t" o:connecttype="custom" o:connectlocs="0,0;15875,69850;33338,200025;53975,328613;84138,465138;119063,603250;158750,739775;190500,827088;223838,914400;241300,981075;244475,998538;222250,944563;182563,844550;147638,742950;106363,608013;74613,468313;44450,328613;19050,165100;0,0" o:connectangles="0,0,0,0,0,0,0,0,0,0,0,0,0,0,0,0,0,0,0"/>
-                    </v:shape>
-                    <v:shape id="Forme libre 25" o:spid="_x0000_s1036" style="position:absolute;left:6204;top:72233;width:524;height:1095;visibility:visible;mso-wrap-style:square;v-text-anchor:top" coordsize="33,69" o:gfxdata="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" path="m,l33,69r-9,l12,35,,xe" fillcolor="#44546a [3215]" strokecolor="#44546a [3215]" strokeweight="0">
-                      <v:path arrowok="t" o:connecttype="custom" o:connectlocs="0,0;52388,109538;38100,109538;19050,55563;0,0" o:connectangles="0,0,0,0,0"/>
-                    </v:shape>
-                    <v:shape id="Forme libre 26" o:spid="_x0000_s1037" style="position:absolute;left:3553;top:61533;width:238;height:1476;visibility:visible;mso-wrap-style:square;v-text-anchor:top" coordsize="15,93" o:gfxdata="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" path="m,l9,37r,3l15,93,5,49,,xe" fillcolor="#44546a [3215]" strokecolor="#44546a [3215]" strokeweight="0">
-                      <v:path arrowok="t" o:connecttype="custom" o:connectlocs="0,0;14288,58738;14288,63500;23813,147638;7938,77788;0,0" o:connectangles="0,0,0,0,0,0"/>
-                    </v:shape>
-                    <v:shape id="Forme libre 27" o:spid="_x0000_s1038" style="position:absolute;left:5633;top:56897;width:6255;height:12161;visibility:visible;mso-wrap-style:square;v-text-anchor:top" coordsize="394,766" o:gfxdata="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" path="m394,r,l356,38,319,77r-35,40l249,160r-42,58l168,276r-37,63l98,402,69,467,45,535,26,604,14,673,7,746,6,766,,749r1,-5l7,673,21,603,40,533,65,466,94,400r33,-64l164,275r40,-60l248,158r34,-42l318,76,354,37,394,xe" fillcolor="#44546a [3215]" strokecolor="#44546a [3215]" strokeweight="0">
-                      <v:path arrowok="t" o:connecttype="custom" o:connectlocs="625475,0;625475,0;565150,60325;506413,122238;450850,185738;395288,254000;328613,346075;266700,438150;207963,538163;155575,638175;109538,741363;71438,849313;41275,958850;22225,1068388;11113,1184275;9525,1216025;0,1189038;1588,1181100;11113,1068388;33338,957263;63500,846138;103188,739775;149225,635000;201613,533400;260350,436563;323850,341313;393700,250825;447675,184150;504825,120650;561975,58738;625475,0" o:connectangles="0,0,0,0,0,0,0,0,0,0,0,0,0,0,0,0,0,0,0,0,0,0,0,0,0,0,0,0,0,0,0"/>
-                    </v:shape>
-                    <v:shape id="Forme libre 28" o:spid="_x0000_s1039" style="position:absolute;left:5633;top:69153;width:571;height:3080;visibility:visible;mso-wrap-style:square;v-text-anchor:top" coordsize="36,194" o:gfxdata="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" path="m,l6,16r1,3l11,80r9,52l33,185r3,9l21,161,15,145,5,81,1,41,,xe" fillcolor="#44546a [3215]" strokecolor="#44546a [3215]" strokeweight="0">
-                      <v:path arrowok="t" o:connecttype="custom" o:connectlocs="0,0;9525,25400;11113,30163;17463,127000;31750,209550;52388,293688;57150,307975;33338,255588;23813,230188;7938,128588;1588,65088;0,0" o:connectangles="0,0,0,0,0,0,0,0,0,0,0,0"/>
-                    </v:shape>
-                    <v:shape id="Forme libre 29" o:spid="_x0000_s1040" style="position:absolute;left:6077;top:72296;width:493;height:1032;visibility:visible;mso-wrap-style:square;v-text-anchor:top" coordsize="31,65" o:gfxdata="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" path="m,l31,65r-8,l,xe" fillcolor="#44546a [3215]" strokecolor="#44546a [3215]" strokeweight="0">
-                      <v:path arrowok="t" o:connecttype="custom" o:connectlocs="0,0;49213,103188;36513,103188;0,0" o:connectangles="0,0,0,0"/>
-                    </v:shape>
-                    <v:shape id="Forme libre 30" o:spid="_x0000_s1041" style="position:absolute;left:5633;top:68788;width:111;height:666;visibility:visible;mso-wrap-style:square;v-text-anchor:top" coordsize="7,42" o:gfxdata="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" path="m,l6,17,7,42,6,39,,23,,xe" fillcolor="#44546a [3215]" strokecolor="#44546a [3215]" strokeweight="0">
-                      <v:path arrowok="t" o:connecttype="custom" o:connectlocs="0,0;9525,26988;11113,66675;9525,61913;0,36513;0,0" o:connectangles="0,0,0,0,0,0"/>
-                    </v:shape>
-                    <v:shape id="Forme libre 31" o:spid="_x0000_s1042" style="position:absolute;left:5871;top:71455;width:714;height:1873;visibility:visible;mso-wrap-style:square;v-text-anchor:top" coordsize="45,118" o:gfxdata="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" path="m,l6,16,21,49,33,84r12,34l44,118,13,53,11,42,,xe" fillcolor="#44546a [3215]" strokecolor="#44546a [3215]" strokeweight="0">
-                      <v:path arrowok="t" o:connecttype="custom" o:connectlocs="0,0;9525,25400;33338,77788;52388,133350;71438,187325;69850,187325;20638,84138;17463,66675;0,0" o:connectangles="0,0,0,0,0,0,0,0,0"/>
-                    </v:shape>
-                  </v:group>
-                  <v:group id="Groupe 7" o:spid="_x0000_s1043" style="position:absolute;left:806;top:48269;width:13063;height:25059" coordorigin="806,46499" coordsize="8747,16779" o:gfxdata="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">
-                    <o:lock v:ext="edit" aspectratio="t"/>
-                    <v:shape id="Forme libre 8" o:spid="_x0000_s1044" style="position:absolute;left:1187;top:51897;width:1984;height:7143;visibility:visible;mso-wrap-style:square;v-text-anchor:top" coordsize="125,450" o:gfxdata="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" path="m,l41,155,86,309r39,116l125,450,79,311,41,183,7,54,,xe" fillcolor="#44546a [3215]" strokecolor="#44546a [3215]" strokeweight="0">
-                      <v:fill opacity="13107f"/>
-                      <v:stroke opacity="13107f"/>
-                      <v:path arrowok="t" o:connecttype="custom" o:connectlocs="0,0;65088,246063;136525,490538;198438,674688;198438,714375;125413,493713;65088,290513;11113,85725;0,0" o:connectangles="0,0,0,0,0,0,0,0,0"/>
-                    </v:shape>
-                    <v:shape id="Forme libre 9" o:spid="_x0000_s1045" style="position:absolute;left:3282;top:58913;width:1874;height:4366;visibility:visible;mso-wrap-style:square;v-text-anchor:top" coordsize="118,275" o:gfxdata="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" path="m,l8,20,37,96r32,74l118,275r-9,l61,174,30,100,,26,,xe" fillcolor="#44546a [3215]" strokecolor="#44546a [3215]" strokeweight="0">
-                      <v:fill opacity="13107f"/>
-                      <v:stroke opacity="13107f"/>
-                      <v:path arrowok="t" o:connecttype="custom" o:connectlocs="0,0;12700,31750;58738,152400;109538,269875;187325,436563;173038,436563;96838,276225;47625,158750;0,41275;0,0" o:connectangles="0,0,0,0,0,0,0,0,0,0"/>
-                    </v:shape>
-                    <v:shape id="Forme libre 10" o:spid="_x0000_s1046" style="position:absolute;left:806;top:50103;width:317;height:1921;visibility:visible;mso-wrap-style:square;v-text-anchor:top" coordsize="20,121" o:gfxdata="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" path="m,l16,72r4,49l18,112,,31,,xe" fillcolor="#44546a [3215]" strokecolor="#44546a [3215]" strokeweight="0">
-                      <v:fill opacity="13107f"/>
-                      <v:stroke opacity="13107f"/>
-                      <v:path arrowok="t" o:connecttype="custom" o:connectlocs="0,0;25400,114300;31750,192088;28575,177800;0,49213;0,0" o:connectangles="0,0,0,0,0,0"/>
-                    </v:shape>
-                    <v:shape id="Forme libre 12" o:spid="_x0000_s1047" style="position:absolute;left:1123;top:52024;width:2509;height:10207;visibility:visible;mso-wrap-style:square;v-text-anchor:top" coordsize="158,643" o:gfxdata="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" path="m,l11,46r11,83l36,211r19,90l76,389r27,87l123,533r21,55l155,632r3,11l142,608,118,544,95,478,69,391,47,302,29,212,13,107,,xe" fillcolor="#44546a [3215]" strokecolor="#44546a [3215]" strokeweight="0">
-                      <v:fill opacity="13107f"/>
-                      <v:stroke opacity="13107f"/>
-                      <v:path arrowok="t" o:connecttype="custom" o:connectlocs="0,0;17463,73025;34925,204788;57150,334963;87313,477838;120650,617538;163513,755650;195263,846138;228600,933450;246063,1003300;250825,1020763;225425,965200;187325,863600;150813,758825;109538,620713;74613,479425;46038,336550;20638,169863;0,0" o:connectangles="0,0,0,0,0,0,0,0,0,0,0,0,0,0,0,0,0,0,0"/>
-                    </v:shape>
-                    <v:shape id="Forme libre 13" o:spid="_x0000_s1048" style="position:absolute;left:3759;top:62152;width:524;height:1127;visibility:visible;mso-wrap-style:square;v-text-anchor:top" coordsize="33,71" o:gfxdata="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" path="m,l33,71r-9,l11,36,,xe" fillcolor="#44546a [3215]" strokecolor="#44546a [3215]" strokeweight="0">
-                      <v:fill opacity="13107f"/>
-                      <v:stroke opacity="13107f"/>
-                      <v:path arrowok="t" o:connecttype="custom" o:connectlocs="0,0;52388,112713;38100,112713;17463,57150;0,0" o:connectangles="0,0,0,0,0"/>
-                    </v:shape>
-                    <v:shape id="Forme libre 14" o:spid="_x0000_s1049" style="position:absolute;left:1060;top:51246;width:238;height:1508;visibility:visible;mso-wrap-style:square;v-text-anchor:top" coordsize="15,95" o:gfxdata="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" path="m,l8,37r,4l15,95,4,49,,xe" fillcolor="#44546a [3215]" strokecolor="#44546a [3215]" strokeweight="0">
-                      <v:fill opacity="13107f"/>
-                      <v:stroke opacity="13107f"/>
-                      <v:path arrowok="t" o:connecttype="custom" o:connectlocs="0,0;12700,58738;12700,65088;23813,150813;6350,77788;0,0" o:connectangles="0,0,0,0,0,0"/>
-                    </v:shape>
-                    <v:shape id="Forme libre 15" o:spid="_x0000_s1050" style="position:absolute;left:3171;top:46499;width:6382;height:12414;visibility:visible;mso-wrap-style:square;v-text-anchor:top" coordsize="402,782" o:gfxdata="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" path="m402,r,1l363,39,325,79r-35,42l255,164r-44,58l171,284r-38,62l100,411,71,478,45,546,27,617,13,689,7,761r,21l,765r1,-4l7,688,21,616,40,545,66,475,95,409r35,-66l167,281r42,-61l253,163r34,-43l324,78,362,38,402,xe" fillcolor="#44546a [3215]" strokecolor="#44546a [3215]" strokeweight="0">
-                      <v:fill opacity="13107f"/>
-                      <v:stroke opacity="13107f"/>
-                      <v:path arrowok="t" o:connecttype="custom" o:connectlocs="638175,0;638175,1588;576263,61913;515938,125413;460375,192088;404813,260350;334963,352425;271463,450850;211138,549275;158750,652463;112713,758825;71438,866775;42863,979488;20638,1093788;11113,1208088;11113,1241425;0,1214438;1588,1208088;11113,1092200;33338,977900;63500,865188;104775,754063;150813,649288;206375,544513;265113,446088;331788,349250;401638,258763;455613,190500;514350,123825;574675,60325;638175,0" o:connectangles="0,0,0,0,0,0,0,0,0,0,0,0,0,0,0,0,0,0,0,0,0,0,0,0,0,0,0,0,0,0,0"/>
-                    </v:shape>
-                    <v:shape id="Forme libre 16" o:spid="_x0000_s1051" style="position:absolute;left:3171;top:59040;width:588;height:3112;visibility:visible;mso-wrap-style:square;v-text-anchor:top" coordsize="37,196" o:gfxdata="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" path="m,l6,15r1,3l12,80r9,54l33,188r4,8l22,162,15,146,5,81,1,40,,xe" fillcolor="#44546a [3215]" strokecolor="#44546a [3215]" strokeweight="0">
-                      <v:fill opacity="13107f"/>
-                      <v:stroke opacity="13107f"/>
-                      <v:path arrowok="t" o:connecttype="custom" o:connectlocs="0,0;9525,23813;11113,28575;19050,127000;33338,212725;52388,298450;58738,311150;34925,257175;23813,231775;7938,128588;1588,63500;0,0" o:connectangles="0,0,0,0,0,0,0,0,0,0,0,0"/>
-                    </v:shape>
-                    <v:shape id="Forme libre 17" o:spid="_x0000_s1052" style="position:absolute;left:3632;top:62231;width:492;height:1048;visibility:visible;mso-wrap-style:square;v-text-anchor:top" coordsize="31,66" o:gfxdata="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" path="m,l31,66r-7,l,xe" fillcolor="#44546a [3215]" strokecolor="#44546a [3215]" strokeweight="0">
-                      <v:fill opacity="13107f"/>
-                      <v:stroke opacity="13107f"/>
-                      <v:path arrowok="t" o:connecttype="custom" o:connectlocs="0,0;49213,104775;38100,104775;0,0" o:connectangles="0,0,0,0"/>
-                    </v:shape>
-                    <v:shape id="Forme libre 18" o:spid="_x0000_s1053" style="position:absolute;left:3171;top:58644;width:111;height:682;visibility:visible;mso-wrap-style:square;v-text-anchor:top" coordsize="7,43" o:gfxdata="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" path="m,l7,17r,26l6,40,,25,,xe" fillcolor="#44546a [3215]" strokecolor="#44546a [3215]" strokeweight="0">
-                      <v:fill opacity="13107f"/>
-                      <v:stroke opacity="13107f"/>
-                      <v:path arrowok="t" o:connecttype="custom" o:connectlocs="0,0;11113,26988;11113,68263;9525,63500;0,39688;0,0" o:connectangles="0,0,0,0,0,0"/>
-                    </v:shape>
-                    <v:shape id="Forme libre 19" o:spid="_x0000_s1054" style="position:absolute;left:3409;top:61358;width:731;height:1921;visibility:visible;mso-wrap-style:square;v-text-anchor:top" coordsize="46,121" o:gfxdata="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" path="m,l7,16,22,50,33,86r13,35l45,121,14,55,11,44,,xe" fillcolor="#44546a [3215]" strokecolor="#44546a [3215]" strokeweight="0">
-                      <v:fill opacity="13107f"/>
-                      <v:stroke opacity="13107f"/>
-                      <v:path arrowok="t" o:connecttype="custom" o:connectlocs="0,0;11113,25400;34925,79375;52388,136525;73025,192088;71438,192088;22225,87313;17463,69850;0,0" o:connectangles="0,0,0,0,0,0,0,0,0"/>
-                    </v:shape>
-                  </v:group>
-                </v:group>
-                <w10:wrap anchorx="page" anchory="page"/>
-              </v:group>
-            </w:pict>
+            <w:drawing>
+              <wp:inline distT="0" distB="0" distL="0" distR="0" wp14:anchorId="64BAAAEE" wp14:editId="683C62FF">
+                <wp:extent cx="1151660" cy="795271"/>
+                <wp:effectExtent l="19050" t="0" r="0" b="0"/>
+                <wp:docPr id="18" name="Image 0" descr="Logo-ESGI ligth.jpg"/>
+                <wp:cNvGraphicFramePr>
+                  <a:graphicFrameLocks xmlns:a="http://schemas.openxmlformats.org/drawingml/2006/main" noChangeAspect="1"/>
+                </wp:cNvGraphicFramePr>
+                <a:graphic xmlns:a="http://schemas.openxmlformats.org/drawingml/2006/main">
+                  <a:graphicData uri="http://schemas.openxmlformats.org/drawingml/2006/picture">
+                    <pic:pic xmlns:pic="http://schemas.openxmlformats.org/drawingml/2006/picture">
+                      <pic:nvPicPr>
+                        <pic:cNvPr id="0" name="Logo-ESGI ligth.jpg"/>
+                        <pic:cNvPicPr/>
+                      </pic:nvPicPr>
+                      <pic:blipFill>
+                        <a:blip r:embed="rId9" cstate="print"/>
+                        <a:stretch>
+                          <a:fillRect/>
+                        </a:stretch>
+                      </pic:blipFill>
+                      <pic:spPr>
+                        <a:xfrm>
+                          <a:off x="0" y="0"/>
+                          <a:ext cx="1152791" cy="796052"/>
+                        </a:xfrm>
+                        <a:prstGeom prst="rect">
+                          <a:avLst/>
+                        </a:prstGeom>
+                      </pic:spPr>
+                    </pic:pic>
+                  </a:graphicData>
+                </a:graphic>
+              </wp:inline>
+            </w:drawing>
+          </w:r>
+          <w:r>
+            <w:rPr>
+              <w:sz w:val="48"/>
+              <w:szCs w:val="48"/>
+            </w:rPr>
+            <w:t xml:space="preserve">     </w:t>
+          </w:r>
+          <w:r>
+            <w:rPr>
+              <w:sz w:val="48"/>
+              <w:szCs w:val="48"/>
+            </w:rPr>
+            <w:t>5A 2015/2016</w:t>
+          </w:r>
+          <w:r>
+            <w:rPr>
+              <w:sz w:val="48"/>
+              <w:szCs w:val="48"/>
+            </w:rPr>
+            <w:t xml:space="preserve">     </w:t>
           </w:r>
           <w:r>
             <w:rPr>
               <w:noProof/>
               <w:lang w:eastAsia="fr-FR"/>
             </w:rPr>
-            <w:pict>
-              <v:shapetype id="_x0000_t202" coordsize="21600,21600" o:spt="202" path="m,l,21600r21600,l21600,xe">
-                <v:stroke joinstyle="miter"/>
-                <v:path gradientshapeok="t" o:connecttype="rect"/>
-              </v:shapetype>
-              <v:shape id="Zone de texte 32" o:spid="_x0000_s1055" type="#_x0000_t202" style="position:absolute;left:0;text-align:left;margin-left:0;margin-top:0;width:4in;height:28.8pt;z-index:251661312;visibility:visible;mso-width-percent:450;mso-left-percent:420;mso-top-percent:880;mso-position-horizontal-relative:page;mso-position-vertical-relative:page;mso-width-percent:450;mso-left-percent:420;mso-top-percent:880;mso-height-relative:margin;v-text-anchor:bottom" o:gfxdata="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" filled="f" stroked="f" strokeweight=".5pt">
-                <v:textbox style="mso-fit-shape-to-text:t" inset="0,0,0,0">
-                  <w:txbxContent>
-                    <w:p>
-                      <w:pPr>
-                        <w:pStyle w:val="Sansinterligne"/>
-                        <w:rPr>
-                          <w:color w:val="5B9BD5" w:themeColor="accent1"/>
-                          <w:sz w:val="26"/>
-                          <w:szCs w:val="26"/>
-                        </w:rPr>
-                      </w:pPr>
-                      <w:r>
-                        <w:rPr>
-                          <w:color w:val="5B9BD5" w:themeColor="accent1"/>
-                          <w:sz w:val="26"/>
-                          <w:szCs w:val="26"/>
-                        </w:rPr>
-                        <w:t xml:space="preserve">Colmant Amaury - </w:t>
-                      </w:r>
-                      <w:sdt>
-                        <w:sdtPr>
-                          <w:rPr>
-                            <w:color w:val="5B9BD5" w:themeColor="accent1"/>
-                            <w:sz w:val="26"/>
-                            <w:szCs w:val="26"/>
-                          </w:rPr>
-                          <w:alias w:val="Auteur"/>
-                          <w:tag w:val=""/>
-                          <w:id w:val="-2041584766"/>
-                          <w:dataBinding w:prefixMappings="xmlns:ns0='http://purl.org/dc/elements/1.1/' xmlns:ns1='http://schemas.openxmlformats.org/package/2006/metadata/core-properties' " w:xpath="/ns1:coreProperties[1]/ns0:creator[1]" w:storeItemID="{6C3C8BC8-F283-45AE-878A-BAB7291924A1}"/>
-                          <w:text/>
-                        </w:sdtPr>
-                        <w:sdtContent>
-                          <w:r>
-                            <w:rPr>
-                              <w:color w:val="5B9BD5" w:themeColor="accent1"/>
-                              <w:sz w:val="26"/>
-                              <w:szCs w:val="26"/>
-                            </w:rPr>
-                            <w:t>Lecomte Emerick</w:t>
-                          </w:r>
-                        </w:sdtContent>
-                      </w:sdt>
-                    </w:p>
-                    <w:p>
-                      <w:pPr>
-                        <w:pStyle w:val="Sansinterligne"/>
-                        <w:rPr>
-                          <w:color w:val="5B9BD5" w:themeColor="accent1"/>
-                          <w:sz w:val="26"/>
-                          <w:szCs w:val="26"/>
-                        </w:rPr>
-                      </w:pPr>
-                      <w:r>
-                        <w:rPr>
-                          <w:color w:val="5B9BD5" w:themeColor="accent1"/>
-                          <w:sz w:val="26"/>
-                          <w:szCs w:val="26"/>
-                        </w:rPr>
-                        <w:t>Esgi - Mémoire</w:t>
-                      </w:r>
-                    </w:p>
-                  </w:txbxContent>
-                </v:textbox>
-                <w10:wrap anchorx="page" anchory="page"/>
-              </v:shape>
-            </w:pict>
-          </w:r>
-          <w:r>
-            <w:rPr>
-              <w:noProof/>
-              <w:lang w:eastAsia="fr-FR"/>
-            </w:rPr>
-            <w:pict>
-              <v:shape id="Zone de texte 1" o:spid="_x0000_s1056" type="#_x0000_t202" style="position:absolute;left:0;text-align:left;margin-left:0;margin-top:0;width:4in;height:84.25pt;z-index:251660288;visibility:visible;mso-width-percent:450;mso-left-percent:420;mso-top-percent:175;mso-position-horizontal-relative:page;mso-position-vertical-relative:page;mso-width-percent:450;mso-left-percent:420;mso-top-percent:175;mso-height-relative:margin" o:gfxdata="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" filled="f" stroked="f" strokeweight=".5pt">
-                <v:textbox style="mso-fit-shape-to-text:t" inset="0,0,0,0">
-                  <w:txbxContent>
-                    <w:p>
-                      <w:pPr>
-                        <w:pStyle w:val="Sansinterligne"/>
-                        <w:rPr>
-                          <w:rFonts w:asciiTheme="majorHAnsi" w:eastAsiaTheme="majorEastAsia" w:hAnsiTheme="majorHAnsi" w:cstheme="majorBidi"/>
-                          <w:color w:val="262626" w:themeColor="text1" w:themeTint="D9"/>
-                          <w:sz w:val="72"/>
-                        </w:rPr>
-                      </w:pPr>
-                      <w:sdt>
-                        <w:sdtPr>
-                          <w:rPr>
-                            <w:rFonts w:asciiTheme="majorHAnsi" w:eastAsiaTheme="majorEastAsia" w:hAnsiTheme="majorHAnsi" w:cstheme="majorBidi"/>
-                            <w:color w:val="262626" w:themeColor="text1" w:themeTint="D9"/>
-                            <w:sz w:val="72"/>
-                            <w:szCs w:val="72"/>
-                          </w:rPr>
-                          <w:alias w:val="Titre"/>
-                          <w:tag w:val=""/>
-                          <w:id w:val="-705018352"/>
-                          <w:dataBinding w:prefixMappings="xmlns:ns0='http://purl.org/dc/elements/1.1/' xmlns:ns1='http://schemas.openxmlformats.org/package/2006/metadata/core-properties' " w:xpath="/ns1:coreProperties[1]/ns0:title[1]" w:storeItemID="{6C3C8BC8-F283-45AE-878A-BAB7291924A1}"/>
-                          <w:text/>
-                        </w:sdtPr>
-                        <w:sdtContent>
-                          <w:r>
-                            <w:rPr>
-                              <w:rFonts w:asciiTheme="majorHAnsi" w:eastAsiaTheme="majorEastAsia" w:hAnsiTheme="majorHAnsi" w:cstheme="majorBidi"/>
-                              <w:color w:val="262626" w:themeColor="text1" w:themeTint="D9"/>
-                              <w:sz w:val="72"/>
-                              <w:szCs w:val="72"/>
-                            </w:rPr>
-                            <w:t>Génération d’un environnement réel via un flux sonore</w:t>
-                          </w:r>
-                        </w:sdtContent>
-                      </w:sdt>
-                    </w:p>
-                  </w:txbxContent>
-                </v:textbox>
-                <w10:wrap anchorx="page" anchory="page"/>
-              </v:shape>
-            </w:pict>
+            <w:drawing>
+              <wp:inline distT="0" distB="0" distL="0" distR="0" wp14:anchorId="6FAEB81C" wp14:editId="1CDA0475">
+                <wp:extent cx="1787236" cy="647610"/>
+                <wp:effectExtent l="19050" t="0" r="3464" b="0"/>
+                <wp:docPr id="19" name="Image 1" descr="GES_logo-exe.jpg"/>
+                <wp:cNvGraphicFramePr>
+                  <a:graphicFrameLocks xmlns:a="http://schemas.openxmlformats.org/drawingml/2006/main" noChangeAspect="1"/>
+                </wp:cNvGraphicFramePr>
+                <a:graphic xmlns:a="http://schemas.openxmlformats.org/drawingml/2006/main">
+                  <a:graphicData uri="http://schemas.openxmlformats.org/drawingml/2006/picture">
+                    <pic:pic xmlns:pic="http://schemas.openxmlformats.org/drawingml/2006/picture">
+                      <pic:nvPicPr>
+                        <pic:cNvPr id="0" name="GES_logo-exe.jpg"/>
+                        <pic:cNvPicPr/>
+                      </pic:nvPicPr>
+                      <pic:blipFill>
+                        <a:blip r:embed="rId10" cstate="print"/>
+                        <a:stretch>
+                          <a:fillRect/>
+                        </a:stretch>
+                      </pic:blipFill>
+                      <pic:spPr>
+                        <a:xfrm>
+                          <a:off x="0" y="0"/>
+                          <a:ext cx="1794034" cy="650073"/>
+                        </a:xfrm>
+                        <a:prstGeom prst="rect">
+                          <a:avLst/>
+                        </a:prstGeom>
+                      </pic:spPr>
+                    </pic:pic>
+                  </a:graphicData>
+                </a:graphic>
+              </wp:inline>
+            </w:drawing>
           </w:r>
         </w:p>
         <w:p>
           <w:pPr>
+            <w:jc w:val="left"/>
+          </w:pPr>
+        </w:p>
+        <w:p>
+          <w:pPr>
             <w:pStyle w:val="Titre1"/>
+            <w:numPr>
+              <w:ilvl w:val="0"/>
+              <w:numId w:val="0"/>
+            </w:numPr>
+            <w:jc w:val="both"/>
           </w:pPr>
-          <w:r>
-            <w:br w:type="page"/>
-          </w:r>
         </w:p>
         <w:p>
           <w:pPr>
@@ -335,13 +346,14 @@
             </w:numPr>
             <w:ind w:left="720"/>
           </w:pPr>
+          <w:bookmarkStart w:id="0" w:name="_Toc444252096"/>
           <w:r>
-            <w:lastRenderedPageBreak/>
             <w:t>Table des matières</w:t>
           </w:r>
         </w:p>
       </w:sdtContent>
     </w:sdt>
+    <w:bookmarkEnd w:id="0" w:displacedByCustomXml="prev"/>
     <w:sdt>
       <w:sdtPr>
         <w:rPr>
@@ -381,13 +393,13 @@
           <w:r>
             <w:fldChar w:fldCharType="separate"/>
           </w:r>
-          <w:hyperlink w:anchor="_Toc444240014" w:history="1">
+          <w:hyperlink w:anchor="_Toc444252096" w:history="1">
             <w:r>
               <w:rPr>
                 <w:rStyle w:val="Lienhypertexte"/>
                 <w:noProof/>
               </w:rPr>
-              <w:t>Introduction</w:t>
+              <w:t>Table des matières</w:t>
             </w:r>
             <w:r>
               <w:rPr>
@@ -408,7 +420,7 @@
                 <w:noProof/>
                 <w:webHidden/>
               </w:rPr>
-              <w:instrText xml:space="preserve"> PAGEREF _Toc444240014 \h </w:instrText>
+              <w:instrText xml:space="preserve"> PAGEREF _Toc444252096 \h </w:instrText>
             </w:r>
             <w:r>
               <w:rPr>
@@ -428,7 +440,7 @@
                 <w:noProof/>
                 <w:webHidden/>
               </w:rPr>
-              <w:t>3</w:t>
+              <w:t>1</w:t>
             </w:r>
             <w:r>
               <w:rPr>
@@ -450,7 +462,76 @@
               <w:lang w:eastAsia="fr-FR"/>
             </w:rPr>
           </w:pPr>
-          <w:hyperlink w:anchor="_Toc444240015" w:history="1">
+          <w:hyperlink w:anchor="_Toc444252097" w:history="1">
+            <w:r>
+              <w:rPr>
+                <w:rStyle w:val="Lienhypertexte"/>
+                <w:noProof/>
+              </w:rPr>
+              <w:t>Introduction</w:t>
+            </w:r>
+            <w:r>
+              <w:rPr>
+                <w:noProof/>
+                <w:webHidden/>
+              </w:rPr>
+              <w:tab/>
+            </w:r>
+            <w:r>
+              <w:rPr>
+                <w:noProof/>
+                <w:webHidden/>
+              </w:rPr>
+              <w:fldChar w:fldCharType="begin"/>
+            </w:r>
+            <w:r>
+              <w:rPr>
+                <w:noProof/>
+                <w:webHidden/>
+              </w:rPr>
+              <w:instrText xml:space="preserve"> PAGEREF _Toc444252097 \h </w:instrText>
+            </w:r>
+            <w:r>
+              <w:rPr>
+                <w:noProof/>
+                <w:webHidden/>
+              </w:rPr>
+            </w:r>
+            <w:r>
+              <w:rPr>
+                <w:noProof/>
+                <w:webHidden/>
+              </w:rPr>
+              <w:fldChar w:fldCharType="separate"/>
+            </w:r>
+            <w:r>
+              <w:rPr>
+                <w:noProof/>
+                <w:webHidden/>
+              </w:rPr>
+              <w:t>3</w:t>
+            </w:r>
+            <w:r>
+              <w:rPr>
+                <w:noProof/>
+                <w:webHidden/>
+              </w:rPr>
+              <w:fldChar w:fldCharType="end"/>
+            </w:r>
+          </w:hyperlink>
+        </w:p>
+        <w:p>
+          <w:pPr>
+            <w:pStyle w:val="TM1"/>
+            <w:rPr>
+              <w:rFonts w:asciiTheme="minorHAnsi" w:hAnsiTheme="minorHAnsi"/>
+              <w:noProof/>
+              <w:sz w:val="22"/>
+              <w:szCs w:val="22"/>
+              <w:lang w:eastAsia="fr-FR"/>
+            </w:rPr>
+          </w:pPr>
+          <w:hyperlink w:anchor="_Toc444252098" w:history="1">
             <w:r>
               <w:rPr>
                 <w:rStyle w:val="Lienhypertexte"/>
@@ -494,7 +575,7 @@
                 <w:noProof/>
                 <w:webHidden/>
               </w:rPr>
-              <w:instrText xml:space="preserve"> PAGEREF _Toc444240015 \h </w:instrText>
+              <w:instrText xml:space="preserve"> PAGEREF _Toc444252098 \h </w:instrText>
             </w:r>
             <w:r>
               <w:rPr>
@@ -536,7 +617,7 @@
               <w:lang w:eastAsia="fr-FR"/>
             </w:rPr>
           </w:pPr>
-          <w:hyperlink w:anchor="_Toc444240016" w:history="1">
+          <w:hyperlink w:anchor="_Toc444252099" w:history="1">
             <w:r>
               <w:rPr>
                 <w:rStyle w:val="Lienhypertexte"/>
@@ -580,7 +661,7 @@
                 <w:noProof/>
                 <w:webHidden/>
               </w:rPr>
-              <w:instrText xml:space="preserve"> PAGEREF _Toc444240016 \h </w:instrText>
+              <w:instrText xml:space="preserve"> PAGEREF _Toc444252099 \h </w:instrText>
             </w:r>
             <w:r>
               <w:rPr>
@@ -626,7 +707,7 @@
               <w:lang w:eastAsia="fr-FR"/>
             </w:rPr>
           </w:pPr>
-          <w:hyperlink w:anchor="_Toc444240017" w:history="1">
+          <w:hyperlink w:anchor="_Toc444252100" w:history="1">
             <w:r>
               <w:rPr>
                 <w:rStyle w:val="Lienhypertexte"/>
@@ -670,7 +751,7 @@
                 <w:noProof/>
                 <w:webHidden/>
               </w:rPr>
-              <w:instrText xml:space="preserve"> PAGEREF _Toc444240017 \h </w:instrText>
+              <w:instrText xml:space="preserve"> PAGEREF _Toc444252100 \h </w:instrText>
             </w:r>
             <w:r>
               <w:rPr>
@@ -716,7 +797,7 @@
               <w:lang w:eastAsia="fr-FR"/>
             </w:rPr>
           </w:pPr>
-          <w:hyperlink w:anchor="_Toc444240018" w:history="1">
+          <w:hyperlink w:anchor="_Toc444252101" w:history="1">
             <w:r>
               <w:rPr>
                 <w:rStyle w:val="Lienhypertexte"/>
@@ -760,7 +841,7 @@
                 <w:noProof/>
                 <w:webHidden/>
               </w:rPr>
-              <w:instrText xml:space="preserve"> PAGEREF _Toc444240018 \h </w:instrText>
+              <w:instrText xml:space="preserve"> PAGEREF _Toc444252101 \h </w:instrText>
             </w:r>
             <w:r>
               <w:rPr>
@@ -802,7 +883,7 @@
               <w:lang w:eastAsia="fr-FR"/>
             </w:rPr>
           </w:pPr>
-          <w:hyperlink w:anchor="_Toc444240019" w:history="1">
+          <w:hyperlink w:anchor="_Toc444252102" w:history="1">
             <w:r>
               <w:rPr>
                 <w:rStyle w:val="Lienhypertexte"/>
@@ -846,7 +927,7 @@
                 <w:noProof/>
                 <w:webHidden/>
               </w:rPr>
-              <w:instrText xml:space="preserve"> PAGEREF _Toc444240019 \h </w:instrText>
+              <w:instrText xml:space="preserve"> PAGEREF _Toc444252102 \h </w:instrText>
             </w:r>
             <w:r>
               <w:rPr>
@@ -892,7 +973,7 @@
               <w:lang w:eastAsia="fr-FR"/>
             </w:rPr>
           </w:pPr>
-          <w:hyperlink w:anchor="_Toc444240020" w:history="1">
+          <w:hyperlink w:anchor="_Toc444252103" w:history="1">
             <w:r>
               <w:rPr>
                 <w:rStyle w:val="Lienhypertexte"/>
@@ -936,7 +1017,7 @@
                 <w:noProof/>
                 <w:webHidden/>
               </w:rPr>
-              <w:instrText xml:space="preserve"> PAGEREF _Toc444240020 \h </w:instrText>
+              <w:instrText xml:space="preserve"> PAGEREF _Toc444252103 \h </w:instrText>
             </w:r>
             <w:r>
               <w:rPr>
@@ -982,7 +1063,7 @@
               <w:lang w:eastAsia="fr-FR"/>
             </w:rPr>
           </w:pPr>
-          <w:hyperlink w:anchor="_Toc444240021" w:history="1">
+          <w:hyperlink w:anchor="_Toc444252104" w:history="1">
             <w:r>
               <w:rPr>
                 <w:rStyle w:val="Lienhypertexte"/>
@@ -1026,7 +1107,7 @@
                 <w:noProof/>
                 <w:webHidden/>
               </w:rPr>
-              <w:instrText xml:space="preserve"> PAGEREF _Toc444240021 \h </w:instrText>
+              <w:instrText xml:space="preserve"> PAGEREF _Toc444252104 \h </w:instrText>
             </w:r>
             <w:r>
               <w:rPr>
@@ -1068,7 +1149,7 @@
               <w:lang w:eastAsia="fr-FR"/>
             </w:rPr>
           </w:pPr>
-          <w:hyperlink w:anchor="_Toc444240022" w:history="1">
+          <w:hyperlink w:anchor="_Toc444252105" w:history="1">
             <w:r>
               <w:rPr>
                 <w:rStyle w:val="Lienhypertexte"/>
@@ -1112,7 +1193,7 @@
                 <w:noProof/>
                 <w:webHidden/>
               </w:rPr>
-              <w:instrText xml:space="preserve"> PAGEREF _Toc444240022 \h </w:instrText>
+              <w:instrText xml:space="preserve"> PAGEREF _Toc444252105 \h </w:instrText>
             </w:r>
             <w:r>
               <w:rPr>
@@ -1133,6 +1214,98 @@
                 <w:webHidden/>
               </w:rPr>
               <w:t>15</w:t>
+            </w:r>
+            <w:r>
+              <w:rPr>
+                <w:noProof/>
+                <w:webHidden/>
+              </w:rPr>
+              <w:fldChar w:fldCharType="end"/>
+            </w:r>
+          </w:hyperlink>
+          <w:bookmarkStart w:id="1" w:name="_GoBack"/>
+          <w:bookmarkEnd w:id="1"/>
+        </w:p>
+        <w:p>
+          <w:pPr>
+            <w:pStyle w:val="TM3"/>
+            <w:tabs>
+              <w:tab w:val="left" w:pos="880"/>
+              <w:tab w:val="right" w:leader="dot" w:pos="9061"/>
+            </w:tabs>
+            <w:rPr>
+              <w:rFonts w:asciiTheme="minorHAnsi" w:hAnsiTheme="minorHAnsi"/>
+              <w:noProof/>
+              <w:sz w:val="22"/>
+              <w:szCs w:val="22"/>
+              <w:lang w:eastAsia="fr-FR"/>
+            </w:rPr>
+          </w:pPr>
+          <w:hyperlink w:anchor="_Toc444252106" w:history="1">
+            <w:r>
+              <w:rPr>
+                <w:rStyle w:val="Lienhypertexte"/>
+                <w:noProof/>
+              </w:rPr>
+              <w:t>1.</w:t>
+            </w:r>
+            <w:r>
+              <w:rPr>
+                <w:rFonts w:asciiTheme="minorHAnsi" w:hAnsiTheme="minorHAnsi"/>
+                <w:noProof/>
+                <w:sz w:val="22"/>
+                <w:szCs w:val="22"/>
+                <w:lang w:eastAsia="fr-FR"/>
+              </w:rPr>
+              <w:tab/>
+            </w:r>
+            <w:r>
+              <w:rPr>
+                <w:rStyle w:val="Lienhypertexte"/>
+                <w:noProof/>
+              </w:rPr>
+              <w:t>Le système d'alerte</w:t>
+            </w:r>
+            <w:r>
+              <w:rPr>
+                <w:noProof/>
+                <w:webHidden/>
+              </w:rPr>
+              <w:tab/>
+            </w:r>
+            <w:r>
+              <w:rPr>
+                <w:noProof/>
+                <w:webHidden/>
+              </w:rPr>
+              <w:fldChar w:fldCharType="begin"/>
+            </w:r>
+            <w:r>
+              <w:rPr>
+                <w:noProof/>
+                <w:webHidden/>
+              </w:rPr>
+              <w:instrText xml:space="preserve"> PAGEREF _Toc444252106 \h </w:instrText>
+            </w:r>
+            <w:r>
+              <w:rPr>
+                <w:noProof/>
+                <w:webHidden/>
+              </w:rPr>
+            </w:r>
+            <w:r>
+              <w:rPr>
+                <w:noProof/>
+                <w:webHidden/>
+              </w:rPr>
+              <w:fldChar w:fldCharType="separate"/>
+            </w:r>
+            <w:r>
+              <w:rPr>
+                <w:noProof/>
+                <w:webHidden/>
+              </w:rPr>
+              <w:t>16</w:t>
             </w:r>
             <w:r>
               <w:rPr>
@@ -1158,13 +1331,13 @@
               <w:lang w:eastAsia="fr-FR"/>
             </w:rPr>
           </w:pPr>
-          <w:hyperlink w:anchor="_Toc444240023" w:history="1">
+          <w:hyperlink w:anchor="_Toc444252107" w:history="1">
             <w:r>
               <w:rPr>
                 <w:rStyle w:val="Lienhypertexte"/>
                 <w:noProof/>
               </w:rPr>
-              <w:t>1.</w:t>
+              <w:t>2.</w:t>
             </w:r>
             <w:r>
               <w:rPr>
@@ -1181,7 +1354,7 @@
                 <w:rStyle w:val="Lienhypertexte"/>
                 <w:noProof/>
               </w:rPr>
-              <w:t>Le système d'alerte</w:t>
+              <w:t>Le système de récompense</w:t>
             </w:r>
             <w:r>
               <w:rPr>
@@ -1202,7 +1375,7 @@
                 <w:noProof/>
                 <w:webHidden/>
               </w:rPr>
-              <w:instrText xml:space="preserve"> PAGEREF _Toc444240023 \h </w:instrText>
+              <w:instrText xml:space="preserve"> PAGEREF _Toc444252107 \h </w:instrText>
             </w:r>
             <w:r>
               <w:rPr>
@@ -1222,7 +1395,7 @@
                 <w:noProof/>
                 <w:webHidden/>
               </w:rPr>
-              <w:t>16</w:t>
+              <w:t>17</w:t>
             </w:r>
             <w:r>
               <w:rPr>
@@ -1248,13 +1421,13 @@
               <w:lang w:eastAsia="fr-FR"/>
             </w:rPr>
           </w:pPr>
-          <w:hyperlink w:anchor="_Toc444240024" w:history="1">
+          <w:hyperlink w:anchor="_Toc444252108" w:history="1">
             <w:r>
               <w:rPr>
                 <w:rStyle w:val="Lienhypertexte"/>
                 <w:noProof/>
               </w:rPr>
-              <w:t>2.</w:t>
+              <w:t>3.</w:t>
             </w:r>
             <w:r>
               <w:rPr>
@@ -1271,7 +1444,7 @@
                 <w:rStyle w:val="Lienhypertexte"/>
                 <w:noProof/>
               </w:rPr>
-              <w:t>Le système de récompense</w:t>
+              <w:t>Système d'inhibition de l'action.</w:t>
             </w:r>
             <w:r>
               <w:rPr>
@@ -1292,7 +1465,7 @@
                 <w:noProof/>
                 <w:webHidden/>
               </w:rPr>
-              <w:instrText xml:space="preserve"> PAGEREF _Toc444240024 \h </w:instrText>
+              <w:instrText xml:space="preserve"> PAGEREF _Toc444252108 \h </w:instrText>
             </w:r>
             <w:r>
               <w:rPr>
@@ -1313,6 +1486,336 @@
                 <w:webHidden/>
               </w:rPr>
               <w:t>17</w:t>
+            </w:r>
+            <w:r>
+              <w:rPr>
+                <w:noProof/>
+                <w:webHidden/>
+              </w:rPr>
+              <w:fldChar w:fldCharType="end"/>
+            </w:r>
+          </w:hyperlink>
+        </w:p>
+        <w:p>
+          <w:pPr>
+            <w:pStyle w:val="TM2"/>
+            <w:rPr>
+              <w:rFonts w:asciiTheme="minorHAnsi" w:hAnsiTheme="minorHAnsi"/>
+              <w:noProof/>
+              <w:sz w:val="22"/>
+              <w:szCs w:val="22"/>
+              <w:lang w:eastAsia="fr-FR"/>
+            </w:rPr>
+          </w:pPr>
+          <w:hyperlink w:anchor="_Toc444252109" w:history="1">
+            <w:r>
+              <w:rPr>
+                <w:rStyle w:val="Lienhypertexte"/>
+                <w:noProof/>
+              </w:rPr>
+              <w:t>D.</w:t>
+            </w:r>
+            <w:r>
+              <w:rPr>
+                <w:rFonts w:asciiTheme="minorHAnsi" w:hAnsiTheme="minorHAnsi"/>
+                <w:noProof/>
+                <w:sz w:val="22"/>
+                <w:szCs w:val="22"/>
+                <w:lang w:eastAsia="fr-FR"/>
+              </w:rPr>
+              <w:tab/>
+            </w:r>
+            <w:r>
+              <w:rPr>
+                <w:rStyle w:val="Lienhypertexte"/>
+                <w:noProof/>
+              </w:rPr>
+              <w:t>Projet existant liant son et graphisme</w:t>
+            </w:r>
+            <w:r>
+              <w:rPr>
+                <w:noProof/>
+                <w:webHidden/>
+              </w:rPr>
+              <w:tab/>
+            </w:r>
+            <w:r>
+              <w:rPr>
+                <w:noProof/>
+                <w:webHidden/>
+              </w:rPr>
+              <w:fldChar w:fldCharType="begin"/>
+            </w:r>
+            <w:r>
+              <w:rPr>
+                <w:noProof/>
+                <w:webHidden/>
+              </w:rPr>
+              <w:instrText xml:space="preserve"> PAGEREF _Toc444252109 \h </w:instrText>
+            </w:r>
+            <w:r>
+              <w:rPr>
+                <w:noProof/>
+                <w:webHidden/>
+              </w:rPr>
+            </w:r>
+            <w:r>
+              <w:rPr>
+                <w:noProof/>
+                <w:webHidden/>
+              </w:rPr>
+              <w:fldChar w:fldCharType="separate"/>
+            </w:r>
+            <w:r>
+              <w:rPr>
+                <w:noProof/>
+                <w:webHidden/>
+              </w:rPr>
+              <w:t>18</w:t>
+            </w:r>
+            <w:r>
+              <w:rPr>
+                <w:noProof/>
+                <w:webHidden/>
+              </w:rPr>
+              <w:fldChar w:fldCharType="end"/>
+            </w:r>
+          </w:hyperlink>
+        </w:p>
+        <w:p>
+          <w:pPr>
+            <w:pStyle w:val="TM3"/>
+            <w:tabs>
+              <w:tab w:val="right" w:leader="dot" w:pos="9061"/>
+            </w:tabs>
+            <w:rPr>
+              <w:rFonts w:asciiTheme="minorHAnsi" w:hAnsiTheme="minorHAnsi"/>
+              <w:noProof/>
+              <w:sz w:val="22"/>
+              <w:szCs w:val="22"/>
+              <w:lang w:eastAsia="fr-FR"/>
+            </w:rPr>
+          </w:pPr>
+          <w:hyperlink w:anchor="_Toc444252110" w:history="1">
+            <w:r>
+              <w:rPr>
+                <w:rStyle w:val="Lienhypertexte"/>
+                <w:noProof/>
+              </w:rPr>
+              <w:t>Les différents types</w:t>
+            </w:r>
+            <w:r>
+              <w:rPr>
+                <w:noProof/>
+                <w:webHidden/>
+              </w:rPr>
+              <w:tab/>
+            </w:r>
+            <w:r>
+              <w:rPr>
+                <w:noProof/>
+                <w:webHidden/>
+              </w:rPr>
+              <w:fldChar w:fldCharType="begin"/>
+            </w:r>
+            <w:r>
+              <w:rPr>
+                <w:noProof/>
+                <w:webHidden/>
+              </w:rPr>
+              <w:instrText xml:space="preserve"> PAGEREF _Toc444252110 \h </w:instrText>
+            </w:r>
+            <w:r>
+              <w:rPr>
+                <w:noProof/>
+                <w:webHidden/>
+              </w:rPr>
+            </w:r>
+            <w:r>
+              <w:rPr>
+                <w:noProof/>
+                <w:webHidden/>
+              </w:rPr>
+              <w:fldChar w:fldCharType="separate"/>
+            </w:r>
+            <w:r>
+              <w:rPr>
+                <w:noProof/>
+                <w:webHidden/>
+              </w:rPr>
+              <w:t>18</w:t>
+            </w:r>
+            <w:r>
+              <w:rPr>
+                <w:noProof/>
+                <w:webHidden/>
+              </w:rPr>
+              <w:fldChar w:fldCharType="end"/>
+            </w:r>
+          </w:hyperlink>
+        </w:p>
+        <w:p>
+          <w:pPr>
+            <w:pStyle w:val="TM1"/>
+            <w:rPr>
+              <w:rFonts w:asciiTheme="minorHAnsi" w:hAnsiTheme="minorHAnsi"/>
+              <w:noProof/>
+              <w:sz w:val="22"/>
+              <w:szCs w:val="22"/>
+              <w:lang w:eastAsia="fr-FR"/>
+            </w:rPr>
+          </w:pPr>
+          <w:hyperlink w:anchor="_Toc444252111" w:history="1">
+            <w:r>
+              <w:rPr>
+                <w:rStyle w:val="Lienhypertexte"/>
+                <w:noProof/>
+              </w:rPr>
+              <w:t>I.</w:t>
+            </w:r>
+            <w:r>
+              <w:rPr>
+                <w:rFonts w:asciiTheme="minorHAnsi" w:hAnsiTheme="minorHAnsi"/>
+                <w:noProof/>
+                <w:sz w:val="22"/>
+                <w:szCs w:val="22"/>
+                <w:lang w:eastAsia="fr-FR"/>
+              </w:rPr>
+              <w:tab/>
+            </w:r>
+            <w:r>
+              <w:rPr>
+                <w:rStyle w:val="Lienhypertexte"/>
+                <w:noProof/>
+              </w:rPr>
+              <w:t>Réalisation</w:t>
+            </w:r>
+            <w:r>
+              <w:rPr>
+                <w:noProof/>
+                <w:webHidden/>
+              </w:rPr>
+              <w:tab/>
+            </w:r>
+            <w:r>
+              <w:rPr>
+                <w:noProof/>
+                <w:webHidden/>
+              </w:rPr>
+              <w:fldChar w:fldCharType="begin"/>
+            </w:r>
+            <w:r>
+              <w:rPr>
+                <w:noProof/>
+                <w:webHidden/>
+              </w:rPr>
+              <w:instrText xml:space="preserve"> PAGEREF _Toc444252111 \h </w:instrText>
+            </w:r>
+            <w:r>
+              <w:rPr>
+                <w:noProof/>
+                <w:webHidden/>
+              </w:rPr>
+            </w:r>
+            <w:r>
+              <w:rPr>
+                <w:noProof/>
+                <w:webHidden/>
+              </w:rPr>
+              <w:fldChar w:fldCharType="separate"/>
+            </w:r>
+            <w:r>
+              <w:rPr>
+                <w:noProof/>
+                <w:webHidden/>
+              </w:rPr>
+              <w:t>20</w:t>
+            </w:r>
+            <w:r>
+              <w:rPr>
+                <w:noProof/>
+                <w:webHidden/>
+              </w:rPr>
+              <w:fldChar w:fldCharType="end"/>
+            </w:r>
+          </w:hyperlink>
+        </w:p>
+        <w:p>
+          <w:pPr>
+            <w:pStyle w:val="TM2"/>
+            <w:rPr>
+              <w:rFonts w:asciiTheme="minorHAnsi" w:hAnsiTheme="minorHAnsi"/>
+              <w:noProof/>
+              <w:sz w:val="22"/>
+              <w:szCs w:val="22"/>
+              <w:lang w:eastAsia="fr-FR"/>
+            </w:rPr>
+          </w:pPr>
+          <w:hyperlink w:anchor="_Toc444252112" w:history="1">
+            <w:r>
+              <w:rPr>
+                <w:rStyle w:val="Lienhypertexte"/>
+                <w:noProof/>
+              </w:rPr>
+              <w:t>A.</w:t>
+            </w:r>
+            <w:r>
+              <w:rPr>
+                <w:rFonts w:asciiTheme="minorHAnsi" w:hAnsiTheme="minorHAnsi"/>
+                <w:noProof/>
+                <w:sz w:val="22"/>
+                <w:szCs w:val="22"/>
+                <w:lang w:eastAsia="fr-FR"/>
+              </w:rPr>
+              <w:tab/>
+            </w:r>
+            <w:r>
+              <w:rPr>
+                <w:rStyle w:val="Lienhypertexte"/>
+                <w:noProof/>
+              </w:rPr>
+              <w:t>Traitement du son</w:t>
+            </w:r>
+            <w:r>
+              <w:rPr>
+                <w:noProof/>
+                <w:webHidden/>
+              </w:rPr>
+              <w:tab/>
+            </w:r>
+            <w:r>
+              <w:rPr>
+                <w:noProof/>
+                <w:webHidden/>
+              </w:rPr>
+              <w:fldChar w:fldCharType="begin"/>
+            </w:r>
+            <w:r>
+              <w:rPr>
+                <w:noProof/>
+                <w:webHidden/>
+              </w:rPr>
+              <w:instrText xml:space="preserve"> PAGEREF _Toc444252112 \h </w:instrText>
+            </w:r>
+            <w:r>
+              <w:rPr>
+                <w:noProof/>
+                <w:webHidden/>
+              </w:rPr>
+            </w:r>
+            <w:r>
+              <w:rPr>
+                <w:noProof/>
+                <w:webHidden/>
+              </w:rPr>
+              <w:fldChar w:fldCharType="separate"/>
+            </w:r>
+            <w:r>
+              <w:rPr>
+                <w:noProof/>
+                <w:webHidden/>
+              </w:rPr>
+              <w:t>20</w:t>
             </w:r>
             <w:r>
               <w:rPr>
@@ -1338,13 +1841,13 @@
               <w:lang w:eastAsia="fr-FR"/>
             </w:rPr>
           </w:pPr>
-          <w:hyperlink w:anchor="_Toc444240025" w:history="1">
+          <w:hyperlink w:anchor="_Toc444252113" w:history="1">
             <w:r>
               <w:rPr>
                 <w:rStyle w:val="Lienhypertexte"/>
                 <w:noProof/>
               </w:rPr>
-              <w:t>3.</w:t>
+              <w:t>1.</w:t>
             </w:r>
             <w:r>
               <w:rPr>
@@ -1361,7 +1864,7 @@
                 <w:rStyle w:val="Lienhypertexte"/>
                 <w:noProof/>
               </w:rPr>
-              <w:t>Système d'inhibition de l'action.</w:t>
+              <w:t>La phase pré-analytique</w:t>
             </w:r>
             <w:r>
               <w:rPr>
@@ -1382,337 +1885,7 @@
                 <w:noProof/>
                 <w:webHidden/>
               </w:rPr>
-              <w:instrText xml:space="preserve"> PAGEREF _Toc444240025 \h </w:instrText>
-            </w:r>
-            <w:r>
-              <w:rPr>
-                <w:noProof/>
-                <w:webHidden/>
-              </w:rPr>
-            </w:r>
-            <w:r>
-              <w:rPr>
-                <w:noProof/>
-                <w:webHidden/>
-              </w:rPr>
-              <w:fldChar w:fldCharType="separate"/>
-            </w:r>
-            <w:r>
-              <w:rPr>
-                <w:noProof/>
-                <w:webHidden/>
-              </w:rPr>
-              <w:t>17</w:t>
-            </w:r>
-            <w:r>
-              <w:rPr>
-                <w:noProof/>
-                <w:webHidden/>
-              </w:rPr>
-              <w:fldChar w:fldCharType="end"/>
-            </w:r>
-          </w:hyperlink>
-        </w:p>
-        <w:p>
-          <w:pPr>
-            <w:pStyle w:val="TM2"/>
-            <w:rPr>
-              <w:rFonts w:asciiTheme="minorHAnsi" w:hAnsiTheme="minorHAnsi"/>
-              <w:noProof/>
-              <w:sz w:val="22"/>
-              <w:szCs w:val="22"/>
-              <w:lang w:eastAsia="fr-FR"/>
-            </w:rPr>
-          </w:pPr>
-          <w:hyperlink w:anchor="_Toc444240026" w:history="1">
-            <w:r>
-              <w:rPr>
-                <w:rStyle w:val="Lienhypertexte"/>
-                <w:noProof/>
-              </w:rPr>
-              <w:t>D.</w:t>
-            </w:r>
-            <w:r>
-              <w:rPr>
-                <w:rFonts w:asciiTheme="minorHAnsi" w:hAnsiTheme="minorHAnsi"/>
-                <w:noProof/>
-                <w:sz w:val="22"/>
-                <w:szCs w:val="22"/>
-                <w:lang w:eastAsia="fr-FR"/>
-              </w:rPr>
-              <w:tab/>
-            </w:r>
-            <w:r>
-              <w:rPr>
-                <w:rStyle w:val="Lienhypertexte"/>
-                <w:noProof/>
-              </w:rPr>
-              <w:t>Projet existant liant son et graphisme</w:t>
-            </w:r>
-            <w:r>
-              <w:rPr>
-                <w:noProof/>
-                <w:webHidden/>
-              </w:rPr>
-              <w:tab/>
-            </w:r>
-            <w:r>
-              <w:rPr>
-                <w:noProof/>
-                <w:webHidden/>
-              </w:rPr>
-              <w:fldChar w:fldCharType="begin"/>
-            </w:r>
-            <w:r>
-              <w:rPr>
-                <w:noProof/>
-                <w:webHidden/>
-              </w:rPr>
-              <w:instrText xml:space="preserve"> PAGEREF _Toc444240026 \h </w:instrText>
-            </w:r>
-            <w:r>
-              <w:rPr>
-                <w:noProof/>
-                <w:webHidden/>
-              </w:rPr>
-            </w:r>
-            <w:r>
-              <w:rPr>
-                <w:noProof/>
-                <w:webHidden/>
-              </w:rPr>
-              <w:fldChar w:fldCharType="separate"/>
-            </w:r>
-            <w:r>
-              <w:rPr>
-                <w:noProof/>
-                <w:webHidden/>
-              </w:rPr>
-              <w:t>18</w:t>
-            </w:r>
-            <w:r>
-              <w:rPr>
-                <w:noProof/>
-                <w:webHidden/>
-              </w:rPr>
-              <w:fldChar w:fldCharType="end"/>
-            </w:r>
-          </w:hyperlink>
-        </w:p>
-        <w:p>
-          <w:pPr>
-            <w:pStyle w:val="TM3"/>
-            <w:tabs>
-              <w:tab w:val="right" w:leader="dot" w:pos="9061"/>
-            </w:tabs>
-            <w:rPr>
-              <w:rFonts w:asciiTheme="minorHAnsi" w:hAnsiTheme="minorHAnsi"/>
-              <w:noProof/>
-              <w:sz w:val="22"/>
-              <w:szCs w:val="22"/>
-              <w:lang w:eastAsia="fr-FR"/>
-            </w:rPr>
-          </w:pPr>
-          <w:hyperlink w:anchor="_Toc444240027" w:history="1">
-            <w:r>
-              <w:rPr>
-                <w:rStyle w:val="Lienhypertexte"/>
-                <w:noProof/>
-              </w:rPr>
-              <w:t>Les différents types</w:t>
-            </w:r>
-            <w:r>
-              <w:rPr>
-                <w:noProof/>
-                <w:webHidden/>
-              </w:rPr>
-              <w:tab/>
-            </w:r>
-            <w:r>
-              <w:rPr>
-                <w:noProof/>
-                <w:webHidden/>
-              </w:rPr>
-              <w:fldChar w:fldCharType="begin"/>
-            </w:r>
-            <w:r>
-              <w:rPr>
-                <w:noProof/>
-                <w:webHidden/>
-              </w:rPr>
-              <w:instrText xml:space="preserve"> PAGEREF _Toc444240027 \h </w:instrText>
-            </w:r>
-            <w:r>
-              <w:rPr>
-                <w:noProof/>
-                <w:webHidden/>
-              </w:rPr>
-            </w:r>
-            <w:r>
-              <w:rPr>
-                <w:noProof/>
-                <w:webHidden/>
-              </w:rPr>
-              <w:fldChar w:fldCharType="separate"/>
-            </w:r>
-            <w:r>
-              <w:rPr>
-                <w:noProof/>
-                <w:webHidden/>
-              </w:rPr>
-              <w:t>18</w:t>
-            </w:r>
-            <w:r>
-              <w:rPr>
-                <w:noProof/>
-                <w:webHidden/>
-              </w:rPr>
-              <w:fldChar w:fldCharType="end"/>
-            </w:r>
-          </w:hyperlink>
-        </w:p>
-        <w:p>
-          <w:pPr>
-            <w:pStyle w:val="TM1"/>
-            <w:rPr>
-              <w:rFonts w:asciiTheme="minorHAnsi" w:hAnsiTheme="minorHAnsi"/>
-              <w:noProof/>
-              <w:sz w:val="22"/>
-              <w:szCs w:val="22"/>
-              <w:lang w:eastAsia="fr-FR"/>
-            </w:rPr>
-          </w:pPr>
-          <w:hyperlink w:anchor="_Toc444240028" w:history="1">
-            <w:r>
-              <w:rPr>
-                <w:rStyle w:val="Lienhypertexte"/>
-                <w:noProof/>
-              </w:rPr>
-              <w:t>II.</w:t>
-            </w:r>
-            <w:r>
-              <w:rPr>
-                <w:rFonts w:asciiTheme="minorHAnsi" w:hAnsiTheme="minorHAnsi"/>
-                <w:noProof/>
-                <w:sz w:val="22"/>
-                <w:szCs w:val="22"/>
-                <w:lang w:eastAsia="fr-FR"/>
-              </w:rPr>
-              <w:tab/>
-            </w:r>
-            <w:r>
-              <w:rPr>
-                <w:rStyle w:val="Lienhypertexte"/>
-                <w:noProof/>
-              </w:rPr>
-              <w:t>Réalisation</w:t>
-            </w:r>
-            <w:r>
-              <w:rPr>
-                <w:noProof/>
-                <w:webHidden/>
-              </w:rPr>
-              <w:tab/>
-            </w:r>
-            <w:r>
-              <w:rPr>
-                <w:noProof/>
-                <w:webHidden/>
-              </w:rPr>
-              <w:fldChar w:fldCharType="begin"/>
-            </w:r>
-            <w:r>
-              <w:rPr>
-                <w:noProof/>
-                <w:webHidden/>
-              </w:rPr>
-              <w:instrText xml:space="preserve"> PAGEREF _Toc444240028 \h </w:instrText>
-            </w:r>
-            <w:r>
-              <w:rPr>
-                <w:noProof/>
-                <w:webHidden/>
-              </w:rPr>
-            </w:r>
-            <w:r>
-              <w:rPr>
-                <w:noProof/>
-                <w:webHidden/>
-              </w:rPr>
-              <w:fldChar w:fldCharType="separate"/>
-            </w:r>
-            <w:r>
-              <w:rPr>
-                <w:noProof/>
-                <w:webHidden/>
-              </w:rPr>
-              <w:t>20</w:t>
-            </w:r>
-            <w:r>
-              <w:rPr>
-                <w:noProof/>
-                <w:webHidden/>
-              </w:rPr>
-              <w:fldChar w:fldCharType="end"/>
-            </w:r>
-          </w:hyperlink>
-        </w:p>
-        <w:p>
-          <w:pPr>
-            <w:pStyle w:val="TM2"/>
-            <w:rPr>
-              <w:rFonts w:asciiTheme="minorHAnsi" w:hAnsiTheme="minorHAnsi"/>
-              <w:noProof/>
-              <w:sz w:val="22"/>
-              <w:szCs w:val="22"/>
-              <w:lang w:eastAsia="fr-FR"/>
-            </w:rPr>
-          </w:pPr>
-          <w:hyperlink w:anchor="_Toc444240029" w:history="1">
-            <w:r>
-              <w:rPr>
-                <w:rStyle w:val="Lienhypertexte"/>
-                <w:noProof/>
-              </w:rPr>
-              <w:t>A.</w:t>
-            </w:r>
-            <w:r>
-              <w:rPr>
-                <w:rFonts w:asciiTheme="minorHAnsi" w:hAnsiTheme="minorHAnsi"/>
-                <w:noProof/>
-                <w:sz w:val="22"/>
-                <w:szCs w:val="22"/>
-                <w:lang w:eastAsia="fr-FR"/>
-              </w:rPr>
-              <w:tab/>
-            </w:r>
-            <w:r>
-              <w:rPr>
-                <w:rStyle w:val="Lienhypertexte"/>
-                <w:noProof/>
-              </w:rPr>
-              <w:t>Traitement du son</w:t>
-            </w:r>
-            <w:r>
-              <w:rPr>
-                <w:noProof/>
-                <w:webHidden/>
-              </w:rPr>
-              <w:tab/>
-            </w:r>
-            <w:r>
-              <w:rPr>
-                <w:noProof/>
-                <w:webHidden/>
-              </w:rPr>
-              <w:fldChar w:fldCharType="begin"/>
-            </w:r>
-            <w:r>
-              <w:rPr>
-                <w:noProof/>
-                <w:webHidden/>
-              </w:rPr>
-              <w:instrText xml:space="preserve"> PAGEREF _Toc444240029 \h </w:instrText>
+              <w:instrText xml:space="preserve"> PAGEREF _Toc444252113 \h </w:instrText>
             </w:r>
             <w:r>
               <w:rPr>
@@ -1758,13 +1931,13 @@
               <w:lang w:eastAsia="fr-FR"/>
             </w:rPr>
           </w:pPr>
-          <w:hyperlink w:anchor="_Toc444240030" w:history="1">
+          <w:hyperlink w:anchor="_Toc444252114" w:history="1">
             <w:r>
               <w:rPr>
                 <w:rStyle w:val="Lienhypertexte"/>
                 <w:noProof/>
               </w:rPr>
-              <w:t>1.</w:t>
+              <w:t>2.</w:t>
             </w:r>
             <w:r>
               <w:rPr>
@@ -1781,7 +1954,7 @@
                 <w:rStyle w:val="Lienhypertexte"/>
                 <w:noProof/>
               </w:rPr>
-              <w:t>La phase pré-analytique</w:t>
+              <w:t>La phase Analytique</w:t>
             </w:r>
             <w:r>
               <w:rPr>
@@ -1802,7 +1975,7 @@
                 <w:noProof/>
                 <w:webHidden/>
               </w:rPr>
-              <w:instrText xml:space="preserve"> PAGEREF _Toc444240030 \h </w:instrText>
+              <w:instrText xml:space="preserve"> PAGEREF _Toc444252114 \h </w:instrText>
             </w:r>
             <w:r>
               <w:rPr>
@@ -1822,7 +1995,7 @@
                 <w:noProof/>
                 <w:webHidden/>
               </w:rPr>
-              <w:t>20</w:t>
+              <w:t>23</w:t>
             </w:r>
             <w:r>
               <w:rPr>
@@ -1848,13 +2021,13 @@
               <w:lang w:eastAsia="fr-FR"/>
             </w:rPr>
           </w:pPr>
-          <w:hyperlink w:anchor="_Toc444240031" w:history="1">
+          <w:hyperlink w:anchor="_Toc444252115" w:history="1">
             <w:r>
               <w:rPr>
                 <w:rStyle w:val="Lienhypertexte"/>
                 <w:noProof/>
               </w:rPr>
-              <w:t>2.</w:t>
+              <w:t>3.</w:t>
             </w:r>
             <w:r>
               <w:rPr>
@@ -1871,7 +2044,7 @@
                 <w:rStyle w:val="Lienhypertexte"/>
                 <w:noProof/>
               </w:rPr>
-              <w:t>La phase Analytique</w:t>
+              <w:t>Les outils d’analyses</w:t>
             </w:r>
             <w:r>
               <w:rPr>
@@ -1892,7 +2065,7 @@
                 <w:noProof/>
                 <w:webHidden/>
               </w:rPr>
-              <w:instrText xml:space="preserve"> PAGEREF _Toc444240031 \h </w:instrText>
+              <w:instrText xml:space="preserve"> PAGEREF _Toc444252115 \h </w:instrText>
             </w:r>
             <w:r>
               <w:rPr>
@@ -1912,7 +2085,7 @@
                 <w:noProof/>
                 <w:webHidden/>
               </w:rPr>
-              <w:t>23</w:t>
+              <w:t>24</w:t>
             </w:r>
             <w:r>
               <w:rPr>
@@ -1938,13 +2111,13 @@
               <w:lang w:eastAsia="fr-FR"/>
             </w:rPr>
           </w:pPr>
-          <w:hyperlink w:anchor="_Toc444240032" w:history="1">
+          <w:hyperlink w:anchor="_Toc444252116" w:history="1">
             <w:r>
               <w:rPr>
                 <w:rStyle w:val="Lienhypertexte"/>
                 <w:noProof/>
               </w:rPr>
-              <w:t>3.</w:t>
+              <w:t>4.</w:t>
             </w:r>
             <w:r>
               <w:rPr>
@@ -1961,7 +2134,7 @@
                 <w:rStyle w:val="Lienhypertexte"/>
                 <w:noProof/>
               </w:rPr>
-              <w:t>Les outils d’analyses</w:t>
+              <w:t>Implémentation et Optimisation</w:t>
             </w:r>
             <w:r>
               <w:rPr>
@@ -1982,7 +2155,7 @@
                 <w:noProof/>
                 <w:webHidden/>
               </w:rPr>
-              <w:instrText xml:space="preserve"> PAGEREF _Toc444240032 \h </w:instrText>
+              <w:instrText xml:space="preserve"> PAGEREF _Toc444252116 \h </w:instrText>
             </w:r>
             <w:r>
               <w:rPr>
@@ -2002,7 +2175,7 @@
                 <w:noProof/>
                 <w:webHidden/>
               </w:rPr>
-              <w:t>24</w:t>
+              <w:t>25</w:t>
             </w:r>
             <w:r>
               <w:rPr>
@@ -2028,13 +2201,13 @@
               <w:lang w:eastAsia="fr-FR"/>
             </w:rPr>
           </w:pPr>
-          <w:hyperlink w:anchor="_Toc444240033" w:history="1">
+          <w:hyperlink w:anchor="_Toc444252117" w:history="1">
             <w:r>
               <w:rPr>
                 <w:rStyle w:val="Lienhypertexte"/>
                 <w:noProof/>
               </w:rPr>
-              <w:t>4.</w:t>
+              <w:t>5.</w:t>
             </w:r>
             <w:r>
               <w:rPr>
@@ -2051,7 +2224,7 @@
                 <w:rStyle w:val="Lienhypertexte"/>
                 <w:noProof/>
               </w:rPr>
-              <w:t>Implémentation et Optimisation</w:t>
+              <w:t>Gestions des transitions musicales</w:t>
             </w:r>
             <w:r>
               <w:rPr>
@@ -2072,7 +2245,7 @@
                 <w:noProof/>
                 <w:webHidden/>
               </w:rPr>
-              <w:instrText xml:space="preserve"> PAGEREF _Toc444240033 \h </w:instrText>
+              <w:instrText xml:space="preserve"> PAGEREF _Toc444252117 \h </w:instrText>
             </w:r>
             <w:r>
               <w:rPr>
@@ -2092,7 +2265,93 @@
                 <w:noProof/>
                 <w:webHidden/>
               </w:rPr>
-              <w:t>25</w:t>
+              <w:t>27</w:t>
+            </w:r>
+            <w:r>
+              <w:rPr>
+                <w:noProof/>
+                <w:webHidden/>
+              </w:rPr>
+              <w:fldChar w:fldCharType="end"/>
+            </w:r>
+          </w:hyperlink>
+        </w:p>
+        <w:p>
+          <w:pPr>
+            <w:pStyle w:val="TM2"/>
+            <w:rPr>
+              <w:rFonts w:asciiTheme="minorHAnsi" w:hAnsiTheme="minorHAnsi"/>
+              <w:noProof/>
+              <w:sz w:val="22"/>
+              <w:szCs w:val="22"/>
+              <w:lang w:eastAsia="fr-FR"/>
+            </w:rPr>
+          </w:pPr>
+          <w:hyperlink w:anchor="_Toc444252118" w:history="1">
+            <w:r>
+              <w:rPr>
+                <w:rStyle w:val="Lienhypertexte"/>
+                <w:noProof/>
+              </w:rPr>
+              <w:t>B.</w:t>
+            </w:r>
+            <w:r>
+              <w:rPr>
+                <w:rFonts w:asciiTheme="minorHAnsi" w:hAnsiTheme="minorHAnsi"/>
+                <w:noProof/>
+                <w:sz w:val="22"/>
+                <w:szCs w:val="22"/>
+                <w:lang w:eastAsia="fr-FR"/>
+              </w:rPr>
+              <w:tab/>
+            </w:r>
+            <w:r>
+              <w:rPr>
+                <w:rStyle w:val="Lienhypertexte"/>
+                <w:noProof/>
+              </w:rPr>
+              <w:t>Génération de l’environnement</w:t>
+            </w:r>
+            <w:r>
+              <w:rPr>
+                <w:noProof/>
+                <w:webHidden/>
+              </w:rPr>
+              <w:tab/>
+            </w:r>
+            <w:r>
+              <w:rPr>
+                <w:noProof/>
+                <w:webHidden/>
+              </w:rPr>
+              <w:fldChar w:fldCharType="begin"/>
+            </w:r>
+            <w:r>
+              <w:rPr>
+                <w:noProof/>
+                <w:webHidden/>
+              </w:rPr>
+              <w:instrText xml:space="preserve"> PAGEREF _Toc444252118 \h </w:instrText>
+            </w:r>
+            <w:r>
+              <w:rPr>
+                <w:noProof/>
+                <w:webHidden/>
+              </w:rPr>
+            </w:r>
+            <w:r>
+              <w:rPr>
+                <w:noProof/>
+                <w:webHidden/>
+              </w:rPr>
+              <w:fldChar w:fldCharType="separate"/>
+            </w:r>
+            <w:r>
+              <w:rPr>
+                <w:noProof/>
+                <w:webHidden/>
+              </w:rPr>
+              <w:t>31</w:t>
             </w:r>
             <w:r>
               <w:rPr>
@@ -2118,13 +2377,13 @@
               <w:lang w:eastAsia="fr-FR"/>
             </w:rPr>
           </w:pPr>
-          <w:hyperlink w:anchor="_Toc444240034" w:history="1">
+          <w:hyperlink w:anchor="_Toc444252119" w:history="1">
             <w:r>
               <w:rPr>
                 <w:rStyle w:val="Lienhypertexte"/>
                 <w:noProof/>
               </w:rPr>
-              <w:t>5.</w:t>
+              <w:t>1.</w:t>
             </w:r>
             <w:r>
               <w:rPr>
@@ -2141,7 +2400,7 @@
                 <w:rStyle w:val="Lienhypertexte"/>
                 <w:noProof/>
               </w:rPr>
-              <w:t>Gestions des transitions musicales</w:t>
+              <w:t>Génération d’un environnement réel</w:t>
             </w:r>
             <w:r>
               <w:rPr>
@@ -2162,93 +2421,7 @@
                 <w:noProof/>
                 <w:webHidden/>
               </w:rPr>
-              <w:instrText xml:space="preserve"> PAGEREF _Toc444240034 \h </w:instrText>
-            </w:r>
-            <w:r>
-              <w:rPr>
-                <w:noProof/>
-                <w:webHidden/>
-              </w:rPr>
-            </w:r>
-            <w:r>
-              <w:rPr>
-                <w:noProof/>
-                <w:webHidden/>
-              </w:rPr>
-              <w:fldChar w:fldCharType="separate"/>
-            </w:r>
-            <w:r>
-              <w:rPr>
-                <w:noProof/>
-                <w:webHidden/>
-              </w:rPr>
-              <w:t>27</w:t>
-            </w:r>
-            <w:r>
-              <w:rPr>
-                <w:noProof/>
-                <w:webHidden/>
-              </w:rPr>
-              <w:fldChar w:fldCharType="end"/>
-            </w:r>
-          </w:hyperlink>
-        </w:p>
-        <w:p>
-          <w:pPr>
-            <w:pStyle w:val="TM2"/>
-            <w:rPr>
-              <w:rFonts w:asciiTheme="minorHAnsi" w:hAnsiTheme="minorHAnsi"/>
-              <w:noProof/>
-              <w:sz w:val="22"/>
-              <w:szCs w:val="22"/>
-              <w:lang w:eastAsia="fr-FR"/>
-            </w:rPr>
-          </w:pPr>
-          <w:hyperlink w:anchor="_Toc444240035" w:history="1">
-            <w:r>
-              <w:rPr>
-                <w:rStyle w:val="Lienhypertexte"/>
-                <w:noProof/>
-              </w:rPr>
-              <w:t>B.</w:t>
-            </w:r>
-            <w:r>
-              <w:rPr>
-                <w:rFonts w:asciiTheme="minorHAnsi" w:hAnsiTheme="minorHAnsi"/>
-                <w:noProof/>
-                <w:sz w:val="22"/>
-                <w:szCs w:val="22"/>
-                <w:lang w:eastAsia="fr-FR"/>
-              </w:rPr>
-              <w:tab/>
-            </w:r>
-            <w:r>
-              <w:rPr>
-                <w:rStyle w:val="Lienhypertexte"/>
-                <w:noProof/>
-              </w:rPr>
-              <w:t>Génération de l’environnement</w:t>
-            </w:r>
-            <w:r>
-              <w:rPr>
-                <w:noProof/>
-                <w:webHidden/>
-              </w:rPr>
-              <w:tab/>
-            </w:r>
-            <w:r>
-              <w:rPr>
-                <w:noProof/>
-                <w:webHidden/>
-              </w:rPr>
-              <w:fldChar w:fldCharType="begin"/>
-            </w:r>
-            <w:r>
-              <w:rPr>
-                <w:noProof/>
-                <w:webHidden/>
-              </w:rPr>
-              <w:instrText xml:space="preserve"> PAGEREF _Toc444240035 \h </w:instrText>
+              <w:instrText xml:space="preserve"> PAGEREF _Toc444252119 \h </w:instrText>
             </w:r>
             <w:r>
               <w:rPr>
@@ -2294,13 +2467,13 @@
               <w:lang w:eastAsia="fr-FR"/>
             </w:rPr>
           </w:pPr>
-          <w:hyperlink w:anchor="_Toc444240036" w:history="1">
+          <w:hyperlink w:anchor="_Toc444252120" w:history="1">
             <w:r>
               <w:rPr>
                 <w:rStyle w:val="Lienhypertexte"/>
                 <w:noProof/>
               </w:rPr>
-              <w:t>1.</w:t>
+              <w:t>2.</w:t>
             </w:r>
             <w:r>
               <w:rPr>
@@ -2317,7 +2490,7 @@
                 <w:rStyle w:val="Lienhypertexte"/>
                 <w:noProof/>
               </w:rPr>
-              <w:t>Génération d’un environnement réel</w:t>
+              <w:t>Génération via un flux audio</w:t>
             </w:r>
             <w:r>
               <w:rPr>
@@ -2338,7 +2511,7 @@
                 <w:noProof/>
                 <w:webHidden/>
               </w:rPr>
-              <w:instrText xml:space="preserve"> PAGEREF _Toc444240036 \h </w:instrText>
+              <w:instrText xml:space="preserve"> PAGEREF _Toc444252120 \h </w:instrText>
             </w:r>
             <w:r>
               <w:rPr>
@@ -2358,7 +2531,7 @@
                 <w:noProof/>
                 <w:webHidden/>
               </w:rPr>
-              <w:t>31</w:t>
+              <w:t>34</w:t>
             </w:r>
             <w:r>
               <w:rPr>
@@ -2384,13 +2557,13 @@
               <w:lang w:eastAsia="fr-FR"/>
             </w:rPr>
           </w:pPr>
-          <w:hyperlink w:anchor="_Toc444240037" w:history="1">
+          <w:hyperlink w:anchor="_Toc444252121" w:history="1">
             <w:r>
               <w:rPr>
                 <w:rStyle w:val="Lienhypertexte"/>
                 <w:noProof/>
               </w:rPr>
-              <w:t>2.</w:t>
+              <w:t>3.</w:t>
             </w:r>
             <w:r>
               <w:rPr>
@@ -2407,7 +2580,7 @@
                 <w:rStyle w:val="Lienhypertexte"/>
                 <w:noProof/>
               </w:rPr>
-              <w:t>Génération via un flux audio</w:t>
+              <w:t>Implémentation et optimisation</w:t>
             </w:r>
             <w:r>
               <w:rPr>
@@ -2428,7 +2601,7 @@
                 <w:noProof/>
                 <w:webHidden/>
               </w:rPr>
-              <w:instrText xml:space="preserve"> PAGEREF _Toc444240037 \h </w:instrText>
+              <w:instrText xml:space="preserve"> PAGEREF _Toc444252121 \h </w:instrText>
             </w:r>
             <w:r>
               <w:rPr>
@@ -2449,6 +2622,92 @@
                 <w:webHidden/>
               </w:rPr>
               <w:t>35</w:t>
+            </w:r>
+            <w:r>
+              <w:rPr>
+                <w:noProof/>
+                <w:webHidden/>
+              </w:rPr>
+              <w:fldChar w:fldCharType="end"/>
+            </w:r>
+          </w:hyperlink>
+        </w:p>
+        <w:p>
+          <w:pPr>
+            <w:pStyle w:val="TM2"/>
+            <w:rPr>
+              <w:rFonts w:asciiTheme="minorHAnsi" w:hAnsiTheme="minorHAnsi"/>
+              <w:noProof/>
+              <w:sz w:val="22"/>
+              <w:szCs w:val="22"/>
+              <w:lang w:eastAsia="fr-FR"/>
+            </w:rPr>
+          </w:pPr>
+          <w:hyperlink w:anchor="_Toc444252122" w:history="1">
+            <w:r>
+              <w:rPr>
+                <w:rStyle w:val="Lienhypertexte"/>
+                <w:noProof/>
+              </w:rPr>
+              <w:t>C.</w:t>
+            </w:r>
+            <w:r>
+              <w:rPr>
+                <w:rFonts w:asciiTheme="minorHAnsi" w:hAnsiTheme="minorHAnsi"/>
+                <w:noProof/>
+                <w:sz w:val="22"/>
+                <w:szCs w:val="22"/>
+                <w:lang w:eastAsia="fr-FR"/>
+              </w:rPr>
+              <w:tab/>
+            </w:r>
+            <w:r>
+              <w:rPr>
+                <w:rStyle w:val="Lienhypertexte"/>
+                <w:noProof/>
+              </w:rPr>
+              <w:t>Calibrage / Adaptation au joueur</w:t>
+            </w:r>
+            <w:r>
+              <w:rPr>
+                <w:noProof/>
+                <w:webHidden/>
+              </w:rPr>
+              <w:tab/>
+            </w:r>
+            <w:r>
+              <w:rPr>
+                <w:noProof/>
+                <w:webHidden/>
+              </w:rPr>
+              <w:fldChar w:fldCharType="begin"/>
+            </w:r>
+            <w:r>
+              <w:rPr>
+                <w:noProof/>
+                <w:webHidden/>
+              </w:rPr>
+              <w:instrText xml:space="preserve"> PAGEREF _Toc444252122 \h </w:instrText>
+            </w:r>
+            <w:r>
+              <w:rPr>
+                <w:noProof/>
+                <w:webHidden/>
+              </w:rPr>
+            </w:r>
+            <w:r>
+              <w:rPr>
+                <w:noProof/>
+                <w:webHidden/>
+              </w:rPr>
+              <w:fldChar w:fldCharType="separate"/>
+            </w:r>
+            <w:r>
+              <w:rPr>
+                <w:noProof/>
+                <w:webHidden/>
+              </w:rPr>
+              <w:t>38</w:t>
             </w:r>
             <w:r>
               <w:rPr>
@@ -2474,13 +2733,13 @@
               <w:lang w:eastAsia="fr-FR"/>
             </w:rPr>
           </w:pPr>
-          <w:hyperlink w:anchor="_Toc444240038" w:history="1">
+          <w:hyperlink w:anchor="_Toc444252123" w:history="1">
             <w:r>
               <w:rPr>
                 <w:rStyle w:val="Lienhypertexte"/>
                 <w:noProof/>
               </w:rPr>
-              <w:t>3.</w:t>
+              <w:t>1.</w:t>
             </w:r>
             <w:r>
               <w:rPr>
@@ -2497,7 +2756,7 @@
                 <w:rStyle w:val="Lienhypertexte"/>
                 <w:noProof/>
               </w:rPr>
-              <w:t>Implémentation et optimisation</w:t>
+              <w:t>Gestion de la pression</w:t>
             </w:r>
             <w:r>
               <w:rPr>
@@ -2518,93 +2777,7 @@
                 <w:noProof/>
                 <w:webHidden/>
               </w:rPr>
-              <w:instrText xml:space="preserve"> PAGEREF _Toc444240038 \h </w:instrText>
-            </w:r>
-            <w:r>
-              <w:rPr>
-                <w:noProof/>
-                <w:webHidden/>
-              </w:rPr>
-            </w:r>
-            <w:r>
-              <w:rPr>
-                <w:noProof/>
-                <w:webHidden/>
-              </w:rPr>
-              <w:fldChar w:fldCharType="separate"/>
-            </w:r>
-            <w:r>
-              <w:rPr>
-                <w:noProof/>
-                <w:webHidden/>
-              </w:rPr>
-              <w:t>36</w:t>
-            </w:r>
-            <w:r>
-              <w:rPr>
-                <w:noProof/>
-                <w:webHidden/>
-              </w:rPr>
-              <w:fldChar w:fldCharType="end"/>
-            </w:r>
-          </w:hyperlink>
-        </w:p>
-        <w:p>
-          <w:pPr>
-            <w:pStyle w:val="TM2"/>
-            <w:rPr>
-              <w:rFonts w:asciiTheme="minorHAnsi" w:hAnsiTheme="minorHAnsi"/>
-              <w:noProof/>
-              <w:sz w:val="22"/>
-              <w:szCs w:val="22"/>
-              <w:lang w:eastAsia="fr-FR"/>
-            </w:rPr>
-          </w:pPr>
-          <w:hyperlink w:anchor="_Toc444240039" w:history="1">
-            <w:r>
-              <w:rPr>
-                <w:rStyle w:val="Lienhypertexte"/>
-                <w:noProof/>
-              </w:rPr>
-              <w:t>C.</w:t>
-            </w:r>
-            <w:r>
-              <w:rPr>
-                <w:rFonts w:asciiTheme="minorHAnsi" w:hAnsiTheme="minorHAnsi"/>
-                <w:noProof/>
-                <w:sz w:val="22"/>
-                <w:szCs w:val="22"/>
-                <w:lang w:eastAsia="fr-FR"/>
-              </w:rPr>
-              <w:tab/>
-            </w:r>
-            <w:r>
-              <w:rPr>
-                <w:rStyle w:val="Lienhypertexte"/>
-                <w:noProof/>
-              </w:rPr>
-              <w:t>Calibrage / Adaptation au joueur</w:t>
-            </w:r>
-            <w:r>
-              <w:rPr>
-                <w:noProof/>
-                <w:webHidden/>
-              </w:rPr>
-              <w:tab/>
-            </w:r>
-            <w:r>
-              <w:rPr>
-                <w:noProof/>
-                <w:webHidden/>
-              </w:rPr>
-              <w:fldChar w:fldCharType="begin"/>
-            </w:r>
-            <w:r>
-              <w:rPr>
-                <w:noProof/>
-                <w:webHidden/>
-              </w:rPr>
-              <w:instrText xml:space="preserve"> PAGEREF _Toc444240039 \h </w:instrText>
+              <w:instrText xml:space="preserve"> PAGEREF _Toc444252123 \h </w:instrText>
             </w:r>
             <w:r>
               <w:rPr>
@@ -2650,13 +2823,13 @@
               <w:lang w:eastAsia="fr-FR"/>
             </w:rPr>
           </w:pPr>
-          <w:hyperlink w:anchor="_Toc444240040" w:history="1">
+          <w:hyperlink w:anchor="_Toc444252124" w:history="1">
             <w:r>
               <w:rPr>
                 <w:rStyle w:val="Lienhypertexte"/>
                 <w:noProof/>
               </w:rPr>
-              <w:t>1.</w:t>
+              <w:t>2.</w:t>
             </w:r>
             <w:r>
               <w:rPr>
@@ -2673,7 +2846,7 @@
                 <w:rStyle w:val="Lienhypertexte"/>
                 <w:noProof/>
               </w:rPr>
-              <w:t>Gestion de la pression</w:t>
+              <w:t>Etude de l'individu</w:t>
             </w:r>
             <w:r>
               <w:rPr>
@@ -2694,7 +2867,7 @@
                 <w:noProof/>
                 <w:webHidden/>
               </w:rPr>
-              <w:instrText xml:space="preserve"> PAGEREF _Toc444240040 \h </w:instrText>
+              <w:instrText xml:space="preserve"> PAGEREF _Toc444252124 \h </w:instrText>
             </w:r>
             <w:r>
               <w:rPr>
@@ -2714,97 +2887,7 @@
                 <w:noProof/>
                 <w:webHidden/>
               </w:rPr>
-              <w:t>38</w:t>
-            </w:r>
-            <w:r>
-              <w:rPr>
-                <w:noProof/>
-                <w:webHidden/>
-              </w:rPr>
-              <w:fldChar w:fldCharType="end"/>
-            </w:r>
-          </w:hyperlink>
-        </w:p>
-        <w:p>
-          <w:pPr>
-            <w:pStyle w:val="TM3"/>
-            <w:tabs>
-              <w:tab w:val="left" w:pos="880"/>
-              <w:tab w:val="right" w:leader="dot" w:pos="9061"/>
-            </w:tabs>
-            <w:rPr>
-              <w:rFonts w:asciiTheme="minorHAnsi" w:hAnsiTheme="minorHAnsi"/>
-              <w:noProof/>
-              <w:sz w:val="22"/>
-              <w:szCs w:val="22"/>
-              <w:lang w:eastAsia="fr-FR"/>
-            </w:rPr>
-          </w:pPr>
-          <w:hyperlink w:anchor="_Toc444240041" w:history="1">
-            <w:r>
-              <w:rPr>
-                <w:rStyle w:val="Lienhypertexte"/>
-                <w:noProof/>
-              </w:rPr>
-              <w:t>2.</w:t>
-            </w:r>
-            <w:r>
-              <w:rPr>
-                <w:rFonts w:asciiTheme="minorHAnsi" w:hAnsiTheme="minorHAnsi"/>
-                <w:noProof/>
-                <w:sz w:val="22"/>
-                <w:szCs w:val="22"/>
-                <w:lang w:eastAsia="fr-FR"/>
-              </w:rPr>
-              <w:tab/>
-            </w:r>
-            <w:r>
-              <w:rPr>
-                <w:rStyle w:val="Lienhypertexte"/>
-                <w:noProof/>
-              </w:rPr>
-              <w:t>Etude de l'individu</w:t>
-            </w:r>
-            <w:r>
-              <w:rPr>
-                <w:noProof/>
-                <w:webHidden/>
-              </w:rPr>
-              <w:tab/>
-            </w:r>
-            <w:r>
-              <w:rPr>
-                <w:noProof/>
-                <w:webHidden/>
-              </w:rPr>
-              <w:fldChar w:fldCharType="begin"/>
-            </w:r>
-            <w:r>
-              <w:rPr>
-                <w:noProof/>
-                <w:webHidden/>
-              </w:rPr>
-              <w:instrText xml:space="preserve"> PAGEREF _Toc444240041 \h </w:instrText>
-            </w:r>
-            <w:r>
-              <w:rPr>
-                <w:noProof/>
-                <w:webHidden/>
-              </w:rPr>
-            </w:r>
-            <w:r>
-              <w:rPr>
-                <w:noProof/>
-                <w:webHidden/>
-              </w:rPr>
-              <w:fldChar w:fldCharType="separate"/>
-            </w:r>
-            <w:r>
-              <w:rPr>
-                <w:noProof/>
-                <w:webHidden/>
-              </w:rPr>
-              <w:t>40</w:t>
+              <w:t>41</w:t>
             </w:r>
             <w:r>
               <w:rPr>
@@ -2826,12 +2909,81 @@
               <w:lang w:eastAsia="fr-FR"/>
             </w:rPr>
           </w:pPr>
-          <w:hyperlink w:anchor="_Toc444240042" w:history="1">
+          <w:hyperlink w:anchor="_Toc444252125" w:history="1">
             <w:r>
               <w:rPr>
                 <w:rStyle w:val="Lienhypertexte"/>
                 <w:noProof/>
               </w:rPr>
+              <w:t>Conclusion</w:t>
+            </w:r>
+            <w:r>
+              <w:rPr>
+                <w:noProof/>
+                <w:webHidden/>
+              </w:rPr>
+              <w:tab/>
+            </w:r>
+            <w:r>
+              <w:rPr>
+                <w:noProof/>
+                <w:webHidden/>
+              </w:rPr>
+              <w:fldChar w:fldCharType="begin"/>
+            </w:r>
+            <w:r>
+              <w:rPr>
+                <w:noProof/>
+                <w:webHidden/>
+              </w:rPr>
+              <w:instrText xml:space="preserve"> PAGEREF _Toc444252125 \h </w:instrText>
+            </w:r>
+            <w:r>
+              <w:rPr>
+                <w:noProof/>
+                <w:webHidden/>
+              </w:rPr>
+            </w:r>
+            <w:r>
+              <w:rPr>
+                <w:noProof/>
+                <w:webHidden/>
+              </w:rPr>
+              <w:fldChar w:fldCharType="separate"/>
+            </w:r>
+            <w:r>
+              <w:rPr>
+                <w:noProof/>
+                <w:webHidden/>
+              </w:rPr>
+              <w:t>42</w:t>
+            </w:r>
+            <w:r>
+              <w:rPr>
+                <w:noProof/>
+                <w:webHidden/>
+              </w:rPr>
+              <w:fldChar w:fldCharType="end"/>
+            </w:r>
+          </w:hyperlink>
+        </w:p>
+        <w:p>
+          <w:pPr>
+            <w:pStyle w:val="TM1"/>
+            <w:rPr>
+              <w:rFonts w:asciiTheme="minorHAnsi" w:hAnsiTheme="minorHAnsi"/>
+              <w:noProof/>
+              <w:sz w:val="22"/>
+              <w:szCs w:val="22"/>
+              <w:lang w:eastAsia="fr-FR"/>
+            </w:rPr>
+          </w:pPr>
+          <w:hyperlink w:anchor="_Toc444252126" w:history="1">
+            <w:r>
+              <w:rPr>
+                <w:rStyle w:val="Lienhypertexte"/>
+                <w:noProof/>
+              </w:rPr>
               <w:t>Lexique</w:t>
             </w:r>
             <w:r>
@@ -2853,7 +3005,7 @@
                 <w:noProof/>
                 <w:webHidden/>
               </w:rPr>
-              <w:instrText xml:space="preserve"> PAGEREF _Toc444240042 \h </w:instrText>
+              <w:instrText xml:space="preserve"> PAGEREF _Toc444252126 \h </w:instrText>
             </w:r>
             <w:r>
               <w:rPr>
@@ -2873,7 +3025,7 @@
                 <w:noProof/>
                 <w:webHidden/>
               </w:rPr>
-              <w:t>41</w:t>
+              <w:t>43</w:t>
             </w:r>
             <w:r>
               <w:rPr>
@@ -2919,198 +3071,56 @@
           <w:numId w:val="0"/>
         </w:numPr>
       </w:pPr>
-      <w:bookmarkStart w:id="0" w:name="_Toc444240014"/>
+      <w:bookmarkStart w:id="2" w:name="_Toc444252097"/>
       <w:r>
         <w:lastRenderedPageBreak/>
         <w:t>Introduction</w:t>
       </w:r>
-      <w:bookmarkEnd w:id="0"/>
-    </w:p>
-    <w:p>
-      <w:pPr>
-        <w:spacing w:line="300" w:lineRule="auto"/>
-        <w:jc w:val="left"/>
-      </w:pPr>
+      <w:bookmarkEnd w:id="2"/>
+    </w:p>
+    <w:p/>
+    <w:p/>
+    <w:p>
+      <w:r>
+        <w:t>Dans ce mémoire, nous allons essayer de répondre à la question :</w:t>
+      </w:r>
+    </w:p>
+    <w:p>
+      <w:r>
+        <w:t>comment pourrions-nous générer un environnement réaliste en fonction d’un flux audio?</w:t>
+      </w:r>
+    </w:p>
+    <w:p/>
+    <w:p>
+      <w:pPr>
+        <w:ind w:firstLine="708"/>
+      </w:pPr>
+      <w:r>
+        <w:t xml:space="preserve">Aujourd’hui, notamment dans le domaine du jeu vidéo, il existe deux manières principales d’exploiter un flux audio : la génération d’un environnement abstrait et les jeux de rythme. Nos recherches ont été dirigé vers la génération d'un environnement avec pour mot-clé "réaliste". Ainsi nous posons les contraintes d’un environnement réaliste qui implique entre autres plusieurs complications telles que : la génération d'un univers </w:t>
+      </w:r>
       <w:r>
         <w:rPr>
-          <w:highlight w:val="yellow"/>
+          <w:b/>
         </w:rPr>
-        <w:t>TODO COMPLETER</w:t>
-      </w:r>
-    </w:p>
-    <w:p>
-      <w:pPr>
-        <w:ind w:firstLine="426"/>
+        <w:t>cohérent</w:t>
+      </w:r>
+      <w:r>
+        <w:t xml:space="preserve"> ou bien la </w:t>
+      </w:r>
+      <w:r>
         <w:rPr>
-          <w:szCs w:val="24"/>
+          <w:b/>
         </w:rPr>
-      </w:pPr>
-      <w:r>
-        <w:rPr>
-          <w:szCs w:val="24"/>
-        </w:rPr>
-        <w:t>Le sujet impose une certaine connaissance de matière externe à l'informatique afin de pouvoir comprendre au mieux les tenants et aboutissant</w:t>
-      </w:r>
-      <w:r>
-        <w:rPr>
-          <w:szCs w:val="24"/>
-        </w:rPr>
-        <w:t>s</w:t>
-      </w:r>
-      <w:r>
-        <w:rPr>
-          <w:szCs w:val="24"/>
-        </w:rPr>
-        <w:t>. C'est pourquoi vous découvrirez tout d'abord ce que représente psychologiquement et psychiquement la musique p</w:t>
-      </w:r>
-      <w:r>
-        <w:rPr>
-          <w:szCs w:val="24"/>
-        </w:rPr>
-        <w:t>our un</w:t>
-      </w:r>
-      <w:r>
-        <w:rPr>
-          <w:szCs w:val="24"/>
-        </w:rPr>
-        <w:t xml:space="preserve"> être humain. Nous entreron</w:t>
-      </w:r>
-      <w:r>
-        <w:rPr>
-          <w:szCs w:val="24"/>
-        </w:rPr>
-        <w:t>s</w:t>
-      </w:r>
-      <w:r>
-        <w:rPr>
-          <w:szCs w:val="24"/>
-        </w:rPr>
-        <w:t xml:space="preserve"> progressivement dans les techniques développé</w:t>
-      </w:r>
-      <w:r>
-        <w:rPr>
-          <w:szCs w:val="24"/>
-        </w:rPr>
-        <w:t>es à ce jour</w:t>
-      </w:r>
-      <w:r>
-        <w:rPr>
-          <w:szCs w:val="24"/>
-        </w:rPr>
-        <w:t xml:space="preserve"> par l'homme pour pouvoir la manipuler</w:t>
-      </w:r>
-      <w:r>
-        <w:rPr>
-          <w:szCs w:val="24"/>
-        </w:rPr>
-        <w:t xml:space="preserve"> au mieux. Puis nous exprimerons</w:t>
-      </w:r>
-      <w:r>
-        <w:rPr>
-          <w:szCs w:val="24"/>
-        </w:rPr>
-        <w:t xml:space="preserve"> de façon succincte les connaissance</w:t>
-      </w:r>
-      <w:r>
-        <w:rPr>
-          <w:szCs w:val="24"/>
-        </w:rPr>
-        <w:t>s</w:t>
-      </w:r>
-      <w:r>
-        <w:rPr>
-          <w:szCs w:val="24"/>
-        </w:rPr>
-        <w:t xml:space="preserve"> de la science et plus particulièrement </w:t>
-      </w:r>
-      <w:r>
-        <w:rPr>
-          <w:szCs w:val="24"/>
-        </w:rPr>
-        <w:t xml:space="preserve">de </w:t>
-      </w:r>
-      <w:r>
-        <w:rPr>
-          <w:szCs w:val="24"/>
-        </w:rPr>
-        <w:t xml:space="preserve">la médecine dite Neurologique. C'est alors que nous pourrons </w:t>
-      </w:r>
-      <w:r>
-        <w:rPr>
-          <w:szCs w:val="24"/>
-        </w:rPr>
-        <w:t>développe</w:t>
-      </w:r>
-      <w:r>
-        <w:rPr>
-          <w:szCs w:val="24"/>
-        </w:rPr>
-        <w:t>r les idées, recherches</w:t>
-      </w:r>
-      <w:r>
-        <w:rPr>
-          <w:szCs w:val="24"/>
-        </w:rPr>
-        <w:t>, expérimentations, ... liée</w:t>
-      </w:r>
-      <w:r>
-        <w:rPr>
-          <w:szCs w:val="24"/>
-        </w:rPr>
-        <w:t>s</w:t>
-      </w:r>
-      <w:r>
-        <w:rPr>
-          <w:szCs w:val="24"/>
-        </w:rPr>
-        <w:t xml:space="preserve"> au sujet de ce mémoire.</w:t>
-      </w:r>
-    </w:p>
-    <w:p>
-      <w:pPr>
-        <w:spacing w:line="300" w:lineRule="auto"/>
-        <w:jc w:val="left"/>
-      </w:pPr>
-    </w:p>
-    <w:p>
-      <w:pPr>
-        <w:ind w:firstLine="426"/>
-      </w:pPr>
-      <w:r>
-        <w:t xml:space="preserve">Dans ce mémoire, nous allons essayer de répondre à la question : comment pourrions-nous générer un environnement réel en fonction d’un flux audio. Aujourd’hui notamment dans le domaine du jeu vidéo. Il existe deux principaux types d’utilisation d’un flux audio, la génération d’un environnement abstrait et les jeux de rythme. </w:t>
-      </w:r>
-      <w:r>
-        <w:t xml:space="preserve">Ici, nous posons les contraintes d’un environnement réaliste comme pourrait le faire les grands </w:t>
-      </w:r>
-      <w:r>
-        <w:t>blockbuster</w:t>
-      </w:r>
-      <w:r>
-        <w:t xml:space="preserve">s tel que : Call Of Duty ou Assassin’s creed. </w:t>
-      </w:r>
-    </w:p>
-    <w:p>
-      <w:r>
-        <w:tab/>
-        <w:t>Pour ce faire nous proposerons une introduction générale en termes d’analyse audio, de créations procédurales et un aperçu de la médecine neurologique, ainsi qu’un aperçu de l’existant. Cette première partie nous permettra de poser les bases de réflexions sur lesquels s’appuyer pour construire notre théorie</w:t>
-      </w:r>
-      <w:r>
-        <w:t xml:space="preserve">. </w:t>
-      </w:r>
-    </w:p>
+        <w:t>compréhension émotionnelle</w:t>
+      </w:r>
+      <w:r>
+        <w:t xml:space="preserve"> d'une mélodie pour un utilisateur... Nous porterons tout au long de ce mémoire des solutions qui aboutiront à résoudre ces contraintes.</w:t>
+      </w:r>
+    </w:p>
+    <w:p/>
     <w:p>
       <w:pPr>
         <w:ind w:firstLine="708"/>
-      </w:pPr>
-      <w:r>
-        <w:t>Dans un second temps</w:t>
-      </w:r>
-      <w:r>
-        <w:t xml:space="preserve">, nous expliquerons plus en profondeurs les solutions proposés en termes d’analyse musicale, de générations procédurales et de calibrage joueur. Nous proposerons ensuite des pistes d’implémentation et des sources d’optimisation. </w:t>
-      </w:r>
-    </w:p>
-    <w:p>
-      <w:pPr>
         <w:rPr>
           <w:rFonts w:asciiTheme="majorHAnsi" w:eastAsiaTheme="majorEastAsia" w:hAnsiTheme="majorHAnsi" w:cstheme="majorBidi"/>
           <w:color w:val="2E74B5" w:themeColor="accent1" w:themeShade="BF"/>
@@ -3119,11 +3129,7 @@
         </w:rPr>
       </w:pPr>
       <w:r>
-        <w:tab/>
-        <w:t>Ce mémoire a pour but</w:t>
-      </w:r>
-      <w:r>
-        <w:t xml:space="preserve"> de donnée une des solutions possible pour répondre à la problématique, mais il existe surement d’autre solution. </w:t>
+        <w:t>Le sujet impose une certaine connaissance de matière externe à l'informatique afin de pouvoir comprendre au mieux les tenants et aboutissants. Pour ce faire, nous proposerons une introduction générale en matière d’analyse audio, de créations procédurales et un aperçu de la médecine neurologique, ainsi qu’un aperçu de l’existant. Cette première partie nous permettra de poser les bases de réflexions sur lesquels s’appuyer pour construire notre théorie. Dans une seconde partie, nous pourrons alors développer les idées, recherches, expérimentations, ... afin d'expliquer de manière plus approfondi les solutions que nous proposons en matière d’analyse musicale, de générations procédurales et de calibrage utilisateur. Nous suggérerons ensuite des pistes d’implémentation et des sources d’optimisation avant de conclure.</w:t>
       </w:r>
       <w:r>
         <w:br w:type="page"/>
@@ -3137,12 +3143,12 @@
           <w:numId w:val="9"/>
         </w:numPr>
       </w:pPr>
-      <w:bookmarkStart w:id="1" w:name="_Toc444240015"/>
+      <w:bookmarkStart w:id="3" w:name="_Toc444252098"/>
       <w:r>
         <w:lastRenderedPageBreak/>
         <w:t>Analyse de l’existant</w:t>
       </w:r>
-      <w:bookmarkEnd w:id="1"/>
+      <w:bookmarkEnd w:id="3"/>
     </w:p>
     <w:p/>
     <w:p>
@@ -3150,14 +3156,14 @@
         <w:pStyle w:val="Titre2"/>
         <w:ind w:left="0"/>
       </w:pPr>
-      <w:bookmarkStart w:id="2" w:name="_Toc444240016"/>
+      <w:bookmarkStart w:id="4" w:name="_Toc444252099"/>
       <w:r>
         <w:t>Design</w:t>
       </w:r>
       <w:r>
         <w:t xml:space="preserve"> sonore</w:t>
       </w:r>
-      <w:bookmarkEnd w:id="2"/>
+      <w:bookmarkEnd w:id="4"/>
     </w:p>
     <w:p/>
     <w:p>
@@ -3165,7 +3171,7 @@
         <w:pStyle w:val="Titre3"/>
         <w:ind w:left="0"/>
       </w:pPr>
-      <w:bookmarkStart w:id="3" w:name="_Toc444240017"/>
+      <w:bookmarkStart w:id="5" w:name="_Toc444252100"/>
       <w:r>
         <w:t>Qu’</w:t>
       </w:r>
@@ -3181,7 +3187,7 @@
       <w:r>
         <w:t> ?</w:t>
       </w:r>
-      <w:bookmarkEnd w:id="3"/>
+      <w:bookmarkEnd w:id="5"/>
     </w:p>
     <w:p>
       <w:pPr>
@@ -3946,7 +3952,13 @@
         <w:t>N</w:t>
       </w:r>
       <w:r>
-        <w:t>ous sommes constamment entourés de sons</w:t>
+        <w:t xml:space="preserve">ous sommes constamment </w:t>
+      </w:r>
+      <w:r>
+        <w:t>entouré</w:t>
+      </w:r>
+      <w:r>
+        <w:t xml:space="preserve"> de sons</w:t>
       </w:r>
       <w:r>
         <w:t xml:space="preserve"> e</w:t>
@@ -4153,11 +4165,11 @@
       <w:pPr>
         <w:pStyle w:val="Titre3"/>
       </w:pPr>
-      <w:bookmarkStart w:id="4" w:name="_Toc444240018"/>
+      <w:bookmarkStart w:id="6" w:name="_Toc444252101"/>
       <w:r>
         <w:t>Technique d’analyse existante</w:t>
       </w:r>
-      <w:bookmarkEnd w:id="4"/>
+      <w:bookmarkEnd w:id="6"/>
     </w:p>
     <w:p>
       <w:pPr>
@@ -4245,7 +4257,7 @@
                     </pic:cNvPicPr>
                   </pic:nvPicPr>
                   <pic:blipFill>
-                    <a:blip r:embed="rId9" cstate="print"/>
+                    <a:blip r:embed="rId11" cstate="print"/>
                     <a:srcRect/>
                     <a:stretch>
                       <a:fillRect/>
@@ -4287,14 +4299,27 @@
       <w:r>
         <w:t xml:space="preserve">Figure </w:t>
       </w:r>
-      <w:fldSimple w:instr=" SEQ Figure \* ARABIC ">
-        <w:r>
-          <w:rPr>
-            <w:noProof/>
-          </w:rPr>
-          <w:t>1</w:t>
-        </w:r>
-      </w:fldSimple>
+      <w:r>
+        <w:fldChar w:fldCharType="begin"/>
+      </w:r>
+      <w:r>
+        <w:instrText xml:space="preserve"> SEQ Figure \* ARABIC </w:instrText>
+      </w:r>
+      <w:r>
+        <w:fldChar w:fldCharType="separate"/>
+      </w:r>
+      <w:r>
+        <w:rPr>
+          <w:noProof/>
+        </w:rPr>
+        <w:t>1</w:t>
+      </w:r>
+      <w:r>
+        <w:rPr>
+          <w:noProof/>
+        </w:rPr>
+        <w:fldChar w:fldCharType="end"/>
+      </w:r>
       <w:r>
         <w:tab/>
       </w:r>
@@ -4488,6 +4513,10 @@
         </w:rPr>
         <w:lastRenderedPageBreak/>
         <w:pict>
+          <v:shapetype id="_x0000_t202" coordsize="21600,21600" o:spt="202" path="m,l,21600r21600,l21600,xe">
+            <v:stroke joinstyle="miter"/>
+            <v:path gradientshapeok="t" o:connecttype="rect"/>
+          </v:shapetype>
           <v:shape id="_x0000_s1061" type="#_x0000_t202" style="position:absolute;left:0;text-align:left;margin-left:-.2pt;margin-top:324.6pt;width:452.3pt;height:17.2pt;z-index:251681792" stroked="f">
             <v:textbox style="mso-fit-shape-to-text:t" inset="0,0,0,0">
               <w:txbxContent>
@@ -4503,14 +4532,27 @@
                   <w:r>
                     <w:t xml:space="preserve">Figure </w:t>
                   </w:r>
-                  <w:fldSimple w:instr=" SEQ Figure \* ARABIC ">
-                    <w:r>
-                      <w:rPr>
-                        <w:noProof/>
-                      </w:rPr>
-                      <w:t>2</w:t>
-                    </w:r>
-                  </w:fldSimple>
+                  <w:r>
+                    <w:fldChar w:fldCharType="begin"/>
+                  </w:r>
+                  <w:r>
+                    <w:instrText xml:space="preserve"> SEQ Figure \* ARABIC </w:instrText>
+                  </w:r>
+                  <w:r>
+                    <w:fldChar w:fldCharType="separate"/>
+                  </w:r>
+                  <w:r>
+                    <w:rPr>
+                      <w:noProof/>
+                    </w:rPr>
+                    <w:t>2</w:t>
+                  </w:r>
+                  <w:r>
+                    <w:rPr>
+                      <w:noProof/>
+                    </w:rPr>
+                    <w:fldChar w:fldCharType="end"/>
+                  </w:r>
                   <w:r>
                     <w:t xml:space="preserve"> Exemple d'orcherstration</w:t>
                   </w:r>
@@ -4552,7 +4594,7 @@
                     </pic:cNvPicPr>
                   </pic:nvPicPr>
                   <pic:blipFill>
-                    <a:blip r:embed="rId10" cstate="print"/>
+                    <a:blip r:embed="rId12" cstate="print"/>
                     <a:srcRect/>
                     <a:stretch>
                       <a:fillRect/>
@@ -4585,8 +4627,8 @@
       </w:r>
     </w:p>
     <w:p>
-      <w:commentRangeStart w:id="5"/>
-      <w:commentRangeStart w:id="6"/>
+      <w:commentRangeStart w:id="7"/>
+      <w:commentRangeStart w:id="8"/>
       <w:r>
         <w:t>La plupart des oreilles expérimentées arrive</w:t>
       </w:r>
@@ -4671,19 +4713,19 @@
       <w:r>
         <w:t xml:space="preserve"> toujours référence au même instrument.</w:t>
       </w:r>
-      <w:commentRangeEnd w:id="5"/>
+      <w:commentRangeEnd w:id="7"/>
       <w:r>
         <w:rPr>
           <w:rStyle w:val="Marquedecommentaire"/>
         </w:rPr>
-        <w:commentReference w:id="5"/>
-      </w:r>
-      <w:commentRangeEnd w:id="6"/>
+        <w:commentReference w:id="7"/>
+      </w:r>
+      <w:commentRangeEnd w:id="8"/>
       <w:r>
         <w:rPr>
           <w:rStyle w:val="Marquedecommentaire"/>
         </w:rPr>
-        <w:commentReference w:id="6"/>
+        <w:commentReference w:id="8"/>
       </w:r>
       <w:r>
         <w:t xml:space="preserve"> </w:t>
@@ -5017,12 +5059,12 @@
         <w:pStyle w:val="Titre2"/>
         <w:ind w:left="0"/>
       </w:pPr>
-      <w:bookmarkStart w:id="7" w:name="_Toc444240019"/>
+      <w:bookmarkStart w:id="9" w:name="_Toc444252102"/>
       <w:r>
         <w:lastRenderedPageBreak/>
         <w:t>Level Design</w:t>
       </w:r>
-      <w:bookmarkEnd w:id="7"/>
+      <w:bookmarkEnd w:id="9"/>
     </w:p>
     <w:p>
       <w:pPr>
@@ -5292,7 +5334,7 @@
           <w:numId w:val="15"/>
         </w:numPr>
       </w:pPr>
-      <w:bookmarkStart w:id="8" w:name="_Toc444240020"/>
+      <w:bookmarkStart w:id="10" w:name="_Toc444252103"/>
       <w:r>
         <w:t>Les c</w:t>
       </w:r>
@@ -5305,7 +5347,7 @@
       <w:r>
         <w:t>.</w:t>
       </w:r>
-      <w:bookmarkEnd w:id="8"/>
+      <w:bookmarkEnd w:id="10"/>
       <w:r>
         <w:t xml:space="preserve"> </w:t>
       </w:r>
@@ -5959,7 +6001,7 @@
                     </pic:cNvPicPr>
                   </pic:nvPicPr>
                   <pic:blipFill>
-                    <a:blip r:embed="rId12" cstate="print"/>
+                    <a:blip r:embed="rId14" cstate="print"/>
                     <a:srcRect/>
                     <a:stretch>
                       <a:fillRect/>
@@ -6017,14 +6059,27 @@
                   <w:r>
                     <w:t xml:space="preserve">Figure </w:t>
                   </w:r>
-                  <w:fldSimple w:instr=" SEQ Figure \* ARABIC ">
-                    <w:r>
-                      <w:rPr>
-                        <w:noProof/>
-                      </w:rPr>
-                      <w:t>3</w:t>
-                    </w:r>
-                  </w:fldSimple>
+                  <w:r>
+                    <w:fldChar w:fldCharType="begin"/>
+                  </w:r>
+                  <w:r>
+                    <w:instrText xml:space="preserve"> SEQ Figure \* ARABIC </w:instrText>
+                  </w:r>
+                  <w:r>
+                    <w:fldChar w:fldCharType="separate"/>
+                  </w:r>
+                  <w:r>
+                    <w:rPr>
+                      <w:noProof/>
+                    </w:rPr>
+                    <w:t>3</w:t>
+                  </w:r>
+                  <w:r>
+                    <w:rPr>
+                      <w:noProof/>
+                    </w:rPr>
+                    <w:fldChar w:fldCharType="end"/>
+                  </w:r>
                   <w:r>
                     <w:t xml:space="preserve"> Personnage du film </w:t>
                   </w:r>
@@ -6414,11 +6469,11 @@
       <w:pPr>
         <w:pStyle w:val="Titre3"/>
       </w:pPr>
-      <w:bookmarkStart w:id="9" w:name="_Toc444240021"/>
+      <w:bookmarkStart w:id="11" w:name="_Toc444252104"/>
       <w:r>
         <w:t>Qu’est-ce qu’un environnement virtuel ?</w:t>
       </w:r>
-      <w:bookmarkEnd w:id="9"/>
+      <w:bookmarkEnd w:id="11"/>
     </w:p>
     <w:p>
       <w:pPr>
@@ -6511,9 +6566,9 @@
       <w:pPr>
         <w:pStyle w:val="Titre2"/>
       </w:pPr>
-      <w:bookmarkStart w:id="10" w:name="_Ref444204328"/>
-      <w:bookmarkStart w:id="11" w:name="_Ref444204365"/>
-      <w:bookmarkStart w:id="12" w:name="_Toc444240022"/>
+      <w:bookmarkStart w:id="12" w:name="_Ref444204328"/>
+      <w:bookmarkStart w:id="13" w:name="_Ref444204365"/>
+      <w:bookmarkStart w:id="14" w:name="_Toc444252105"/>
       <w:r>
         <w:lastRenderedPageBreak/>
         <w:t>C</w:t>
@@ -6521,9 +6576,9 @@
       <w:r>
         <w:t>onnaissance de la médecine neurologique</w:t>
       </w:r>
-      <w:bookmarkEnd w:id="10"/>
-      <w:bookmarkEnd w:id="11"/>
       <w:bookmarkEnd w:id="12"/>
+      <w:bookmarkEnd w:id="13"/>
+      <w:bookmarkEnd w:id="14"/>
     </w:p>
     <w:p>
       <w:pPr>
@@ -6544,7 +6599,13 @@
         <w:t xml:space="preserve"> et bien une part importante dans nos actions, nos réa</w:t>
       </w:r>
       <w:r>
-        <w:t>ction, nos émotions, etc... il s</w:t>
+        <w:t xml:space="preserve">ction, nos émotions, etc... </w:t>
+      </w:r>
+      <w:r>
+        <w:t>Il</w:t>
+      </w:r>
+      <w:r>
+        <w:t xml:space="preserve"> s</w:t>
       </w:r>
       <w:r>
         <w:t>e trouve être encore bien complexe. Et pour cause :</w:t>
@@ -6734,11 +6795,11 @@
           <w:numId w:val="16"/>
         </w:numPr>
       </w:pPr>
-      <w:bookmarkStart w:id="13" w:name="_Toc444240023"/>
+      <w:bookmarkStart w:id="15" w:name="_Toc444252106"/>
       <w:r>
         <w:t>Le système d'alerte</w:t>
       </w:r>
-      <w:bookmarkEnd w:id="13"/>
+      <w:bookmarkEnd w:id="15"/>
     </w:p>
     <w:p/>
     <w:p>
@@ -6776,7 +6837,7 @@
                     </pic:cNvPicPr>
                   </pic:nvPicPr>
                   <pic:blipFill>
-                    <a:blip r:embed="rId13" cstate="print"/>
+                    <a:blip r:embed="rId15" cstate="print"/>
                     <a:srcRect/>
                     <a:stretch>
                       <a:fillRect/>
@@ -6842,12 +6903,12 @@
       <w:pPr>
         <w:pStyle w:val="Titre3"/>
       </w:pPr>
-      <w:bookmarkStart w:id="14" w:name="_Toc444240024"/>
+      <w:bookmarkStart w:id="16" w:name="_Toc444252107"/>
       <w:r>
         <w:lastRenderedPageBreak/>
         <w:t>Le système de récompense</w:t>
       </w:r>
-      <w:bookmarkEnd w:id="14"/>
+      <w:bookmarkEnd w:id="16"/>
     </w:p>
     <w:p/>
     <w:p>
@@ -6887,11 +6948,11 @@
       <w:pPr>
         <w:pStyle w:val="Titre3"/>
       </w:pPr>
-      <w:bookmarkStart w:id="15" w:name="_Toc444240025"/>
+      <w:bookmarkStart w:id="17" w:name="_Toc444252108"/>
       <w:r>
         <w:t>Système d'inhibition de l'action.</w:t>
       </w:r>
-      <w:bookmarkEnd w:id="15"/>
+      <w:bookmarkEnd w:id="17"/>
     </w:p>
     <w:p/>
     <w:p>
@@ -6927,12 +6988,12 @@
         <w:pStyle w:val="Titre2"/>
         <w:ind w:left="0" w:hanging="426"/>
       </w:pPr>
-      <w:bookmarkStart w:id="16" w:name="_Toc444240026"/>
+      <w:bookmarkStart w:id="18" w:name="_Toc444252109"/>
       <w:r>
         <w:lastRenderedPageBreak/>
         <w:t>Projet existant liant son et graphisme</w:t>
       </w:r>
-      <w:bookmarkEnd w:id="16"/>
+      <w:bookmarkEnd w:id="18"/>
     </w:p>
     <w:p/>
     <w:p>
@@ -6944,11 +7005,11 @@
         </w:numPr>
         <w:ind w:firstLine="709"/>
       </w:pPr>
-      <w:bookmarkStart w:id="17" w:name="_Toc444240027"/>
+      <w:bookmarkStart w:id="19" w:name="_Toc444252110"/>
       <w:r>
         <w:t>Les différents types</w:t>
       </w:r>
-      <w:bookmarkEnd w:id="17"/>
+      <w:bookmarkEnd w:id="19"/>
     </w:p>
     <w:p/>
     <w:p>
@@ -7082,7 +7143,7 @@
             <o:lock v:ext="edit" aspectratio="t"/>
           </v:shapetype>
           <v:shape id="_x0000_i1025" type="#_x0000_t75" style="width:398.5pt;height:222.7pt">
-            <v:imagedata r:id="rId14" o:title="2015-09-18_00009"/>
+            <v:imagedata r:id="rId16" o:title="2015-09-18_00009"/>
           </v:shape>
         </w:pict>
       </w:r>
@@ -7225,7 +7286,7 @@
       <w:r>
         <w:pict>
           <v:shape id="_x0000_i1026" type="#_x0000_t75" style="width:394.35pt;height:223.55pt">
-            <v:imagedata r:id="rId15" o:title="flower-wallpaper-gallery-video-games-statistics-videogames-2916"/>
+            <v:imagedata r:id="rId17" o:title="flower-wallpaper-gallery-video-games-statistics-videogames-2916"/>
           </v:shape>
         </w:pict>
       </w:r>
@@ -7310,12 +7371,12 @@
       <w:pPr>
         <w:pStyle w:val="Titre1"/>
       </w:pPr>
-      <w:bookmarkStart w:id="18" w:name="_Toc444240028"/>
+      <w:bookmarkStart w:id="20" w:name="_Toc444252111"/>
       <w:r>
         <w:lastRenderedPageBreak/>
         <w:t>Réalisation</w:t>
       </w:r>
-      <w:bookmarkEnd w:id="18"/>
+      <w:bookmarkEnd w:id="20"/>
     </w:p>
     <w:p/>
     <w:p>
@@ -7326,11 +7387,11 @@
           <w:numId w:val="18"/>
         </w:numPr>
       </w:pPr>
-      <w:bookmarkStart w:id="19" w:name="_Toc444240029"/>
+      <w:bookmarkStart w:id="21" w:name="_Toc444252112"/>
       <w:r>
         <w:t>Traitement du son</w:t>
       </w:r>
-      <w:bookmarkEnd w:id="19"/>
+      <w:bookmarkEnd w:id="21"/>
     </w:p>
     <w:p/>
     <w:p>
@@ -7360,11 +7421,11 @@
           <w:numId w:val="19"/>
         </w:numPr>
       </w:pPr>
-      <w:bookmarkStart w:id="20" w:name="_Toc444240030"/>
+      <w:bookmarkStart w:id="22" w:name="_Toc444252113"/>
       <w:r>
         <w:t>La phase pré-analytique</w:t>
       </w:r>
-      <w:bookmarkEnd w:id="20"/>
+      <w:bookmarkEnd w:id="22"/>
     </w:p>
     <w:p/>
     <w:p>
@@ -7687,13 +7748,13 @@
         <w:ind w:firstLine="708"/>
       </w:pPr>
       <w:r>
-        <w:t>Le spectre sonore est un graphique tri</w:t>
-      </w:r>
-      <w:r>
-        <w:t>-</w:t>
-      </w:r>
-      <w:r>
-        <w:t xml:space="preserve">dimensionnel qui met en correspondance une fréquence avec une amplitude. Cette amplitude définie la puissance d’une fréquence </w:t>
+        <w:t xml:space="preserve">Le spectre sonore est un graphique </w:t>
+      </w:r>
+      <w:r>
+        <w:t>tridimensionnel</w:t>
+      </w:r>
+      <w:r>
+        <w:t xml:space="preserve"> qui met en correspondance une fréquence avec une amplitude. Cette amplitude définie la puissance d’une fréquence </w:t>
       </w:r>
       <w:r>
         <w:t>à</w:t>
@@ -7794,7 +7855,7 @@
       <w:r>
         <w:t xml:space="preserve"> : </w:t>
       </w:r>
-      <w:hyperlink r:id="rId16" w:history="1">
+      <w:hyperlink r:id="rId18" w:history="1">
         <w:r>
           <w:rPr>
             <w:rStyle w:val="Lienhypertexte"/>
@@ -7866,99 +7927,6 @@
               <w:lang w:val="en-US"/>
             </w:rPr>
             <m:t>FrameLengthInBytes= 48×</m:t>
-          </m:r>
-          <m:f>
-            <m:fPr>
-              <m:ctrlPr>
-                <w:rPr>
-                  <w:rFonts w:ascii="Cambria Math" w:hAnsi="Cambria Math"/>
-                  <w:i/>
-                  <w:lang w:val="en-US"/>
-                </w:rPr>
-              </m:ctrlPr>
-            </m:fPr>
-            <m:num>
-              <m:r>
-                <w:rPr>
-                  <w:rFonts w:ascii="Cambria Math" w:hAnsi="Cambria Math"/>
-                  <w:lang w:val="en-US"/>
-                </w:rPr>
-                <m:t>B</m:t>
-              </m:r>
-              <m:r>
-                <w:rPr>
-                  <w:rFonts w:ascii="Cambria Math" w:hAnsi="Cambria Math"/>
-                  <w:lang w:val="en-US"/>
-                </w:rPr>
-                <m:t>itRate</m:t>
-              </m:r>
-            </m:num>
-            <m:den>
-              <m:r>
-                <w:rPr>
-                  <w:rFonts w:ascii="Cambria Math" w:hAnsi="Cambria Math"/>
-                  <w:lang w:val="en-US"/>
-                </w:rPr>
-                <m:t>SampleRate+Padding</m:t>
-              </m:r>
-            </m:den>
-          </m:f>
-        </m:oMath>
-      </m:oMathPara>
-    </w:p>
-    <w:p>
-      <w:pPr>
-        <w:pStyle w:val="NormalWeb"/>
-        <w:pBdr>
-          <w:top w:val="single" w:sz="4" w:space="1" w:color="auto"/>
-          <w:left w:val="single" w:sz="4" w:space="4" w:color="auto"/>
-          <w:bottom w:val="single" w:sz="4" w:space="1" w:color="auto"/>
-          <w:right w:val="single" w:sz="4" w:space="4" w:color="auto"/>
-        </w:pBdr>
-      </w:pPr>
-      <w:r>
-        <w:t>Pour l</w:t>
-      </w:r>
-      <w:r>
-        <w:t>es</w:t>
-      </w:r>
-      <w:r>
-        <w:t xml:space="preserve"> couche</w:t>
-      </w:r>
-      <w:r>
-        <w:t>s</w:t>
-      </w:r>
-      <w:r>
-        <w:t xml:space="preserve"> I</w:t>
-      </w:r>
-      <w:r>
-        <w:t>I et III</w:t>
-      </w:r>
-      <w:r>
-        <w:t xml:space="preserve">, les fichiers utilisent cette formule : </w:t>
-      </w:r>
-    </w:p>
-    <w:p>
-      <w:pPr>
-        <w:pStyle w:val="NormalWeb"/>
-        <w:pBdr>
-          <w:top w:val="single" w:sz="4" w:space="1" w:color="auto"/>
-          <w:left w:val="single" w:sz="4" w:space="4" w:color="auto"/>
-          <w:bottom w:val="single" w:sz="4" w:space="1" w:color="auto"/>
-          <w:right w:val="single" w:sz="4" w:space="4" w:color="auto"/>
-        </w:pBdr>
-        <w:rPr>
-          <w:lang w:val="en-US"/>
-        </w:rPr>
-      </w:pPr>
-      <m:oMathPara>
-        <m:oMath>
-          <m:r>
-            <w:rPr>
-              <w:rFonts w:ascii="Cambria Math" w:hAnsi="Cambria Math"/>
-              <w:lang w:val="en-US"/>
-            </w:rPr>
-            <m:t>FrameLengthInBytes= 144×</m:t>
           </m:r>
           <m:f>
             <m:fPr>
@@ -7995,6 +7963,99 @@
     <w:p>
       <w:pPr>
         <w:pStyle w:val="NormalWeb"/>
+        <w:pBdr>
+          <w:top w:val="single" w:sz="4" w:space="1" w:color="auto"/>
+          <w:left w:val="single" w:sz="4" w:space="4" w:color="auto"/>
+          <w:bottom w:val="single" w:sz="4" w:space="1" w:color="auto"/>
+          <w:right w:val="single" w:sz="4" w:space="4" w:color="auto"/>
+        </w:pBdr>
+      </w:pPr>
+      <w:r>
+        <w:t>Pour l</w:t>
+      </w:r>
+      <w:r>
+        <w:t>es</w:t>
+      </w:r>
+      <w:r>
+        <w:t xml:space="preserve"> couche</w:t>
+      </w:r>
+      <w:r>
+        <w:t>s</w:t>
+      </w:r>
+      <w:r>
+        <w:t xml:space="preserve"> I</w:t>
+      </w:r>
+      <w:r>
+        <w:t>I et III</w:t>
+      </w:r>
+      <w:r>
+        <w:t xml:space="preserve">, les fichiers utilisent cette formule : </w:t>
+      </w:r>
+    </w:p>
+    <w:p>
+      <w:pPr>
+        <w:pStyle w:val="NormalWeb"/>
+        <w:pBdr>
+          <w:top w:val="single" w:sz="4" w:space="1" w:color="auto"/>
+          <w:left w:val="single" w:sz="4" w:space="4" w:color="auto"/>
+          <w:bottom w:val="single" w:sz="4" w:space="1" w:color="auto"/>
+          <w:right w:val="single" w:sz="4" w:space="4" w:color="auto"/>
+        </w:pBdr>
+        <w:rPr>
+          <w:lang w:val="en-US"/>
+        </w:rPr>
+      </w:pPr>
+      <m:oMathPara>
+        <m:oMath>
+          <m:r>
+            <w:rPr>
+              <w:rFonts w:ascii="Cambria Math" w:hAnsi="Cambria Math"/>
+              <w:lang w:val="en-US"/>
+            </w:rPr>
+            <m:t>F</m:t>
+          </m:r>
+          <m:r>
+            <w:rPr>
+              <w:rFonts w:ascii="Cambria Math" w:hAnsi="Cambria Math"/>
+              <w:lang w:val="en-US"/>
+            </w:rPr>
+            <m:t>rameLengthInBytes= 144×</m:t>
+          </m:r>
+          <m:f>
+            <m:fPr>
+              <m:ctrlPr>
+                <w:rPr>
+                  <w:rFonts w:ascii="Cambria Math" w:hAnsi="Cambria Math"/>
+                  <w:i/>
+                  <w:lang w:val="en-US"/>
+                </w:rPr>
+              </m:ctrlPr>
+            </m:fPr>
+            <m:num>
+              <m:r>
+                <w:rPr>
+                  <w:rFonts w:ascii="Cambria Math" w:hAnsi="Cambria Math"/>
+                  <w:lang w:val="en-US"/>
+                </w:rPr>
+                <m:t>BitRate</m:t>
+              </m:r>
+            </m:num>
+            <m:den>
+              <m:r>
+                <w:rPr>
+                  <w:rFonts w:ascii="Cambria Math" w:hAnsi="Cambria Math"/>
+                  <w:lang w:val="en-US"/>
+                </w:rPr>
+                <m:t>SampleRate+Padding</m:t>
+              </m:r>
+            </m:den>
+          </m:f>
+        </m:oMath>
+      </m:oMathPara>
+    </w:p>
+    <w:p>
+      <w:pPr>
+        <w:pStyle w:val="NormalWeb"/>
         <w:jc w:val="center"/>
       </w:pPr>
     </w:p>
@@ -8064,12 +8125,12 @@
       <w:pPr>
         <w:pStyle w:val="Titre3"/>
       </w:pPr>
-      <w:bookmarkStart w:id="21" w:name="_Toc444240031"/>
+      <w:bookmarkStart w:id="23" w:name="_Toc444252114"/>
       <w:r>
         <w:lastRenderedPageBreak/>
         <w:t>La phase Analytique</w:t>
       </w:r>
-      <w:bookmarkEnd w:id="21"/>
+      <w:bookmarkEnd w:id="23"/>
     </w:p>
     <w:p/>
     <w:p>
@@ -8121,7 +8182,7 @@
           <w:numId w:val="1"/>
         </w:numPr>
       </w:pPr>
-      <w:commentRangeStart w:id="22"/>
+      <w:commentRangeStart w:id="24"/>
       <w:r>
         <w:t>La fréquence fondamentale : en analysant la source entièrement nous pouvons déterminer la fréquence la plus utilisé</w:t>
       </w:r>
@@ -8131,12 +8192,12 @@
       <w:r>
         <w:t xml:space="preserve"> dans la chanson. </w:t>
       </w:r>
-      <w:commentRangeEnd w:id="22"/>
+      <w:commentRangeEnd w:id="24"/>
       <w:r>
         <w:rPr>
           <w:rStyle w:val="Marquedecommentaire"/>
         </w:rPr>
-        <w:commentReference w:id="22"/>
+        <w:commentReference w:id="24"/>
       </w:r>
     </w:p>
     <w:p>
@@ -8273,11 +8334,11 @@
       <w:pPr>
         <w:pStyle w:val="Titre3"/>
       </w:pPr>
-      <w:bookmarkStart w:id="23" w:name="_Toc444240032"/>
+      <w:bookmarkStart w:id="25" w:name="_Toc444252115"/>
       <w:r>
         <w:t>Les outils d’analyses</w:t>
       </w:r>
-      <w:bookmarkEnd w:id="23"/>
+      <w:bookmarkEnd w:id="25"/>
     </w:p>
     <w:p/>
     <w:p>
@@ -8447,10 +8508,7 @@
         <w:t xml:space="preserve">La famille des descripteurs sert à décrire l’évolution ou l’état actuel du signal. Prenons par exemple les </w:t>
       </w:r>
       <w:r>
-        <w:t>descripteurs</w:t>
-      </w:r>
-      <w:r>
-        <w:t xml:space="preserve">  de </w:t>
+        <w:t xml:space="preserve">descripteurs  de </w:t>
       </w:r>
       <w:r>
         <w:t>variations</w:t>
@@ -8497,11 +8555,11 @@
       <w:pPr>
         <w:pStyle w:val="Titre3"/>
       </w:pPr>
-      <w:bookmarkStart w:id="24" w:name="_Toc444240033"/>
+      <w:bookmarkStart w:id="26" w:name="_Toc444252116"/>
       <w:r>
         <w:t>Implémentation et Optimisation</w:t>
       </w:r>
-      <w:bookmarkEnd w:id="24"/>
+      <w:bookmarkEnd w:id="26"/>
     </w:p>
     <w:p/>
     <w:p>
@@ -8992,7 +9050,7 @@
       <w:pPr>
         <w:pStyle w:val="Titre3"/>
       </w:pPr>
-      <w:bookmarkStart w:id="25" w:name="_Toc444240034"/>
+      <w:bookmarkStart w:id="27" w:name="_Toc444252117"/>
       <w:r>
         <w:t>Gestions</w:t>
       </w:r>
@@ -9005,7 +9063,7 @@
       <w:r>
         <w:t>es</w:t>
       </w:r>
-      <w:bookmarkEnd w:id="25"/>
+      <w:bookmarkEnd w:id="27"/>
     </w:p>
     <w:p/>
     <w:p>
@@ -9160,7 +9218,7 @@
                     </pic:cNvPicPr>
                   </pic:nvPicPr>
                   <pic:blipFill>
-                    <a:blip r:embed="rId17" cstate="print"/>
+                    <a:blip r:embed="rId19" cstate="print"/>
                     <a:srcRect/>
                     <a:stretch>
                       <a:fillRect/>
@@ -9273,187 +9331,6 @@
             <wp:effectExtent l="19050" t="0" r="7620" b="0"/>
             <wp:wrapSquare wrapText="bothSides"/>
             <wp:docPr id="5" name="Image 3" descr="C:\Users\User\Documents\GitHub\Memoire\Source\Image\harmonic 1 - meme clef harmonique.jpg"/>
-            <wp:cNvGraphicFramePr>
-              <a:graphicFrameLocks xmlns:a="http://schemas.openxmlformats.org/drawingml/2006/main" noChangeAspect="1"/>
-            </wp:cNvGraphicFramePr>
-            <a:graphic xmlns:a="http://schemas.openxmlformats.org/drawingml/2006/main">
-              <a:graphicData uri="http://schemas.openxmlformats.org/drawingml/2006/picture">
-                <pic:pic xmlns:pic="http://schemas.openxmlformats.org/drawingml/2006/picture">
-                  <pic:nvPicPr>
-                    <pic:cNvPr id="0" name="Picture 3" descr="C:\Users\User\Documents\GitHub\Memoire\Source\Image\harmonic 1 - meme clef harmonique.jpg"/>
-                    <pic:cNvPicPr>
-                      <a:picLocks noChangeAspect="1" noChangeArrowheads="1"/>
-                    </pic:cNvPicPr>
-                  </pic:nvPicPr>
-                  <pic:blipFill>
-                    <a:blip r:embed="rId18" cstate="print"/>
-                    <a:stretch>
-                      <a:fillRect/>
-                    </a:stretch>
-                  </pic:blipFill>
-                  <pic:spPr bwMode="auto">
-                    <a:xfrm>
-                      <a:off x="0" y="0"/>
-                      <a:ext cx="1649730" cy="1646555"/>
-                    </a:xfrm>
-                    <a:prstGeom prst="ellipse">
-                      <a:avLst/>
-                    </a:prstGeom>
-                    <a:ln>
-                      <a:noFill/>
-                    </a:ln>
-                    <a:effectLst>
-                      <a:softEdge rad="112500"/>
-                    </a:effectLst>
-                  </pic:spPr>
-                </pic:pic>
-              </a:graphicData>
-            </a:graphic>
-          </wp:anchor>
-        </w:drawing>
-      </w:r>
-      <w:r>
-        <w:rPr>
-          <w:u w:val="single"/>
-        </w:rPr>
-        <w:t>Transition par quinte :</w:t>
-      </w:r>
-      <w:r>
-        <w:t xml:space="preserve"> Cette seconde technique permet de choisir un morceau de la clé harmonique supérieure de la même tonalité. Comme dans l'exemple, nous passons d'un La Bémol Majeur à un Mi Bémol Majeur. La transition aura pour effet d'une légère mont</w:t>
-      </w:r>
-      <w:r>
-        <w:t>ée</w:t>
-      </w:r>
-      <w:r>
-        <w:t xml:space="preserve"> en puissance.</w:t>
-      </w:r>
-      <w:r>
-        <w:rPr>
-          <w:noProof/>
-          <w:u w:val="single"/>
-          <w:lang w:eastAsia="fr-FR"/>
-        </w:rPr>
-        <w:t xml:space="preserve"> </w:t>
-      </w:r>
-    </w:p>
-    <w:p>
-      <w:pPr>
-        <w:pStyle w:val="Paragraphedeliste"/>
-      </w:pPr>
-      <w:r>
-        <w:rPr>
-          <w:noProof/>
-          <w:lang w:eastAsia="fr-FR"/>
-        </w:rPr>
-        <w:drawing>
-          <wp:anchor distT="0" distB="0" distL="114300" distR="114300" simplePos="0" relativeHeight="251666432" behindDoc="0" locked="0" layoutInCell="1" allowOverlap="1">
-            <wp:simplePos x="0" y="0"/>
-            <wp:positionH relativeFrom="column">
-              <wp:posOffset>9525</wp:posOffset>
-            </wp:positionH>
-            <wp:positionV relativeFrom="paragraph">
-              <wp:posOffset>233045</wp:posOffset>
-            </wp:positionV>
-            <wp:extent cx="1649730" cy="1646555"/>
-            <wp:effectExtent l="19050" t="0" r="7620" b="0"/>
-            <wp:wrapSquare wrapText="bothSides"/>
-            <wp:docPr id="6" name="Image 3" descr="C:\Users\User\Documents\GitHub\Memoire\Source\Image\harmonic 1 - meme clef harmonique.jpg"/>
-            <wp:cNvGraphicFramePr>
-              <a:graphicFrameLocks xmlns:a="http://schemas.openxmlformats.org/drawingml/2006/main" noChangeAspect="1"/>
-            </wp:cNvGraphicFramePr>
-            <a:graphic xmlns:a="http://schemas.openxmlformats.org/drawingml/2006/main">
-              <a:graphicData uri="http://schemas.openxmlformats.org/drawingml/2006/picture">
-                <pic:pic xmlns:pic="http://schemas.openxmlformats.org/drawingml/2006/picture">
-                  <pic:nvPicPr>
-                    <pic:cNvPr id="0" name="Picture 3" descr="C:\Users\User\Documents\GitHub\Memoire\Source\Image\harmonic 1 - meme clef harmonique.jpg"/>
-                    <pic:cNvPicPr>
-                      <a:picLocks noChangeAspect="1" noChangeArrowheads="1"/>
-                    </pic:cNvPicPr>
-                  </pic:nvPicPr>
-                  <pic:blipFill>
-                    <a:blip r:embed="rId19" cstate="print"/>
-                    <a:stretch>
-                      <a:fillRect/>
-                    </a:stretch>
-                  </pic:blipFill>
-                  <pic:spPr bwMode="auto">
-                    <a:xfrm>
-                      <a:off x="0" y="0"/>
-                      <a:ext cx="1649730" cy="1646555"/>
-                    </a:xfrm>
-                    <a:prstGeom prst="ellipse">
-                      <a:avLst/>
-                    </a:prstGeom>
-                    <a:ln>
-                      <a:noFill/>
-                    </a:ln>
-                    <a:effectLst>
-                      <a:softEdge rad="112500"/>
-                    </a:effectLst>
-                  </pic:spPr>
-                </pic:pic>
-              </a:graphicData>
-            </a:graphic>
-          </wp:anchor>
-        </w:drawing>
-      </w:r>
-    </w:p>
-    <w:p>
-      <w:pPr>
-        <w:pStyle w:val="Paragraphedeliste"/>
-        <w:numPr>
-          <w:ilvl w:val="0"/>
-          <w:numId w:val="4"/>
-        </w:numPr>
-      </w:pPr>
-      <w:r>
-        <w:rPr>
-          <w:u w:val="single"/>
-        </w:rPr>
-        <w:t>Transition par quarte :</w:t>
-      </w:r>
-      <w:r>
-        <w:t xml:space="preserve"> Principe inverse à celle de la quinte : cette technique permet de choisir un morceau de la clé harmonique inferieur</w:t>
-      </w:r>
-      <w:r>
-        <w:t>e</w:t>
-      </w:r>
-      <w:r>
-        <w:t xml:space="preserve"> de la même tonalité. Comme dans l'exemple, nous passons d'un Si Bémol Majeur à un Mi Bémol Majeur. La transition aura pour effet semblable à une diminution de la pression.</w:t>
-      </w:r>
-    </w:p>
-    <w:p>
-      <w:pPr>
-        <w:pStyle w:val="Paragraphedeliste"/>
-      </w:pPr>
-    </w:p>
-    <w:p>
-      <w:pPr>
-        <w:pStyle w:val="Paragraphedeliste"/>
-        <w:numPr>
-          <w:ilvl w:val="0"/>
-          <w:numId w:val="4"/>
-        </w:numPr>
-      </w:pPr>
-      <w:r>
-        <w:rPr>
-          <w:noProof/>
-          <w:u w:val="single"/>
-          <w:lang w:eastAsia="fr-FR"/>
-        </w:rPr>
-        <w:drawing>
-          <wp:anchor distT="0" distB="0" distL="114300" distR="114300" simplePos="0" relativeHeight="251668480" behindDoc="0" locked="0" layoutInCell="1" allowOverlap="1">
-            <wp:simplePos x="0" y="0"/>
-            <wp:positionH relativeFrom="column">
-              <wp:posOffset>4100830</wp:posOffset>
-            </wp:positionH>
-            <wp:positionV relativeFrom="paragraph">
-              <wp:posOffset>70485</wp:posOffset>
-            </wp:positionV>
-            <wp:extent cx="1649730" cy="1646555"/>
-            <wp:effectExtent l="19050" t="0" r="7620" b="0"/>
-            <wp:wrapSquare wrapText="bothSides"/>
-            <wp:docPr id="7" name="Image 3" descr="C:\Users\User\Documents\GitHub\Memoire\Source\Image\harmonic 1 - meme clef harmonique.jpg"/>
             <wp:cNvGraphicFramePr>
               <a:graphicFrameLocks xmlns:a="http://schemas.openxmlformats.org/drawingml/2006/main" noChangeAspect="1"/>
             </wp:cNvGraphicFramePr>
@@ -9497,6 +9374,187 @@
         <w:rPr>
           <w:u w:val="single"/>
         </w:rPr>
+        <w:t>Transition par quinte :</w:t>
+      </w:r>
+      <w:r>
+        <w:t xml:space="preserve"> Cette seconde technique permet de choisir un morceau de la clé harmonique supérieure de la même tonalité. Comme dans l'exemple, nous passons d'un La Bémol Majeur à un Mi Bémol Majeur. La transition aura pour effet d'une légère mont</w:t>
+      </w:r>
+      <w:r>
+        <w:t>ée</w:t>
+      </w:r>
+      <w:r>
+        <w:t xml:space="preserve"> en puissance.</w:t>
+      </w:r>
+      <w:r>
+        <w:rPr>
+          <w:noProof/>
+          <w:u w:val="single"/>
+          <w:lang w:eastAsia="fr-FR"/>
+        </w:rPr>
+        <w:t xml:space="preserve"> </w:t>
+      </w:r>
+    </w:p>
+    <w:p>
+      <w:pPr>
+        <w:pStyle w:val="Paragraphedeliste"/>
+      </w:pPr>
+      <w:r>
+        <w:rPr>
+          <w:noProof/>
+          <w:lang w:eastAsia="fr-FR"/>
+        </w:rPr>
+        <w:drawing>
+          <wp:anchor distT="0" distB="0" distL="114300" distR="114300" simplePos="0" relativeHeight="251666432" behindDoc="0" locked="0" layoutInCell="1" allowOverlap="1">
+            <wp:simplePos x="0" y="0"/>
+            <wp:positionH relativeFrom="column">
+              <wp:posOffset>9525</wp:posOffset>
+            </wp:positionH>
+            <wp:positionV relativeFrom="paragraph">
+              <wp:posOffset>233045</wp:posOffset>
+            </wp:positionV>
+            <wp:extent cx="1649730" cy="1646555"/>
+            <wp:effectExtent l="19050" t="0" r="7620" b="0"/>
+            <wp:wrapSquare wrapText="bothSides"/>
+            <wp:docPr id="6" name="Image 3" descr="C:\Users\User\Documents\GitHub\Memoire\Source\Image\harmonic 1 - meme clef harmonique.jpg"/>
+            <wp:cNvGraphicFramePr>
+              <a:graphicFrameLocks xmlns:a="http://schemas.openxmlformats.org/drawingml/2006/main" noChangeAspect="1"/>
+            </wp:cNvGraphicFramePr>
+            <a:graphic xmlns:a="http://schemas.openxmlformats.org/drawingml/2006/main">
+              <a:graphicData uri="http://schemas.openxmlformats.org/drawingml/2006/picture">
+                <pic:pic xmlns:pic="http://schemas.openxmlformats.org/drawingml/2006/picture">
+                  <pic:nvPicPr>
+                    <pic:cNvPr id="0" name="Picture 3" descr="C:\Users\User\Documents\GitHub\Memoire\Source\Image\harmonic 1 - meme clef harmonique.jpg"/>
+                    <pic:cNvPicPr>
+                      <a:picLocks noChangeAspect="1" noChangeArrowheads="1"/>
+                    </pic:cNvPicPr>
+                  </pic:nvPicPr>
+                  <pic:blipFill>
+                    <a:blip r:embed="rId21" cstate="print"/>
+                    <a:stretch>
+                      <a:fillRect/>
+                    </a:stretch>
+                  </pic:blipFill>
+                  <pic:spPr bwMode="auto">
+                    <a:xfrm>
+                      <a:off x="0" y="0"/>
+                      <a:ext cx="1649730" cy="1646555"/>
+                    </a:xfrm>
+                    <a:prstGeom prst="ellipse">
+                      <a:avLst/>
+                    </a:prstGeom>
+                    <a:ln>
+                      <a:noFill/>
+                    </a:ln>
+                    <a:effectLst>
+                      <a:softEdge rad="112500"/>
+                    </a:effectLst>
+                  </pic:spPr>
+                </pic:pic>
+              </a:graphicData>
+            </a:graphic>
+          </wp:anchor>
+        </w:drawing>
+      </w:r>
+    </w:p>
+    <w:p>
+      <w:pPr>
+        <w:pStyle w:val="Paragraphedeliste"/>
+        <w:numPr>
+          <w:ilvl w:val="0"/>
+          <w:numId w:val="4"/>
+        </w:numPr>
+      </w:pPr>
+      <w:r>
+        <w:rPr>
+          <w:u w:val="single"/>
+        </w:rPr>
+        <w:t>Transition par quarte :</w:t>
+      </w:r>
+      <w:r>
+        <w:t xml:space="preserve"> Principe inverse à celle de la quinte : cette technique permet de choisir un morceau de la clé harmonique inferieur</w:t>
+      </w:r>
+      <w:r>
+        <w:t>e</w:t>
+      </w:r>
+      <w:r>
+        <w:t xml:space="preserve"> de la même tonalité. Comme dans l'exemple, nous passons d'un Si Bémol Majeur à un Mi Bémol Majeur. La transition aura pour effet semblable à une diminution de la pression.</w:t>
+      </w:r>
+    </w:p>
+    <w:p>
+      <w:pPr>
+        <w:pStyle w:val="Paragraphedeliste"/>
+      </w:pPr>
+    </w:p>
+    <w:p>
+      <w:pPr>
+        <w:pStyle w:val="Paragraphedeliste"/>
+        <w:numPr>
+          <w:ilvl w:val="0"/>
+          <w:numId w:val="4"/>
+        </w:numPr>
+      </w:pPr>
+      <w:r>
+        <w:rPr>
+          <w:noProof/>
+          <w:u w:val="single"/>
+          <w:lang w:eastAsia="fr-FR"/>
+        </w:rPr>
+        <w:drawing>
+          <wp:anchor distT="0" distB="0" distL="114300" distR="114300" simplePos="0" relativeHeight="251668480" behindDoc="0" locked="0" layoutInCell="1" allowOverlap="1">
+            <wp:simplePos x="0" y="0"/>
+            <wp:positionH relativeFrom="column">
+              <wp:posOffset>4100830</wp:posOffset>
+            </wp:positionH>
+            <wp:positionV relativeFrom="paragraph">
+              <wp:posOffset>70485</wp:posOffset>
+            </wp:positionV>
+            <wp:extent cx="1649730" cy="1646555"/>
+            <wp:effectExtent l="19050" t="0" r="7620" b="0"/>
+            <wp:wrapSquare wrapText="bothSides"/>
+            <wp:docPr id="7" name="Image 3" descr="C:\Users\User\Documents\GitHub\Memoire\Source\Image\harmonic 1 - meme clef harmonique.jpg"/>
+            <wp:cNvGraphicFramePr>
+              <a:graphicFrameLocks xmlns:a="http://schemas.openxmlformats.org/drawingml/2006/main" noChangeAspect="1"/>
+            </wp:cNvGraphicFramePr>
+            <a:graphic xmlns:a="http://schemas.openxmlformats.org/drawingml/2006/main">
+              <a:graphicData uri="http://schemas.openxmlformats.org/drawingml/2006/picture">
+                <pic:pic xmlns:pic="http://schemas.openxmlformats.org/drawingml/2006/picture">
+                  <pic:nvPicPr>
+                    <pic:cNvPr id="0" name="Picture 3" descr="C:\Users\User\Documents\GitHub\Memoire\Source\Image\harmonic 1 - meme clef harmonique.jpg"/>
+                    <pic:cNvPicPr>
+                      <a:picLocks noChangeAspect="1" noChangeArrowheads="1"/>
+                    </pic:cNvPicPr>
+                  </pic:nvPicPr>
+                  <pic:blipFill>
+                    <a:blip r:embed="rId22" cstate="print"/>
+                    <a:stretch>
+                      <a:fillRect/>
+                    </a:stretch>
+                  </pic:blipFill>
+                  <pic:spPr bwMode="auto">
+                    <a:xfrm>
+                      <a:off x="0" y="0"/>
+                      <a:ext cx="1649730" cy="1646555"/>
+                    </a:xfrm>
+                    <a:prstGeom prst="ellipse">
+                      <a:avLst/>
+                    </a:prstGeom>
+                    <a:ln>
+                      <a:noFill/>
+                    </a:ln>
+                    <a:effectLst>
+                      <a:softEdge rad="112500"/>
+                    </a:effectLst>
+                  </pic:spPr>
+                </pic:pic>
+              </a:graphicData>
+            </a:graphic>
+          </wp:anchor>
+        </w:drawing>
+      </w:r>
+      <w:r>
+        <w:rPr>
+          <w:u w:val="single"/>
+        </w:rPr>
         <w:t>Transition par tonalité :</w:t>
       </w:r>
       <w:r>
@@ -9568,7 +9626,7 @@
                     </pic:cNvPicPr>
                   </pic:nvPicPr>
                   <pic:blipFill>
-                    <a:blip r:embed="rId21" cstate="print"/>
+                    <a:blip r:embed="rId23" cstate="print"/>
                     <a:stretch>
                       <a:fillRect/>
                     </a:stretch>
@@ -9696,7 +9754,7 @@
                     </pic:cNvPicPr>
                   </pic:nvPicPr>
                   <pic:blipFill>
-                    <a:blip r:embed="rId22" cstate="print"/>
+                    <a:blip r:embed="rId24" cstate="print"/>
                     <a:stretch>
                       <a:fillRect/>
                     </a:stretch>
@@ -9852,7 +9910,7 @@
         <w:t xml:space="preserve"> sur les autres lors d'une transition. Le but est de réussir à déterminer une valeur pour le tempo des musiques sous une même unité de mesure. Nous avons choisi de déterminer le BPM (beats par minute). Une fois cette méthode établie et donc cette valeur obtenue, il </w:t>
       </w:r>
       <w:r>
-        <w:t>serra</w:t>
+        <w:t>sera</w:t>
       </w:r>
       <w:r>
         <w:t xml:space="preserve"> relativement aisé de déterminer s'il faut </w:t>
@@ -10381,7 +10439,7 @@
       <w:pPr>
         <w:pStyle w:val="Titre2"/>
       </w:pPr>
-      <w:bookmarkStart w:id="26" w:name="_Toc444240035"/>
+      <w:bookmarkStart w:id="28" w:name="_Toc444252118"/>
       <w:r>
         <w:lastRenderedPageBreak/>
         <w:t>Génération de l</w:t>
@@ -10389,7 +10447,7 @@
       <w:r>
         <w:t>’environnement</w:t>
       </w:r>
-      <w:bookmarkEnd w:id="26"/>
+      <w:bookmarkEnd w:id="28"/>
     </w:p>
     <w:p/>
     <w:p>
@@ -10400,11 +10458,11 @@
           <w:numId w:val="25"/>
         </w:numPr>
       </w:pPr>
-      <w:bookmarkStart w:id="27" w:name="_Toc444240036"/>
+      <w:bookmarkStart w:id="29" w:name="_Toc444252119"/>
       <w:r>
         <w:t>Génération d’un environnement réel</w:t>
       </w:r>
-      <w:bookmarkEnd w:id="27"/>
+      <w:bookmarkEnd w:id="29"/>
     </w:p>
     <w:p>
       <w:pPr>
@@ -10478,7 +10536,7 @@
       <w:r>
         <w:t xml:space="preserve"> (source : </w:t>
       </w:r>
-      <w:hyperlink r:id="rId23" w:history="1">
+      <w:hyperlink r:id="rId25" w:history="1">
         <w:r>
           <w:rPr>
             <w:rStyle w:val="Lienhypertexte"/>
@@ -10830,7 +10888,7 @@
                     <pic:cNvPicPr/>
                   </pic:nvPicPr>
                   <pic:blipFill>
-                    <a:blip r:embed="rId24" cstate="print">
+                    <a:blip r:embed="rId26" cstate="print">
                       <a:extLst>
                         <a:ext uri="{28A0092B-C50C-407E-A947-70E740481C1C}">
                           <a14:useLocalDpi xmlns:a14="http://schemas.microsoft.com/office/drawing/2010/main" val="0"/>
@@ -10907,7 +10965,7 @@
                     <pic:cNvPicPr/>
                   </pic:nvPicPr>
                   <pic:blipFill>
-                    <a:blip r:embed="rId25" cstate="print">
+                    <a:blip r:embed="rId27" cstate="print">
                       <a:extLst>
                         <a:ext uri="{28A0092B-C50C-407E-A947-70E740481C1C}">
                           <a14:useLocalDpi xmlns:a14="http://schemas.microsoft.com/office/drawing/2010/main" val="0"/>
@@ -11005,11 +11063,11 @@
       <w:pPr>
         <w:pStyle w:val="Titre3"/>
       </w:pPr>
-      <w:bookmarkStart w:id="28" w:name="_Toc444240037"/>
+      <w:bookmarkStart w:id="30" w:name="_Toc444252120"/>
       <w:r>
         <w:t>Génération via un flux audio</w:t>
       </w:r>
-      <w:bookmarkEnd w:id="28"/>
+      <w:bookmarkEnd w:id="30"/>
     </w:p>
     <w:p/>
     <w:p>
@@ -11272,7 +11330,7 @@
                     <pic:cNvPicPr/>
                   </pic:nvPicPr>
                   <pic:blipFill>
-                    <a:blip r:embed="rId26" cstate="print">
+                    <a:blip r:embed="rId28" cstate="print">
                       <a:extLst>
                         <a:ext uri="{28A0092B-C50C-407E-A947-70E740481C1C}">
                           <a14:useLocalDpi xmlns:a14="http://schemas.microsoft.com/office/drawing/2010/main" val="0"/>
@@ -11306,14 +11364,27 @@
       <w:r>
         <w:t xml:space="preserve">Figure </w:t>
       </w:r>
-      <w:fldSimple w:instr=" SEQ Figure \* ARABIC ">
-        <w:r>
-          <w:rPr>
-            <w:noProof/>
-          </w:rPr>
-          <w:t>4</w:t>
-        </w:r>
-      </w:fldSimple>
+      <w:r>
+        <w:fldChar w:fldCharType="begin"/>
+      </w:r>
+      <w:r>
+        <w:instrText xml:space="preserve"> SEQ Figure \* ARABIC </w:instrText>
+      </w:r>
+      <w:r>
+        <w:fldChar w:fldCharType="separate"/>
+      </w:r>
+      <w:r>
+        <w:rPr>
+          <w:noProof/>
+        </w:rPr>
+        <w:t>4</w:t>
+      </w:r>
+      <w:r>
+        <w:rPr>
+          <w:noProof/>
+        </w:rPr>
+        <w:fldChar w:fldCharType="end"/>
+      </w:r>
       <w:r>
         <w:t xml:space="preserve"> Exemple de réparation possible d'un biome au moyen de</w:t>
       </w:r>
@@ -11332,14 +11403,14 @@
       <w:pPr>
         <w:pStyle w:val="Titre3"/>
       </w:pPr>
-      <w:bookmarkStart w:id="29" w:name="_Toc444240038"/>
+      <w:bookmarkStart w:id="31" w:name="_Toc444252121"/>
       <w:r>
         <w:t>Implémentation</w:t>
       </w:r>
       <w:r>
         <w:t xml:space="preserve"> et optimisation</w:t>
       </w:r>
-      <w:bookmarkEnd w:id="29"/>
+      <w:bookmarkEnd w:id="31"/>
     </w:p>
     <w:p/>
     <w:p>
@@ -11457,7 +11528,13 @@
       </w:r>
       <w:r>
         <w:lastRenderedPageBreak/>
-        <w:t xml:space="preserve">design pattern, permet d’agencer les données dans la RAM pour que ces dernières soient contiguë. Ainsi lorsque que le CPU et le GPU veulent chercher une information, ils vont rapatrier une plage autour de la donnée dont ils ont besoin (de la taille du cache). Si la donnée suivante se trouve dans cette plage, alors la recherche n’a pas besoin d’être ré effectué. En faisant ça sur plusieurs cycles CPU nous économisions un nombre non négligeable de temps.  </w:t>
+        <w:t xml:space="preserve">design pattern, permet d’agencer les données dans la RAM pour que ces dernières soient </w:t>
+      </w:r>
+      <w:r>
+        <w:t>contiguës</w:t>
+      </w:r>
+      <w:r>
+        <w:t xml:space="preserve">. Ainsi lorsque que le CPU et le GPU veulent chercher une information, ils vont rapatrier une plage autour de la donnée dont ils ont besoin (de la taille du cache). Si la donnée suivante se trouve dans cette plage, alors la recherche n’a pas besoin d’être ré effectué. En faisant ça sur plusieurs cycles CPU nous économisions un nombre non négligeable de temps.  </w:t>
       </w:r>
       <w:r>
         <w:t xml:space="preserve">Pour réaliser cette technique, il faut privilégier le passage par copie des éléments lors de l’appel d’une fonction, éviter les pointers et le « pointer chasing », le fait d’avoir un pointer sur un pointer qui va nous faire allez chercher en mémoire des adresses fixes et pas forcément contiguë. </w:t>
@@ -11495,7 +11572,13 @@
         <w:t>appliquer</w:t>
       </w:r>
       <w:r>
-        <w:t xml:space="preserve"> une technique similaire pour la gestion des zones a charger en mémoire ou non. Les zones d’un Voronoï étant en triangle, nous pouvons savoir vers qu’elle arrête se dirige le joueurs. Ainsi en trouvant le centre du triangle, et en interpolant la position </w:t>
+        <w:t xml:space="preserve"> une technique similaire pour la gestion des zones </w:t>
+      </w:r>
+      <w:r>
+        <w:t>à</w:t>
+      </w:r>
+      <w:r>
+        <w:t xml:space="preserve"> charger en mémoire ou non. Les zones d’un Voronoï étant en triangle, nous pouvons savoir vers qu’elle arrête se dirige le joueurs. Ainsi en trouvant le centre du triangle, et en interpolant la position </w:t>
       </w:r>
       <w:r>
         <w:t>du joueur</w:t>
@@ -11536,7 +11619,7 @@
                     <pic:cNvPicPr/>
                   </pic:nvPicPr>
                   <pic:blipFill>
-                    <a:blip r:embed="rId27">
+                    <a:blip r:embed="rId29">
                       <a:extLst>
                         <a:ext uri="{28A0092B-C50C-407E-A947-70E740481C1C}">
                           <a14:useLocalDpi xmlns:a14="http://schemas.microsoft.com/office/drawing/2010/main" val="0"/>
@@ -11612,11 +11695,11 @@
       <w:pPr>
         <w:pStyle w:val="Titre2"/>
       </w:pPr>
-      <w:bookmarkStart w:id="30" w:name="_Toc444240039"/>
+      <w:bookmarkStart w:id="32" w:name="_Toc444252122"/>
       <w:r>
         <w:t>Calibrage / Adaptation au joueur</w:t>
       </w:r>
-      <w:bookmarkEnd w:id="30"/>
+      <w:bookmarkEnd w:id="32"/>
     </w:p>
     <w:p/>
     <w:p>
@@ -11627,11 +11710,11 @@
           <w:numId w:val="31"/>
         </w:numPr>
       </w:pPr>
-      <w:bookmarkStart w:id="31" w:name="_Toc444240040"/>
+      <w:bookmarkStart w:id="33" w:name="_Toc444252123"/>
       <w:r>
         <w:t>Gestion de la pression</w:t>
       </w:r>
-      <w:bookmarkEnd w:id="31"/>
+      <w:bookmarkEnd w:id="33"/>
     </w:p>
     <w:p/>
     <w:p>
@@ -11804,7 +11887,7 @@
                     </pic:cNvPicPr>
                   </pic:nvPicPr>
                   <pic:blipFill>
-                    <a:blip r:embed="rId28" cstate="print"/>
+                    <a:blip r:embed="rId30" cstate="print"/>
                     <a:srcRect/>
                     <a:stretch>
                       <a:fillRect/>
@@ -12418,7 +12501,13 @@
                   <w:rPr>
                     <w:rFonts w:ascii="Cambria Math" w:hAnsi="Cambria Math"/>
                   </w:rPr>
-                  <m:t xml:space="preserve">ET= </m:t>
+                  <m:t>E</m:t>
+                </m:r>
+                <m:r>
+                  <w:rPr>
+                    <w:rFonts w:ascii="Cambria Math" w:hAnsi="Cambria Math"/>
+                  </w:rPr>
+                  <m:t xml:space="preserve">T= </m:t>
                 </m:r>
                 <m:f>
                   <m:fPr>
@@ -12724,13 +12813,7 @@
                           <w:rPr>
                             <w:rFonts w:ascii="Cambria Math" w:hAnsi="Cambria Math"/>
                           </w:rPr>
-                          <m:t>at</m:t>
-                        </m:r>
-                        <m:r>
-                          <w:rPr>
-                            <w:rFonts w:ascii="Cambria Math" w:hAnsi="Cambria Math"/>
-                          </w:rPr>
-                          <m:t>tendu</m:t>
+                          <m:t>attendu</m:t>
                         </m:r>
                       </m:sub>
                     </m:sSub>
@@ -12870,7 +12953,7 @@
           <w:szCs w:val="21"/>
         </w:rPr>
       </w:pPr>
-      <w:bookmarkStart w:id="32" w:name="_Toc444240041"/>
+      <w:bookmarkStart w:id="34" w:name="_Toc444252124"/>
       <w:r>
         <w:t>Etud</w:t>
       </w:r>
@@ -12880,7 +12963,7 @@
       <w:r>
         <w:t xml:space="preserve"> de l'individu</w:t>
       </w:r>
-      <w:bookmarkEnd w:id="32"/>
+      <w:bookmarkEnd w:id="34"/>
     </w:p>
     <w:p>
       <w:pPr>
@@ -12925,10 +13008,12 @@
       <w:r>
         <w:br w:type="page"/>
       </w:r>
+      <w:bookmarkStart w:id="35" w:name="_Toc444252125"/>
       <w:r>
         <w:lastRenderedPageBreak/>
         <w:t>Conclusion</w:t>
       </w:r>
+      <w:bookmarkEnd w:id="35"/>
     </w:p>
     <w:p>
       <w:pPr>
@@ -12955,13 +13040,17 @@
       </w:pPr>
       <w:r>
         <w:tab/>
-        <w:t xml:space="preserve">Un projet comme celui-ci mettrait des au moins 2 ou 3 ans avant d’arriver a une phase de produit fini, effectivement ce dernier demande un grand nombre d’objet graphique mais aussi beaucoup </w:t>
+        <w:t xml:space="preserve">Un projet comme celui-ci mettrait des au moins 2 ou 3 ans avant d’arriver </w:t>
+      </w:r>
+      <w:r>
+        <w:t>à</w:t>
+      </w:r>
+      <w:r>
+        <w:t xml:space="preserve"> une phase de produit fini, effectivement ce dernier demande un grand nombre d’objet graphique mais aussi beaucoup </w:t>
       </w:r>
       <w:r>
         <w:t>de réglage pour coller avec l’idée que s’en fait l’utilisateur.</w:t>
       </w:r>
-      <w:bookmarkStart w:id="33" w:name="_GoBack"/>
-      <w:bookmarkEnd w:id="33"/>
       <w:r>
         <w:br w:type="page"/>
       </w:r>
@@ -12975,21 +13064,21 @@
           <w:numId w:val="0"/>
         </w:numPr>
       </w:pPr>
-      <w:bookmarkStart w:id="34" w:name="_Toc444240042"/>
-      <w:commentRangeStart w:id="35"/>
+      <w:bookmarkStart w:id="36" w:name="_Toc444252126"/>
+      <w:commentRangeStart w:id="37"/>
       <w:r>
         <w:t>Lexique</w:t>
       </w:r>
-      <w:commentRangeEnd w:id="35"/>
+      <w:commentRangeEnd w:id="37"/>
       <w:r>
         <w:rPr>
           <w:rStyle w:val="Marquedecommentaire"/>
           <w:rFonts w:asciiTheme="minorHAnsi" w:eastAsiaTheme="minorEastAsia" w:hAnsiTheme="minorHAnsi" w:cstheme="minorBidi"/>
           <w:color w:val="auto"/>
         </w:rPr>
-        <w:commentReference w:id="35"/>
-      </w:r>
-      <w:bookmarkEnd w:id="34"/>
+        <w:commentReference w:id="37"/>
+      </w:r>
+      <w:bookmarkEnd w:id="36"/>
     </w:p>
     <w:p/>
     <w:p>
@@ -13274,7 +13363,13 @@
         <w:t>caractérise</w:t>
       </w:r>
       <w:r>
-        <w:t xml:space="preserve"> des éléments d'une « expérience vidéoludique », c'est-à-dire le ressenti du joueur </w:t>
+        <w:t xml:space="preserve"> des éléments d'une « expérience </w:t>
+      </w:r>
+      <w:r>
+        <w:t>vidéo ludique</w:t>
+      </w:r>
+      <w:r>
+        <w:t xml:space="preserve"> », c'est-à-dire le ressenti du joueur </w:t>
       </w:r>
       <w:r>
         <w:t>lorsqu'</w:t>
@@ -13293,33 +13388,45 @@
         <w:rPr>
           <w:lang w:val="en-US"/>
         </w:rPr>
-        <w:t>Level Design :</w:t>
-      </w:r>
-    </w:p>
-    <w:p>
-      <w:pPr>
+        <w:t xml:space="preserve">Level </w:t>
+      </w:r>
+      <w:r>
         <w:rPr>
           <w:lang w:val="en-US"/>
         </w:rPr>
-      </w:pPr>
-      <w:r>
+        <w:t>Design:</w:t>
+      </w:r>
+    </w:p>
+    <w:p>
+      <w:pPr>
         <w:rPr>
           <w:lang w:val="en-US"/>
         </w:rPr>
-        <w:t>Level Designer :</w:t>
-      </w:r>
-    </w:p>
-    <w:p>
-      <w:pPr>
+      </w:pPr>
+      <w:r>
         <w:rPr>
           <w:lang w:val="en-US"/>
         </w:rPr>
-      </w:pPr>
+        <w:t xml:space="preserve">Level </w:t>
+      </w:r>
       <w:r>
         <w:rPr>
           <w:lang w:val="en-US"/>
         </w:rPr>
-        <w:t>Scénographe :</w:t>
+        <w:t>Designer:</w:t>
+      </w:r>
+    </w:p>
+    <w:p>
+      <w:pPr>
+        <w:rPr>
+          <w:lang w:val="en-US"/>
+        </w:rPr>
+      </w:pPr>
+      <w:r>
+        <w:rPr>
+          <w:lang w:val="en-US"/>
+        </w:rPr>
+        <w:t>Scénographe:</w:t>
       </w:r>
     </w:p>
     <w:p>
@@ -13477,7 +13584,7 @@
       </w:r>
     </w:p>
     <w:sectPr>
-      <w:footerReference w:type="default" r:id="rId29"/>
+      <w:footerReference w:type="default" r:id="rId31"/>
       <w:endnotePr>
         <w:numFmt w:val="decimal"/>
       </w:endnotePr>
@@ -13494,7 +13601,7 @@
 
 <file path=word/comments.xml><?xml version="1.0" encoding="utf-8"?>
 <w:comments xmlns:wpc="http://schemas.microsoft.com/office/word/2010/wordprocessingCanvas" xmlns:mc="http://schemas.openxmlformats.org/markup-compatibility/2006" xmlns:o="urn:schemas-microsoft-com:office:office" xmlns:r="http://schemas.openxmlformats.org/officeDocument/2006/relationships" xmlns:m="http://schemas.openxmlformats.org/officeDocument/2006/math" xmlns:v="urn:schemas-microsoft-com:vml" xmlns:wp14="http://schemas.microsoft.com/office/word/2010/wordprocessingDrawing" xmlns:wp="http://schemas.openxmlformats.org/drawingml/2006/wordprocessingDrawing" xmlns:w10="urn:schemas-microsoft-com:office:word" xmlns:w="http://schemas.openxmlformats.org/wordprocessingml/2006/main" xmlns:w14="http://schemas.microsoft.com/office/word/2010/wordml" xmlns:wpg="http://schemas.microsoft.com/office/word/2010/wordprocessingGroup" xmlns:wpi="http://schemas.microsoft.com/office/word/2010/wordprocessingInk" xmlns:wne="http://schemas.microsoft.com/office/word/2006/wordml" xmlns:wps="http://schemas.microsoft.com/office/word/2010/wordprocessingShape" mc:Ignorable="w14 wp14">
-  <w:comment w:id="5" w:author="Amaury" w:date="2015-11-08T15:59:00Z" w:initials="A">
+  <w:comment w:id="7" w:author="Amaury" w:date="2015-11-08T15:59:00Z" w:initials="A">
     <w:p>
       <w:pPr>
         <w:pStyle w:val="Commentaire"/>
@@ -13573,7 +13680,7 @@
       </w:r>
     </w:p>
   </w:comment>
-  <w:comment w:id="6" w:author="Lecomte Emerick" w:date="2016-01-02T16:05:00Z" w:initials="LE">
+  <w:comment w:id="8" w:author="Lecomte Emerick" w:date="2016-01-02T16:05:00Z" w:initials="LE">
     <w:p>
       <w:pPr>
         <w:pStyle w:val="Commentaire"/>
@@ -13589,7 +13696,7 @@
       </w:r>
     </w:p>
   </w:comment>
-  <w:comment w:id="22" w:author="Lecomte Emerick" w:date="2016-01-03T12:44:00Z" w:initials="LE">
+  <w:comment w:id="24" w:author="Lecomte Emerick" w:date="2016-01-03T12:44:00Z" w:initials="LE">
     <w:p>
       <w:pPr>
         <w:pStyle w:val="Commentaire"/>
@@ -13631,7 +13738,7 @@
       </w:pPr>
     </w:p>
   </w:comment>
-  <w:comment w:id="35" w:author="Amaury" w:date="2015-11-08T13:07:00Z" w:initials="A">
+  <w:comment w:id="37" w:author="Amaury" w:date="2015-11-08T13:07:00Z" w:initials="A">
     <w:p>
       <w:pPr>
         <w:pStyle w:val="Commentaire"/>
@@ -13721,7 +13828,7 @@
           <w:rPr>
             <w:noProof/>
           </w:rPr>
-          <w:t>42</w:t>
+          <w:t>2</w:t>
         </w:r>
         <w:r>
           <w:rPr>
@@ -17287,7 +17394,7 @@
   <a:extraClrSchemeLst/>
   <a:extLst>
     <a:ext uri="{05A4C25C-085E-4340-85A3-A5531E510DB2}">
-      <thm15:themeFamily xmlns="" xmlns:thm15="http://schemas.microsoft.com/office/thememl/2012/main" name="Office Theme" id="{62F939B6-93AF-4DB8-9C6B-D6C7DFDC589F}" vid="{4A3C46E8-61CC-4603-A589-7422A47A8E4A}"/>
+      <thm15:themeFamily xmlns:thm15="http://schemas.microsoft.com/office/thememl/2012/main" xmlns="" name="Office Theme" id="{62F939B6-93AF-4DB8-9C6B-D6C7DFDC589F}" vid="{4A3C46E8-61CC-4603-A589-7422A47A8E4A}"/>
     </a:ext>
   </a:extLst>
 </a:theme>
@@ -17315,7 +17422,7 @@
 </file>
 
 <file path=customXml/itemProps1.xml><?xml version="1.0" encoding="utf-8"?>
-<ds:datastoreItem xmlns:ds="http://schemas.openxmlformats.org/officeDocument/2006/customXml" ds:itemID="{56F5CE4D-9B8D-470D-A791-832CEA8EAC22}">
+<ds:datastoreItem xmlns:ds="http://schemas.openxmlformats.org/officeDocument/2006/customXml" ds:itemID="{B814E6F4-1B92-40FF-AC04-0723EF0083AD}">
   <ds:schemaRefs>
     <ds:schemaRef ds:uri="http://schemas.openxmlformats.org/officeDocument/2006/bibliography"/>
   </ds:schemaRefs>

</xml_diff>

<commit_message>
add etude de l'individu
</commit_message>
<xml_diff>
--- a/Mémoire.docx
+++ b/Mémoire.docx
@@ -1,6 +1,6 @@
 
 <file path=word/document.xml><?xml version="1.0" encoding="utf-8"?>
-<w:document xmlns:wpc="http://schemas.microsoft.com/office/word/2010/wordprocessingCanvas" xmlns:mc="http://schemas.openxmlformats.org/markup-compatibility/2006" xmlns:o="urn:schemas-microsoft-com:office:office" xmlns:r="http://schemas.openxmlformats.org/officeDocument/2006/relationships" xmlns:m="http://schemas.openxmlformats.org/officeDocument/2006/math" xmlns:v="urn:schemas-microsoft-com:vml" xmlns:wp14="http://schemas.microsoft.com/office/word/2010/wordprocessingDrawing" xmlns:wp="http://schemas.openxmlformats.org/drawingml/2006/wordprocessingDrawing" xmlns:w10="urn:schemas-microsoft-com:office:word" xmlns:w="http://schemas.openxmlformats.org/wordprocessingml/2006/main" xmlns:w14="http://schemas.microsoft.com/office/word/2010/wordml" xmlns:wpg="http://schemas.microsoft.com/office/word/2010/wordprocessingGroup" xmlns:wpi="http://schemas.microsoft.com/office/word/2010/wordprocessingInk" xmlns:wne="http://schemas.microsoft.com/office/word/2006/wordml" xmlns:wps="http://schemas.microsoft.com/office/word/2010/wordprocessingShape" mc:Ignorable="w14 wp14">
+<w:document xmlns:ve="http://schemas.openxmlformats.org/markup-compatibility/2006" xmlns:o="urn:schemas-microsoft-com:office:office" xmlns:r="http://schemas.openxmlformats.org/officeDocument/2006/relationships" xmlns:m="http://schemas.openxmlformats.org/officeDocument/2006/math" xmlns:v="urn:schemas-microsoft-com:vml" xmlns:wp="http://schemas.openxmlformats.org/drawingml/2006/wordprocessingDrawing" xmlns:w10="urn:schemas-microsoft-com:office:word" xmlns:w="http://schemas.openxmlformats.org/wordprocessingml/2006/main" xmlns:wne="http://schemas.microsoft.com/office/word/2006/wordml">
   <w:body>
     <w:sdt>
       <w:sdtPr>
@@ -16,7 +16,6 @@
           <w:docPartUnique/>
         </w:docPartObj>
       </w:sdtPr>
-      <w:sdtEndPr/>
       <w:sdtContent>
         <w:p>
           <w:pPr>
@@ -181,7 +180,29 @@
               <w:sz w:val="40"/>
               <w:szCs w:val="40"/>
             </w:rPr>
-            <w:t>Lecomte Emerick  – Master 3D et Jeux vidéo</w:t>
+            <w:t xml:space="preserve">Lecomte </w:t>
+          </w:r>
+          <w:proofErr w:type="spellStart"/>
+          <w:r>
+            <w:rPr>
+              <w:rFonts w:asciiTheme="majorHAnsi" w:eastAsiaTheme="majorEastAsia" w:hAnsiTheme="majorHAnsi" w:cstheme="majorBidi"/>
+              <w:i/>
+              <w:color w:val="2E74B5" w:themeColor="accent1" w:themeShade="BF"/>
+              <w:sz w:val="40"/>
+              <w:szCs w:val="40"/>
+            </w:rPr>
+            <w:t>Emerick</w:t>
+          </w:r>
+          <w:proofErr w:type="spellEnd"/>
+          <w:r>
+            <w:rPr>
+              <w:rFonts w:asciiTheme="majorHAnsi" w:eastAsiaTheme="majorEastAsia" w:hAnsiTheme="majorHAnsi" w:cstheme="majorBidi"/>
+              <w:i/>
+              <w:color w:val="2E74B5" w:themeColor="accent1" w:themeShade="BF"/>
+              <w:sz w:val="40"/>
+              <w:szCs w:val="40"/>
+            </w:rPr>
+            <w:t xml:space="preserve">  – Master 3D et Jeux vidéo</w:t>
           </w:r>
         </w:p>
         <w:p>
@@ -237,7 +258,7 @@
               <w:lang w:eastAsia="fr-FR"/>
             </w:rPr>
             <w:drawing>
-              <wp:inline distT="0" distB="0" distL="0" distR="0" wp14:anchorId="64BAAAEE" wp14:editId="683C62FF">
+              <wp:inline distT="0" distB="0" distL="0" distR="0">
                 <wp:extent cx="1151660" cy="795271"/>
                 <wp:effectExtent l="19050" t="0" r="0" b="0"/>
                 <wp:docPr id="18" name="Image 0" descr="Logo-ESGI ligth.jpg"/>
@@ -252,7 +273,7 @@
                         <pic:cNvPicPr/>
                       </pic:nvPicPr>
                       <pic:blipFill>
-                        <a:blip r:embed="rId9" cstate="print"/>
+                        <a:blip r:embed="rId8" cstate="print"/>
                         <a:stretch>
                           <a:fillRect/>
                         </a:stretch>
@@ -299,7 +320,7 @@
               <w:lang w:eastAsia="fr-FR"/>
             </w:rPr>
             <w:drawing>
-              <wp:inline distT="0" distB="0" distL="0" distR="0" wp14:anchorId="6FAEB81C" wp14:editId="1CDA0475">
+              <wp:inline distT="0" distB="0" distL="0" distR="0">
                 <wp:extent cx="1787236" cy="647610"/>
                 <wp:effectExtent l="19050" t="0" r="3464" b="0"/>
                 <wp:docPr id="19" name="Image 1" descr="GES_logo-exe.jpg"/>
@@ -314,7 +335,7 @@
                         <pic:cNvPicPr/>
                       </pic:nvPicPr>
                       <pic:blipFill>
-                        <a:blip r:embed="rId10" cstate="print"/>
+                        <a:blip r:embed="rId9" cstate="print"/>
                         <a:stretch>
                           <a:fillRect/>
                         </a:stretch>
@@ -337,21 +358,6 @@
         </w:p>
         <w:p>
           <w:pPr>
-            <w:jc w:val="left"/>
-          </w:pPr>
-        </w:p>
-        <w:p>
-          <w:pPr>
-            <w:pStyle w:val="Titre1"/>
-            <w:numPr>
-              <w:ilvl w:val="0"/>
-              <w:numId w:val="0"/>
-            </w:numPr>
-            <w:jc w:val="both"/>
-          </w:pPr>
-        </w:p>
-        <w:p>
-          <w:pPr>
             <w:pStyle w:val="Titre1"/>
             <w:numPr>
               <w:ilvl w:val="0"/>
@@ -359,13 +365,16 @@
             </w:numPr>
             <w:ind w:left="720"/>
           </w:pPr>
-          <w:bookmarkStart w:id="0" w:name="_Toc444252096"/>
+          <w:bookmarkStart w:id="0" w:name="_Toc444276247"/>
+          <w:bookmarkStart w:id="1" w:name="_Toc444276299"/>
           <w:r>
+            <w:lastRenderedPageBreak/>
             <w:t>Table des matières</w:t>
           </w:r>
         </w:p>
       </w:sdtContent>
     </w:sdt>
+    <w:bookmarkEnd w:id="1" w:displacedByCustomXml="prev"/>
     <w:bookmarkEnd w:id="0" w:displacedByCustomXml="prev"/>
     <w:sdt>
       <w:sdtPr>
@@ -406,13 +415,40 @@
           <w:r>
             <w:fldChar w:fldCharType="separate"/>
           </w:r>
-          <w:hyperlink w:anchor="_Toc444252096" w:history="1">
+          <w:hyperlink w:anchor="_Toc444276299" w:history="1"/>
+        </w:p>
+        <w:p>
+          <w:pPr>
+            <w:pStyle w:val="TM1"/>
+            <w:rPr>
+              <w:rFonts w:asciiTheme="minorHAnsi" w:hAnsiTheme="minorHAnsi"/>
+              <w:noProof/>
+              <w:sz w:val="22"/>
+              <w:szCs w:val="22"/>
+              <w:lang w:eastAsia="fr-FR"/>
+            </w:rPr>
+          </w:pPr>
+          <w:hyperlink w:anchor="_Toc444276300" w:history="1">
             <w:r>
               <w:rPr>
                 <w:rStyle w:val="Lienhypertexte"/>
                 <w:noProof/>
               </w:rPr>
-              <w:t>Table des matières</w:t>
+              <w:t>Introd</w:t>
+            </w:r>
+            <w:r>
+              <w:rPr>
+                <w:rStyle w:val="Lienhypertexte"/>
+                <w:noProof/>
+              </w:rPr>
+              <w:t>u</w:t>
+            </w:r>
+            <w:r>
+              <w:rPr>
+                <w:rStyle w:val="Lienhypertexte"/>
+                <w:noProof/>
+              </w:rPr>
+              <w:t>ction</w:t>
             </w:r>
             <w:r>
               <w:rPr>
@@ -433,7 +469,7 @@
                 <w:noProof/>
                 <w:webHidden/>
               </w:rPr>
-              <w:instrText xml:space="preserve"> PAGEREF _Toc444252096 \h </w:instrText>
+              <w:instrText xml:space="preserve"> PAGEREF _Toc444276300 \h </w:instrText>
             </w:r>
             <w:r>
               <w:rPr>
@@ -453,7 +489,7 @@
                 <w:noProof/>
                 <w:webHidden/>
               </w:rPr>
-              <w:t>1</w:t>
+              <w:t>3</w:t>
             </w:r>
             <w:r>
               <w:rPr>
@@ -475,76 +511,7 @@
               <w:lang w:eastAsia="fr-FR"/>
             </w:rPr>
           </w:pPr>
-          <w:hyperlink w:anchor="_Toc444252097" w:history="1">
-            <w:r>
-              <w:rPr>
-                <w:rStyle w:val="Lienhypertexte"/>
-                <w:noProof/>
-              </w:rPr>
-              <w:t>Introduction</w:t>
-            </w:r>
-            <w:r>
-              <w:rPr>
-                <w:noProof/>
-                <w:webHidden/>
-              </w:rPr>
-              <w:tab/>
-            </w:r>
-            <w:r>
-              <w:rPr>
-                <w:noProof/>
-                <w:webHidden/>
-              </w:rPr>
-              <w:fldChar w:fldCharType="begin"/>
-            </w:r>
-            <w:r>
-              <w:rPr>
-                <w:noProof/>
-                <w:webHidden/>
-              </w:rPr>
-              <w:instrText xml:space="preserve"> PAGEREF _Toc444252097 \h </w:instrText>
-            </w:r>
-            <w:r>
-              <w:rPr>
-                <w:noProof/>
-                <w:webHidden/>
-              </w:rPr>
-            </w:r>
-            <w:r>
-              <w:rPr>
-                <w:noProof/>
-                <w:webHidden/>
-              </w:rPr>
-              <w:fldChar w:fldCharType="separate"/>
-            </w:r>
-            <w:r>
-              <w:rPr>
-                <w:noProof/>
-                <w:webHidden/>
-              </w:rPr>
-              <w:t>3</w:t>
-            </w:r>
-            <w:r>
-              <w:rPr>
-                <w:noProof/>
-                <w:webHidden/>
-              </w:rPr>
-              <w:fldChar w:fldCharType="end"/>
-            </w:r>
-          </w:hyperlink>
-        </w:p>
-        <w:p>
-          <w:pPr>
-            <w:pStyle w:val="TM1"/>
-            <w:rPr>
-              <w:rFonts w:asciiTheme="minorHAnsi" w:hAnsiTheme="minorHAnsi"/>
-              <w:noProof/>
-              <w:sz w:val="22"/>
-              <w:szCs w:val="22"/>
-              <w:lang w:eastAsia="fr-FR"/>
-            </w:rPr>
-          </w:pPr>
-          <w:hyperlink w:anchor="_Toc444252098" w:history="1">
+          <w:hyperlink w:anchor="_Toc444276301" w:history="1">
             <w:r>
               <w:rPr>
                 <w:rStyle w:val="Lienhypertexte"/>
@@ -588,7 +555,7 @@
                 <w:noProof/>
                 <w:webHidden/>
               </w:rPr>
-              <w:instrText xml:space="preserve"> PAGEREF _Toc444252098 \h </w:instrText>
+              <w:instrText xml:space="preserve"> PAGEREF _Toc444276301 \h </w:instrText>
             </w:r>
             <w:r>
               <w:rPr>
@@ -630,7 +597,7 @@
               <w:lang w:eastAsia="fr-FR"/>
             </w:rPr>
           </w:pPr>
-          <w:hyperlink w:anchor="_Toc444252099" w:history="1">
+          <w:hyperlink w:anchor="_Toc444276302" w:history="1">
             <w:r>
               <w:rPr>
                 <w:rStyle w:val="Lienhypertexte"/>
@@ -674,7 +641,7 @@
                 <w:noProof/>
                 <w:webHidden/>
               </w:rPr>
-              <w:instrText xml:space="preserve"> PAGEREF _Toc444252099 \h </w:instrText>
+              <w:instrText xml:space="preserve"> PAGEREF _Toc444276302 \h </w:instrText>
             </w:r>
             <w:r>
               <w:rPr>
@@ -720,7 +687,7 @@
               <w:lang w:eastAsia="fr-FR"/>
             </w:rPr>
           </w:pPr>
-          <w:hyperlink w:anchor="_Toc444252100" w:history="1">
+          <w:hyperlink w:anchor="_Toc444276303" w:history="1">
             <w:r>
               <w:rPr>
                 <w:rStyle w:val="Lienhypertexte"/>
@@ -764,7 +731,7 @@
                 <w:noProof/>
                 <w:webHidden/>
               </w:rPr>
-              <w:instrText xml:space="preserve"> PAGEREF _Toc444252100 \h </w:instrText>
+              <w:instrText xml:space="preserve"> PAGEREF _Toc444276303 \h </w:instrText>
             </w:r>
             <w:r>
               <w:rPr>
@@ -810,7 +777,7 @@
               <w:lang w:eastAsia="fr-FR"/>
             </w:rPr>
           </w:pPr>
-          <w:hyperlink w:anchor="_Toc444252101" w:history="1">
+          <w:hyperlink w:anchor="_Toc444276304" w:history="1">
             <w:r>
               <w:rPr>
                 <w:rStyle w:val="Lienhypertexte"/>
@@ -854,7 +821,7 @@
                 <w:noProof/>
                 <w:webHidden/>
               </w:rPr>
-              <w:instrText xml:space="preserve"> PAGEREF _Toc444252101 \h </w:instrText>
+              <w:instrText xml:space="preserve"> PAGEREF _Toc444276304 \h </w:instrText>
             </w:r>
             <w:r>
               <w:rPr>
@@ -896,7 +863,7 @@
               <w:lang w:eastAsia="fr-FR"/>
             </w:rPr>
           </w:pPr>
-          <w:hyperlink w:anchor="_Toc444252102" w:history="1">
+          <w:hyperlink w:anchor="_Toc444276305" w:history="1">
             <w:r>
               <w:rPr>
                 <w:rStyle w:val="Lienhypertexte"/>
@@ -940,7 +907,7 @@
                 <w:noProof/>
                 <w:webHidden/>
               </w:rPr>
-              <w:instrText xml:space="preserve"> PAGEREF _Toc444252102 \h </w:instrText>
+              <w:instrText xml:space="preserve"> PAGEREF _Toc444276305 \h </w:instrText>
             </w:r>
             <w:r>
               <w:rPr>
@@ -986,7 +953,7 @@
               <w:lang w:eastAsia="fr-FR"/>
             </w:rPr>
           </w:pPr>
-          <w:hyperlink w:anchor="_Toc444252103" w:history="1">
+          <w:hyperlink w:anchor="_Toc444276306" w:history="1">
             <w:r>
               <w:rPr>
                 <w:rStyle w:val="Lienhypertexte"/>
@@ -1030,7 +997,7 @@
                 <w:noProof/>
                 <w:webHidden/>
               </w:rPr>
-              <w:instrText xml:space="preserve"> PAGEREF _Toc444252103 \h </w:instrText>
+              <w:instrText xml:space="preserve"> PAGEREF _Toc444276306 \h </w:instrText>
             </w:r>
             <w:r>
               <w:rPr>
@@ -1076,7 +1043,7 @@
               <w:lang w:eastAsia="fr-FR"/>
             </w:rPr>
           </w:pPr>
-          <w:hyperlink w:anchor="_Toc444252104" w:history="1">
+          <w:hyperlink w:anchor="_Toc444276307" w:history="1">
             <w:r>
               <w:rPr>
                 <w:rStyle w:val="Lienhypertexte"/>
@@ -1120,7 +1087,7 @@
                 <w:noProof/>
                 <w:webHidden/>
               </w:rPr>
-              <w:instrText xml:space="preserve"> PAGEREF _Toc444252104 \h </w:instrText>
+              <w:instrText xml:space="preserve"> PAGEREF _Toc444276307 \h </w:instrText>
             </w:r>
             <w:r>
               <w:rPr>
@@ -1162,7 +1129,7 @@
               <w:lang w:eastAsia="fr-FR"/>
             </w:rPr>
           </w:pPr>
-          <w:hyperlink w:anchor="_Toc444252105" w:history="1">
+          <w:hyperlink w:anchor="_Toc444276308" w:history="1">
             <w:r>
               <w:rPr>
                 <w:rStyle w:val="Lienhypertexte"/>
@@ -1206,7 +1173,7 @@
                 <w:noProof/>
                 <w:webHidden/>
               </w:rPr>
-              <w:instrText xml:space="preserve"> PAGEREF _Toc444252105 \h </w:instrText>
+              <w:instrText xml:space="preserve"> PAGEREF _Toc444276308 \h </w:instrText>
             </w:r>
             <w:r>
               <w:rPr>
@@ -1252,7 +1219,7 @@
               <w:lang w:eastAsia="fr-FR"/>
             </w:rPr>
           </w:pPr>
-          <w:hyperlink w:anchor="_Toc444252106" w:history="1">
+          <w:hyperlink w:anchor="_Toc444276309" w:history="1">
             <w:r>
               <w:rPr>
                 <w:rStyle w:val="Lienhypertexte"/>
@@ -1296,7 +1263,7 @@
                 <w:noProof/>
                 <w:webHidden/>
               </w:rPr>
-              <w:instrText xml:space="preserve"> PAGEREF _Toc444252106 \h </w:instrText>
+              <w:instrText xml:space="preserve"> PAGEREF _Toc444276309 \h </w:instrText>
             </w:r>
             <w:r>
               <w:rPr>
@@ -1342,7 +1309,7 @@
               <w:lang w:eastAsia="fr-FR"/>
             </w:rPr>
           </w:pPr>
-          <w:hyperlink w:anchor="_Toc444252107" w:history="1">
+          <w:hyperlink w:anchor="_Toc444276310" w:history="1">
             <w:r>
               <w:rPr>
                 <w:rStyle w:val="Lienhypertexte"/>
@@ -1386,7 +1353,7 @@
                 <w:noProof/>
                 <w:webHidden/>
               </w:rPr>
-              <w:instrText xml:space="preserve"> PAGEREF _Toc444252107 \h </w:instrText>
+              <w:instrText xml:space="preserve"> PAGEREF _Toc444276310 \h </w:instrText>
             </w:r>
             <w:r>
               <w:rPr>
@@ -1432,7 +1399,7 @@
               <w:lang w:eastAsia="fr-FR"/>
             </w:rPr>
           </w:pPr>
-          <w:hyperlink w:anchor="_Toc444252108" w:history="1">
+          <w:hyperlink w:anchor="_Toc444276311" w:history="1">
             <w:r>
               <w:rPr>
                 <w:rStyle w:val="Lienhypertexte"/>
@@ -1476,7 +1443,7 @@
                 <w:noProof/>
                 <w:webHidden/>
               </w:rPr>
-              <w:instrText xml:space="preserve"> PAGEREF _Toc444252108 \h </w:instrText>
+              <w:instrText xml:space="preserve"> PAGEREF _Toc444276311 \h </w:instrText>
             </w:r>
             <w:r>
               <w:rPr>
@@ -1518,7 +1485,7 @@
               <w:lang w:eastAsia="fr-FR"/>
             </w:rPr>
           </w:pPr>
-          <w:hyperlink w:anchor="_Toc444252109" w:history="1">
+          <w:hyperlink w:anchor="_Toc444276312" w:history="1">
             <w:r>
               <w:rPr>
                 <w:rStyle w:val="Lienhypertexte"/>
@@ -1562,7 +1529,7 @@
                 <w:noProof/>
                 <w:webHidden/>
               </w:rPr>
-              <w:instrText xml:space="preserve"> PAGEREF _Toc444252109 \h </w:instrText>
+              <w:instrText xml:space="preserve"> PAGEREF _Toc444276312 \h </w:instrText>
             </w:r>
             <w:r>
               <w:rPr>
@@ -1607,7 +1574,7 @@
               <w:lang w:eastAsia="fr-FR"/>
             </w:rPr>
           </w:pPr>
-          <w:hyperlink w:anchor="_Toc444252110" w:history="1">
+          <w:hyperlink w:anchor="_Toc444276313" w:history="1">
             <w:r>
               <w:rPr>
                 <w:rStyle w:val="Lienhypertexte"/>
@@ -1634,7 +1601,7 @@
                 <w:noProof/>
                 <w:webHidden/>
               </w:rPr>
-              <w:instrText xml:space="preserve"> PAGEREF _Toc444252110 \h </w:instrText>
+              <w:instrText xml:space="preserve"> PAGEREF _Toc444276313 \h </w:instrText>
             </w:r>
             <w:r>
               <w:rPr>
@@ -1676,13 +1643,13 @@
               <w:lang w:eastAsia="fr-FR"/>
             </w:rPr>
           </w:pPr>
-          <w:hyperlink w:anchor="_Toc444252111" w:history="1">
+          <w:hyperlink w:anchor="_Toc444276314" w:history="1">
             <w:r>
               <w:rPr>
                 <w:rStyle w:val="Lienhypertexte"/>
                 <w:noProof/>
               </w:rPr>
-              <w:t>I.</w:t>
+              <w:t>II.</w:t>
             </w:r>
             <w:r>
               <w:rPr>
@@ -1720,7 +1687,7 @@
                 <w:noProof/>
                 <w:webHidden/>
               </w:rPr>
-              <w:instrText xml:space="preserve"> PAGEREF _Toc444252111 \h </w:instrText>
+              <w:instrText xml:space="preserve"> PAGEREF _Toc444276314 \h </w:instrText>
             </w:r>
             <w:r>
               <w:rPr>
@@ -1762,7 +1729,7 @@
               <w:lang w:eastAsia="fr-FR"/>
             </w:rPr>
           </w:pPr>
-          <w:hyperlink w:anchor="_Toc444252112" w:history="1">
+          <w:hyperlink w:anchor="_Toc444276315" w:history="1">
             <w:r>
               <w:rPr>
                 <w:rStyle w:val="Lienhypertexte"/>
@@ -1806,7 +1773,7 @@
                 <w:noProof/>
                 <w:webHidden/>
               </w:rPr>
-              <w:instrText xml:space="preserve"> PAGEREF _Toc444252112 \h </w:instrText>
+              <w:instrText xml:space="preserve"> PAGEREF _Toc444276315 \h </w:instrText>
             </w:r>
             <w:r>
               <w:rPr>
@@ -1852,7 +1819,7 @@
               <w:lang w:eastAsia="fr-FR"/>
             </w:rPr>
           </w:pPr>
-          <w:hyperlink w:anchor="_Toc444252113" w:history="1">
+          <w:hyperlink w:anchor="_Toc444276316" w:history="1">
             <w:r>
               <w:rPr>
                 <w:rStyle w:val="Lienhypertexte"/>
@@ -1896,7 +1863,7 @@
                 <w:noProof/>
                 <w:webHidden/>
               </w:rPr>
-              <w:instrText xml:space="preserve"> PAGEREF _Toc444252113 \h </w:instrText>
+              <w:instrText xml:space="preserve"> PAGEREF _Toc444276316 \h </w:instrText>
             </w:r>
             <w:r>
               <w:rPr>
@@ -1942,7 +1909,7 @@
               <w:lang w:eastAsia="fr-FR"/>
             </w:rPr>
           </w:pPr>
-          <w:hyperlink w:anchor="_Toc444252114" w:history="1">
+          <w:hyperlink w:anchor="_Toc444276317" w:history="1">
             <w:r>
               <w:rPr>
                 <w:rStyle w:val="Lienhypertexte"/>
@@ -1986,7 +1953,7 @@
                 <w:noProof/>
                 <w:webHidden/>
               </w:rPr>
-              <w:instrText xml:space="preserve"> PAGEREF _Toc444252114 \h </w:instrText>
+              <w:instrText xml:space="preserve"> PAGEREF _Toc444276317 \h </w:instrText>
             </w:r>
             <w:r>
               <w:rPr>
@@ -2032,7 +1999,7 @@
               <w:lang w:eastAsia="fr-FR"/>
             </w:rPr>
           </w:pPr>
-          <w:hyperlink w:anchor="_Toc444252115" w:history="1">
+          <w:hyperlink w:anchor="_Toc444276318" w:history="1">
             <w:r>
               <w:rPr>
                 <w:rStyle w:val="Lienhypertexte"/>
@@ -2076,7 +2043,7 @@
                 <w:noProof/>
                 <w:webHidden/>
               </w:rPr>
-              <w:instrText xml:space="preserve"> PAGEREF _Toc444252115 \h </w:instrText>
+              <w:instrText xml:space="preserve"> PAGEREF _Toc444276318 \h </w:instrText>
             </w:r>
             <w:r>
               <w:rPr>
@@ -2122,7 +2089,7 @@
               <w:lang w:eastAsia="fr-FR"/>
             </w:rPr>
           </w:pPr>
-          <w:hyperlink w:anchor="_Toc444252116" w:history="1">
+          <w:hyperlink w:anchor="_Toc444276319" w:history="1">
             <w:r>
               <w:rPr>
                 <w:rStyle w:val="Lienhypertexte"/>
@@ -2166,7 +2133,7 @@
                 <w:noProof/>
                 <w:webHidden/>
               </w:rPr>
-              <w:instrText xml:space="preserve"> PAGEREF _Toc444252116 \h </w:instrText>
+              <w:instrText xml:space="preserve"> PAGEREF _Toc444276319 \h </w:instrText>
             </w:r>
             <w:r>
               <w:rPr>
@@ -2212,7 +2179,7 @@
               <w:lang w:eastAsia="fr-FR"/>
             </w:rPr>
           </w:pPr>
-          <w:hyperlink w:anchor="_Toc444252117" w:history="1">
+          <w:hyperlink w:anchor="_Toc444276320" w:history="1">
             <w:r>
               <w:rPr>
                 <w:rStyle w:val="Lienhypertexte"/>
@@ -2256,7 +2223,7 @@
                 <w:noProof/>
                 <w:webHidden/>
               </w:rPr>
-              <w:instrText xml:space="preserve"> PAGEREF _Toc444252117 \h </w:instrText>
+              <w:instrText xml:space="preserve"> PAGEREF _Toc444276320 \h </w:instrText>
             </w:r>
             <w:r>
               <w:rPr>
@@ -2298,7 +2265,7 @@
               <w:lang w:eastAsia="fr-FR"/>
             </w:rPr>
           </w:pPr>
-          <w:hyperlink w:anchor="_Toc444252118" w:history="1">
+          <w:hyperlink w:anchor="_Toc444276321" w:history="1">
             <w:r>
               <w:rPr>
                 <w:rStyle w:val="Lienhypertexte"/>
@@ -2342,7 +2309,7 @@
                 <w:noProof/>
                 <w:webHidden/>
               </w:rPr>
-              <w:instrText xml:space="preserve"> PAGEREF _Toc444252118 \h </w:instrText>
+              <w:instrText xml:space="preserve"> PAGEREF _Toc444276321 \h </w:instrText>
             </w:r>
             <w:r>
               <w:rPr>
@@ -2388,7 +2355,7 @@
               <w:lang w:eastAsia="fr-FR"/>
             </w:rPr>
           </w:pPr>
-          <w:hyperlink w:anchor="_Toc444252119" w:history="1">
+          <w:hyperlink w:anchor="_Toc444276322" w:history="1">
             <w:r>
               <w:rPr>
                 <w:rStyle w:val="Lienhypertexte"/>
@@ -2432,7 +2399,7 @@
                 <w:noProof/>
                 <w:webHidden/>
               </w:rPr>
-              <w:instrText xml:space="preserve"> PAGEREF _Toc444252119 \h </w:instrText>
+              <w:instrText xml:space="preserve"> PAGEREF _Toc444276322 \h </w:instrText>
             </w:r>
             <w:r>
               <w:rPr>
@@ -2478,7 +2445,7 @@
               <w:lang w:eastAsia="fr-FR"/>
             </w:rPr>
           </w:pPr>
-          <w:hyperlink w:anchor="_Toc444252120" w:history="1">
+          <w:hyperlink w:anchor="_Toc444276323" w:history="1">
             <w:r>
               <w:rPr>
                 <w:rStyle w:val="Lienhypertexte"/>
@@ -2522,7 +2489,7 @@
                 <w:noProof/>
                 <w:webHidden/>
               </w:rPr>
-              <w:instrText xml:space="preserve"> PAGEREF _Toc444252120 \h </w:instrText>
+              <w:instrText xml:space="preserve"> PAGEREF _Toc444276323 \h </w:instrText>
             </w:r>
             <w:r>
               <w:rPr>
@@ -2568,7 +2535,7 @@
               <w:lang w:eastAsia="fr-FR"/>
             </w:rPr>
           </w:pPr>
-          <w:hyperlink w:anchor="_Toc444252121" w:history="1">
+          <w:hyperlink w:anchor="_Toc444276324" w:history="1">
             <w:r>
               <w:rPr>
                 <w:rStyle w:val="Lienhypertexte"/>
@@ -2612,7 +2579,7 @@
                 <w:noProof/>
                 <w:webHidden/>
               </w:rPr>
-              <w:instrText xml:space="preserve"> PAGEREF _Toc444252121 \h </w:instrText>
+              <w:instrText xml:space="preserve"> PAGEREF _Toc444276324 \h </w:instrText>
             </w:r>
             <w:r>
               <w:rPr>
@@ -2654,7 +2621,7 @@
               <w:lang w:eastAsia="fr-FR"/>
             </w:rPr>
           </w:pPr>
-          <w:hyperlink w:anchor="_Toc444252122" w:history="1">
+          <w:hyperlink w:anchor="_Toc444276325" w:history="1">
             <w:r>
               <w:rPr>
                 <w:rStyle w:val="Lienhypertexte"/>
@@ -2698,7 +2665,7 @@
                 <w:noProof/>
                 <w:webHidden/>
               </w:rPr>
-              <w:instrText xml:space="preserve"> PAGEREF _Toc444252122 \h </w:instrText>
+              <w:instrText xml:space="preserve"> PAGEREF _Toc444276325 \h </w:instrText>
             </w:r>
             <w:r>
               <w:rPr>
@@ -2718,7 +2685,7 @@
                 <w:noProof/>
                 <w:webHidden/>
               </w:rPr>
-              <w:t>38</w:t>
+              <w:t>39</w:t>
             </w:r>
             <w:r>
               <w:rPr>
@@ -2744,7 +2711,7 @@
               <w:lang w:eastAsia="fr-FR"/>
             </w:rPr>
           </w:pPr>
-          <w:hyperlink w:anchor="_Toc444252123" w:history="1">
+          <w:hyperlink w:anchor="_Toc444276326" w:history="1">
             <w:r>
               <w:rPr>
                 <w:rStyle w:val="Lienhypertexte"/>
@@ -2788,7 +2755,7 @@
                 <w:noProof/>
                 <w:webHidden/>
               </w:rPr>
-              <w:instrText xml:space="preserve"> PAGEREF _Toc444252123 \h </w:instrText>
+              <w:instrText xml:space="preserve"> PAGEREF _Toc444276326 \h </w:instrText>
             </w:r>
             <w:r>
               <w:rPr>
@@ -2808,7 +2775,7 @@
                 <w:noProof/>
                 <w:webHidden/>
               </w:rPr>
-              <w:t>38</w:t>
+              <w:t>39</w:t>
             </w:r>
             <w:r>
               <w:rPr>
@@ -2834,7 +2801,7 @@
               <w:lang w:eastAsia="fr-FR"/>
             </w:rPr>
           </w:pPr>
-          <w:hyperlink w:anchor="_Toc444252124" w:history="1">
+          <w:hyperlink w:anchor="_Toc444276327" w:history="1">
             <w:r>
               <w:rPr>
                 <w:rStyle w:val="Lienhypertexte"/>
@@ -2878,7 +2845,7 @@
                 <w:noProof/>
                 <w:webHidden/>
               </w:rPr>
-              <w:instrText xml:space="preserve"> PAGEREF _Toc444252124 \h </w:instrText>
+              <w:instrText xml:space="preserve"> PAGEREF _Toc444276327 \h </w:instrText>
             </w:r>
             <w:r>
               <w:rPr>
@@ -2920,7 +2887,7 @@
               <w:lang w:eastAsia="fr-FR"/>
             </w:rPr>
           </w:pPr>
-          <w:hyperlink w:anchor="_Toc444252125" w:history="1">
+          <w:hyperlink w:anchor="_Toc444276328" w:history="1">
             <w:r>
               <w:rPr>
                 <w:rStyle w:val="Lienhypertexte"/>
@@ -2947,7 +2914,7 @@
                 <w:noProof/>
                 <w:webHidden/>
               </w:rPr>
-              <w:instrText xml:space="preserve"> PAGEREF _Toc444252125 \h </w:instrText>
+              <w:instrText xml:space="preserve"> PAGEREF _Toc444276328 \h </w:instrText>
             </w:r>
             <w:r>
               <w:rPr>
@@ -2967,7 +2934,7 @@
                 <w:noProof/>
                 <w:webHidden/>
               </w:rPr>
-              <w:t>42</w:t>
+              <w:t>43</w:t>
             </w:r>
             <w:r>
               <w:rPr>
@@ -2989,7 +2956,7 @@
               <w:lang w:eastAsia="fr-FR"/>
             </w:rPr>
           </w:pPr>
-          <w:hyperlink w:anchor="_Toc444252126" w:history="1">
+          <w:hyperlink w:anchor="_Toc444276329" w:history="1">
             <w:r>
               <w:rPr>
                 <w:rStyle w:val="Lienhypertexte"/>
@@ -3016,7 +2983,7 @@
                 <w:noProof/>
                 <w:webHidden/>
               </w:rPr>
-              <w:instrText xml:space="preserve"> PAGEREF _Toc444252126 \h </w:instrText>
+              <w:instrText xml:space="preserve"> PAGEREF _Toc444276329 \h </w:instrText>
             </w:r>
             <w:r>
               <w:rPr>
@@ -3036,7 +3003,7 @@
                 <w:noProof/>
                 <w:webHidden/>
               </w:rPr>
-              <w:t>43</w:t>
+              <w:t>45</w:t>
             </w:r>
             <w:r>
               <w:rPr>
@@ -3082,28 +3049,38 @@
           <w:numId w:val="0"/>
         </w:numPr>
       </w:pPr>
-      <w:bookmarkStart w:id="1" w:name="_Toc444252097"/>
+      <w:bookmarkStart w:id="2" w:name="_Toc444276300"/>
       <w:r>
         <w:lastRenderedPageBreak/>
         <w:t>Introduction</w:t>
       </w:r>
-      <w:bookmarkEnd w:id="1"/>
+      <w:bookmarkEnd w:id="2"/>
     </w:p>
     <w:p/>
     <w:p/>
     <w:p>
+      <w:pPr>
+        <w:ind w:firstLine="426"/>
+      </w:pPr>
       <w:r>
         <w:t>Dans ce mémoire, nous allons essayer de répondre à la question :</w:t>
       </w:r>
     </w:p>
     <w:p>
-      <w:proofErr w:type="gramStart"/>
-      <w:r>
-        <w:t>comment</w:t>
-      </w:r>
-      <w:proofErr w:type="gramEnd"/>
-      <w:r>
-        <w:t xml:space="preserve"> pourrions-nous générer un environnement réaliste en fonction d’un flux audio?</w:t>
+      <w:pPr>
+        <w:ind w:firstLine="426"/>
+      </w:pPr>
+      <w:r>
+        <w:t>C</w:t>
+      </w:r>
+      <w:r>
+        <w:t>omment pourrions-nous générer un environnement réaliste en fonction d’un flux audio</w:t>
+      </w:r>
+      <w:r>
+        <w:t xml:space="preserve"> </w:t>
+      </w:r>
+      <w:r>
+        <w:t>?</w:t>
       </w:r>
     </w:p>
     <w:p/>
@@ -3112,7 +3089,19 @@
         <w:ind w:firstLine="708"/>
       </w:pPr>
       <w:r>
-        <w:t xml:space="preserve">Aujourd’hui, notamment dans le domaine du jeu vidéo, il existe deux manières principales d’exploiter un flux audio : la génération d’un environnement abstrait et les jeux de rythme. Nos recherches ont été dirigé vers la génération d'un environnement avec pour mot-clé "réaliste". Ainsi nous posons les contraintes d’un environnement réaliste qui implique entre autres plusieurs complications telles que : la génération d'un univers </w:t>
+        <w:t xml:space="preserve">Aujourd’hui, notamment dans le domaine du jeu vidéo, il existe deux manières principales d’exploiter un flux audio : la </w:t>
+      </w:r>
+      <w:r>
+        <w:t>génération d’un environnement abstrait et les jeux de rythme. Nos recherches ont été dirigé</w:t>
+      </w:r>
+      <w:r>
+        <w:t>es</w:t>
+      </w:r>
+      <w:r>
+        <w:t xml:space="preserve"> vers</w:t>
+      </w:r>
+      <w:r>
+        <w:t xml:space="preserve"> la génération d'un environnement avec pour mot-clé "réaliste". Ainsi nous posons les contraintes d’un environnement réaliste qui implique entre autres plusieurs complications telles que : la génération d'un univers </w:t>
       </w:r>
       <w:r>
         <w:rPr>
@@ -3133,7 +3122,11 @@
         <w:t xml:space="preserve"> d'une mélodie pour un utilisateur... Nous porterons tout au long de ce mémoire des solutions qui aboutiront à résoudre ces contraintes.</w:t>
       </w:r>
     </w:p>
-    <w:p/>
+    <w:p>
+      <w:pPr>
+        <w:ind w:firstLine="708"/>
+      </w:pPr>
+    </w:p>
     <w:p>
       <w:pPr>
         <w:ind w:firstLine="708"/>
@@ -3145,7 +3138,31 @@
         </w:rPr>
       </w:pPr>
       <w:r>
-        <w:t>Le sujet impose une certaine connaissance de matière externe à l'informatique afin de pouvoir comprendre au mieux les tenants et aboutissants. Pour ce faire, nous proposerons une introduction générale en matière d’analyse audio, de créations procédurales et un aperçu de la médecine neurologique, ainsi qu’un aperçu de l’existant. Cette première partie nous permettra de poser les bases de réflexions sur lesquels s’appuyer pour construire notre théorie. Dans une seconde partie, nous pourrons alors développer les idées, recherches, expérimentations, ... afin d'expliquer de manière plus approfondi les solutions que nous proposons en matière d’analyse musicale, de générations procédurales et de calibrage utilisateur. Nous suggérerons ensuite des pistes d’implémentation et des sources d’optimisation avant de conclure.</w:t>
+        <w:t>Le sujet impose une certaine connaissance de matière</w:t>
+      </w:r>
+      <w:r>
+        <w:t>s</w:t>
+      </w:r>
+      <w:r>
+        <w:t xml:space="preserve"> externe</w:t>
+      </w:r>
+      <w:r>
+        <w:t>s</w:t>
+      </w:r>
+      <w:r>
+        <w:t xml:space="preserve"> à l'informatique afin de pouvoir comprendre au mieux les tenants et aboutissants. Pour ce faire, nous proposerons une introduction générale en matière d’analyse audio, de créations procédurales et un aperçu de la médecine neurologique, ainsi qu’un aperçu de l’existant. Cette première partie nous permettra de poser les bases de réflexions sur lesquel</w:t>
+      </w:r>
+      <w:r>
+        <w:t>le</w:t>
+      </w:r>
+      <w:r>
+        <w:t>s s’appuyer pour construire notre théorie. Dans une seconde partie, nous pourrons alors développer les idées, recherches, expérimentations, ... afin d'expliquer de manière plus approfondi</w:t>
+      </w:r>
+      <w:r>
+        <w:t>e</w:t>
+      </w:r>
+      <w:r>
+        <w:t xml:space="preserve"> les solutions que nous proposons en matière d’analyse musicale, de générations procédurales et de calibrage utilisateur. Nous suggérerons ensuite des pistes d’implémentation et des sources d’optimisation avant de conclure.</w:t>
       </w:r>
       <w:r>
         <w:br w:type="page"/>
@@ -3154,17 +3171,13 @@
     <w:p>
       <w:pPr>
         <w:pStyle w:val="Titre1"/>
-        <w:numPr>
-          <w:ilvl w:val="0"/>
-          <w:numId w:val="9"/>
-        </w:numPr>
-      </w:pPr>
-      <w:bookmarkStart w:id="2" w:name="_Toc444252098"/>
+      </w:pPr>
+      <w:bookmarkStart w:id="3" w:name="_Toc444276301"/>
       <w:r>
         <w:lastRenderedPageBreak/>
         <w:t>Analyse de l’existant</w:t>
       </w:r>
-      <w:bookmarkEnd w:id="2"/>
+      <w:bookmarkEnd w:id="3"/>
     </w:p>
     <w:p/>
     <w:p>
@@ -3172,14 +3185,14 @@
         <w:pStyle w:val="Titre2"/>
         <w:ind w:left="0"/>
       </w:pPr>
-      <w:bookmarkStart w:id="3" w:name="_Toc444252099"/>
+      <w:bookmarkStart w:id="4" w:name="_Toc444276302"/>
       <w:r>
         <w:t>Design</w:t>
       </w:r>
       <w:r>
         <w:t xml:space="preserve"> sonore</w:t>
       </w:r>
-      <w:bookmarkEnd w:id="3"/>
+      <w:bookmarkEnd w:id="4"/>
     </w:p>
     <w:p/>
     <w:p>
@@ -3187,7 +3200,7 @@
         <w:pStyle w:val="Titre3"/>
         <w:ind w:left="0"/>
       </w:pPr>
-      <w:bookmarkStart w:id="4" w:name="_Toc444252100"/>
+      <w:bookmarkStart w:id="5" w:name="_Toc444276303"/>
       <w:r>
         <w:t>Qu’</w:t>
       </w:r>
@@ -3203,7 +3216,7 @@
       <w:r>
         <w:t> ?</w:t>
       </w:r>
-      <w:bookmarkEnd w:id="4"/>
+      <w:bookmarkEnd w:id="5"/>
     </w:p>
     <w:p>
       <w:pPr>
@@ -3260,8 +3273,13 @@
       </w:pPr>
       <w:r>
         <w:tab/>
-        <w:t>- Wikipédia</w:t>
-      </w:r>
+        <w:t xml:space="preserve">- </w:t>
+      </w:r>
+      <w:proofErr w:type="spellStart"/>
+      <w:r>
+        <w:t>Wikipédia</w:t>
+      </w:r>
+      <w:proofErr w:type="spellEnd"/>
     </w:p>
     <w:p>
       <w:pPr>
@@ -3444,16 +3462,11 @@
       <w:r>
         <w:t xml:space="preserve"> </w:t>
       </w:r>
-      <w:proofErr w:type="gramStart"/>
       <w:r>
         <w:t>à</w:t>
       </w:r>
       <w:r>
-        <w:t xml:space="preserve"> la seconde</w:t>
-      </w:r>
-      <w:proofErr w:type="gramEnd"/>
-      <w:r>
-        <w:t xml:space="preserve"> est très </w:t>
+        <w:t xml:space="preserve"> la seconde est très </w:t>
       </w:r>
       <w:r>
         <w:t>important</w:t>
@@ -4191,11 +4204,11 @@
       <w:pPr>
         <w:pStyle w:val="Titre3"/>
       </w:pPr>
-      <w:bookmarkStart w:id="5" w:name="_Toc444252101"/>
+      <w:bookmarkStart w:id="6" w:name="_Toc444276304"/>
       <w:r>
         <w:t>Technique d’analyse existante</w:t>
       </w:r>
-      <w:bookmarkEnd w:id="5"/>
+      <w:bookmarkEnd w:id="6"/>
     </w:p>
     <w:p>
       <w:pPr>
@@ -4283,7 +4296,7 @@
                     </pic:cNvPicPr>
                   </pic:nvPicPr>
                   <pic:blipFill>
-                    <a:blip r:embed="rId11" cstate="print"/>
+                    <a:blip r:embed="rId10" cstate="print"/>
                     <a:srcRect/>
                     <a:stretch>
                       <a:fillRect/>
@@ -4599,7 +4612,7 @@
                     </pic:cNvPicPr>
                   </pic:nvPicPr>
                   <pic:blipFill>
-                    <a:blip r:embed="rId12" cstate="print"/>
+                    <a:blip r:embed="rId11" cstate="print"/>
                     <a:srcRect/>
                     <a:stretch>
                       <a:fillRect/>
@@ -4632,8 +4645,8 @@
       </w:r>
     </w:p>
     <w:p>
-      <w:commentRangeStart w:id="6"/>
       <w:commentRangeStart w:id="7"/>
+      <w:commentRangeStart w:id="8"/>
       <w:r>
         <w:t>La plupart des oreilles expérimentées arrive</w:t>
       </w:r>
@@ -4717,13 +4730,6 @@
       </w:r>
       <w:r>
         <w:t xml:space="preserve"> toujours référence au même instrument.</w:t>
-      </w:r>
-      <w:commentRangeEnd w:id="6"/>
-      <w:r>
-        <w:rPr>
-          <w:rStyle w:val="Marquedecommentaire"/>
-        </w:rPr>
-        <w:commentReference w:id="6"/>
       </w:r>
       <w:commentRangeEnd w:id="7"/>
       <w:r>
@@ -4731,6 +4737,13 @@
           <w:rStyle w:val="Marquedecommentaire"/>
         </w:rPr>
         <w:commentReference w:id="7"/>
+      </w:r>
+      <w:commentRangeEnd w:id="8"/>
+      <w:r>
+        <w:rPr>
+          <w:rStyle w:val="Marquedecommentaire"/>
+        </w:rPr>
+        <w:commentReference w:id="8"/>
       </w:r>
       <w:r>
         <w:t xml:space="preserve"> </w:t>
@@ -5064,7 +5077,7 @@
         <w:pStyle w:val="Titre2"/>
         <w:ind w:left="0"/>
       </w:pPr>
-      <w:bookmarkStart w:id="8" w:name="_Toc444252102"/>
+      <w:bookmarkStart w:id="9" w:name="_Toc444276305"/>
       <w:proofErr w:type="spellStart"/>
       <w:r>
         <w:lastRenderedPageBreak/>
@@ -5074,7 +5087,7 @@
       <w:r>
         <w:t xml:space="preserve"> Design</w:t>
       </w:r>
-      <w:bookmarkEnd w:id="8"/>
+      <w:bookmarkEnd w:id="9"/>
     </w:p>
     <w:p>
       <w:pPr>
@@ -5402,7 +5415,7 @@
           <w:numId w:val="15"/>
         </w:numPr>
       </w:pPr>
-      <w:bookmarkStart w:id="9" w:name="_Toc444252103"/>
+      <w:bookmarkStart w:id="10" w:name="_Toc444276306"/>
       <w:r>
         <w:t>Les c</w:t>
       </w:r>
@@ -5415,7 +5428,7 @@
       <w:r>
         <w:t>.</w:t>
       </w:r>
-      <w:bookmarkEnd w:id="9"/>
+      <w:bookmarkEnd w:id="10"/>
       <w:r>
         <w:t xml:space="preserve"> </w:t>
       </w:r>
@@ -6069,7 +6082,7 @@
                     </pic:cNvPicPr>
                   </pic:nvPicPr>
                   <pic:blipFill>
-                    <a:blip r:embed="rId14" cstate="print"/>
+                    <a:blip r:embed="rId13" cstate="print"/>
                     <a:srcRect/>
                     <a:stretch>
                       <a:fillRect/>
@@ -6477,15 +6490,7 @@
         <w:t xml:space="preserve">L’espace scénique concerne </w:t>
       </w:r>
       <w:r>
-        <w:t xml:space="preserve">pour nous l’endroit où le joueur pourra ou non se déplacer. </w:t>
-      </w:r>
-      <w:proofErr w:type="spellStart"/>
-      <w:r>
-        <w:t>Pourra-t-il</w:t>
-      </w:r>
-      <w:proofErr w:type="spellEnd"/>
-      <w:r>
-        <w:t xml:space="preserve"> </w:t>
+        <w:t xml:space="preserve">pour nous l’endroit où le joueur pourra ou non se déplacer. Pourra-t-il </w:t>
       </w:r>
       <w:r>
         <w:t>traverser les murs et voler ? Les</w:t>
@@ -6532,11 +6537,11 @@
       <w:pPr>
         <w:pStyle w:val="Titre3"/>
       </w:pPr>
-      <w:bookmarkStart w:id="10" w:name="_Toc444252104"/>
+      <w:bookmarkStart w:id="11" w:name="_Toc444276307"/>
       <w:r>
         <w:t>Qu’est-ce qu’un environnement virtuel ?</w:t>
       </w:r>
-      <w:bookmarkEnd w:id="10"/>
+      <w:bookmarkEnd w:id="11"/>
     </w:p>
     <w:p>
       <w:pPr>
@@ -6575,7 +6580,15 @@
         <w:t>s</w:t>
       </w:r>
       <w:r>
-        <w:t xml:space="preserve">es « amis », etc… C’est ici que nous voyons la dimension réseau social arriver. Le but est d’interagir avec les autres joueurs du monde. Outre </w:t>
+        <w:t xml:space="preserve">es « amis », </w:t>
+      </w:r>
+      <w:proofErr w:type="spellStart"/>
+      <w:r>
+        <w:t>etc</w:t>
+      </w:r>
+      <w:proofErr w:type="spellEnd"/>
+      <w:r>
+        <w:t xml:space="preserve">… C’est ici que nous voyons la dimension réseau social arriver. Le but est d’interagir avec les autres joueurs du monde. Outre </w:t>
       </w:r>
       <w:r>
         <w:t>cela,</w:t>
@@ -6637,9 +6650,9 @@
       <w:pPr>
         <w:pStyle w:val="Titre2"/>
       </w:pPr>
-      <w:bookmarkStart w:id="11" w:name="_Ref444204328"/>
-      <w:bookmarkStart w:id="12" w:name="_Ref444204365"/>
-      <w:bookmarkStart w:id="13" w:name="_Toc444252105"/>
+      <w:bookmarkStart w:id="12" w:name="_Ref444204328"/>
+      <w:bookmarkStart w:id="13" w:name="_Ref444204365"/>
+      <w:bookmarkStart w:id="14" w:name="_Toc444276308"/>
       <w:r>
         <w:lastRenderedPageBreak/>
         <w:t>C</w:t>
@@ -6647,9 +6660,9 @@
       <w:r>
         <w:t>onnaissance de la médecine neurologique</w:t>
       </w:r>
-      <w:bookmarkEnd w:id="11"/>
       <w:bookmarkEnd w:id="12"/>
       <w:bookmarkEnd w:id="13"/>
+      <w:bookmarkEnd w:id="14"/>
     </w:p>
     <w:p>
       <w:pPr>
@@ -6670,7 +6683,15 @@
         <w:t xml:space="preserve"> et bien une part importante dans nos actions, nos réa</w:t>
       </w:r>
       <w:r>
-        <w:t xml:space="preserve">ction, nos émotions, etc... </w:t>
+        <w:t xml:space="preserve">ction, nos émotions, </w:t>
+      </w:r>
+      <w:proofErr w:type="spellStart"/>
+      <w:r>
+        <w:t>etc</w:t>
+      </w:r>
+      <w:proofErr w:type="spellEnd"/>
+      <w:r>
+        <w:t xml:space="preserve">... </w:t>
       </w:r>
       <w:r>
         <w:t>Il</w:t>
@@ -6738,7 +6759,15 @@
         <w:t>s</w:t>
       </w:r>
       <w:r>
-        <w:t xml:space="preserve"> principalement, aux études du psychologue Abraham Maslow publié</w:t>
+        <w:t xml:space="preserve"> principalement, aux études du psychologue Abraham </w:t>
+      </w:r>
+      <w:proofErr w:type="spellStart"/>
+      <w:r>
+        <w:t>Maslow</w:t>
+      </w:r>
+      <w:proofErr w:type="spellEnd"/>
+      <w:r>
+        <w:t xml:space="preserve"> publié</w:t>
       </w:r>
       <w:r>
         <w:t>es dans la seconde édition</w:t>
@@ -6896,11 +6925,11 @@
           <w:numId w:val="16"/>
         </w:numPr>
       </w:pPr>
-      <w:bookmarkStart w:id="14" w:name="_Toc444252106"/>
+      <w:bookmarkStart w:id="15" w:name="_Toc444276309"/>
       <w:r>
         <w:t>Le système d'alerte</w:t>
       </w:r>
-      <w:bookmarkEnd w:id="14"/>
+      <w:bookmarkEnd w:id="15"/>
     </w:p>
     <w:p/>
     <w:p>
@@ -6938,7 +6967,7 @@
                     </pic:cNvPicPr>
                   </pic:nvPicPr>
                   <pic:blipFill>
-                    <a:blip r:embed="rId15" cstate="print"/>
+                    <a:blip r:embed="rId14" cstate="print"/>
                     <a:srcRect/>
                     <a:stretch>
                       <a:fillRect/>
@@ -6967,7 +6996,15 @@
         </w:drawing>
       </w:r>
       <w:r>
-        <w:t>Nous pouvons tout d'abord comprendre (notamment au travers de la célèbre "pyramide de Maslow") que le cerveau fonctionne par priorité. Sa première des priorités est</w:t>
+        <w:t xml:space="preserve">Nous pouvons tout d'abord comprendre (notamment au travers de la célèbre "pyramide de </w:t>
+      </w:r>
+      <w:proofErr w:type="spellStart"/>
+      <w:r>
+        <w:t>Maslow</w:t>
+      </w:r>
+      <w:proofErr w:type="spellEnd"/>
+      <w:r>
+        <w:t>") que le cerveau fonctionne par priorité. Sa première des priorités est</w:t>
       </w:r>
       <w:r>
         <w:t xml:space="preserve"> bien entendu</w:t>
@@ -6989,7 +7026,15 @@
         <w:ind w:firstLine="708"/>
       </w:pPr>
       <w:r>
-        <w:t>Lorsque le cerveau (le thalamus sensoriel) perçoit une douleur ou un danger il court-circuit ses procédures vers l'amygdale, qui met le corps en état d'alerte (accélération du rythme cardiaque), voire déclenche un réflexe inné ou acquis. L'amygdale dispose de ses propres souvenirs implicites, avec des estimations catégoriques : positives, négatives. Cela permet d'avoir des réponses motrices accrues : moins de 200 ms. Mais le thalamus envoie également des signaux stimulant vers le cortex pour y être traités de manière plus "réfléchie" usant d'une mémoire explicite cette fois-ci. Cela permet de discerner l'environnement et les objets puis de les conceptualiser avant de les contextualiser.</w:t>
+        <w:t xml:space="preserve">Lorsque le cerveau (le thalamus sensoriel) perçoit une douleur ou un danger il court-circuit ses procédures vers l'amygdale, qui met le corps en état d'alerte (accélération du rythme cardiaque), voire déclenche un réflexe inné ou acquis. L'amygdale dispose de ses propres souvenirs implicites, avec des estimations catégoriques : positives, négatives. Cela permet d'avoir des réponses motrices accrues : moins de 200 ms. Mais le thalamus envoie également des signaux stimulant vers le cortex pour y être traités de manière plus "réfléchie" usant d'une mémoire explicite cette fois-ci. Cela permet de discerner l'environnement et les objets puis de les conceptualiser avant de les </w:t>
+      </w:r>
+      <w:proofErr w:type="spellStart"/>
+      <w:r>
+        <w:t>contextualiser</w:t>
+      </w:r>
+      <w:proofErr w:type="spellEnd"/>
+      <w:r>
+        <w:t>.</w:t>
       </w:r>
     </w:p>
     <w:p>
@@ -7004,12 +7049,12 @@
       <w:pPr>
         <w:pStyle w:val="Titre3"/>
       </w:pPr>
-      <w:bookmarkStart w:id="15" w:name="_Toc444252107"/>
+      <w:bookmarkStart w:id="16" w:name="_Toc444276310"/>
       <w:r>
         <w:lastRenderedPageBreak/>
         <w:t>Le système de récompense</w:t>
       </w:r>
-      <w:bookmarkEnd w:id="15"/>
+      <w:bookmarkEnd w:id="16"/>
     </w:p>
     <w:p/>
     <w:p>
@@ -7049,11 +7094,11 @@
       <w:pPr>
         <w:pStyle w:val="Titre3"/>
       </w:pPr>
-      <w:bookmarkStart w:id="16" w:name="_Toc444252108"/>
+      <w:bookmarkStart w:id="17" w:name="_Toc444276311"/>
       <w:r>
         <w:t>Système d'inhibition de l'action.</w:t>
       </w:r>
-      <w:bookmarkEnd w:id="16"/>
+      <w:bookmarkEnd w:id="17"/>
     </w:p>
     <w:p/>
     <w:p>
@@ -7097,12 +7142,12 @@
         <w:pStyle w:val="Titre2"/>
         <w:ind w:left="0" w:hanging="426"/>
       </w:pPr>
-      <w:bookmarkStart w:id="17" w:name="_Toc444252109"/>
+      <w:bookmarkStart w:id="18" w:name="_Toc444276312"/>
       <w:r>
         <w:lastRenderedPageBreak/>
         <w:t>Projet existant liant son et graphisme</w:t>
       </w:r>
-      <w:bookmarkEnd w:id="17"/>
+      <w:bookmarkEnd w:id="18"/>
     </w:p>
     <w:p/>
     <w:p>
@@ -7114,11 +7159,11 @@
         </w:numPr>
         <w:ind w:firstLine="709"/>
       </w:pPr>
-      <w:bookmarkStart w:id="18" w:name="_Toc444252110"/>
+      <w:bookmarkStart w:id="19" w:name="_Toc444276313"/>
       <w:r>
         <w:t>Les différents types</w:t>
       </w:r>
-      <w:bookmarkEnd w:id="18"/>
+      <w:bookmarkEnd w:id="19"/>
     </w:p>
     <w:p/>
     <w:p>
@@ -7267,8 +7312,8 @@
             <v:path o:extrusionok="f" gradientshapeok="t" o:connecttype="rect"/>
             <o:lock v:ext="edit" aspectratio="t"/>
           </v:shapetype>
-          <v:shape id="_x0000_i1025" type="#_x0000_t75" style="width:398.5pt;height:222.7pt">
-            <v:imagedata r:id="rId16" o:title="2015-09-18_00009"/>
+          <v:shape id="_x0000_i1025" type="#_x0000_t75" style="width:398.75pt;height:222.55pt">
+            <v:imagedata r:id="rId15" o:title="2015-09-18_00009"/>
           </v:shape>
         </w:pict>
       </w:r>
@@ -7342,6 +7387,7 @@
       </w:r>
     </w:p>
     <w:p>
+      <w:proofErr w:type="spellStart"/>
       <w:r>
         <w:rPr>
           <w:u w:val="single"/>
@@ -7352,7 +7398,14 @@
         <w:rPr>
           <w:u w:val="single"/>
         </w:rPr>
-        <w:t xml:space="preserve">uitar </w:t>
+        <w:t>uitar</w:t>
+      </w:r>
+      <w:proofErr w:type="spellEnd"/>
+      <w:r>
+        <w:rPr>
+          <w:u w:val="single"/>
+        </w:rPr>
+        <w:t xml:space="preserve"> </w:t>
       </w:r>
       <w:proofErr w:type="spellStart"/>
       <w:r>
@@ -7409,12 +7462,14 @@
       </w:r>
     </w:p>
     <w:p>
+      <w:proofErr w:type="spellStart"/>
       <w:r>
         <w:rPr>
           <w:u w:val="single"/>
         </w:rPr>
         <w:t>Flower</w:t>
       </w:r>
+      <w:proofErr w:type="spellEnd"/>
       <w:r>
         <w:rPr>
           <w:u w:val="single"/>
@@ -7440,8 +7495,8 @@
     <w:p>
       <w:r>
         <w:pict>
-          <v:shape id="_x0000_i1026" type="#_x0000_t75" style="width:394.35pt;height:223.55pt">
-            <v:imagedata r:id="rId17" o:title="flower-wallpaper-gallery-video-games-statistics-videogames-2916"/>
+          <v:shape id="_x0000_i1026" type="#_x0000_t75" style="width:394.35pt;height:223.65pt">
+            <v:imagedata r:id="rId16" o:title="flower-wallpaper-gallery-video-games-statistics-videogames-2916"/>
           </v:shape>
         </w:pict>
       </w:r>
@@ -7534,15 +7589,7 @@
       </w:r>
       <w:proofErr w:type="spellEnd"/>
       <w:r>
-        <w:t xml:space="preserve"> </w:t>
-      </w:r>
-      <w:proofErr w:type="gramStart"/>
-      <w:r>
-        <w:t>crawler</w:t>
-      </w:r>
-      <w:proofErr w:type="gramEnd"/>
-      <w:r>
-        <w:t xml:space="preserve"> ou le but est de se déplacer de salle en sal</w:t>
+        <w:t xml:space="preserve"> crawler ou le but est de se déplacer de salle en sal</w:t>
       </w:r>
       <w:r>
         <w:t>le tout en éliminant les ennemi</w:t>
@@ -7560,12 +7607,12 @@
       <w:pPr>
         <w:pStyle w:val="Titre1"/>
       </w:pPr>
-      <w:bookmarkStart w:id="19" w:name="_Toc444252111"/>
+      <w:bookmarkStart w:id="20" w:name="_Toc444276314"/>
       <w:r>
         <w:lastRenderedPageBreak/>
         <w:t>Réalisation</w:t>
       </w:r>
-      <w:bookmarkEnd w:id="19"/>
+      <w:bookmarkEnd w:id="20"/>
     </w:p>
     <w:p/>
     <w:p>
@@ -7576,11 +7623,11 @@
           <w:numId w:val="18"/>
         </w:numPr>
       </w:pPr>
-      <w:bookmarkStart w:id="20" w:name="_Toc444252112"/>
+      <w:bookmarkStart w:id="21" w:name="_Toc444276315"/>
       <w:r>
         <w:t>Traitement du son</w:t>
       </w:r>
-      <w:bookmarkEnd w:id="20"/>
+      <w:bookmarkEnd w:id="21"/>
     </w:p>
     <w:p/>
     <w:p>
@@ -7610,11 +7657,11 @@
           <w:numId w:val="19"/>
         </w:numPr>
       </w:pPr>
-      <w:bookmarkStart w:id="21" w:name="_Toc444252113"/>
+      <w:bookmarkStart w:id="22" w:name="_Toc444276316"/>
       <w:r>
         <w:t>La phase pré-analytique</w:t>
       </w:r>
-      <w:bookmarkEnd w:id="21"/>
+      <w:bookmarkEnd w:id="22"/>
     </w:p>
     <w:p/>
     <w:p>
@@ -8036,7 +8083,15 @@
         <w:t>Channel</w:t>
       </w:r>
       <w:r>
-        <w:t>, etc… Mais aussi diverses informations sur la musique en elle-même : copyright, style de musique et auteur</w:t>
+        <w:t xml:space="preserve">, </w:t>
+      </w:r>
+      <w:proofErr w:type="spellStart"/>
+      <w:r>
+        <w:t>etc</w:t>
+      </w:r>
+      <w:proofErr w:type="spellEnd"/>
+      <w:r>
+        <w:t>… Mais aussi diverses informations sur la musique en elle-même : copyright, style de musique et auteur</w:t>
       </w:r>
       <w:r>
         <w:t>.</w:t>
@@ -8052,7 +8107,7 @@
       <w:r>
         <w:t xml:space="preserve"> : </w:t>
       </w:r>
-      <w:hyperlink r:id="rId18" w:history="1">
+      <w:hyperlink r:id="rId17" w:history="1">
         <w:r>
           <w:rPr>
             <w:rStyle w:val="Lienhypertexte"/>
@@ -8362,12 +8417,12 @@
       <w:pPr>
         <w:pStyle w:val="Titre3"/>
       </w:pPr>
-      <w:bookmarkStart w:id="22" w:name="_Toc444252114"/>
+      <w:bookmarkStart w:id="23" w:name="_Toc444276317"/>
       <w:r>
         <w:lastRenderedPageBreak/>
         <w:t>La phase Analytique</w:t>
       </w:r>
-      <w:bookmarkEnd w:id="22"/>
+      <w:bookmarkEnd w:id="23"/>
     </w:p>
     <w:p/>
     <w:p>
@@ -8419,7 +8474,7 @@
           <w:numId w:val="1"/>
         </w:numPr>
       </w:pPr>
-      <w:commentRangeStart w:id="23"/>
+      <w:commentRangeStart w:id="24"/>
       <w:r>
         <w:t>La fréquence fondamentale : en analysant la source entièrement nous pouvons déterminer la fréquence la plus utilisé</w:t>
       </w:r>
@@ -8429,12 +8484,12 @@
       <w:r>
         <w:t xml:space="preserve"> dans la chanson. </w:t>
       </w:r>
-      <w:commentRangeEnd w:id="23"/>
+      <w:commentRangeEnd w:id="24"/>
       <w:r>
         <w:rPr>
           <w:rStyle w:val="Marquedecommentaire"/>
         </w:rPr>
-        <w:commentReference w:id="23"/>
+        <w:commentReference w:id="24"/>
       </w:r>
     </w:p>
     <w:p>
@@ -8486,28 +8541,12 @@
         <w:t>Analyse Spécifique</w:t>
       </w:r>
       <w:r>
-        <w:t xml:space="preserve"> </w:t>
-      </w:r>
-      <w:proofErr w:type="gramStart"/>
-      <w:r>
-        <w:t>d’une</w:t>
-      </w:r>
-      <w:proofErr w:type="gramEnd"/>
-      <w:r>
-        <w:t xml:space="preserve"> frame</w:t>
-      </w:r>
-    </w:p>
-    <w:p>
-      <w:r>
-        <w:t xml:space="preserve">Lors de l’analyse spécifique </w:t>
-      </w:r>
-      <w:proofErr w:type="gramStart"/>
-      <w:r>
-        <w:t>d’une</w:t>
-      </w:r>
-      <w:proofErr w:type="gramEnd"/>
-      <w:r>
-        <w:t xml:space="preserve"> frame nous ne possédons</w:t>
+        <w:t xml:space="preserve"> d’une frame</w:t>
+      </w:r>
+    </w:p>
+    <w:p>
+      <w:r>
+        <w:t>Lors de l’analyse spécifique d’une frame nous ne possédons</w:t>
       </w:r>
       <w:r>
         <w:t xml:space="preserve"> pas</w:t>
@@ -8559,15 +8598,7 @@
       </w:pPr>
       <w:r>
         <w:lastRenderedPageBreak/>
-        <w:t xml:space="preserve">Evolution globale de la somme des amplitudes (le son </w:t>
-      </w:r>
-      <w:proofErr w:type="spellStart"/>
-      <w:r>
-        <w:t>a-t-il</w:t>
-      </w:r>
-      <w:proofErr w:type="spellEnd"/>
-      <w:r>
-        <w:t xml:space="preserve"> tendance à être plus puissant ou moins puissant dans le temps</w:t>
+        <w:t>Evolution globale de la somme des amplitudes (le son a-t-il tendance à être plus puissant ou moins puissant dans le temps</w:t>
       </w:r>
       <w:r>
         <w:t xml:space="preserve"> ?</w:t>
@@ -8595,11 +8626,11 @@
       <w:pPr>
         <w:pStyle w:val="Titre3"/>
       </w:pPr>
-      <w:bookmarkStart w:id="24" w:name="_Toc444252115"/>
+      <w:bookmarkStart w:id="25" w:name="_Toc444276318"/>
       <w:r>
         <w:t>Les outils d’analyses</w:t>
       </w:r>
-      <w:bookmarkEnd w:id="24"/>
+      <w:bookmarkEnd w:id="25"/>
     </w:p>
     <w:p/>
     <w:p>
@@ -8816,11 +8847,11 @@
       <w:pPr>
         <w:pStyle w:val="Titre3"/>
       </w:pPr>
-      <w:bookmarkStart w:id="25" w:name="_Toc444252116"/>
+      <w:bookmarkStart w:id="26" w:name="_Toc444276319"/>
       <w:r>
         <w:t>Implémentation et Optimisation</w:t>
       </w:r>
-      <w:bookmarkEnd w:id="25"/>
+      <w:bookmarkEnd w:id="26"/>
     </w:p>
     <w:p/>
     <w:p>
@@ -8856,7 +8887,15 @@
       </w:r>
       <w:proofErr w:type="spellEnd"/>
       <w:r>
-        <w:t xml:space="preserve"> Engine. Ce choix se base sur 3 </w:t>
+        <w:t xml:space="preserve"> </w:t>
+      </w:r>
+      <w:proofErr w:type="spellStart"/>
+      <w:r>
+        <w:t>Engine</w:t>
+      </w:r>
+      <w:proofErr w:type="spellEnd"/>
+      <w:r>
+        <w:t xml:space="preserve">. Ce choix se base sur 3 </w:t>
       </w:r>
       <w:r>
         <w:t>caractéristiques</w:t>
@@ -8957,15 +8996,7 @@
         <w:t>it, le son partira donc de cet</w:t>
       </w:r>
       <w:r>
-        <w:t xml:space="preserve"> endroit pour ensuite rebondir sur les parois du monde et peut être </w:t>
-      </w:r>
-      <w:proofErr w:type="gramStart"/>
-      <w:r>
-        <w:t>arriver</w:t>
-      </w:r>
-      <w:proofErr w:type="gramEnd"/>
-      <w:r>
-        <w:t xml:space="preserve"> à l’oreille du joueur. Contrairement au son environn</w:t>
+        <w:t xml:space="preserve"> endroit pour ensuite rebondir sur les parois du monde et peut être arriver à l’oreille du joueur. Contrairement au son environn</w:t>
       </w:r>
       <w:r>
         <w:t>a</w:t>
@@ -9245,13 +9276,8 @@
       <w:r>
         <w:t xml:space="preserve"> par un tableau </w:t>
       </w:r>
-      <w:proofErr w:type="gramStart"/>
-      <w:r>
-        <w:t>a</w:t>
-      </w:r>
-      <w:proofErr w:type="gramEnd"/>
-      <w:r>
-        <w:t xml:space="preserve"> </w:t>
+      <w:r>
+        <w:t xml:space="preserve">a </w:t>
       </w:r>
       <w:r>
         <w:t xml:space="preserve">deux dimensions de taille : </w:t>
@@ -9361,7 +9387,7 @@
       <w:pPr>
         <w:pStyle w:val="Titre3"/>
       </w:pPr>
-      <w:bookmarkStart w:id="26" w:name="_Toc444252117"/>
+      <w:bookmarkStart w:id="27" w:name="_Toc444276320"/>
       <w:r>
         <w:t>Gestions</w:t>
       </w:r>
@@ -9374,7 +9400,7 @@
       <w:r>
         <w:t>es</w:t>
       </w:r>
-      <w:bookmarkEnd w:id="26"/>
+      <w:bookmarkEnd w:id="27"/>
     </w:p>
     <w:p/>
     <w:p>
@@ -9537,7 +9563,7 @@
                     </pic:cNvPicPr>
                   </pic:nvPicPr>
                   <pic:blipFill>
-                    <a:blip r:embed="rId19" cstate="print"/>
+                    <a:blip r:embed="rId18" cstate="print"/>
                     <a:srcRect/>
                     <a:stretch>
                       <a:fillRect/>
@@ -9650,6 +9676,91 @@
             <wp:effectExtent l="19050" t="0" r="7620" b="0"/>
             <wp:wrapSquare wrapText="bothSides"/>
             <wp:docPr id="5" name="Image 3" descr="C:\Users\User\Documents\GitHub\Memoire\Source\Image\harmonic 1 - meme clef harmonique.jpg"/>
+            <wp:cNvGraphicFramePr>
+              <a:graphicFrameLocks xmlns:a="http://schemas.openxmlformats.org/drawingml/2006/main" noChangeAspect="1"/>
+            </wp:cNvGraphicFramePr>
+            <a:graphic xmlns:a="http://schemas.openxmlformats.org/drawingml/2006/main">
+              <a:graphicData uri="http://schemas.openxmlformats.org/drawingml/2006/picture">
+                <pic:pic xmlns:pic="http://schemas.openxmlformats.org/drawingml/2006/picture">
+                  <pic:nvPicPr>
+                    <pic:cNvPr id="0" name="Picture 3" descr="C:\Users\User\Documents\GitHub\Memoire\Source\Image\harmonic 1 - meme clef harmonique.jpg"/>
+                    <pic:cNvPicPr>
+                      <a:picLocks noChangeAspect="1" noChangeArrowheads="1"/>
+                    </pic:cNvPicPr>
+                  </pic:nvPicPr>
+                  <pic:blipFill>
+                    <a:blip r:embed="rId19" cstate="print"/>
+                    <a:stretch>
+                      <a:fillRect/>
+                    </a:stretch>
+                  </pic:blipFill>
+                  <pic:spPr bwMode="auto">
+                    <a:xfrm>
+                      <a:off x="0" y="0"/>
+                      <a:ext cx="1649730" cy="1646555"/>
+                    </a:xfrm>
+                    <a:prstGeom prst="ellipse">
+                      <a:avLst/>
+                    </a:prstGeom>
+                    <a:ln>
+                      <a:noFill/>
+                    </a:ln>
+                    <a:effectLst>
+                      <a:softEdge rad="112500"/>
+                    </a:effectLst>
+                  </pic:spPr>
+                </pic:pic>
+              </a:graphicData>
+            </a:graphic>
+          </wp:anchor>
+        </w:drawing>
+      </w:r>
+      <w:r>
+        <w:rPr>
+          <w:u w:val="single"/>
+        </w:rPr>
+        <w:t>Transition par quinte :</w:t>
+      </w:r>
+      <w:r>
+        <w:t xml:space="preserve"> Cette seconde technique permet de choisir un morceau de la clé harmonique supérieure de la même tonalité. Comme dans l'exemple, nous passons d'un La Bémol Majeur à un Mi Bémol Majeur. La transition aura pour effet d'une légère mont</w:t>
+      </w:r>
+      <w:r>
+        <w:t>ée</w:t>
+      </w:r>
+      <w:r>
+        <w:t xml:space="preserve"> en puissance.</w:t>
+      </w:r>
+      <w:r>
+        <w:rPr>
+          <w:noProof/>
+          <w:u w:val="single"/>
+          <w:lang w:eastAsia="fr-FR"/>
+        </w:rPr>
+        <w:t xml:space="preserve"> </w:t>
+      </w:r>
+    </w:p>
+    <w:p>
+      <w:pPr>
+        <w:pStyle w:val="Paragraphedeliste"/>
+      </w:pPr>
+      <w:r>
+        <w:rPr>
+          <w:noProof/>
+          <w:lang w:eastAsia="fr-FR"/>
+        </w:rPr>
+        <w:drawing>
+          <wp:anchor distT="0" distB="0" distL="114300" distR="114300" simplePos="0" relativeHeight="251666432" behindDoc="0" locked="0" layoutInCell="1" allowOverlap="1">
+            <wp:simplePos x="0" y="0"/>
+            <wp:positionH relativeFrom="column">
+              <wp:posOffset>9525</wp:posOffset>
+            </wp:positionH>
+            <wp:positionV relativeFrom="paragraph">
+              <wp:posOffset>233045</wp:posOffset>
+            </wp:positionV>
+            <wp:extent cx="1649730" cy="1646555"/>
+            <wp:effectExtent l="19050" t="0" r="7620" b="0"/>
+            <wp:wrapSquare wrapText="bothSides"/>
+            <wp:docPr id="6" name="Image 3" descr="C:\Users\User\Documents\GitHub\Memoire\Source\Image\harmonic 1 - meme clef harmonique.jpg"/>
             <wp:cNvGraphicFramePr>
               <a:graphicFrameLocks xmlns:a="http://schemas.openxmlformats.org/drawingml/2006/main" noChangeAspect="1"/>
             </wp:cNvGraphicFramePr>
@@ -9689,52 +9800,63 @@
           </wp:anchor>
         </w:drawing>
       </w:r>
+    </w:p>
+    <w:p>
+      <w:pPr>
+        <w:pStyle w:val="Paragraphedeliste"/>
+        <w:numPr>
+          <w:ilvl w:val="0"/>
+          <w:numId w:val="4"/>
+        </w:numPr>
+      </w:pPr>
       <w:r>
         <w:rPr>
           <w:u w:val="single"/>
         </w:rPr>
-        <w:t>Transition par quinte :</w:t>
-      </w:r>
-      <w:r>
-        <w:t xml:space="preserve"> Cette seconde technique permet de choisir un morceau de la clé harmonique supérieure de la même tonalité. Comme dans l'exemple, nous passons d'un La Bémol Majeur à un Mi Bémol Majeur. La transition aura pour effet d'une légère mont</w:t>
-      </w:r>
-      <w:r>
-        <w:t>ée</w:t>
-      </w:r>
-      <w:r>
-        <w:t xml:space="preserve"> en puissance.</w:t>
-      </w:r>
+        <w:t>Transition par quarte :</w:t>
+      </w:r>
+      <w:r>
+        <w:t xml:space="preserve"> Principe inverse à celle de la quinte : cette technique permet de choisir un morceau de la clé harmonique inferieur</w:t>
+      </w:r>
+      <w:r>
+        <w:t>e</w:t>
+      </w:r>
+      <w:r>
+        <w:t xml:space="preserve"> de la même tonalité. Comme dans l'exemple, nous passons d'un Si Bémol Majeur à un Mi Bémol Majeur. La transition aura pour effet semblable à une diminution de la pression.</w:t>
+      </w:r>
+    </w:p>
+    <w:p>
+      <w:pPr>
+        <w:pStyle w:val="Paragraphedeliste"/>
+      </w:pPr>
+    </w:p>
+    <w:p>
+      <w:pPr>
+        <w:pStyle w:val="Paragraphedeliste"/>
+        <w:numPr>
+          <w:ilvl w:val="0"/>
+          <w:numId w:val="4"/>
+        </w:numPr>
+      </w:pPr>
       <w:r>
         <w:rPr>
           <w:noProof/>
           <w:u w:val="single"/>
           <w:lang w:eastAsia="fr-FR"/>
         </w:rPr>
-        <w:t xml:space="preserve"> </w:t>
-      </w:r>
-    </w:p>
-    <w:p>
-      <w:pPr>
-        <w:pStyle w:val="Paragraphedeliste"/>
-      </w:pPr>
-      <w:r>
-        <w:rPr>
-          <w:noProof/>
-          <w:lang w:eastAsia="fr-FR"/>
-        </w:rPr>
         <w:drawing>
-          <wp:anchor distT="0" distB="0" distL="114300" distR="114300" simplePos="0" relativeHeight="251666432" behindDoc="0" locked="0" layoutInCell="1" allowOverlap="1">
+          <wp:anchor distT="0" distB="0" distL="114300" distR="114300" simplePos="0" relativeHeight="251668480" behindDoc="0" locked="0" layoutInCell="1" allowOverlap="1">
             <wp:simplePos x="0" y="0"/>
             <wp:positionH relativeFrom="column">
-              <wp:posOffset>9525</wp:posOffset>
+              <wp:posOffset>4100830</wp:posOffset>
             </wp:positionH>
             <wp:positionV relativeFrom="paragraph">
-              <wp:posOffset>233045</wp:posOffset>
+              <wp:posOffset>70485</wp:posOffset>
             </wp:positionV>
             <wp:extent cx="1649730" cy="1646555"/>
             <wp:effectExtent l="19050" t="0" r="7620" b="0"/>
             <wp:wrapSquare wrapText="bothSides"/>
-            <wp:docPr id="6" name="Image 3" descr="C:\Users\User\Documents\GitHub\Memoire\Source\Image\harmonic 1 - meme clef harmonique.jpg"/>
+            <wp:docPr id="7" name="Image 3" descr="C:\Users\User\Documents\GitHub\Memoire\Source\Image\harmonic 1 - meme clef harmonique.jpg"/>
             <wp:cNvGraphicFramePr>
               <a:graphicFrameLocks xmlns:a="http://schemas.openxmlformats.org/drawingml/2006/main" noChangeAspect="1"/>
             </wp:cNvGraphicFramePr>
@@ -9774,6 +9896,35 @@
           </wp:anchor>
         </w:drawing>
       </w:r>
+      <w:r>
+        <w:rPr>
+          <w:u w:val="single"/>
+        </w:rPr>
+        <w:t>Transition par tonalité :</w:t>
+      </w:r>
+      <w:r>
+        <w:t xml:space="preserve"> Ce</w:t>
+      </w:r>
+      <w:r>
+        <w:t xml:space="preserve"> </w:t>
+      </w:r>
+      <w:r>
+        <w:t>quatrième</w:t>
+      </w:r>
+      <w:r>
+        <w:t xml:space="preserve"> pratique </w:t>
+      </w:r>
+      <w:r>
+        <w:t>a</w:t>
+      </w:r>
+      <w:r>
+        <w:t xml:space="preserve"> pour principe de réaliser un changement de tonalité durant la transition. Comme dans l'exemple, nous passons d'un Ré Mineur à un Fa Majeur. La transition vers une tonalité Mineur permet d'apporter plus de "profondeur" tandis que la transition vers une tonalité Majeur donnera une impression "d'ouverture".</w:t>
+      </w:r>
+    </w:p>
+    <w:p>
+      <w:pPr>
+        <w:pStyle w:val="Paragraphedeliste"/>
+      </w:pPr>
     </w:p>
     <w:p>
       <w:pPr>
@@ -9782,35 +9933,11 @@
           <w:ilvl w:val="0"/>
           <w:numId w:val="4"/>
         </w:numPr>
-      </w:pPr>
-      <w:r>
         <w:rPr>
+          <w:noProof/>
           <w:u w:val="single"/>
+          <w:lang w:eastAsia="fr-FR"/>
         </w:rPr>
-        <w:t>Transition par quarte :</w:t>
-      </w:r>
-      <w:r>
-        <w:t xml:space="preserve"> Principe inverse à celle de la quinte : cette technique permet de choisir un morceau de la clé harmonique inferieur</w:t>
-      </w:r>
-      <w:r>
-        <w:t>e</w:t>
-      </w:r>
-      <w:r>
-        <w:t xml:space="preserve"> de la même tonalité. Comme dans l'exemple, nous passons d'un Si Bémol Majeur à un Mi Bémol Majeur. La transition aura pour effet semblable à une diminution de la pression.</w:t>
-      </w:r>
-    </w:p>
-    <w:p>
-      <w:pPr>
-        <w:pStyle w:val="Paragraphedeliste"/>
-      </w:pPr>
-    </w:p>
-    <w:p>
-      <w:pPr>
-        <w:pStyle w:val="Paragraphedeliste"/>
-        <w:numPr>
-          <w:ilvl w:val="0"/>
-          <w:numId w:val="4"/>
-        </w:numPr>
       </w:pPr>
       <w:r>
         <w:rPr>
@@ -9819,18 +9946,18 @@
           <w:lang w:eastAsia="fr-FR"/>
         </w:rPr>
         <w:drawing>
-          <wp:anchor distT="0" distB="0" distL="114300" distR="114300" simplePos="0" relativeHeight="251668480" behindDoc="0" locked="0" layoutInCell="1" allowOverlap="1">
+          <wp:anchor distT="0" distB="0" distL="114300" distR="114300" simplePos="0" relativeHeight="251670528" behindDoc="0" locked="0" layoutInCell="1" allowOverlap="1">
             <wp:simplePos x="0" y="0"/>
             <wp:positionH relativeFrom="column">
-              <wp:posOffset>4100830</wp:posOffset>
+              <wp:posOffset>1270</wp:posOffset>
             </wp:positionH>
             <wp:positionV relativeFrom="paragraph">
-              <wp:posOffset>70485</wp:posOffset>
+              <wp:posOffset>3810</wp:posOffset>
             </wp:positionV>
-            <wp:extent cx="1649730" cy="1646555"/>
+            <wp:extent cx="1649730" cy="1649730"/>
             <wp:effectExtent l="19050" t="0" r="7620" b="0"/>
             <wp:wrapSquare wrapText="bothSides"/>
-            <wp:docPr id="7" name="Image 3" descr="C:\Users\User\Documents\GitHub\Memoire\Source\Image\harmonic 1 - meme clef harmonique.jpg"/>
+            <wp:docPr id="8" name="Image 3" descr="C:\Users\User\Documents\GitHub\Memoire\Source\Image\harmonic 1 - meme clef harmonique.jpg"/>
             <wp:cNvGraphicFramePr>
               <a:graphicFrameLocks xmlns:a="http://schemas.openxmlformats.org/drawingml/2006/main" noChangeAspect="1"/>
             </wp:cNvGraphicFramePr>
@@ -9852,7 +9979,7 @@
                   <pic:spPr bwMode="auto">
                     <a:xfrm>
                       <a:off x="0" y="0"/>
-                      <a:ext cx="1649730" cy="1646555"/>
+                      <a:ext cx="1649730" cy="1649730"/>
                     </a:xfrm>
                     <a:prstGeom prst="ellipse">
                       <a:avLst/>
@@ -9874,36 +10001,70 @@
         <w:rPr>
           <w:u w:val="single"/>
         </w:rPr>
-        <w:t>Transition par tonalité :</w:t>
-      </w:r>
-      <w:r>
+        <w:t>Transition par note supérieur :</w:t>
+      </w:r>
+      <w:r>
+        <w:t xml:space="preserve"> Cela consiste </w:t>
+      </w:r>
+      <w:r>
+        <w:t>à</w:t>
+      </w:r>
+      <w:r>
+        <w:t xml:space="preserve"> monter l'harmonique d'une note supérieur</w:t>
+      </w:r>
+      <w:r>
+        <w:t>e</w:t>
+      </w:r>
+      <w:r>
+        <w:t xml:space="preserve"> sans changement de tonalité lors de la transition. Autrement dit, comme l'indique l'exemple, nous montons d'un Fa Majeur vers un Fa Dièse Majeur qui équivaut à la note supérieur</w:t>
+      </w:r>
+      <w:r>
+        <w:t>e</w:t>
+      </w:r>
+      <w:r>
+        <w:t xml:space="preserve"> la plus proche. Cela provoque un </w:t>
+      </w:r>
+      <w:r>
+        <w:t xml:space="preserve">léger coup de </w:t>
+      </w:r>
+      <w:proofErr w:type="spellStart"/>
+      <w:r>
+        <w:t>boost</w:t>
+      </w:r>
+      <w:proofErr w:type="spellEnd"/>
+      <w:r>
+        <w:t xml:space="preserve"> dans le mix</w:t>
+      </w:r>
+      <w:r>
+        <w:t>.</w:t>
+      </w:r>
+      <w:r>
+        <w:rPr>
+          <w:noProof/>
+          <w:u w:val="single"/>
+          <w:lang w:eastAsia="fr-FR"/>
+        </w:rPr>
         <w:t xml:space="preserve"> </w:t>
       </w:r>
-      <w:proofErr w:type="gramStart"/>
-      <w:r>
-        <w:t>Ce</w:t>
-      </w:r>
-      <w:proofErr w:type="gramEnd"/>
-      <w:r>
-        <w:t xml:space="preserve"> </w:t>
-      </w:r>
-      <w:r>
-        <w:t>quatrième</w:t>
-      </w:r>
-      <w:r>
-        <w:t xml:space="preserve"> pratique </w:t>
-      </w:r>
-      <w:r>
-        <w:t>a</w:t>
-      </w:r>
-      <w:r>
-        <w:t xml:space="preserve"> pour principe de réaliser un changement de tonalité durant la transition. Comme dans l'exemple, nous passons d'un Ré Mineur à un Fa Majeur. La transition vers une tonalité Mineur permet d'apporter plus de "profondeur" tandis que la transition vers une tonalité Majeur donnera une impression "d'ouverture".</w:t>
-      </w:r>
-    </w:p>
-    <w:p>
-      <w:pPr>
-        <w:pStyle w:val="Paragraphedeliste"/>
-      </w:pPr>
+    </w:p>
+    <w:p>
+      <w:pPr>
+        <w:spacing w:line="300" w:lineRule="auto"/>
+        <w:jc w:val="left"/>
+        <w:rPr>
+          <w:noProof/>
+          <w:u w:val="single"/>
+          <w:lang w:eastAsia="fr-FR"/>
+        </w:rPr>
+      </w:pPr>
+      <w:r>
+        <w:rPr>
+          <w:noProof/>
+          <w:u w:val="single"/>
+          <w:lang w:eastAsia="fr-FR"/>
+        </w:rPr>
+        <w:br w:type="page"/>
+      </w:r>
     </w:p>
     <w:p>
       <w:pPr>
@@ -9912,31 +10073,27 @@
           <w:ilvl w:val="0"/>
           <w:numId w:val="4"/>
         </w:numPr>
+      </w:pPr>
+      <w:r>
         <w:rPr>
           <w:noProof/>
           <w:u w:val="single"/>
           <w:lang w:eastAsia="fr-FR"/>
         </w:rPr>
-      </w:pPr>
-      <w:r>
-        <w:rPr>
-          <w:noProof/>
-          <w:u w:val="single"/>
-          <w:lang w:eastAsia="fr-FR"/>
-        </w:rPr>
+        <w:lastRenderedPageBreak/>
         <w:drawing>
-          <wp:anchor distT="0" distB="0" distL="114300" distR="114300" simplePos="0" relativeHeight="251670528" behindDoc="0" locked="0" layoutInCell="1" allowOverlap="1">
+          <wp:anchor distT="0" distB="0" distL="114300" distR="114300" simplePos="0" relativeHeight="251672576" behindDoc="0" locked="0" layoutInCell="1" allowOverlap="1">
             <wp:simplePos x="0" y="0"/>
             <wp:positionH relativeFrom="column">
-              <wp:posOffset>1270</wp:posOffset>
+              <wp:posOffset>4097020</wp:posOffset>
             </wp:positionH>
             <wp:positionV relativeFrom="paragraph">
-              <wp:posOffset>3810</wp:posOffset>
+              <wp:posOffset>29845</wp:posOffset>
             </wp:positionV>
             <wp:extent cx="1649730" cy="1649730"/>
             <wp:effectExtent l="19050" t="0" r="7620" b="0"/>
             <wp:wrapSquare wrapText="bothSides"/>
-            <wp:docPr id="8" name="Image 3" descr="C:\Users\User\Documents\GitHub\Memoire\Source\Image\harmonic 1 - meme clef harmonique.jpg"/>
+            <wp:docPr id="9" name="Image 3" descr="C:\Users\User\Documents\GitHub\Memoire\Source\Image\harmonic 1 - meme clef harmonique.jpg"/>
             <wp:cNvGraphicFramePr>
               <a:graphicFrameLocks xmlns:a="http://schemas.openxmlformats.org/drawingml/2006/main" noChangeAspect="1"/>
             </wp:cNvGraphicFramePr>
@@ -9980,142 +10137,6 @@
         <w:rPr>
           <w:u w:val="single"/>
         </w:rPr>
-        <w:t>Transition par note supérieur :</w:t>
-      </w:r>
-      <w:r>
-        <w:t xml:space="preserve"> Cela consiste </w:t>
-      </w:r>
-      <w:r>
-        <w:t>à</w:t>
-      </w:r>
-      <w:r>
-        <w:t xml:space="preserve"> monter l'harmonique d'une note supérieur</w:t>
-      </w:r>
-      <w:r>
-        <w:t>e</w:t>
-      </w:r>
-      <w:r>
-        <w:t xml:space="preserve"> sans changement de tonalité lors de la transition. Autrement dit, comme l'indique l'exemple, nous montons d'un Fa Majeur vers un Fa Dièse Majeur qui équivaut à la note supérieur</w:t>
-      </w:r>
-      <w:r>
-        <w:t>e</w:t>
-      </w:r>
-      <w:r>
-        <w:t xml:space="preserve"> la plus proche. Cela provoque un </w:t>
-      </w:r>
-      <w:r>
-        <w:t xml:space="preserve">léger coup de </w:t>
-      </w:r>
-      <w:proofErr w:type="spellStart"/>
-      <w:r>
-        <w:t>boost</w:t>
-      </w:r>
-      <w:proofErr w:type="spellEnd"/>
-      <w:r>
-        <w:t xml:space="preserve"> dans le mix</w:t>
-      </w:r>
-      <w:r>
-        <w:t>.</w:t>
-      </w:r>
-      <w:r>
-        <w:rPr>
-          <w:noProof/>
-          <w:u w:val="single"/>
-          <w:lang w:eastAsia="fr-FR"/>
-        </w:rPr>
-        <w:t xml:space="preserve"> </w:t>
-      </w:r>
-    </w:p>
-    <w:p>
-      <w:pPr>
-        <w:spacing w:line="300" w:lineRule="auto"/>
-        <w:jc w:val="left"/>
-        <w:rPr>
-          <w:noProof/>
-          <w:u w:val="single"/>
-          <w:lang w:eastAsia="fr-FR"/>
-        </w:rPr>
-      </w:pPr>
-      <w:r>
-        <w:rPr>
-          <w:noProof/>
-          <w:u w:val="single"/>
-          <w:lang w:eastAsia="fr-FR"/>
-        </w:rPr>
-        <w:br w:type="page"/>
-      </w:r>
-    </w:p>
-    <w:p>
-      <w:pPr>
-        <w:pStyle w:val="Paragraphedeliste"/>
-        <w:numPr>
-          <w:ilvl w:val="0"/>
-          <w:numId w:val="4"/>
-        </w:numPr>
-      </w:pPr>
-      <w:r>
-        <w:rPr>
-          <w:noProof/>
-          <w:u w:val="single"/>
-          <w:lang w:eastAsia="fr-FR"/>
-        </w:rPr>
-        <w:lastRenderedPageBreak/>
-        <w:drawing>
-          <wp:anchor distT="0" distB="0" distL="114300" distR="114300" simplePos="0" relativeHeight="251672576" behindDoc="0" locked="0" layoutInCell="1" allowOverlap="1">
-            <wp:simplePos x="0" y="0"/>
-            <wp:positionH relativeFrom="column">
-              <wp:posOffset>4097020</wp:posOffset>
-            </wp:positionH>
-            <wp:positionV relativeFrom="paragraph">
-              <wp:posOffset>29845</wp:posOffset>
-            </wp:positionV>
-            <wp:extent cx="1649730" cy="1649730"/>
-            <wp:effectExtent l="19050" t="0" r="7620" b="0"/>
-            <wp:wrapSquare wrapText="bothSides"/>
-            <wp:docPr id="9" name="Image 3" descr="C:\Users\User\Documents\GitHub\Memoire\Source\Image\harmonic 1 - meme clef harmonique.jpg"/>
-            <wp:cNvGraphicFramePr>
-              <a:graphicFrameLocks xmlns:a="http://schemas.openxmlformats.org/drawingml/2006/main" noChangeAspect="1"/>
-            </wp:cNvGraphicFramePr>
-            <a:graphic xmlns:a="http://schemas.openxmlformats.org/drawingml/2006/main">
-              <a:graphicData uri="http://schemas.openxmlformats.org/drawingml/2006/picture">
-                <pic:pic xmlns:pic="http://schemas.openxmlformats.org/drawingml/2006/picture">
-                  <pic:nvPicPr>
-                    <pic:cNvPr id="0" name="Picture 3" descr="C:\Users\User\Documents\GitHub\Memoire\Source\Image\harmonic 1 - meme clef harmonique.jpg"/>
-                    <pic:cNvPicPr>
-                      <a:picLocks noChangeAspect="1" noChangeArrowheads="1"/>
-                    </pic:cNvPicPr>
-                  </pic:nvPicPr>
-                  <pic:blipFill>
-                    <a:blip r:embed="rId24" cstate="print"/>
-                    <a:stretch>
-                      <a:fillRect/>
-                    </a:stretch>
-                  </pic:blipFill>
-                  <pic:spPr bwMode="auto">
-                    <a:xfrm>
-                      <a:off x="0" y="0"/>
-                      <a:ext cx="1649730" cy="1649730"/>
-                    </a:xfrm>
-                    <a:prstGeom prst="ellipse">
-                      <a:avLst/>
-                    </a:prstGeom>
-                    <a:ln>
-                      <a:noFill/>
-                    </a:ln>
-                    <a:effectLst>
-                      <a:softEdge rad="112500"/>
-                    </a:effectLst>
-                  </pic:spPr>
-                </pic:pic>
-              </a:graphicData>
-            </a:graphic>
-          </wp:anchor>
-        </w:drawing>
-      </w:r>
-      <w:r>
-        <w:rPr>
-          <w:u w:val="single"/>
-        </w:rPr>
         <w:t>Transition par ton supérieur :</w:t>
       </w:r>
       <w:r>
@@ -10315,14 +10336,6 @@
       </w:r>
     </w:p>
     <w:p>
-      <w:r>
-        <w:rPr>
-          <w:highlight w:val="yellow"/>
-        </w:rPr>
-        <w:t>TODO : Calcule ?</w:t>
-      </w:r>
-    </w:p>
-    <w:p>
       <w:pPr>
         <w:ind w:firstLine="426"/>
       </w:pPr>
@@ -10379,7 +10392,7 @@
       <w:tblPr>
         <w:tblStyle w:val="Grilledutableau"/>
         <w:tblW w:w="0" w:type="auto"/>
-        <w:tblLook w:val="04A0" w:firstRow="1" w:lastRow="0" w:firstColumn="1" w:lastColumn="0" w:noHBand="0" w:noVBand="1"/>
+        <w:tblLook w:val="04A0"/>
       </w:tblPr>
       <w:tblGrid>
         <w:gridCol w:w="9212"/>
@@ -10660,7 +10673,7 @@
       <w:tblPr>
         <w:tblStyle w:val="Grilledutableau"/>
         <w:tblW w:w="0" w:type="auto"/>
-        <w:tblLook w:val="04A0" w:firstRow="1" w:lastRow="0" w:firstColumn="1" w:lastColumn="0" w:noHBand="0" w:noVBand="1"/>
+        <w:tblLook w:val="04A0"/>
       </w:tblPr>
       <w:tblGrid>
         <w:gridCol w:w="9212"/>
@@ -10770,15 +10783,11 @@
       <w:r>
         <w:t xml:space="preserve"> le volume sonore de la piste en cours de lecture vers la suivante.</w:t>
       </w:r>
-    </w:p>
-    <w:p/>
-    <w:p>
-      <w:r>
-        <w:rPr>
-          <w:highlight w:val="yellow"/>
-        </w:rPr>
-        <w:t>TODO ADD INFO COMPLEMENTAIRE</w:t>
-      </w:r>
+      <w:r>
+        <w:t xml:space="preserve"> </w:t>
+      </w:r>
+    </w:p>
+    <w:p>
       <w:r>
         <w:br w:type="page"/>
       </w:r>
@@ -10787,7 +10796,7 @@
       <w:pPr>
         <w:pStyle w:val="Titre2"/>
       </w:pPr>
-      <w:bookmarkStart w:id="27" w:name="_Toc444252118"/>
+      <w:bookmarkStart w:id="28" w:name="_Toc444276321"/>
       <w:r>
         <w:lastRenderedPageBreak/>
         <w:t>Génération de l</w:t>
@@ -10795,7 +10804,7 @@
       <w:r>
         <w:t>’environnement</w:t>
       </w:r>
-      <w:bookmarkEnd w:id="27"/>
+      <w:bookmarkEnd w:id="28"/>
     </w:p>
     <w:p/>
     <w:p>
@@ -10806,11 +10815,11 @@
           <w:numId w:val="25"/>
         </w:numPr>
       </w:pPr>
-      <w:bookmarkStart w:id="28" w:name="_Toc444252119"/>
+      <w:bookmarkStart w:id="29" w:name="_Toc444276322"/>
       <w:r>
         <w:t>Génération d’un environnement réel</w:t>
       </w:r>
-      <w:bookmarkEnd w:id="28"/>
+      <w:bookmarkEnd w:id="29"/>
     </w:p>
     <w:p>
       <w:pPr>
@@ -10886,15 +10895,7 @@
       </w:r>
       <w:proofErr w:type="spellEnd"/>
       <w:r>
-        <w:t xml:space="preserve"> est un jeu encore en développement qui a pour ambition d’utiliser la génération procédural pour générer 18</w:t>
-      </w:r>
-      <w:proofErr w:type="gramStart"/>
-      <w:r>
-        <w:t>,446,744,073,709,551,616</w:t>
-      </w:r>
-      <w:proofErr w:type="gramEnd"/>
-      <w:r>
-        <w:t xml:space="preserve"> monde</w:t>
+        <w:t xml:space="preserve"> est un jeu encore en développement qui a pour ambition d’utiliser la génération procédural pour générer 18,446,744,073,709,551,616 monde</w:t>
       </w:r>
       <w:r>
         <w:t>s</w:t>
@@ -10908,7 +10909,7 @@
       <w:r>
         <w:t xml:space="preserve"> (source : </w:t>
       </w:r>
-      <w:hyperlink r:id="rId25" w:history="1">
+      <w:hyperlink r:id="rId24" w:history="1">
         <w:r>
           <w:rPr>
             <w:rStyle w:val="Lienhypertexte"/>
@@ -10979,7 +10980,15 @@
         </w:numPr>
       </w:pPr>
       <w:r>
-        <w:t>Placement des éléments de décors (arbres, eau, nuage, neige etc…). Ici, le choix est fait en fonction des biomes défini</w:t>
+        <w:t xml:space="preserve">Placement des éléments de décors (arbres, eau, nuage, neige </w:t>
+      </w:r>
+      <w:proofErr w:type="spellStart"/>
+      <w:r>
+        <w:t>etc</w:t>
+      </w:r>
+      <w:proofErr w:type="spellEnd"/>
+      <w:r>
+        <w:t>…). Ici, le choix est fait en fonction des biomes défini</w:t>
       </w:r>
       <w:r>
         <w:t>s</w:t>
@@ -11058,8 +11067,13 @@
         <w:t>s</w:t>
       </w:r>
       <w:r>
-        <w:t xml:space="preserve"> un ensemble de règles qui définit l’état suivant. Prenons pour exemple le jeu de la vie de John Horton Conway</w:t>
-      </w:r>
+        <w:t xml:space="preserve"> un ensemble de règles qui définit l’état suivant. Prenons pour exemple le jeu de la vie de John Horton </w:t>
+      </w:r>
+      <w:proofErr w:type="spellStart"/>
+      <w:r>
+        <w:t>Conway</w:t>
+      </w:r>
+      <w:proofErr w:type="spellEnd"/>
       <w:r>
         <w:t xml:space="preserve"> défini par les règles suivante</w:t>
       </w:r>
@@ -11094,13 +11108,8 @@
         <w:t>Chaque c</w:t>
       </w:r>
       <w:r>
-        <w:t xml:space="preserve">ellule avec 2 ou 3 voisines </w:t>
-      </w:r>
-      <w:proofErr w:type="gramStart"/>
-      <w:r>
-        <w:t>vie</w:t>
-      </w:r>
-      <w:proofErr w:type="gramEnd"/>
+        <w:t>ellule avec 2 ou 3 voisines vie</w:t>
+      </w:r>
       <w:r>
         <w:t xml:space="preserve"> à la génération suivante</w:t>
       </w:r>
@@ -11281,10 +11290,10 @@
                     <pic:cNvPicPr/>
                   </pic:nvPicPr>
                   <pic:blipFill>
-                    <a:blip r:embed="rId26" cstate="print">
+                    <a:blip r:embed="rId25" cstate="print">
                       <a:extLst>
                         <a:ext uri="{28A0092B-C50C-407E-A947-70E740481C1C}">
-                          <a14:useLocalDpi xmlns:a14="http://schemas.microsoft.com/office/drawing/2010/main" val="0"/>
+                          <a14:useLocalDpi xmlns:a14="http://schemas.microsoft.com/office/drawing/2010/main" xmlns:wps="http://schemas.microsoft.com/office/word/2010/wordprocessingShape" xmlns:wpi="http://schemas.microsoft.com/office/word/2010/wordprocessingInk" xmlns:wpg="http://schemas.microsoft.com/office/word/2010/wordprocessingGroup" xmlns:w15="http://schemas.microsoft.com/office/word/2012/wordml" xmlns:w14="http://schemas.microsoft.com/office/word/2010/wordml" xmlns:w="http://schemas.openxmlformats.org/wordprocessingml/2006/main" xmlns:w10="urn:schemas-microsoft-com:office:word" xmlns:wp14="http://schemas.microsoft.com/office/word/2010/wordprocessingDrawing" xmlns:v="urn:schemas-microsoft-com:vml" xmlns:o="urn:schemas-microsoft-com:office:office" xmlns:mc="http://schemas.openxmlformats.org/markup-compatibility/2006" xmlns:wpc="http://schemas.microsoft.com/office/word/2010/wordprocessingCanvas" xmlns="" val="0"/>
                         </a:ext>
                       </a:extLst>
                     </a:blip>
@@ -11366,10 +11375,10 @@
                     <pic:cNvPicPr/>
                   </pic:nvPicPr>
                   <pic:blipFill>
-                    <a:blip r:embed="rId27" cstate="print">
+                    <a:blip r:embed="rId26" cstate="print">
                       <a:extLst>
                         <a:ext uri="{28A0092B-C50C-407E-A947-70E740481C1C}">
-                          <a14:useLocalDpi xmlns:a14="http://schemas.microsoft.com/office/drawing/2010/main" val="0"/>
+                          <a14:useLocalDpi xmlns:a14="http://schemas.microsoft.com/office/drawing/2010/main" xmlns:wps="http://schemas.microsoft.com/office/word/2010/wordprocessingShape" xmlns:wpi="http://schemas.microsoft.com/office/word/2010/wordprocessingInk" xmlns:wpg="http://schemas.microsoft.com/office/word/2010/wordprocessingGroup" xmlns:w15="http://schemas.microsoft.com/office/word/2012/wordml" xmlns:w14="http://schemas.microsoft.com/office/word/2010/wordml" xmlns:w="http://schemas.openxmlformats.org/wordprocessingml/2006/main" xmlns:w10="urn:schemas-microsoft-com:office:word" xmlns:wp14="http://schemas.microsoft.com/office/word/2010/wordprocessingDrawing" xmlns:v="urn:schemas-microsoft-com:vml" xmlns:o="urn:schemas-microsoft-com:office:office" xmlns:mc="http://schemas.openxmlformats.org/markup-compatibility/2006" xmlns:wpc="http://schemas.microsoft.com/office/word/2010/wordprocessingCanvas" xmlns="" val="0"/>
                         </a:ext>
                       </a:extLst>
                     </a:blip>
@@ -11492,11 +11501,11 @@
       <w:pPr>
         <w:pStyle w:val="Titre3"/>
       </w:pPr>
-      <w:bookmarkStart w:id="29" w:name="_Toc444252120"/>
+      <w:bookmarkStart w:id="30" w:name="_Toc444276323"/>
       <w:r>
         <w:t>Génération via un flux audio</w:t>
       </w:r>
-      <w:bookmarkEnd w:id="29"/>
+      <w:bookmarkEnd w:id="30"/>
     </w:p>
     <w:p/>
     <w:p>
@@ -11541,7 +11550,15 @@
         <w:t xml:space="preserve"> Nous allons définir par biomes les éléments de plus haut niveau, définissant un</w:t>
       </w:r>
       <w:r>
-        <w:t xml:space="preserve">e zone de même type dans leurs caractéristiques globales. Les caractéristiques globales définissent le type de zone tel que désert, jungle, maritimes, urbain etc… Elles nous permettent de définir le type de décors, les types d’évènements, l’éclairage et la </w:t>
+        <w:t xml:space="preserve">e zone de même type dans leurs caractéristiques globales. Les caractéristiques globales définissent le type de zone tel que désert, jungle, maritimes, urbain </w:t>
+      </w:r>
+      <w:proofErr w:type="spellStart"/>
+      <w:r>
+        <w:t>etc</w:t>
+      </w:r>
+      <w:proofErr w:type="spellEnd"/>
+      <w:r>
+        <w:t xml:space="preserve">… Elles nous permettent de définir le type de décors, les types d’évènements, l’éclairage et la </w:t>
       </w:r>
       <w:proofErr w:type="spellStart"/>
       <w:r>
@@ -11775,10 +11792,10 @@
                     <pic:cNvPicPr/>
                   </pic:nvPicPr>
                   <pic:blipFill>
-                    <a:blip r:embed="rId28" cstate="print">
+                    <a:blip r:embed="rId27" cstate="print">
                       <a:extLst>
                         <a:ext uri="{28A0092B-C50C-407E-A947-70E740481C1C}">
-                          <a14:useLocalDpi xmlns:a14="http://schemas.microsoft.com/office/drawing/2010/main" val="0"/>
+                          <a14:useLocalDpi xmlns:a14="http://schemas.microsoft.com/office/drawing/2010/main" xmlns:wps="http://schemas.microsoft.com/office/word/2010/wordprocessingShape" xmlns:wpi="http://schemas.microsoft.com/office/word/2010/wordprocessingInk" xmlns:wpg="http://schemas.microsoft.com/office/word/2010/wordprocessingGroup" xmlns:w15="http://schemas.microsoft.com/office/word/2012/wordml" xmlns:w14="http://schemas.microsoft.com/office/word/2010/wordml" xmlns:w="http://schemas.openxmlformats.org/wordprocessingml/2006/main" xmlns:w10="urn:schemas-microsoft-com:office:word" xmlns:wp14="http://schemas.microsoft.com/office/word/2010/wordprocessingDrawing" xmlns:v="urn:schemas-microsoft-com:vml" xmlns:o="urn:schemas-microsoft-com:office:office" xmlns:mc="http://schemas.openxmlformats.org/markup-compatibility/2006" xmlns:wpc="http://schemas.microsoft.com/office/word/2010/wordprocessingCanvas" xmlns="" val="0"/>
                         </a:ext>
                       </a:extLst>
                     </a:blip>
@@ -11835,14 +11852,14 @@
       <w:pPr>
         <w:pStyle w:val="Titre3"/>
       </w:pPr>
-      <w:bookmarkStart w:id="30" w:name="_Toc444252121"/>
+      <w:bookmarkStart w:id="31" w:name="_Toc444276324"/>
       <w:r>
         <w:t>Implémentation</w:t>
       </w:r>
       <w:r>
         <w:t xml:space="preserve"> et optimisation</w:t>
       </w:r>
-      <w:bookmarkEnd w:id="30"/>
+      <w:bookmarkEnd w:id="31"/>
     </w:p>
     <w:p/>
     <w:p>
@@ -11985,21 +12002,33 @@
         <w:ind w:firstLine="360"/>
       </w:pPr>
       <w:r>
-        <w:t xml:space="preserve">Pour la réalisation de cette partie nous utiliserions OpenGL. Permettant de gérer le rendu de la scène dans son plus bas niveau nous pourrions donc réaliser plusieurs </w:t>
-      </w:r>
-      <w:proofErr w:type="gramStart"/>
+        <w:t xml:space="preserve">Pour la réalisation de cette partie nous utiliserions </w:t>
+      </w:r>
+      <w:proofErr w:type="spellStart"/>
+      <w:r>
+        <w:t>OpenGL</w:t>
+      </w:r>
+      <w:proofErr w:type="spellEnd"/>
+      <w:r>
+        <w:t xml:space="preserve">. Permettant de gérer le rendu de la scène dans son plus bas niveau nous pourrions donc réaliser plusieurs </w:t>
+      </w:r>
       <w:r>
         <w:t>optimisation</w:t>
       </w:r>
-      <w:proofErr w:type="gramEnd"/>
-      <w:r>
-        <w:t xml:space="preserve">. Dans un premier temps, il faut rappeler </w:t>
-      </w:r>
-      <w:proofErr w:type="gramStart"/>
-      <w:r>
-        <w:t>que OpenGL</w:t>
-      </w:r>
-      <w:proofErr w:type="gramEnd"/>
+      <w:r>
+        <w:t>s</w:t>
+      </w:r>
+      <w:r>
+        <w:t>. Dans un prem</w:t>
+      </w:r>
+      <w:r>
+        <w:t>ier temps, il faut rappeler qu’</w:t>
+      </w:r>
+      <w:proofErr w:type="spellStart"/>
+      <w:r>
+        <w:t>OpenGL</w:t>
+      </w:r>
+      <w:proofErr w:type="spellEnd"/>
       <w:r>
         <w:t xml:space="preserve"> s’utilise au sein d’un programme et permet d’appeler et d’exploiter la carte graphique via des </w:t>
       </w:r>
@@ -12017,7 +12046,19 @@
       </w:r>
       <w:proofErr w:type="spellEnd"/>
       <w:r>
-        <w:t xml:space="preserve"> présents à différents niveau vont permet de réaliser l’affichage des points. Tout ce qui sera à l’intérieur du code du </w:t>
+        <w:t xml:space="preserve"> présents à différents niveau</w:t>
+      </w:r>
+      <w:r>
+        <w:t>x</w:t>
+      </w:r>
+      <w:r>
+        <w:t xml:space="preserve"> vont permet</w:t>
+      </w:r>
+      <w:r>
+        <w:t>tre</w:t>
+      </w:r>
+      <w:r>
+        <w:t xml:space="preserve"> de réaliser l’affichage des points. Tout ce qui sera à l’intérieur du code du </w:t>
       </w:r>
       <w:proofErr w:type="spellStart"/>
       <w:r>
@@ -12025,31 +12066,115 @@
       </w:r>
       <w:proofErr w:type="spellEnd"/>
       <w:r>
-        <w:t xml:space="preserve"> sera exécuté directement sur la carte graphique. Ainsi, une des optimisations possible est d’essayer d’exécuter le plus de code possible du coté carte graphiques. Cependant, cela pose aussi une problématique supplémentaire, la transmission de données. </w:t>
-      </w:r>
-      <w:r>
-        <w:t>Le fait de transférer les données en mémoire de la RAM vers la carte graphique peut prendre du temps. Le temps de transition des données entre les deux n’est pas le problème, mais la recherche de ces informations dans la RAM prend-elle plus de temps. C’est pourquoi, de nombre développer de Jeux Vidéo utilise le Data-</w:t>
+        <w:t xml:space="preserve"> sera exécuté directement sur la carte graphique. Ainsi, une des optimisations possible</w:t>
+      </w:r>
+      <w:r>
+        <w:t>s,</w:t>
+      </w:r>
+      <w:r>
+        <w:t xml:space="preserve"> est d’essayer d’exécuter le plus de code possible du</w:t>
+      </w:r>
+      <w:r>
+        <w:t xml:space="preserve"> coté carte graphique</w:t>
+      </w:r>
+      <w:r>
+        <w:t>. Cependant, cela pose aussi une problématique supplémentaire, la transmission de</w:t>
+      </w:r>
+      <w:r>
+        <w:t>s</w:t>
+      </w:r>
+      <w:r>
+        <w:t xml:space="preserve"> données. </w:t>
+      </w:r>
+      <w:r>
+        <w:t>Le fait de transférer les données en mémoire de la RAM vers la carte graphique peut prendre du temps. Le temps de transition des données entre les deux n’est pas le problème, mais la recherche de ces</w:t>
+      </w:r>
+      <w:r>
+        <w:t xml:space="preserve"> informations dans la RAM prend, </w:t>
+      </w:r>
+      <w:r>
+        <w:t>elle</w:t>
+      </w:r>
+      <w:r>
+        <w:t>,</w:t>
+      </w:r>
+      <w:r>
+        <w:t xml:space="preserve"> plus de temps. C’est pourquoi, de nombre</w:t>
+      </w:r>
+      <w:r>
+        <w:t>ux</w:t>
+      </w:r>
+      <w:r>
+        <w:t xml:space="preserve"> développe</w:t>
+      </w:r>
+      <w:r>
+        <w:t>u</w:t>
+      </w:r>
+      <w:r>
+        <w:t>r</w:t>
+      </w:r>
+      <w:r>
+        <w:t>s</w:t>
+      </w:r>
+      <w:r>
+        <w:t xml:space="preserve"> de Jeux Vidéo utilise le Data-</w:t>
       </w:r>
       <w:proofErr w:type="spellStart"/>
       <w:r>
+        <w:lastRenderedPageBreak/>
         <w:t>Oriented</w:t>
       </w:r>
       <w:proofErr w:type="spellEnd"/>
       <w:r>
-        <w:t xml:space="preserve"> Design. Ce </w:t>
-      </w:r>
-      <w:r>
-        <w:lastRenderedPageBreak/>
-        <w:t xml:space="preserve">design pattern, permet d’agencer les données dans la RAM pour que ces dernières soient </w:t>
+        <w:t xml:space="preserve"> Design. Ce design pattern, permet d’agencer les données dans la RAM pour que ces dernières soient </w:t>
       </w:r>
       <w:r>
         <w:t>contiguës</w:t>
       </w:r>
       <w:r>
-        <w:t xml:space="preserve">. Ainsi lorsque que le CPU et le GPU veulent chercher une information, ils vont rapatrier une plage autour de la donnée dont ils ont besoin (de la taille du cache). Si la donnée suivante se trouve dans cette plage, alors la recherche n’a pas besoin d’être ré effectué. En faisant ça sur plusieurs cycles CPU nous économisions un nombre non négligeable de temps.  </w:t>
-      </w:r>
-      <w:r>
-        <w:t xml:space="preserve">Pour réaliser cette technique, il faut privilégier le passage par copie des éléments lors de l’appel d’une fonction, éviter les pointers et le « pointer </w:t>
+        <w:t xml:space="preserve">. Ainsi lorsque que le CPU et le GPU veulent chercher une information, ils vont rapatrier une plage autour de la donnée dont ils ont besoin (de la taille du cache). Si la donnée suivante se trouve dans cette plage, alors la recherche n’a pas besoin </w:t>
+      </w:r>
+      <w:r>
+        <w:t>d’être ré</w:t>
+      </w:r>
+      <w:r>
+        <w:t>-</w:t>
+      </w:r>
+      <w:r>
+        <w:t xml:space="preserve">effectué. En faisant </w:t>
+      </w:r>
+      <w:r>
+        <w:t>cel</w:t>
+      </w:r>
+      <w:r>
+        <w:t>a sur plusieurs cycles CPU</w:t>
+      </w:r>
+      <w:r>
+        <w:t>,</w:t>
+      </w:r>
+      <w:r>
+        <w:t xml:space="preserve"> nous économis</w:t>
+      </w:r>
+      <w:r>
+        <w:t>eri</w:t>
+      </w:r>
+      <w:r>
+        <w:t xml:space="preserve">ons </w:t>
+      </w:r>
+      <w:r>
+        <w:t>une grande quantité de temps</w:t>
+      </w:r>
+      <w:r>
+        <w:t>.</w:t>
+      </w:r>
+      <w:r>
+        <w:t xml:space="preserve"> </w:t>
+      </w:r>
+      <w:r>
+        <w:t>Pour</w:t>
+      </w:r>
+      <w:r>
+        <w:t xml:space="preserve"> réaliser cette technique, il faut privilégier le passage par copie des éléments lors de l’appel d’une fonction, éviter les pointers et le « pointer </w:t>
       </w:r>
       <w:proofErr w:type="spellStart"/>
       <w:r>
@@ -12057,7 +12182,16 @@
       </w:r>
       <w:proofErr w:type="spellEnd"/>
       <w:r>
-        <w:t xml:space="preserve"> », le fait d’avoir un pointer sur un pointer qui va nous faire allez chercher en mémoire des adresses fixes et pas forcément contiguë. </w:t>
+        <w:t> », le fait d’avoir un pointer sur un pointer qui va nous faire allez chercher en mémoire des adr</w:t>
+      </w:r>
+      <w:r>
+        <w:t>esses fixes et pas for</w:t>
+      </w:r>
+      <w:r>
+        <w:t>cément contigües</w:t>
+      </w:r>
+      <w:r>
+        <w:t xml:space="preserve">. </w:t>
       </w:r>
     </w:p>
     <w:p>
@@ -12068,10 +12202,33 @@
         <w:t>I</w:t>
       </w:r>
       <w:r>
-        <w:t xml:space="preserve">l existe aussi des techniques d’optimisation propre à OpenGL. Comme évoquer ci-dessus la technique du </w:t>
+        <w:t xml:space="preserve">l existe aussi des techniques d’optimisation propre à </w:t>
       </w:r>
       <w:proofErr w:type="spellStart"/>
       <w:r>
+        <w:t>OpenGL</w:t>
+      </w:r>
+      <w:proofErr w:type="spellEnd"/>
+      <w:r>
+        <w:t>. Comme évoqu</w:t>
+      </w:r>
+      <w:r>
+        <w:t>é</w:t>
+      </w:r>
+      <w:r>
+        <w:t>e</w:t>
+      </w:r>
+      <w:r>
+        <w:t xml:space="preserve"> ci-dessus</w:t>
+      </w:r>
+      <w:r>
+        <w:t>,</w:t>
+      </w:r>
+      <w:r>
+        <w:t xml:space="preserve"> la technique du </w:t>
+      </w:r>
+      <w:proofErr w:type="spellStart"/>
+      <w:r>
         <w:t>fr</w:t>
       </w:r>
       <w:r>
@@ -12099,7 +12256,61 @@
         <w:t xml:space="preserve"> à l’écran. </w:t>
       </w:r>
       <w:r>
-        <w:t xml:space="preserve">Pour ceci, on va diviser l’espace en zone équivalente. Nous allons en suite vérifier si c’est zones sont visibles ou non par la caméra. Si elle le son alors nous afficherons les objets qui appartiennent à ces zones. Mais la technique ne s’arrête pas là, il nous faut aussi savoir si les objets ne sont pas cacher par d’autre objets disposé devant eux. </w:t>
+        <w:t>Pour ceci, on va diviser l’espace en zone</w:t>
+      </w:r>
+      <w:r>
+        <w:t>s</w:t>
+      </w:r>
+      <w:r>
+        <w:t xml:space="preserve"> équivalente</w:t>
+      </w:r>
+      <w:r>
+        <w:t>s</w:t>
+      </w:r>
+      <w:r>
+        <w:t>. Nous a</w:t>
+      </w:r>
+      <w:r>
+        <w:t>llons en</w:t>
+      </w:r>
+      <w:r>
+        <w:t>suite</w:t>
+      </w:r>
+      <w:r>
+        <w:t xml:space="preserve"> vérifier si ces</w:t>
+      </w:r>
+      <w:r>
+        <w:t xml:space="preserve"> zones sont visibles ou non par la caméra. Si elle</w:t>
+      </w:r>
+      <w:r>
+        <w:t>s</w:t>
+      </w:r>
+      <w:r>
+        <w:t xml:space="preserve"> le son</w:t>
+      </w:r>
+      <w:r>
+        <w:t>t</w:t>
+      </w:r>
+      <w:r>
+        <w:t xml:space="preserve"> alors nous afficherons les objets qui appartiennent à ces zones. Mais la technique ne s’arrête pas là, il nous faut aussi savoir si les objets ne sont pas cach</w:t>
+      </w:r>
+      <w:r>
+        <w:t>és</w:t>
+      </w:r>
+      <w:r>
+        <w:t xml:space="preserve"> par d’autre</w:t>
+      </w:r>
+      <w:r>
+        <w:t>s</w:t>
+      </w:r>
+      <w:r>
+        <w:t xml:space="preserve"> objets disposé</w:t>
+      </w:r>
+      <w:r>
+        <w:t>s</w:t>
+      </w:r>
+      <w:r>
+        <w:t xml:space="preserve"> devant eux. </w:t>
       </w:r>
       <w:r>
         <w:t xml:space="preserve">Nous pouvons </w:t>
@@ -12122,7 +12333,13 @@
       </w:r>
       <w:proofErr w:type="spellEnd"/>
       <w:r>
-        <w:t xml:space="preserve"> étant en triangle, nous pouvons savoir vers qu’elle arrête se dirige le joueurs. Ainsi en trouvant le centre du triangle, et en interpolant la position </w:t>
+        <w:t xml:space="preserve"> étant en triang</w:t>
+      </w:r>
+      <w:r>
+        <w:t>le, nous pouvons savoir vers qu</w:t>
+      </w:r>
+      <w:r>
+        <w:t xml:space="preserve">elle arrête se dirige le joueur. Ainsi en trouvant le centre du triangle, et en interpolant la position </w:t>
       </w:r>
       <w:r>
         <w:t>du joueur</w:t>
@@ -12163,10 +12380,10 @@
                     <pic:cNvPicPr/>
                   </pic:nvPicPr>
                   <pic:blipFill>
-                    <a:blip r:embed="rId29">
+                    <a:blip r:embed="rId28" cstate="print">
                       <a:extLst>
                         <a:ext uri="{28A0092B-C50C-407E-A947-70E740481C1C}">
-                          <a14:useLocalDpi xmlns:a14="http://schemas.microsoft.com/office/drawing/2010/main" val="0"/>
+                          <a14:useLocalDpi xmlns:a14="http://schemas.microsoft.com/office/drawing/2010/main" xmlns:wps="http://schemas.microsoft.com/office/word/2010/wordprocessingShape" xmlns:wpi="http://schemas.microsoft.com/office/word/2010/wordprocessingInk" xmlns:wpg="http://schemas.microsoft.com/office/word/2010/wordprocessingGroup" xmlns:w15="http://schemas.microsoft.com/office/word/2012/wordml" xmlns:w14="http://schemas.microsoft.com/office/word/2010/wordml" xmlns:w="http://schemas.openxmlformats.org/wordprocessingml/2006/main" xmlns:w10="urn:schemas-microsoft-com:office:word" xmlns:wp14="http://schemas.microsoft.com/office/word/2010/wordprocessingDrawing" xmlns:v="urn:schemas-microsoft-com:vml" xmlns:o="urn:schemas-microsoft-com:office:office" xmlns:mc="http://schemas.openxmlformats.org/markup-compatibility/2006" xmlns:wpc="http://schemas.microsoft.com/office/word/2010/wordprocessingCanvas" xmlns="" val="0"/>
                         </a:ext>
                       </a:extLst>
                     </a:blip>
@@ -12204,7 +12421,28 @@
         </w:numPr>
       </w:pPr>
       <w:r>
-        <w:t xml:space="preserve">Les limites de chargements, déchargement sont des bandes dans lequel les deux zones sont chargés lorsque l’on sort </w:t>
+        <w:t xml:space="preserve">Les limites de </w:t>
+      </w:r>
+      <w:r>
+        <w:t>chargements, déchargement sont des bandes dans le</w:t>
+      </w:r>
+      <w:r>
+        <w:t>s</w:t>
+      </w:r>
+      <w:r>
+        <w:t>quel</w:t>
+      </w:r>
+      <w:r>
+        <w:t>les</w:t>
+      </w:r>
+      <w:r>
+        <w:t xml:space="preserve"> les deux zones sont chargé</w:t>
+      </w:r>
+      <w:r>
+        <w:t>e</w:t>
+      </w:r>
+      <w:r>
+        <w:t xml:space="preserve">s lorsque l’on sort </w:t>
       </w:r>
     </w:p>
     <w:p>
@@ -12224,7 +12462,19 @@
       </w:r>
       <w:proofErr w:type="spellEnd"/>
       <w:r>
-        <w:t xml:space="preserve"> n’est chargé car pratiquement équidistante de chaque zone.</w:t>
+        <w:t xml:space="preserve"> n’est chargé</w:t>
+      </w:r>
+      <w:r>
+        <w:t>e</w:t>
+      </w:r>
+      <w:r>
+        <w:t xml:space="preserve"> car pratiquement équidistante</w:t>
+      </w:r>
+      <w:r>
+        <w:t>s</w:t>
+      </w:r>
+      <w:r>
+        <w:t xml:space="preserve"> de chaque zone.</w:t>
       </w:r>
     </w:p>
     <w:p>
@@ -12232,40 +12482,51 @@
         <w:ind w:left="360" w:firstLine="348"/>
       </w:pPr>
       <w:r>
-        <w:t xml:space="preserve">Pour terminer, une des derniers grosses optimisation que nous pouvons apporter </w:t>
+        <w:t xml:space="preserve">Pour terminer, </w:t>
+      </w:r>
+      <w:r>
+        <w:t>une des dernière</w:t>
+      </w:r>
+      <w:r>
+        <w:t>s grosses optimisation</w:t>
+      </w:r>
+      <w:r>
+        <w:t>s</w:t>
+      </w:r>
+      <w:r>
+        <w:t xml:space="preserve"> que nous pouvons apporter </w:t>
+      </w:r>
+      <w:r>
+        <w:t>à</w:t>
+      </w:r>
+      <w:r>
+        <w:t xml:space="preserve"> </w:t>
       </w:r>
       <w:proofErr w:type="spellStart"/>
-      <w:proofErr w:type="gramStart"/>
-      <w:r>
-        <w:t>a</w:t>
+      <w:r>
+        <w:t>OpengGL</w:t>
       </w:r>
       <w:proofErr w:type="spellEnd"/>
-      <w:proofErr w:type="gramEnd"/>
-      <w:r>
-        <w:t xml:space="preserve"> </w:t>
+      <w:r>
+        <w:t xml:space="preserve"> est </w:t>
       </w:r>
       <w:proofErr w:type="spellStart"/>
       <w:r>
-        <w:t>OpengGL</w:t>
+        <w:t>instancing</w:t>
       </w:r>
       <w:proofErr w:type="spellEnd"/>
       <w:r>
-        <w:t xml:space="preserve"> est </w:t>
+        <w:t>. Cette technique</w:t>
+      </w:r>
+      <w:r>
+        <w:t xml:space="preserve"> permet de réutiliser le « </w:t>
       </w:r>
       <w:proofErr w:type="spellStart"/>
       <w:r>
-        <w:t>instancing</w:t>
+        <w:t>Mesh</w:t>
       </w:r>
       <w:proofErr w:type="spellEnd"/>
       <w:r>
-        <w:t>. Cette technique permet de réutiliser le « </w:t>
-      </w:r>
-      <w:proofErr w:type="spellStart"/>
-      <w:r>
-        <w:t>Mesh</w:t>
-      </w:r>
-      <w:proofErr w:type="spellEnd"/>
-      <w:r>
         <w:t> » (la structure d’un objet</w:t>
       </w:r>
       <w:r>
@@ -12274,18 +12535,23 @@
     </w:p>
     <w:p>
       <w:pPr>
-        <w:ind w:firstLine="360"/>
-      </w:pPr>
+        <w:spacing w:line="300" w:lineRule="auto"/>
+        <w:jc w:val="left"/>
+      </w:pPr>
+      <w:r>
+        <w:br w:type="page"/>
+      </w:r>
     </w:p>
     <w:p>
       <w:pPr>
         <w:pStyle w:val="Titre2"/>
       </w:pPr>
-      <w:bookmarkStart w:id="31" w:name="_Toc444252122"/>
-      <w:r>
+      <w:bookmarkStart w:id="32" w:name="_Toc444276325"/>
+      <w:r>
+        <w:lastRenderedPageBreak/>
         <w:t>Calibrage / Adaptation au joueur</w:t>
       </w:r>
-      <w:bookmarkEnd w:id="31"/>
+      <w:bookmarkEnd w:id="32"/>
     </w:p>
     <w:p/>
     <w:p>
@@ -12296,11 +12562,11 @@
           <w:numId w:val="31"/>
         </w:numPr>
       </w:pPr>
-      <w:bookmarkStart w:id="32" w:name="_Toc444252123"/>
+      <w:bookmarkStart w:id="33" w:name="_Toc444276326"/>
       <w:r>
         <w:t>Gestion de la pression</w:t>
       </w:r>
-      <w:bookmarkEnd w:id="32"/>
+      <w:bookmarkEnd w:id="33"/>
     </w:p>
     <w:p/>
     <w:p>
@@ -12386,11 +12652,7 @@
         <w:t>s</w:t>
       </w:r>
       <w:r>
-        <w:t xml:space="preserve"> </w:t>
-      </w:r>
-      <w:r>
-        <w:lastRenderedPageBreak/>
-        <w:t>du</w:t>
+        <w:t xml:space="preserve"> du</w:t>
       </w:r>
       <w:r>
         <w:t>es</w:t>
@@ -12450,7 +12712,7 @@
           <w:lang w:eastAsia="fr-FR"/>
         </w:rPr>
         <w:drawing>
-          <wp:anchor distT="0" distB="0" distL="114300" distR="114300" simplePos="0" relativeHeight="251675648" behindDoc="0" locked="0" layoutInCell="1" allowOverlap="1" wp14:anchorId="3B7C5787" wp14:editId="2C36A8FD">
+          <wp:anchor distT="0" distB="0" distL="114300" distR="114300" simplePos="0" relativeHeight="251675648" behindDoc="0" locked="0" layoutInCell="1" allowOverlap="1">
             <wp:simplePos x="0" y="0"/>
             <wp:positionH relativeFrom="column">
               <wp:posOffset>2601595</wp:posOffset>
@@ -12473,7 +12735,7 @@
                     </pic:cNvPicPr>
                   </pic:nvPicPr>
                   <pic:blipFill>
-                    <a:blip r:embed="rId30" cstate="print"/>
+                    <a:blip r:embed="rId29" cstate="print"/>
                     <a:srcRect/>
                     <a:stretch>
                       <a:fillRect/>
@@ -12520,7 +12782,13 @@
         </w:rPr>
       </w:pPr>
       <w:r>
-        <w:t xml:space="preserve">Selon les études faite par </w:t>
+        <w:t>Selon les études faite</w:t>
+      </w:r>
+      <w:r>
+        <w:t>s</w:t>
+      </w:r>
+      <w:r>
+        <w:t xml:space="preserve"> par </w:t>
       </w:r>
       <w:r>
         <w:t>Jean Bourgeois</w:t>
@@ -12558,7 +12826,7 @@
       <w:tblPr>
         <w:tblStyle w:val="Grilledutableau"/>
         <w:tblW w:w="0" w:type="auto"/>
-        <w:tblLook w:val="04A0" w:firstRow="1" w:lastRow="0" w:firstColumn="1" w:lastColumn="0" w:noHBand="0" w:noVBand="1"/>
+        <w:tblLook w:val="04A0"/>
       </w:tblPr>
       <w:tblGrid>
         <w:gridCol w:w="9211"/>
@@ -12706,7 +12974,8 @@
       <w:tblPr>
         <w:tblStyle w:val="Tramemoyenne21"/>
         <w:tblW w:w="5605" w:type="dxa"/>
-        <w:tblLook w:val="04A0" w:firstRow="1" w:lastRow="0" w:firstColumn="1" w:lastColumn="0" w:noHBand="0" w:noVBand="1"/>
+        <w:jc w:val="center"/>
+        <w:tblLook w:val="04A0"/>
       </w:tblPr>
       <w:tblGrid>
         <w:gridCol w:w="1576"/>
@@ -12716,12 +12985,13 @@
       </w:tblGrid>
       <w:tr>
         <w:trPr>
-          <w:cnfStyle w:val="100000000000" w:firstRow="1" w:lastRow="0" w:firstColumn="0" w:lastColumn="0" w:oddVBand="0" w:evenVBand="0" w:oddHBand="0" w:evenHBand="0" w:firstRowFirstColumn="0" w:firstRowLastColumn="0" w:lastRowFirstColumn="0" w:lastRowLastColumn="0"/>
+          <w:cnfStyle w:val="100000000000"/>
           <w:trHeight w:val="302"/>
+          <w:jc w:val="center"/>
         </w:trPr>
         <w:tc>
           <w:tcPr>
-            <w:cnfStyle w:val="001000000100" w:firstRow="0" w:lastRow="0" w:firstColumn="1" w:lastColumn="0" w:oddVBand="0" w:evenVBand="0" w:oddHBand="0" w:evenHBand="0" w:firstRowFirstColumn="1" w:firstRowLastColumn="0" w:lastRowFirstColumn="0" w:lastRowLastColumn="0"/>
+            <w:cnfStyle w:val="001000000100"/>
             <w:tcW w:w="1576" w:type="dxa"/>
             <w:hideMark/>
           </w:tcPr>
@@ -12741,7 +13011,7 @@
             <w:pPr>
               <w:spacing w:after="160"/>
               <w:ind w:firstLine="426"/>
-              <w:cnfStyle w:val="100000000000" w:firstRow="1" w:lastRow="0" w:firstColumn="0" w:lastColumn="0" w:oddVBand="0" w:evenVBand="0" w:oddHBand="0" w:evenHBand="0" w:firstRowFirstColumn="0" w:firstRowLastColumn="0" w:lastRowFirstColumn="0" w:lastRowLastColumn="0"/>
+              <w:cnfStyle w:val="100000000000"/>
             </w:pPr>
             <w:r>
               <w:t xml:space="preserve">a </w:t>
@@ -12757,7 +13027,7 @@
             <w:pPr>
               <w:spacing w:after="160"/>
               <w:ind w:firstLine="426"/>
-              <w:cnfStyle w:val="100000000000" w:firstRow="1" w:lastRow="0" w:firstColumn="0" w:lastColumn="0" w:oddVBand="0" w:evenVBand="0" w:oddHBand="0" w:evenHBand="0" w:firstRowFirstColumn="0" w:firstRowLastColumn="0" w:lastRowFirstColumn="0" w:lastRowLastColumn="0"/>
+              <w:cnfStyle w:val="100000000000"/>
             </w:pPr>
             <w:r>
               <w:t xml:space="preserve">b </w:t>
@@ -12773,7 +13043,7 @@
             <w:pPr>
               <w:spacing w:after="160"/>
               <w:ind w:firstLine="426"/>
-              <w:cnfStyle w:val="100000000000" w:firstRow="1" w:lastRow="0" w:firstColumn="0" w:lastColumn="0" w:oddVBand="0" w:evenVBand="0" w:oddHBand="0" w:evenHBand="0" w:firstRowFirstColumn="0" w:firstRowLastColumn="0" w:lastRowFirstColumn="0" w:lastRowLastColumn="0"/>
+              <w:cnfStyle w:val="100000000000"/>
             </w:pPr>
             <w:r>
               <w:t xml:space="preserve">c </w:t>
@@ -12783,12 +13053,13 @@
       </w:tr>
       <w:tr>
         <w:trPr>
-          <w:cnfStyle w:val="000000100000" w:firstRow="0" w:lastRow="0" w:firstColumn="0" w:lastColumn="0" w:oddVBand="0" w:evenVBand="0" w:oddHBand="1" w:evenHBand="0" w:firstRowFirstColumn="0" w:firstRowLastColumn="0" w:lastRowFirstColumn="0" w:lastRowLastColumn="0"/>
+          <w:cnfStyle w:val="000000100000"/>
           <w:trHeight w:val="302"/>
+          <w:jc w:val="center"/>
         </w:trPr>
         <w:tc>
           <w:tcPr>
-            <w:cnfStyle w:val="001000000000" w:firstRow="0" w:lastRow="0" w:firstColumn="1" w:lastColumn="0" w:oddVBand="0" w:evenVBand="0" w:oddHBand="0" w:evenHBand="0" w:firstRowFirstColumn="0" w:firstRowLastColumn="0" w:lastRowFirstColumn="0" w:lastRowLastColumn="0"/>
+            <w:cnfStyle w:val="001000000000"/>
             <w:tcW w:w="1576" w:type="dxa"/>
             <w:hideMark/>
           </w:tcPr>
@@ -12814,7 +13085,7 @@
             <w:pPr>
               <w:spacing w:after="160"/>
               <w:ind w:firstLine="426"/>
-              <w:cnfStyle w:val="000000100000" w:firstRow="0" w:lastRow="0" w:firstColumn="0" w:lastColumn="0" w:oddVBand="0" w:evenVBand="0" w:oddHBand="1" w:evenHBand="0" w:firstRowFirstColumn="0" w:firstRowLastColumn="0" w:lastRowFirstColumn="0" w:lastRowLastColumn="0"/>
+              <w:cnfStyle w:val="000000100000"/>
             </w:pPr>
             <w:r>
               <w:rPr>
@@ -12837,7 +13108,7 @@
             <w:pPr>
               <w:spacing w:after="160"/>
               <w:ind w:firstLine="426"/>
-              <w:cnfStyle w:val="000000100000" w:firstRow="0" w:lastRow="0" w:firstColumn="0" w:lastColumn="0" w:oddVBand="0" w:evenVBand="0" w:oddHBand="1" w:evenHBand="0" w:firstRowFirstColumn="0" w:firstRowLastColumn="0" w:lastRowFirstColumn="0" w:lastRowLastColumn="0"/>
+              <w:cnfStyle w:val="000000100000"/>
             </w:pPr>
             <w:r>
               <w:rPr>
@@ -12860,7 +13131,7 @@
             <w:pPr>
               <w:spacing w:after="160"/>
               <w:ind w:firstLine="426"/>
-              <w:cnfStyle w:val="000000100000" w:firstRow="0" w:lastRow="0" w:firstColumn="0" w:lastColumn="0" w:oddVBand="0" w:evenVBand="0" w:oddHBand="1" w:evenHBand="0" w:firstRowFirstColumn="0" w:firstRowLastColumn="0" w:lastRowFirstColumn="0" w:lastRowLastColumn="0"/>
+              <w:cnfStyle w:val="000000100000"/>
             </w:pPr>
             <w:r>
               <w:rPr>
@@ -12878,10 +13149,11 @@
       <w:tr>
         <w:trPr>
           <w:trHeight w:val="302"/>
+          <w:jc w:val="center"/>
         </w:trPr>
         <w:tc>
           <w:tcPr>
-            <w:cnfStyle w:val="001000000000" w:firstRow="0" w:lastRow="0" w:firstColumn="1" w:lastColumn="0" w:oddVBand="0" w:evenVBand="0" w:oddHBand="0" w:evenHBand="0" w:firstRowFirstColumn="0" w:firstRowLastColumn="0" w:lastRowFirstColumn="0" w:lastRowLastColumn="0"/>
+            <w:cnfStyle w:val="001000000000"/>
             <w:tcW w:w="1576" w:type="dxa"/>
             <w:hideMark/>
           </w:tcPr>
@@ -12907,7 +13179,7 @@
             <w:pPr>
               <w:spacing w:after="160"/>
               <w:ind w:firstLine="426"/>
-              <w:cnfStyle w:val="000000000000" w:firstRow="0" w:lastRow="0" w:firstColumn="0" w:lastColumn="0" w:oddVBand="0" w:evenVBand="0" w:oddHBand="0" w:evenHBand="0" w:firstRowFirstColumn="0" w:firstRowLastColumn="0" w:lastRowFirstColumn="0" w:lastRowLastColumn="0"/>
+              <w:cnfStyle w:val="000000000000"/>
             </w:pPr>
             <w:r>
               <w:rPr>
@@ -12930,7 +13202,7 @@
             <w:pPr>
               <w:spacing w:after="160"/>
               <w:ind w:firstLine="426"/>
-              <w:cnfStyle w:val="000000000000" w:firstRow="0" w:lastRow="0" w:firstColumn="0" w:lastColumn="0" w:oddVBand="0" w:evenVBand="0" w:oddHBand="0" w:evenHBand="0" w:firstRowFirstColumn="0" w:firstRowLastColumn="0" w:lastRowFirstColumn="0" w:lastRowLastColumn="0"/>
+              <w:cnfStyle w:val="000000000000"/>
             </w:pPr>
             <w:r>
               <w:t>-</w:t>
@@ -12956,7 +13228,7 @@
             <w:pPr>
               <w:spacing w:after="160"/>
               <w:ind w:firstLine="426"/>
-              <w:cnfStyle w:val="000000000000" w:firstRow="0" w:lastRow="0" w:firstColumn="0" w:lastColumn="0" w:oddVBand="0" w:evenVBand="0" w:oddHBand="0" w:evenHBand="0" w:firstRowFirstColumn="0" w:firstRowLastColumn="0" w:lastRowFirstColumn="0" w:lastRowLastColumn="0"/>
+              <w:cnfStyle w:val="000000000000"/>
             </w:pPr>
             <w:r>
               <w:rPr>
@@ -13000,7 +13272,6 @@
         <w:t xml:space="preserve"> </w:t>
       </w:r>
       <w:r>
-        <w:lastRenderedPageBreak/>
         <w:t>Cependant les calcul</w:t>
       </w:r>
       <w:r>
@@ -13038,7 +13309,10 @@
         <w:t>l'</w:t>
       </w:r>
       <w:r>
-        <w:t xml:space="preserve">action et nous la stockons </w:t>
+        <w:t>action et nous le</w:t>
+      </w:r>
+      <w:r>
+        <w:t xml:space="preserve"> stockons </w:t>
       </w:r>
       <w:r>
         <w:t xml:space="preserve">en mémoire </w:t>
@@ -13066,7 +13340,7 @@
         <w:tblStyle w:val="Grilledutableau"/>
         <w:tblW w:w="0" w:type="auto"/>
         <w:tblInd w:w="2376" w:type="dxa"/>
-        <w:tblLook w:val="04A0" w:firstRow="1" w:lastRow="0" w:firstColumn="1" w:lastColumn="0" w:noHBand="0" w:noVBand="1"/>
+        <w:tblLook w:val="04A0"/>
       </w:tblPr>
       <w:tblGrid>
         <w:gridCol w:w="4111"/>
@@ -13101,7 +13375,7 @@
                   <m:num>
                     <m:rad>
                       <m:radPr>
-                        <m:degHide m:val="1"/>
+                        <m:degHide m:val="on"/>
                         <m:ctrlPr>
                           <w:rPr>
                             <w:rFonts w:ascii="Cambria Math" w:hAnsi="Cambria Math"/>
@@ -13193,7 +13467,7 @@
                   <m:den>
                     <m:rad>
                       <m:radPr>
-                        <m:degHide m:val="1"/>
+                        <m:degHide m:val="on"/>
                         <m:ctrlPr>
                           <w:rPr>
                             <w:rFonts w:ascii="Cambria Math" w:hAnsi="Cambria Math"/>
@@ -13265,7 +13539,7 @@
         <w:tblStyle w:val="Grilledutableau"/>
         <w:tblW w:w="0" w:type="auto"/>
         <w:tblInd w:w="1526" w:type="dxa"/>
-        <w:tblLook w:val="04A0" w:firstRow="1" w:lastRow="0" w:firstColumn="1" w:lastColumn="0" w:noHBand="0" w:noVBand="1"/>
+        <w:tblLook w:val="04A0"/>
       </w:tblPr>
       <w:tblGrid>
         <w:gridCol w:w="6475"/>
@@ -13414,18 +13688,18 @@
       <w:pPr>
         <w:ind w:firstLine="426"/>
       </w:pPr>
-      <w:r>
-        <w:br/>
-      </w:r>
-      <w:r>
-        <w:br/>
-      </w:r>
     </w:p>
     <w:p>
       <w:pPr>
         <w:ind w:firstLine="426"/>
       </w:pPr>
-      <w:r>
+    </w:p>
+    <w:p>
+      <w:pPr>
+        <w:ind w:firstLine="426"/>
+      </w:pPr>
+      <w:r>
+        <w:lastRenderedPageBreak/>
         <w:t>Enfin nous pouvons fixer la prédiction de temps de réaction suivante</w:t>
       </w:r>
       <w:r>
@@ -13451,7 +13725,7 @@
         <w:tblStyle w:val="Grilledutableau"/>
         <w:tblW w:w="0" w:type="auto"/>
         <w:tblInd w:w="2943" w:type="dxa"/>
-        <w:tblLook w:val="04A0" w:firstRow="1" w:lastRow="0" w:firstColumn="1" w:lastColumn="0" w:noHBand="0" w:noVBand="1"/>
+        <w:tblLook w:val="04A0"/>
       </w:tblPr>
       <w:tblGrid>
         <w:gridCol w:w="3261"/>
@@ -13514,16 +13788,9 @@
     </w:tbl>
     <w:p>
       <w:pPr>
-        <w:ind w:firstLine="426"/>
-      </w:pPr>
-    </w:p>
-    <w:p>
-      <w:pPr>
-        <w:ind w:firstLine="426"/>
-      </w:pPr>
-    </w:p>
-    <w:p>
-      <w:pPr>
+        <w:tabs>
+          <w:tab w:val="left" w:pos="3333"/>
+        </w:tabs>
         <w:ind w:firstLine="426"/>
       </w:pPr>
     </w:p>
@@ -13535,7 +13802,7 @@
           <w:szCs w:val="21"/>
         </w:rPr>
       </w:pPr>
-      <w:bookmarkStart w:id="33" w:name="_Toc444252124"/>
+      <w:bookmarkStart w:id="34" w:name="_Toc444276327"/>
       <w:r>
         <w:t>Etud</w:t>
       </w:r>
@@ -13545,29 +13812,63 @@
       <w:r>
         <w:t xml:space="preserve"> de l'individu</w:t>
       </w:r>
-      <w:bookmarkEnd w:id="33"/>
-    </w:p>
-    <w:p>
-      <w:pPr>
-        <w:ind w:firstLine="426"/>
-      </w:pPr>
+      <w:bookmarkEnd w:id="34"/>
+    </w:p>
+    <w:p/>
+    <w:p>
+      <w:r>
+        <w:t>Nous avons pu voir tout au long du chapitre deux comment nous envisagions un univers dynamique et évolutif en fonction des flux sonores. Cependant nous avons également pu voir dans le premier chapitre que les émotions ressenties au travers de ce flux sonore, étaient très subjectives. Ainsi nous devons être en capacité de mesurer l'intensité des différentes émotions. Pour cela nous proposons plusieurs manières de procéder afin d’obtenir des informations rétroactives durant l’expérience : explicite et implicite.</w:t>
+      </w:r>
     </w:p>
     <w:p>
       <w:pPr>
         <w:pStyle w:val="Titre4"/>
         <w:numPr>
           <w:ilvl w:val="0"/>
-          <w:numId w:val="33"/>
+          <w:numId w:val="35"/>
         </w:numPr>
       </w:pPr>
       <w:r>
-        <w:t>Etud</w:t>
-      </w:r>
-      <w:r>
-        <w:t>e</w:t>
-      </w:r>
-      <w:r>
-        <w:t xml:space="preserve"> implicite</w:t>
+        <w:t xml:space="preserve">Etude explicite </w:t>
+      </w:r>
+    </w:p>
+    <w:p>
+      <w:r>
+        <w:t>Parmi les études explicitées, nous avons pensé à mettre en place deux outils.</w:t>
+      </w:r>
+    </w:p>
+    <w:p>
+      <w:r>
+        <w:t xml:space="preserve">Dans un premier temps, l'idée serait de mettre en place un test sur la psychologie de l'utilisateur avant même que l’expérience ne commence. Avec un test tel que le "Myers Briggs type </w:t>
+      </w:r>
+      <w:proofErr w:type="spellStart"/>
+      <w:r>
+        <w:t>indicator</w:t>
+      </w:r>
+      <w:proofErr w:type="spellEnd"/>
+      <w:r>
+        <w:t>" (ou MBTI), qui est le plus utilisé au monde, cela permettrait de catégoriser les utilisateurs. Ainsi en recoupant les informations recueillent sur une personne appartenant à une "</w:t>
+      </w:r>
+      <w:proofErr w:type="spellStart"/>
+      <w:r>
+        <w:t>cast</w:t>
+      </w:r>
+      <w:proofErr w:type="spellEnd"/>
+      <w:r>
+        <w:t xml:space="preserve"> X", nous serions en mesure d'avoir des indicateurs déjà prédéfinie, conceptualisant ainsi une source d'information de base pour un nouvel utilisateur appartenant à cette même "</w:t>
+      </w:r>
+      <w:proofErr w:type="spellStart"/>
+      <w:r>
+        <w:t>cast</w:t>
+      </w:r>
+      <w:proofErr w:type="spellEnd"/>
+      <w:r>
+        <w:t xml:space="preserve"> X". Bien entendu, cette base ne serait qu'un moyen de prédéfinir les options de configuration par défaut avant de pouvoir les adapter à l'utilisateur.</w:t>
+      </w:r>
+    </w:p>
+    <w:p>
+      <w:r>
+        <w:t>Dans un second temps, en partant d'une config par défaut, nous pourrions questionner l'utilisateur, au moyen d'une pop-up par exemple, sur son ressenti pendant l’expérience. Ainsi nous aurions à coup sûr une correction de l'estimation correcte. Cependant, cette seconde méthode est à utilisé avec délicatesse et parcimonie car elle a pour effet de couper l'utilisateur de l’expérience qu'il vit. Ainsi cela peut empêcher la pleine immersion de l'utilisateur.</w:t>
       </w:r>
     </w:p>
     <w:p>
@@ -13575,7 +13876,85 @@
         <w:pStyle w:val="Titre4"/>
       </w:pPr>
       <w:r>
-        <w:t>Etude explicite</w:t>
+        <w:lastRenderedPageBreak/>
+        <w:t>Etude implicite</w:t>
+      </w:r>
+    </w:p>
+    <w:p>
+      <w:r>
+        <w:t>Enfin nous pouvons envisager une étude implicite, basé sur la compréhension des réactions comportementales de l'utilisateur vis-à-vis du monde dans lequel il se trouve. Cette méthode permettrait d'obtenir des informations plus flou que celles que nous pourrions obtenir par une méthode dite explicite. Cependant elle a le net avantage d'être totalement invisible pour l'utilisateur. Nous n'avons donc aucun risque de perte d'immersion.</w:t>
+      </w:r>
+    </w:p>
+    <w:p>
+      <w:r>
+        <w:rPr>
+          <w:noProof/>
+          <w:lang w:eastAsia="fr-FR"/>
+        </w:rPr>
+        <w:drawing>
+          <wp:anchor distT="0" distB="0" distL="114300" distR="114300" simplePos="0" relativeHeight="251682816" behindDoc="0" locked="0" layoutInCell="1" allowOverlap="1">
+            <wp:simplePos x="0" y="0"/>
+            <wp:positionH relativeFrom="column">
+              <wp:posOffset>2068830</wp:posOffset>
+            </wp:positionH>
+            <wp:positionV relativeFrom="paragraph">
+              <wp:posOffset>1205230</wp:posOffset>
+            </wp:positionV>
+            <wp:extent cx="3683635" cy="5511165"/>
+            <wp:effectExtent l="19050" t="0" r="0" b="0"/>
+            <wp:wrapSquare wrapText="bothSides"/>
+            <wp:docPr id="16" name="Image 9" descr="C:\Users\User\Documents\GitHub\Memoire\Source\Image\desert-foret.jpg"/>
+            <wp:cNvGraphicFramePr>
+              <a:graphicFrameLocks xmlns:a="http://schemas.openxmlformats.org/drawingml/2006/main" noChangeAspect="1"/>
+            </wp:cNvGraphicFramePr>
+            <a:graphic xmlns:a="http://schemas.openxmlformats.org/drawingml/2006/main">
+              <a:graphicData uri="http://schemas.openxmlformats.org/drawingml/2006/picture">
+                <pic:pic xmlns:pic="http://schemas.openxmlformats.org/drawingml/2006/picture">
+                  <pic:nvPicPr>
+                    <pic:cNvPr id="0" name="Picture 9" descr="C:\Users\User\Documents\GitHub\Memoire\Source\Image\desert-foret.jpg"/>
+                    <pic:cNvPicPr>
+                      <a:picLocks noChangeAspect="1" noChangeArrowheads="1"/>
+                    </pic:cNvPicPr>
+                  </pic:nvPicPr>
+                  <pic:blipFill>
+                    <a:blip r:embed="rId30" cstate="print"/>
+                    <a:srcRect/>
+                    <a:stretch>
+                      <a:fillRect/>
+                    </a:stretch>
+                  </pic:blipFill>
+                  <pic:spPr bwMode="auto">
+                    <a:xfrm>
+                      <a:off x="0" y="0"/>
+                      <a:ext cx="3683635" cy="5511165"/>
+                    </a:xfrm>
+                    <a:prstGeom prst="rect">
+                      <a:avLst/>
+                    </a:prstGeom>
+                    <a:ln>
+                      <a:noFill/>
+                    </a:ln>
+                    <a:effectLst>
+                      <a:softEdge rad="112500"/>
+                    </a:effectLst>
+                  </pic:spPr>
+                </pic:pic>
+              </a:graphicData>
+            </a:graphic>
+          </wp:anchor>
+        </w:drawing>
+      </w:r>
+      <w:r>
+        <w:t>Comme exemple d'implémentation nous pourrions imaginer l'utilisateur écoutant une musique avec autour de lui un certain nombre d’environnements différent se générant tout autour de lui. Nous pouvons enregistrer que selon le thème de la musique courante, l'utilisateur s'est dirigé plus vers tel ou tel env</w:t>
+      </w:r>
+      <w:r>
+        <w:t>ironnement, plutôt qu'un autre.</w:t>
+      </w:r>
+    </w:p>
+    <w:p/>
+    <w:p>
+      <w:r>
+        <w:t>Exemple : faire demi-tour et retourné dans le désert aride ou bien avancé dans une forêt humide.</w:t>
       </w:r>
     </w:p>
     <w:p>
@@ -13585,50 +13964,212 @@
           <w:ilvl w:val="0"/>
           <w:numId w:val="0"/>
         </w:numPr>
-        <w:ind w:left="720"/>
-      </w:pPr>
+        <w:ind w:left="360"/>
+      </w:pPr>
+      <w:r>
+        <w:rPr>
+          <w:noProof/>
+        </w:rPr>
+        <w:pict>
+          <v:shape id="_x0000_s1065" type="#_x0000_t202" style="position:absolute;left:0;text-align:left;margin-left:162.9pt;margin-top:298.75pt;width:290.05pt;height:17.2pt;z-index:251684864" stroked="f">
+            <v:textbox style="mso-fit-shape-to-text:t" inset="0,0,0,0">
+              <w:txbxContent>
+                <w:p>
+                  <w:pPr>
+                    <w:pStyle w:val="Lgende"/>
+                    <w:rPr>
+                      <w:noProof/>
+                      <w:sz w:val="24"/>
+                      <w:szCs w:val="21"/>
+                    </w:rPr>
+                  </w:pPr>
+                  <w:r>
+                    <w:t xml:space="preserve">Figure </w:t>
+                  </w:r>
+                  <w:fldSimple w:instr=" SEQ Figure \* ARABIC ">
+                    <w:r>
+                      <w:rPr>
+                        <w:noProof/>
+                      </w:rPr>
+                      <w:t>5</w:t>
+                    </w:r>
+                  </w:fldSimple>
+                  <w:r>
+                    <w:t xml:space="preserve"> Photo représentant un exemple de visualisation</w:t>
+                  </w:r>
+                </w:p>
+              </w:txbxContent>
+            </v:textbox>
+            <w10:wrap type="square"/>
+          </v:shape>
+        </w:pict>
+      </w:r>
       <w:r>
         <w:br w:type="page"/>
       </w:r>
-      <w:bookmarkStart w:id="34" w:name="_Toc444252125"/>
+      <w:bookmarkStart w:id="35" w:name="_Toc444276328"/>
       <w:r>
         <w:lastRenderedPageBreak/>
         <w:t>Conclusion</w:t>
       </w:r>
-      <w:bookmarkEnd w:id="34"/>
-    </w:p>
+      <w:bookmarkEnd w:id="35"/>
+    </w:p>
+    <w:p/>
     <w:p>
       <w:pPr>
         <w:ind w:firstLine="708"/>
       </w:pPr>
+      <w:r>
+        <w:t xml:space="preserve">L’intérêt de ce mémoire était, pour nous, de faire un premier pas dans ce qui s'apparente à importer l’émotion d'un utilisateur au sein d'un univers virtuel. Pour cela nous avions décidé de capter les émotions </w:t>
+      </w:r>
+      <w:r>
+        <w:t xml:space="preserve">à </w:t>
+      </w:r>
+      <w:r>
+        <w:t>véhiculer en fonction d'un flux sonore.</w:t>
+      </w:r>
     </w:p>
     <w:p>
       <w:pPr>
         <w:ind w:firstLine="708"/>
       </w:pPr>
       <w:r>
-        <w:t>L’intérêt de ce mémoire était, pour nous, de faire un premier pas dans ce qui s'apparente à importer l’émotion d'un utilisateur au sein d'un univers virtuel. Pour cela nous avions décidé de capter les émotions de véhiculer en fonction d'un flux sonore.</w:t>
+        <w:t xml:space="preserve">Comme nous avons pu le voir dans le </w:t>
+      </w:r>
+      <w:r>
+        <w:t>chapitre I, la principale difficulté de création d’un environnement réel en fonction d’un flux audio</w:t>
+      </w:r>
+      <w:r>
+        <w:t>,</w:t>
+      </w:r>
+      <w:r>
+        <w:t xml:space="preserve"> est</w:t>
+      </w:r>
+      <w:r>
+        <w:t xml:space="preserve"> dans l’interprétation d’un signal non uniforme et additif. Les fréquences hautes et les fréquences basses n’ont pas la même échelle d’intensité, qui plus est nous ne pouvons pas séparer les instruments de musique et leur instrumental. C’est pourquoi notre solution est de prévoir des outils venant se poser bout à bout et fonctionnant un peu comme des circuits électroniques. </w:t>
       </w:r>
     </w:p>
     <w:p>
       <w:pPr>
         <w:ind w:firstLine="708"/>
       </w:pPr>
+      <w:r>
+        <w:t>Pour ce qui est de la génération, nous pensons avoir proposé suffisamment d’outils pour en extraire des caractéristiques permettant de transcrire l'émotion perçue par l'utilisateur final en un élément graphique. Avec une bibliothèque d’éléments nous pouvons donc construire un environnement réaliste, et avec les outils d’analyse en temps réel</w:t>
+      </w:r>
+      <w:r>
+        <w:rPr>
+          <w:color w:val="FF0000"/>
+        </w:rPr>
+        <w:t>,</w:t>
+      </w:r>
+      <w:r>
+        <w:t xml:space="preserve"> nous pouvons changer son état en fonction du temps. Ce point de départ nous a également amené à trouver des moyens de rétroaction afin de faire évoluer l'univers dans le bon sens selon l'utilisateur.</w:t>
+      </w:r>
     </w:p>
     <w:p>
       <w:pPr>
         <w:ind w:firstLine="708"/>
       </w:pPr>
-      <w:r>
-        <w:t xml:space="preserve">Comme nous avons pu le voir dans le chapitre I, la principale difficulté de création d’un environnement réel en fonction d’un flux audio est dans l’interprétation d’un signal non uniforme et additif. Les fréquences hautes et les fréquences basses n’ont pas la même échelle d’intensité, qui plus est nous ne pouvons pas séparer les instruments de musique et leur instrumental. C’est pourquoi notre solution est de prévoir des outils venant se poser bout à bout et fonctionnant un peu comme des circuits électroniques. </w:t>
-      </w:r>
     </w:p>
     <w:p>
       <w:pPr>
         <w:ind w:firstLine="708"/>
       </w:pPr>
       <w:r>
-        <w:t>Pour ce qui est de la génération, nous pensons avoir proposé suffisamment d’outils pour en extraire des caractéristiques permettant de transcrire l'émotion perçue par l'utilisateur final en un élément graphique. Avec une bibliothèque d’éléments nous pouvons donc construire un environnement réaliste, et avec les outils d’analyse en temps réel nous pouvons changer son état en fonction du temps. Ce point de départ nous a également amené à trouver des moyens de rétroaction afin de faire évoluer l'univers dans le bon sens selon l'utilisateur.</w:t>
+        <w:t xml:space="preserve">Ce mémoire a été l'occasion de comprendre les limites de la retranscription des émotions dans un univers virtuel : graphique et sonore. Un projet comme celui-ci est relativement conséquent du fait de ces possibles </w:t>
+      </w:r>
+      <w:r>
+        <w:t>voie</w:t>
+      </w:r>
+      <w:r>
+        <w:t>s</w:t>
+      </w:r>
+      <w:r>
+        <w:t xml:space="preserve"> d'évolution</w:t>
+      </w:r>
+      <w:r>
+        <w:t xml:space="preserve"> et demande beaucoup de précis</w:t>
+      </w:r>
+      <w:r>
+        <w:t>ion</w:t>
+      </w:r>
+      <w:r>
+        <w:t>s</w:t>
+      </w:r>
+      <w:r>
+        <w:t xml:space="preserve"> </w:t>
+      </w:r>
+      <w:r>
+        <w:t>e</w:t>
+      </w:r>
+      <w:r>
+        <w:t>t p</w:t>
+      </w:r>
+      <w:r>
+        <w:t>eau</w:t>
+      </w:r>
+      <w:r>
+        <w:t>finage</w:t>
+      </w:r>
+      <w:r>
+        <w:t> </w:t>
+      </w:r>
+      <w:r>
+        <w:t xml:space="preserve">pour </w:t>
+      </w:r>
+      <w:r>
+        <w:t>trouver la bonne méthode. Il mettrait du temp</w:t>
+      </w:r>
+      <w:r>
+        <w:t>s à mûrir. Effectivement</w:t>
+      </w:r>
+      <w:r>
+        <w:t>, non seulement</w:t>
+      </w:r>
+      <w:r>
+        <w:t xml:space="preserve"> ce dernier demande un grand nombre d’objet</w:t>
+      </w:r>
+      <w:r>
+        <w:t>s</w:t>
+      </w:r>
+      <w:r>
+        <w:t xml:space="preserve"> graphique</w:t>
+      </w:r>
+      <w:r>
+        <w:t>s,</w:t>
+      </w:r>
+      <w:r>
+        <w:t xml:space="preserve"> mais aussi beaucoup de technique</w:t>
+      </w:r>
+      <w:r>
+        <w:t>s</w:t>
+      </w:r>
+      <w:r>
+        <w:t xml:space="preserve"> de réglage pour coller avec l’esprit que s’en fait l’utilisateur. Cela demande un grand nombre de phase</w:t>
+      </w:r>
+      <w:r>
+        <w:t>s</w:t>
+      </w:r>
+      <w:r>
+        <w:t xml:space="preserve"> de test qui pourront dégager de nouvelles problématique</w:t>
+      </w:r>
+      <w:r>
+        <w:t>s</w:t>
+      </w:r>
+      <w:r>
+        <w:t xml:space="preserve"> mais également de nouvelle</w:t>
+      </w:r>
+      <w:r>
+        <w:t>s</w:t>
+      </w:r>
+      <w:r>
+        <w:t xml:space="preserve"> possibilité</w:t>
+      </w:r>
+      <w:r>
+        <w:t>s</w:t>
+      </w:r>
+      <w:r>
+        <w:t>.</w:t>
       </w:r>
     </w:p>
     <w:p>
@@ -13641,19 +14182,39 @@
         <w:ind w:firstLine="708"/>
       </w:pPr>
       <w:r>
-        <w:t>Ce mémoir</w:t>
-      </w:r>
-      <w:r>
-        <w:t>e</w:t>
-      </w:r>
-      <w:r>
-        <w:t xml:space="preserve"> a été l'occasion de comprendre les limites de la retranscription des émotions dans un univers virtuel : graphique et sonore. Un projet comme celui-ci est relativement conséquent du fait de ces possibles voie d'évolution et demande beaucoup de précision et paraffinage pour trouver la bonne méthode. Il mettrait du temps à mûrir. Effectivement ce dernier demande un grand nombre d’objet graphique mais aussi beaucoup de technique de réglage pour coller avec l’esprit que s’en fait l’utilisateur. Cela demande un </w:t>
-      </w:r>
-      <w:r>
-        <w:t>grand</w:t>
-      </w:r>
-      <w:r>
-        <w:t xml:space="preserve"> nombre de phase de test qui pourront dégager de nouvelles problématique mais également de nouvelle possibilité.</w:t>
+        <w:lastRenderedPageBreak/>
+        <w:t>En effet, depuis quelques années, l'évolution des technologies émergentes dans le domaine de la réalité virtuelle et dans le domaine d</w:t>
+      </w:r>
+      <w:r>
+        <w:t>e la réalité augmentée pourrai</w:t>
+      </w:r>
+      <w:r>
+        <w:t xml:space="preserve">t apporter de nouvelles méthodes d'intégration </w:t>
+      </w:r>
+      <w:r>
+        <w:t>complémentaire</w:t>
+      </w:r>
+      <w:r>
+        <w:t>s</w:t>
+      </w:r>
+      <w:r>
+        <w:t xml:space="preserve"> à notre solution. En outre, nous pourrions imaginer les possibilités de rétroaction qu'offrirai</w:t>
+      </w:r>
+      <w:bookmarkStart w:id="36" w:name="_GoBack"/>
+      <w:bookmarkEnd w:id="36"/>
+      <w:r>
+        <w:t>t</w:t>
+      </w:r>
+      <w:r>
+        <w:t xml:space="preserve"> un oculus rift ou bien un </w:t>
+      </w:r>
+      <w:proofErr w:type="spellStart"/>
+      <w:r>
+        <w:t>myo</w:t>
+      </w:r>
+      <w:proofErr w:type="spellEnd"/>
+      <w:r>
+        <w:t>...</w:t>
       </w:r>
     </w:p>
     <w:p>
@@ -13666,43 +14227,11 @@
         <w:ind w:firstLine="708"/>
       </w:pPr>
       <w:r>
-        <w:t xml:space="preserve">En effet, depuis quelques années, l'évolution des technologies </w:t>
-      </w:r>
-      <w:r>
-        <w:t>émergentes</w:t>
-      </w:r>
-      <w:r>
-        <w:t xml:space="preserve"> dans le domaine de la réalité virtuelle et dans le domaine de la réalité augmentée pourraient apporter de nouvelles méthodes d'intégration complémentaire à notre solution. En outre, nous pourrions imaginer les possibilités de rétroaction qu'offrirait un oculus rift ou bien un </w:t>
-      </w:r>
-      <w:proofErr w:type="spellStart"/>
-      <w:r>
-        <w:t>myo</w:t>
-      </w:r>
-      <w:proofErr w:type="spellEnd"/>
-      <w:r>
-        <w:t>...</w:t>
-      </w:r>
-    </w:p>
-    <w:p>
-      <w:pPr>
-        <w:ind w:firstLine="708"/>
-      </w:pPr>
-    </w:p>
-    <w:p>
-      <w:pPr>
-        <w:ind w:firstLine="708"/>
-      </w:pPr>
-      <w:r>
-        <w:t xml:space="preserve">Ainsi nous pourrions finir par nous demander : </w:t>
-      </w:r>
-      <w:r>
-        <w:t>Quelle limite rencontrée ici, pourrait être repoussée par l'emploi de nouvelles technologies telles que l'oculus rift ?</w:t>
+        <w:t>Ainsi nous pourrions finir par nous demander : Quelle limite rencontrée ici, pourrait être repoussée par l'emploi de nouvelles technologies telles que l'oculus rift ?</w:t>
       </w:r>
       <w:r>
         <w:br w:type="page"/>
       </w:r>
-      <w:bookmarkStart w:id="35" w:name="_GoBack"/>
-      <w:bookmarkEnd w:id="35"/>
     </w:p>
     <w:p/>
     <w:p>
@@ -13713,21 +14242,21 @@
           <w:numId w:val="0"/>
         </w:numPr>
       </w:pPr>
-      <w:bookmarkStart w:id="36" w:name="_Toc444252126"/>
-      <w:commentRangeStart w:id="37"/>
+      <w:bookmarkStart w:id="37" w:name="_Toc444276329"/>
+      <w:commentRangeStart w:id="38"/>
       <w:r>
         <w:t>Lexique</w:t>
       </w:r>
-      <w:commentRangeEnd w:id="37"/>
+      <w:commentRangeEnd w:id="38"/>
       <w:r>
         <w:rPr>
           <w:rStyle w:val="Marquedecommentaire"/>
           <w:rFonts w:asciiTheme="minorHAnsi" w:eastAsiaTheme="minorEastAsia" w:hAnsiTheme="minorHAnsi" w:cstheme="minorBidi"/>
           <w:color w:val="auto"/>
         </w:rPr>
-        <w:commentReference w:id="37"/>
-      </w:r>
-      <w:bookmarkEnd w:id="36"/>
+        <w:commentReference w:id="38"/>
+      </w:r>
+      <w:bookmarkEnd w:id="37"/>
     </w:p>
     <w:p/>
     <w:p>
@@ -14139,15 +14668,7 @@
       </w:r>
       <w:proofErr w:type="spellEnd"/>
       <w:r>
-        <w:t>, L'oreille musicienne : Les chemins de la musique de l'oreille au cerveau, Paris, Gallimard</w:t>
-      </w:r>
-      <w:proofErr w:type="gramStart"/>
-      <w:r>
-        <w:t>,‎</w:t>
-      </w:r>
-      <w:proofErr w:type="gramEnd"/>
-      <w:r>
-        <w:t xml:space="preserve"> 2001</w:t>
+        <w:t>, L'oreille musicienne : Les chemins de la musique de l'oreille au cerveau, Paris, Gallimard,‎ 2001</w:t>
       </w:r>
     </w:p>
     <w:p>
@@ -14195,14 +14716,75 @@
         <w:rPr>
           <w:lang w:val="en-US"/>
         </w:rPr>
-        <w:t xml:space="preserve"> au MIT </w:t>
-      </w:r>
-      <w:proofErr w:type="spellStart"/>
-      <w:r>
+        <w:t xml:space="preserve"> au MIT en 2000 : "Music-Listening Systems"</w:t>
+      </w:r>
+    </w:p>
+    <w:p>
+      <w:pPr>
         <w:rPr>
           <w:lang w:val="en-US"/>
         </w:rPr>
-        <w:t>en</w:t>
+      </w:pPr>
+      <w:r>
+        <w:rPr>
+          <w:lang w:val="en-US"/>
+        </w:rPr>
+        <w:t>Document par Judith C. Brown en 2003 : "Determination of the meter of musical scores by autocorrelation"</w:t>
+      </w:r>
+    </w:p>
+    <w:p>
+      <w:r>
+        <w:t xml:space="preserve">Document par Frédéric Patin en 2003 : "Beat </w:t>
+      </w:r>
+      <w:proofErr w:type="spellStart"/>
+      <w:r>
+        <w:t>Detection</w:t>
+      </w:r>
+      <w:proofErr w:type="spellEnd"/>
+      <w:r>
+        <w:t xml:space="preserve"> </w:t>
+      </w:r>
+      <w:proofErr w:type="spellStart"/>
+      <w:r>
+        <w:t>Algorithms</w:t>
+      </w:r>
+      <w:proofErr w:type="spellEnd"/>
+      <w:r>
+        <w:t>"</w:t>
+      </w:r>
+    </w:p>
+    <w:p>
+      <w:pPr>
+        <w:rPr>
+          <w:lang w:val="en-US"/>
+        </w:rPr>
+      </w:pPr>
+      <w:r>
+        <w:rPr>
+          <w:lang w:val="en-US"/>
+        </w:rPr>
+        <w:t xml:space="preserve">Abstract pour </w:t>
+      </w:r>
+      <w:proofErr w:type="spellStart"/>
+      <w:r>
+        <w:rPr>
+          <w:lang w:val="en-US"/>
+        </w:rPr>
+        <w:t>l'International</w:t>
+      </w:r>
+      <w:proofErr w:type="spellEnd"/>
+      <w:r>
+        <w:rPr>
+          <w:lang w:val="en-US"/>
+        </w:rPr>
+        <w:t xml:space="preserve"> Conference On Music Information Retrieval (ISMIR) par </w:t>
+      </w:r>
+      <w:proofErr w:type="spellStart"/>
+      <w:r>
+        <w:rPr>
+          <w:lang w:val="en-US"/>
+        </w:rPr>
+        <w:t>Masoud</w:t>
       </w:r>
       <w:proofErr w:type="spellEnd"/>
       <w:r>
@@ -14211,123 +14793,6 @@
         </w:rPr>
         <w:t xml:space="preserve"> </w:t>
       </w:r>
-      <w:proofErr w:type="gramStart"/>
-      <w:r>
-        <w:rPr>
-          <w:lang w:val="en-US"/>
-        </w:rPr>
-        <w:t>2000 :</w:t>
-      </w:r>
-      <w:proofErr w:type="gramEnd"/>
-      <w:r>
-        <w:rPr>
-          <w:lang w:val="en-US"/>
-        </w:rPr>
-        <w:t xml:space="preserve"> "Music-Listening Systems"</w:t>
-      </w:r>
-    </w:p>
-    <w:p>
-      <w:pPr>
-        <w:rPr>
-          <w:lang w:val="en-US"/>
-        </w:rPr>
-      </w:pPr>
-      <w:r>
-        <w:rPr>
-          <w:lang w:val="en-US"/>
-        </w:rPr>
-        <w:t xml:space="preserve">Document par Judith C. Brown </w:t>
-      </w:r>
-      <w:proofErr w:type="spellStart"/>
-      <w:r>
-        <w:rPr>
-          <w:lang w:val="en-US"/>
-        </w:rPr>
-        <w:t>en</w:t>
-      </w:r>
-      <w:proofErr w:type="spellEnd"/>
-      <w:r>
-        <w:rPr>
-          <w:lang w:val="en-US"/>
-        </w:rPr>
-        <w:t xml:space="preserve"> </w:t>
-      </w:r>
-      <w:proofErr w:type="gramStart"/>
-      <w:r>
-        <w:rPr>
-          <w:lang w:val="en-US"/>
-        </w:rPr>
-        <w:t>2003 :</w:t>
-      </w:r>
-      <w:proofErr w:type="gramEnd"/>
-      <w:r>
-        <w:rPr>
-          <w:lang w:val="en-US"/>
-        </w:rPr>
-        <w:t xml:space="preserve"> "Determination of the meter of musical scores by autocorrelation"</w:t>
-      </w:r>
-    </w:p>
-    <w:p>
-      <w:r>
-        <w:t xml:space="preserve">Document par Frédéric Patin en 2003 : "Beat </w:t>
-      </w:r>
-      <w:proofErr w:type="spellStart"/>
-      <w:r>
-        <w:t>Detection</w:t>
-      </w:r>
-      <w:proofErr w:type="spellEnd"/>
-      <w:r>
-        <w:t xml:space="preserve"> </w:t>
-      </w:r>
-      <w:proofErr w:type="spellStart"/>
-      <w:r>
-        <w:t>Algorithms</w:t>
-      </w:r>
-      <w:proofErr w:type="spellEnd"/>
-      <w:r>
-        <w:t>"</w:t>
-      </w:r>
-    </w:p>
-    <w:p>
-      <w:pPr>
-        <w:rPr>
-          <w:lang w:val="en-US"/>
-        </w:rPr>
-      </w:pPr>
-      <w:r>
-        <w:rPr>
-          <w:lang w:val="en-US"/>
-        </w:rPr>
-        <w:t xml:space="preserve">Abstract pour </w:t>
-      </w:r>
-      <w:proofErr w:type="spellStart"/>
-      <w:r>
-        <w:rPr>
-          <w:lang w:val="en-US"/>
-        </w:rPr>
-        <w:t>l'International</w:t>
-      </w:r>
-      <w:proofErr w:type="spellEnd"/>
-      <w:r>
-        <w:rPr>
-          <w:lang w:val="en-US"/>
-        </w:rPr>
-        <w:t xml:space="preserve"> Conference On Music Information Retrieval (ISMIR) par </w:t>
-      </w:r>
-      <w:proofErr w:type="spellStart"/>
-      <w:r>
-        <w:rPr>
-          <w:lang w:val="en-US"/>
-        </w:rPr>
-        <w:t>Masoud</w:t>
-      </w:r>
-      <w:proofErr w:type="spellEnd"/>
-      <w:r>
-        <w:rPr>
-          <w:lang w:val="en-US"/>
-        </w:rPr>
-        <w:t xml:space="preserve"> </w:t>
-      </w:r>
       <w:proofErr w:type="spellStart"/>
       <w:r>
         <w:rPr>
@@ -14340,16 +14805,8 @@
         <w:rPr>
           <w:lang w:val="en-US"/>
         </w:rPr>
-        <w:t xml:space="preserve"> and Ahmed H. </w:t>
-      </w:r>
-      <w:proofErr w:type="gramStart"/>
-      <w:r>
-        <w:rPr>
-          <w:lang w:val="en-US"/>
-        </w:rPr>
-        <w:t>Tewfik :</w:t>
-      </w:r>
-      <w:proofErr w:type="gramEnd"/>
+        <w:t xml:space="preserve"> and Ahmed H. Tewfik :</w:t>
+      </w:r>
       <w:r>
         <w:rPr>
           <w:lang w:val="en-US"/>
@@ -14396,62 +14853,28 @@
         <w:rPr>
           <w:lang w:val="en-US"/>
         </w:rPr>
-        <w:t xml:space="preserve"> </w:t>
-      </w:r>
-      <w:proofErr w:type="spellStart"/>
-      <w:r>
+        <w:t xml:space="preserve"> en 2004 : "Extracting the perceptual tempo from music"</w:t>
+      </w:r>
+    </w:p>
+    <w:p>
+      <w:pPr>
         <w:rPr>
           <w:lang w:val="en-US"/>
         </w:rPr>
-        <w:t>en</w:t>
-      </w:r>
-      <w:proofErr w:type="spellEnd"/>
+      </w:pPr>
+      <w:proofErr w:type="spellStart"/>
       <w:r>
         <w:rPr>
           <w:lang w:val="en-US"/>
         </w:rPr>
-        <w:t xml:space="preserve"> </w:t>
-      </w:r>
-      <w:proofErr w:type="gramStart"/>
+        <w:t>Livre</w:t>
+      </w:r>
+      <w:proofErr w:type="spellEnd"/>
       <w:r>
         <w:rPr>
           <w:lang w:val="en-US"/>
         </w:rPr>
-        <w:t>2004 :</w:t>
-      </w:r>
-      <w:proofErr w:type="gramEnd"/>
-      <w:r>
-        <w:rPr>
-          <w:lang w:val="en-US"/>
-        </w:rPr>
-        <w:t xml:space="preserve"> "Extracting the perceptual tempo from music"</w:t>
-      </w:r>
-    </w:p>
-    <w:p>
-      <w:pPr>
-        <w:rPr>
-          <w:lang w:val="en-US"/>
-        </w:rPr>
-      </w:pPr>
-      <w:r>
-        <w:rPr>
-          <w:lang w:val="en-US"/>
-        </w:rPr>
-        <w:t xml:space="preserve">Livre par Wolfgang Hess </w:t>
-      </w:r>
-      <w:proofErr w:type="spellStart"/>
-      <w:r>
-        <w:rPr>
-          <w:lang w:val="en-US"/>
-        </w:rPr>
-        <w:t>en</w:t>
-      </w:r>
-      <w:proofErr w:type="spellEnd"/>
-      <w:r>
-        <w:rPr>
-          <w:lang w:val="en-US"/>
-        </w:rPr>
-        <w:t xml:space="preserve"> 1983 à Springer-</w:t>
+        <w:t xml:space="preserve"> par Wolfgang Hess en 1983 à Springer-</w:t>
       </w:r>
       <w:proofErr w:type="spellStart"/>
       <w:r>
@@ -14465,21 +14888,7 @@
         <w:rPr>
           <w:lang w:val="en-US"/>
         </w:rPr>
-        <w:t xml:space="preserve"> </w:t>
-      </w:r>
-      <w:proofErr w:type="gramStart"/>
-      <w:r>
-        <w:rPr>
-          <w:lang w:val="en-US"/>
-        </w:rPr>
-        <w:t>Berlin :</w:t>
-      </w:r>
-      <w:proofErr w:type="gramEnd"/>
-      <w:r>
-        <w:rPr>
-          <w:lang w:val="en-US"/>
-        </w:rPr>
-        <w:t xml:space="preserve"> "Pitch Determination of Speech Signals : Algorithms and Devices"</w:t>
+        <w:t xml:space="preserve"> Berlin : "Pitch Determination of Speech Signals : Algorithms and Devices"</w:t>
       </w:r>
     </w:p>
     <w:p>
@@ -14586,8 +14995,8 @@
 </file>
 
 <file path=word/comments.xml><?xml version="1.0" encoding="utf-8"?>
-<w:comments xmlns:wpc="http://schemas.microsoft.com/office/word/2010/wordprocessingCanvas" xmlns:mc="http://schemas.openxmlformats.org/markup-compatibility/2006" xmlns:o="urn:schemas-microsoft-com:office:office" xmlns:r="http://schemas.openxmlformats.org/officeDocument/2006/relationships" xmlns:m="http://schemas.openxmlformats.org/officeDocument/2006/math" xmlns:v="urn:schemas-microsoft-com:vml" xmlns:wp14="http://schemas.microsoft.com/office/word/2010/wordprocessingDrawing" xmlns:wp="http://schemas.openxmlformats.org/drawingml/2006/wordprocessingDrawing" xmlns:w10="urn:schemas-microsoft-com:office:word" xmlns:w="http://schemas.openxmlformats.org/wordprocessingml/2006/main" xmlns:w14="http://schemas.microsoft.com/office/word/2010/wordml" xmlns:wpg="http://schemas.microsoft.com/office/word/2010/wordprocessingGroup" xmlns:wpi="http://schemas.microsoft.com/office/word/2010/wordprocessingInk" xmlns:wne="http://schemas.microsoft.com/office/word/2006/wordml" xmlns:wps="http://schemas.microsoft.com/office/word/2010/wordprocessingShape" mc:Ignorable="w14 wp14">
-  <w:comment w:id="6" w:author="Amaury" w:date="2015-11-08T15:59:00Z" w:initials="A">
+<w:comments xmlns:ve="http://schemas.openxmlformats.org/markup-compatibility/2006" xmlns:o="urn:schemas-microsoft-com:office:office" xmlns:r="http://schemas.openxmlformats.org/officeDocument/2006/relationships" xmlns:m="http://schemas.openxmlformats.org/officeDocument/2006/math" xmlns:v="urn:schemas-microsoft-com:vml" xmlns:wp="http://schemas.openxmlformats.org/drawingml/2006/wordprocessingDrawing" xmlns:w10="urn:schemas-microsoft-com:office:word" xmlns:w="http://schemas.openxmlformats.org/wordprocessingml/2006/main" xmlns:wne="http://schemas.microsoft.com/office/word/2006/wordml">
+  <w:comment w:id="7" w:author="Amaury" w:date="2015-11-08T15:59:00Z" w:initials="A">
     <w:p>
       <w:pPr>
         <w:pStyle w:val="Commentaire"/>
@@ -14607,17 +15016,44 @@
         <w:pStyle w:val="Commentaire"/>
       </w:pPr>
       <w:r>
-        <w:t xml:space="preserve">Je ne suis pas certain de comprendre ce qui est écris ici. Je </w:t>
+        <w:t>Je ne suis pas certain de comprendre ce qui est écris ici. Je comprend qu'un ordinateur n'est pas capable de différencier deux instrument. Si oui, il n'y a pas moyen en distinguant les différente fondamental et harmoniques ?</w:t>
+      </w:r>
+    </w:p>
+    <w:p>
+      <w:pPr>
+        <w:pStyle w:val="Commentaire"/>
+      </w:pPr>
+    </w:p>
+    <w:p>
+      <w:pPr>
+        <w:pStyle w:val="Commentaire"/>
+      </w:pPr>
+      <w:r>
+        <w:t>Selon FOURIER, toute note musicale correspond à un signal périodique décomposable en une somme de signaux sinusoïdaux</w:t>
+      </w:r>
+      <w:r>
+        <w:t>.</w:t>
+      </w:r>
+    </w:p>
+    <w:p>
+      <w:pPr>
+        <w:pStyle w:val="Commentaire"/>
+      </w:pPr>
+    </w:p>
+    <w:p>
+      <w:pPr>
+        <w:pStyle w:val="Commentaire"/>
+      </w:pPr>
+      <w:r>
+        <w:t xml:space="preserve">Les différents signaux sinusoïdaux de fréquences </w:t>
       </w:r>
       <w:proofErr w:type="spellStart"/>
-      <w:proofErr w:type="gramStart"/>
-      <w:r>
-        <w:t>comprend</w:t>
+      <w:r>
+        <w:t>fn</w:t>
       </w:r>
       <w:proofErr w:type="spellEnd"/>
-      <w:proofErr w:type="gramEnd"/>
-      <w:r>
-        <w:t xml:space="preserve"> qu'un ordinateur n'est pas capable de différencier deux instrument. Si oui, il n'y a pas moyen en distinguant les différente fondamental et harmoniques ?</w:t>
+      <w:r>
+        <w:t xml:space="preserve"> sont appelés harmoniques de rang n. </w:t>
       </w:r>
     </w:p>
     <w:p>
@@ -14630,10 +15066,23 @@
         <w:pStyle w:val="Commentaire"/>
       </w:pPr>
       <w:r>
-        <w:t>Selon FOURIER, toute note musicale correspond à un signal périodique décomposable en une somme de signaux sinusoïdaux</w:t>
-      </w:r>
-      <w:r>
-        <w:t>.</w:t>
+        <w:t xml:space="preserve">Les fréquences </w:t>
+      </w:r>
+      <w:proofErr w:type="spellStart"/>
+      <w:r>
+        <w:t>fn</w:t>
+      </w:r>
+      <w:proofErr w:type="spellEnd"/>
+      <w:r>
+        <w:t xml:space="preserve"> des harmoniques sont des multiples entiers de la fréquence fondamentale f1 : </w:t>
+      </w:r>
+      <w:proofErr w:type="spellStart"/>
+      <w:r>
+        <w:t>fn</w:t>
+      </w:r>
+      <w:proofErr w:type="spellEnd"/>
+      <w:r>
+        <w:t xml:space="preserve"> = n × f1</w:t>
       </w:r>
     </w:p>
     <w:p>
@@ -14646,61 +15095,11 @@
         <w:pStyle w:val="Commentaire"/>
       </w:pPr>
       <w:r>
-        <w:t xml:space="preserve">Les différents signaux sinusoïdaux de fréquences </w:t>
-      </w:r>
-      <w:proofErr w:type="spellStart"/>
-      <w:r>
-        <w:t>fn</w:t>
-      </w:r>
-      <w:proofErr w:type="spellEnd"/>
-      <w:r>
-        <w:t xml:space="preserve"> sont appelés harmoniques de rang n. </w:t>
-      </w:r>
-    </w:p>
-    <w:p>
-      <w:pPr>
-        <w:pStyle w:val="Commentaire"/>
-      </w:pPr>
-    </w:p>
-    <w:p>
-      <w:pPr>
-        <w:pStyle w:val="Commentaire"/>
-      </w:pPr>
-      <w:r>
-        <w:t xml:space="preserve">Les fréquences </w:t>
-      </w:r>
-      <w:proofErr w:type="spellStart"/>
-      <w:r>
-        <w:t>fn</w:t>
-      </w:r>
-      <w:proofErr w:type="spellEnd"/>
-      <w:r>
-        <w:t xml:space="preserve"> des harmoniques sont des multiples entiers de la fréquence fondamentale f1 : </w:t>
-      </w:r>
-      <w:proofErr w:type="spellStart"/>
-      <w:r>
-        <w:t>fn</w:t>
-      </w:r>
-      <w:proofErr w:type="spellEnd"/>
-      <w:r>
-        <w:t xml:space="preserve"> = n × f1</w:t>
-      </w:r>
-    </w:p>
-    <w:p>
-      <w:pPr>
-        <w:pStyle w:val="Commentaire"/>
-      </w:pPr>
-    </w:p>
-    <w:p>
-      <w:pPr>
-        <w:pStyle w:val="Commentaire"/>
-      </w:pPr>
-      <w:r>
         <w:t>L’ensemble formé par le fondamental et ses harmoniques constituent un spectre en fréquences.</w:t>
       </w:r>
     </w:p>
   </w:comment>
-  <w:comment w:id="7" w:author="Lecomte Emerick" w:date="2016-01-02T16:05:00Z" w:initials="LE">
+  <w:comment w:id="8" w:author="Lecomte Emerick" w:date="2016-01-02T16:05:00Z" w:initials="LE">
     <w:p>
       <w:pPr>
         <w:pStyle w:val="Commentaire"/>
@@ -14712,19 +15111,11 @@
         <w:annotationRef/>
       </w:r>
       <w:r>
-        <w:t xml:space="preserve">Modifié, mon argument était de dire que le pc ne pouvait pas différencier lui-même les instruments car les fréquences se superpose, cependant si on ne prend </w:t>
-      </w:r>
-      <w:proofErr w:type="gramStart"/>
-      <w:r>
-        <w:t>qu’une</w:t>
-      </w:r>
-      <w:proofErr w:type="gramEnd"/>
-      <w:r>
-        <w:t xml:space="preserve"> seul instrument tu as raison nous pouvons en définir la fréquence fondamental pour trouver la suite de notes. </w:t>
+        <w:t xml:space="preserve">Modifié, mon argument était de dire que le pc ne pouvait pas différencier lui-même les instruments car les fréquences se superpose, cependant si on ne prend qu’une seul instrument tu as raison nous pouvons en définir la fréquence fondamental pour trouver la suite de notes. </w:t>
       </w:r>
     </w:p>
   </w:comment>
-  <w:comment w:id="23" w:author="Lecomte Emerick" w:date="2016-01-03T12:44:00Z" w:initials="LE">
+  <w:comment w:id="24" w:author="Lecomte Emerick" w:date="2016-01-03T12:44:00Z" w:initials="LE">
     <w:p>
       <w:pPr>
         <w:pStyle w:val="Commentaire"/>
@@ -14766,7 +15157,7 @@
       </w:pPr>
     </w:p>
   </w:comment>
-  <w:comment w:id="37" w:author="Amaury" w:date="2015-11-08T13:07:00Z" w:initials="A">
+  <w:comment w:id="38" w:author="Amaury" w:date="2015-11-08T13:07:00Z" w:initials="A">
     <w:p>
       <w:pPr>
         <w:pStyle w:val="Commentaire"/>
@@ -14787,23 +15178,15 @@
 
 <file path=word/commentsExtended.xml><?xml version="1.0" encoding="utf-8"?>
 <w15:commentsEx xmlns:wpc="http://schemas.microsoft.com/office/word/2010/wordprocessingCanvas" xmlns:mc="http://schemas.openxmlformats.org/markup-compatibility/2006" xmlns:o="urn:schemas-microsoft-com:office:office" xmlns:r="http://schemas.openxmlformats.org/officeDocument/2006/relationships" xmlns:m="http://schemas.openxmlformats.org/officeDocument/2006/math" xmlns:v="urn:schemas-microsoft-com:vml" xmlns:wp14="http://schemas.microsoft.com/office/word/2010/wordprocessingDrawing" xmlns:wp="http://schemas.openxmlformats.org/drawingml/2006/wordprocessingDrawing" xmlns:w10="urn:schemas-microsoft-com:office:word" xmlns:w="http://schemas.openxmlformats.org/wordprocessingml/2006/main" xmlns:w14="http://schemas.microsoft.com/office/word/2010/wordml" xmlns:w15="http://schemas.microsoft.com/office/word/2012/wordml" xmlns:wpg="http://schemas.microsoft.com/office/word/2010/wordprocessingGroup" xmlns:wpi="http://schemas.microsoft.com/office/word/2010/wordprocessingInk" xmlns:wne="http://schemas.microsoft.com/office/word/2006/wordml" xmlns:wps="http://schemas.microsoft.com/office/word/2010/wordprocessingShape" mc:Ignorable="w14 w15 wp14">
-  <w15:commentEx w15:paraId="54614CC8" w15:done="0"/>
-  <w15:commentEx w15:paraId="33CB87F9" w15:done="0"/>
-  <w15:commentEx w15:paraId="222C23D7" w15:done="0"/>
-  <w15:commentEx w15:paraId="22C04894" w15:done="0"/>
-  <w15:commentEx w15:paraId="01BC7AE9" w15:paraIdParent="22C04894" w15:done="0"/>
-  <w15:commentEx w15:paraId="45AD2869" w15:done="0"/>
-  <w15:commentEx w15:paraId="43E32E29" w15:done="0"/>
-  <w15:commentEx w15:paraId="7D6EC5D0" w15:done="0"/>
-  <w15:commentEx w15:paraId="1DA7C47C" w15:done="0"/>
-  <w15:commentEx w15:paraId="7BB1E0AD" w15:done="0"/>
-  <w15:commentEx w15:paraId="48298FB4" w15:done="0"/>
-  <w15:commentEx w15:paraId="7D7AD13E" w15:done="0"/>
+  <w15:commentEx w15:paraId="047BC14A" w15:done="0"/>
+  <w15:commentEx w15:paraId="1AB2D647" w15:done="0"/>
+  <w15:commentEx w15:paraId="1408D10A" w15:done="0"/>
+  <w15:commentEx w15:paraId="3148322B" w15:done="0"/>
 </w15:commentsEx>
 </file>
 
 <file path=word/endnotes.xml><?xml version="1.0" encoding="utf-8"?>
-<w:endnotes xmlns:wpc="http://schemas.microsoft.com/office/word/2010/wordprocessingCanvas" xmlns:mc="http://schemas.openxmlformats.org/markup-compatibility/2006" xmlns:o="urn:schemas-microsoft-com:office:office" xmlns:r="http://schemas.openxmlformats.org/officeDocument/2006/relationships" xmlns:m="http://schemas.openxmlformats.org/officeDocument/2006/math" xmlns:v="urn:schemas-microsoft-com:vml" xmlns:wp14="http://schemas.microsoft.com/office/word/2010/wordprocessingDrawing" xmlns:wp="http://schemas.openxmlformats.org/drawingml/2006/wordprocessingDrawing" xmlns:w10="urn:schemas-microsoft-com:office:word" xmlns:w="http://schemas.openxmlformats.org/wordprocessingml/2006/main" xmlns:w14="http://schemas.microsoft.com/office/word/2010/wordml" xmlns:wpg="http://schemas.microsoft.com/office/word/2010/wordprocessingGroup" xmlns:wpi="http://schemas.microsoft.com/office/word/2010/wordprocessingInk" xmlns:wne="http://schemas.microsoft.com/office/word/2006/wordml" xmlns:wps="http://schemas.microsoft.com/office/word/2010/wordprocessingShape" mc:Ignorable="w14 wp14">
+<w:endnotes xmlns:ve="http://schemas.openxmlformats.org/markup-compatibility/2006" xmlns:o="urn:schemas-microsoft-com:office:office" xmlns:r="http://schemas.openxmlformats.org/officeDocument/2006/relationships" xmlns:m="http://schemas.openxmlformats.org/officeDocument/2006/math" xmlns:v="urn:schemas-microsoft-com:vml" xmlns:wp="http://schemas.openxmlformats.org/drawingml/2006/wordprocessingDrawing" xmlns:w10="urn:schemas-microsoft-com:office:word" xmlns:w="http://schemas.openxmlformats.org/wordprocessingml/2006/main" xmlns:wne="http://schemas.microsoft.com/office/word/2006/wordml">
   <w:endnote w:type="separator" w:id="-1">
     <w:p>
       <w:pPr>
@@ -14828,7 +15211,7 @@
 </file>
 
 <file path=word/footer1.xml><?xml version="1.0" encoding="utf-8"?>
-<w:ftr xmlns:wpc="http://schemas.microsoft.com/office/word/2010/wordprocessingCanvas" xmlns:mc="http://schemas.openxmlformats.org/markup-compatibility/2006" xmlns:o="urn:schemas-microsoft-com:office:office" xmlns:r="http://schemas.openxmlformats.org/officeDocument/2006/relationships" xmlns:m="http://schemas.openxmlformats.org/officeDocument/2006/math" xmlns:v="urn:schemas-microsoft-com:vml" xmlns:wp14="http://schemas.microsoft.com/office/word/2010/wordprocessingDrawing" xmlns:wp="http://schemas.openxmlformats.org/drawingml/2006/wordprocessingDrawing" xmlns:w10="urn:schemas-microsoft-com:office:word" xmlns:w="http://schemas.openxmlformats.org/wordprocessingml/2006/main" xmlns:w14="http://schemas.microsoft.com/office/word/2010/wordml" xmlns:wpg="http://schemas.microsoft.com/office/word/2010/wordprocessingGroup" xmlns:wpi="http://schemas.microsoft.com/office/word/2010/wordprocessingInk" xmlns:wne="http://schemas.microsoft.com/office/word/2006/wordml" xmlns:wps="http://schemas.microsoft.com/office/word/2010/wordprocessingShape" mc:Ignorable="w14 wp14">
+<w:ftr xmlns:ve="http://schemas.openxmlformats.org/markup-compatibility/2006" xmlns:o="urn:schemas-microsoft-com:office:office" xmlns:r="http://schemas.openxmlformats.org/officeDocument/2006/relationships" xmlns:m="http://schemas.openxmlformats.org/officeDocument/2006/math" xmlns:v="urn:schemas-microsoft-com:vml" xmlns:wp="http://schemas.openxmlformats.org/drawingml/2006/wordprocessingDrawing" xmlns:w10="urn:schemas-microsoft-com:office:word" xmlns:w="http://schemas.openxmlformats.org/wordprocessingml/2006/main" xmlns:wne="http://schemas.microsoft.com/office/word/2006/wordml">
   <w:sdt>
     <w:sdtPr>
       <w:id w:val="-1402126786"/>
@@ -14837,7 +15220,6 @@
         <w:docPartUnique/>
       </w:docPartObj>
     </w:sdtPr>
-    <w:sdtEndPr/>
     <w:sdtContent>
       <w:p>
         <w:pPr>
@@ -14857,7 +15239,7 @@
           <w:rPr>
             <w:noProof/>
           </w:rPr>
-          <w:t>42</w:t>
+          <w:t>44</w:t>
         </w:r>
         <w:r>
           <w:rPr>
@@ -14877,7 +15259,7 @@
 </file>
 
 <file path=word/footnotes.xml><?xml version="1.0" encoding="utf-8"?>
-<w:footnotes xmlns:wpc="http://schemas.microsoft.com/office/word/2010/wordprocessingCanvas" xmlns:mc="http://schemas.openxmlformats.org/markup-compatibility/2006" xmlns:o="urn:schemas-microsoft-com:office:office" xmlns:r="http://schemas.openxmlformats.org/officeDocument/2006/relationships" xmlns:m="http://schemas.openxmlformats.org/officeDocument/2006/math" xmlns:v="urn:schemas-microsoft-com:vml" xmlns:wp14="http://schemas.microsoft.com/office/word/2010/wordprocessingDrawing" xmlns:wp="http://schemas.openxmlformats.org/drawingml/2006/wordprocessingDrawing" xmlns:w10="urn:schemas-microsoft-com:office:word" xmlns:w="http://schemas.openxmlformats.org/wordprocessingml/2006/main" xmlns:w14="http://schemas.microsoft.com/office/word/2010/wordml" xmlns:wpg="http://schemas.microsoft.com/office/word/2010/wordprocessingGroup" xmlns:wpi="http://schemas.microsoft.com/office/word/2010/wordprocessingInk" xmlns:wne="http://schemas.microsoft.com/office/word/2006/wordml" xmlns:wps="http://schemas.microsoft.com/office/word/2010/wordprocessingShape" mc:Ignorable="w14 wp14">
+<w:footnotes xmlns:ve="http://schemas.openxmlformats.org/markup-compatibility/2006" xmlns:o="urn:schemas-microsoft-com:office:office" xmlns:r="http://schemas.openxmlformats.org/officeDocument/2006/relationships" xmlns:m="http://schemas.openxmlformats.org/officeDocument/2006/math" xmlns:v="urn:schemas-microsoft-com:vml" xmlns:wp="http://schemas.openxmlformats.org/drawingml/2006/wordprocessingDrawing" xmlns:w10="urn:schemas-microsoft-com:office:word" xmlns:w="http://schemas.openxmlformats.org/wordprocessingml/2006/main" xmlns:wne="http://schemas.microsoft.com/office/word/2006/wordml">
   <w:footnote w:type="separator" w:id="-1">
     <w:p>
       <w:pPr>
@@ -14929,7 +15311,23 @@
         <w:t xml:space="preserve"> </w:t>
       </w:r>
       <w:r>
-        <w:t xml:space="preserve">L'article où Maslow expose pour la première fois sa théorie, A Theory of </w:t>
+        <w:t xml:space="preserve">L'article où </w:t>
+      </w:r>
+      <w:proofErr w:type="spellStart"/>
+      <w:r>
+        <w:t>Maslow</w:t>
+      </w:r>
+      <w:proofErr w:type="spellEnd"/>
+      <w:r>
+        <w:t xml:space="preserve"> expose pour la première fois sa théorie, A </w:t>
+      </w:r>
+      <w:proofErr w:type="spellStart"/>
+      <w:r>
+        <w:t>Theory</w:t>
+      </w:r>
+      <w:proofErr w:type="spellEnd"/>
+      <w:r>
+        <w:t xml:space="preserve"> of </w:t>
       </w:r>
       <w:proofErr w:type="spellStart"/>
       <w:r>
@@ -14951,7 +15349,7 @@
 </file>
 
 <file path=word/numbering.xml><?xml version="1.0" encoding="utf-8"?>
-<w:numbering xmlns:wpc="http://schemas.microsoft.com/office/word/2010/wordprocessingCanvas" xmlns:mc="http://schemas.openxmlformats.org/markup-compatibility/2006" xmlns:o="urn:schemas-microsoft-com:office:office" xmlns:r="http://schemas.openxmlformats.org/officeDocument/2006/relationships" xmlns:m="http://schemas.openxmlformats.org/officeDocument/2006/math" xmlns:v="urn:schemas-microsoft-com:vml" xmlns:wp14="http://schemas.microsoft.com/office/word/2010/wordprocessingDrawing" xmlns:wp="http://schemas.openxmlformats.org/drawingml/2006/wordprocessingDrawing" xmlns:w10="urn:schemas-microsoft-com:office:word" xmlns:w="http://schemas.openxmlformats.org/wordprocessingml/2006/main" xmlns:w14="http://schemas.microsoft.com/office/word/2010/wordml" xmlns:wpg="http://schemas.microsoft.com/office/word/2010/wordprocessingGroup" xmlns:wpi="http://schemas.microsoft.com/office/word/2010/wordprocessingInk" xmlns:wne="http://schemas.microsoft.com/office/word/2006/wordml" xmlns:wps="http://schemas.microsoft.com/office/word/2010/wordprocessingShape" mc:Ignorable="w14 wp14">
+<w:numbering xmlns:ve="http://schemas.openxmlformats.org/markup-compatibility/2006" xmlns:o="urn:schemas-microsoft-com:office:office" xmlns:r="http://schemas.openxmlformats.org/officeDocument/2006/relationships" xmlns:m="http://schemas.openxmlformats.org/officeDocument/2006/math" xmlns:v="urn:schemas-microsoft-com:vml" xmlns:wp="http://schemas.openxmlformats.org/drawingml/2006/wordprocessingDrawing" xmlns:w10="urn:schemas-microsoft-com:office:word" xmlns:w="http://schemas.openxmlformats.org/wordprocessingml/2006/main" xmlns:wne="http://schemas.microsoft.com/office/word/2006/wordml">
   <w:abstractNum w:abstractNumId="0">
     <w:nsid w:val="03D5434F"/>
     <w:multiLevelType w:val="hybridMultilevel"/>
@@ -16675,6 +17073,12 @@
   <w:num w:numId="34">
     <w:abstractNumId w:val="7"/>
   </w:num>
+  <w:num w:numId="35">
+    <w:abstractNumId w:val="13"/>
+    <w:lvlOverride w:ilvl="0">
+      <w:startOverride w:val="1"/>
+    </w:lvlOverride>
+  </w:num>
   <w:numIdMacAtCleanup w:val="28"/>
 </w:numbering>
 </file>
@@ -16688,7 +17092,7 @@
 </file>
 
 <file path=word/styles.xml><?xml version="1.0" encoding="utf-8"?>
-<w:styles xmlns:mc="http://schemas.openxmlformats.org/markup-compatibility/2006" xmlns:r="http://schemas.openxmlformats.org/officeDocument/2006/relationships" xmlns:w="http://schemas.openxmlformats.org/wordprocessingml/2006/main" xmlns:w14="http://schemas.microsoft.com/office/word/2010/wordml" mc:Ignorable="w14">
+<w:styles xmlns:r="http://schemas.openxmlformats.org/officeDocument/2006/relationships" xmlns:w="http://schemas.openxmlformats.org/wordprocessingml/2006/main">
   <w:docDefaults>
     <w:rPrDefault>
       <w:rPr>
@@ -17083,6 +17487,7 @@
     <w:uiPriority w:val="99"/>
     <w:semiHidden/>
     <w:unhideWhenUsed/>
+    <w:qFormat/>
     <w:tblPr>
       <w:tblInd w:w="0" w:type="dxa"/>
       <w:tblCellMar>
@@ -17826,6 +18231,7 @@
       <w:spacing w:after="0" w:line="240" w:lineRule="auto"/>
     </w:pPr>
     <w:tblPr>
+      <w:tblInd w:w="0" w:type="dxa"/>
       <w:tblBorders>
         <w:top w:val="single" w:sz="4" w:space="0" w:color="auto"/>
         <w:left w:val="single" w:sz="4" w:space="0" w:color="auto"/>
@@ -17834,6 +18240,12 @@
         <w:insideH w:val="single" w:sz="4" w:space="0" w:color="auto"/>
         <w:insideV w:val="single" w:sz="4" w:space="0" w:color="auto"/>
       </w:tblBorders>
+      <w:tblCellMar>
+        <w:top w:w="0" w:type="dxa"/>
+        <w:left w:w="108" w:type="dxa"/>
+        <w:bottom w:w="0" w:type="dxa"/>
+        <w:right w:w="108" w:type="dxa"/>
+      </w:tblCellMar>
     </w:tblPr>
   </w:style>
   <w:style w:type="table" w:customStyle="1" w:styleId="Tramemoyenne21">
@@ -17847,10 +18259,17 @@
     <w:tblPr>
       <w:tblStyleRowBandSize w:val="1"/>
       <w:tblStyleColBandSize w:val="1"/>
+      <w:tblInd w:w="0" w:type="dxa"/>
       <w:tblBorders>
         <w:top w:val="single" w:sz="18" w:space="0" w:color="auto"/>
         <w:bottom w:val="single" w:sz="18" w:space="0" w:color="auto"/>
       </w:tblBorders>
+      <w:tblCellMar>
+        <w:top w:w="0" w:type="dxa"/>
+        <w:left w:w="108" w:type="dxa"/>
+        <w:bottom w:w="0" w:type="dxa"/>
+        <w:right w:w="108" w:type="dxa"/>
+      </w:tblCellMar>
     </w:tblPr>
     <w:tblStylePr w:type="firstRow">
       <w:pPr>
@@ -17982,196 +18401,6 @@
     <w:name w:val="apple-converted-space"/>
     <w:basedOn w:val="Policepardfaut"/>
     <w:rsid w:val="00170A42"/>
-  </w:style>
-</w:styles>
-</file>
-
-<file path=word/stylesWithEffects.xml><?xml version="1.0" encoding="utf-8"?>
-<w:styles xmlns:wpc="http://schemas.microsoft.com/office/word/2010/wordprocessingCanvas" xmlns:mc="http://schemas.openxmlformats.org/markup-compatibility/2006" xmlns:o="urn:schemas-microsoft-com:office:office" xmlns:r="http://schemas.openxmlformats.org/officeDocument/2006/relationships" xmlns:m="http://schemas.openxmlformats.org/officeDocument/2006/math" xmlns:v="urn:schemas-microsoft-com:vml" xmlns:wp14="http://schemas.microsoft.com/office/word/2010/wordprocessingDrawing" xmlns:wp="http://schemas.openxmlformats.org/drawingml/2006/wordprocessingDrawing" xmlns:w10="urn:schemas-microsoft-com:office:word" xmlns:w="http://schemas.openxmlformats.org/wordprocessingml/2006/main" xmlns:w14="http://schemas.microsoft.com/office/word/2010/wordml" xmlns:wpg="http://schemas.microsoft.com/office/word/2010/wordprocessingGroup" xmlns:wpi="http://schemas.microsoft.com/office/word/2010/wordprocessingInk" xmlns:wne="http://schemas.microsoft.com/office/word/2006/wordml" xmlns:wps="http://schemas.microsoft.com/office/word/2010/wordprocessingShape" mc:Ignorable="w14 wp14">
-  <w:docDefaults>
-    <w:rPrDefault>
-      <w:rPr>
-        <w:rFonts w:asciiTheme="minorHAnsi" w:eastAsiaTheme="minorEastAsia" w:hAnsiTheme="minorHAnsi" w:cstheme="minorBidi"/>
-        <w:sz w:val="22"/>
-        <w:szCs w:val="22"/>
-        <w:lang w:val="fr-FR" w:eastAsia="fr-FR" w:bidi="ar-SA"/>
-      </w:rPr>
-    </w:rPrDefault>
-    <w:pPrDefault>
-      <w:pPr>
-        <w:spacing w:after="200" w:line="276" w:lineRule="auto"/>
-      </w:pPr>
-    </w:pPrDefault>
-  </w:docDefaults>
-  <w:latentStyles w:defLockedState="0" w:defUIPriority="99" w:defSemiHidden="1" w:defUnhideWhenUsed="1" w:defQFormat="0" w:count="267">
-    <w:lsdException w:name="Normal" w:semiHidden="0" w:uiPriority="0" w:unhideWhenUsed="0" w:qFormat="1"/>
-    <w:lsdException w:name="heading 1" w:semiHidden="0" w:uiPriority="9" w:unhideWhenUsed="0" w:qFormat="1"/>
-    <w:lsdException w:name="heading 2" w:uiPriority="9" w:qFormat="1"/>
-    <w:lsdException w:name="heading 3" w:uiPriority="9" w:qFormat="1"/>
-    <w:lsdException w:name="heading 4" w:uiPriority="9" w:qFormat="1"/>
-    <w:lsdException w:name="heading 5" w:uiPriority="9" w:qFormat="1"/>
-    <w:lsdException w:name="heading 6" w:uiPriority="9" w:qFormat="1"/>
-    <w:lsdException w:name="heading 7" w:uiPriority="9" w:qFormat="1"/>
-    <w:lsdException w:name="heading 8" w:uiPriority="9" w:qFormat="1"/>
-    <w:lsdException w:name="heading 9" w:uiPriority="9" w:qFormat="1"/>
-    <w:lsdException w:name="toc 1" w:uiPriority="39"/>
-    <w:lsdException w:name="toc 2" w:uiPriority="39"/>
-    <w:lsdException w:name="toc 3" w:uiPriority="39"/>
-    <w:lsdException w:name="toc 4" w:uiPriority="39"/>
-    <w:lsdException w:name="toc 5" w:uiPriority="39"/>
-    <w:lsdException w:name="toc 6" w:uiPriority="39"/>
-    <w:lsdException w:name="toc 7" w:uiPriority="39"/>
-    <w:lsdException w:name="toc 8" w:uiPriority="39"/>
-    <w:lsdException w:name="toc 9" w:uiPriority="39"/>
-    <w:lsdException w:name="caption" w:uiPriority="35" w:qFormat="1"/>
-    <w:lsdException w:name="Title" w:semiHidden="0" w:uiPriority="10" w:unhideWhenUsed="0" w:qFormat="1"/>
-    <w:lsdException w:name="Default Paragraph Font" w:uiPriority="1"/>
-    <w:lsdException w:name="Subtitle" w:semiHidden="0" w:uiPriority="11" w:unhideWhenUsed="0" w:qFormat="1"/>
-    <w:lsdException w:name="Strong" w:semiHidden="0" w:uiPriority="22" w:unhideWhenUsed="0" w:qFormat="1"/>
-    <w:lsdException w:name="Emphasis" w:semiHidden="0" w:uiPriority="20" w:unhideWhenUsed="0" w:qFormat="1"/>
-    <w:lsdException w:name="Table Grid" w:semiHidden="0" w:uiPriority="59" w:unhideWhenUsed="0"/>
-    <w:lsdException w:name="Placeholder Text" w:unhideWhenUsed="0"/>
-    <w:lsdException w:name="No Spacing" w:semiHidden="0" w:uiPriority="1" w:unhideWhenUsed="0" w:qFormat="1"/>
-    <w:lsdException w:name="Light Shading" w:semiHidden="0" w:uiPriority="60" w:unhideWhenUsed="0"/>
-    <w:lsdException w:name="Light List" w:semiHidden="0" w:uiPriority="61" w:unhideWhenUsed="0"/>
-    <w:lsdException w:name="Light Grid" w:semiHidden="0" w:uiPriority="62" w:unhideWhenUsed="0"/>
-    <w:lsdException w:name="Medium Shading 1" w:semiHidden="0" w:uiPriority="63" w:unhideWhenUsed="0"/>
-    <w:lsdException w:name="Medium Shading 2" w:semiHidden="0" w:uiPriority="64" w:unhideWhenUsed="0"/>
-    <w:lsdException w:name="Medium List 1" w:semiHidden="0" w:uiPriority="65" w:unhideWhenUsed="0"/>
-    <w:lsdException w:name="Medium List 2" w:semiHidden="0" w:uiPriority="66" w:unhideWhenUsed="0"/>
-    <w:lsdException w:name="Medium Grid 1" w:semiHidden="0" w:uiPriority="67" w:unhideWhenUsed="0"/>
-    <w:lsdException w:name="Medium Grid 2" w:semiHidden="0" w:uiPriority="68" w:unhideWhenUsed="0"/>
-    <w:lsdException w:name="Medium Grid 3" w:semiHidden="0" w:uiPriority="69" w:unhideWhenUsed="0"/>
-    <w:lsdException w:name="Dark List" w:semiHidden="0" w:uiPriority="70" w:unhideWhenUsed="0"/>
-    <w:lsdException w:name="Colorful Shading" w:semiHidden="0" w:uiPriority="71" w:unhideWhenUsed="0"/>
-    <w:lsdException w:name="Colorful List" w:semiHidden="0" w:uiPriority="72" w:unhideWhenUsed="0"/>
-    <w:lsdException w:name="Colorful Grid" w:semiHidden="0" w:uiPriority="73" w:unhideWhenUsed="0"/>
-    <w:lsdException w:name="Light Shading Accent 1" w:semiHidden="0" w:uiPriority="60" w:unhideWhenUsed="0"/>
-    <w:lsdException w:name="Light List Accent 1" w:semiHidden="0" w:uiPriority="61" w:unhideWhenUsed="0"/>
-    <w:lsdException w:name="Light Grid Accent 1" w:semiHidden="0" w:uiPriority="62" w:unhideWhenUsed="0"/>
-    <w:lsdException w:name="Medium Shading 1 Accent 1" w:semiHidden="0" w:uiPriority="63" w:unhideWhenUsed="0"/>
-    <w:lsdException w:name="Medium Shading 2 Accent 1" w:semiHidden="0" w:uiPriority="64" w:unhideWhenUsed="0"/>
-    <w:lsdException w:name="Medium List 1 Accent 1" w:semiHidden="0" w:uiPriority="65" w:unhideWhenUsed="0"/>
-    <w:lsdException w:name="Revision" w:unhideWhenUsed="0"/>
-    <w:lsdException w:name="List Paragraph" w:semiHidden="0" w:uiPriority="34" w:unhideWhenUsed="0" w:qFormat="1"/>
-    <w:lsdException w:name="Quote" w:semiHidden="0" w:uiPriority="29" w:unhideWhenUsed="0" w:qFormat="1"/>
-    <w:lsdException w:name="Intense Quote" w:semiHidden="0" w:uiPriority="30" w:unhideWhenUsed="0" w:qFormat="1"/>
-    <w:lsdException w:name="Medium List 2 Accent 1" w:semiHidden="0" w:uiPriority="66" w:unhideWhenUsed="0"/>
-    <w:lsdException w:name="Medium Grid 1 Accent 1" w:semiHidden="0" w:uiPriority="67" w:unhideWhenUsed="0"/>
-    <w:lsdException w:name="Medium Grid 2 Accent 1" w:semiHidden="0" w:uiPriority="68" w:unhideWhenUsed="0"/>
-    <w:lsdException w:name="Medium Grid 3 Accent 1" w:semiHidden="0" w:uiPriority="69" w:unhideWhenUsed="0"/>
-    <w:lsdException w:name="Dark List Accent 1" w:semiHidden="0" w:uiPriority="70" w:unhideWhenUsed="0"/>
-    <w:lsdException w:name="Colorful Shading Accent 1" w:semiHidden="0" w:uiPriority="71" w:unhideWhenUsed="0"/>
-    <w:lsdException w:name="Colorful List Accent 1" w:semiHidden="0" w:uiPriority="72" w:unhideWhenUsed="0"/>
-    <w:lsdException w:name="Colorful Grid Accent 1" w:semiHidden="0" w:uiPriority="73" w:unhideWhenUsed="0"/>
-    <w:lsdException w:name="Light Shading Accent 2" w:semiHidden="0" w:uiPriority="60" w:unhideWhenUsed="0"/>
-    <w:lsdException w:name="Light List Accent 2" w:semiHidden="0" w:uiPriority="61" w:unhideWhenUsed="0"/>
-    <w:lsdException w:name="Light Grid Accent 2" w:semiHidden="0" w:uiPriority="62" w:unhideWhenUsed="0"/>
-    <w:lsdException w:name="Medium Shading 1 Accent 2" w:semiHidden="0" w:uiPriority="63" w:unhideWhenUsed="0"/>
-    <w:lsdException w:name="Medium Shading 2 Accent 2" w:semiHidden="0" w:uiPriority="64" w:unhideWhenUsed="0"/>
-    <w:lsdException w:name="Medium List 1 Accent 2" w:semiHidden="0" w:uiPriority="65" w:unhideWhenUsed="0"/>
-    <w:lsdException w:name="Medium List 2 Accent 2" w:semiHidden="0" w:uiPriority="66" w:unhideWhenUsed="0"/>
-    <w:lsdException w:name="Medium Grid 1 Accent 2" w:semiHidden="0" w:uiPriority="67" w:unhideWhenUsed="0"/>
-    <w:lsdException w:name="Medium Grid 2 Accent 2" w:semiHidden="0" w:uiPriority="68" w:unhideWhenUsed="0"/>
-    <w:lsdException w:name="Medium Grid 3 Accent 2" w:semiHidden="0" w:uiPriority="69" w:unhideWhenUsed="0"/>
-    <w:lsdException w:name="Dark List Accent 2" w:semiHidden="0" w:uiPriority="70" w:unhideWhenUsed="0"/>
-    <w:lsdException w:name="Colorful Shading Accent 2" w:semiHidden="0" w:uiPriority="71" w:unhideWhenUsed="0"/>
-    <w:lsdException w:name="Colorful List Accent 2" w:semiHidden="0" w:uiPriority="72" w:unhideWhenUsed="0"/>
-    <w:lsdException w:name="Colorful Grid Accent 2" w:semiHidden="0" w:uiPriority="73" w:unhideWhenUsed="0"/>
-    <w:lsdException w:name="Light Shading Accent 3" w:semiHidden="0" w:uiPriority="60" w:unhideWhenUsed="0"/>
-    <w:lsdException w:name="Light List Accent 3" w:semiHidden="0" w:uiPriority="61" w:unhideWhenUsed="0"/>
-    <w:lsdException w:name="Light Grid Accent 3" w:semiHidden="0" w:uiPriority="62" w:unhideWhenUsed="0"/>
-    <w:lsdException w:name="Medium Shading 1 Accent 3" w:semiHidden="0" w:uiPriority="63" w:unhideWhenUsed="0"/>
-    <w:lsdException w:name="Medium Shading 2 Accent 3" w:semiHidden="0" w:uiPriority="64" w:unhideWhenUsed="0"/>
-    <w:lsdException w:name="Medium List 1 Accent 3" w:semiHidden="0" w:uiPriority="65" w:unhideWhenUsed="0"/>
-    <w:lsdException w:name="Medium List 2 Accent 3" w:semiHidden="0" w:uiPriority="66" w:unhideWhenUsed="0"/>
-    <w:lsdException w:name="Medium Grid 1 Accent 3" w:semiHidden="0" w:uiPriority="67" w:unhideWhenUsed="0"/>
-    <w:lsdException w:name="Medium Grid 2 Accent 3" w:semiHidden="0" w:uiPriority="68" w:unhideWhenUsed="0"/>
-    <w:lsdException w:name="Medium Grid 3 Accent 3" w:semiHidden="0" w:uiPriority="69" w:unhideWhenUsed="0"/>
-    <w:lsdException w:name="Dark List Accent 3" w:semiHidden="0" w:uiPriority="70" w:unhideWhenUsed="0"/>
-    <w:lsdException w:name="Colorful Shading Accent 3" w:semiHidden="0" w:uiPriority="71" w:unhideWhenUsed="0"/>
-    <w:lsdException w:name="Colorful List Accent 3" w:semiHidden="0" w:uiPriority="72" w:unhideWhenUsed="0"/>
-    <w:lsdException w:name="Colorful Grid Accent 3" w:semiHidden="0" w:uiPriority="73" w:unhideWhenUsed="0"/>
-    <w:lsdException w:name="Light Shading Accent 4" w:semiHidden="0" w:uiPriority="60" w:unhideWhenUsed="0"/>
-    <w:lsdException w:name="Light List Accent 4" w:semiHidden="0" w:uiPriority="61" w:unhideWhenUsed="0"/>
-    <w:lsdException w:name="Light Grid Accent 4" w:semiHidden="0" w:uiPriority="62" w:unhideWhenUsed="0"/>
-    <w:lsdException w:name="Medium Shading 1 Accent 4" w:semiHidden="0" w:uiPriority="63" w:unhideWhenUsed="0"/>
-    <w:lsdException w:name="Medium Shading 2 Accent 4" w:semiHidden="0" w:uiPriority="64" w:unhideWhenUsed="0"/>
-    <w:lsdException w:name="Medium List 1 Accent 4" w:semiHidden="0" w:uiPriority="65" w:unhideWhenUsed="0"/>
-    <w:lsdException w:name="Medium List 2 Accent 4" w:semiHidden="0" w:uiPriority="66" w:unhideWhenUsed="0"/>
-    <w:lsdException w:name="Medium Grid 1 Accent 4" w:semiHidden="0" w:uiPriority="67" w:unhideWhenUsed="0"/>
-    <w:lsdException w:name="Medium Grid 2 Accent 4" w:semiHidden="0" w:uiPriority="68" w:unhideWhenUsed="0"/>
-    <w:lsdException w:name="Medium Grid 3 Accent 4" w:semiHidden="0" w:uiPriority="69" w:unhideWhenUsed="0"/>
-    <w:lsdException w:name="Dark List Accent 4" w:semiHidden="0" w:uiPriority="70" w:unhideWhenUsed="0"/>
-    <w:lsdException w:name="Colorful Shading Accent 4" w:semiHidden="0" w:uiPriority="71" w:unhideWhenUsed="0"/>
-    <w:lsdException w:name="Colorful List Accent 4" w:semiHidden="0" w:uiPriority="72" w:unhideWhenUsed="0"/>
-    <w:lsdException w:name="Colorful Grid Accent 4" w:semiHidden="0" w:uiPriority="73" w:unhideWhenUsed="0"/>
-    <w:lsdException w:name="Light Shading Accent 5" w:semiHidden="0" w:uiPriority="60" w:unhideWhenUsed="0"/>
-    <w:lsdException w:name="Light List Accent 5" w:semiHidden="0" w:uiPriority="61" w:unhideWhenUsed="0"/>
-    <w:lsdException w:name="Light Grid Accent 5" w:semiHidden="0" w:uiPriority="62" w:unhideWhenUsed="0"/>
-    <w:lsdException w:name="Medium Shading 1 Accent 5" w:semiHidden="0" w:uiPriority="63" w:unhideWhenUsed="0"/>
-    <w:lsdException w:name="Medium Shading 2 Accent 5" w:semiHidden="0" w:uiPriority="64" w:unhideWhenUsed="0"/>
-    <w:lsdException w:name="Medium List 1 Accent 5" w:semiHidden="0" w:uiPriority="65" w:unhideWhenUsed="0"/>
-    <w:lsdException w:name="Medium List 2 Accent 5" w:semiHidden="0" w:uiPriority="66" w:unhideWhenUsed="0"/>
-    <w:lsdException w:name="Medium Grid 1 Accent 5" w:semiHidden="0" w:uiPriority="67" w:unhideWhenUsed="0"/>
-    <w:lsdException w:name="Medium Grid 2 Accent 5" w:semiHidden="0" w:uiPriority="68" w:unhideWhenUsed="0"/>
-    <w:lsdException w:name="Medium Grid 3 Accent 5" w:semiHidden="0" w:uiPriority="69" w:unhideWhenUsed="0"/>
-    <w:lsdException w:name="Dark List Accent 5" w:semiHidden="0" w:uiPriority="70" w:unhideWhenUsed="0"/>
-    <w:lsdException w:name="Colorful Shading Accent 5" w:semiHidden="0" w:uiPriority="71" w:unhideWhenUsed="0"/>
-    <w:lsdException w:name="Colorful List Accent 5" w:semiHidden="0" w:uiPriority="72" w:unhideWhenUsed="0"/>
-    <w:lsdException w:name="Colorful Grid Accent 5" w:semiHidden="0" w:uiPriority="73" w:unhideWhenUsed="0"/>
-    <w:lsdException w:name="Light Shading Accent 6" w:semiHidden="0" w:uiPriority="60" w:unhideWhenUsed="0"/>
-    <w:lsdException w:name="Light List Accent 6" w:semiHidden="0" w:uiPriority="61" w:unhideWhenUsed="0"/>
-    <w:lsdException w:name="Light Grid Accent 6" w:semiHidden="0" w:uiPriority="62" w:unhideWhenUsed="0"/>
-    <w:lsdException w:name="Medium Shading 1 Accent 6" w:semiHidden="0" w:uiPriority="63" w:unhideWhenUsed="0"/>
-    <w:lsdException w:name="Medium Shading 2 Accent 6" w:semiHidden="0" w:uiPriority="64" w:unhideWhenUsed="0"/>
-    <w:lsdException w:name="Medium List 1 Accent 6" w:semiHidden="0" w:uiPriority="65" w:unhideWhenUsed="0"/>
-    <w:lsdException w:name="Medium List 2 Accent 6" w:semiHidden="0" w:uiPriority="66" w:unhideWhenUsed="0"/>
-    <w:lsdException w:name="Medium Grid 1 Accent 6" w:semiHidden="0" w:uiPriority="67" w:unhideWhenUsed="0"/>
-    <w:lsdException w:name="Medium Grid 2 Accent 6" w:semiHidden="0" w:uiPriority="68" w:unhideWhenUsed="0"/>
-    <w:lsdException w:name="Medium Grid 3 Accent 6" w:semiHidden="0" w:uiPriority="69" w:unhideWhenUsed="0"/>
-    <w:lsdException w:name="Dark List Accent 6" w:semiHidden="0" w:uiPriority="70" w:unhideWhenUsed="0"/>
-    <w:lsdException w:name="Colorful Shading Accent 6" w:semiHidden="0" w:uiPriority="71" w:unhideWhenUsed="0"/>
-    <w:lsdException w:name="Colorful List Accent 6" w:semiHidden="0" w:uiPriority="72" w:unhideWhenUsed="0"/>
-    <w:lsdException w:name="Colorful Grid Accent 6" w:semiHidden="0" w:uiPriority="73" w:unhideWhenUsed="0"/>
-    <w:lsdException w:name="Subtle Emphasis" w:semiHidden="0" w:uiPriority="19" w:unhideWhenUsed="0" w:qFormat="1"/>
-    <w:lsdException w:name="Intense Emphasis" w:semiHidden="0" w:uiPriority="21" w:unhideWhenUsed="0" w:qFormat="1"/>
-    <w:lsdException w:name="Subtle Reference" w:semiHidden="0" w:uiPriority="31" w:unhideWhenUsed="0" w:qFormat="1"/>
-    <w:lsdException w:name="Intense Reference" w:semiHidden="0" w:uiPriority="32" w:unhideWhenUsed="0" w:qFormat="1"/>
-    <w:lsdException w:name="Book Title" w:semiHidden="0" w:uiPriority="33" w:unhideWhenUsed="0" w:qFormat="1"/>
-    <w:lsdException w:name="Bibliography" w:uiPriority="37"/>
-    <w:lsdException w:name="TOC Heading" w:uiPriority="39" w:qFormat="1"/>
-  </w:latentStyles>
-  <w:style w:type="paragraph" w:default="1" w:styleId="Normal">
-    <w:name w:val="Normal"/>
-    <w:qFormat/>
-  </w:style>
-  <w:style w:type="character" w:default="1" w:styleId="Policepardfaut">
-    <w:name w:val="Default Paragraph Font"/>
-    <w:uiPriority w:val="1"/>
-    <w:semiHidden/>
-    <w:unhideWhenUsed/>
-  </w:style>
-  <w:style w:type="table" w:default="1" w:styleId="TableauNormal">
-    <w:name w:val="Normal Table"/>
-    <w:uiPriority w:val="99"/>
-    <w:semiHidden/>
-    <w:unhideWhenUsed/>
-    <w:tblPr>
-      <w:tblInd w:w="0" w:type="dxa"/>
-      <w:tblCellMar>
-        <w:top w:w="0" w:type="dxa"/>
-        <w:left w:w="108" w:type="dxa"/>
-        <w:bottom w:w="0" w:type="dxa"/>
-        <w:right w:w="108" w:type="dxa"/>
-      </w:tblCellMar>
-    </w:tblPr>
-  </w:style>
-  <w:style w:type="numbering" w:default="1" w:styleId="Aucuneliste">
-    <w:name w:val="No List"/>
-    <w:uiPriority w:val="99"/>
-    <w:semiHidden/>
-    <w:unhideWhenUsed/>
   </w:style>
 </w:styles>
 </file>
@@ -18431,7 +18660,7 @@
   <a:extraClrSchemeLst/>
   <a:extLst>
     <a:ext uri="{05A4C25C-085E-4340-85A3-A5531E510DB2}">
-      <thm15:themeFamily xmlns="" xmlns:thm15="http://schemas.microsoft.com/office/thememl/2012/main" name="Office Theme" id="{62F939B6-93AF-4DB8-9C6B-D6C7DFDC589F}" vid="{4A3C46E8-61CC-4603-A589-7422A47A8E4A}"/>
+      <thm15:themeFamily xmlns:thm15="http://schemas.microsoft.com/office/thememl/2012/main" xmlns="" name="Office Theme" id="{62F939B6-93AF-4DB8-9C6B-D6C7DFDC589F}" vid="{4A3C46E8-61CC-4603-A589-7422A47A8E4A}"/>
     </a:ext>
   </a:extLst>
 </a:theme>
@@ -18459,7 +18688,7 @@
 </file>
 
 <file path=customXml/itemProps1.xml><?xml version="1.0" encoding="utf-8"?>
-<ds:datastoreItem xmlns:ds="http://schemas.openxmlformats.org/officeDocument/2006/customXml" ds:itemID="{83613615-2C2F-425E-A611-3A50638FC373}">
+<ds:datastoreItem xmlns:ds="http://schemas.openxmlformats.org/officeDocument/2006/customXml" ds:itemID="{82C9942B-C9AE-41F1-AC2D-4CD694B1352B}">
   <ds:schemaRefs>
     <ds:schemaRef ds:uri="http://schemas.openxmlformats.org/officeDocument/2006/bibliography"/>
   </ds:schemaRefs>

</xml_diff>